<commit_message>
MS and figure updates
</commit_message>
<xml_diff>
--- a/manuscript/Marxan vs ILP manuscript.docx
+++ b/manuscript/Marxan vs ILP manuscript.docx
@@ -708,35 +708,7 @@
         <w:rPr>
           <w:rFonts w:cs="Times New Roman"/>
         </w:rPr>
-        <w:t>(</w:t>
-      </w:r>
-      <w:proofErr w:type="spellStart"/>
-      <w:r>
-        <w:rPr>
-          <w:rFonts w:cs="Times New Roman"/>
-        </w:rPr>
-        <w:t>Margules</w:t>
-      </w:r>
-      <w:proofErr w:type="spellEnd"/>
-      <w:r>
-        <w:rPr>
-          <w:rFonts w:cs="Times New Roman"/>
-        </w:rPr>
-        <w:t xml:space="preserve"> and </w:t>
-      </w:r>
-      <w:proofErr w:type="spellStart"/>
-      <w:r>
-        <w:rPr>
-          <w:rFonts w:cs="Times New Roman"/>
-        </w:rPr>
-        <w:t>Pressey</w:t>
-      </w:r>
-      <w:proofErr w:type="spellEnd"/>
-      <w:r>
-        <w:rPr>
-          <w:rFonts w:cs="Times New Roman"/>
-        </w:rPr>
-        <w:t xml:space="preserve"> 2000)</w:t>
+        <w:t>(Margules and Pressey 2000)</w:t>
       </w:r>
       <w:r>
         <w:rPr>
@@ -1679,35 +1651,7 @@
         <w:rPr>
           <w:rFonts w:cs="Times New Roman"/>
         </w:rPr>
-        <w:t>(</w:t>
-      </w:r>
-      <w:proofErr w:type="spellStart"/>
-      <w:r>
-        <w:rPr>
-          <w:rFonts w:cs="Times New Roman"/>
-        </w:rPr>
-        <w:t>Meidinger</w:t>
-      </w:r>
-      <w:proofErr w:type="spellEnd"/>
-      <w:r>
-        <w:rPr>
-          <w:rFonts w:cs="Times New Roman"/>
-        </w:rPr>
-        <w:t xml:space="preserve"> and </w:t>
-      </w:r>
-      <w:proofErr w:type="spellStart"/>
-      <w:r>
-        <w:rPr>
-          <w:rFonts w:cs="Times New Roman"/>
-        </w:rPr>
-        <w:t>Pojar</w:t>
-      </w:r>
-      <w:proofErr w:type="spellEnd"/>
-      <w:r>
-        <w:rPr>
-          <w:rFonts w:cs="Times New Roman"/>
-        </w:rPr>
-        <w:t xml:space="preserve"> 1991)</w:t>
+        <w:t>(Meidinger and Pojar 1991)</w:t>
       </w:r>
       <w:r>
         <w:rPr>
@@ -1833,21 +1777,7 @@
         <w:rPr>
           <w:rFonts w:cs="Times New Roman"/>
         </w:rPr>
-        <w:t>(</w:t>
-      </w:r>
-      <w:proofErr w:type="spellStart"/>
-      <w:r>
-        <w:rPr>
-          <w:rFonts w:cs="Times New Roman"/>
-        </w:rPr>
-        <w:t>Hochachka</w:t>
-      </w:r>
-      <w:proofErr w:type="spellEnd"/>
-      <w:r>
-        <w:rPr>
-          <w:rFonts w:cs="Times New Roman"/>
-        </w:rPr>
-        <w:t xml:space="preserve"> et al. 2012, Sullivan et al. 2014)</w:t>
+        <w:t>(Hochachka et al. 2012, Sullivan et al. 2014)</w:t>
       </w:r>
       <w:r>
         <w:rPr>
@@ -2051,21 +1981,7 @@
         <w:rPr>
           <w:rFonts w:cs="Times New Roman"/>
         </w:rPr>
-        <w:t xml:space="preserve">(Ando et al. 1998, </w:t>
-      </w:r>
-      <w:proofErr w:type="spellStart"/>
-      <w:r>
-        <w:rPr>
-          <w:rFonts w:cs="Times New Roman"/>
-        </w:rPr>
-        <w:t>Polasky</w:t>
-      </w:r>
-      <w:proofErr w:type="spellEnd"/>
-      <w:r>
-        <w:rPr>
-          <w:rFonts w:cs="Times New Roman"/>
-        </w:rPr>
-        <w:t xml:space="preserve"> et al. 2001, Ferraro 2003, Naidoo et al. 2006)</w:t>
+        <w:t>(Ando et al. 1998, Polasky et al. 2001, Ferraro 2003, Naidoo et al. 2006)</w:t>
       </w:r>
       <w:r>
         <w:rPr>
@@ -2220,23 +2136,7 @@
         <w:fldChar w:fldCharType="separate"/>
       </w:r>
       <w:r>
-        <w:t>(</w:t>
-      </w:r>
-      <w:proofErr w:type="spellStart"/>
-      <w:r>
-        <w:t>Margules</w:t>
-      </w:r>
-      <w:proofErr w:type="spellEnd"/>
-      <w:r>
-        <w:t xml:space="preserve"> and </w:t>
-      </w:r>
-      <w:proofErr w:type="spellStart"/>
-      <w:r>
-        <w:t>Pressey</w:t>
-      </w:r>
-      <w:proofErr w:type="spellEnd"/>
-      <w:r>
-        <w:t xml:space="preserve"> 2000)</w:t>
+        <w:t>(Margules and Pressey 2000)</w:t>
       </w:r>
       <w:r>
         <w:rPr>
@@ -2867,16 +2767,28 @@
       <w:pPr>
         <w:pStyle w:val="xmsonormal"/>
         <w:spacing w:before="0" w:beforeAutospacing="0" w:after="0" w:afterAutospacing="0" w:line="480" w:lineRule="auto"/>
-        <w:rPr>
-          <w:b/>
-        </w:rPr>
       </w:pPr>
       <w:r>
-        <w:rPr>
-          <w:b/>
-        </w:rPr>
-        <w:t>Discussion</w:t>
-      </w:r>
+        <w:t>Integer linear programming algorithms (</w:t>
+      </w:r>
+      <w:proofErr w:type="spellStart"/>
+      <w:r>
+        <w:t>Gurobi</w:t>
+      </w:r>
+      <w:proofErr w:type="spellEnd"/>
+      <w:r>
+        <w:t>, Symphony) outperformed simulated annealing (</w:t>
+      </w:r>
+      <w:proofErr w:type="spellStart"/>
+      <w:r>
+        <w:t>Marxan</w:t>
+      </w:r>
+      <w:proofErr w:type="spellEnd"/>
+      <w:r>
+        <w:t xml:space="preserve">) in terms of finding the optimal solution in every single case. This resulted in a lower objective value, but in our case of using assessed land values as cost, we show that cost savings ranging from 12 to 30% result in hugely reduced expenditures. At the 30% protection target ILP solvers resulted in solutions that were $144M cheaper than SA. </w:t>
+      </w:r>
+      <w:bookmarkStart w:id="1" w:name="_GoBack"/>
+      <w:bookmarkEnd w:id="1"/>
     </w:p>
     <w:p>
       <w:pPr>
@@ -2886,8 +2798,18 @@
           <w:b/>
         </w:rPr>
       </w:pPr>
-      <w:bookmarkStart w:id="1" w:name="_GoBack"/>
-      <w:bookmarkEnd w:id="1"/>
+      <w:r>
+        <w:rPr>
+          <w:b/>
+        </w:rPr>
+        <w:t>Discussion</w:t>
+      </w:r>
+    </w:p>
+    <w:p>
+      <w:pPr>
+        <w:pStyle w:val="xmsonormal"/>
+        <w:spacing w:before="0" w:beforeAutospacing="0" w:after="0" w:afterAutospacing="0" w:line="480" w:lineRule="auto"/>
+      </w:pPr>
     </w:p>
     <w:p>
       <w:pPr>
@@ -3037,6 +2959,7 @@
           <w:rFonts w:cs="Times New Roman"/>
           <w:lang w:val="en-CA"/>
         </w:rPr>
+        <w:lastRenderedPageBreak/>
         <w:t xml:space="preserve">RS is supported by a Liber </w:t>
       </w:r>
       <w:proofErr w:type="spellStart"/>
@@ -3165,7 +3088,6 @@
           <w:b/>
           <w:szCs w:val="24"/>
         </w:rPr>
-        <w:lastRenderedPageBreak/>
         <w:br w:type="page"/>
       </w:r>
     </w:p>
@@ -3216,35 +3138,7 @@
         <w:rPr>
           <w:rFonts w:cs="Times New Roman"/>
         </w:rPr>
-        <w:t xml:space="preserve">Ando, A., J. </w:t>
-      </w:r>
-      <w:proofErr w:type="spellStart"/>
-      <w:r>
-        <w:rPr>
-          <w:rFonts w:cs="Times New Roman"/>
-        </w:rPr>
-        <w:t>Camm</w:t>
-      </w:r>
-      <w:proofErr w:type="spellEnd"/>
-      <w:r>
-        <w:rPr>
-          <w:rFonts w:cs="Times New Roman"/>
-        </w:rPr>
-        <w:t xml:space="preserve">, S. </w:t>
-      </w:r>
-      <w:proofErr w:type="spellStart"/>
-      <w:r>
-        <w:rPr>
-          <w:rFonts w:cs="Times New Roman"/>
-        </w:rPr>
-        <w:t>Polasky</w:t>
-      </w:r>
-      <w:proofErr w:type="spellEnd"/>
-      <w:r>
-        <w:rPr>
-          <w:rFonts w:cs="Times New Roman"/>
-        </w:rPr>
-        <w:t>, and A. Solow. 1998. Species Distributions, Land Values, and Efficient Conservation. Science 279:2126–2128.</w:t>
+        <w:t>Ando, A., J. Camm, S. Polasky, and A. Solow. 1998. Species Distributions, Land Values, and Efficient Conservation. Science 279:2126–2128.</w:t>
       </w:r>
     </w:p>
     <w:p>
@@ -3258,49 +3152,7 @@
         <w:rPr>
           <w:rFonts w:cs="Times New Roman"/>
         </w:rPr>
-        <w:t xml:space="preserve">Ball, I. R. R., H. P. P. </w:t>
-      </w:r>
-      <w:proofErr w:type="spellStart"/>
-      <w:r>
-        <w:rPr>
-          <w:rFonts w:cs="Times New Roman"/>
-        </w:rPr>
-        <w:t>Possingham</w:t>
-      </w:r>
-      <w:proofErr w:type="spellEnd"/>
-      <w:r>
-        <w:rPr>
-          <w:rFonts w:cs="Times New Roman"/>
-        </w:rPr>
-        <w:t xml:space="preserve">, and M. E. E. Watts. 2009. </w:t>
-      </w:r>
-      <w:proofErr w:type="spellStart"/>
-      <w:r>
-        <w:rPr>
-          <w:rFonts w:cs="Times New Roman"/>
-        </w:rPr>
-        <w:t>Marxan</w:t>
-      </w:r>
-      <w:proofErr w:type="spellEnd"/>
-      <w:r>
-        <w:rPr>
-          <w:rFonts w:cs="Times New Roman"/>
-        </w:rPr>
-        <w:t xml:space="preserve"> and relatives: Software for spatial conservation </w:t>
-      </w:r>
-      <w:proofErr w:type="spellStart"/>
-      <w:r>
-        <w:rPr>
-          <w:rFonts w:cs="Times New Roman"/>
-        </w:rPr>
-        <w:t>prioritisation</w:t>
-      </w:r>
-      <w:proofErr w:type="spellEnd"/>
-      <w:r>
-        <w:rPr>
-          <w:rFonts w:cs="Times New Roman"/>
-        </w:rPr>
-        <w:t xml:space="preserve">. Pages 185–195 </w:t>
+        <w:t xml:space="preserve">Ball, I. R. R., H. P. P. Possingham, and M. E. E. Watts. 2009. Marxan and relatives: Software for spatial conservation prioritisation. Pages 185–195 </w:t>
       </w:r>
       <w:r>
         <w:rPr>
@@ -3314,49 +3166,7 @@
         <w:rPr>
           <w:rFonts w:cs="Times New Roman"/>
         </w:rPr>
-        <w:t xml:space="preserve"> A. </w:t>
-      </w:r>
-      <w:proofErr w:type="spellStart"/>
-      <w:r>
-        <w:rPr>
-          <w:rFonts w:cs="Times New Roman"/>
-        </w:rPr>
-        <w:t>Moilanen</w:t>
-      </w:r>
-      <w:proofErr w:type="spellEnd"/>
-      <w:r>
-        <w:rPr>
-          <w:rFonts w:cs="Times New Roman"/>
-        </w:rPr>
-        <w:t xml:space="preserve">, K. Wilson, and H. P. </w:t>
-      </w:r>
-      <w:proofErr w:type="spellStart"/>
-      <w:r>
-        <w:rPr>
-          <w:rFonts w:cs="Times New Roman"/>
-        </w:rPr>
-        <w:t>Possingham</w:t>
-      </w:r>
-      <w:proofErr w:type="spellEnd"/>
-      <w:r>
-        <w:rPr>
-          <w:rFonts w:cs="Times New Roman"/>
-        </w:rPr>
-        <w:t xml:space="preserve">, editors. Spatial conservation </w:t>
-      </w:r>
-      <w:proofErr w:type="spellStart"/>
-      <w:r>
-        <w:rPr>
-          <w:rFonts w:cs="Times New Roman"/>
-        </w:rPr>
-        <w:t>prioritisation</w:t>
-      </w:r>
-      <w:proofErr w:type="spellEnd"/>
-      <w:r>
-        <w:rPr>
-          <w:rFonts w:cs="Times New Roman"/>
-        </w:rPr>
-        <w:t>: Quantitative methods and computational tools. Oxford University Press, Oxford.</w:t>
+        <w:t xml:space="preserve"> A. Moilanen, K. Wilson, and H. P. Possingham, editors. Spatial conservation prioritisation: Quantitative methods and computational tools. Oxford University Press, Oxford.</w:t>
       </w:r>
     </w:p>
     <w:p>
@@ -3370,21 +3180,7 @@
         <w:rPr>
           <w:rFonts w:cs="Times New Roman"/>
         </w:rPr>
-        <w:t xml:space="preserve">Beyer, H. L., Y. Dujardin, M. E. Watts, and H. P. </w:t>
-      </w:r>
-      <w:proofErr w:type="spellStart"/>
-      <w:r>
-        <w:rPr>
-          <w:rFonts w:cs="Times New Roman"/>
-        </w:rPr>
-        <w:t>Possingham</w:t>
-      </w:r>
-      <w:proofErr w:type="spellEnd"/>
-      <w:r>
-        <w:rPr>
-          <w:rFonts w:cs="Times New Roman"/>
-        </w:rPr>
-        <w:t>. 2016. Solving conservation planning problems with integer linear programming. Ecological Modelling 328:14–22.</w:t>
+        <w:t>Beyer, H. L., Y. Dujardin, M. E. Watts, and H. P. Possingham. 2016. Solving conservation planning problems with integer linear programming. Ecological Modelling 328:14–22.</w:t>
       </w:r>
     </w:p>
     <w:p>
@@ -3412,63 +3208,7 @@
         <w:rPr>
           <w:rFonts w:cs="Times New Roman"/>
         </w:rPr>
-        <w:t xml:space="preserve">Hanson, J., R. Schuster, N. Morrell, M. </w:t>
-      </w:r>
-      <w:proofErr w:type="spellStart"/>
-      <w:r>
-        <w:rPr>
-          <w:rFonts w:cs="Times New Roman"/>
-        </w:rPr>
-        <w:t>Strimas</w:t>
-      </w:r>
-      <w:proofErr w:type="spellEnd"/>
-      <w:r>
-        <w:rPr>
-          <w:rFonts w:cs="Times New Roman"/>
-        </w:rPr>
-        <w:t xml:space="preserve">-Mackey, M. E. Watts, P. </w:t>
-      </w:r>
-      <w:proofErr w:type="spellStart"/>
-      <w:r>
-        <w:rPr>
-          <w:rFonts w:cs="Times New Roman"/>
-        </w:rPr>
-        <w:t>Arcese</w:t>
-      </w:r>
-      <w:proofErr w:type="spellEnd"/>
-      <w:r>
-        <w:rPr>
-          <w:rFonts w:cs="Times New Roman"/>
-        </w:rPr>
-        <w:t xml:space="preserve">, J. R. Bennett, and H. P. </w:t>
-      </w:r>
-      <w:proofErr w:type="spellStart"/>
-      <w:r>
-        <w:rPr>
-          <w:rFonts w:cs="Times New Roman"/>
-        </w:rPr>
-        <w:t>Possingham</w:t>
-      </w:r>
-      <w:proofErr w:type="spellEnd"/>
-      <w:r>
-        <w:rPr>
-          <w:rFonts w:cs="Times New Roman"/>
-        </w:rPr>
-        <w:t xml:space="preserve">. 2019. </w:t>
-      </w:r>
-      <w:proofErr w:type="spellStart"/>
-      <w:r>
-        <w:rPr>
-          <w:rFonts w:cs="Times New Roman"/>
-        </w:rPr>
-        <w:t>prioritizr</w:t>
-      </w:r>
-      <w:proofErr w:type="spellEnd"/>
-      <w:r>
-        <w:rPr>
-          <w:rFonts w:cs="Times New Roman"/>
-        </w:rPr>
-        <w:t>: Systematic Conservation Prioritization in R, Version 4.0.2.</w:t>
+        <w:t>Hanson, J., R. Schuster, N. Morrell, M. Strimas-Mackey, M. E. Watts, P. Arcese, J. R. Bennett, and H. P. Possingham. 2019. prioritizr: Systematic Conservation Prioritization in R, Version 4.0.2.</w:t>
       </w:r>
     </w:p>
     <w:p>
@@ -3478,33 +3218,11 @@
           <w:rFonts w:cs="Times New Roman"/>
         </w:rPr>
       </w:pPr>
-      <w:proofErr w:type="spellStart"/>
-      <w:r>
-        <w:rPr>
-          <w:rFonts w:cs="Times New Roman"/>
-        </w:rPr>
-        <w:t>Hochachka</w:t>
-      </w:r>
-      <w:proofErr w:type="spellEnd"/>
-      <w:r>
-        <w:rPr>
-          <w:rFonts w:cs="Times New Roman"/>
-        </w:rPr>
-        <w:t xml:space="preserve">, W. M., D. Fink, R. A. Hutchinson, D. Sheldon, W.-K. Wong, and S. </w:t>
-      </w:r>
-      <w:proofErr w:type="spellStart"/>
-      <w:r>
-        <w:rPr>
-          <w:rFonts w:cs="Times New Roman"/>
-        </w:rPr>
-        <w:t>Kelling</w:t>
-      </w:r>
-      <w:proofErr w:type="spellEnd"/>
-      <w:r>
-        <w:rPr>
-          <w:rFonts w:cs="Times New Roman"/>
-        </w:rPr>
-        <w:t>. 2012. Data-intensive science applied to broad-scale citizen science. Trends in ecology &amp; evolution 27:130–137.</w:t>
+      <w:r>
+        <w:rPr>
+          <w:rFonts w:cs="Times New Roman"/>
+        </w:rPr>
+        <w:t>Hochachka, W. M., D. Fink, R. A. Hutchinson, D. Sheldon, W.-K. Wong, and S. Kelling. 2012. Data-intensive science applied to broad-scale citizen science. Trends in ecology &amp; evolution 27:130–137.</w:t>
       </w:r>
     </w:p>
     <w:p>
@@ -3514,33 +3232,11 @@
           <w:rFonts w:cs="Times New Roman"/>
         </w:rPr>
       </w:pPr>
-      <w:proofErr w:type="spellStart"/>
-      <w:r>
-        <w:rPr>
-          <w:rFonts w:cs="Times New Roman"/>
-        </w:rPr>
-        <w:t>Margules</w:t>
-      </w:r>
-      <w:proofErr w:type="spellEnd"/>
-      <w:r>
-        <w:rPr>
-          <w:rFonts w:cs="Times New Roman"/>
-        </w:rPr>
-        <w:t xml:space="preserve">, C. R., and R. L. </w:t>
-      </w:r>
-      <w:proofErr w:type="spellStart"/>
-      <w:r>
-        <w:rPr>
-          <w:rFonts w:cs="Times New Roman"/>
-        </w:rPr>
-        <w:t>Pressey</w:t>
-      </w:r>
-      <w:proofErr w:type="spellEnd"/>
-      <w:r>
-        <w:rPr>
-          <w:rFonts w:cs="Times New Roman"/>
-        </w:rPr>
-        <w:t>. 2000. Systematic conservation planning. Nature 405:243–53.</w:t>
+      <w:r>
+        <w:rPr>
+          <w:rFonts w:cs="Times New Roman"/>
+        </w:rPr>
+        <w:t>Margules, C. R., and R. L. Pressey. 2000. Systematic conservation planning. Nature 405:243–53.</w:t>
       </w:r>
     </w:p>
     <w:p>
@@ -3554,49 +3250,7 @@
         <w:rPr>
           <w:rFonts w:cs="Times New Roman"/>
         </w:rPr>
-        <w:t xml:space="preserve">McIntosh, E. J., R. L. </w:t>
-      </w:r>
-      <w:proofErr w:type="spellStart"/>
-      <w:r>
-        <w:rPr>
-          <w:rFonts w:cs="Times New Roman"/>
-        </w:rPr>
-        <w:t>Pressey</w:t>
-      </w:r>
-      <w:proofErr w:type="spellEnd"/>
-      <w:r>
-        <w:rPr>
-          <w:rFonts w:cs="Times New Roman"/>
-        </w:rPr>
-        <w:t xml:space="preserve">, S. Lloyd, R. Smith, and R. </w:t>
-      </w:r>
-      <w:proofErr w:type="spellStart"/>
-      <w:r>
-        <w:rPr>
-          <w:rFonts w:cs="Times New Roman"/>
-        </w:rPr>
-        <w:t>Grenyer</w:t>
-      </w:r>
-      <w:proofErr w:type="spellEnd"/>
-      <w:r>
-        <w:rPr>
-          <w:rFonts w:cs="Times New Roman"/>
-        </w:rPr>
-        <w:t xml:space="preserve">. 2017. The Impact of Systematic Conservation Planning. Annual Review of Environment and Resources </w:t>
-      </w:r>
-      <w:proofErr w:type="gramStart"/>
-      <w:r>
-        <w:rPr>
-          <w:rFonts w:cs="Times New Roman"/>
-        </w:rPr>
-        <w:t>42:annurev</w:t>
-      </w:r>
-      <w:proofErr w:type="gramEnd"/>
-      <w:r>
-        <w:rPr>
-          <w:rFonts w:cs="Times New Roman"/>
-        </w:rPr>
-        <w:t>-environ-102016-060902.</w:t>
+        <w:t>McIntosh, E. J., R. L. Pressey, S. Lloyd, R. Smith, and R. Grenyer. 2017. The Impact of Systematic Conservation Planning. Annual Review of Environment and Resources 42:annurev-environ-102016-060902.</w:t>
       </w:r>
     </w:p>
     <w:p>
@@ -3606,33 +3260,11 @@
           <w:rFonts w:cs="Times New Roman"/>
         </w:rPr>
       </w:pPr>
-      <w:proofErr w:type="spellStart"/>
-      <w:r>
-        <w:rPr>
-          <w:rFonts w:cs="Times New Roman"/>
-        </w:rPr>
-        <w:t>Meidinger</w:t>
-      </w:r>
-      <w:proofErr w:type="spellEnd"/>
-      <w:r>
-        <w:rPr>
-          <w:rFonts w:cs="Times New Roman"/>
-        </w:rPr>
-        <w:t xml:space="preserve">, D., and J. </w:t>
-      </w:r>
-      <w:proofErr w:type="spellStart"/>
-      <w:r>
-        <w:rPr>
-          <w:rFonts w:cs="Times New Roman"/>
-        </w:rPr>
-        <w:t>Pojar</w:t>
-      </w:r>
-      <w:proofErr w:type="spellEnd"/>
-      <w:r>
-        <w:rPr>
-          <w:rFonts w:cs="Times New Roman"/>
-        </w:rPr>
-        <w:t>. 1991. Ecosystems of British Columbia. British Columbia Ministry of Forests, Victoria, BC.</w:t>
+      <w:r>
+        <w:rPr>
+          <w:rFonts w:cs="Times New Roman"/>
+        </w:rPr>
+        <w:t>Meidinger, D., and J. Pojar. 1991. Ecosystems of British Columbia. British Columbia Ministry of Forests, Victoria, BC.</w:t>
       </w:r>
     </w:p>
     <w:p>
@@ -3647,49 +3279,7 @@
           <w:rFonts w:cs="Times New Roman"/>
         </w:rPr>
         <w:lastRenderedPageBreak/>
-        <w:t xml:space="preserve">Naidoo, R., A. </w:t>
-      </w:r>
-      <w:proofErr w:type="spellStart"/>
-      <w:r>
-        <w:rPr>
-          <w:rFonts w:cs="Times New Roman"/>
-        </w:rPr>
-        <w:t>Balmford</w:t>
-      </w:r>
-      <w:proofErr w:type="spellEnd"/>
-      <w:r>
-        <w:rPr>
-          <w:rFonts w:cs="Times New Roman"/>
-        </w:rPr>
-        <w:t xml:space="preserve">, P. J. Ferraro, S. </w:t>
-      </w:r>
-      <w:proofErr w:type="spellStart"/>
-      <w:r>
-        <w:rPr>
-          <w:rFonts w:cs="Times New Roman"/>
-        </w:rPr>
-        <w:t>Polasky</w:t>
-      </w:r>
-      <w:proofErr w:type="spellEnd"/>
-      <w:r>
-        <w:rPr>
-          <w:rFonts w:cs="Times New Roman"/>
-        </w:rPr>
-        <w:t xml:space="preserve">, T. H. Ricketts, and M. </w:t>
-      </w:r>
-      <w:proofErr w:type="spellStart"/>
-      <w:r>
-        <w:rPr>
-          <w:rFonts w:cs="Times New Roman"/>
-        </w:rPr>
-        <w:t>Rouget</w:t>
-      </w:r>
-      <w:proofErr w:type="spellEnd"/>
-      <w:r>
-        <w:rPr>
-          <w:rFonts w:cs="Times New Roman"/>
-        </w:rPr>
-        <w:t>. 2006. Integrating economic costs into conservation planning. Trends in ecology &amp; evolution 21:681–7.</w:t>
+        <w:t>Naidoo, R., A. Balmford, P. J. Ferraro, S. Polasky, T. H. Ricketts, and M. Rouget. 2006. Integrating economic costs into conservation planning. Trends in ecology &amp; evolution 21:681–7.</w:t>
       </w:r>
     </w:p>
     <w:p>
@@ -3699,47 +3289,11 @@
           <w:rFonts w:cs="Times New Roman"/>
         </w:rPr>
       </w:pPr>
-      <w:proofErr w:type="spellStart"/>
-      <w:r>
-        <w:rPr>
-          <w:rFonts w:cs="Times New Roman"/>
-        </w:rPr>
-        <w:t>Polasky</w:t>
-      </w:r>
-      <w:proofErr w:type="spellEnd"/>
-      <w:r>
-        <w:rPr>
-          <w:rFonts w:cs="Times New Roman"/>
-        </w:rPr>
-        <w:t xml:space="preserve">, S., J. D. </w:t>
-      </w:r>
-      <w:proofErr w:type="spellStart"/>
-      <w:r>
-        <w:rPr>
-          <w:rFonts w:cs="Times New Roman"/>
-        </w:rPr>
-        <w:t>Camm</w:t>
-      </w:r>
-      <w:proofErr w:type="spellEnd"/>
-      <w:r>
-        <w:rPr>
-          <w:rFonts w:cs="Times New Roman"/>
-        </w:rPr>
-        <w:t>, and B. Garber-</w:t>
-      </w:r>
-      <w:proofErr w:type="spellStart"/>
-      <w:r>
-        <w:rPr>
-          <w:rFonts w:cs="Times New Roman"/>
-        </w:rPr>
-        <w:t>Yonts</w:t>
-      </w:r>
-      <w:proofErr w:type="spellEnd"/>
-      <w:r>
-        <w:rPr>
-          <w:rFonts w:cs="Times New Roman"/>
-        </w:rPr>
-        <w:t>. 2001. Selecting Biological Reserves Cost-Effectively: An Application to Terrestrial Vertebrate Conservation in Oregon. Land Economics 77:68–78.</w:t>
+      <w:r>
+        <w:rPr>
+          <w:rFonts w:cs="Times New Roman"/>
+        </w:rPr>
+        <w:t>Polasky, S., J. D. Camm, and B. Garber-Yonts. 2001. Selecting Biological Reserves Cost-Effectively: An Application to Terrestrial Vertebrate Conservation in Oregon. Land Economics 77:68–78.</w:t>
       </w:r>
     </w:p>
     <w:p>
@@ -3753,49 +3307,7 @@
         <w:rPr>
           <w:rFonts w:cs="Times New Roman"/>
         </w:rPr>
-        <w:t xml:space="preserve">Schuster, R., E. A. Law, A. D. </w:t>
-      </w:r>
-      <w:proofErr w:type="spellStart"/>
-      <w:r>
-        <w:rPr>
-          <w:rFonts w:cs="Times New Roman"/>
-        </w:rPr>
-        <w:t>Rodewald</w:t>
-      </w:r>
-      <w:proofErr w:type="spellEnd"/>
-      <w:r>
-        <w:rPr>
-          <w:rFonts w:cs="Times New Roman"/>
-        </w:rPr>
-        <w:t xml:space="preserve">, T. G. Martin, K. A. Wilson, M. Watts, H. P. </w:t>
-      </w:r>
-      <w:proofErr w:type="spellStart"/>
-      <w:r>
-        <w:rPr>
-          <w:rFonts w:cs="Times New Roman"/>
-        </w:rPr>
-        <w:t>Possingham</w:t>
-      </w:r>
-      <w:proofErr w:type="spellEnd"/>
-      <w:r>
-        <w:rPr>
-          <w:rFonts w:cs="Times New Roman"/>
-        </w:rPr>
-        <w:t xml:space="preserve">, and P. </w:t>
-      </w:r>
-      <w:proofErr w:type="spellStart"/>
-      <w:r>
-        <w:rPr>
-          <w:rFonts w:cs="Times New Roman"/>
-        </w:rPr>
-        <w:t>Arcese</w:t>
-      </w:r>
-      <w:proofErr w:type="spellEnd"/>
-      <w:r>
-        <w:rPr>
-          <w:rFonts w:cs="Times New Roman"/>
-        </w:rPr>
-        <w:t>. 2017. Tax Shifting and Incentives for Biodiversity Conservation on Private Lands. Conservation Letters.</w:t>
+        <w:t>Schuster, R., E. A. Law, A. D. Rodewald, T. G. Martin, K. A. Wilson, M. Watts, H. P. Possingham, and P. Arcese. 2017. Tax Shifting and Incentives for Biodiversity Conservation on Private Lands. Conservation Letters.</w:t>
       </w:r>
     </w:p>
     <w:p>
@@ -3809,35 +3321,7 @@
         <w:rPr>
           <w:rFonts w:cs="Times New Roman"/>
         </w:rPr>
-        <w:t xml:space="preserve">Schuster, R., T. G. Martin, and P. </w:t>
-      </w:r>
-      <w:proofErr w:type="spellStart"/>
-      <w:r>
-        <w:rPr>
-          <w:rFonts w:cs="Times New Roman"/>
-        </w:rPr>
-        <w:t>Arcese</w:t>
-      </w:r>
-      <w:proofErr w:type="spellEnd"/>
-      <w:r>
-        <w:rPr>
-          <w:rFonts w:cs="Times New Roman"/>
-        </w:rPr>
-        <w:t xml:space="preserve">. 2014. Bird community conservation and carbon offsets in Western North America. </w:t>
-      </w:r>
-      <w:proofErr w:type="spellStart"/>
-      <w:r>
-        <w:rPr>
-          <w:rFonts w:cs="Times New Roman"/>
-        </w:rPr>
-        <w:t>PLoS</w:t>
-      </w:r>
-      <w:proofErr w:type="spellEnd"/>
-      <w:r>
-        <w:rPr>
-          <w:rFonts w:cs="Times New Roman"/>
-        </w:rPr>
-        <w:t xml:space="preserve"> ONE.</w:t>
+        <w:t>Schuster, R., T. G. Martin, and P. Arcese. 2014. Bird community conservation and carbon offsets in Western North America. PLoS ONE.</w:t>
       </w:r>
     </w:p>
     <w:p>
@@ -3851,63 +3335,7 @@
         <w:rPr>
           <w:rFonts w:cs="Times New Roman"/>
         </w:rPr>
-        <w:t xml:space="preserve">Sullivan, B. L., J. L. Aycrigg, J. H. Barry, R. E. Bonney, N. Bruns, C. B. Cooper, T. </w:t>
-      </w:r>
-      <w:proofErr w:type="spellStart"/>
-      <w:r>
-        <w:rPr>
-          <w:rFonts w:cs="Times New Roman"/>
-        </w:rPr>
-        <w:t>Damoulas</w:t>
-      </w:r>
-      <w:proofErr w:type="spellEnd"/>
-      <w:r>
-        <w:rPr>
-          <w:rFonts w:cs="Times New Roman"/>
-        </w:rPr>
-        <w:t xml:space="preserve">, A. A. </w:t>
-      </w:r>
-      <w:proofErr w:type="spellStart"/>
-      <w:r>
-        <w:rPr>
-          <w:rFonts w:cs="Times New Roman"/>
-        </w:rPr>
-        <w:t>Dhondt</w:t>
-      </w:r>
-      <w:proofErr w:type="spellEnd"/>
-      <w:r>
-        <w:rPr>
-          <w:rFonts w:cs="Times New Roman"/>
-        </w:rPr>
-        <w:t xml:space="preserve">, T. </w:t>
-      </w:r>
-      <w:proofErr w:type="spellStart"/>
-      <w:r>
-        <w:rPr>
-          <w:rFonts w:cs="Times New Roman"/>
-        </w:rPr>
-        <w:t>Dietterich</w:t>
-      </w:r>
-      <w:proofErr w:type="spellEnd"/>
-      <w:r>
-        <w:rPr>
-          <w:rFonts w:cs="Times New Roman"/>
-        </w:rPr>
-        <w:t xml:space="preserve">, A. Farnsworth, and others. 2014. The </w:t>
-      </w:r>
-      <w:proofErr w:type="spellStart"/>
-      <w:r>
-        <w:rPr>
-          <w:rFonts w:cs="Times New Roman"/>
-        </w:rPr>
-        <w:t>eBird</w:t>
-      </w:r>
-      <w:proofErr w:type="spellEnd"/>
-      <w:r>
-        <w:rPr>
-          <w:rFonts w:cs="Times New Roman"/>
-        </w:rPr>
-        <w:t xml:space="preserve"> enterprise: an integrated approach to development and application of citizen science. Biological Conservation 169:31–40.</w:t>
+        <w:t>Sullivan, B. L., J. L. Aycrigg, J. H. Barry, R. E. Bonney, N. Bruns, C. B. Cooper, T. Damoulas, A. A. Dhondt, T. Dietterich, A. Farnsworth, and others. 2014. The eBird enterprise: an integrated approach to development and application of citizen science. Biological Conservation 169:31–40.</w:t>
       </w:r>
     </w:p>
     <w:p>
@@ -4848,9 +4276,9 @@
           <w:lang w:val="en-CA"/>
         </w:rPr>
         <w:drawing>
-          <wp:inline distT="0" distB="0" distL="0" distR="0" wp14:anchorId="33AA2FCD" wp14:editId="618EFE17">
-            <wp:extent cx="6696075" cy="4164300"/>
-            <wp:effectExtent l="0" t="0" r="0" b="8255"/>
+          <wp:inline distT="0" distB="0" distL="0" distR="0" wp14:anchorId="33AA2FCD" wp14:editId="445FD1DC">
+            <wp:extent cx="6700792" cy="4167303"/>
+            <wp:effectExtent l="0" t="0" r="5080" b="5080"/>
             <wp:docPr id="2" name="Picture 2"/>
             <wp:cNvGraphicFramePr>
               <a:graphicFrameLocks xmlns:a="http://schemas.openxmlformats.org/drawingml/2006/main" noChangeAspect="1"/>
@@ -4877,7 +4305,7 @@
                   <pic:spPr>
                     <a:xfrm>
                       <a:off x="0" y="0"/>
-                      <a:ext cx="6700904" cy="4167303"/>
+                      <a:ext cx="6700792" cy="4167303"/>
                     </a:xfrm>
                     <a:prstGeom prst="rect">
                       <a:avLst/>
@@ -4898,6 +4326,112 @@
           <w:lang w:val="en-CA"/>
         </w:rPr>
       </w:pPr>
+    </w:p>
+    <w:p>
+      <w:pPr>
+        <w:rPr>
+          <w:rFonts w:cs="Times New Roman"/>
+          <w:b/>
+          <w:lang w:val="en-CA"/>
+        </w:rPr>
+      </w:pPr>
+      <w:r>
+        <w:rPr>
+          <w:rFonts w:cs="Times New Roman"/>
+          <w:b/>
+          <w:lang w:val="en-CA"/>
+        </w:rPr>
+        <w:br w:type="page"/>
+      </w:r>
+    </w:p>
+    <w:p>
+      <w:pPr>
+        <w:widowControl w:val="0"/>
+        <w:autoSpaceDE w:val="0"/>
+        <w:autoSpaceDN w:val="0"/>
+        <w:adjustRightInd w:val="0"/>
+        <w:spacing w:after="0" w:line="480" w:lineRule="auto"/>
+        <w:rPr>
+          <w:rFonts w:cs="Times New Roman"/>
+          <w:b/>
+          <w:lang w:val="en-CA"/>
+        </w:rPr>
+      </w:pPr>
+      <w:r>
+        <w:rPr>
+          <w:rFonts w:cs="Times New Roman"/>
+          <w:b/>
+          <w:lang w:val="en-CA"/>
+        </w:rPr>
+        <w:lastRenderedPageBreak/>
+        <w:t>Figure 2.</w:t>
+      </w:r>
+    </w:p>
+    <w:p>
+      <w:pPr>
+        <w:rPr>
+          <w:rFonts w:cs="Times New Roman"/>
+          <w:b/>
+          <w:lang w:val="en-CA"/>
+        </w:rPr>
+      </w:pPr>
+      <w:r>
+        <w:rPr>
+          <w:rFonts w:cs="Times New Roman"/>
+          <w:b/>
+          <w:noProof/>
+          <w:lang w:val="en-CA"/>
+        </w:rPr>
+        <w:drawing>
+          <wp:inline distT="0" distB="0" distL="0" distR="0" wp14:anchorId="59338DBD" wp14:editId="01B1867B">
+            <wp:extent cx="6705600" cy="4170224"/>
+            <wp:effectExtent l="0" t="0" r="0" b="1905"/>
+            <wp:docPr id="4" name="Picture 4"/>
+            <wp:cNvGraphicFramePr>
+              <a:graphicFrameLocks xmlns:a="http://schemas.openxmlformats.org/drawingml/2006/main" noChangeAspect="1"/>
+            </wp:cNvGraphicFramePr>
+            <a:graphic xmlns:a="http://schemas.openxmlformats.org/drawingml/2006/main">
+              <a:graphicData uri="http://schemas.openxmlformats.org/drawingml/2006/picture">
+                <pic:pic xmlns:pic="http://schemas.openxmlformats.org/drawingml/2006/picture">
+                  <pic:nvPicPr>
+                    <pic:cNvPr id="4" name="p4.png"/>
+                    <pic:cNvPicPr/>
+                  </pic:nvPicPr>
+                  <pic:blipFill>
+                    <a:blip r:embed="rId14" cstate="print">
+                      <a:extLst>
+                        <a:ext uri="{28A0092B-C50C-407E-A947-70E740481C1C}">
+                          <a14:useLocalDpi xmlns:a14="http://schemas.microsoft.com/office/drawing/2010/main" val="0"/>
+                        </a:ext>
+                      </a:extLst>
+                    </a:blip>
+                    <a:stretch>
+                      <a:fillRect/>
+                    </a:stretch>
+                  </pic:blipFill>
+                  <pic:spPr>
+                    <a:xfrm>
+                      <a:off x="0" y="0"/>
+                      <a:ext cx="6707760" cy="4171567"/>
+                    </a:xfrm>
+                    <a:prstGeom prst="rect">
+                      <a:avLst/>
+                    </a:prstGeom>
+                  </pic:spPr>
+                </pic:pic>
+              </a:graphicData>
+            </a:graphic>
+          </wp:inline>
+        </w:drawing>
+      </w:r>
+      <w:r>
+        <w:rPr>
+          <w:rFonts w:cs="Times New Roman"/>
+          <w:b/>
+          <w:lang w:val="en-CA"/>
+        </w:rPr>
+        <w:br w:type="page"/>
+      </w:r>
     </w:p>
     <w:p>
       <w:pPr>
@@ -6356,7 +5890,6 @@
                 <w:szCs w:val="24"/>
                 <w:lang w:val="en-CA" w:eastAsia="en-CA"/>
               </w:rPr>
-              <w:lastRenderedPageBreak/>
               <w:t>brncre</w:t>
             </w:r>
             <w:proofErr w:type="spellEnd"/>
@@ -9011,6 +8544,7 @@
                 <w:szCs w:val="24"/>
                 <w:lang w:val="en-CA" w:eastAsia="en-CA"/>
               </w:rPr>
+              <w:lastRenderedPageBreak/>
               <w:t>orcwar</w:t>
             </w:r>
             <w:proofErr w:type="spellEnd"/>
@@ -10728,7 +10262,6 @@
                 <w:szCs w:val="24"/>
                 <w:lang w:val="en-CA" w:eastAsia="en-CA"/>
               </w:rPr>
-              <w:lastRenderedPageBreak/>
               <w:t>savspa</w:t>
             </w:r>
             <w:proofErr w:type="spellEnd"/>
@@ -12792,7 +12325,7 @@
       </w:pPr>
     </w:p>
     <w:sectPr>
-      <w:footerReference w:type="default" r:id="rId14"/>
+      <w:footerReference w:type="default" r:id="rId15"/>
       <w:pgSz w:w="12240" w:h="15840" w:code="1"/>
       <w:pgMar w:top="1440" w:right="1440" w:bottom="1440" w:left="1440" w:header="720" w:footer="720" w:gutter="0"/>
       <w:lnNumType w:countBy="1" w:restart="continuous"/>
@@ -13867,6 +13400,7 @@
   <w:style w:type="character" w:default="1" w:styleId="DefaultParagraphFont">
     <w:name w:val="Default Paragraph Font"/>
     <w:uiPriority w:val="1"/>
+    <w:semiHidden/>
     <w:unhideWhenUsed/>
   </w:style>
   <w:style w:type="table" w:default="1" w:styleId="TableNormal">
@@ -15175,7 +14709,7 @@
 </file>
 
 <file path=customXml/itemProps1.xml><?xml version="1.0" encoding="utf-8"?>
-<ds:datastoreItem xmlns:ds="http://schemas.openxmlformats.org/officeDocument/2006/customXml" ds:itemID="{C8403FD0-5639-4BC3-9FDB-7DE292A83AE3}">
+<ds:datastoreItem xmlns:ds="http://schemas.openxmlformats.org/officeDocument/2006/customXml" ds:itemID="{C84CC992-7707-49E9-8E74-2A21A4CC0F13}">
   <ds:schemaRefs>
     <ds:schemaRef ds:uri="http://schemas.openxmlformats.org/officeDocument/2006/bibliography"/>
   </ds:schemaRefs>

</xml_diff>

<commit_message>
start incorporating msm and jb comments
</commit_message>
<xml_diff>
--- a/manuscript/Marxan vs ILP manuscript.docx
+++ b/manuscript/Marxan vs ILP manuscript.docx
@@ -10,6 +10,8 @@
           <w:szCs w:val="24"/>
         </w:rPr>
       </w:pPr>
+      <w:bookmarkStart w:id="0" w:name="_GoBack"/>
+      <w:bookmarkEnd w:id="0"/>
       <w:r>
         <w:rPr>
           <w:rFonts w:cs="Times New Roman"/>
@@ -660,13 +662,28 @@
           <w:rFonts w:eastAsia="Times New Roman" w:cs="Times New Roman"/>
           <w:szCs w:val="24"/>
         </w:rPr>
-        <w:t xml:space="preserve">Systematic conservation planning </w:t>
-      </w:r>
+        <w:t xml:space="preserve">Systematic conservation </w:t>
+      </w:r>
+      <w:commentRangeStart w:id="1"/>
       <w:r>
         <w:rPr>
           <w:rFonts w:eastAsia="Times New Roman" w:cs="Times New Roman"/>
           <w:szCs w:val="24"/>
         </w:rPr>
+        <w:t xml:space="preserve">planning </w:t>
+      </w:r>
+      <w:commentRangeEnd w:id="1"/>
+      <w:r>
+        <w:rPr>
+          <w:rStyle w:val="CommentReference"/>
+        </w:rPr>
+        <w:commentReference w:id="1"/>
+      </w:r>
+      <w:r>
+        <w:rPr>
+          <w:rFonts w:eastAsia="Times New Roman" w:cs="Times New Roman"/>
+          <w:szCs w:val="24"/>
+        </w:rPr>
         <w:t xml:space="preserve">(SCP) </w:t>
       </w:r>
       <w:r>
@@ -722,7 +739,182 @@
           <w:rFonts w:eastAsia="Times New Roman" w:cs="Times New Roman"/>
           <w:szCs w:val="24"/>
         </w:rPr>
-        <w:t xml:space="preserve">. Historically, conservation decision-making has often evaluated parcels opportunistically as they became available for purchase, donation, or under threat. Although purchasing such areas may improve the status quo, such decisions may not substantially enhance the long-term persistence of target species or communities. Faced with this realization, conservation planners began using decision support tools to help simulate alternative reserve designs over a range of different biodiversity and management goals and, ultimately, guide protected area acquisitions and management actions. Due to the systematic, evidence-based nature of these tools, conservation prioritization can help contribute to a transparent, inclusive, and more defensible </w:t>
+        <w:t xml:space="preserve">. </w:t>
+      </w:r>
+      <w:commentRangeStart w:id="2"/>
+      <w:r>
+        <w:rPr>
+          <w:rFonts w:eastAsia="Times New Roman" w:cs="Times New Roman"/>
+          <w:szCs w:val="24"/>
+        </w:rPr>
+        <w:t>Historically</w:t>
+      </w:r>
+      <w:commentRangeEnd w:id="2"/>
+      <w:r>
+        <w:rPr>
+          <w:rStyle w:val="CommentReference"/>
+        </w:rPr>
+        <w:commentReference w:id="2"/>
+      </w:r>
+      <w:r>
+        <w:rPr>
+          <w:rFonts w:eastAsia="Times New Roman" w:cs="Times New Roman"/>
+          <w:szCs w:val="24"/>
+        </w:rPr>
+        <w:t xml:space="preserve">, conservation decision-making has often evaluated parcels opportunistically as they became available for purchase, donation, or under threat. </w:t>
+      </w:r>
+      <w:commentRangeStart w:id="3"/>
+      <w:r>
+        <w:rPr>
+          <w:rFonts w:eastAsia="Times New Roman" w:cs="Times New Roman"/>
+          <w:szCs w:val="24"/>
+        </w:rPr>
+        <w:t xml:space="preserve">Although purchasing such areas may improve the status quo, such decisions may not substantially enhance the long-term persistence of target species or </w:t>
+      </w:r>
+      <w:commentRangeStart w:id="4"/>
+      <w:commentRangeStart w:id="5"/>
+      <w:commentRangeStart w:id="6"/>
+      <w:r>
+        <w:rPr>
+          <w:rFonts w:eastAsia="Times New Roman" w:cs="Times New Roman"/>
+          <w:szCs w:val="24"/>
+        </w:rPr>
+        <w:t>communities</w:t>
+      </w:r>
+      <w:commentRangeEnd w:id="3"/>
+      <w:r>
+        <w:rPr>
+          <w:rStyle w:val="CommentReference"/>
+        </w:rPr>
+        <w:commentReference w:id="3"/>
+      </w:r>
+      <w:commentRangeEnd w:id="4"/>
+      <w:r>
+        <w:rPr>
+          <w:rStyle w:val="CommentReference"/>
+        </w:rPr>
+        <w:commentReference w:id="4"/>
+      </w:r>
+      <w:commentRangeEnd w:id="5"/>
+      <w:r>
+        <w:rPr>
+          <w:rStyle w:val="CommentReference"/>
+        </w:rPr>
+        <w:commentReference w:id="5"/>
+      </w:r>
+      <w:commentRangeEnd w:id="6"/>
+      <w:r>
+        <w:rPr>
+          <w:rStyle w:val="CommentReference"/>
+        </w:rPr>
+        <w:commentReference w:id="6"/>
+      </w:r>
+      <w:r>
+        <w:rPr>
+          <w:rFonts w:eastAsia="Times New Roman" w:cs="Times New Roman"/>
+          <w:szCs w:val="24"/>
+        </w:rPr>
+        <w:t xml:space="preserve">. </w:t>
+      </w:r>
+      <w:ins w:id="7" w:author="Matt Strimas-Mackey" w:date="2019-03-06T14:21:00Z">
+        <w:r>
+          <w:rPr>
+            <w:rFonts w:eastAsia="Times New Roman" w:cs="Times New Roman"/>
+            <w:szCs w:val="24"/>
+          </w:rPr>
+          <w:t xml:space="preserve">SCP is a systematic alternative to this </w:t>
+        </w:r>
+      </w:ins>
+      <w:ins w:id="8" w:author="Matt Strimas-Mackey" w:date="2019-03-06T14:22:00Z">
+        <w:r>
+          <w:rPr>
+            <w:rFonts w:eastAsia="Times New Roman" w:cs="Times New Roman"/>
+            <w:szCs w:val="24"/>
+          </w:rPr>
+          <w:t>opportunistic approach</w:t>
+        </w:r>
+      </w:ins>
+      <w:ins w:id="9" w:author="Matt Strimas-Mackey" w:date="2019-03-06T14:23:00Z">
+        <w:r>
+          <w:rPr>
+            <w:rFonts w:eastAsia="Times New Roman" w:cs="Times New Roman"/>
+            <w:szCs w:val="24"/>
+          </w:rPr>
+          <w:t xml:space="preserve">, </w:t>
+        </w:r>
+      </w:ins>
+      <w:del w:id="10" w:author="Matt Strimas-Mackey" w:date="2019-03-06T14:23:00Z">
+        <w:r>
+          <w:rPr>
+            <w:rFonts w:eastAsia="Times New Roman" w:cs="Times New Roman"/>
+            <w:szCs w:val="24"/>
+          </w:rPr>
+          <w:delText xml:space="preserve">Faced with this realization, conservation planners began </w:delText>
+        </w:r>
+      </w:del>
+      <w:r>
+        <w:rPr>
+          <w:rFonts w:eastAsia="Times New Roman" w:cs="Times New Roman"/>
+          <w:szCs w:val="24"/>
+        </w:rPr>
+        <w:t xml:space="preserve">using decision support tools to </w:t>
+      </w:r>
+      <w:del w:id="11" w:author="Matt Strimas-Mackey" w:date="2019-03-06T14:23:00Z">
+        <w:r>
+          <w:rPr>
+            <w:rFonts w:eastAsia="Times New Roman" w:cs="Times New Roman"/>
+            <w:szCs w:val="24"/>
+          </w:rPr>
+          <w:delText xml:space="preserve">help </w:delText>
+        </w:r>
+      </w:del>
+      <w:r>
+        <w:rPr>
+          <w:rFonts w:eastAsia="Times New Roman" w:cs="Times New Roman"/>
+          <w:szCs w:val="24"/>
+        </w:rPr>
+        <w:t xml:space="preserve">simulate alternative reserve designs over a range of </w:t>
+      </w:r>
+      <w:del w:id="12" w:author="Joe Bennett" w:date="2019-03-20T11:43:00Z">
+        <w:r>
+          <w:rPr>
+            <w:rFonts w:eastAsia="Times New Roman" w:cs="Times New Roman"/>
+            <w:szCs w:val="24"/>
+          </w:rPr>
+          <w:delText xml:space="preserve">different </w:delText>
+        </w:r>
+      </w:del>
+      <w:r>
+        <w:rPr>
+          <w:rFonts w:eastAsia="Times New Roman" w:cs="Times New Roman"/>
+          <w:szCs w:val="24"/>
+        </w:rPr>
+        <w:t xml:space="preserve">biodiversity and management goals and, ultimately, guide protected area acquisitions and management actions. Due to the systematic, evidence-based nature of these tools, </w:t>
+      </w:r>
+      <w:del w:id="13" w:author="Joe Bennett" w:date="2019-03-20T11:43:00Z">
+        <w:r>
+          <w:rPr>
+            <w:rFonts w:eastAsia="Times New Roman" w:cs="Times New Roman"/>
+            <w:szCs w:val="24"/>
+          </w:rPr>
+          <w:delText>conservation prioritization</w:delText>
+        </w:r>
+      </w:del>
+      <w:ins w:id="14" w:author="Joe Bennett" w:date="2019-03-20T11:43:00Z">
+        <w:r>
+          <w:rPr>
+            <w:rFonts w:eastAsia="Times New Roman" w:cs="Times New Roman"/>
+            <w:szCs w:val="24"/>
+          </w:rPr>
+          <w:t>they</w:t>
+        </w:r>
+      </w:ins>
+      <w:r>
+        <w:rPr>
+          <w:rFonts w:eastAsia="Times New Roman" w:cs="Times New Roman"/>
+          <w:szCs w:val="24"/>
+        </w:rPr>
+        <w:t xml:space="preserve"> can help contribute to a transparent, inclusive, and more defensible </w:t>
       </w:r>
       <w:r>
         <w:rPr>
@@ -748,7 +940,7 @@
           <w:szCs w:val="24"/>
         </w:rPr>
       </w:pPr>
-      <w:commentRangeStart w:id="0"/>
+      <w:commentRangeStart w:id="15"/>
       <w:r>
         <w:rPr>
           <w:rFonts w:eastAsia="Times New Roman" w:cs="Times New Roman"/>
@@ -859,13 +1051,35 @@
           <w:rFonts w:eastAsia="Times New Roman" w:cs="Times New Roman"/>
           <w:szCs w:val="24"/>
         </w:rPr>
-        <w:t xml:space="preserve"> actions to implement) being integers. Second, solutions can be</w:t>
-      </w:r>
+        <w:t xml:space="preserve"> actions to implement) being integers. </w:t>
+      </w:r>
+      <w:commentRangeStart w:id="16"/>
       <w:r>
         <w:rPr>
           <w:rFonts w:eastAsia="Times New Roman" w:cs="Times New Roman"/>
           <w:szCs w:val="24"/>
         </w:rPr>
+        <w:t>Second</w:t>
+      </w:r>
+      <w:commentRangeEnd w:id="16"/>
+      <w:r>
+        <w:rPr>
+          <w:rStyle w:val="CommentReference"/>
+        </w:rPr>
+        <w:commentReference w:id="16"/>
+      </w:r>
+      <w:r>
+        <w:rPr>
+          <w:rFonts w:eastAsia="Times New Roman" w:cs="Times New Roman"/>
+          <w:szCs w:val="24"/>
+        </w:rPr>
+        <w:t>, solutions can be</w:t>
+      </w:r>
+      <w:r>
+        <w:rPr>
+          <w:rFonts w:eastAsia="Times New Roman" w:cs="Times New Roman"/>
+          <w:szCs w:val="24"/>
+        </w:rPr>
         <w:t xml:space="preserve"> </w:t>
       </w:r>
       <w:r>
@@ -915,13 +1129,29 @@
           <w:rFonts w:eastAsia="Times New Roman" w:cs="Times New Roman"/>
           <w:szCs w:val="24"/>
         </w:rPr>
-        <w:t>heuristics (e.g. ranking procedures, genetic algorithms, and mixtures of these approaches) that could also be used. Here, we focus</w:t>
+        <w:t xml:space="preserve">heuristics (e.g. ranking procedures, genetic algorithms, and mixtures of these approaches) that </w:t>
       </w:r>
       <w:r>
         <w:rPr>
           <w:rFonts w:eastAsia="Times New Roman" w:cs="Times New Roman"/>
           <w:szCs w:val="24"/>
         </w:rPr>
+        <w:lastRenderedPageBreak/>
+        <w:t xml:space="preserve">could also be used. </w:t>
+      </w:r>
+      <w:commentRangeStart w:id="17"/>
+      <w:r>
+        <w:rPr>
+          <w:rFonts w:eastAsia="Times New Roman" w:cs="Times New Roman"/>
+          <w:szCs w:val="24"/>
+        </w:rPr>
+        <w:t>Here, we focus</w:t>
+      </w:r>
+      <w:r>
+        <w:rPr>
+          <w:rFonts w:eastAsia="Times New Roman" w:cs="Times New Roman"/>
+          <w:szCs w:val="24"/>
+        </w:rPr>
         <w:t xml:space="preserve"> </w:t>
       </w:r>
       <w:r>
@@ -929,21 +1159,51 @@
           <w:rFonts w:eastAsia="Times New Roman" w:cs="Times New Roman"/>
           <w:szCs w:val="24"/>
         </w:rPr>
-        <w:t xml:space="preserve">on SA because it is the most widely used heuristic in the </w:t>
+        <w:t>on SA because it is the most widely used heuristic in the conservation planning literature in the form of the conservation planning</w:t>
       </w:r>
       <w:r>
         <w:rPr>
           <w:rFonts w:eastAsia="Times New Roman" w:cs="Times New Roman"/>
           <w:szCs w:val="24"/>
         </w:rPr>
-        <w:lastRenderedPageBreak/>
-        <w:t>conservation planning literature in the form of the conservation planning</w:t>
+        <w:t xml:space="preserve"> </w:t>
       </w:r>
       <w:r>
         <w:rPr>
           <w:rFonts w:eastAsia="Times New Roman" w:cs="Times New Roman"/>
           <w:szCs w:val="24"/>
         </w:rPr>
+        <w:t xml:space="preserve">software </w:t>
+      </w:r>
+      <w:proofErr w:type="spellStart"/>
+      <w:r>
+        <w:rPr>
+          <w:rFonts w:eastAsia="Times New Roman" w:cs="Times New Roman"/>
+          <w:szCs w:val="24"/>
+        </w:rPr>
+        <w:t>Marxan</w:t>
+      </w:r>
+      <w:proofErr w:type="spellEnd"/>
+      <w:r>
+        <w:rPr>
+          <w:rFonts w:eastAsia="Times New Roman" w:cs="Times New Roman"/>
+          <w:szCs w:val="24"/>
+        </w:rPr>
+        <w:t xml:space="preserve"> (Ball et al., 2009; Watts et al., 2009) and, </w:t>
+      </w:r>
+      <w:commentRangeStart w:id="18"/>
+      <w:r>
+        <w:rPr>
+          <w:rFonts w:eastAsia="Times New Roman" w:cs="Times New Roman"/>
+          <w:szCs w:val="24"/>
+        </w:rPr>
+        <w:t>unlike</w:t>
+      </w:r>
+      <w:r>
+        <w:rPr>
+          <w:rFonts w:eastAsia="Times New Roman" w:cs="Times New Roman"/>
+          <w:szCs w:val="24"/>
+        </w:rPr>
         <w:t xml:space="preserve"> </w:t>
       </w:r>
       <w:r>
@@ -951,58 +1211,42 @@
           <w:rFonts w:eastAsia="Times New Roman" w:cs="Times New Roman"/>
           <w:szCs w:val="24"/>
         </w:rPr>
-        <w:t xml:space="preserve">software </w:t>
-      </w:r>
-      <w:proofErr w:type="spellStart"/>
+        <w:t>deterministic heuristics such as ranking, it is possible that SA could</w:t>
+      </w:r>
       <w:r>
         <w:rPr>
           <w:rFonts w:eastAsia="Times New Roman" w:cs="Times New Roman"/>
           <w:szCs w:val="24"/>
         </w:rPr>
-        <w:t>Marxan</w:t>
-      </w:r>
-      <w:proofErr w:type="spellEnd"/>
+        <w:t xml:space="preserve"> </w:t>
+      </w:r>
       <w:r>
         <w:rPr>
           <w:rFonts w:eastAsia="Times New Roman" w:cs="Times New Roman"/>
           <w:szCs w:val="24"/>
         </w:rPr>
-        <w:t xml:space="preserve"> (Ball et al., 2009; Watts et al., 2009) and, unlike</w:t>
-      </w:r>
-      <w:r>
-        <w:rPr>
-          <w:rFonts w:eastAsia="Times New Roman" w:cs="Times New Roman"/>
-          <w:szCs w:val="24"/>
-        </w:rPr>
-        <w:t xml:space="preserve"> </w:t>
-      </w:r>
-      <w:r>
-        <w:rPr>
-          <w:rFonts w:eastAsia="Times New Roman" w:cs="Times New Roman"/>
-          <w:szCs w:val="24"/>
-        </w:rPr>
-        <w:t>deterministic heuristics such as ranking, it is possible that SA could</w:t>
-      </w:r>
-      <w:r>
-        <w:rPr>
-          <w:rFonts w:eastAsia="Times New Roman" w:cs="Times New Roman"/>
-          <w:szCs w:val="24"/>
-        </w:rPr>
-        <w:t xml:space="preserve"> </w:t>
-      </w:r>
-      <w:r>
-        <w:rPr>
-          <w:rFonts w:eastAsia="Times New Roman" w:cs="Times New Roman"/>
-          <w:szCs w:val="24"/>
-        </w:rPr>
         <w:t>find an optimal solution to any problem.</w:t>
       </w:r>
-      <w:commentRangeEnd w:id="0"/>
+      <w:commentRangeEnd w:id="15"/>
       <w:r>
         <w:rPr>
           <w:rStyle w:val="CommentReference"/>
         </w:rPr>
-        <w:commentReference w:id="0"/>
+        <w:commentReference w:id="15"/>
+      </w:r>
+      <w:commentRangeEnd w:id="18"/>
+      <w:r>
+        <w:rPr>
+          <w:rStyle w:val="CommentReference"/>
+        </w:rPr>
+        <w:commentReference w:id="18"/>
+      </w:r>
+      <w:commentRangeEnd w:id="17"/>
+      <w:r>
+        <w:rPr>
+          <w:rStyle w:val="CommentReference"/>
+        </w:rPr>
+        <w:commentReference w:id="17"/>
       </w:r>
     </w:p>
     <w:p>
@@ -1048,7 +1292,86 @@
           <w:rFonts w:eastAsia="Times New Roman" w:cs="Times New Roman"/>
           <w:szCs w:val="24"/>
         </w:rPr>
-        <w:t xml:space="preserve">used in 184 countries to build marine and terrestrial conservation systems and is the global leader in conservation land and sea use planning software. </w:t>
+        <w:t xml:space="preserve">used in 184 countries to </w:t>
+      </w:r>
+      <w:del w:id="19" w:author="Matt Strimas-Mackey" w:date="2019-03-06T14:26:00Z">
+        <w:r>
+          <w:rPr>
+            <w:rFonts w:eastAsia="Times New Roman" w:cs="Times New Roman"/>
+            <w:szCs w:val="24"/>
+          </w:rPr>
+          <w:delText xml:space="preserve">build </w:delText>
+        </w:r>
+      </w:del>
+      <w:ins w:id="20" w:author="Matt Strimas-Mackey" w:date="2019-03-06T14:26:00Z">
+        <w:r>
+          <w:rPr>
+            <w:rFonts w:eastAsia="Times New Roman" w:cs="Times New Roman"/>
+            <w:szCs w:val="24"/>
+          </w:rPr>
+          <w:t>design</w:t>
+        </w:r>
+        <w:r>
+          <w:rPr>
+            <w:rFonts w:eastAsia="Times New Roman" w:cs="Times New Roman"/>
+            <w:szCs w:val="24"/>
+          </w:rPr>
+          <w:t xml:space="preserve"> </w:t>
+        </w:r>
+      </w:ins>
+      <w:r>
+        <w:rPr>
+          <w:rFonts w:eastAsia="Times New Roman" w:cs="Times New Roman"/>
+          <w:szCs w:val="24"/>
+        </w:rPr>
+        <w:t xml:space="preserve">marine and terrestrial </w:t>
+      </w:r>
+      <w:del w:id="21" w:author="Matt Strimas-Mackey" w:date="2019-03-06T14:26:00Z">
+        <w:r>
+          <w:rPr>
+            <w:rFonts w:eastAsia="Times New Roman" w:cs="Times New Roman"/>
+            <w:szCs w:val="24"/>
+          </w:rPr>
+          <w:delText xml:space="preserve">conservation </w:delText>
+        </w:r>
+      </w:del>
+      <w:ins w:id="22" w:author="Matt Strimas-Mackey" w:date="2019-03-06T14:26:00Z">
+        <w:r>
+          <w:rPr>
+            <w:rFonts w:eastAsia="Times New Roman" w:cs="Times New Roman"/>
+            <w:szCs w:val="24"/>
+          </w:rPr>
+          <w:t>reserve</w:t>
+        </w:r>
+        <w:r>
+          <w:rPr>
+            <w:rFonts w:eastAsia="Times New Roman" w:cs="Times New Roman"/>
+            <w:szCs w:val="24"/>
+          </w:rPr>
+          <w:t xml:space="preserve"> </w:t>
+        </w:r>
+      </w:ins>
+      <w:commentRangeStart w:id="23"/>
+      <w:r>
+        <w:rPr>
+          <w:rFonts w:eastAsia="Times New Roman" w:cs="Times New Roman"/>
+          <w:szCs w:val="24"/>
+        </w:rPr>
+        <w:t>systems and is the global leader in conservation land and sea use planning software</w:t>
+      </w:r>
+      <w:commentRangeEnd w:id="23"/>
+      <w:r>
+        <w:rPr>
+          <w:rStyle w:val="CommentReference"/>
+        </w:rPr>
+        <w:commentReference w:id="23"/>
+      </w:r>
+      <w:r>
+        <w:rPr>
+          <w:rFonts w:eastAsia="Times New Roman" w:cs="Times New Roman"/>
+          <w:szCs w:val="24"/>
+        </w:rPr>
+        <w:t xml:space="preserve">. </w:t>
       </w:r>
       <w:proofErr w:type="spellStart"/>
       <w:r>
@@ -1078,7 +1401,71 @@
           <w:rFonts w:eastAsia="Times New Roman" w:cs="Times New Roman"/>
           <w:szCs w:val="24"/>
         </w:rPr>
-        <w:t xml:space="preserve"> the heuristic approach of </w:t>
+        <w:t xml:space="preserve"> </w:t>
+      </w:r>
+      <w:del w:id="24" w:author="Matt Strimas-Mackey" w:date="2019-03-06T14:28:00Z">
+        <w:r>
+          <w:rPr>
+            <w:rFonts w:eastAsia="Times New Roman" w:cs="Times New Roman"/>
+            <w:szCs w:val="24"/>
+          </w:rPr>
+          <w:delText xml:space="preserve">the heuristic approach of </w:delText>
+        </w:r>
+      </w:del>
+      <w:del w:id="25" w:author="Matt Strimas-Mackey" w:date="2019-03-06T14:24:00Z">
+        <w:r>
+          <w:rPr>
+            <w:rFonts w:eastAsia="Times New Roman" w:cs="Times New Roman"/>
+            <w:szCs w:val="24"/>
+          </w:rPr>
+          <w:delText>similated</w:delText>
+        </w:r>
+      </w:del>
+      <w:ins w:id="26" w:author="Matt Strimas-Mackey" w:date="2019-03-06T14:24:00Z">
+        <w:r>
+          <w:rPr>
+            <w:rFonts w:eastAsia="Times New Roman" w:cs="Times New Roman"/>
+            <w:szCs w:val="24"/>
+          </w:rPr>
+          <w:t>simulated</w:t>
+        </w:r>
+      </w:ins>
+      <w:r>
+        <w:rPr>
+          <w:rFonts w:eastAsia="Times New Roman" w:cs="Times New Roman"/>
+          <w:szCs w:val="24"/>
+        </w:rPr>
+        <w:t xml:space="preserve"> annealing</w:t>
+      </w:r>
+      <w:ins w:id="27" w:author="Matt Strimas-Mackey" w:date="2019-03-06T14:28:00Z">
+        <w:r>
+          <w:rPr>
+            <w:rFonts w:eastAsia="Times New Roman" w:cs="Times New Roman"/>
+            <w:szCs w:val="24"/>
+          </w:rPr>
+          <w:t>, a heuristic optimization technique,</w:t>
+        </w:r>
+      </w:ins>
+      <w:r>
+        <w:rPr>
+          <w:rFonts w:eastAsia="Times New Roman" w:cs="Times New Roman"/>
+          <w:szCs w:val="24"/>
+        </w:rPr>
+        <w:t xml:space="preserve"> to find ‘near optimal’ solutions to </w:t>
+      </w:r>
+      <w:r>
+        <w:rPr>
+          <w:rFonts w:eastAsia="Times New Roman" w:cs="Times New Roman"/>
+          <w:szCs w:val="24"/>
+        </w:rPr>
+        <w:t xml:space="preserve">SCSP problems. </w:t>
+      </w:r>
+      <w:r>
+        <w:rPr>
+          <w:rFonts w:eastAsia="Times New Roman" w:cs="Times New Roman"/>
+          <w:szCs w:val="24"/>
+        </w:rPr>
+        <w:t xml:space="preserve">Recent developments in computational capacity and algorithms has made it possible to solve the SCP problems </w:t>
       </w:r>
       <w:proofErr w:type="spellStart"/>
       <w:r>
@@ -1086,7 +1473,7 @@
           <w:rFonts w:eastAsia="Times New Roman" w:cs="Times New Roman"/>
           <w:szCs w:val="24"/>
         </w:rPr>
-        <w:t>similated</w:t>
+        <w:t>Marxan</w:t>
       </w:r>
       <w:proofErr w:type="spellEnd"/>
       <w:r>
@@ -1094,21 +1481,103 @@
           <w:rFonts w:eastAsia="Times New Roman" w:cs="Times New Roman"/>
           <w:szCs w:val="24"/>
         </w:rPr>
-        <w:t xml:space="preserve"> annealing to find ‘near optimal’ solutions to </w:t>
+        <w:t xml:space="preserve"> solves with integer linear programming </w:t>
       </w:r>
       <w:r>
         <w:rPr>
           <w:rFonts w:eastAsia="Times New Roman" w:cs="Times New Roman"/>
           <w:szCs w:val="24"/>
         </w:rPr>
-        <w:t xml:space="preserve">SCSP problems. </w:t>
+        <w:fldChar w:fldCharType="begin"/>
       </w:r>
       <w:r>
         <w:rPr>
           <w:rFonts w:eastAsia="Times New Roman" w:cs="Times New Roman"/>
           <w:szCs w:val="24"/>
         </w:rPr>
-        <w:t xml:space="preserve">Recent developments in computational capacity and algorithms has made it possible to solve the SCP problems </w:t>
+        <w:instrText xml:space="preserve"> ADDIN ZOTERO_ITEM CSL_CITATION {"citationID":"bCeFl6sT","properties":{"formattedCitation":"(Beyer et al. 2016)","plainCitation":"(Beyer et al. 2016)","noteIndex":0},"citationItems":[{"id":"Zbc2KjIo/5dfL0rG2","uris":["http://www.mendeley.com/documents/?uuid=4c160124-f17a-4dc9-a46c-0893b27be060"],"uri":["http://www.mendeley.com/documents/?uuid=4c160124-f17a-4dc9-a46c-0893b27be060"],"itemData":{"author":[{"dropping-particle":"","family":"Beyer","given":"Hawthorne L","non-dropping-particle":"","parse-names":false,"suffix":""},{"dropping-particle":"","family":"Dujardin","given":"Yann","non-dropping-particle":"","parse-names":false,"suffix":""},{"dropping-particle":"","family":"Watts","given":"Matthew E","non-dropping-particle":"","parse-names":false,"suffix":""},{"dropping-particle":"","family":"Possingham","given":"Hugh P","non-dropping-particle":"","parse-names":false,"suffix":""}],"container-title":"Ecological Modelling","id":"Zbc2KjIo/5dfL0rG2","issued":{"date-parts":[["2016"]]},"page":"14-22","publisher":"Elsevier","title":"Solving conservation planning problems with integer linear programming","type":"article-journal","volume":"328"}}],"schema":"https://github.com/citation-style-language/schema/raw/master/csl-citation.json"} </w:instrText>
+      </w:r>
+      <w:r>
+        <w:rPr>
+          <w:rFonts w:eastAsia="Times New Roman" w:cs="Times New Roman"/>
+          <w:szCs w:val="24"/>
+        </w:rPr>
+        <w:fldChar w:fldCharType="separate"/>
+      </w:r>
+      <w:r>
+        <w:rPr>
+          <w:rFonts w:cs="Times New Roman"/>
+        </w:rPr>
+        <w:t>(Beyer et al. 2016)</w:t>
+      </w:r>
+      <w:r>
+        <w:rPr>
+          <w:rFonts w:eastAsia="Times New Roman" w:cs="Times New Roman"/>
+          <w:szCs w:val="24"/>
+        </w:rPr>
+        <w:fldChar w:fldCharType="end"/>
+      </w:r>
+      <w:r>
+        <w:rPr>
+          <w:rFonts w:eastAsia="Times New Roman" w:cs="Times New Roman"/>
+          <w:szCs w:val="24"/>
+        </w:rPr>
+        <w:t xml:space="preserve">. </w:t>
+      </w:r>
+      <w:r>
+        <w:rPr>
+          <w:rFonts w:eastAsia="Times New Roman" w:cs="Times New Roman"/>
+          <w:szCs w:val="24"/>
+        </w:rPr>
+        <w:t xml:space="preserve">Building on Beyer et al. </w:t>
+      </w:r>
+      <w:r>
+        <w:rPr>
+          <w:rFonts w:eastAsia="Times New Roman" w:cs="Times New Roman"/>
+          <w:szCs w:val="24"/>
+        </w:rPr>
+        <w:fldChar w:fldCharType="begin"/>
+      </w:r>
+      <w:r>
+        <w:rPr>
+          <w:rFonts w:eastAsia="Times New Roman" w:cs="Times New Roman"/>
+          <w:szCs w:val="24"/>
+        </w:rPr>
+        <w:instrText xml:space="preserve"> ADDIN ZOTERO_ITEM CSL_CITATION {"citationID":"pDt49wqd","properties":{"formattedCitation":"(Beyer et al. 2016)","plainCitation":"(Beyer et al. 2016)","noteIndex":0},"citationItems":[{"id":"Zbc2KjIo/5dfL0rG2","uris":["http://www.mendeley.com/documents/?uuid=4c160124-f17a-4dc9-a46c-0893b27be060"],"uri":["http://www.mendeley.com/documents/?uuid=4c160124-f17a-4dc9-a46c-0893b27be060"],"itemData":{"author":[{"dropping-particle":"","family":"Beyer","given":"Hawthorne L","non-dropping-particle":"","parse-names":false,"suffix":""},{"dropping-particle":"","family":"Dujardin","given":"Yann","non-dropping-particle":"","parse-names":false,"suffix":""},{"dropping-particle":"","family":"Watts","given":"Matthew E","non-dropping-particle":"","parse-names":false,"suffix":""},{"dropping-particle":"","family":"Possingham","given":"Hugh P","non-dropping-particle":"","parse-names":false,"suffix":""}],"container-title":"Ecological Modelling","id":"Zbc2KjIo/5dfL0rG2","issued":{"date-parts":[["2016"]]},"page":"14-22","publisher":"Elsevier","title":"Solving conservation planning problems with integer linear programming","type":"article-journal","volume":"328"}}],"schema":"https://github.com/citation-style-language/schema/raw/master/csl-citation.json"} </w:instrText>
+      </w:r>
+      <w:r>
+        <w:rPr>
+          <w:rFonts w:eastAsia="Times New Roman" w:cs="Times New Roman"/>
+          <w:szCs w:val="24"/>
+        </w:rPr>
+        <w:fldChar w:fldCharType="separate"/>
+      </w:r>
+      <w:r>
+        <w:rPr>
+          <w:rFonts w:cs="Times New Roman"/>
+        </w:rPr>
+        <w:t>(Beyer et al. 2016)</w:t>
+      </w:r>
+      <w:r>
+        <w:rPr>
+          <w:rFonts w:eastAsia="Times New Roman" w:cs="Times New Roman"/>
+          <w:szCs w:val="24"/>
+        </w:rPr>
+        <w:fldChar w:fldCharType="end"/>
+      </w:r>
+      <w:r>
+        <w:rPr>
+          <w:rFonts w:eastAsia="Times New Roman" w:cs="Times New Roman"/>
+          <w:szCs w:val="24"/>
+        </w:rPr>
+        <w:t>, we created a software package</w:t>
+      </w:r>
+      <w:r>
+        <w:rPr>
+          <w:rFonts w:eastAsia="Times New Roman" w:cs="Times New Roman"/>
+          <w:szCs w:val="24"/>
+        </w:rPr>
+        <w:t xml:space="preserve"> for the R statistical software called </w:t>
       </w:r>
       <w:proofErr w:type="spellStart"/>
       <w:r>
@@ -1116,6 +1585,37 @@
           <w:rFonts w:eastAsia="Times New Roman" w:cs="Times New Roman"/>
           <w:szCs w:val="24"/>
         </w:rPr>
+        <w:t>prioritizr</w:t>
+      </w:r>
+      <w:proofErr w:type="spellEnd"/>
+      <w:r>
+        <w:rPr>
+          <w:rFonts w:eastAsia="Times New Roman" w:cs="Times New Roman"/>
+          <w:szCs w:val="24"/>
+        </w:rPr>
+        <w:t xml:space="preserve">, that </w:t>
+      </w:r>
+      <w:r>
+        <w:rPr>
+          <w:rFonts w:eastAsia="Times New Roman" w:cs="Times New Roman"/>
+          <w:szCs w:val="24"/>
+        </w:rPr>
+        <w:t xml:space="preserve">can </w:t>
+      </w:r>
+      <w:commentRangeStart w:id="28"/>
+      <w:r>
+        <w:rPr>
+          <w:rFonts w:eastAsia="Times New Roman" w:cs="Times New Roman"/>
+          <w:szCs w:val="24"/>
+        </w:rPr>
+        <w:t xml:space="preserve">solve </w:t>
+      </w:r>
+      <w:proofErr w:type="spellStart"/>
+      <w:r>
+        <w:rPr>
+          <w:rFonts w:eastAsia="Times New Roman" w:cs="Times New Roman"/>
+          <w:szCs w:val="24"/>
+        </w:rPr>
         <w:t>Marxan</w:t>
       </w:r>
       <w:proofErr w:type="spellEnd"/>
@@ -1124,149 +1624,21 @@
           <w:rFonts w:eastAsia="Times New Roman" w:cs="Times New Roman"/>
           <w:szCs w:val="24"/>
         </w:rPr>
-        <w:t xml:space="preserve"> solves with integer linear programming </w:t>
+        <w:t xml:space="preserve"> type </w:t>
+      </w:r>
+      <w:commentRangeEnd w:id="28"/>
+      <w:r>
+        <w:rPr>
+          <w:rStyle w:val="CommentReference"/>
+        </w:rPr>
+        <w:commentReference w:id="28"/>
       </w:r>
       <w:r>
         <w:rPr>
           <w:rFonts w:eastAsia="Times New Roman" w:cs="Times New Roman"/>
           <w:szCs w:val="24"/>
         </w:rPr>
-        <w:fldChar w:fldCharType="begin"/>
-      </w:r>
-      <w:r>
-        <w:rPr>
-          <w:rFonts w:eastAsia="Times New Roman" w:cs="Times New Roman"/>
-          <w:szCs w:val="24"/>
-        </w:rPr>
-        <w:instrText xml:space="preserve"> ADDIN ZOTERO_ITEM CSL_CITATION {"citationID":"bCeFl6sT","properties":{"formattedCitation":"(Beyer et al. 2016)","plainCitation":"(Beyer et al. 2016)","noteIndex":0},"citationItems":[{"id":"Zbc2KjIo/5dfL0rG2","uris":["http://www.mendeley.com/documents/?uuid=4c160124-f17a-4dc9-a46c-0893b27be060"],"uri":["http://www.mendeley.com/documents/?uuid=4c160124-f17a-4dc9-a46c-0893b27be060"],"itemData":{"author":[{"dropping-particle":"","family":"Beyer","given":"Hawthorne L","non-dropping-particle":"","parse-names":false,"suffix":""},{"dropping-particle":"","family":"Dujardin","given":"Yann","non-dropping-particle":"","parse-names":false,"suffix":""},{"dropping-particle":"","family":"Watts","given":"Matthew E","non-dropping-particle":"","parse-names":false,"suffix":""},{"dropping-particle":"","family":"Possingham","given":"Hugh P","non-dropping-particle":"","parse-names":false,"suffix":""}],"container-title":"Ecological Modelling","id":"Zbc2KjIo/5dfL0rG2","issued":{"date-parts":[["2016"]]},"page":"14-22","publisher":"Elsevier","title":"Solving conservation planning problems with integer linear programming","type":"article-journal","volume":"328"}}],"schema":"https://github.com/citation-style-language/schema/raw/master/csl-citation.json"} </w:instrText>
-      </w:r>
-      <w:r>
-        <w:rPr>
-          <w:rFonts w:eastAsia="Times New Roman" w:cs="Times New Roman"/>
-          <w:szCs w:val="24"/>
-        </w:rPr>
-        <w:fldChar w:fldCharType="separate"/>
-      </w:r>
-      <w:r>
-        <w:rPr>
-          <w:rFonts w:cs="Times New Roman"/>
-        </w:rPr>
-        <w:t>(Beyer et al. 2016)</w:t>
-      </w:r>
-      <w:r>
-        <w:rPr>
-          <w:rFonts w:eastAsia="Times New Roman" w:cs="Times New Roman"/>
-          <w:szCs w:val="24"/>
-        </w:rPr>
-        <w:fldChar w:fldCharType="end"/>
-      </w:r>
-      <w:r>
-        <w:rPr>
-          <w:rFonts w:eastAsia="Times New Roman" w:cs="Times New Roman"/>
-          <w:szCs w:val="24"/>
-        </w:rPr>
-        <w:t xml:space="preserve">. </w:t>
-      </w:r>
-      <w:r>
-        <w:rPr>
-          <w:rFonts w:eastAsia="Times New Roman" w:cs="Times New Roman"/>
-          <w:szCs w:val="24"/>
-        </w:rPr>
-        <w:t xml:space="preserve">Building on Beyer et al. </w:t>
-      </w:r>
-      <w:r>
-        <w:rPr>
-          <w:rFonts w:eastAsia="Times New Roman" w:cs="Times New Roman"/>
-          <w:szCs w:val="24"/>
-        </w:rPr>
-        <w:fldChar w:fldCharType="begin"/>
-      </w:r>
-      <w:r>
-        <w:rPr>
-          <w:rFonts w:eastAsia="Times New Roman" w:cs="Times New Roman"/>
-          <w:szCs w:val="24"/>
-        </w:rPr>
-        <w:instrText xml:space="preserve"> ADDIN ZOTERO_ITEM CSL_CITATION {"citationID":"pDt49wqd","properties":{"formattedCitation":"(Beyer et al. 2016)","plainCitation":"(Beyer et al. 2016)","noteIndex":0},"citationItems":[{"id":"Zbc2KjIo/5dfL0rG2","uris":["http://www.mendeley.com/documents/?uuid=4c160124-f17a-4dc9-a46c-0893b27be060"],"uri":["http://www.mendeley.com/documents/?uuid=4c160124-f17a-4dc9-a46c-0893b27be060"],"itemData":{"author":[{"dropping-particle":"","family":"Beyer","given":"Hawthorne L","non-dropping-particle":"","parse-names":false,"suffix":""},{"dropping-particle":"","family":"Dujardin","given":"Yann","non-dropping-particle":"","parse-names":false,"suffix":""},{"dropping-particle":"","family":"Watts","given":"Matthew E","non-dropping-particle":"","parse-names":false,"suffix":""},{"dropping-particle":"","family":"Possingham","given":"Hugh P","non-dropping-particle":"","parse-names":false,"suffix":""}],"container-title":"Ecological Modelling","id":"Zbc2KjIo/5dfL0rG2","issued":{"date-parts":[["2016"]]},"page":"14-22","publisher":"Elsevier","title":"Solving conservation planning problems with integer linear programming","type":"article-journal","volume":"328"}}],"schema":"https://github.com/citation-style-language/schema/raw/master/csl-citation.json"} </w:instrText>
-      </w:r>
-      <w:r>
-        <w:rPr>
-          <w:rFonts w:eastAsia="Times New Roman" w:cs="Times New Roman"/>
-          <w:szCs w:val="24"/>
-        </w:rPr>
-        <w:fldChar w:fldCharType="separate"/>
-      </w:r>
-      <w:r>
-        <w:rPr>
-          <w:rFonts w:cs="Times New Roman"/>
-        </w:rPr>
-        <w:t>(Beyer et al. 2016)</w:t>
-      </w:r>
-      <w:r>
-        <w:rPr>
-          <w:rFonts w:eastAsia="Times New Roman" w:cs="Times New Roman"/>
-          <w:szCs w:val="24"/>
-        </w:rPr>
-        <w:fldChar w:fldCharType="end"/>
-      </w:r>
-      <w:r>
-        <w:rPr>
-          <w:rFonts w:eastAsia="Times New Roman" w:cs="Times New Roman"/>
-          <w:szCs w:val="24"/>
-        </w:rPr>
-        <w:t>, we created a software package</w:t>
-      </w:r>
-      <w:r>
-        <w:rPr>
-          <w:rFonts w:eastAsia="Times New Roman" w:cs="Times New Roman"/>
-          <w:szCs w:val="24"/>
-        </w:rPr>
-        <w:t xml:space="preserve"> for the R statistical software called </w:t>
-      </w:r>
-      <w:proofErr w:type="spellStart"/>
-      <w:r>
-        <w:rPr>
-          <w:rFonts w:eastAsia="Times New Roman" w:cs="Times New Roman"/>
-          <w:szCs w:val="24"/>
-        </w:rPr>
-        <w:t>prioritizr</w:t>
-      </w:r>
-      <w:proofErr w:type="spellEnd"/>
-      <w:r>
-        <w:rPr>
-          <w:rFonts w:eastAsia="Times New Roman" w:cs="Times New Roman"/>
-          <w:szCs w:val="24"/>
-        </w:rPr>
-        <w:t xml:space="preserve">, that </w:t>
-      </w:r>
-      <w:r>
-        <w:rPr>
-          <w:rFonts w:eastAsia="Times New Roman" w:cs="Times New Roman"/>
-          <w:szCs w:val="24"/>
-        </w:rPr>
-        <w:t xml:space="preserve">can </w:t>
-      </w:r>
-      <w:r>
-        <w:rPr>
-          <w:rFonts w:eastAsia="Times New Roman" w:cs="Times New Roman"/>
-          <w:szCs w:val="24"/>
-        </w:rPr>
-        <w:t xml:space="preserve">solve </w:t>
-      </w:r>
-      <w:proofErr w:type="spellStart"/>
-      <w:r>
-        <w:rPr>
-          <w:rFonts w:eastAsia="Times New Roman" w:cs="Times New Roman"/>
-          <w:szCs w:val="24"/>
-        </w:rPr>
-        <w:t>Marxan</w:t>
-      </w:r>
-      <w:proofErr w:type="spellEnd"/>
-      <w:r>
-        <w:rPr>
-          <w:rFonts w:eastAsia="Times New Roman" w:cs="Times New Roman"/>
-          <w:szCs w:val="24"/>
-        </w:rPr>
-        <w:t xml:space="preserve"> type problems using integer linear programming </w:t>
+        <w:t xml:space="preserve">problems using integer linear programming </w:t>
       </w:r>
       <w:r>
         <w:rPr>
@@ -1362,7 +1734,39 @@
           <w:rFonts w:eastAsia="Times New Roman" w:cs="Times New Roman"/>
           <w:szCs w:val="24"/>
         </w:rPr>
-        <w:t xml:space="preserve"> (integer linear programming) to ask the following questions:</w:t>
+        <w:t xml:space="preserve"> (integer linear programming) to </w:t>
+      </w:r>
+      <w:del w:id="29" w:author="Joe Bennett" w:date="2019-03-20T11:48:00Z">
+        <w:r>
+          <w:rPr>
+            <w:rFonts w:eastAsia="Times New Roman" w:cs="Times New Roman"/>
+            <w:szCs w:val="24"/>
+          </w:rPr>
+          <w:delText xml:space="preserve">ask </w:delText>
+        </w:r>
+      </w:del>
+      <w:ins w:id="30" w:author="Joe Bennett" w:date="2019-03-20T11:48:00Z">
+        <w:r>
+          <w:rPr>
+            <w:rFonts w:eastAsia="Times New Roman" w:cs="Times New Roman"/>
+            <w:szCs w:val="24"/>
+          </w:rPr>
+          <w:t>answer</w:t>
+        </w:r>
+        <w:r>
+          <w:rPr>
+            <w:rFonts w:eastAsia="Times New Roman" w:cs="Times New Roman"/>
+            <w:szCs w:val="24"/>
+          </w:rPr>
+          <w:t xml:space="preserve"> </w:t>
+        </w:r>
+      </w:ins>
+      <w:r>
+        <w:rPr>
+          <w:rFonts w:eastAsia="Times New Roman" w:cs="Times New Roman"/>
+          <w:szCs w:val="24"/>
+        </w:rPr>
+        <w:t>the following questions:</w:t>
       </w:r>
     </w:p>
     <w:p>
@@ -1378,6 +1782,7 @@
           <w:szCs w:val="24"/>
         </w:rPr>
       </w:pPr>
+      <w:commentRangeStart w:id="31"/>
       <w:r>
         <w:rPr>
           <w:rFonts w:ascii="Times New Roman" w:eastAsia="Times New Roman" w:hAnsi="Times New Roman" w:cs="Times New Roman"/>
@@ -1448,6 +1853,14 @@
           <w:szCs w:val="24"/>
         </w:rPr>
         <w:t xml:space="preserve"> using a proprietary solver?</w:t>
+      </w:r>
+      <w:commentRangeEnd w:id="31"/>
+      <w:r>
+        <w:rPr>
+          <w:rStyle w:val="CommentReference"/>
+          <w:rFonts w:ascii="Times New Roman" w:hAnsi="Times New Roman"/>
+        </w:rPr>
+        <w:commentReference w:id="31"/>
       </w:r>
     </w:p>
     <w:p>
@@ -1578,6 +1991,7 @@
           <w:rFonts w:cs="Times New Roman"/>
           <w:lang w:val="en-CA"/>
         </w:rPr>
+        <w:lastRenderedPageBreak/>
         <w:t>We focused on a 27,250 km</w:t>
       </w:r>
       <w:r>
@@ -1609,15 +2023,7 @@
           <w:rFonts w:cs="Times New Roman"/>
           <w:lang w:val="en-CA"/>
         </w:rPr>
-        <w:t xml:space="preserve"> zone in </w:t>
-      </w:r>
-      <w:r>
-        <w:rPr>
-          <w:rFonts w:cs="Times New Roman"/>
-          <w:lang w:val="en-CA"/>
-        </w:rPr>
-        <w:lastRenderedPageBreak/>
-        <w:t>southwestern British Columbia</w:t>
+        <w:t xml:space="preserve"> zone in southwestern British Columbia</w:t>
       </w:r>
       <w:r>
         <w:rPr>
@@ -1701,12 +2107,45 @@
         </w:rPr>
         <w:t xml:space="preserve">Biodiversity data.  </w:t>
       </w:r>
-      <w:r>
-        <w:rPr>
-          <w:rFonts w:cs="Times New Roman"/>
-        </w:rPr>
-        <w:t xml:space="preserve">Our prioritizations were run with </w:t>
-      </w:r>
+      <w:ins w:id="32" w:author="Matt Strimas-Mackey" w:date="2019-03-06T11:38:00Z">
+        <w:r>
+          <w:rPr>
+            <w:rFonts w:cs="Times New Roman"/>
+            <w:i/>
+          </w:rPr>
+          <w:t xml:space="preserve">We used species distribution models for 72 bird species as our conservation features. </w:t>
+        </w:r>
+      </w:ins>
+      <w:del w:id="33" w:author="Matt Strimas-Mackey" w:date="2019-03-06T11:39:00Z">
+        <w:r>
+          <w:rPr>
+            <w:rFonts w:cs="Times New Roman"/>
+          </w:rPr>
+          <w:delText>Our prioritizations were run with</w:delText>
+        </w:r>
+      </w:del>
+      <w:ins w:id="34" w:author="Matt Strimas-Mackey" w:date="2019-03-06T11:39:00Z">
+        <w:r>
+          <w:rPr>
+            <w:rFonts w:cs="Times New Roman"/>
+          </w:rPr>
+          <w:t>The distribution models were based on</w:t>
+        </w:r>
+      </w:ins>
+      <w:r>
+        <w:rPr>
+          <w:rFonts w:cs="Times New Roman"/>
+        </w:rPr>
+        <w:t xml:space="preserve"> </w:t>
+      </w:r>
+      <w:ins w:id="35" w:author="Matt Strimas-Mackey" w:date="2019-03-06T11:39:00Z">
+        <w:r>
+          <w:rPr>
+            <w:rFonts w:cs="Times New Roman"/>
+          </w:rPr>
+          <w:t xml:space="preserve">data from </w:t>
+        </w:r>
+      </w:ins>
       <w:proofErr w:type="spellStart"/>
       <w:r>
         <w:rPr>
@@ -1742,18 +2181,43 @@
         <w:t>d</w:t>
       </w:r>
       <w:proofErr w:type="spellEnd"/>
-      <w:r>
-        <w:rPr>
-          <w:rFonts w:cs="Times New Roman"/>
-        </w:rPr>
-        <w:t xml:space="preserve"> </w:t>
-      </w:r>
+      <w:del w:id="36" w:author="Matt Strimas-Mackey" w:date="2019-03-06T11:39:00Z">
+        <w:r>
+          <w:rPr>
+            <w:rFonts w:cs="Times New Roman"/>
+          </w:rPr>
+          <w:delText xml:space="preserve"> </w:delText>
+        </w:r>
+        <w:r>
+          <w:rPr>
+            <w:rFonts w:cs="Times New Roman"/>
+            <w:spacing w:val="-1"/>
+          </w:rPr>
+          <w:delText>data</w:delText>
+        </w:r>
+      </w:del>
       <w:r>
         <w:rPr>
           <w:rFonts w:cs="Times New Roman"/>
           <w:spacing w:val="-1"/>
         </w:rPr>
-        <w:t xml:space="preserve">data, which is a citizen-science effort that has produced the largest and most rapidly growing biodiversity database in the world </w:t>
+        <w:t>,</w:t>
+      </w:r>
+      <w:del w:id="37" w:author="Matt Strimas-Mackey" w:date="2019-03-06T11:39:00Z">
+        <w:r>
+          <w:rPr>
+            <w:rFonts w:cs="Times New Roman"/>
+            <w:spacing w:val="-1"/>
+          </w:rPr>
+          <w:delText xml:space="preserve"> which is</w:delText>
+        </w:r>
+      </w:del>
+      <w:r>
+        <w:rPr>
+          <w:rFonts w:cs="Times New Roman"/>
+          <w:spacing w:val="-1"/>
+        </w:rPr>
+        <w:t xml:space="preserve"> a citizen-science effort that has produced the largest and most rapidly growing biodiversity database in the world </w:t>
       </w:r>
       <w:r>
         <w:rPr>
@@ -1841,23 +2305,53 @@
           <w:rFonts w:cs="Times New Roman"/>
           <w:lang w:val="en-CA"/>
         </w:rPr>
-        <w:t xml:space="preserve">, pers. com.). Sampling locations &lt;100 m apart </w:t>
-      </w:r>
-      <w:proofErr w:type="gramStart"/>
-      <w:r>
-        <w:rPr>
-          <w:rFonts w:cs="Times New Roman"/>
-          <w:lang w:val="en-CA"/>
-        </w:rPr>
-        <w:t>were</w:t>
-      </w:r>
-      <w:proofErr w:type="gramEnd"/>
-      <w:r>
-        <w:rPr>
-          <w:rFonts w:cs="Times New Roman"/>
-          <w:lang w:val="en-CA"/>
-        </w:rPr>
-        <w:t xml:space="preserve"> collapsed to one location, yielding 5470 checklists from 2160 locations, visited from 1-10 times and 2.53 times on average. Following </w:t>
+        <w:t>, pers. com.). Sampling locations &lt;100 m apart were collapsed to one location, yielding 5470 checklists from 2160 locations, visited from 1-10 times and 2.53 times on average.</w:t>
+      </w:r>
+      <w:ins w:id="38" w:author="Matt Strimas-Mackey" w:date="2019-03-06T11:41:00Z">
+        <w:r>
+          <w:rPr>
+            <w:rFonts w:cs="Times New Roman"/>
+            <w:lang w:val="en-CA"/>
+          </w:rPr>
+          <w:t xml:space="preserve"> </w:t>
+        </w:r>
+        <w:commentRangeStart w:id="39"/>
+        <w:r>
+          <w:rPr>
+            <w:rFonts w:cs="Times New Roman"/>
+            <w:lang w:val="en-CA"/>
+          </w:rPr>
+          <w:t>unmarked</w:t>
+        </w:r>
+        <w:commentRangeEnd w:id="39"/>
+        <w:r>
+          <w:rPr>
+            <w:rStyle w:val="CommentReference"/>
+          </w:rPr>
+          <w:commentReference w:id="39"/>
+        </w:r>
+        <w:r>
+          <w:rPr>
+            <w:rFonts w:cs="Times New Roman"/>
+            <w:lang w:val="en-CA"/>
+          </w:rPr>
+          <w:t>.</w:t>
+        </w:r>
+      </w:ins>
+      <w:r>
+        <w:rPr>
+          <w:rFonts w:cs="Times New Roman"/>
+          <w:lang w:val="en-CA"/>
+        </w:rPr>
+        <w:t xml:space="preserve"> </w:t>
+      </w:r>
+      <w:commentRangeStart w:id="40"/>
+      <w:r>
+        <w:rPr>
+          <w:rFonts w:cs="Times New Roman"/>
+          <w:lang w:val="en-CA"/>
+        </w:rPr>
+        <w:t xml:space="preserve">Following </w:t>
       </w:r>
       <w:r>
         <w:rPr>
@@ -1898,7 +2392,21 @@
           <w:rFonts w:cs="Times New Roman"/>
           <w:lang w:val="en-CA"/>
         </w:rPr>
-        <w:t xml:space="preserve"> we used a combination of quantitative models and expert elicitation to identify which species were associated either with forest habitat or with human-dominated habitat, such as built or residential land (Supplementary Table 1). </w:t>
+        <w:t xml:space="preserve"> we used a combination of quantitative models and expert elicitation to identify which species were associated either with forest habitat or with human-dominated habitat, such as built or residential land (Supplementary Table 1).</w:t>
+      </w:r>
+      <w:commentRangeEnd w:id="40"/>
+      <w:r>
+        <w:rPr>
+          <w:rStyle w:val="CommentReference"/>
+        </w:rPr>
+        <w:commentReference w:id="40"/>
+      </w:r>
+      <w:r>
+        <w:rPr>
+          <w:rFonts w:cs="Times New Roman"/>
+          <w:lang w:val="en-CA"/>
+        </w:rPr>
+        <w:t xml:space="preserve"> </w:t>
       </w:r>
       <w:r>
         <w:rPr>
@@ -1995,7 +2503,15 @@
           <w:rFonts w:cs="Times New Roman"/>
           <w:lang w:val="en-CA"/>
         </w:rPr>
-        <w:t xml:space="preserve"> in our plan by using cadastral data and 2012 land value assessments from the Integrated Cadastral Information Society of BC, resulting in 193,623 polygons for BC </w:t>
+        <w:t xml:space="preserve"> in our plan by using cadastral data and 2012 land value assessments from the Integrated Cadastral Information Society of BC, </w:t>
+      </w:r>
+      <w:r>
+        <w:rPr>
+          <w:rFonts w:cs="Times New Roman"/>
+          <w:lang w:val="en-CA"/>
+        </w:rPr>
+        <w:lastRenderedPageBreak/>
+        <w:t xml:space="preserve">resulting in 193,623 polygons for BC </w:t>
       </w:r>
       <w:r>
         <w:rPr>
@@ -2053,15 +2569,7 @@
           <w:rFonts w:cs="Times New Roman"/>
           <w:lang w:val="en-CA"/>
         </w:rPr>
-        <w:t xml:space="preserve">; Version: StatewideParcels_v2012n_e9.2_r1.3; Date accessed: 2015/04/30), as well as San Juan </w:t>
-      </w:r>
-      <w:r>
-        <w:rPr>
-          <w:rFonts w:cs="Times New Roman"/>
-          <w:lang w:val="en-CA"/>
-        </w:rPr>
-        <w:lastRenderedPageBreak/>
-        <w:t xml:space="preserve">County Parcel Data with separate signed user agreement. The combined cadastral layer included 1.92M polygons. Cadastral data, including tax assessment land values from Oregon State had to be sourced from individual counties, which included Benton, Clackamas, Columbia, Douglas, Lane, Linn, Marion, </w:t>
+        <w:t xml:space="preserve">; Version: StatewideParcels_v2012n_e9.2_r1.3; Date accessed: 2015/04/30), as well as San Juan County Parcel Data with separate signed user agreement. The combined cadastral layer included 1.92M polygons. Cadastral data, including tax assessment land values from Oregon State had to be sourced from individual counties, which included Benton, Clackamas, Columbia, Douglas, Lane, Linn, Marion, </w:t>
       </w:r>
       <w:proofErr w:type="spellStart"/>
       <w:r>
@@ -2280,6 +2788,7 @@
           <w:shd w:val="clear" w:color="auto" w:fill="FFFFFF"/>
           <w:lang w:val="en-CA"/>
         </w:rPr>
+        <w:lastRenderedPageBreak/>
         <w:t xml:space="preserve">Where x is a vector of decision variables (in our case, whether to prioritize an individual planning unit), c and b are vectors of known coefficients, and A is the constraint matrix. In the minimum set cover problem, c is a vector of costs for each planning unit, b a vector of targets for each conservation feature, the relational operator would be ≥ for all features, and A is the representation matrix with </w:t>
       </w:r>
       <w:proofErr w:type="spellStart"/>
@@ -2334,16 +2843,32 @@
           <w:shd w:val="clear" w:color="auto" w:fill="FFFFFF"/>
           <w:lang w:val="en-CA"/>
         </w:rPr>
-        <w:t xml:space="preserve"> in planning unit j. We set </w:t>
-      </w:r>
+        <w:t xml:space="preserve"> in planning unit j. We set an objective to find the solution that fulfills all the targets and constraints </w:t>
+      </w:r>
+      <w:commentRangeStart w:id="41"/>
       <w:r>
         <w:rPr>
           <w:rStyle w:val="apple-converted-space"/>
           <w:shd w:val="clear" w:color="auto" w:fill="FFFFFF"/>
           <w:lang w:val="en-CA"/>
         </w:rPr>
-        <w:lastRenderedPageBreak/>
-        <w:t xml:space="preserve">an objective to find the solution that fulfills all the targets and constraints for the smallest area, which we use as our measure of cost </w:t>
+        <w:t>for the smallest area</w:t>
+      </w:r>
+      <w:commentRangeEnd w:id="41"/>
+      <w:r>
+        <w:rPr>
+          <w:rStyle w:val="CommentReference"/>
+          <w:rFonts w:eastAsiaTheme="minorHAnsi" w:cstheme="minorBidi"/>
+        </w:rPr>
+        <w:commentReference w:id="41"/>
+      </w:r>
+      <w:r>
+        <w:rPr>
+          <w:rStyle w:val="apple-converted-space"/>
+          <w:shd w:val="clear" w:color="auto" w:fill="FFFFFF"/>
+          <w:lang w:val="en-CA"/>
+        </w:rPr>
+        <w:t xml:space="preserve">, which we use as our measure of cost </w:t>
       </w:r>
       <w:r>
         <w:rPr>
@@ -2462,7 +2987,21 @@
         <w:rPr>
           <w:lang w:val="en-CA"/>
         </w:rPr>
-        <w:t xml:space="preserve"> scenarios we created the following range of scenarios: </w:t>
+        <w:t xml:space="preserve"> </w:t>
+      </w:r>
+      <w:del w:id="42" w:author="Joe Bennett" w:date="2019-03-20T11:54:00Z">
+        <w:r>
+          <w:rPr>
+            <w:lang w:val="en-CA"/>
+          </w:rPr>
+          <w:delText xml:space="preserve">scenarios </w:delText>
+        </w:r>
+      </w:del>
+      <w:r>
+        <w:rPr>
+          <w:lang w:val="en-CA"/>
+        </w:rPr>
+        <w:t xml:space="preserve">we created the following range of scenarios: </w:t>
       </w:r>
       <w:proofErr w:type="spellStart"/>
       <w:r>
@@ -2476,7 +3015,98 @@
         <w:rPr>
           <w:lang w:val="en-CA"/>
         </w:rPr>
-        <w:t xml:space="preserve">) vary conservation targets between 10 and 90 % in 10 % increments (9 variations), ii) 10 – 72 species/features (5 variations) and iii) 9282, 37128, 148510 planning units (3 variations), resulting in a total of 135 scenarios created. For </w:t>
+        <w:t>) vary conservation targets between 10 and 90</w:t>
+      </w:r>
+      <w:del w:id="43" w:author="Joe Bennett" w:date="2019-03-20T11:54:00Z">
+        <w:r>
+          <w:rPr>
+            <w:lang w:val="en-CA"/>
+          </w:rPr>
+          <w:delText xml:space="preserve"> </w:delText>
+        </w:r>
+      </w:del>
+      <w:r>
+        <w:rPr>
+          <w:lang w:val="en-CA"/>
+        </w:rPr>
+        <w:t>% in 10</w:t>
+      </w:r>
+      <w:del w:id="44" w:author="Joe Bennett" w:date="2019-03-20T11:55:00Z">
+        <w:r>
+          <w:rPr>
+            <w:lang w:val="en-CA"/>
+          </w:rPr>
+          <w:delText xml:space="preserve"> </w:delText>
+        </w:r>
+      </w:del>
+      <w:r>
+        <w:rPr>
+          <w:lang w:val="en-CA"/>
+        </w:rPr>
+        <w:t xml:space="preserve">% increments (9 variations), </w:t>
+      </w:r>
+      <w:ins w:id="45" w:author="Joe Bennett" w:date="2019-03-20T11:57:00Z">
+        <w:r>
+          <w:rPr>
+            <w:lang w:val="en-CA"/>
+          </w:rPr>
+          <w:t xml:space="preserve">using </w:t>
+        </w:r>
+      </w:ins>
+      <w:r>
+        <w:rPr>
+          <w:lang w:val="en-CA"/>
+        </w:rPr>
+        <w:t xml:space="preserve">ii) 10 – 72 species/features (5 variations) </w:t>
+      </w:r>
+      <w:ins w:id="46" w:author="Joe Bennett" w:date="2019-03-20T11:57:00Z">
+        <w:r>
+          <w:rPr>
+            <w:lang w:val="en-CA"/>
+          </w:rPr>
+          <w:t xml:space="preserve">as targets, </w:t>
+        </w:r>
+      </w:ins>
+      <w:r>
+        <w:rPr>
+          <w:lang w:val="en-CA"/>
+        </w:rPr>
+        <w:t xml:space="preserve">and iii) </w:t>
+      </w:r>
+      <w:ins w:id="47" w:author="Joe Bennett" w:date="2019-03-20T11:57:00Z">
+        <w:r>
+          <w:rPr>
+            <w:lang w:val="en-CA"/>
+          </w:rPr>
+          <w:t xml:space="preserve">with spatial extents of </w:t>
+        </w:r>
+      </w:ins>
+      <w:r>
+        <w:rPr>
+          <w:lang w:val="en-CA"/>
+        </w:rPr>
+        <w:t xml:space="preserve">9282, 37128, 148510 planning units (3 variations), resulting in a total of 135 scenarios </w:t>
+      </w:r>
+      <w:commentRangeStart w:id="48"/>
+      <w:r>
+        <w:rPr>
+          <w:lang w:val="en-CA"/>
+        </w:rPr>
+        <w:t>created</w:t>
+      </w:r>
+      <w:commentRangeEnd w:id="48"/>
+      <w:r>
+        <w:rPr>
+          <w:rStyle w:val="CommentReference"/>
+          <w:rFonts w:eastAsiaTheme="minorHAnsi" w:cstheme="minorBidi"/>
+        </w:rPr>
+        <w:commentReference w:id="48"/>
+      </w:r>
+      <w:r>
+        <w:rPr>
+          <w:lang w:val="en-CA"/>
+        </w:rPr>
+        <w:t xml:space="preserve">. For </w:t>
       </w:r>
       <w:proofErr w:type="spellStart"/>
       <w:r>
@@ -2544,13 +3174,126 @@
         <w:rPr>
           <w:lang w:val="en-CA"/>
         </w:rPr>
-        <w:t xml:space="preserve"> (90% target, 72 features, 148510 planning units, 1E+08 iterations) already took 8 hours to solve, we restricted the set of full scenario iterations to those mentioned above. </w:t>
-      </w:r>
-      <w:r>
-        <w:rPr>
-          <w:lang w:val="en-CA"/>
-        </w:rPr>
-        <w:t xml:space="preserve">We did however go ahead and create an additional 9 scenarios </w:t>
+        <w:t xml:space="preserve"> (90% target, 72 features, 148510 planning units, 1E+08 iterations) </w:t>
+      </w:r>
+      <w:del w:id="49" w:author="Joe Bennett" w:date="2019-03-20T11:59:00Z">
+        <w:r>
+          <w:rPr>
+            <w:lang w:val="en-CA"/>
+          </w:rPr>
+          <w:delText>already took 8 hours to solve</w:delText>
+        </w:r>
+      </w:del>
+      <w:ins w:id="50" w:author="Joe Bennett" w:date="2019-03-20T11:59:00Z">
+        <w:r>
+          <w:rPr>
+            <w:lang w:val="en-CA"/>
+          </w:rPr>
+          <w:t>was &gt;8 hours</w:t>
+        </w:r>
+      </w:ins>
+      <w:r>
+        <w:rPr>
+          <w:lang w:val="en-CA"/>
+        </w:rPr>
+        <w:t xml:space="preserve">, we </w:t>
+      </w:r>
+      <w:commentRangeStart w:id="51"/>
+      <w:r>
+        <w:rPr>
+          <w:lang w:val="en-CA"/>
+        </w:rPr>
+        <w:t xml:space="preserve">restricted the set of full </w:t>
+      </w:r>
+      <w:ins w:id="52" w:author="Joe Bennett" w:date="2019-03-20T12:02:00Z">
+        <w:r>
+          <w:rPr>
+            <w:lang w:val="en-CA"/>
+          </w:rPr>
+          <w:t>range</w:t>
+        </w:r>
+      </w:ins>
+      <w:ins w:id="53" w:author="Joe Bennett" w:date="2019-03-20T12:01:00Z">
+        <w:r>
+          <w:rPr>
+            <w:lang w:val="en-CA"/>
+          </w:rPr>
+          <w:t xml:space="preserve"> of </w:t>
+        </w:r>
+      </w:ins>
+      <w:r>
+        <w:rPr>
+          <w:lang w:val="en-CA"/>
+        </w:rPr>
+        <w:t>scenario</w:t>
+      </w:r>
+      <w:del w:id="54" w:author="Joe Bennett" w:date="2019-03-20T12:01:00Z">
+        <w:r>
+          <w:rPr>
+            <w:lang w:val="en-CA"/>
+          </w:rPr>
+          <w:delText xml:space="preserve"> iteration</w:delText>
+        </w:r>
+      </w:del>
+      <w:r>
+        <w:rPr>
+          <w:lang w:val="en-CA"/>
+        </w:rPr>
+        <w:t xml:space="preserve">s to those mentioned above. </w:t>
+      </w:r>
+      <w:ins w:id="55" w:author="Joe Bennett" w:date="2019-03-20T12:02:00Z">
+        <w:r>
+          <w:rPr>
+            <w:lang w:val="en-CA"/>
+          </w:rPr>
+          <w:t xml:space="preserve">However, to explore the effect of larger planning units within computational power limitations, </w:t>
+        </w:r>
+      </w:ins>
+      <w:del w:id="56" w:author="Joe Bennett" w:date="2019-03-20T12:03:00Z">
+        <w:r>
+          <w:rPr>
+            <w:lang w:val="en-CA"/>
+          </w:rPr>
+          <w:delText xml:space="preserve">We did however </w:delText>
+        </w:r>
+      </w:del>
+      <w:proofErr w:type="spellStart"/>
+      <w:ins w:id="57" w:author="Joe Bennett" w:date="2019-03-20T12:03:00Z">
+        <w:r>
+          <w:rPr>
+            <w:lang w:val="en-CA"/>
+          </w:rPr>
+          <w:t>we</w:t>
+        </w:r>
+      </w:ins>
+      <w:del w:id="58" w:author="Joe Bennett" w:date="2019-03-20T12:00:00Z">
+        <w:r>
+          <w:rPr>
+            <w:lang w:val="en-CA"/>
+          </w:rPr>
+          <w:delText xml:space="preserve">go ahead and </w:delText>
+        </w:r>
+      </w:del>
+      <w:r>
+        <w:rPr>
+          <w:lang w:val="en-CA"/>
+        </w:rPr>
+        <w:t>create</w:t>
+      </w:r>
+      <w:ins w:id="59" w:author="Joe Bennett" w:date="2019-03-20T12:03:00Z">
+        <w:r>
+          <w:rPr>
+            <w:lang w:val="en-CA"/>
+          </w:rPr>
+          <w:t>d</w:t>
+        </w:r>
+      </w:ins>
+      <w:proofErr w:type="spellEnd"/>
+      <w:r>
+        <w:rPr>
+          <w:lang w:val="en-CA"/>
+        </w:rPr>
+        <w:t xml:space="preserve"> an additional 9 scenarios </w:t>
       </w:r>
       <w:r>
         <w:rPr>
@@ -2572,29 +3315,45 @@
         </w:rPr>
         <w:t xml:space="preserve"> = 5) </w:t>
       </w:r>
-      <w:r>
-        <w:rPr>
-          <w:lang w:val="en-CA"/>
-        </w:rPr>
-        <w:t xml:space="preserve">to present as </w:t>
-      </w:r>
-      <w:r>
-        <w:rPr>
-          <w:lang w:val="en-CA"/>
-        </w:rPr>
-        <w:t xml:space="preserve">one of the </w:t>
-      </w:r>
-      <w:r>
-        <w:rPr>
-          <w:lang w:val="en-CA"/>
-        </w:rPr>
-        <w:t xml:space="preserve">main results for comparison here, as the </w:t>
-      </w:r>
-      <w:r>
-        <w:rPr>
-          <w:lang w:val="en-CA"/>
-        </w:rPr>
-        <w:t xml:space="preserve">next higher iterations of number of planning units (n = </w:t>
+      <w:del w:id="60" w:author="Joe Bennett" w:date="2019-03-20T12:03:00Z">
+        <w:r>
+          <w:rPr>
+            <w:lang w:val="en-CA"/>
+          </w:rPr>
+          <w:delText xml:space="preserve">to present as </w:delText>
+        </w:r>
+        <w:r>
+          <w:rPr>
+            <w:lang w:val="en-CA"/>
+          </w:rPr>
+          <w:delText xml:space="preserve">one of the </w:delText>
+        </w:r>
+        <w:r>
+          <w:rPr>
+            <w:lang w:val="en-CA"/>
+          </w:rPr>
+          <w:delText xml:space="preserve">main results for comparison here, as the </w:delText>
+        </w:r>
+        <w:r>
+          <w:rPr>
+            <w:lang w:val="en-CA"/>
+          </w:rPr>
+          <w:delText>next higher iterations of number of planning units (</w:delText>
+        </w:r>
+      </w:del>
+      <w:ins w:id="61" w:author="Joe Bennett" w:date="2019-03-20T12:03:00Z">
+        <w:r>
+          <w:rPr>
+            <w:lang w:val="en-CA"/>
+          </w:rPr>
+          <w:t xml:space="preserve">with </w:t>
+        </w:r>
+      </w:ins>
+      <w:r>
+        <w:rPr>
+          <w:lang w:val="en-CA"/>
+        </w:rPr>
+        <w:t xml:space="preserve">n = </w:t>
       </w:r>
       <w:r>
         <w:rPr>
@@ -2602,62 +3361,138 @@
         </w:rPr>
         <w:t>594040</w:t>
       </w:r>
-      <w:r>
-        <w:rPr>
-          <w:lang w:val="en-CA"/>
-        </w:rPr>
-        <w:t xml:space="preserve">) does best highlight the limitations of </w:t>
-      </w:r>
-      <w:proofErr w:type="spellStart"/>
-      <w:r>
-        <w:rPr>
-          <w:lang w:val="en-CA"/>
-        </w:rPr>
-        <w:t>Marxan</w:t>
-      </w:r>
-      <w:proofErr w:type="spellEnd"/>
-      <w:r>
-        <w:rPr>
-          <w:lang w:val="en-CA"/>
-        </w:rPr>
-        <w:t xml:space="preserve">/simulated annealing compared to </w:t>
-      </w:r>
-      <w:proofErr w:type="spellStart"/>
-      <w:r>
-        <w:rPr>
-          <w:lang w:val="en-CA"/>
-        </w:rPr>
-        <w:t>prioritzr</w:t>
-      </w:r>
-      <w:proofErr w:type="spellEnd"/>
-      <w:r>
-        <w:rPr>
-          <w:lang w:val="en-CA"/>
-        </w:rPr>
-        <w:t>/integer linear programming</w:t>
-      </w:r>
-      <w:r>
-        <w:rPr>
-          <w:lang w:val="en-CA"/>
-        </w:rPr>
-        <w:t>, when it comes to finding the optimal solution and being most cost effective</w:t>
-      </w:r>
-      <w:r>
-        <w:rPr>
-          <w:lang w:val="en-CA"/>
-        </w:rPr>
-        <w:t xml:space="preserve"> in selecting planning units.</w:t>
-      </w:r>
+      <w:ins w:id="62" w:author="Joe Bennett" w:date="2019-03-20T12:03:00Z">
+        <w:r>
+          <w:rPr>
+            <w:lang w:val="en-CA"/>
+          </w:rPr>
+          <w:t xml:space="preserve"> planning units</w:t>
+        </w:r>
+      </w:ins>
+      <w:del w:id="63" w:author="Joe Bennett" w:date="2019-03-20T12:03:00Z">
+        <w:r>
+          <w:rPr>
+            <w:lang w:val="en-CA"/>
+          </w:rPr>
+          <w:delText xml:space="preserve">) does </w:delText>
+        </w:r>
+        <w:r>
+          <w:rPr>
+            <w:lang w:val="en-CA"/>
+          </w:rPr>
+          <w:lastRenderedPageBreak/>
+          <w:delText>best highlight the limitations of Marxan/simulated annealing compared to prioritzr/integer linear programming</w:delText>
+        </w:r>
+        <w:r>
+          <w:rPr>
+            <w:lang w:val="en-CA"/>
+          </w:rPr>
+          <w:delText>, when it comes to finding the optimal solution and being most cost effective</w:delText>
+        </w:r>
+        <w:r>
+          <w:rPr>
+            <w:lang w:val="en-CA"/>
+          </w:rPr>
+          <w:delText xml:space="preserve"> in selecting planning units.</w:delText>
+        </w:r>
+        <w:commentRangeEnd w:id="51"/>
+        <w:r>
+          <w:rPr>
+            <w:rStyle w:val="CommentReference"/>
+            <w:rFonts w:eastAsiaTheme="minorHAnsi" w:cstheme="minorBidi"/>
+          </w:rPr>
+          <w:commentReference w:id="51"/>
+        </w:r>
+      </w:del>
+      <w:ins w:id="64" w:author="Joe Bennett" w:date="2019-03-20T12:03:00Z">
+        <w:r>
+          <w:rPr>
+            <w:lang w:val="en-CA"/>
+          </w:rPr>
+          <w:t xml:space="preserve">. This number of planning units is well within the range of previous studies using </w:t>
+        </w:r>
+        <w:proofErr w:type="spellStart"/>
+        <w:r>
+          <w:rPr>
+            <w:lang w:val="en-CA"/>
+          </w:rPr>
+          <w:t>Marxan</w:t>
+        </w:r>
+        <w:proofErr w:type="spellEnd"/>
+        <w:r>
+          <w:rPr>
+            <w:lang w:val="en-CA"/>
+          </w:rPr>
+          <w:t xml:space="preserve"> (refs </w:t>
+        </w:r>
+      </w:ins>
+      <w:ins w:id="65" w:author="Joe Bennett" w:date="2019-03-20T12:04:00Z">
+        <w:r>
+          <w:rPr>
+            <w:lang w:val="en-CA"/>
+          </w:rPr>
+          <w:t>–</w:t>
+        </w:r>
+      </w:ins>
+      <w:ins w:id="66" w:author="Joe Bennett" w:date="2019-03-20T12:03:00Z">
+        <w:r>
+          <w:rPr>
+            <w:lang w:val="en-CA"/>
+          </w:rPr>
+          <w:t xml:space="preserve"> Karissa,</w:t>
+        </w:r>
+      </w:ins>
+      <w:ins w:id="67" w:author="Joe Bennett" w:date="2019-03-20T12:04:00Z">
+        <w:r>
+          <w:rPr>
+            <w:lang w:val="en-CA"/>
+          </w:rPr>
+          <w:t xml:space="preserve"> Australia Marine </w:t>
+        </w:r>
+        <w:proofErr w:type="spellStart"/>
+        <w:r>
+          <w:rPr>
+            <w:lang w:val="en-CA"/>
+          </w:rPr>
+          <w:t>Marxan</w:t>
+        </w:r>
+        <w:proofErr w:type="spellEnd"/>
+        <w:r>
+          <w:rPr>
+            <w:lang w:val="en-CA"/>
+          </w:rPr>
+          <w:t xml:space="preserve">?). </w:t>
+        </w:r>
+      </w:ins>
     </w:p>
     <w:p>
       <w:pPr>
         <w:pStyle w:val="xmsonormal"/>
         <w:spacing w:before="0" w:beforeAutospacing="0" w:after="0" w:afterAutospacing="0" w:line="480" w:lineRule="auto"/>
         <w:rPr>
-          <w:b/>
-          <w:lang w:val="en-CA"/>
+          <w:lang w:val="en-CA"/>
+          <w:rPrChange w:id="68" w:author="Joe Bennett" w:date="2019-03-20T12:12:00Z">
+            <w:rPr>
+              <w:b/>
+              <w:lang w:val="en-CA"/>
+            </w:rPr>
+          </w:rPrChange>
         </w:rPr>
       </w:pPr>
+      <w:ins w:id="69" w:author="Joe Bennett" w:date="2019-03-20T12:12:00Z">
+        <w:r>
+          <w:rPr>
+            <w:lang w:val="en-CA"/>
+            <w:rPrChange w:id="70" w:author="Joe Bennett" w:date="2019-03-20T12:12:00Z">
+              <w:rPr>
+                <w:b/>
+                <w:lang w:val="en-CA"/>
+              </w:rPr>
+            </w:rPrChange>
+          </w:rPr>
+          <w:t>Paragraph on ILP solvers?</w:t>
+        </w:r>
+      </w:ins>
     </w:p>
     <w:p>
       <w:pPr>
@@ -2715,11 +3550,7 @@
       </w:r>
       <w:proofErr w:type="spellEnd"/>
       <w:r>
-        <w:t xml:space="preserve"> (Figure </w:t>
-      </w:r>
-      <w:r>
-        <w:lastRenderedPageBreak/>
-        <w:t xml:space="preserve">1). </w:t>
+        <w:t xml:space="preserve"> (Figure 1). </w:t>
       </w:r>
       <w:proofErr w:type="spellStart"/>
       <w:r>
@@ -2752,7 +3583,22 @@
       </w:r>
       <w:proofErr w:type="spellEnd"/>
       <w:r>
-        <w:t xml:space="preserve"> took between 0 and 28710 times longer than </w:t>
+        <w:t xml:space="preserve"> took between 0 and </w:t>
+      </w:r>
+      <w:commentRangeStart w:id="71"/>
+      <w:r>
+        <w:t xml:space="preserve">28710 </w:t>
+      </w:r>
+      <w:commentRangeEnd w:id="71"/>
+      <w:r>
+        <w:rPr>
+          <w:rStyle w:val="CommentReference"/>
+          <w:rFonts w:eastAsiaTheme="minorHAnsi" w:cstheme="minorBidi"/>
+        </w:rPr>
+        <w:commentReference w:id="71"/>
+      </w:r>
+      <w:r>
+        <w:t xml:space="preserve">times longer than </w:t>
       </w:r>
       <w:proofErr w:type="spellStart"/>
       <w:r>
@@ -2785,10 +3631,28 @@
       </w:r>
       <w:proofErr w:type="spellEnd"/>
       <w:r>
-        <w:t xml:space="preserve">) in terms of finding the optimal solution in every single case. This resulted in a lower objective value, but in our case of using assessed land values as cost, we show that cost savings ranging from 12 to 30% result in hugely reduced expenditures. At the 30% protection target ILP solvers resulted in solutions that were $144M cheaper than SA. </w:t>
-      </w:r>
-      <w:bookmarkStart w:id="1" w:name="_GoBack"/>
-      <w:bookmarkEnd w:id="1"/>
+        <w:t xml:space="preserve">) in terms of finding the optimal solution in every </w:t>
+      </w:r>
+      <w:del w:id="72" w:author="Joe Bennett" w:date="2019-03-20T12:13:00Z">
+        <w:r>
+          <w:delText xml:space="preserve">single </w:delText>
+        </w:r>
+      </w:del>
+      <w:r>
+        <w:t xml:space="preserve">case. This resulted in a lower objective value, but in our case of using assessed land values as cost, we show that cost savings ranging from </w:t>
+      </w:r>
+      <w:commentRangeStart w:id="73"/>
+      <w:r>
+        <w:t xml:space="preserve">12 to 30% result in hugely reduced expenditures. At the 30% protection target ILP solvers resulted in solutions that were $144M cheaper than SA. </w:t>
+      </w:r>
+      <w:commentRangeEnd w:id="73"/>
+      <w:r>
+        <w:rPr>
+          <w:rStyle w:val="CommentReference"/>
+          <w:rFonts w:eastAsiaTheme="minorHAnsi" w:cstheme="minorBidi"/>
+        </w:rPr>
+        <w:commentReference w:id="73"/>
+      </w:r>
     </w:p>
     <w:p>
       <w:pPr>
@@ -2884,7 +3748,34 @@
         <w:rPr>
           <w:rFonts w:cs="Times New Roman"/>
         </w:rPr>
-        <w:t>, has the added benefit that users don’t need to worry or set parameters such as species penalty factors or number of iterations anymore, which significantly the time a user spends of finding suitable values for these parameters.</w:t>
+        <w:t xml:space="preserve">, has the added benefit that users don’t need to worry or </w:t>
+      </w:r>
+      <w:r>
+        <w:rPr>
+          <w:rFonts w:cs="Times New Roman"/>
+        </w:rPr>
+        <w:lastRenderedPageBreak/>
+        <w:t xml:space="preserve">set parameters such as species penalty factors or number of iterations anymore, which significantly the time a user spends of finding suitable values for these </w:t>
+      </w:r>
+      <w:commentRangeStart w:id="74"/>
+      <w:r>
+        <w:rPr>
+          <w:rFonts w:cs="Times New Roman"/>
+        </w:rPr>
+        <w:t>parameters</w:t>
+      </w:r>
+      <w:commentRangeEnd w:id="74"/>
+      <w:r>
+        <w:rPr>
+          <w:rStyle w:val="CommentReference"/>
+        </w:rPr>
+        <w:commentReference w:id="74"/>
+      </w:r>
+      <w:r>
+        <w:rPr>
+          <w:rFonts w:cs="Times New Roman"/>
+        </w:rPr>
+        <w:t>.</w:t>
       </w:r>
       <w:r>
         <w:rPr>
@@ -2959,7 +3850,6 @@
           <w:rFonts w:cs="Times New Roman"/>
           <w:lang w:val="en-CA"/>
         </w:rPr>
-        <w:lastRenderedPageBreak/>
         <w:t xml:space="preserve">RS is supported by a Liber </w:t>
       </w:r>
       <w:proofErr w:type="spellStart"/>
@@ -4250,6 +5140,7 @@
           <w:lang w:val="en-CA"/>
         </w:rPr>
       </w:pPr>
+      <w:commentRangeStart w:id="75"/>
       <w:r>
         <w:rPr>
           <w:rFonts w:cs="Times New Roman"/>
@@ -4258,6 +5149,13 @@
         </w:rPr>
         <w:lastRenderedPageBreak/>
         <w:t>Figure 1.</w:t>
+      </w:r>
+      <w:commentRangeEnd w:id="75"/>
+      <w:r>
+        <w:rPr>
+          <w:rStyle w:val="CommentReference"/>
+        </w:rPr>
+        <w:commentReference w:id="75"/>
       </w:r>
     </w:p>
     <w:p>
@@ -4273,7 +5171,7 @@
           <w:rFonts w:cs="Times New Roman"/>
           <w:b/>
           <w:noProof/>
-          <w:lang w:val="en-CA"/>
+          <w:lang w:val="en-CA" w:eastAsia="en-CA"/>
         </w:rPr>
         <w:drawing>
           <wp:inline distT="0" distB="0" distL="0" distR="0" wp14:anchorId="33AA2FCD" wp14:editId="445FD1DC">
@@ -4380,7 +5278,7 @@
           <w:rFonts w:cs="Times New Roman"/>
           <w:b/>
           <w:noProof/>
-          <w:lang w:val="en-CA"/>
+          <w:lang w:val="en-CA" w:eastAsia="en-CA"/>
         </w:rPr>
         <w:drawing>
           <wp:inline distT="0" distB="0" distL="0" distR="0" wp14:anchorId="59338DBD" wp14:editId="01B1867B">
@@ -4580,6 +5478,7 @@
           </w:tcPr>
           <w:p>
             <w:pPr>
+              <w:jc w:val="center"/>
               <w:rPr>
                 <w:rFonts w:eastAsia="Times New Roman" w:cs="Times New Roman"/>
                 <w:b w:val="0"/>
@@ -4610,6 +5509,7 @@
           </w:tcPr>
           <w:p>
             <w:pPr>
+              <w:jc w:val="center"/>
               <w:cnfStyle w:val="000000100000" w:firstRow="0" w:lastRow="0" w:firstColumn="0" w:lastColumn="0" w:oddVBand="0" w:evenVBand="0" w:oddHBand="1" w:evenHBand="0" w:firstRowFirstColumn="0" w:firstRowLastColumn="0" w:lastRowFirstColumn="0" w:lastRowLastColumn="0"/>
               <w:rPr>
                 <w:rFonts w:eastAsia="Times New Roman" w:cs="Times New Roman"/>
@@ -4637,6 +5537,7 @@
           </w:tcPr>
           <w:p>
             <w:pPr>
+              <w:jc w:val="center"/>
               <w:cnfStyle w:val="000000100000" w:firstRow="0" w:lastRow="0" w:firstColumn="0" w:lastColumn="0" w:oddVBand="0" w:evenVBand="0" w:oddHBand="1" w:evenHBand="0" w:firstRowFirstColumn="0" w:firstRowLastColumn="0" w:lastRowFirstColumn="0" w:lastRowLastColumn="0"/>
               <w:rPr>
                 <w:rFonts w:eastAsia="Times New Roman" w:cs="Times New Roman"/>
@@ -4681,6 +5582,7 @@
           </w:tcPr>
           <w:p>
             <w:pPr>
+              <w:jc w:val="center"/>
               <w:rPr>
                 <w:rFonts w:eastAsia="Times New Roman" w:cs="Times New Roman"/>
                 <w:b w:val="0"/>
@@ -4711,6 +5613,7 @@
           </w:tcPr>
           <w:p>
             <w:pPr>
+              <w:jc w:val="center"/>
               <w:cnfStyle w:val="000000000000" w:firstRow="0" w:lastRow="0" w:firstColumn="0" w:lastColumn="0" w:oddVBand="0" w:evenVBand="0" w:oddHBand="0" w:evenHBand="0" w:firstRowFirstColumn="0" w:firstRowLastColumn="0" w:lastRowFirstColumn="0" w:lastRowLastColumn="0"/>
               <w:rPr>
                 <w:rFonts w:eastAsia="Times New Roman" w:cs="Times New Roman"/>
@@ -4738,6 +5641,7 @@
           </w:tcPr>
           <w:p>
             <w:pPr>
+              <w:jc w:val="center"/>
               <w:cnfStyle w:val="000000000000" w:firstRow="0" w:lastRow="0" w:firstColumn="0" w:lastColumn="0" w:oddVBand="0" w:evenVBand="0" w:oddHBand="0" w:evenHBand="0" w:firstRowFirstColumn="0" w:firstRowLastColumn="0" w:lastRowFirstColumn="0" w:lastRowLastColumn="0"/>
               <w:rPr>
                 <w:rFonts w:eastAsia="Times New Roman" w:cs="Times New Roman"/>
@@ -4783,6 +5687,7 @@
           </w:tcPr>
           <w:p>
             <w:pPr>
+              <w:jc w:val="center"/>
               <w:rPr>
                 <w:rFonts w:eastAsia="Times New Roman" w:cs="Times New Roman"/>
                 <w:b w:val="0"/>
@@ -4813,6 +5718,7 @@
           </w:tcPr>
           <w:p>
             <w:pPr>
+              <w:jc w:val="center"/>
               <w:cnfStyle w:val="000000100000" w:firstRow="0" w:lastRow="0" w:firstColumn="0" w:lastColumn="0" w:oddVBand="0" w:evenVBand="0" w:oddHBand="1" w:evenHBand="0" w:firstRowFirstColumn="0" w:firstRowLastColumn="0" w:lastRowFirstColumn="0" w:lastRowLastColumn="0"/>
               <w:rPr>
                 <w:rFonts w:eastAsia="Times New Roman" w:cs="Times New Roman"/>
@@ -4840,6 +5746,7 @@
           </w:tcPr>
           <w:p>
             <w:pPr>
+              <w:jc w:val="center"/>
               <w:cnfStyle w:val="000000100000" w:firstRow="0" w:lastRow="0" w:firstColumn="0" w:lastColumn="0" w:oddVBand="0" w:evenVBand="0" w:oddHBand="1" w:evenHBand="0" w:firstRowFirstColumn="0" w:firstRowLastColumn="0" w:lastRowFirstColumn="0" w:lastRowLastColumn="0"/>
               <w:rPr>
                 <w:rFonts w:eastAsia="Times New Roman" w:cs="Times New Roman"/>
@@ -4895,6 +5802,7 @@
           </w:tcPr>
           <w:p>
             <w:pPr>
+              <w:jc w:val="center"/>
               <w:rPr>
                 <w:rFonts w:eastAsia="Times New Roman" w:cs="Times New Roman"/>
                 <w:b w:val="0"/>
@@ -4925,6 +5833,7 @@
           </w:tcPr>
           <w:p>
             <w:pPr>
+              <w:jc w:val="center"/>
               <w:cnfStyle w:val="000000000000" w:firstRow="0" w:lastRow="0" w:firstColumn="0" w:lastColumn="0" w:oddVBand="0" w:evenVBand="0" w:oddHBand="0" w:evenHBand="0" w:firstRowFirstColumn="0" w:firstRowLastColumn="0" w:lastRowFirstColumn="0" w:lastRowLastColumn="0"/>
               <w:rPr>
                 <w:rFonts w:eastAsia="Times New Roman" w:cs="Times New Roman"/>
@@ -4952,6 +5861,7 @@
           </w:tcPr>
           <w:p>
             <w:pPr>
+              <w:jc w:val="center"/>
               <w:cnfStyle w:val="000000000000" w:firstRow="0" w:lastRow="0" w:firstColumn="0" w:lastColumn="0" w:oddVBand="0" w:evenVBand="0" w:oddHBand="0" w:evenHBand="0" w:firstRowFirstColumn="0" w:firstRowLastColumn="0" w:lastRowFirstColumn="0" w:lastRowLastColumn="0"/>
               <w:rPr>
                 <w:rFonts w:eastAsia="Times New Roman" w:cs="Times New Roman"/>
@@ -4986,6 +5896,7 @@
           </w:tcPr>
           <w:p>
             <w:pPr>
+              <w:jc w:val="center"/>
               <w:rPr>
                 <w:rFonts w:eastAsia="Times New Roman" w:cs="Times New Roman"/>
                 <w:b w:val="0"/>
@@ -5016,6 +5927,7 @@
           </w:tcPr>
           <w:p>
             <w:pPr>
+              <w:jc w:val="center"/>
               <w:cnfStyle w:val="000000100000" w:firstRow="0" w:lastRow="0" w:firstColumn="0" w:lastColumn="0" w:oddVBand="0" w:evenVBand="0" w:oddHBand="1" w:evenHBand="0" w:firstRowFirstColumn="0" w:firstRowLastColumn="0" w:lastRowFirstColumn="0" w:lastRowLastColumn="0"/>
               <w:rPr>
                 <w:rFonts w:eastAsia="Times New Roman" w:cs="Times New Roman"/>
@@ -5043,6 +5955,7 @@
           </w:tcPr>
           <w:p>
             <w:pPr>
+              <w:jc w:val="center"/>
               <w:cnfStyle w:val="000000100000" w:firstRow="0" w:lastRow="0" w:firstColumn="0" w:lastColumn="0" w:oddVBand="0" w:evenVBand="0" w:oddHBand="1" w:evenHBand="0" w:firstRowFirstColumn="0" w:firstRowLastColumn="0" w:lastRowFirstColumn="0" w:lastRowLastColumn="0"/>
               <w:rPr>
                 <w:rFonts w:eastAsia="Times New Roman" w:cs="Times New Roman"/>
@@ -5087,6 +6000,7 @@
           </w:tcPr>
           <w:p>
             <w:pPr>
+              <w:jc w:val="center"/>
               <w:rPr>
                 <w:rFonts w:eastAsia="Times New Roman" w:cs="Times New Roman"/>
                 <w:b w:val="0"/>
@@ -5117,6 +6031,7 @@
           </w:tcPr>
           <w:p>
             <w:pPr>
+              <w:jc w:val="center"/>
               <w:cnfStyle w:val="000000000000" w:firstRow="0" w:lastRow="0" w:firstColumn="0" w:lastColumn="0" w:oddVBand="0" w:evenVBand="0" w:oddHBand="0" w:evenHBand="0" w:firstRowFirstColumn="0" w:firstRowLastColumn="0" w:lastRowFirstColumn="0" w:lastRowLastColumn="0"/>
               <w:rPr>
                 <w:rFonts w:eastAsia="Times New Roman" w:cs="Times New Roman"/>
@@ -5144,6 +6059,7 @@
           </w:tcPr>
           <w:p>
             <w:pPr>
+              <w:jc w:val="center"/>
               <w:cnfStyle w:val="000000000000" w:firstRow="0" w:lastRow="0" w:firstColumn="0" w:lastColumn="0" w:oddVBand="0" w:evenVBand="0" w:oddHBand="0" w:evenHBand="0" w:firstRowFirstColumn="0" w:firstRowLastColumn="0" w:lastRowFirstColumn="0" w:lastRowLastColumn="0"/>
               <w:rPr>
                 <w:rFonts w:eastAsia="Times New Roman" w:cs="Times New Roman"/>
@@ -5200,6 +6116,7 @@
           </w:tcPr>
           <w:p>
             <w:pPr>
+              <w:jc w:val="center"/>
               <w:rPr>
                 <w:rFonts w:eastAsia="Times New Roman" w:cs="Times New Roman"/>
                 <w:b w:val="0"/>
@@ -5230,6 +6147,7 @@
           </w:tcPr>
           <w:p>
             <w:pPr>
+              <w:jc w:val="center"/>
               <w:cnfStyle w:val="000000100000" w:firstRow="0" w:lastRow="0" w:firstColumn="0" w:lastColumn="0" w:oddVBand="0" w:evenVBand="0" w:oddHBand="1" w:evenHBand="0" w:firstRowFirstColumn="0" w:firstRowLastColumn="0" w:lastRowFirstColumn="0" w:lastRowLastColumn="0"/>
               <w:rPr>
                 <w:rFonts w:eastAsia="Times New Roman" w:cs="Times New Roman"/>
@@ -5257,6 +6175,7 @@
           </w:tcPr>
           <w:p>
             <w:pPr>
+              <w:jc w:val="center"/>
               <w:cnfStyle w:val="000000100000" w:firstRow="0" w:lastRow="0" w:firstColumn="0" w:lastColumn="0" w:oddVBand="0" w:evenVBand="0" w:oddHBand="1" w:evenHBand="0" w:firstRowFirstColumn="0" w:firstRowLastColumn="0" w:lastRowFirstColumn="0" w:lastRowLastColumn="0"/>
               <w:rPr>
                 <w:rFonts w:eastAsia="Times New Roman" w:cs="Times New Roman"/>
@@ -5312,6 +6231,7 @@
           </w:tcPr>
           <w:p>
             <w:pPr>
+              <w:jc w:val="center"/>
               <w:rPr>
                 <w:rFonts w:eastAsia="Times New Roman" w:cs="Times New Roman"/>
                 <w:b w:val="0"/>
@@ -5340,6 +6260,7 @@
           </w:tcPr>
           <w:p>
             <w:pPr>
+              <w:jc w:val="center"/>
               <w:cnfStyle w:val="000000000000" w:firstRow="0" w:lastRow="0" w:firstColumn="0" w:lastColumn="0" w:oddVBand="0" w:evenVBand="0" w:oddHBand="0" w:evenHBand="0" w:firstRowFirstColumn="0" w:firstRowLastColumn="0" w:lastRowFirstColumn="0" w:lastRowLastColumn="0"/>
               <w:rPr>
                 <w:rFonts w:eastAsia="Times New Roman" w:cs="Times New Roman"/>
@@ -5367,6 +6288,7 @@
           </w:tcPr>
           <w:p>
             <w:pPr>
+              <w:jc w:val="center"/>
               <w:cnfStyle w:val="000000000000" w:firstRow="0" w:lastRow="0" w:firstColumn="0" w:lastColumn="0" w:oddVBand="0" w:evenVBand="0" w:oddHBand="0" w:evenHBand="0" w:firstRowFirstColumn="0" w:firstRowLastColumn="0" w:lastRowFirstColumn="0" w:lastRowLastColumn="0"/>
               <w:rPr>
                 <w:rFonts w:eastAsia="Times New Roman" w:cs="Times New Roman"/>
@@ -5412,6 +6334,7 @@
           </w:tcPr>
           <w:p>
             <w:pPr>
+              <w:jc w:val="center"/>
               <w:rPr>
                 <w:rFonts w:eastAsia="Times New Roman" w:cs="Times New Roman"/>
                 <w:b w:val="0"/>
@@ -5442,6 +6365,7 @@
           </w:tcPr>
           <w:p>
             <w:pPr>
+              <w:jc w:val="center"/>
               <w:cnfStyle w:val="000000100000" w:firstRow="0" w:lastRow="0" w:firstColumn="0" w:lastColumn="0" w:oddVBand="0" w:evenVBand="0" w:oddHBand="1" w:evenHBand="0" w:firstRowFirstColumn="0" w:firstRowLastColumn="0" w:lastRowFirstColumn="0" w:lastRowLastColumn="0"/>
               <w:rPr>
                 <w:rFonts w:eastAsia="Times New Roman" w:cs="Times New Roman"/>
@@ -5480,6 +6404,7 @@
           </w:tcPr>
           <w:p>
             <w:pPr>
+              <w:jc w:val="center"/>
               <w:cnfStyle w:val="000000100000" w:firstRow="0" w:lastRow="0" w:firstColumn="0" w:lastColumn="0" w:oddVBand="0" w:evenVBand="0" w:oddHBand="1" w:evenHBand="0" w:firstRowFirstColumn="0" w:firstRowLastColumn="0" w:lastRowFirstColumn="0" w:lastRowLastColumn="0"/>
               <w:rPr>
                 <w:rFonts w:eastAsia="Times New Roman" w:cs="Times New Roman"/>
@@ -5535,6 +6460,7 @@
           </w:tcPr>
           <w:p>
             <w:pPr>
+              <w:jc w:val="center"/>
               <w:rPr>
                 <w:rFonts w:eastAsia="Times New Roman" w:cs="Times New Roman"/>
                 <w:b w:val="0"/>
@@ -5565,6 +6491,7 @@
           </w:tcPr>
           <w:p>
             <w:pPr>
+              <w:jc w:val="center"/>
               <w:cnfStyle w:val="000000000000" w:firstRow="0" w:lastRow="0" w:firstColumn="0" w:lastColumn="0" w:oddVBand="0" w:evenVBand="0" w:oddHBand="0" w:evenHBand="0" w:firstRowFirstColumn="0" w:firstRowLastColumn="0" w:lastRowFirstColumn="0" w:lastRowLastColumn="0"/>
               <w:rPr>
                 <w:rFonts w:eastAsia="Times New Roman" w:cs="Times New Roman"/>
@@ -5592,6 +6519,7 @@
           </w:tcPr>
           <w:p>
             <w:pPr>
+              <w:jc w:val="center"/>
               <w:cnfStyle w:val="000000000000" w:firstRow="0" w:lastRow="0" w:firstColumn="0" w:lastColumn="0" w:oddVBand="0" w:evenVBand="0" w:oddHBand="0" w:evenHBand="0" w:firstRowFirstColumn="0" w:firstRowLastColumn="0" w:lastRowFirstColumn="0" w:lastRowLastColumn="0"/>
               <w:rPr>
                 <w:rFonts w:eastAsia="Times New Roman" w:cs="Times New Roman"/>
@@ -5648,6 +6576,7 @@
           </w:tcPr>
           <w:p>
             <w:pPr>
+              <w:jc w:val="center"/>
               <w:rPr>
                 <w:rFonts w:eastAsia="Times New Roman" w:cs="Times New Roman"/>
                 <w:b w:val="0"/>
@@ -5678,6 +6607,7 @@
           </w:tcPr>
           <w:p>
             <w:pPr>
+              <w:jc w:val="center"/>
               <w:cnfStyle w:val="000000100000" w:firstRow="0" w:lastRow="0" w:firstColumn="0" w:lastColumn="0" w:oddVBand="0" w:evenVBand="0" w:oddHBand="1" w:evenHBand="0" w:firstRowFirstColumn="0" w:firstRowLastColumn="0" w:lastRowFirstColumn="0" w:lastRowLastColumn="0"/>
               <w:rPr>
                 <w:rFonts w:eastAsia="Times New Roman" w:cs="Times New Roman"/>
@@ -5705,6 +6635,7 @@
           </w:tcPr>
           <w:p>
             <w:pPr>
+              <w:jc w:val="center"/>
               <w:cnfStyle w:val="000000100000" w:firstRow="0" w:lastRow="0" w:firstColumn="0" w:lastColumn="0" w:oddVBand="0" w:evenVBand="0" w:oddHBand="1" w:evenHBand="0" w:firstRowFirstColumn="0" w:firstRowLastColumn="0" w:lastRowFirstColumn="0" w:lastRowLastColumn="0"/>
               <w:rPr>
                 <w:rFonts w:eastAsia="Times New Roman" w:cs="Times New Roman"/>
@@ -5760,6 +6691,7 @@
           </w:tcPr>
           <w:p>
             <w:pPr>
+              <w:jc w:val="center"/>
               <w:rPr>
                 <w:rFonts w:eastAsia="Times New Roman" w:cs="Times New Roman"/>
                 <w:b w:val="0"/>
@@ -5790,6 +6722,7 @@
           </w:tcPr>
           <w:p>
             <w:pPr>
+              <w:jc w:val="center"/>
               <w:cnfStyle w:val="000000000000" w:firstRow="0" w:lastRow="0" w:firstColumn="0" w:lastColumn="0" w:oddVBand="0" w:evenVBand="0" w:oddHBand="0" w:evenHBand="0" w:firstRowFirstColumn="0" w:firstRowLastColumn="0" w:lastRowFirstColumn="0" w:lastRowLastColumn="0"/>
               <w:rPr>
                 <w:rFonts w:eastAsia="Times New Roman" w:cs="Times New Roman"/>
@@ -5817,6 +6750,7 @@
           </w:tcPr>
           <w:p>
             <w:pPr>
+              <w:jc w:val="center"/>
               <w:cnfStyle w:val="000000000000" w:firstRow="0" w:lastRow="0" w:firstColumn="0" w:lastColumn="0" w:oddVBand="0" w:evenVBand="0" w:oddHBand="0" w:evenHBand="0" w:firstRowFirstColumn="0" w:firstRowLastColumn="0" w:lastRowFirstColumn="0" w:lastRowLastColumn="0"/>
               <w:rPr>
                 <w:rFonts w:eastAsia="Times New Roman" w:cs="Times New Roman"/>
@@ -5873,6 +6807,7 @@
           </w:tcPr>
           <w:p>
             <w:pPr>
+              <w:jc w:val="center"/>
               <w:rPr>
                 <w:rFonts w:eastAsia="Times New Roman" w:cs="Times New Roman"/>
                 <w:b w:val="0"/>
@@ -5903,6 +6838,7 @@
           </w:tcPr>
           <w:p>
             <w:pPr>
+              <w:jc w:val="center"/>
               <w:cnfStyle w:val="000000100000" w:firstRow="0" w:lastRow="0" w:firstColumn="0" w:lastColumn="0" w:oddVBand="0" w:evenVBand="0" w:oddHBand="1" w:evenHBand="0" w:firstRowFirstColumn="0" w:firstRowLastColumn="0" w:lastRowFirstColumn="0" w:lastRowLastColumn="0"/>
               <w:rPr>
                 <w:rFonts w:eastAsia="Times New Roman" w:cs="Times New Roman"/>
@@ -5930,6 +6866,7 @@
           </w:tcPr>
           <w:p>
             <w:pPr>
+              <w:jc w:val="center"/>
               <w:cnfStyle w:val="000000100000" w:firstRow="0" w:lastRow="0" w:firstColumn="0" w:lastColumn="0" w:oddVBand="0" w:evenVBand="0" w:oddHBand="1" w:evenHBand="0" w:firstRowFirstColumn="0" w:firstRowLastColumn="0" w:lastRowFirstColumn="0" w:lastRowLastColumn="0"/>
               <w:rPr>
                 <w:rFonts w:eastAsia="Times New Roman" w:cs="Times New Roman"/>
@@ -5985,6 +6922,7 @@
           </w:tcPr>
           <w:p>
             <w:pPr>
+              <w:jc w:val="center"/>
               <w:rPr>
                 <w:rFonts w:eastAsia="Times New Roman" w:cs="Times New Roman"/>
                 <w:b w:val="0"/>
@@ -6013,6 +6951,7 @@
           </w:tcPr>
           <w:p>
             <w:pPr>
+              <w:jc w:val="center"/>
               <w:cnfStyle w:val="000000000000" w:firstRow="0" w:lastRow="0" w:firstColumn="0" w:lastColumn="0" w:oddVBand="0" w:evenVBand="0" w:oddHBand="0" w:evenHBand="0" w:firstRowFirstColumn="0" w:firstRowLastColumn="0" w:lastRowFirstColumn="0" w:lastRowLastColumn="0"/>
               <w:rPr>
                 <w:rFonts w:eastAsia="Times New Roman" w:cs="Times New Roman"/>
@@ -6040,6 +6979,7 @@
           </w:tcPr>
           <w:p>
             <w:pPr>
+              <w:jc w:val="center"/>
               <w:cnfStyle w:val="000000000000" w:firstRow="0" w:lastRow="0" w:firstColumn="0" w:lastColumn="0" w:oddVBand="0" w:evenVBand="0" w:oddHBand="0" w:evenHBand="0" w:firstRowFirstColumn="0" w:firstRowLastColumn="0" w:lastRowFirstColumn="0" w:lastRowLastColumn="0"/>
               <w:rPr>
                 <w:rFonts w:eastAsia="Times New Roman" w:cs="Times New Roman"/>
@@ -6096,6 +7036,7 @@
           </w:tcPr>
           <w:p>
             <w:pPr>
+              <w:jc w:val="center"/>
               <w:rPr>
                 <w:rFonts w:eastAsia="Times New Roman" w:cs="Times New Roman"/>
                 <w:b w:val="0"/>
@@ -6126,6 +7067,7 @@
           </w:tcPr>
           <w:p>
             <w:pPr>
+              <w:jc w:val="center"/>
               <w:cnfStyle w:val="000000100000" w:firstRow="0" w:lastRow="0" w:firstColumn="0" w:lastColumn="0" w:oddVBand="0" w:evenVBand="0" w:oddHBand="1" w:evenHBand="0" w:firstRowFirstColumn="0" w:firstRowLastColumn="0" w:lastRowFirstColumn="0" w:lastRowLastColumn="0"/>
               <w:rPr>
                 <w:rFonts w:eastAsia="Times New Roman" w:cs="Times New Roman"/>
@@ -6153,6 +7095,7 @@
           </w:tcPr>
           <w:p>
             <w:pPr>
+              <w:jc w:val="center"/>
               <w:cnfStyle w:val="000000100000" w:firstRow="0" w:lastRow="0" w:firstColumn="0" w:lastColumn="0" w:oddVBand="0" w:evenVBand="0" w:oddHBand="1" w:evenHBand="0" w:firstRowFirstColumn="0" w:firstRowLastColumn="0" w:lastRowFirstColumn="0" w:lastRowLastColumn="0"/>
               <w:rPr>
                 <w:rFonts w:eastAsia="Times New Roman" w:cs="Times New Roman"/>
@@ -6208,6 +7151,7 @@
           </w:tcPr>
           <w:p>
             <w:pPr>
+              <w:jc w:val="center"/>
               <w:rPr>
                 <w:rFonts w:eastAsia="Times New Roman" w:cs="Times New Roman"/>
                 <w:b w:val="0"/>
@@ -6238,6 +7182,7 @@
           </w:tcPr>
           <w:p>
             <w:pPr>
+              <w:jc w:val="center"/>
               <w:cnfStyle w:val="000000000000" w:firstRow="0" w:lastRow="0" w:firstColumn="0" w:lastColumn="0" w:oddVBand="0" w:evenVBand="0" w:oddHBand="0" w:evenHBand="0" w:firstRowFirstColumn="0" w:firstRowLastColumn="0" w:lastRowFirstColumn="0" w:lastRowLastColumn="0"/>
               <w:rPr>
                 <w:rFonts w:eastAsia="Times New Roman" w:cs="Times New Roman"/>
@@ -6265,6 +7210,7 @@
           </w:tcPr>
           <w:p>
             <w:pPr>
+              <w:jc w:val="center"/>
               <w:cnfStyle w:val="000000000000" w:firstRow="0" w:lastRow="0" w:firstColumn="0" w:lastColumn="0" w:oddVBand="0" w:evenVBand="0" w:oddHBand="0" w:evenHBand="0" w:firstRowFirstColumn="0" w:firstRowLastColumn="0" w:lastRowFirstColumn="0" w:lastRowLastColumn="0"/>
               <w:rPr>
                 <w:rFonts w:eastAsia="Times New Roman" w:cs="Times New Roman"/>
@@ -6310,6 +7256,7 @@
           </w:tcPr>
           <w:p>
             <w:pPr>
+              <w:jc w:val="center"/>
               <w:rPr>
                 <w:rFonts w:eastAsia="Times New Roman" w:cs="Times New Roman"/>
                 <w:b w:val="0"/>
@@ -6340,6 +7287,7 @@
           </w:tcPr>
           <w:p>
             <w:pPr>
+              <w:jc w:val="center"/>
               <w:cnfStyle w:val="000000100000" w:firstRow="0" w:lastRow="0" w:firstColumn="0" w:lastColumn="0" w:oddVBand="0" w:evenVBand="0" w:oddHBand="1" w:evenHBand="0" w:firstRowFirstColumn="0" w:firstRowLastColumn="0" w:lastRowFirstColumn="0" w:lastRowLastColumn="0"/>
               <w:rPr>
                 <w:rFonts w:eastAsia="Times New Roman" w:cs="Times New Roman"/>
@@ -6367,6 +7315,7 @@
           </w:tcPr>
           <w:p>
             <w:pPr>
+              <w:jc w:val="center"/>
               <w:cnfStyle w:val="000000100000" w:firstRow="0" w:lastRow="0" w:firstColumn="0" w:lastColumn="0" w:oddVBand="0" w:evenVBand="0" w:oddHBand="1" w:evenHBand="0" w:firstRowFirstColumn="0" w:firstRowLastColumn="0" w:lastRowFirstColumn="0" w:lastRowLastColumn="0"/>
               <w:rPr>
                 <w:rFonts w:eastAsia="Times New Roman" w:cs="Times New Roman"/>
@@ -6422,6 +7371,7 @@
           </w:tcPr>
           <w:p>
             <w:pPr>
+              <w:jc w:val="center"/>
               <w:rPr>
                 <w:rFonts w:eastAsia="Times New Roman" w:cs="Times New Roman"/>
                 <w:b w:val="0"/>
@@ -6452,6 +7402,7 @@
           </w:tcPr>
           <w:p>
             <w:pPr>
+              <w:jc w:val="center"/>
               <w:cnfStyle w:val="000000000000" w:firstRow="0" w:lastRow="0" w:firstColumn="0" w:lastColumn="0" w:oddVBand="0" w:evenVBand="0" w:oddHBand="0" w:evenHBand="0" w:firstRowFirstColumn="0" w:firstRowLastColumn="0" w:lastRowFirstColumn="0" w:lastRowLastColumn="0"/>
               <w:rPr>
                 <w:rFonts w:eastAsia="Times New Roman" w:cs="Times New Roman"/>
@@ -6479,6 +7430,7 @@
           </w:tcPr>
           <w:p>
             <w:pPr>
+              <w:jc w:val="center"/>
               <w:cnfStyle w:val="000000000000" w:firstRow="0" w:lastRow="0" w:firstColumn="0" w:lastColumn="0" w:oddVBand="0" w:evenVBand="0" w:oddHBand="0" w:evenHBand="0" w:firstRowFirstColumn="0" w:firstRowLastColumn="0" w:lastRowFirstColumn="0" w:lastRowLastColumn="0"/>
               <w:rPr>
                 <w:rFonts w:eastAsia="Times New Roman" w:cs="Times New Roman"/>
@@ -6535,6 +7487,7 @@
           </w:tcPr>
           <w:p>
             <w:pPr>
+              <w:jc w:val="center"/>
               <w:rPr>
                 <w:rFonts w:eastAsia="Times New Roman" w:cs="Times New Roman"/>
                 <w:b w:val="0"/>
@@ -6565,6 +7518,7 @@
           </w:tcPr>
           <w:p>
             <w:pPr>
+              <w:jc w:val="center"/>
               <w:cnfStyle w:val="000000100000" w:firstRow="0" w:lastRow="0" w:firstColumn="0" w:lastColumn="0" w:oddVBand="0" w:evenVBand="0" w:oddHBand="1" w:evenHBand="0" w:firstRowFirstColumn="0" w:firstRowLastColumn="0" w:lastRowFirstColumn="0" w:lastRowLastColumn="0"/>
               <w:rPr>
                 <w:rFonts w:eastAsia="Times New Roman" w:cs="Times New Roman"/>
@@ -6592,6 +7546,7 @@
           </w:tcPr>
           <w:p>
             <w:pPr>
+              <w:jc w:val="center"/>
               <w:cnfStyle w:val="000000100000" w:firstRow="0" w:lastRow="0" w:firstColumn="0" w:lastColumn="0" w:oddVBand="0" w:evenVBand="0" w:oddHBand="1" w:evenHBand="0" w:firstRowFirstColumn="0" w:firstRowLastColumn="0" w:lastRowFirstColumn="0" w:lastRowLastColumn="0"/>
               <w:rPr>
                 <w:rFonts w:eastAsia="Times New Roman" w:cs="Times New Roman"/>
@@ -6636,6 +7591,7 @@
           </w:tcPr>
           <w:p>
             <w:pPr>
+              <w:jc w:val="center"/>
               <w:rPr>
                 <w:rFonts w:eastAsia="Times New Roman" w:cs="Times New Roman"/>
                 <w:b w:val="0"/>
@@ -6666,6 +7622,7 @@
           </w:tcPr>
           <w:p>
             <w:pPr>
+              <w:jc w:val="center"/>
               <w:cnfStyle w:val="000000000000" w:firstRow="0" w:lastRow="0" w:firstColumn="0" w:lastColumn="0" w:oddVBand="0" w:evenVBand="0" w:oddHBand="0" w:evenHBand="0" w:firstRowFirstColumn="0" w:firstRowLastColumn="0" w:lastRowFirstColumn="0" w:lastRowLastColumn="0"/>
               <w:rPr>
                 <w:rFonts w:eastAsia="Times New Roman" w:cs="Times New Roman"/>
@@ -6693,6 +7650,7 @@
           </w:tcPr>
           <w:p>
             <w:pPr>
+              <w:jc w:val="center"/>
               <w:cnfStyle w:val="000000000000" w:firstRow="0" w:lastRow="0" w:firstColumn="0" w:lastColumn="0" w:oddVBand="0" w:evenVBand="0" w:oddHBand="0" w:evenHBand="0" w:firstRowFirstColumn="0" w:firstRowLastColumn="0" w:lastRowFirstColumn="0" w:lastRowLastColumn="0"/>
               <w:rPr>
                 <w:rFonts w:eastAsia="Times New Roman" w:cs="Times New Roman"/>
@@ -6738,6 +7696,7 @@
           </w:tcPr>
           <w:p>
             <w:pPr>
+              <w:jc w:val="center"/>
               <w:rPr>
                 <w:rFonts w:eastAsia="Times New Roman" w:cs="Times New Roman"/>
                 <w:b w:val="0"/>
@@ -6768,6 +7727,7 @@
           </w:tcPr>
           <w:p>
             <w:pPr>
+              <w:jc w:val="center"/>
               <w:cnfStyle w:val="000000100000" w:firstRow="0" w:lastRow="0" w:firstColumn="0" w:lastColumn="0" w:oddVBand="0" w:evenVBand="0" w:oddHBand="1" w:evenHBand="0" w:firstRowFirstColumn="0" w:firstRowLastColumn="0" w:lastRowFirstColumn="0" w:lastRowLastColumn="0"/>
               <w:rPr>
                 <w:rFonts w:eastAsia="Times New Roman" w:cs="Times New Roman"/>
@@ -6795,6 +7755,7 @@
           </w:tcPr>
           <w:p>
             <w:pPr>
+              <w:jc w:val="center"/>
               <w:cnfStyle w:val="000000100000" w:firstRow="0" w:lastRow="0" w:firstColumn="0" w:lastColumn="0" w:oddVBand="0" w:evenVBand="0" w:oddHBand="1" w:evenHBand="0" w:firstRowFirstColumn="0" w:firstRowLastColumn="0" w:lastRowFirstColumn="0" w:lastRowLastColumn="0"/>
               <w:rPr>
                 <w:rFonts w:eastAsia="Times New Roman" w:cs="Times New Roman"/>
@@ -6850,6 +7811,7 @@
           </w:tcPr>
           <w:p>
             <w:pPr>
+              <w:jc w:val="center"/>
               <w:rPr>
                 <w:rFonts w:eastAsia="Times New Roman" w:cs="Times New Roman"/>
                 <w:b w:val="0"/>
@@ -6880,6 +7842,7 @@
           </w:tcPr>
           <w:p>
             <w:pPr>
+              <w:jc w:val="center"/>
               <w:cnfStyle w:val="000000000000" w:firstRow="0" w:lastRow="0" w:firstColumn="0" w:lastColumn="0" w:oddVBand="0" w:evenVBand="0" w:oddHBand="0" w:evenHBand="0" w:firstRowFirstColumn="0" w:firstRowLastColumn="0" w:lastRowFirstColumn="0" w:lastRowLastColumn="0"/>
               <w:rPr>
                 <w:rFonts w:eastAsia="Times New Roman" w:cs="Times New Roman"/>
@@ -6907,6 +7870,7 @@
           </w:tcPr>
           <w:p>
             <w:pPr>
+              <w:jc w:val="center"/>
               <w:cnfStyle w:val="000000000000" w:firstRow="0" w:lastRow="0" w:firstColumn="0" w:lastColumn="0" w:oddVBand="0" w:evenVBand="0" w:oddHBand="0" w:evenHBand="0" w:firstRowFirstColumn="0" w:firstRowLastColumn="0" w:lastRowFirstColumn="0" w:lastRowLastColumn="0"/>
               <w:rPr>
                 <w:rFonts w:eastAsia="Times New Roman" w:cs="Times New Roman"/>
@@ -6963,6 +7927,7 @@
           </w:tcPr>
           <w:p>
             <w:pPr>
+              <w:jc w:val="center"/>
               <w:rPr>
                 <w:rFonts w:eastAsia="Times New Roman" w:cs="Times New Roman"/>
                 <w:b w:val="0"/>
@@ -6993,6 +7958,7 @@
           </w:tcPr>
           <w:p>
             <w:pPr>
+              <w:jc w:val="center"/>
               <w:cnfStyle w:val="000000100000" w:firstRow="0" w:lastRow="0" w:firstColumn="0" w:lastColumn="0" w:oddVBand="0" w:evenVBand="0" w:oddHBand="1" w:evenHBand="0" w:firstRowFirstColumn="0" w:firstRowLastColumn="0" w:lastRowFirstColumn="0" w:lastRowLastColumn="0"/>
               <w:rPr>
                 <w:rFonts w:eastAsia="Times New Roman" w:cs="Times New Roman"/>
@@ -7020,6 +7986,7 @@
           </w:tcPr>
           <w:p>
             <w:pPr>
+              <w:jc w:val="center"/>
               <w:cnfStyle w:val="000000100000" w:firstRow="0" w:lastRow="0" w:firstColumn="0" w:lastColumn="0" w:oddVBand="0" w:evenVBand="0" w:oddHBand="1" w:evenHBand="0" w:firstRowFirstColumn="0" w:firstRowLastColumn="0" w:lastRowFirstColumn="0" w:lastRowLastColumn="0"/>
               <w:rPr>
                 <w:rFonts w:eastAsia="Times New Roman" w:cs="Times New Roman"/>
@@ -7075,6 +8042,7 @@
           </w:tcPr>
           <w:p>
             <w:pPr>
+              <w:jc w:val="center"/>
               <w:rPr>
                 <w:rFonts w:eastAsia="Times New Roman" w:cs="Times New Roman"/>
                 <w:b w:val="0"/>
@@ -7105,6 +8073,7 @@
           </w:tcPr>
           <w:p>
             <w:pPr>
+              <w:jc w:val="center"/>
               <w:cnfStyle w:val="000000000000" w:firstRow="0" w:lastRow="0" w:firstColumn="0" w:lastColumn="0" w:oddVBand="0" w:evenVBand="0" w:oddHBand="0" w:evenHBand="0" w:firstRowFirstColumn="0" w:firstRowLastColumn="0" w:lastRowFirstColumn="0" w:lastRowLastColumn="0"/>
               <w:rPr>
                 <w:rFonts w:eastAsia="Times New Roman" w:cs="Times New Roman"/>
@@ -7132,6 +8101,7 @@
           </w:tcPr>
           <w:p>
             <w:pPr>
+              <w:jc w:val="center"/>
               <w:cnfStyle w:val="000000000000" w:firstRow="0" w:lastRow="0" w:firstColumn="0" w:lastColumn="0" w:oddVBand="0" w:evenVBand="0" w:oddHBand="0" w:evenHBand="0" w:firstRowFirstColumn="0" w:firstRowLastColumn="0" w:lastRowFirstColumn="0" w:lastRowLastColumn="0"/>
               <w:rPr>
                 <w:rFonts w:eastAsia="Times New Roman" w:cs="Times New Roman"/>
@@ -7188,6 +8158,7 @@
           </w:tcPr>
           <w:p>
             <w:pPr>
+              <w:jc w:val="center"/>
               <w:rPr>
                 <w:rFonts w:eastAsia="Times New Roman" w:cs="Times New Roman"/>
                 <w:b w:val="0"/>
@@ -7218,6 +8189,7 @@
           </w:tcPr>
           <w:p>
             <w:pPr>
+              <w:jc w:val="center"/>
               <w:cnfStyle w:val="000000100000" w:firstRow="0" w:lastRow="0" w:firstColumn="0" w:lastColumn="0" w:oddVBand="0" w:evenVBand="0" w:oddHBand="1" w:evenHBand="0" w:firstRowFirstColumn="0" w:firstRowLastColumn="0" w:lastRowFirstColumn="0" w:lastRowLastColumn="0"/>
               <w:rPr>
                 <w:rFonts w:eastAsia="Times New Roman" w:cs="Times New Roman"/>
@@ -7245,6 +8217,7 @@
           </w:tcPr>
           <w:p>
             <w:pPr>
+              <w:jc w:val="center"/>
               <w:cnfStyle w:val="000000100000" w:firstRow="0" w:lastRow="0" w:firstColumn="0" w:lastColumn="0" w:oddVBand="0" w:evenVBand="0" w:oddHBand="1" w:evenHBand="0" w:firstRowFirstColumn="0" w:firstRowLastColumn="0" w:lastRowFirstColumn="0" w:lastRowLastColumn="0"/>
               <w:rPr>
                 <w:rFonts w:eastAsia="Times New Roman" w:cs="Times New Roman"/>
@@ -7278,6 +8251,7 @@
           </w:tcPr>
           <w:p>
             <w:pPr>
+              <w:jc w:val="center"/>
               <w:rPr>
                 <w:rFonts w:eastAsia="Times New Roman" w:cs="Times New Roman"/>
                 <w:b w:val="0"/>
@@ -7308,6 +8282,7 @@
           </w:tcPr>
           <w:p>
             <w:pPr>
+              <w:jc w:val="center"/>
               <w:cnfStyle w:val="000000000000" w:firstRow="0" w:lastRow="0" w:firstColumn="0" w:lastColumn="0" w:oddVBand="0" w:evenVBand="0" w:oddHBand="0" w:evenHBand="0" w:firstRowFirstColumn="0" w:firstRowLastColumn="0" w:lastRowFirstColumn="0" w:lastRowLastColumn="0"/>
               <w:rPr>
                 <w:rFonts w:eastAsia="Times New Roman" w:cs="Times New Roman"/>
@@ -7335,6 +8310,7 @@
           </w:tcPr>
           <w:p>
             <w:pPr>
+              <w:jc w:val="center"/>
               <w:cnfStyle w:val="000000000000" w:firstRow="0" w:lastRow="0" w:firstColumn="0" w:lastColumn="0" w:oddVBand="0" w:evenVBand="0" w:oddHBand="0" w:evenHBand="0" w:firstRowFirstColumn="0" w:firstRowLastColumn="0" w:lastRowFirstColumn="0" w:lastRowLastColumn="0"/>
               <w:rPr>
                 <w:rFonts w:eastAsia="Times New Roman" w:cs="Times New Roman"/>
@@ -7380,6 +8356,7 @@
           </w:tcPr>
           <w:p>
             <w:pPr>
+              <w:jc w:val="center"/>
               <w:rPr>
                 <w:rFonts w:eastAsia="Times New Roman" w:cs="Times New Roman"/>
                 <w:b w:val="0"/>
@@ -7410,6 +8387,7 @@
           </w:tcPr>
           <w:p>
             <w:pPr>
+              <w:jc w:val="center"/>
               <w:cnfStyle w:val="000000100000" w:firstRow="0" w:lastRow="0" w:firstColumn="0" w:lastColumn="0" w:oddVBand="0" w:evenVBand="0" w:oddHBand="1" w:evenHBand="0" w:firstRowFirstColumn="0" w:firstRowLastColumn="0" w:lastRowFirstColumn="0" w:lastRowLastColumn="0"/>
               <w:rPr>
                 <w:rFonts w:eastAsia="Times New Roman" w:cs="Times New Roman"/>
@@ -7437,6 +8415,7 @@
           </w:tcPr>
           <w:p>
             <w:pPr>
+              <w:jc w:val="center"/>
               <w:cnfStyle w:val="000000100000" w:firstRow="0" w:lastRow="0" w:firstColumn="0" w:lastColumn="0" w:oddVBand="0" w:evenVBand="0" w:oddHBand="1" w:evenHBand="0" w:firstRowFirstColumn="0" w:firstRowLastColumn="0" w:lastRowFirstColumn="0" w:lastRowLastColumn="0"/>
               <w:rPr>
                 <w:rFonts w:eastAsia="Times New Roman" w:cs="Times New Roman"/>
@@ -7481,6 +8460,7 @@
           </w:tcPr>
           <w:p>
             <w:pPr>
+              <w:jc w:val="center"/>
               <w:rPr>
                 <w:rFonts w:eastAsia="Times New Roman" w:cs="Times New Roman"/>
                 <w:b w:val="0"/>
@@ -7511,6 +8491,7 @@
           </w:tcPr>
           <w:p>
             <w:pPr>
+              <w:jc w:val="center"/>
               <w:cnfStyle w:val="000000000000" w:firstRow="0" w:lastRow="0" w:firstColumn="0" w:lastColumn="0" w:oddVBand="0" w:evenVBand="0" w:oddHBand="0" w:evenHBand="0" w:firstRowFirstColumn="0" w:firstRowLastColumn="0" w:lastRowFirstColumn="0" w:lastRowLastColumn="0"/>
               <w:rPr>
                 <w:rFonts w:eastAsia="Times New Roman" w:cs="Times New Roman"/>
@@ -7538,6 +8519,7 @@
           </w:tcPr>
           <w:p>
             <w:pPr>
+              <w:jc w:val="center"/>
               <w:cnfStyle w:val="000000000000" w:firstRow="0" w:lastRow="0" w:firstColumn="0" w:lastColumn="0" w:oddVBand="0" w:evenVBand="0" w:oddHBand="0" w:evenHBand="0" w:firstRowFirstColumn="0" w:firstRowLastColumn="0" w:lastRowFirstColumn="0" w:lastRowLastColumn="0"/>
               <w:rPr>
                 <w:rFonts w:eastAsia="Times New Roman" w:cs="Times New Roman"/>
@@ -7594,6 +8576,7 @@
           </w:tcPr>
           <w:p>
             <w:pPr>
+              <w:jc w:val="center"/>
               <w:rPr>
                 <w:rFonts w:eastAsia="Times New Roman" w:cs="Times New Roman"/>
                 <w:b w:val="0"/>
@@ -7624,6 +8607,7 @@
           </w:tcPr>
           <w:p>
             <w:pPr>
+              <w:jc w:val="center"/>
               <w:cnfStyle w:val="000000100000" w:firstRow="0" w:lastRow="0" w:firstColumn="0" w:lastColumn="0" w:oddVBand="0" w:evenVBand="0" w:oddHBand="1" w:evenHBand="0" w:firstRowFirstColumn="0" w:firstRowLastColumn="0" w:lastRowFirstColumn="0" w:lastRowLastColumn="0"/>
               <w:rPr>
                 <w:rFonts w:eastAsia="Times New Roman" w:cs="Times New Roman"/>
@@ -7651,6 +8635,7 @@
           </w:tcPr>
           <w:p>
             <w:pPr>
+              <w:jc w:val="center"/>
               <w:cnfStyle w:val="000000100000" w:firstRow="0" w:lastRow="0" w:firstColumn="0" w:lastColumn="0" w:oddVBand="0" w:evenVBand="0" w:oddHBand="1" w:evenHBand="0" w:firstRowFirstColumn="0" w:firstRowLastColumn="0" w:lastRowFirstColumn="0" w:lastRowLastColumn="0"/>
               <w:rPr>
                 <w:rFonts w:eastAsia="Times New Roman" w:cs="Times New Roman"/>
@@ -7695,6 +8680,7 @@
           </w:tcPr>
           <w:p>
             <w:pPr>
+              <w:jc w:val="center"/>
               <w:rPr>
                 <w:rFonts w:eastAsia="Times New Roman" w:cs="Times New Roman"/>
                 <w:b w:val="0"/>
@@ -7725,6 +8711,7 @@
           </w:tcPr>
           <w:p>
             <w:pPr>
+              <w:jc w:val="center"/>
               <w:cnfStyle w:val="000000000000" w:firstRow="0" w:lastRow="0" w:firstColumn="0" w:lastColumn="0" w:oddVBand="0" w:evenVBand="0" w:oddHBand="0" w:evenHBand="0" w:firstRowFirstColumn="0" w:firstRowLastColumn="0" w:lastRowFirstColumn="0" w:lastRowLastColumn="0"/>
               <w:rPr>
                 <w:rFonts w:eastAsia="Times New Roman" w:cs="Times New Roman"/>
@@ -7752,6 +8739,7 @@
           </w:tcPr>
           <w:p>
             <w:pPr>
+              <w:jc w:val="center"/>
               <w:cnfStyle w:val="000000000000" w:firstRow="0" w:lastRow="0" w:firstColumn="0" w:lastColumn="0" w:oddVBand="0" w:evenVBand="0" w:oddHBand="0" w:evenHBand="0" w:firstRowFirstColumn="0" w:firstRowLastColumn="0" w:lastRowFirstColumn="0" w:lastRowLastColumn="0"/>
               <w:rPr>
                 <w:rFonts w:eastAsia="Times New Roman" w:cs="Times New Roman"/>
@@ -7808,6 +8796,7 @@
           </w:tcPr>
           <w:p>
             <w:pPr>
+              <w:jc w:val="center"/>
               <w:rPr>
                 <w:rFonts w:eastAsia="Times New Roman" w:cs="Times New Roman"/>
                 <w:b w:val="0"/>
@@ -7838,6 +8827,7 @@
           </w:tcPr>
           <w:p>
             <w:pPr>
+              <w:jc w:val="center"/>
               <w:cnfStyle w:val="000000100000" w:firstRow="0" w:lastRow="0" w:firstColumn="0" w:lastColumn="0" w:oddVBand="0" w:evenVBand="0" w:oddHBand="1" w:evenHBand="0" w:firstRowFirstColumn="0" w:firstRowLastColumn="0" w:lastRowFirstColumn="0" w:lastRowLastColumn="0"/>
               <w:rPr>
                 <w:rFonts w:eastAsia="Times New Roman" w:cs="Times New Roman"/>
@@ -7865,6 +8855,7 @@
           </w:tcPr>
           <w:p>
             <w:pPr>
+              <w:jc w:val="center"/>
               <w:cnfStyle w:val="000000100000" w:firstRow="0" w:lastRow="0" w:firstColumn="0" w:lastColumn="0" w:oddVBand="0" w:evenVBand="0" w:oddHBand="1" w:evenHBand="0" w:firstRowFirstColumn="0" w:firstRowLastColumn="0" w:lastRowFirstColumn="0" w:lastRowLastColumn="0"/>
               <w:rPr>
                 <w:rFonts w:eastAsia="Times New Roman" w:cs="Times New Roman"/>
@@ -7920,6 +8911,7 @@
           </w:tcPr>
           <w:p>
             <w:pPr>
+              <w:jc w:val="center"/>
               <w:rPr>
                 <w:rFonts w:eastAsia="Times New Roman" w:cs="Times New Roman"/>
                 <w:b w:val="0"/>
@@ -7950,6 +8942,7 @@
           </w:tcPr>
           <w:p>
             <w:pPr>
+              <w:jc w:val="center"/>
               <w:cnfStyle w:val="000000000000" w:firstRow="0" w:lastRow="0" w:firstColumn="0" w:lastColumn="0" w:oddVBand="0" w:evenVBand="0" w:oddHBand="0" w:evenHBand="0" w:firstRowFirstColumn="0" w:firstRowLastColumn="0" w:lastRowFirstColumn="0" w:lastRowLastColumn="0"/>
               <w:rPr>
                 <w:rFonts w:eastAsia="Times New Roman" w:cs="Times New Roman"/>
@@ -7977,6 +8970,7 @@
           </w:tcPr>
           <w:p>
             <w:pPr>
+              <w:jc w:val="center"/>
               <w:cnfStyle w:val="000000000000" w:firstRow="0" w:lastRow="0" w:firstColumn="0" w:lastColumn="0" w:oddVBand="0" w:evenVBand="0" w:oddHBand="0" w:evenHBand="0" w:firstRowFirstColumn="0" w:firstRowLastColumn="0" w:lastRowFirstColumn="0" w:lastRowLastColumn="0"/>
               <w:rPr>
                 <w:rFonts w:eastAsia="Times New Roman" w:cs="Times New Roman"/>
@@ -8022,6 +9016,7 @@
           </w:tcPr>
           <w:p>
             <w:pPr>
+              <w:jc w:val="center"/>
               <w:rPr>
                 <w:rFonts w:eastAsia="Times New Roman" w:cs="Times New Roman"/>
                 <w:b w:val="0"/>
@@ -8052,6 +9047,7 @@
           </w:tcPr>
           <w:p>
             <w:pPr>
+              <w:jc w:val="center"/>
               <w:cnfStyle w:val="000000100000" w:firstRow="0" w:lastRow="0" w:firstColumn="0" w:lastColumn="0" w:oddVBand="0" w:evenVBand="0" w:oddHBand="1" w:evenHBand="0" w:firstRowFirstColumn="0" w:firstRowLastColumn="0" w:lastRowFirstColumn="0" w:lastRowLastColumn="0"/>
               <w:rPr>
                 <w:rFonts w:eastAsia="Times New Roman" w:cs="Times New Roman"/>
@@ -8079,6 +9075,7 @@
           </w:tcPr>
           <w:p>
             <w:pPr>
+              <w:jc w:val="center"/>
               <w:cnfStyle w:val="000000100000" w:firstRow="0" w:lastRow="0" w:firstColumn="0" w:lastColumn="0" w:oddVBand="0" w:evenVBand="0" w:oddHBand="1" w:evenHBand="0" w:firstRowFirstColumn="0" w:firstRowLastColumn="0" w:lastRowFirstColumn="0" w:lastRowLastColumn="0"/>
               <w:rPr>
                 <w:rFonts w:eastAsia="Times New Roman" w:cs="Times New Roman"/>
@@ -8123,6 +9120,7 @@
           </w:tcPr>
           <w:p>
             <w:pPr>
+              <w:jc w:val="center"/>
               <w:rPr>
                 <w:rFonts w:eastAsia="Times New Roman" w:cs="Times New Roman"/>
                 <w:b w:val="0"/>
@@ -8153,6 +9151,7 @@
           </w:tcPr>
           <w:p>
             <w:pPr>
+              <w:jc w:val="center"/>
               <w:cnfStyle w:val="000000000000" w:firstRow="0" w:lastRow="0" w:firstColumn="0" w:lastColumn="0" w:oddVBand="0" w:evenVBand="0" w:oddHBand="0" w:evenHBand="0" w:firstRowFirstColumn="0" w:firstRowLastColumn="0" w:lastRowFirstColumn="0" w:lastRowLastColumn="0"/>
               <w:rPr>
                 <w:rFonts w:eastAsia="Times New Roman" w:cs="Times New Roman"/>
@@ -8180,6 +9179,7 @@
           </w:tcPr>
           <w:p>
             <w:pPr>
+              <w:jc w:val="center"/>
               <w:cnfStyle w:val="000000000000" w:firstRow="0" w:lastRow="0" w:firstColumn="0" w:lastColumn="0" w:oddVBand="0" w:evenVBand="0" w:oddHBand="0" w:evenHBand="0" w:firstRowFirstColumn="0" w:firstRowLastColumn="0" w:lastRowFirstColumn="0" w:lastRowLastColumn="0"/>
               <w:rPr>
                 <w:rFonts w:eastAsia="Times New Roman" w:cs="Times New Roman"/>
@@ -8225,6 +9225,7 @@
           </w:tcPr>
           <w:p>
             <w:pPr>
+              <w:jc w:val="center"/>
               <w:rPr>
                 <w:rFonts w:eastAsia="Times New Roman" w:cs="Times New Roman"/>
                 <w:b w:val="0"/>
@@ -8255,6 +9256,7 @@
           </w:tcPr>
           <w:p>
             <w:pPr>
+              <w:jc w:val="center"/>
               <w:cnfStyle w:val="000000100000" w:firstRow="0" w:lastRow="0" w:firstColumn="0" w:lastColumn="0" w:oddVBand="0" w:evenVBand="0" w:oddHBand="1" w:evenHBand="0" w:firstRowFirstColumn="0" w:firstRowLastColumn="0" w:lastRowFirstColumn="0" w:lastRowLastColumn="0"/>
               <w:rPr>
                 <w:rFonts w:eastAsia="Times New Roman" w:cs="Times New Roman"/>
@@ -8282,6 +9284,7 @@
           </w:tcPr>
           <w:p>
             <w:pPr>
+              <w:jc w:val="center"/>
               <w:cnfStyle w:val="000000100000" w:firstRow="0" w:lastRow="0" w:firstColumn="0" w:lastColumn="0" w:oddVBand="0" w:evenVBand="0" w:oddHBand="1" w:evenHBand="0" w:firstRowFirstColumn="0" w:firstRowLastColumn="0" w:lastRowFirstColumn="0" w:lastRowLastColumn="0"/>
               <w:rPr>
                 <w:rFonts w:eastAsia="Times New Roman" w:cs="Times New Roman"/>
@@ -8337,6 +9340,7 @@
           </w:tcPr>
           <w:p>
             <w:pPr>
+              <w:jc w:val="center"/>
               <w:rPr>
                 <w:rFonts w:eastAsia="Times New Roman" w:cs="Times New Roman"/>
                 <w:b w:val="0"/>
@@ -8367,6 +9371,7 @@
           </w:tcPr>
           <w:p>
             <w:pPr>
+              <w:jc w:val="center"/>
               <w:cnfStyle w:val="000000000000" w:firstRow="0" w:lastRow="0" w:firstColumn="0" w:lastColumn="0" w:oddVBand="0" w:evenVBand="0" w:oddHBand="0" w:evenHBand="0" w:firstRowFirstColumn="0" w:firstRowLastColumn="0" w:lastRowFirstColumn="0" w:lastRowLastColumn="0"/>
               <w:rPr>
                 <w:rFonts w:eastAsia="Times New Roman" w:cs="Times New Roman"/>
@@ -8394,6 +9399,7 @@
           </w:tcPr>
           <w:p>
             <w:pPr>
+              <w:jc w:val="center"/>
               <w:cnfStyle w:val="000000000000" w:firstRow="0" w:lastRow="0" w:firstColumn="0" w:lastColumn="0" w:oddVBand="0" w:evenVBand="0" w:oddHBand="0" w:evenHBand="0" w:firstRowFirstColumn="0" w:firstRowLastColumn="0" w:lastRowFirstColumn="0" w:lastRowLastColumn="0"/>
               <w:rPr>
                 <w:rFonts w:eastAsia="Times New Roman" w:cs="Times New Roman"/>
@@ -8428,6 +9434,7 @@
           </w:tcPr>
           <w:p>
             <w:pPr>
+              <w:jc w:val="center"/>
               <w:rPr>
                 <w:rFonts w:eastAsia="Times New Roman" w:cs="Times New Roman"/>
                 <w:b w:val="0"/>
@@ -8456,6 +9463,7 @@
           </w:tcPr>
           <w:p>
             <w:pPr>
+              <w:jc w:val="center"/>
               <w:cnfStyle w:val="000000100000" w:firstRow="0" w:lastRow="0" w:firstColumn="0" w:lastColumn="0" w:oddVBand="0" w:evenVBand="0" w:oddHBand="1" w:evenHBand="0" w:firstRowFirstColumn="0" w:firstRowLastColumn="0" w:lastRowFirstColumn="0" w:lastRowLastColumn="0"/>
               <w:rPr>
                 <w:rFonts w:eastAsia="Times New Roman" w:cs="Times New Roman"/>
@@ -8483,6 +9491,7 @@
           </w:tcPr>
           <w:p>
             <w:pPr>
+              <w:jc w:val="center"/>
               <w:cnfStyle w:val="000000100000" w:firstRow="0" w:lastRow="0" w:firstColumn="0" w:lastColumn="0" w:oddVBand="0" w:evenVBand="0" w:oddHBand="1" w:evenHBand="0" w:firstRowFirstColumn="0" w:firstRowLastColumn="0" w:lastRowFirstColumn="0" w:lastRowLastColumn="0"/>
               <w:rPr>
                 <w:rFonts w:eastAsia="Times New Roman" w:cs="Times New Roman"/>
@@ -8527,6 +9536,7 @@
           </w:tcPr>
           <w:p>
             <w:pPr>
+              <w:jc w:val="center"/>
               <w:rPr>
                 <w:rFonts w:eastAsia="Times New Roman" w:cs="Times New Roman"/>
                 <w:b w:val="0"/>
@@ -8558,6 +9568,7 @@
           </w:tcPr>
           <w:p>
             <w:pPr>
+              <w:jc w:val="center"/>
               <w:cnfStyle w:val="000000000000" w:firstRow="0" w:lastRow="0" w:firstColumn="0" w:lastColumn="0" w:oddVBand="0" w:evenVBand="0" w:oddHBand="0" w:evenHBand="0" w:firstRowFirstColumn="0" w:firstRowLastColumn="0" w:lastRowFirstColumn="0" w:lastRowLastColumn="0"/>
               <w:rPr>
                 <w:rFonts w:eastAsia="Times New Roman" w:cs="Times New Roman"/>
@@ -8585,6 +9596,7 @@
           </w:tcPr>
           <w:p>
             <w:pPr>
+              <w:jc w:val="center"/>
               <w:cnfStyle w:val="000000000000" w:firstRow="0" w:lastRow="0" w:firstColumn="0" w:lastColumn="0" w:oddVBand="0" w:evenVBand="0" w:oddHBand="0" w:evenHBand="0" w:firstRowFirstColumn="0" w:firstRowLastColumn="0" w:lastRowFirstColumn="0" w:lastRowLastColumn="0"/>
               <w:rPr>
                 <w:rFonts w:eastAsia="Times New Roman" w:cs="Times New Roman"/>
@@ -8641,6 +9653,7 @@
           </w:tcPr>
           <w:p>
             <w:pPr>
+              <w:jc w:val="center"/>
               <w:rPr>
                 <w:rFonts w:eastAsia="Times New Roman" w:cs="Times New Roman"/>
                 <w:b w:val="0"/>
@@ -8671,6 +9684,7 @@
           </w:tcPr>
           <w:p>
             <w:pPr>
+              <w:jc w:val="center"/>
               <w:cnfStyle w:val="000000100000" w:firstRow="0" w:lastRow="0" w:firstColumn="0" w:lastColumn="0" w:oddVBand="0" w:evenVBand="0" w:oddHBand="1" w:evenHBand="0" w:firstRowFirstColumn="0" w:firstRowLastColumn="0" w:lastRowFirstColumn="0" w:lastRowLastColumn="0"/>
               <w:rPr>
                 <w:rFonts w:eastAsia="Times New Roman" w:cs="Times New Roman"/>
@@ -8698,6 +9712,7 @@
           </w:tcPr>
           <w:p>
             <w:pPr>
+              <w:jc w:val="center"/>
               <w:cnfStyle w:val="000000100000" w:firstRow="0" w:lastRow="0" w:firstColumn="0" w:lastColumn="0" w:oddVBand="0" w:evenVBand="0" w:oddHBand="1" w:evenHBand="0" w:firstRowFirstColumn="0" w:firstRowLastColumn="0" w:lastRowFirstColumn="0" w:lastRowLastColumn="0"/>
               <w:rPr>
                 <w:rFonts w:eastAsia="Times New Roman" w:cs="Times New Roman"/>
@@ -8753,6 +9768,7 @@
           </w:tcPr>
           <w:p>
             <w:pPr>
+              <w:jc w:val="center"/>
               <w:rPr>
                 <w:rFonts w:eastAsia="Times New Roman" w:cs="Times New Roman"/>
                 <w:b w:val="0"/>
@@ -8781,6 +9797,7 @@
           </w:tcPr>
           <w:p>
             <w:pPr>
+              <w:jc w:val="center"/>
               <w:cnfStyle w:val="000000000000" w:firstRow="0" w:lastRow="0" w:firstColumn="0" w:lastColumn="0" w:oddVBand="0" w:evenVBand="0" w:oddHBand="0" w:evenHBand="0" w:firstRowFirstColumn="0" w:firstRowLastColumn="0" w:lastRowFirstColumn="0" w:lastRowLastColumn="0"/>
               <w:rPr>
                 <w:rFonts w:eastAsia="Times New Roman" w:cs="Times New Roman"/>
@@ -8808,6 +9825,7 @@
           </w:tcPr>
           <w:p>
             <w:pPr>
+              <w:jc w:val="center"/>
               <w:cnfStyle w:val="000000000000" w:firstRow="0" w:lastRow="0" w:firstColumn="0" w:lastColumn="0" w:oddVBand="0" w:evenVBand="0" w:oddHBand="0" w:evenHBand="0" w:firstRowFirstColumn="0" w:firstRowLastColumn="0" w:lastRowFirstColumn="0" w:lastRowLastColumn="0"/>
               <w:rPr>
                 <w:rFonts w:eastAsia="Times New Roman" w:cs="Times New Roman"/>
@@ -8853,6 +9871,7 @@
           </w:tcPr>
           <w:p>
             <w:pPr>
+              <w:jc w:val="center"/>
               <w:rPr>
                 <w:rFonts w:eastAsia="Times New Roman" w:cs="Times New Roman"/>
                 <w:b w:val="0"/>
@@ -8881,6 +9900,7 @@
           </w:tcPr>
           <w:p>
             <w:pPr>
+              <w:jc w:val="center"/>
               <w:cnfStyle w:val="000000100000" w:firstRow="0" w:lastRow="0" w:firstColumn="0" w:lastColumn="0" w:oddVBand="0" w:evenVBand="0" w:oddHBand="1" w:evenHBand="0" w:firstRowFirstColumn="0" w:firstRowLastColumn="0" w:lastRowFirstColumn="0" w:lastRowLastColumn="0"/>
               <w:rPr>
                 <w:rFonts w:eastAsia="Times New Roman" w:cs="Times New Roman"/>
@@ -8908,6 +9928,7 @@
           </w:tcPr>
           <w:p>
             <w:pPr>
+              <w:jc w:val="center"/>
               <w:cnfStyle w:val="000000100000" w:firstRow="0" w:lastRow="0" w:firstColumn="0" w:lastColumn="0" w:oddVBand="0" w:evenVBand="0" w:oddHBand="1" w:evenHBand="0" w:firstRowFirstColumn="0" w:firstRowLastColumn="0" w:lastRowFirstColumn="0" w:lastRowLastColumn="0"/>
               <w:rPr>
                 <w:rFonts w:eastAsia="Times New Roman" w:cs="Times New Roman"/>
@@ -8952,6 +9973,7 @@
           </w:tcPr>
           <w:p>
             <w:pPr>
+              <w:jc w:val="center"/>
               <w:rPr>
                 <w:rFonts w:eastAsia="Times New Roman" w:cs="Times New Roman"/>
                 <w:b w:val="0"/>
@@ -8982,6 +10004,7 @@
           </w:tcPr>
           <w:p>
             <w:pPr>
+              <w:jc w:val="center"/>
               <w:cnfStyle w:val="000000000000" w:firstRow="0" w:lastRow="0" w:firstColumn="0" w:lastColumn="0" w:oddVBand="0" w:evenVBand="0" w:oddHBand="0" w:evenHBand="0" w:firstRowFirstColumn="0" w:firstRowLastColumn="0" w:lastRowFirstColumn="0" w:lastRowLastColumn="0"/>
               <w:rPr>
                 <w:rFonts w:eastAsia="Times New Roman" w:cs="Times New Roman"/>
@@ -9009,6 +10032,7 @@
           </w:tcPr>
           <w:p>
             <w:pPr>
+              <w:jc w:val="center"/>
               <w:cnfStyle w:val="000000000000" w:firstRow="0" w:lastRow="0" w:firstColumn="0" w:lastColumn="0" w:oddVBand="0" w:evenVBand="0" w:oddHBand="0" w:evenHBand="0" w:firstRowFirstColumn="0" w:firstRowLastColumn="0" w:lastRowFirstColumn="0" w:lastRowLastColumn="0"/>
               <w:rPr>
                 <w:rFonts w:eastAsia="Times New Roman" w:cs="Times New Roman"/>
@@ -9054,6 +10078,7 @@
           </w:tcPr>
           <w:p>
             <w:pPr>
+              <w:jc w:val="center"/>
               <w:rPr>
                 <w:rFonts w:eastAsia="Times New Roman" w:cs="Times New Roman"/>
                 <w:b w:val="0"/>
@@ -9084,6 +10109,7 @@
           </w:tcPr>
           <w:p>
             <w:pPr>
+              <w:jc w:val="center"/>
               <w:cnfStyle w:val="000000100000" w:firstRow="0" w:lastRow="0" w:firstColumn="0" w:lastColumn="0" w:oddVBand="0" w:evenVBand="0" w:oddHBand="1" w:evenHBand="0" w:firstRowFirstColumn="0" w:firstRowLastColumn="0" w:lastRowFirstColumn="0" w:lastRowLastColumn="0"/>
               <w:rPr>
                 <w:rFonts w:eastAsia="Times New Roman" w:cs="Times New Roman"/>
@@ -9111,6 +10137,7 @@
           </w:tcPr>
           <w:p>
             <w:pPr>
+              <w:jc w:val="center"/>
               <w:cnfStyle w:val="000000100000" w:firstRow="0" w:lastRow="0" w:firstColumn="0" w:lastColumn="0" w:oddVBand="0" w:evenVBand="0" w:oddHBand="1" w:evenHBand="0" w:firstRowFirstColumn="0" w:firstRowLastColumn="0" w:lastRowFirstColumn="0" w:lastRowLastColumn="0"/>
               <w:rPr>
                 <w:rFonts w:eastAsia="Times New Roman" w:cs="Times New Roman"/>
@@ -9166,6 +10193,7 @@
           </w:tcPr>
           <w:p>
             <w:pPr>
+              <w:jc w:val="center"/>
               <w:rPr>
                 <w:rFonts w:eastAsia="Times New Roman" w:cs="Times New Roman"/>
                 <w:b w:val="0"/>
@@ -9196,6 +10224,7 @@
           </w:tcPr>
           <w:p>
             <w:pPr>
+              <w:jc w:val="center"/>
               <w:cnfStyle w:val="000000000000" w:firstRow="0" w:lastRow="0" w:firstColumn="0" w:lastColumn="0" w:oddVBand="0" w:evenVBand="0" w:oddHBand="0" w:evenHBand="0" w:firstRowFirstColumn="0" w:firstRowLastColumn="0" w:lastRowFirstColumn="0" w:lastRowLastColumn="0"/>
               <w:rPr>
                 <w:rFonts w:eastAsia="Times New Roman" w:cs="Times New Roman"/>
@@ -9223,6 +10252,7 @@
           </w:tcPr>
           <w:p>
             <w:pPr>
+              <w:jc w:val="center"/>
               <w:cnfStyle w:val="000000000000" w:firstRow="0" w:lastRow="0" w:firstColumn="0" w:lastColumn="0" w:oddVBand="0" w:evenVBand="0" w:oddHBand="0" w:evenHBand="0" w:firstRowFirstColumn="0" w:firstRowLastColumn="0" w:lastRowFirstColumn="0" w:lastRowLastColumn="0"/>
               <w:rPr>
                 <w:rFonts w:eastAsia="Times New Roman" w:cs="Times New Roman"/>
@@ -9268,6 +10298,7 @@
           </w:tcPr>
           <w:p>
             <w:pPr>
+              <w:jc w:val="center"/>
               <w:rPr>
                 <w:rFonts w:eastAsia="Times New Roman" w:cs="Times New Roman"/>
                 <w:b w:val="0"/>
@@ -9298,6 +10329,7 @@
           </w:tcPr>
           <w:p>
             <w:pPr>
+              <w:jc w:val="center"/>
               <w:cnfStyle w:val="000000100000" w:firstRow="0" w:lastRow="0" w:firstColumn="0" w:lastColumn="0" w:oddVBand="0" w:evenVBand="0" w:oddHBand="1" w:evenHBand="0" w:firstRowFirstColumn="0" w:firstRowLastColumn="0" w:lastRowFirstColumn="0" w:lastRowLastColumn="0"/>
               <w:rPr>
                 <w:rFonts w:eastAsia="Times New Roman" w:cs="Times New Roman"/>
@@ -9325,6 +10357,7 @@
           </w:tcPr>
           <w:p>
             <w:pPr>
+              <w:jc w:val="center"/>
               <w:cnfStyle w:val="000000100000" w:firstRow="0" w:lastRow="0" w:firstColumn="0" w:lastColumn="0" w:oddVBand="0" w:evenVBand="0" w:oddHBand="1" w:evenHBand="0" w:firstRowFirstColumn="0" w:firstRowLastColumn="0" w:lastRowFirstColumn="0" w:lastRowLastColumn="0"/>
               <w:rPr>
                 <w:rFonts w:eastAsia="Times New Roman" w:cs="Times New Roman"/>
@@ -9380,6 +10413,7 @@
           </w:tcPr>
           <w:p>
             <w:pPr>
+              <w:jc w:val="center"/>
               <w:rPr>
                 <w:rFonts w:eastAsia="Times New Roman" w:cs="Times New Roman"/>
                 <w:b w:val="0"/>
@@ -9410,6 +10444,7 @@
           </w:tcPr>
           <w:p>
             <w:pPr>
+              <w:jc w:val="center"/>
               <w:cnfStyle w:val="000000000000" w:firstRow="0" w:lastRow="0" w:firstColumn="0" w:lastColumn="0" w:oddVBand="0" w:evenVBand="0" w:oddHBand="0" w:evenHBand="0" w:firstRowFirstColumn="0" w:firstRowLastColumn="0" w:lastRowFirstColumn="0" w:lastRowLastColumn="0"/>
               <w:rPr>
                 <w:rFonts w:eastAsia="Times New Roman" w:cs="Times New Roman"/>
@@ -9437,6 +10472,7 @@
           </w:tcPr>
           <w:p>
             <w:pPr>
+              <w:jc w:val="center"/>
               <w:cnfStyle w:val="000000000000" w:firstRow="0" w:lastRow="0" w:firstColumn="0" w:lastColumn="0" w:oddVBand="0" w:evenVBand="0" w:oddHBand="0" w:evenHBand="0" w:firstRowFirstColumn="0" w:firstRowLastColumn="0" w:lastRowFirstColumn="0" w:lastRowLastColumn="0"/>
               <w:rPr>
                 <w:rFonts w:eastAsia="Times New Roman" w:cs="Times New Roman"/>
@@ -9493,6 +10529,7 @@
           </w:tcPr>
           <w:p>
             <w:pPr>
+              <w:jc w:val="center"/>
               <w:rPr>
                 <w:rFonts w:eastAsia="Times New Roman" w:cs="Times New Roman"/>
                 <w:b w:val="0"/>
@@ -9523,6 +10560,7 @@
           </w:tcPr>
           <w:p>
             <w:pPr>
+              <w:jc w:val="center"/>
               <w:cnfStyle w:val="000000100000" w:firstRow="0" w:lastRow="0" w:firstColumn="0" w:lastColumn="0" w:oddVBand="0" w:evenVBand="0" w:oddHBand="1" w:evenHBand="0" w:firstRowFirstColumn="0" w:firstRowLastColumn="0" w:lastRowFirstColumn="0" w:lastRowLastColumn="0"/>
               <w:rPr>
                 <w:rFonts w:eastAsia="Times New Roman" w:cs="Times New Roman"/>
@@ -9550,6 +10588,7 @@
           </w:tcPr>
           <w:p>
             <w:pPr>
+              <w:jc w:val="center"/>
               <w:cnfStyle w:val="000000100000" w:firstRow="0" w:lastRow="0" w:firstColumn="0" w:lastColumn="0" w:oddVBand="0" w:evenVBand="0" w:oddHBand="1" w:evenHBand="0" w:firstRowFirstColumn="0" w:firstRowLastColumn="0" w:lastRowFirstColumn="0" w:lastRowLastColumn="0"/>
               <w:rPr>
                 <w:rFonts w:eastAsia="Times New Roman" w:cs="Times New Roman"/>
@@ -9594,6 +10633,7 @@
           </w:tcPr>
           <w:p>
             <w:pPr>
+              <w:jc w:val="center"/>
               <w:rPr>
                 <w:rFonts w:eastAsia="Times New Roman" w:cs="Times New Roman"/>
                 <w:b w:val="0"/>
@@ -9624,6 +10664,7 @@
           </w:tcPr>
           <w:p>
             <w:pPr>
+              <w:jc w:val="center"/>
               <w:cnfStyle w:val="000000000000" w:firstRow="0" w:lastRow="0" w:firstColumn="0" w:lastColumn="0" w:oddVBand="0" w:evenVBand="0" w:oddHBand="0" w:evenHBand="0" w:firstRowFirstColumn="0" w:firstRowLastColumn="0" w:lastRowFirstColumn="0" w:lastRowLastColumn="0"/>
               <w:rPr>
                 <w:rFonts w:eastAsia="Times New Roman" w:cs="Times New Roman"/>
@@ -9651,6 +10692,7 @@
           </w:tcPr>
           <w:p>
             <w:pPr>
+              <w:jc w:val="center"/>
               <w:cnfStyle w:val="000000000000" w:firstRow="0" w:lastRow="0" w:firstColumn="0" w:lastColumn="0" w:oddVBand="0" w:evenVBand="0" w:oddHBand="0" w:evenHBand="0" w:firstRowFirstColumn="0" w:firstRowLastColumn="0" w:lastRowFirstColumn="0" w:lastRowLastColumn="0"/>
               <w:rPr>
                 <w:rFonts w:eastAsia="Times New Roman" w:cs="Times New Roman"/>
@@ -9707,6 +10749,7 @@
           </w:tcPr>
           <w:p>
             <w:pPr>
+              <w:jc w:val="center"/>
               <w:rPr>
                 <w:rFonts w:eastAsia="Times New Roman" w:cs="Times New Roman"/>
                 <w:b w:val="0"/>
@@ -9737,6 +10780,7 @@
           </w:tcPr>
           <w:p>
             <w:pPr>
+              <w:jc w:val="center"/>
               <w:cnfStyle w:val="000000100000" w:firstRow="0" w:lastRow="0" w:firstColumn="0" w:lastColumn="0" w:oddVBand="0" w:evenVBand="0" w:oddHBand="1" w:evenHBand="0" w:firstRowFirstColumn="0" w:firstRowLastColumn="0" w:lastRowFirstColumn="0" w:lastRowLastColumn="0"/>
               <w:rPr>
                 <w:rFonts w:eastAsia="Times New Roman" w:cs="Times New Roman"/>
@@ -9764,6 +10808,7 @@
           </w:tcPr>
           <w:p>
             <w:pPr>
+              <w:jc w:val="center"/>
               <w:cnfStyle w:val="000000100000" w:firstRow="0" w:lastRow="0" w:firstColumn="0" w:lastColumn="0" w:oddVBand="0" w:evenVBand="0" w:oddHBand="1" w:evenHBand="0" w:firstRowFirstColumn="0" w:firstRowLastColumn="0" w:lastRowFirstColumn="0" w:lastRowLastColumn="0"/>
               <w:rPr>
                 <w:rFonts w:eastAsia="Times New Roman" w:cs="Times New Roman"/>
@@ -9819,6 +10864,7 @@
           </w:tcPr>
           <w:p>
             <w:pPr>
+              <w:jc w:val="center"/>
               <w:rPr>
                 <w:rFonts w:eastAsia="Times New Roman" w:cs="Times New Roman"/>
                 <w:b w:val="0"/>
@@ -9849,6 +10895,7 @@
           </w:tcPr>
           <w:p>
             <w:pPr>
+              <w:jc w:val="center"/>
               <w:cnfStyle w:val="000000000000" w:firstRow="0" w:lastRow="0" w:firstColumn="0" w:lastColumn="0" w:oddVBand="0" w:evenVBand="0" w:oddHBand="0" w:evenHBand="0" w:firstRowFirstColumn="0" w:firstRowLastColumn="0" w:lastRowFirstColumn="0" w:lastRowLastColumn="0"/>
               <w:rPr>
                 <w:rFonts w:eastAsia="Times New Roman" w:cs="Times New Roman"/>
@@ -9876,6 +10923,7 @@
           </w:tcPr>
           <w:p>
             <w:pPr>
+              <w:jc w:val="center"/>
               <w:cnfStyle w:val="000000000000" w:firstRow="0" w:lastRow="0" w:firstColumn="0" w:lastColumn="0" w:oddVBand="0" w:evenVBand="0" w:oddHBand="0" w:evenHBand="0" w:firstRowFirstColumn="0" w:firstRowLastColumn="0" w:lastRowFirstColumn="0" w:lastRowLastColumn="0"/>
               <w:rPr>
                 <w:rFonts w:eastAsia="Times New Roman" w:cs="Times New Roman"/>
@@ -9921,6 +10969,7 @@
           </w:tcPr>
           <w:p>
             <w:pPr>
+              <w:jc w:val="center"/>
               <w:rPr>
                 <w:rFonts w:eastAsia="Times New Roman" w:cs="Times New Roman"/>
                 <w:b w:val="0"/>
@@ -9949,6 +10998,7 @@
           </w:tcPr>
           <w:p>
             <w:pPr>
+              <w:jc w:val="center"/>
               <w:cnfStyle w:val="000000100000" w:firstRow="0" w:lastRow="0" w:firstColumn="0" w:lastColumn="0" w:oddVBand="0" w:evenVBand="0" w:oddHBand="1" w:evenHBand="0" w:firstRowFirstColumn="0" w:firstRowLastColumn="0" w:lastRowFirstColumn="0" w:lastRowLastColumn="0"/>
               <w:rPr>
                 <w:rFonts w:eastAsia="Times New Roman" w:cs="Times New Roman"/>
@@ -9976,6 +11026,7 @@
           </w:tcPr>
           <w:p>
             <w:pPr>
+              <w:jc w:val="center"/>
               <w:cnfStyle w:val="000000100000" w:firstRow="0" w:lastRow="0" w:firstColumn="0" w:lastColumn="0" w:oddVBand="0" w:evenVBand="0" w:oddHBand="1" w:evenHBand="0" w:firstRowFirstColumn="0" w:firstRowLastColumn="0" w:lastRowFirstColumn="0" w:lastRowLastColumn="0"/>
               <w:rPr>
                 <w:rFonts w:eastAsia="Times New Roman" w:cs="Times New Roman"/>
@@ -10020,6 +11071,7 @@
           </w:tcPr>
           <w:p>
             <w:pPr>
+              <w:jc w:val="center"/>
               <w:rPr>
                 <w:rFonts w:eastAsia="Times New Roman" w:cs="Times New Roman"/>
                 <w:b w:val="0"/>
@@ -10050,6 +11102,7 @@
           </w:tcPr>
           <w:p>
             <w:pPr>
+              <w:jc w:val="center"/>
               <w:cnfStyle w:val="000000000000" w:firstRow="0" w:lastRow="0" w:firstColumn="0" w:lastColumn="0" w:oddVBand="0" w:evenVBand="0" w:oddHBand="0" w:evenHBand="0" w:firstRowFirstColumn="0" w:firstRowLastColumn="0" w:lastRowFirstColumn="0" w:lastRowLastColumn="0"/>
               <w:rPr>
                 <w:rFonts w:eastAsia="Times New Roman" w:cs="Times New Roman"/>
@@ -10077,6 +11130,7 @@
           </w:tcPr>
           <w:p>
             <w:pPr>
+              <w:jc w:val="center"/>
               <w:cnfStyle w:val="000000000000" w:firstRow="0" w:lastRow="0" w:firstColumn="0" w:lastColumn="0" w:oddVBand="0" w:evenVBand="0" w:oddHBand="0" w:evenHBand="0" w:firstRowFirstColumn="0" w:firstRowLastColumn="0" w:lastRowFirstColumn="0" w:lastRowLastColumn="0"/>
               <w:rPr>
                 <w:rFonts w:eastAsia="Times New Roman" w:cs="Times New Roman"/>
@@ -10133,6 +11187,7 @@
           </w:tcPr>
           <w:p>
             <w:pPr>
+              <w:jc w:val="center"/>
               <w:rPr>
                 <w:rFonts w:eastAsia="Times New Roman" w:cs="Times New Roman"/>
                 <w:b w:val="0"/>
@@ -10163,6 +11218,7 @@
           </w:tcPr>
           <w:p>
             <w:pPr>
+              <w:jc w:val="center"/>
               <w:cnfStyle w:val="000000100000" w:firstRow="0" w:lastRow="0" w:firstColumn="0" w:lastColumn="0" w:oddVBand="0" w:evenVBand="0" w:oddHBand="1" w:evenHBand="0" w:firstRowFirstColumn="0" w:firstRowLastColumn="0" w:lastRowFirstColumn="0" w:lastRowLastColumn="0"/>
               <w:rPr>
                 <w:rFonts w:eastAsia="Times New Roman" w:cs="Times New Roman"/>
@@ -10190,6 +11246,7 @@
           </w:tcPr>
           <w:p>
             <w:pPr>
+              <w:jc w:val="center"/>
               <w:cnfStyle w:val="000000100000" w:firstRow="0" w:lastRow="0" w:firstColumn="0" w:lastColumn="0" w:oddVBand="0" w:evenVBand="0" w:oddHBand="1" w:evenHBand="0" w:firstRowFirstColumn="0" w:firstRowLastColumn="0" w:lastRowFirstColumn="0" w:lastRowLastColumn="0"/>
               <w:rPr>
                 <w:rFonts w:eastAsia="Times New Roman" w:cs="Times New Roman"/>
@@ -10245,6 +11302,7 @@
           </w:tcPr>
           <w:p>
             <w:pPr>
+              <w:jc w:val="center"/>
               <w:rPr>
                 <w:rFonts w:eastAsia="Times New Roman" w:cs="Times New Roman"/>
                 <w:b w:val="0"/>
@@ -10275,6 +11333,7 @@
           </w:tcPr>
           <w:p>
             <w:pPr>
+              <w:jc w:val="center"/>
               <w:cnfStyle w:val="000000000000" w:firstRow="0" w:lastRow="0" w:firstColumn="0" w:lastColumn="0" w:oddVBand="0" w:evenVBand="0" w:oddHBand="0" w:evenHBand="0" w:firstRowFirstColumn="0" w:firstRowLastColumn="0" w:lastRowFirstColumn="0" w:lastRowLastColumn="0"/>
               <w:rPr>
                 <w:rFonts w:eastAsia="Times New Roman" w:cs="Times New Roman"/>
@@ -10302,6 +11361,7 @@
           </w:tcPr>
           <w:p>
             <w:pPr>
+              <w:jc w:val="center"/>
               <w:cnfStyle w:val="000000000000" w:firstRow="0" w:lastRow="0" w:firstColumn="0" w:lastColumn="0" w:oddVBand="0" w:evenVBand="0" w:oddHBand="0" w:evenHBand="0" w:firstRowFirstColumn="0" w:firstRowLastColumn="0" w:lastRowFirstColumn="0" w:lastRowLastColumn="0"/>
               <w:rPr>
                 <w:rFonts w:eastAsia="Times New Roman" w:cs="Times New Roman"/>
@@ -10358,6 +11418,7 @@
           </w:tcPr>
           <w:p>
             <w:pPr>
+              <w:jc w:val="center"/>
               <w:rPr>
                 <w:rFonts w:eastAsia="Times New Roman" w:cs="Times New Roman"/>
                 <w:b w:val="0"/>
@@ -10388,6 +11449,7 @@
           </w:tcPr>
           <w:p>
             <w:pPr>
+              <w:jc w:val="center"/>
               <w:cnfStyle w:val="000000100000" w:firstRow="0" w:lastRow="0" w:firstColumn="0" w:lastColumn="0" w:oddVBand="0" w:evenVBand="0" w:oddHBand="1" w:evenHBand="0" w:firstRowFirstColumn="0" w:firstRowLastColumn="0" w:lastRowFirstColumn="0" w:lastRowLastColumn="0"/>
               <w:rPr>
                 <w:rFonts w:eastAsia="Times New Roman" w:cs="Times New Roman"/>
@@ -10415,6 +11477,7 @@
           </w:tcPr>
           <w:p>
             <w:pPr>
+              <w:jc w:val="center"/>
               <w:cnfStyle w:val="000000100000" w:firstRow="0" w:lastRow="0" w:firstColumn="0" w:lastColumn="0" w:oddVBand="0" w:evenVBand="0" w:oddHBand="1" w:evenHBand="0" w:firstRowFirstColumn="0" w:firstRowLastColumn="0" w:lastRowFirstColumn="0" w:lastRowLastColumn="0"/>
               <w:rPr>
                 <w:rFonts w:eastAsia="Times New Roman" w:cs="Times New Roman"/>
@@ -10470,6 +11533,7 @@
           </w:tcPr>
           <w:p>
             <w:pPr>
+              <w:jc w:val="center"/>
               <w:rPr>
                 <w:rFonts w:eastAsia="Times New Roman" w:cs="Times New Roman"/>
                 <w:b w:val="0"/>
@@ -10500,6 +11564,7 @@
           </w:tcPr>
           <w:p>
             <w:pPr>
+              <w:jc w:val="center"/>
               <w:cnfStyle w:val="000000000000" w:firstRow="0" w:lastRow="0" w:firstColumn="0" w:lastColumn="0" w:oddVBand="0" w:evenVBand="0" w:oddHBand="0" w:evenHBand="0" w:firstRowFirstColumn="0" w:firstRowLastColumn="0" w:lastRowFirstColumn="0" w:lastRowLastColumn="0"/>
               <w:rPr>
                 <w:rFonts w:eastAsia="Times New Roman" w:cs="Times New Roman"/>
@@ -10527,6 +11592,7 @@
           </w:tcPr>
           <w:p>
             <w:pPr>
+              <w:jc w:val="center"/>
               <w:cnfStyle w:val="000000000000" w:firstRow="0" w:lastRow="0" w:firstColumn="0" w:lastColumn="0" w:oddVBand="0" w:evenVBand="0" w:oddHBand="0" w:evenHBand="0" w:firstRowFirstColumn="0" w:firstRowLastColumn="0" w:lastRowFirstColumn="0" w:lastRowLastColumn="0"/>
               <w:rPr>
                 <w:rFonts w:eastAsia="Times New Roman" w:cs="Times New Roman"/>
@@ -10583,6 +11649,7 @@
           </w:tcPr>
           <w:p>
             <w:pPr>
+              <w:jc w:val="center"/>
               <w:rPr>
                 <w:rFonts w:eastAsia="Times New Roman" w:cs="Times New Roman"/>
                 <w:b w:val="0"/>
@@ -10613,6 +11680,7 @@
           </w:tcPr>
           <w:p>
             <w:pPr>
+              <w:jc w:val="center"/>
               <w:cnfStyle w:val="000000100000" w:firstRow="0" w:lastRow="0" w:firstColumn="0" w:lastColumn="0" w:oddVBand="0" w:evenVBand="0" w:oddHBand="1" w:evenHBand="0" w:firstRowFirstColumn="0" w:firstRowLastColumn="0" w:lastRowFirstColumn="0" w:lastRowLastColumn="0"/>
               <w:rPr>
                 <w:rFonts w:eastAsia="Times New Roman" w:cs="Times New Roman"/>
@@ -10640,6 +11708,7 @@
           </w:tcPr>
           <w:p>
             <w:pPr>
+              <w:jc w:val="center"/>
               <w:cnfStyle w:val="000000100000" w:firstRow="0" w:lastRow="0" w:firstColumn="0" w:lastColumn="0" w:oddVBand="0" w:evenVBand="0" w:oddHBand="1" w:evenHBand="0" w:firstRowFirstColumn="0" w:firstRowLastColumn="0" w:lastRowFirstColumn="0" w:lastRowLastColumn="0"/>
               <w:rPr>
                 <w:rFonts w:eastAsia="Times New Roman" w:cs="Times New Roman"/>
@@ -10673,6 +11742,7 @@
           </w:tcPr>
           <w:p>
             <w:pPr>
+              <w:jc w:val="center"/>
               <w:rPr>
                 <w:rFonts w:eastAsia="Times New Roman" w:cs="Times New Roman"/>
                 <w:b w:val="0"/>
@@ -10703,6 +11773,7 @@
           </w:tcPr>
           <w:p>
             <w:pPr>
+              <w:jc w:val="center"/>
               <w:cnfStyle w:val="000000000000" w:firstRow="0" w:lastRow="0" w:firstColumn="0" w:lastColumn="0" w:oddVBand="0" w:evenVBand="0" w:oddHBand="0" w:evenHBand="0" w:firstRowFirstColumn="0" w:firstRowLastColumn="0" w:lastRowFirstColumn="0" w:lastRowLastColumn="0"/>
               <w:rPr>
                 <w:rFonts w:eastAsia="Times New Roman" w:cs="Times New Roman"/>
@@ -10730,6 +11801,7 @@
           </w:tcPr>
           <w:p>
             <w:pPr>
+              <w:jc w:val="center"/>
               <w:cnfStyle w:val="000000000000" w:firstRow="0" w:lastRow="0" w:firstColumn="0" w:lastColumn="0" w:oddVBand="0" w:evenVBand="0" w:oddHBand="0" w:evenHBand="0" w:firstRowFirstColumn="0" w:firstRowLastColumn="0" w:lastRowFirstColumn="0" w:lastRowLastColumn="0"/>
               <w:rPr>
                 <w:rFonts w:eastAsia="Times New Roman" w:cs="Times New Roman"/>
@@ -10775,6 +11847,7 @@
           </w:tcPr>
           <w:p>
             <w:pPr>
+              <w:jc w:val="center"/>
               <w:rPr>
                 <w:rFonts w:eastAsia="Times New Roman" w:cs="Times New Roman"/>
                 <w:b w:val="0"/>
@@ -10805,6 +11878,7 @@
           </w:tcPr>
           <w:p>
             <w:pPr>
+              <w:jc w:val="center"/>
               <w:cnfStyle w:val="000000100000" w:firstRow="0" w:lastRow="0" w:firstColumn="0" w:lastColumn="0" w:oddVBand="0" w:evenVBand="0" w:oddHBand="1" w:evenHBand="0" w:firstRowFirstColumn="0" w:firstRowLastColumn="0" w:lastRowFirstColumn="0" w:lastRowLastColumn="0"/>
               <w:rPr>
                 <w:rFonts w:eastAsia="Times New Roman" w:cs="Times New Roman"/>
@@ -10843,6 +11917,7 @@
           </w:tcPr>
           <w:p>
             <w:pPr>
+              <w:jc w:val="center"/>
               <w:cnfStyle w:val="000000100000" w:firstRow="0" w:lastRow="0" w:firstColumn="0" w:lastColumn="0" w:oddVBand="0" w:evenVBand="0" w:oddHBand="1" w:evenHBand="0" w:firstRowFirstColumn="0" w:firstRowLastColumn="0" w:lastRowFirstColumn="0" w:lastRowLastColumn="0"/>
               <w:rPr>
                 <w:rFonts w:eastAsia="Times New Roman" w:cs="Times New Roman"/>
@@ -10898,6 +11973,7 @@
           </w:tcPr>
           <w:p>
             <w:pPr>
+              <w:jc w:val="center"/>
               <w:rPr>
                 <w:rFonts w:eastAsia="Times New Roman" w:cs="Times New Roman"/>
                 <w:b w:val="0"/>
@@ -10928,6 +12004,7 @@
           </w:tcPr>
           <w:p>
             <w:pPr>
+              <w:jc w:val="center"/>
               <w:cnfStyle w:val="000000000000" w:firstRow="0" w:lastRow="0" w:firstColumn="0" w:lastColumn="0" w:oddVBand="0" w:evenVBand="0" w:oddHBand="0" w:evenHBand="0" w:firstRowFirstColumn="0" w:firstRowLastColumn="0" w:lastRowFirstColumn="0" w:lastRowLastColumn="0"/>
               <w:rPr>
                 <w:rFonts w:eastAsia="Times New Roman" w:cs="Times New Roman"/>
@@ -10955,6 +12032,7 @@
           </w:tcPr>
           <w:p>
             <w:pPr>
+              <w:jc w:val="center"/>
               <w:cnfStyle w:val="000000000000" w:firstRow="0" w:lastRow="0" w:firstColumn="0" w:lastColumn="0" w:oddVBand="0" w:evenVBand="0" w:oddHBand="0" w:evenHBand="0" w:firstRowFirstColumn="0" w:firstRowLastColumn="0" w:lastRowFirstColumn="0" w:lastRowLastColumn="0"/>
               <w:rPr>
                 <w:rFonts w:eastAsia="Times New Roman" w:cs="Times New Roman"/>
@@ -11011,6 +12089,7 @@
           </w:tcPr>
           <w:p>
             <w:pPr>
+              <w:jc w:val="center"/>
               <w:rPr>
                 <w:rFonts w:eastAsia="Times New Roman" w:cs="Times New Roman"/>
                 <w:b w:val="0"/>
@@ -11041,6 +12120,7 @@
           </w:tcPr>
           <w:p>
             <w:pPr>
+              <w:jc w:val="center"/>
               <w:cnfStyle w:val="000000100000" w:firstRow="0" w:lastRow="0" w:firstColumn="0" w:lastColumn="0" w:oddVBand="0" w:evenVBand="0" w:oddHBand="1" w:evenHBand="0" w:firstRowFirstColumn="0" w:firstRowLastColumn="0" w:lastRowFirstColumn="0" w:lastRowLastColumn="0"/>
               <w:rPr>
                 <w:rFonts w:eastAsia="Times New Roman" w:cs="Times New Roman"/>
@@ -11068,6 +12148,7 @@
           </w:tcPr>
           <w:p>
             <w:pPr>
+              <w:jc w:val="center"/>
               <w:cnfStyle w:val="000000100000" w:firstRow="0" w:lastRow="0" w:firstColumn="0" w:lastColumn="0" w:oddVBand="0" w:evenVBand="0" w:oddHBand="1" w:evenHBand="0" w:firstRowFirstColumn="0" w:firstRowLastColumn="0" w:lastRowFirstColumn="0" w:lastRowLastColumn="0"/>
               <w:rPr>
                 <w:rFonts w:eastAsia="Times New Roman" w:cs="Times New Roman"/>
@@ -11112,6 +12193,7 @@
           </w:tcPr>
           <w:p>
             <w:pPr>
+              <w:jc w:val="center"/>
               <w:rPr>
                 <w:rFonts w:eastAsia="Times New Roman" w:cs="Times New Roman"/>
                 <w:b w:val="0"/>
@@ -11142,6 +12224,7 @@
           </w:tcPr>
           <w:p>
             <w:pPr>
+              <w:jc w:val="center"/>
               <w:cnfStyle w:val="000000000000" w:firstRow="0" w:lastRow="0" w:firstColumn="0" w:lastColumn="0" w:oddVBand="0" w:evenVBand="0" w:oddHBand="0" w:evenHBand="0" w:firstRowFirstColumn="0" w:firstRowLastColumn="0" w:lastRowFirstColumn="0" w:lastRowLastColumn="0"/>
               <w:rPr>
                 <w:rFonts w:eastAsia="Times New Roman" w:cs="Times New Roman"/>
@@ -11169,6 +12252,7 @@
           </w:tcPr>
           <w:p>
             <w:pPr>
+              <w:jc w:val="center"/>
               <w:cnfStyle w:val="000000000000" w:firstRow="0" w:lastRow="0" w:firstColumn="0" w:lastColumn="0" w:oddVBand="0" w:evenVBand="0" w:oddHBand="0" w:evenHBand="0" w:firstRowFirstColumn="0" w:firstRowLastColumn="0" w:lastRowFirstColumn="0" w:lastRowLastColumn="0"/>
               <w:rPr>
                 <w:rFonts w:eastAsia="Times New Roman" w:cs="Times New Roman"/>
@@ -11214,6 +12298,7 @@
           </w:tcPr>
           <w:p>
             <w:pPr>
+              <w:jc w:val="center"/>
               <w:rPr>
                 <w:rFonts w:eastAsia="Times New Roman" w:cs="Times New Roman"/>
                 <w:b w:val="0"/>
@@ -11244,6 +12329,7 @@
           </w:tcPr>
           <w:p>
             <w:pPr>
+              <w:jc w:val="center"/>
               <w:cnfStyle w:val="000000100000" w:firstRow="0" w:lastRow="0" w:firstColumn="0" w:lastColumn="0" w:oddVBand="0" w:evenVBand="0" w:oddHBand="1" w:evenHBand="0" w:firstRowFirstColumn="0" w:firstRowLastColumn="0" w:lastRowFirstColumn="0" w:lastRowLastColumn="0"/>
               <w:rPr>
                 <w:rFonts w:eastAsia="Times New Roman" w:cs="Times New Roman"/>
@@ -11291,6 +12377,7 @@
           </w:tcPr>
           <w:p>
             <w:pPr>
+              <w:jc w:val="center"/>
               <w:cnfStyle w:val="000000100000" w:firstRow="0" w:lastRow="0" w:firstColumn="0" w:lastColumn="0" w:oddVBand="0" w:evenVBand="0" w:oddHBand="1" w:evenHBand="0" w:firstRowFirstColumn="0" w:firstRowLastColumn="0" w:lastRowFirstColumn="0" w:lastRowLastColumn="0"/>
               <w:rPr>
                 <w:rFonts w:eastAsia="Times New Roman" w:cs="Times New Roman"/>
@@ -11346,6 +12433,7 @@
           </w:tcPr>
           <w:p>
             <w:pPr>
+              <w:jc w:val="center"/>
               <w:rPr>
                 <w:rFonts w:eastAsia="Times New Roman" w:cs="Times New Roman"/>
                 <w:b w:val="0"/>
@@ -11376,6 +12464,7 @@
           </w:tcPr>
           <w:p>
             <w:pPr>
+              <w:jc w:val="center"/>
               <w:cnfStyle w:val="000000000000" w:firstRow="0" w:lastRow="0" w:firstColumn="0" w:lastColumn="0" w:oddVBand="0" w:evenVBand="0" w:oddHBand="0" w:evenHBand="0" w:firstRowFirstColumn="0" w:firstRowLastColumn="0" w:lastRowFirstColumn="0" w:lastRowLastColumn="0"/>
               <w:rPr>
                 <w:rFonts w:eastAsia="Times New Roman" w:cs="Times New Roman"/>
@@ -11403,6 +12492,7 @@
           </w:tcPr>
           <w:p>
             <w:pPr>
+              <w:jc w:val="center"/>
               <w:cnfStyle w:val="000000000000" w:firstRow="0" w:lastRow="0" w:firstColumn="0" w:lastColumn="0" w:oddVBand="0" w:evenVBand="0" w:oddHBand="0" w:evenHBand="0" w:firstRowFirstColumn="0" w:firstRowLastColumn="0" w:lastRowFirstColumn="0" w:lastRowLastColumn="0"/>
               <w:rPr>
                 <w:rFonts w:eastAsia="Times New Roman" w:cs="Times New Roman"/>
@@ -11459,6 +12549,7 @@
           </w:tcPr>
           <w:p>
             <w:pPr>
+              <w:jc w:val="center"/>
               <w:rPr>
                 <w:rFonts w:eastAsia="Times New Roman" w:cs="Times New Roman"/>
                 <w:b w:val="0"/>
@@ -11489,6 +12580,7 @@
           </w:tcPr>
           <w:p>
             <w:pPr>
+              <w:jc w:val="center"/>
               <w:cnfStyle w:val="000000100000" w:firstRow="0" w:lastRow="0" w:firstColumn="0" w:lastColumn="0" w:oddVBand="0" w:evenVBand="0" w:oddHBand="1" w:evenHBand="0" w:firstRowFirstColumn="0" w:firstRowLastColumn="0" w:lastRowFirstColumn="0" w:lastRowLastColumn="0"/>
               <w:rPr>
                 <w:rFonts w:eastAsia="Times New Roman" w:cs="Times New Roman"/>
@@ -11516,6 +12608,7 @@
           </w:tcPr>
           <w:p>
             <w:pPr>
+              <w:jc w:val="center"/>
               <w:cnfStyle w:val="000000100000" w:firstRow="0" w:lastRow="0" w:firstColumn="0" w:lastColumn="0" w:oddVBand="0" w:evenVBand="0" w:oddHBand="1" w:evenHBand="0" w:firstRowFirstColumn="0" w:firstRowLastColumn="0" w:lastRowFirstColumn="0" w:lastRowLastColumn="0"/>
               <w:rPr>
                 <w:rFonts w:eastAsia="Times New Roman" w:cs="Times New Roman"/>
@@ -11571,6 +12664,7 @@
           </w:tcPr>
           <w:p>
             <w:pPr>
+              <w:jc w:val="center"/>
               <w:rPr>
                 <w:rFonts w:eastAsia="Times New Roman" w:cs="Times New Roman"/>
                 <w:b w:val="0"/>
@@ -11601,6 +12695,7 @@
           </w:tcPr>
           <w:p>
             <w:pPr>
+              <w:jc w:val="center"/>
               <w:cnfStyle w:val="000000000000" w:firstRow="0" w:lastRow="0" w:firstColumn="0" w:lastColumn="0" w:oddVBand="0" w:evenVBand="0" w:oddHBand="0" w:evenHBand="0" w:firstRowFirstColumn="0" w:firstRowLastColumn="0" w:lastRowFirstColumn="0" w:lastRowLastColumn="0"/>
               <w:rPr>
                 <w:rFonts w:eastAsia="Times New Roman" w:cs="Times New Roman"/>
@@ -11628,6 +12723,7 @@
           </w:tcPr>
           <w:p>
             <w:pPr>
+              <w:jc w:val="center"/>
               <w:cnfStyle w:val="000000000000" w:firstRow="0" w:lastRow="0" w:firstColumn="0" w:lastColumn="0" w:oddVBand="0" w:evenVBand="0" w:oddHBand="0" w:evenHBand="0" w:firstRowFirstColumn="0" w:firstRowLastColumn="0" w:lastRowFirstColumn="0" w:lastRowLastColumn="0"/>
               <w:rPr>
                 <w:rFonts w:eastAsia="Times New Roman" w:cs="Times New Roman"/>
@@ -11673,6 +12769,7 @@
           </w:tcPr>
           <w:p>
             <w:pPr>
+              <w:jc w:val="center"/>
               <w:rPr>
                 <w:rFonts w:eastAsia="Times New Roman" w:cs="Times New Roman"/>
                 <w:b w:val="0"/>
@@ -11703,6 +12800,7 @@
           </w:tcPr>
           <w:p>
             <w:pPr>
+              <w:jc w:val="center"/>
               <w:cnfStyle w:val="000000100000" w:firstRow="0" w:lastRow="0" w:firstColumn="0" w:lastColumn="0" w:oddVBand="0" w:evenVBand="0" w:oddHBand="1" w:evenHBand="0" w:firstRowFirstColumn="0" w:firstRowLastColumn="0" w:lastRowFirstColumn="0" w:lastRowLastColumn="0"/>
               <w:rPr>
                 <w:rFonts w:eastAsia="Times New Roman" w:cs="Times New Roman"/>
@@ -11730,6 +12828,7 @@
           </w:tcPr>
           <w:p>
             <w:pPr>
+              <w:jc w:val="center"/>
               <w:cnfStyle w:val="000000100000" w:firstRow="0" w:lastRow="0" w:firstColumn="0" w:lastColumn="0" w:oddVBand="0" w:evenVBand="0" w:oddHBand="1" w:evenHBand="0" w:firstRowFirstColumn="0" w:firstRowLastColumn="0" w:lastRowFirstColumn="0" w:lastRowLastColumn="0"/>
               <w:rPr>
                 <w:rFonts w:eastAsia="Times New Roman" w:cs="Times New Roman"/>
@@ -11785,6 +12884,7 @@
           </w:tcPr>
           <w:p>
             <w:pPr>
+              <w:jc w:val="center"/>
               <w:rPr>
                 <w:rFonts w:eastAsia="Times New Roman" w:cs="Times New Roman"/>
                 <w:b w:val="0"/>
@@ -11815,6 +12915,7 @@
           </w:tcPr>
           <w:p>
             <w:pPr>
+              <w:jc w:val="center"/>
               <w:cnfStyle w:val="000000000000" w:firstRow="0" w:lastRow="0" w:firstColumn="0" w:lastColumn="0" w:oddVBand="0" w:evenVBand="0" w:oddHBand="0" w:evenHBand="0" w:firstRowFirstColumn="0" w:firstRowLastColumn="0" w:lastRowFirstColumn="0" w:lastRowLastColumn="0"/>
               <w:rPr>
                 <w:rFonts w:eastAsia="Times New Roman" w:cs="Times New Roman"/>
@@ -11842,6 +12943,7 @@
           </w:tcPr>
           <w:p>
             <w:pPr>
+              <w:jc w:val="center"/>
               <w:cnfStyle w:val="000000000000" w:firstRow="0" w:lastRow="0" w:firstColumn="0" w:lastColumn="0" w:oddVBand="0" w:evenVBand="0" w:oddHBand="0" w:evenHBand="0" w:firstRowFirstColumn="0" w:firstRowLastColumn="0" w:lastRowFirstColumn="0" w:lastRowLastColumn="0"/>
               <w:rPr>
                 <w:rFonts w:eastAsia="Times New Roman" w:cs="Times New Roman"/>
@@ -11898,6 +13000,7 @@
           </w:tcPr>
           <w:p>
             <w:pPr>
+              <w:jc w:val="center"/>
               <w:rPr>
                 <w:rFonts w:eastAsia="Times New Roman" w:cs="Times New Roman"/>
                 <w:b w:val="0"/>
@@ -11926,6 +13029,7 @@
           </w:tcPr>
           <w:p>
             <w:pPr>
+              <w:jc w:val="center"/>
               <w:cnfStyle w:val="000000100000" w:firstRow="0" w:lastRow="0" w:firstColumn="0" w:lastColumn="0" w:oddVBand="0" w:evenVBand="0" w:oddHBand="1" w:evenHBand="0" w:firstRowFirstColumn="0" w:firstRowLastColumn="0" w:lastRowFirstColumn="0" w:lastRowLastColumn="0"/>
               <w:rPr>
                 <w:rFonts w:eastAsia="Times New Roman" w:cs="Times New Roman"/>
@@ -11953,6 +13057,7 @@
           </w:tcPr>
           <w:p>
             <w:pPr>
+              <w:jc w:val="center"/>
               <w:cnfStyle w:val="000000100000" w:firstRow="0" w:lastRow="0" w:firstColumn="0" w:lastColumn="0" w:oddVBand="0" w:evenVBand="0" w:oddHBand="1" w:evenHBand="0" w:firstRowFirstColumn="0" w:firstRowLastColumn="0" w:lastRowFirstColumn="0" w:lastRowLastColumn="0"/>
               <w:rPr>
                 <w:rFonts w:eastAsia="Times New Roman" w:cs="Times New Roman"/>
@@ -12008,6 +13113,7 @@
           </w:tcPr>
           <w:p>
             <w:pPr>
+              <w:jc w:val="center"/>
               <w:rPr>
                 <w:rFonts w:eastAsia="Times New Roman" w:cs="Times New Roman"/>
                 <w:b w:val="0"/>
@@ -12038,6 +13144,7 @@
           </w:tcPr>
           <w:p>
             <w:pPr>
+              <w:jc w:val="center"/>
               <w:cnfStyle w:val="000000000000" w:firstRow="0" w:lastRow="0" w:firstColumn="0" w:lastColumn="0" w:oddVBand="0" w:evenVBand="0" w:oddHBand="0" w:evenHBand="0" w:firstRowFirstColumn="0" w:firstRowLastColumn="0" w:lastRowFirstColumn="0" w:lastRowLastColumn="0"/>
               <w:rPr>
                 <w:rFonts w:eastAsia="Times New Roman" w:cs="Times New Roman"/>
@@ -12065,6 +13172,7 @@
           </w:tcPr>
           <w:p>
             <w:pPr>
+              <w:jc w:val="center"/>
               <w:cnfStyle w:val="000000000000" w:firstRow="0" w:lastRow="0" w:firstColumn="0" w:lastColumn="0" w:oddVBand="0" w:evenVBand="0" w:oddHBand="0" w:evenHBand="0" w:firstRowFirstColumn="0" w:firstRowLastColumn="0" w:lastRowFirstColumn="0" w:lastRowLastColumn="0"/>
               <w:rPr>
                 <w:rFonts w:eastAsia="Times New Roman" w:cs="Times New Roman"/>
@@ -12121,6 +13229,7 @@
           </w:tcPr>
           <w:p>
             <w:pPr>
+              <w:jc w:val="center"/>
               <w:rPr>
                 <w:rFonts w:eastAsia="Times New Roman" w:cs="Times New Roman"/>
                 <w:b w:val="0"/>
@@ -12151,6 +13260,7 @@
           </w:tcPr>
           <w:p>
             <w:pPr>
+              <w:jc w:val="center"/>
               <w:cnfStyle w:val="000000100000" w:firstRow="0" w:lastRow="0" w:firstColumn="0" w:lastColumn="0" w:oddVBand="0" w:evenVBand="0" w:oddHBand="1" w:evenHBand="0" w:firstRowFirstColumn="0" w:firstRowLastColumn="0" w:lastRowFirstColumn="0" w:lastRowLastColumn="0"/>
               <w:rPr>
                 <w:rFonts w:eastAsia="Times New Roman" w:cs="Times New Roman"/>
@@ -12178,6 +13288,7 @@
           </w:tcPr>
           <w:p>
             <w:pPr>
+              <w:jc w:val="center"/>
               <w:cnfStyle w:val="000000100000" w:firstRow="0" w:lastRow="0" w:firstColumn="0" w:lastColumn="0" w:oddVBand="0" w:evenVBand="0" w:oddHBand="1" w:evenHBand="0" w:firstRowFirstColumn="0" w:firstRowLastColumn="0" w:lastRowFirstColumn="0" w:lastRowLastColumn="0"/>
               <w:rPr>
                 <w:rFonts w:eastAsia="Times New Roman" w:cs="Times New Roman"/>
@@ -12222,6 +13333,7 @@
           </w:tcPr>
           <w:p>
             <w:pPr>
+              <w:jc w:val="center"/>
               <w:rPr>
                 <w:rFonts w:eastAsia="Times New Roman" w:cs="Times New Roman"/>
                 <w:b w:val="0"/>
@@ -12252,6 +13364,7 @@
           </w:tcPr>
           <w:p>
             <w:pPr>
+              <w:jc w:val="center"/>
               <w:cnfStyle w:val="000000000000" w:firstRow="0" w:lastRow="0" w:firstColumn="0" w:lastColumn="0" w:oddVBand="0" w:evenVBand="0" w:oddHBand="0" w:evenHBand="0" w:firstRowFirstColumn="0" w:firstRowLastColumn="0" w:lastRowFirstColumn="0" w:lastRowLastColumn="0"/>
               <w:rPr>
                 <w:rFonts w:eastAsia="Times New Roman" w:cs="Times New Roman"/>
@@ -12279,6 +13392,7 @@
           </w:tcPr>
           <w:p>
             <w:pPr>
+              <w:jc w:val="center"/>
               <w:cnfStyle w:val="000000000000" w:firstRow="0" w:lastRow="0" w:firstColumn="0" w:lastColumn="0" w:oddVBand="0" w:evenVBand="0" w:oddHBand="0" w:evenHBand="0" w:firstRowFirstColumn="0" w:firstRowLastColumn="0" w:lastRowFirstColumn="0" w:lastRowLastColumn="0"/>
               <w:rPr>
                 <w:rFonts w:eastAsia="Times New Roman" w:cs="Times New Roman"/>
@@ -12338,7 +13452,7 @@
 
 <file path=word/comments.xml><?xml version="1.0" encoding="utf-8"?>
 <w:comments xmlns:wpc="http://schemas.microsoft.com/office/word/2010/wordprocessingCanvas" xmlns:cx="http://schemas.microsoft.com/office/drawing/2014/chartex" xmlns:cx1="http://schemas.microsoft.com/office/drawing/2015/9/8/chartex" xmlns:cx2="http://schemas.microsoft.com/office/drawing/2015/10/21/chartex" xmlns:cx3="http://schemas.microsoft.com/office/drawing/2016/5/9/chartex" xmlns:cx4="http://schemas.microsoft.com/office/drawing/2016/5/10/chartex" xmlns:cx5="http://schemas.microsoft.com/office/drawing/2016/5/11/chartex" xmlns:cx6="http://schemas.microsoft.com/office/drawing/2016/5/12/chartex" xmlns:cx7="http://schemas.microsoft.com/office/drawing/2016/5/13/chartex" xmlns:cx8="http://schemas.microsoft.com/office/drawing/2016/5/14/chartex" xmlns:mc="http://schemas.openxmlformats.org/markup-compatibility/2006" xmlns:aink="http://schemas.microsoft.com/office/drawing/2016/ink" xmlns:am3d="http://schemas.microsoft.com/office/drawing/2017/model3d" xmlns:o="urn:schemas-microsoft-com:office:office" xmlns:r="http://schemas.openxmlformats.org/officeDocument/2006/relationships" xmlns:m="http://schemas.openxmlformats.org/officeDocument/2006/math" xmlns:v="urn:schemas-microsoft-com:vml" xmlns:wp14="http://schemas.microsoft.com/office/word/2010/wordprocessingDrawing" xmlns:wp="http://schemas.openxmlformats.org/drawingml/2006/wordprocessingDrawing" xmlns:w10="urn:schemas-microsoft-com:office:word" xmlns:w="http://schemas.openxmlformats.org/wordprocessingml/2006/main" xmlns:w14="http://schemas.microsoft.com/office/word/2010/wordml" xmlns:w15="http://schemas.microsoft.com/office/word/2012/wordml" xmlns:w16cid="http://schemas.microsoft.com/office/word/2016/wordml/cid" xmlns:w16se="http://schemas.microsoft.com/office/word/2015/wordml/symex" xmlns:wpg="http://schemas.microsoft.com/office/word/2010/wordprocessingGroup" xmlns:wpi="http://schemas.microsoft.com/office/word/2010/wordprocessingInk" xmlns:wne="http://schemas.microsoft.com/office/word/2006/wordml" xmlns:wps="http://schemas.microsoft.com/office/word/2010/wordprocessingShape" mc:Ignorable="w14 w15 w16se w16cid wp14">
-  <w:comment w:id="0" w:author="richard" w:date="2019-02-23T13:21:00Z" w:initials="rs">
+  <w:comment w:id="1" w:author="Matt Strimas-Mackey" w:date="2019-03-06T11:29:00Z" w:initials="MS">
     <w:p>
       <w:pPr>
         <w:pStyle w:val="CommentText"/>
@@ -12350,10 +13464,454 @@
         <w:annotationRef/>
       </w:r>
       <w:r>
+        <w:t>I generally use systematic conservation prioritization and that’s also what’s used in the prioritizr documentation I think, both are probably fine though</w:t>
+      </w:r>
+    </w:p>
+  </w:comment>
+  <w:comment w:id="2" w:author="Joe Bennett" w:date="2019-03-20T11:41:00Z" w:initials="JB">
+    <w:p>
+      <w:pPr>
+        <w:pStyle w:val="CommentText"/>
+      </w:pPr>
+      <w:r>
         <w:rPr>
           <w:rStyle w:val="CommentReference"/>
         </w:rPr>
+        <w:annotationRef/>
+      </w:r>
+      <w:r>
+        <w:t>Needs a sentence to segue into spatial planning in particular? Or could make 1</w:t>
+      </w:r>
+      <w:r>
+        <w:rPr>
+          <w:vertAlign w:val="superscript"/>
+        </w:rPr>
+        <w:t>st</w:t>
+      </w:r>
+      <w:r>
+        <w:t xml:space="preserve"> sentence about spatial planning. </w:t>
+      </w:r>
+    </w:p>
+  </w:comment>
+  <w:comment w:id="3" w:author="Matt Strimas-Mackey" w:date="2019-03-06T11:30:00Z" w:initials="MS">
+    <w:p>
+      <w:pPr>
+        <w:pStyle w:val="CommentText"/>
+      </w:pPr>
+      <w:r>
+        <w:rPr>
+          <w:rStyle w:val="CommentReference"/>
+        </w:rPr>
+        <w:annotationRef/>
+      </w:r>
+      <w:r>
+        <w:t>It’s also not very cost efficient</w:t>
+      </w:r>
+    </w:p>
+  </w:comment>
+  <w:comment w:id="4" w:author="Matt Strimas-Mackey" w:date="2019-03-06T14:17:00Z" w:initials="MS">
+    <w:p>
+      <w:pPr>
+        <w:pStyle w:val="CommentText"/>
+      </w:pPr>
+      <w:r>
+        <w:rPr>
+          <w:rStyle w:val="CommentReference"/>
+        </w:rPr>
+        <w:annotationRef/>
+      </w:r>
+      <w:r>
+        <w:t xml:space="preserve">If there’s space you could be more explicit about the issues with this approach, e.g. </w:t>
+      </w:r>
+    </w:p>
+  </w:comment>
+  <w:comment w:id="5" w:author="Matt Strimas-Mackey" w:date="2019-03-06T14:18:00Z" w:initials="MS">
+    <w:p>
+      <w:pPr>
+        <w:pStyle w:val="CommentText"/>
+        <w:rPr>
+          <w:lang w:val="en-CA"/>
+        </w:rPr>
+      </w:pPr>
+      <w:r>
+        <w:rPr>
+          <w:rStyle w:val="CommentReference"/>
+        </w:rPr>
+        <w:annotationRef/>
+      </w:r>
+      <w:r>
+        <w:t xml:space="preserve">The bias towards land of low economic value: </w:t>
+      </w:r>
+      <w:r>
+        <w:rPr>
+          <w:lang w:val="en-CA"/>
+        </w:rPr>
+        <w:t xml:space="preserve">Joppa, L. N., and A. Pfaff. 2009. High and far: biases in the location of protected areas. </w:t>
+      </w:r>
+      <w:r>
+        <w:rPr>
+          <w:i/>
+          <w:lang w:val="en-CA"/>
+        </w:rPr>
+        <w:t xml:space="preserve">PLoS ONE </w:t>
+      </w:r>
+      <w:r>
+        <w:rPr>
+          <w:lang w:val="en-CA"/>
+        </w:rPr>
+        <w:t xml:space="preserve">4:e8273. </w:t>
+      </w:r>
+    </w:p>
+  </w:comment>
+  <w:comment w:id="6" w:author="Matt Strimas-Mackey" w:date="2019-03-06T14:19:00Z" w:initials="MS">
+    <w:p>
+      <w:pPr>
+        <w:pStyle w:val="CommentText"/>
+        <w:rPr>
+          <w:lang w:val="en-CA"/>
+        </w:rPr>
+      </w:pPr>
+      <w:r>
+        <w:rPr>
+          <w:rStyle w:val="CommentReference"/>
+        </w:rPr>
+        <w:annotationRef/>
+      </w:r>
+      <w:r>
+        <w:rPr>
+          <w:lang w:val="en-CA"/>
+        </w:rPr>
+        <w:t xml:space="preserve">Many species are not protected at all: </w:t>
+      </w:r>
+      <w:r>
+        <w:rPr>
+          <w:lang w:val="en-CA"/>
+        </w:rPr>
+        <w:t>Venter</w:t>
+      </w:r>
+      <w:r>
+        <w:rPr>
+          <w:lang w:val="en-CA"/>
+        </w:rPr>
+        <w:t xml:space="preserve"> et al.</w:t>
+      </w:r>
+      <w:r>
+        <w:rPr>
+          <w:lang w:val="en-CA"/>
+        </w:rPr>
+        <w:t xml:space="preserve"> 2014. Targeting global protected area expansion for imperiled biodiversity. </w:t>
+      </w:r>
+      <w:r>
+        <w:rPr>
+          <w:i/>
+          <w:lang w:val="en-CA"/>
+        </w:rPr>
+        <w:t>PLoS Biology</w:t>
+      </w:r>
+      <w:r>
+        <w:rPr>
+          <w:lang w:val="en-CA"/>
+        </w:rPr>
+        <w:t xml:space="preserve"> 12:e1001891. </w:t>
+      </w:r>
+    </w:p>
+    <w:p>
+      <w:pPr>
+        <w:pStyle w:val="CommentText"/>
+      </w:pPr>
+    </w:p>
+  </w:comment>
+  <w:comment w:id="16" w:author="Matt Strimas-Mackey" w:date="2019-03-06T11:33:00Z" w:initials="MS">
+    <w:p>
+      <w:pPr>
+        <w:pStyle w:val="CommentText"/>
+      </w:pPr>
+      <w:r>
+        <w:rPr>
+          <w:rStyle w:val="CommentReference"/>
+        </w:rPr>
+        <w:annotationRef/>
+      </w:r>
+      <w:r>
+        <w:t>I might put SA first and note that it is the more traditional approach, then bring up ILP as a more modern approach</w:t>
+      </w:r>
+    </w:p>
+  </w:comment>
+  <w:comment w:id="15" w:author="richard" w:date="2019-02-23T13:21:00Z" w:initials="rs">
+    <w:p>
+      <w:pPr>
+        <w:pStyle w:val="CommentText"/>
+      </w:pPr>
+      <w:r>
+        <w:rPr>
+          <w:rStyle w:val="CommentReference"/>
+        </w:rPr>
+        <w:annotationRef/>
+      </w:r>
+      <w:r>
+        <w:rPr>
+          <w:rStyle w:val="CommentReference"/>
+        </w:rPr>
         <w:t>Pulled from Beyer</w:t>
+      </w:r>
+    </w:p>
+  </w:comment>
+  <w:comment w:id="18" w:author="Joe Bennett" w:date="2019-03-20T11:45:00Z" w:initials="JB">
+    <w:p>
+      <w:pPr>
+        <w:pStyle w:val="CommentText"/>
+      </w:pPr>
+      <w:r>
+        <w:rPr>
+          <w:rStyle w:val="CommentReference"/>
+        </w:rPr>
+        <w:annotationRef/>
+      </w:r>
+      <w:r>
+        <w:t xml:space="preserve"> I think for some simple problems heuristics can find optimal? Could reframe as indicating that it’s more efficient and has been claimed to be able to find optimal solutions.  </w:t>
+      </w:r>
+    </w:p>
+  </w:comment>
+  <w:comment w:id="17" w:author="Joe Bennett" w:date="2019-03-20T11:47:00Z" w:initials="JB">
+    <w:p>
+      <w:pPr>
+        <w:pStyle w:val="CommentText"/>
+      </w:pPr>
+      <w:r>
+        <w:rPr>
+          <w:rStyle w:val="CommentReference"/>
+        </w:rPr>
+        <w:annotationRef/>
+      </w:r>
+      <w:r>
+        <w:t xml:space="preserve">See Matt comment below. The info in next paragraph first sentences kind of covers this. Could delete these sentences? </w:t>
+      </w:r>
+    </w:p>
+  </w:comment>
+  <w:comment w:id="23" w:author="Matt Strimas-Mackey" w:date="2019-03-06T14:27:00Z" w:initials="MS">
+    <w:p>
+      <w:pPr>
+        <w:pStyle w:val="CommentText"/>
+      </w:pPr>
+      <w:r>
+        <w:rPr>
+          <w:rStyle w:val="CommentReference"/>
+        </w:rPr>
+        <w:annotationRef/>
+      </w:r>
+      <w:r>
+        <w:t>The statement may be redundant</w:t>
+      </w:r>
+    </w:p>
+  </w:comment>
+  <w:comment w:id="28" w:author="Matt Strimas-Mackey" w:date="2019-03-06T14:25:00Z" w:initials="MS">
+    <w:p>
+      <w:pPr>
+        <w:pStyle w:val="CommentText"/>
+      </w:pPr>
+      <w:r>
+        <w:rPr>
+          <w:rStyle w:val="CommentReference"/>
+        </w:rPr>
+        <w:annotationRef/>
+      </w:r>
+      <w:r>
+        <w:t>As well as many other problem types…</w:t>
+      </w:r>
+    </w:p>
+  </w:comment>
+  <w:comment w:id="31" w:author="Joe Bennett" w:date="2019-03-20T11:49:00Z" w:initials="JB">
+    <w:p>
+      <w:pPr>
+        <w:pStyle w:val="CommentText"/>
+      </w:pPr>
+      <w:r>
+        <w:rPr>
+          <w:rStyle w:val="CommentReference"/>
+        </w:rPr>
+        <w:annotationRef/>
+      </w:r>
+      <w:r>
+        <w:t xml:space="preserve">First one seems a touch vague to me. </w:t>
+      </w:r>
+    </w:p>
+  </w:comment>
+  <w:comment w:id="39" w:author="Matt Strimas-Mackey" w:date="2019-03-06T11:41:00Z" w:initials="MS">
+    <w:p>
+      <w:pPr>
+        <w:pStyle w:val="CommentText"/>
+      </w:pPr>
+      <w:r>
+        <w:rPr>
+          <w:rStyle w:val="CommentReference"/>
+        </w:rPr>
+        <w:annotationRef/>
+      </w:r>
+      <w:r>
+        <w:t>A sentence about modeling methodology could go here, did you use unmarked?</w:t>
+      </w:r>
+    </w:p>
+  </w:comment>
+  <w:comment w:id="40" w:author="Matt Strimas-Mackey" w:date="2019-03-06T11:40:00Z" w:initials="MS">
+    <w:p>
+      <w:pPr>
+        <w:pStyle w:val="CommentText"/>
+      </w:pPr>
+      <w:r>
+        <w:rPr>
+          <w:rStyle w:val="CommentReference"/>
+        </w:rPr>
+        <w:annotationRef/>
+      </w:r>
+      <w:r>
+        <w:t xml:space="preserve">I don’t think we actually used this information, so this can be </w:t>
+      </w:r>
+      <w:r>
+        <w:t>remoed.</w:t>
+      </w:r>
+    </w:p>
+  </w:comment>
+  <w:comment w:id="41" w:author="Matt Strimas-Mackey" w:date="2019-03-06T14:33:00Z" w:initials="MS">
+    <w:p>
+      <w:pPr>
+        <w:pStyle w:val="CommentText"/>
+      </w:pPr>
+      <w:r>
+        <w:rPr>
+          <w:rStyle w:val="CommentReference"/>
+        </w:rPr>
+        <w:annotationRef/>
+      </w:r>
+      <w:r>
+        <w:t>Didn’t we use a real cost metric instead of the area?</w:t>
+      </w:r>
+    </w:p>
+  </w:comment>
+  <w:comment w:id="48" w:author="Joe Bennett" w:date="2019-03-20T11:57:00Z" w:initials="JB">
+    <w:p>
+      <w:pPr>
+        <w:pStyle w:val="CommentText"/>
+      </w:pPr>
+      <w:r>
+        <w:rPr>
+          <w:rStyle w:val="CommentReference"/>
+        </w:rPr>
+        <w:annotationRef/>
+      </w:r>
+      <w:r>
+        <w:t xml:space="preserve">Are these edits correct? Seemed like it needed more detail to show how they’re all linked. </w:t>
+      </w:r>
+    </w:p>
+  </w:comment>
+  <w:comment w:id="51" w:author="Joe Bennett" w:date="2019-03-20T12:00:00Z" w:initials="JB">
+    <w:p>
+      <w:pPr>
+        <w:pStyle w:val="CommentText"/>
+      </w:pPr>
+      <w:r>
+        <w:rPr>
+          <w:rStyle w:val="CommentReference"/>
+        </w:rPr>
+        <w:annotationRef/>
+      </w:r>
+      <w:r>
+        <w:t xml:space="preserve">This was a bit unclear to me. Perhaps “full scenario” threw me? Are the edits OK or did I mess it up? </w:t>
+      </w:r>
+    </w:p>
+  </w:comment>
+  <w:comment w:id="71" w:author="Matt Strimas-Mackey" w:date="2019-03-06T14:31:00Z" w:initials="MS">
+    <w:p>
+      <w:pPr>
+        <w:pStyle w:val="CommentText"/>
+      </w:pPr>
+      <w:r>
+        <w:rPr>
+          <w:rStyle w:val="CommentReference"/>
+        </w:rPr>
+        <w:annotationRef/>
+      </w:r>
+      <w:r>
+        <w:t>Wow!</w:t>
+      </w:r>
+    </w:p>
+  </w:comment>
+  <w:comment w:id="73" w:author="Joe Bennett" w:date="2019-03-20T12:15:00Z" w:initials="JB">
+    <w:p>
+      <w:pPr>
+        <w:pStyle w:val="CommentText"/>
+      </w:pPr>
+      <w:r>
+        <w:rPr>
+          <w:rStyle w:val="CommentReference"/>
+        </w:rPr>
+        <w:annotationRef/>
+      </w:r>
+      <w:r>
+        <w:t xml:space="preserve">Awesome! </w:t>
+      </w:r>
+    </w:p>
+    <w:p>
+      <w:pPr>
+        <w:pStyle w:val="CommentText"/>
+      </w:pPr>
+    </w:p>
+    <w:p>
+      <w:pPr>
+        <w:pStyle w:val="CommentText"/>
+      </w:pPr>
+      <w:r>
+        <w:t xml:space="preserve">One cool thing we could do (but this is just an idea and totally unnecessary) is an example of what could be done with the cost savings. </w:t>
+      </w:r>
+      <w:r>
+        <w:t xml:space="preserve">i.e. for an example scenario (maybe </w:t>
+      </w:r>
+      <w:r>
+        <w:t xml:space="preserve">hightest or median for largest size), we could in terms of increased targets. This might require iteratively raising targets until similar budget is reached as for Marxan. </w:t>
+      </w:r>
+    </w:p>
+    <w:p>
+      <w:pPr>
+        <w:pStyle w:val="CommentText"/>
+      </w:pPr>
+    </w:p>
+    <w:p>
+      <w:pPr>
+        <w:pStyle w:val="CommentText"/>
+      </w:pPr>
+      <w:r>
+        <w:t xml:space="preserve">So say if Marxan reaches a target for $100, and ILP for $75, we can raise the target iteratively until approx.. $100 cost with ILP and see how much more the targets could grow. This is a different problem formulation but might be a cool example. </w:t>
+      </w:r>
+    </w:p>
+  </w:comment>
+  <w:comment w:id="74" w:author="Joe Bennett" w:date="2019-03-20T12:13:00Z" w:initials="JB">
+    <w:p>
+      <w:pPr>
+        <w:pStyle w:val="CommentText"/>
+      </w:pPr>
+      <w:r>
+        <w:rPr>
+          <w:rStyle w:val="CommentReference"/>
+        </w:rPr>
+        <w:annotationRef/>
+      </w:r>
+      <w:r>
+        <w:t>Great point!</w:t>
+      </w:r>
+    </w:p>
+  </w:comment>
+  <w:comment w:id="75" w:author="Joe Bennett" w:date="2019-03-20T12:14:00Z" w:initials="JB">
+    <w:p>
+      <w:pPr>
+        <w:pStyle w:val="CommentText"/>
+      </w:pPr>
+      <w:r>
+        <w:rPr>
+          <w:rStyle w:val="CommentReference"/>
+        </w:rPr>
+        <w:annotationRef/>
+      </w:r>
+      <w:r>
+        <w:t xml:space="preserve">I’d make Fig. 2 Fig. 1? Most people will be more interested in cost. </w:t>
       </w:r>
     </w:p>
   </w:comment>
@@ -12362,13 +13920,55 @@
 
 <file path=word/commentsExtended.xml><?xml version="1.0" encoding="utf-8"?>
 <w15:commentsEx xmlns:wpc="http://schemas.microsoft.com/office/word/2010/wordprocessingCanvas" xmlns:cx="http://schemas.microsoft.com/office/drawing/2014/chartex" xmlns:cx1="http://schemas.microsoft.com/office/drawing/2015/9/8/chartex" xmlns:cx2="http://schemas.microsoft.com/office/drawing/2015/10/21/chartex" xmlns:cx3="http://schemas.microsoft.com/office/drawing/2016/5/9/chartex" xmlns:cx4="http://schemas.microsoft.com/office/drawing/2016/5/10/chartex" xmlns:cx5="http://schemas.microsoft.com/office/drawing/2016/5/11/chartex" xmlns:cx6="http://schemas.microsoft.com/office/drawing/2016/5/12/chartex" xmlns:cx7="http://schemas.microsoft.com/office/drawing/2016/5/13/chartex" xmlns:cx8="http://schemas.microsoft.com/office/drawing/2016/5/14/chartex" xmlns:mc="http://schemas.openxmlformats.org/markup-compatibility/2006" xmlns:aink="http://schemas.microsoft.com/office/drawing/2016/ink" xmlns:am3d="http://schemas.microsoft.com/office/drawing/2017/model3d" xmlns:o="urn:schemas-microsoft-com:office:office" xmlns:r="http://schemas.openxmlformats.org/officeDocument/2006/relationships" xmlns:m="http://schemas.openxmlformats.org/officeDocument/2006/math" xmlns:v="urn:schemas-microsoft-com:vml" xmlns:wp14="http://schemas.microsoft.com/office/word/2010/wordprocessingDrawing" xmlns:wp="http://schemas.openxmlformats.org/drawingml/2006/wordprocessingDrawing" xmlns:w10="urn:schemas-microsoft-com:office:word" xmlns:w="http://schemas.openxmlformats.org/wordprocessingml/2006/main" xmlns:w14="http://schemas.microsoft.com/office/word/2010/wordml" xmlns:w15="http://schemas.microsoft.com/office/word/2012/wordml" xmlns:w16cid="http://schemas.microsoft.com/office/word/2016/wordml/cid" xmlns:w16se="http://schemas.microsoft.com/office/word/2015/wordml/symex" xmlns:wpg="http://schemas.microsoft.com/office/word/2010/wordprocessingGroup" xmlns:wpi="http://schemas.microsoft.com/office/word/2010/wordprocessingInk" xmlns:wne="http://schemas.microsoft.com/office/word/2006/wordml" xmlns:wps="http://schemas.microsoft.com/office/word/2010/wordprocessingShape" mc:Ignorable="w14 w15 w16se w16cid wp14">
+  <w15:commentEx w15:paraId="595A4FBC" w15:done="0"/>
+  <w15:commentEx w15:paraId="7EC80977" w15:done="0"/>
+  <w15:commentEx w15:paraId="2079C72F" w15:done="0"/>
+  <w15:commentEx w15:paraId="3D2C2C32" w15:done="0"/>
+  <w15:commentEx w15:paraId="5B9145FC" w15:paraIdParent="3D2C2C32" w15:done="0"/>
+  <w15:commentEx w15:paraId="6CB1E410" w15:paraIdParent="3D2C2C32" w15:done="0"/>
+  <w15:commentEx w15:paraId="0D5877B0" w15:done="0"/>
   <w15:commentEx w15:paraId="65C94168" w15:done="0"/>
+  <w15:commentEx w15:paraId="0C74D198" w15:done="0"/>
+  <w15:commentEx w15:paraId="378EB396" w15:done="0"/>
+  <w15:commentEx w15:paraId="63CB7894" w15:done="0"/>
+  <w15:commentEx w15:paraId="0849D33C" w15:done="0"/>
+  <w15:commentEx w15:paraId="4B5AF278" w15:done="0"/>
+  <w15:commentEx w15:paraId="73DE9CBB" w15:done="0"/>
+  <w15:commentEx w15:paraId="05512E0A" w15:done="0"/>
+  <w15:commentEx w15:paraId="7ED75DED" w15:done="0"/>
+  <w15:commentEx w15:paraId="7E1FE370" w15:done="0"/>
+  <w15:commentEx w15:paraId="674B7A4B" w15:done="0"/>
+  <w15:commentEx w15:paraId="4A98A7FD" w15:done="0"/>
+  <w15:commentEx w15:paraId="560922FE" w15:done="0"/>
+  <w15:commentEx w15:paraId="6E75A209" w15:done="0"/>
+  <w15:commentEx w15:paraId="629924DA" w15:done="0"/>
 </w15:commentsEx>
 </file>
 
 <file path=word/commentsIds.xml><?xml version="1.0" encoding="utf-8"?>
 <w16cid:commentsIds xmlns:wpc="http://schemas.microsoft.com/office/word/2010/wordprocessingCanvas" xmlns:cx="http://schemas.microsoft.com/office/drawing/2014/chartex" xmlns:cx1="http://schemas.microsoft.com/office/drawing/2015/9/8/chartex" xmlns:cx2="http://schemas.microsoft.com/office/drawing/2015/10/21/chartex" xmlns:cx3="http://schemas.microsoft.com/office/drawing/2016/5/9/chartex" xmlns:cx4="http://schemas.microsoft.com/office/drawing/2016/5/10/chartex" xmlns:cx5="http://schemas.microsoft.com/office/drawing/2016/5/11/chartex" xmlns:cx6="http://schemas.microsoft.com/office/drawing/2016/5/12/chartex" xmlns:cx7="http://schemas.microsoft.com/office/drawing/2016/5/13/chartex" xmlns:cx8="http://schemas.microsoft.com/office/drawing/2016/5/14/chartex" xmlns:mc="http://schemas.openxmlformats.org/markup-compatibility/2006" xmlns:aink="http://schemas.microsoft.com/office/drawing/2016/ink" xmlns:am3d="http://schemas.microsoft.com/office/drawing/2017/model3d" xmlns:o="urn:schemas-microsoft-com:office:office" xmlns:r="http://schemas.openxmlformats.org/officeDocument/2006/relationships" xmlns:m="http://schemas.openxmlformats.org/officeDocument/2006/math" xmlns:v="urn:schemas-microsoft-com:vml" xmlns:wp14="http://schemas.microsoft.com/office/word/2010/wordprocessingDrawing" xmlns:wp="http://schemas.openxmlformats.org/drawingml/2006/wordprocessingDrawing" xmlns:w10="urn:schemas-microsoft-com:office:word" xmlns:w="http://schemas.openxmlformats.org/wordprocessingml/2006/main" xmlns:w14="http://schemas.microsoft.com/office/word/2010/wordml" xmlns:w15="http://schemas.microsoft.com/office/word/2012/wordml" xmlns:w16cid="http://schemas.microsoft.com/office/word/2016/wordml/cid" xmlns:w16se="http://schemas.microsoft.com/office/word/2015/wordml/symex" xmlns:wpg="http://schemas.microsoft.com/office/word/2010/wordprocessingGroup" xmlns:wpi="http://schemas.microsoft.com/office/word/2010/wordprocessingInk" xmlns:wne="http://schemas.microsoft.com/office/word/2006/wordml" xmlns:wps="http://schemas.microsoft.com/office/word/2010/wordprocessingShape" mc:Ignorable="w14 w15 w16se w16cid wp14">
+  <w16cid:commentId w16cid:paraId="595A4FBC" w16cid:durableId="202A2D80"/>
+  <w16cid:commentId w16cid:paraId="7EC80977" w16cid:durableId="20503A4F"/>
+  <w16cid:commentId w16cid:paraId="2079C72F" w16cid:durableId="202A2DE7"/>
+  <w16cid:commentId w16cid:paraId="3D2C2C32" w16cid:durableId="202A550D"/>
+  <w16cid:commentId w16cid:paraId="5B9145FC" w16cid:durableId="202A5525"/>
+  <w16cid:commentId w16cid:paraId="6CB1E410" w16cid:durableId="202A556E"/>
+  <w16cid:commentId w16cid:paraId="0D5877B0" w16cid:durableId="202A2E82"/>
   <w16cid:commentId w16cid:paraId="65C94168" w16cid:durableId="201BC74E"/>
+  <w16cid:commentId w16cid:paraId="0C74D198" w16cid:durableId="20503A56"/>
+  <w16cid:commentId w16cid:paraId="378EB396" w16cid:durableId="20503A57"/>
+  <w16cid:commentId w16cid:paraId="63CB7894" w16cid:durableId="202A573C"/>
+  <w16cid:commentId w16cid:paraId="0849D33C" w16cid:durableId="202A56C1"/>
+  <w16cid:commentId w16cid:paraId="4B5AF278" w16cid:durableId="20503A5A"/>
+  <w16cid:commentId w16cid:paraId="73DE9CBB" w16cid:durableId="202A306E"/>
+  <w16cid:commentId w16cid:paraId="05512E0A" w16cid:durableId="202A3044"/>
+  <w16cid:commentId w16cid:paraId="7ED75DED" w16cid:durableId="202A58CC"/>
+  <w16cid:commentId w16cid:paraId="7E1FE370" w16cid:durableId="20503A5E"/>
+  <w16cid:commentId w16cid:paraId="674B7A4B" w16cid:durableId="20503A5F"/>
+  <w16cid:commentId w16cid:paraId="4A98A7FD" w16cid:durableId="202A5851"/>
+  <w16cid:commentId w16cid:paraId="560922FE" w16cid:durableId="20503A61"/>
+  <w16cid:commentId w16cid:paraId="6E75A209" w16cid:durableId="20503A62"/>
+  <w16cid:commentId w16cid:paraId="629924DA" w16cid:durableId="20503A63"/>
 </w16cid:commentsIds>
 </file>
 
@@ -12988,6 +14588,12 @@
 
 <file path=word/people.xml><?xml version="1.0" encoding="utf-8"?>
 <w15:people xmlns:wpc="http://schemas.microsoft.com/office/word/2010/wordprocessingCanvas" xmlns:cx="http://schemas.microsoft.com/office/drawing/2014/chartex" xmlns:cx1="http://schemas.microsoft.com/office/drawing/2015/9/8/chartex" xmlns:cx2="http://schemas.microsoft.com/office/drawing/2015/10/21/chartex" xmlns:cx3="http://schemas.microsoft.com/office/drawing/2016/5/9/chartex" xmlns:cx4="http://schemas.microsoft.com/office/drawing/2016/5/10/chartex" xmlns:cx5="http://schemas.microsoft.com/office/drawing/2016/5/11/chartex" xmlns:cx6="http://schemas.microsoft.com/office/drawing/2016/5/12/chartex" xmlns:cx7="http://schemas.microsoft.com/office/drawing/2016/5/13/chartex" xmlns:cx8="http://schemas.microsoft.com/office/drawing/2016/5/14/chartex" xmlns:mc="http://schemas.openxmlformats.org/markup-compatibility/2006" xmlns:aink="http://schemas.microsoft.com/office/drawing/2016/ink" xmlns:am3d="http://schemas.microsoft.com/office/drawing/2017/model3d" xmlns:o="urn:schemas-microsoft-com:office:office" xmlns:r="http://schemas.openxmlformats.org/officeDocument/2006/relationships" xmlns:m="http://schemas.openxmlformats.org/officeDocument/2006/math" xmlns:v="urn:schemas-microsoft-com:vml" xmlns:wp14="http://schemas.microsoft.com/office/word/2010/wordprocessingDrawing" xmlns:wp="http://schemas.openxmlformats.org/drawingml/2006/wordprocessingDrawing" xmlns:w10="urn:schemas-microsoft-com:office:word" xmlns:w="http://schemas.openxmlformats.org/wordprocessingml/2006/main" xmlns:w14="http://schemas.microsoft.com/office/word/2010/wordml" xmlns:w15="http://schemas.microsoft.com/office/word/2012/wordml" xmlns:w16cid="http://schemas.microsoft.com/office/word/2016/wordml/cid" xmlns:w16se="http://schemas.microsoft.com/office/word/2015/wordml/symex" xmlns:wpg="http://schemas.microsoft.com/office/word/2010/wordprocessingGroup" xmlns:wpi="http://schemas.microsoft.com/office/word/2010/wordprocessingInk" xmlns:wne="http://schemas.microsoft.com/office/word/2006/wordml" xmlns:wps="http://schemas.microsoft.com/office/word/2010/wordprocessingShape" mc:Ignorable="w14 w15 w16se w16cid wp14">
+  <w15:person w15:author="Matt Strimas-Mackey">
+    <w15:presenceInfo w15:providerId="AD" w15:userId="S::mes335@cornell.edu::3c930380-8cef-49ef-a522-de753c759b7e"/>
+  </w15:person>
+  <w15:person w15:author="Joe Bennett">
+    <w15:presenceInfo w15:providerId="AD" w15:userId="S-1-5-21-2116162364-2402217585-332461140-232548"/>
+  </w15:person>
   <w15:person w15:author="richard">
     <w15:presenceInfo w15:providerId="None" w15:userId="richard"/>
   </w15:person>
@@ -13117,7 +14723,6 @@
     <w:lsdException w:name="HTML Sample" w:semiHidden="1" w:unhideWhenUsed="1"/>
     <w:lsdException w:name="HTML Typewriter" w:semiHidden="1" w:unhideWhenUsed="1"/>
     <w:lsdException w:name="HTML Variable" w:semiHidden="1" w:unhideWhenUsed="1"/>
-    <w:lsdException w:name="Normal Table" w:semiHidden="1" w:unhideWhenUsed="1"/>
     <w:lsdException w:name="annotation subject" w:semiHidden="1" w:unhideWhenUsed="1"/>
     <w:lsdException w:name="No List" w:semiHidden="1" w:unhideWhenUsed="1"/>
     <w:lsdException w:name="Outline List 1" w:semiHidden="1" w:unhideWhenUsed="1"/>
@@ -13161,10 +14766,8 @@
     <w:lsdException w:name="Table Elegant" w:semiHidden="1" w:unhideWhenUsed="1"/>
     <w:lsdException w:name="Table Professional" w:semiHidden="1" w:unhideWhenUsed="1"/>
     <w:lsdException w:name="Table Subtle 1" w:semiHidden="1" w:unhideWhenUsed="1"/>
-    <w:lsdException w:name="Table Subtle 2" w:semiHidden="1" w:unhideWhenUsed="1"/>
     <w:lsdException w:name="Table Web 1" w:semiHidden="1" w:unhideWhenUsed="1"/>
     <w:lsdException w:name="Table Web 2" w:semiHidden="1" w:unhideWhenUsed="1"/>
-    <w:lsdException w:name="Table Web 3" w:semiHidden="1" w:unhideWhenUsed="1"/>
     <w:lsdException w:name="Balloon Text" w:semiHidden="1" w:unhideWhenUsed="1"/>
     <w:lsdException w:name="Table Grid" w:uiPriority="59"/>
     <w:lsdException w:name="Table Theme" w:semiHidden="1" w:unhideWhenUsed="1"/>
@@ -14709,7 +16312,7 @@
 </file>
 
 <file path=customXml/itemProps1.xml><?xml version="1.0" encoding="utf-8"?>
-<ds:datastoreItem xmlns:ds="http://schemas.openxmlformats.org/officeDocument/2006/customXml" ds:itemID="{C84CC992-7707-49E9-8E74-2A21A4CC0F13}">
+<ds:datastoreItem xmlns:ds="http://schemas.openxmlformats.org/officeDocument/2006/customXml" ds:itemID="{E55CF577-D422-4A6D-8E27-B76D6FDCC608}">
   <ds:schemaRefs>
     <ds:schemaRef ds:uri="http://schemas.openxmlformats.org/officeDocument/2006/bibliography"/>
   </ds:schemaRefs>

</xml_diff>

<commit_message>
ms progress and 3 papers added
</commit_message>
<xml_diff>
--- a/manuscript/Marxan vs ILP manuscript.docx
+++ b/manuscript/Marxan vs ILP manuscript.docx
@@ -18,21 +18,12 @@
         </w:rPr>
         <w:t xml:space="preserve">Title: </w:t>
       </w:r>
-      <w:proofErr w:type="spellStart"/>
-      <w:r>
-        <w:rPr>
-          <w:rFonts w:cs="Times New Roman"/>
-          <w:szCs w:val="24"/>
-        </w:rPr>
-        <w:t>Marxan</w:t>
-      </w:r>
-      <w:proofErr w:type="spellEnd"/>
-      <w:r>
-        <w:rPr>
-          <w:rFonts w:cs="Times New Roman"/>
-          <w:szCs w:val="24"/>
-        </w:rPr>
-        <w:t xml:space="preserve"> vs ILP</w:t>
+      <w:r>
+        <w:rPr>
+          <w:rFonts w:cs="Times New Roman"/>
+          <w:szCs w:val="24"/>
+        </w:rPr>
+        <w:t>Integer Linear programming outperforms simulated annealing for solving conservation planning problems</w:t>
       </w:r>
       <w:r>
         <w:rPr>
@@ -593,8 +584,31 @@
           <w:rFonts w:cs="Times New Roman"/>
           <w:lang w:val="en-CA"/>
         </w:rPr>
-        <w:t xml:space="preserve"> </w:t>
-      </w:r>
+        <w:t>, Conservation Planning</w:t>
+      </w:r>
+      <w:r>
+        <w:rPr>
+          <w:rFonts w:cs="Times New Roman"/>
+          <w:lang w:val="en-CA"/>
+        </w:rPr>
+        <w:t xml:space="preserve">, </w:t>
+      </w:r>
+      <w:proofErr w:type="spellStart"/>
+      <w:r>
+        <w:rPr>
+          <w:rFonts w:cs="Times New Roman"/>
+          <w:lang w:val="en-CA"/>
+        </w:rPr>
+        <w:t>p</w:t>
+      </w:r>
+      <w:r>
+        <w:rPr>
+          <w:rFonts w:cs="Times New Roman"/>
+          <w:lang w:val="en-CA"/>
+        </w:rPr>
+        <w:t>rioritizr</w:t>
+      </w:r>
+      <w:proofErr w:type="spellEnd"/>
       <w:r>
         <w:rPr>
           <w:rFonts w:eastAsia="Times New Roman" w:cs="Times New Roman"/>
@@ -768,98 +782,228 @@
           <w:rFonts w:eastAsia="Times New Roman" w:cs="Times New Roman"/>
           <w:szCs w:val="24"/>
         </w:rPr>
+        <w:t xml:space="preserve">. Historically, </w:t>
+      </w:r>
+      <w:r>
+        <w:rPr>
+          <w:rFonts w:eastAsia="Times New Roman" w:cs="Times New Roman"/>
+          <w:szCs w:val="24"/>
+        </w:rPr>
+        <w:t xml:space="preserve">spatial </w:t>
+      </w:r>
+      <w:r>
+        <w:rPr>
+          <w:rFonts w:eastAsia="Times New Roman" w:cs="Times New Roman"/>
+          <w:szCs w:val="24"/>
+        </w:rPr>
+        <w:t>conservation decision-making has often evaluated parcels opportunistically as they became available for purchase, donation, or under threat</w:t>
+      </w:r>
+      <w:r>
+        <w:rPr>
+          <w:rFonts w:eastAsia="Times New Roman" w:cs="Times New Roman"/>
+          <w:szCs w:val="24"/>
+        </w:rPr>
+        <w:t xml:space="preserve"> </w:t>
+      </w:r>
+      <w:r>
+        <w:rPr>
+          <w:rFonts w:eastAsia="Times New Roman" w:cs="Times New Roman"/>
+          <w:szCs w:val="24"/>
+        </w:rPr>
+        <w:fldChar w:fldCharType="begin"/>
+      </w:r>
+      <w:r>
+        <w:rPr>
+          <w:rFonts w:eastAsia="Times New Roman" w:cs="Times New Roman"/>
+          <w:szCs w:val="24"/>
+        </w:rPr>
+        <w:instrText xml:space="preserve"> ADDIN ZOTERO_ITEM CSL_CITATION {"citationID":"bzl82Q6m","properties":{"formattedCitation":"(Pressey et al. 1993, Pressey and Bottrill 2008)","plainCitation":"(Pressey et al. 1993, Pressey and Bottrill 2008)","noteIndex":0},"citationItems":[{"id":276,"uris":["http://zotero.org/users/878981/items/WGJLL36T"],"uri":["http://zotero.org/users/878981/items/WGJLL36T"],"itemData":{"id":276,"type":"article-journal","title":"Beyond opportunism: key principles for systematic reserve selection","container-title":"Trends in ecology &amp; evolution","page":"124–128","volume":"8","issue":"4","note":"publisher: Elsevier\nCitation Key: Pressey1993","author":[{"family":"Pressey","given":"RL"},{"family":"Humphries","given":"CJ"},{"family":"Margules","given":"CR"},{"family":"Vane-Wright","given":"RI"},{"family":"Williams","given":"PH"}],"issued":{"date-parts":[["1993"]]}}},{"id":2545,"uris":["http://zotero.org/users/878981/items/QGQGLNQL"],"uri":["http://zotero.org/users/878981/items/QGQGLNQL"],"itemData":{"id":2545,"type":"article-journal","title":"Opportunism, Threats, and the Evolution of Systematic Conservation Planning","container-title":"Conservation Biology","page":"1340-1345","volume":"22","issue":"5","source":"Wiley Online Library","DOI":"10.1111/j.1523-1739.2008.01032.x","ISSN":"1523-1739","language":"en","author":[{"family":"Pressey","given":"Robert L."},{"family":"Bottrill","given":"Madeleine C."}],"issued":{"date-parts":[["2008"]]}}}],"schema":"https://github.com/citation-style-language/schema/raw/master/csl-citation.json"} </w:instrText>
+      </w:r>
+      <w:r>
+        <w:rPr>
+          <w:rFonts w:eastAsia="Times New Roman" w:cs="Times New Roman"/>
+          <w:szCs w:val="24"/>
+        </w:rPr>
+        <w:fldChar w:fldCharType="separate"/>
+      </w:r>
+      <w:r>
+        <w:rPr>
+          <w:rFonts w:cs="Times New Roman"/>
+        </w:rPr>
+        <w:t>(</w:t>
+      </w:r>
+      <w:proofErr w:type="spellStart"/>
+      <w:r>
+        <w:rPr>
+          <w:rFonts w:cs="Times New Roman"/>
+        </w:rPr>
+        <w:t>Pressey</w:t>
+      </w:r>
+      <w:proofErr w:type="spellEnd"/>
+      <w:r>
+        <w:rPr>
+          <w:rFonts w:cs="Times New Roman"/>
+        </w:rPr>
+        <w:t xml:space="preserve"> et al. 1993, </w:t>
+      </w:r>
+      <w:proofErr w:type="spellStart"/>
+      <w:r>
+        <w:rPr>
+          <w:rFonts w:cs="Times New Roman"/>
+        </w:rPr>
+        <w:t>Pressey</w:t>
+      </w:r>
+      <w:proofErr w:type="spellEnd"/>
+      <w:r>
+        <w:rPr>
+          <w:rFonts w:cs="Times New Roman"/>
+        </w:rPr>
+        <w:t xml:space="preserve"> and </w:t>
+      </w:r>
+      <w:proofErr w:type="spellStart"/>
+      <w:r>
+        <w:rPr>
+          <w:rFonts w:cs="Times New Roman"/>
+        </w:rPr>
+        <w:t>Bottrill</w:t>
+      </w:r>
+      <w:proofErr w:type="spellEnd"/>
+      <w:r>
+        <w:rPr>
+          <w:rFonts w:cs="Times New Roman"/>
+        </w:rPr>
+        <w:t xml:space="preserve"> 2008)</w:t>
+      </w:r>
+      <w:r>
+        <w:rPr>
+          <w:rFonts w:eastAsia="Times New Roman" w:cs="Times New Roman"/>
+          <w:szCs w:val="24"/>
+        </w:rPr>
+        <w:fldChar w:fldCharType="end"/>
+      </w:r>
+      <w:r>
+        <w:rPr>
+          <w:rFonts w:eastAsia="Times New Roman" w:cs="Times New Roman"/>
+          <w:szCs w:val="24"/>
+        </w:rPr>
+        <w:t>. Although purchasing such areas may improve the status quo, such decisions may not substantially enhance the long-term persistence of target species or communities</w:t>
+      </w:r>
+      <w:r>
+        <w:rPr>
+          <w:rFonts w:eastAsia="Times New Roman" w:cs="Times New Roman"/>
+          <w:szCs w:val="24"/>
+        </w:rPr>
+        <w:t xml:space="preserve"> or be cost-effective</w:t>
+      </w:r>
+      <w:r>
+        <w:rPr>
+          <w:rFonts w:eastAsia="Times New Roman" w:cs="Times New Roman"/>
+          <w:szCs w:val="24"/>
+        </w:rPr>
+        <w:t xml:space="preserve"> </w:t>
+      </w:r>
+      <w:r>
+        <w:rPr>
+          <w:rFonts w:eastAsia="Times New Roman" w:cs="Times New Roman"/>
+          <w:szCs w:val="24"/>
+        </w:rPr>
+        <w:fldChar w:fldCharType="begin"/>
+      </w:r>
+      <w:r>
+        <w:rPr>
+          <w:rFonts w:eastAsia="Times New Roman" w:cs="Times New Roman"/>
+          <w:szCs w:val="24"/>
+        </w:rPr>
+        <w:instrText xml:space="preserve"> ADDIN ZOTERO_ITEM CSL_CITATION {"citationID":"9x9l7pwo","properties":{"formattedCitation":"(Joppa and Pfaff 2009, Venter et al. 2014)","plainCitation":"(Joppa and Pfaff 2009, Venter et al. 2014)","noteIndex":0},"citationItems":[{"id":13,"uris":["http://zotero.org/users/878981/items/IZ9XPTHN"],"uri":["http://zotero.org/users/878981/items/IZ9XPTHN"],"itemData":{"id":13,"type":"article-journal","title":"High and far: biases in the location of protected areas","container-title":"PloS one","page":"e8273","volume":"4","issue":"12","note":"publisher: Public Library of Science\nCitation Key: joppa2009high","author":[{"family":"Joppa","given":"Lucas N"},{"family":"Pfaff","given":"Alexander"}],"issued":{"date-parts":[["2009"]]}}},{"id":973,"uris":["http://zotero.org/users/878981/items/M537L8EI"],"uri":["http://zotero.org/users/878981/items/M537L8EI"],"itemData":{"id":973,"type":"article-journal","title":"Targeting Global Protected Area Expansion for Imperiled Biodiversity","container-title":"PLOS Biology","page":"e1001891","volume":"12","issue":"6","source":"PLoS Journals","abstract":"Meeting international targets for expanding protected areas could simultaneously contribute to species conservation, but only if the distribution of threatened species informs the future establishment of protected areas.","DOI":"10.1371/journal.pbio.1001891","ISSN":"1545-7885","journalAbbreviation":"PLOS Biology","language":"en","author":[{"family":"Venter","given":"Oscar"},{"family":"Fuller","given":"Richard A."},{"family":"Segan","given":"Daniel B."},{"family":"Carwardine","given":"Josie"},{"family":"Brooks","given":"Thomas"},{"family":"Butchart","given":"Stuart H. M."},{"family":"Marco","given":"Moreno Di"},{"family":"Iwamura","given":"Takuya"},{"family":"Joseph","given":"Liana"},{"family":"O'Grady","given":"Damien"},{"family":"Possingham","given":"Hugh P."},{"family":"Rondinini","given":"Carlo"},{"family":"Smith","given":"Robert J."},{"family":"Venter","given":"Michelle"},{"family":"Watson","given":"James E. M."}],"issued":{"date-parts":[["2014",6,24]]}}}],"schema":"https://github.com/citation-style-language/schema/raw/master/csl-citation.json"} </w:instrText>
+      </w:r>
+      <w:r>
+        <w:rPr>
+          <w:rFonts w:eastAsia="Times New Roman" w:cs="Times New Roman"/>
+          <w:szCs w:val="24"/>
+        </w:rPr>
+        <w:fldChar w:fldCharType="separate"/>
+      </w:r>
+      <w:r>
+        <w:rPr>
+          <w:rFonts w:cs="Times New Roman"/>
+        </w:rPr>
+        <w:t>(Joppa and Pfaff 2009, Venter et al. 2014)</w:t>
+      </w:r>
+      <w:r>
+        <w:rPr>
+          <w:rFonts w:eastAsia="Times New Roman" w:cs="Times New Roman"/>
+          <w:szCs w:val="24"/>
+        </w:rPr>
+        <w:fldChar w:fldCharType="end"/>
+      </w:r>
+      <w:r>
+        <w:rPr>
+          <w:rFonts w:eastAsia="Times New Roman" w:cs="Times New Roman"/>
+          <w:szCs w:val="24"/>
+        </w:rPr>
         <w:t xml:space="preserve">. </w:t>
       </w:r>
-      <w:commentRangeStart w:id="0"/>
       <w:r>
         <w:rPr>
           <w:rFonts w:eastAsia="Times New Roman" w:cs="Times New Roman"/>
           <w:szCs w:val="24"/>
         </w:rPr>
-        <w:t>Historically</w:t>
-      </w:r>
-      <w:commentRangeEnd w:id="0"/>
-      <w:r>
-        <w:rPr>
-          <w:rStyle w:val="CommentReference"/>
-        </w:rPr>
-        <w:commentReference w:id="0"/>
+        <w:t xml:space="preserve">SCP is a systematic alternative to this opportunistic approach, </w:t>
       </w:r>
       <w:r>
         <w:rPr>
           <w:rFonts w:eastAsia="Times New Roman" w:cs="Times New Roman"/>
           <w:szCs w:val="24"/>
         </w:rPr>
-        <w:t>, conservation decision-making has often evaluated parcels opportunistically as they became available for purchase, donation, or under threat. Although purchasing such areas may improve the status quo, such decisions may not substantially enhance the long-term persistence of target species or communities</w:t>
+        <w:t>using decision support tools to simulate alternative reserve designs over a range of biodiversity and management goals and, ultimately, guide protected area acquisitions and management actions</w:t>
       </w:r>
       <w:r>
         <w:rPr>
           <w:rFonts w:eastAsia="Times New Roman" w:cs="Times New Roman"/>
           <w:szCs w:val="24"/>
         </w:rPr>
-        <w:t xml:space="preserve"> or be cost-effective</w:t>
+        <w:t xml:space="preserve"> </w:t>
       </w:r>
       <w:r>
         <w:rPr>
           <w:rFonts w:eastAsia="Times New Roman" w:cs="Times New Roman"/>
           <w:szCs w:val="24"/>
         </w:rPr>
-        <w:t xml:space="preserve"> </w:t>
+        <w:fldChar w:fldCharType="begin"/>
       </w:r>
       <w:r>
         <w:rPr>
           <w:rFonts w:eastAsia="Times New Roman" w:cs="Times New Roman"/>
           <w:szCs w:val="24"/>
         </w:rPr>
-        <w:fldChar w:fldCharType="begin"/>
+        <w:instrText xml:space="preserve"> ADDIN ZOTERO_ITEM CSL_CITATION {"citationID":"uvAUapLr","properties":{"formattedCitation":"(Schwartz et al. 2018)","plainCitation":"(Schwartz et al. 2018)","noteIndex":0},"citationItems":[{"id":983,"uris":["http://zotero.org/users/878981/items/Q7Z627ZA"],"uri":["http://zotero.org/users/878981/items/Q7Z627ZA"],"itemData":{"id":983,"type":"article-journal","title":"Decision Support Frameworks and Tools for Conservation","container-title":"Conservation Letters","page":"e12385","volume":"11","issue":"2","source":"Wiley Online Library","abstract":"The practice of conservation occurs within complex socioecological systems fraught with challenges that require transparent, defensible, and often socially engaged project planning and management. Planning and decision support frameworks are designed to help conservation practitioners increase planning rigor, project accountability, stakeholder participation, transparency in decisions, and learning. We describe and contrast five common frameworks within the context of six fundamental questions (why, who, what, where, when, how) at each of three planning stages of adaptive management (project scoping, operational planning, learning). We demonstrate that decision support frameworks provide varied and extensive tools for conservation planning and management. However, using any framework in isolation risks diminishing potential benefits since no one framework covers the full spectrum of potential conservation planning and decision challenges. We describe two case studies that have effectively deployed tools from across conservation frameworks to improve conservation actions and outcomes. Attention to the critical questions for conservation project planning should allow practitioners to operate within any framework and adapt tools to suit their specific management context. We call on conservation researchers and practitioners to regularly use decision support tools as standard practice for framing both practice and research.","DOI":"10.1111/conl.12385","ISSN":"1755-263X","language":"en","author":[{"family":"Schwartz","given":"Mark W."},{"family":"Cook","given":"Carly N."},{"family":"Pressey","given":"Robert L."},{"family":"Pullin","given":"Andrew S."},{"family":"Runge","given":"Michael C."},{"family":"Salafsky","given":"Nick"},{"family":"Sutherland","given":"William J."},{"family":"Williamson","given":"Matthew A."}],"issued":{"date-parts":[["2018",3,1]]}}}],"schema":"https://github.com/citation-style-language/schema/raw/master/csl-citation.json"} </w:instrText>
       </w:r>
       <w:r>
         <w:rPr>
           <w:rFonts w:eastAsia="Times New Roman" w:cs="Times New Roman"/>
           <w:szCs w:val="24"/>
         </w:rPr>
-        <w:instrText xml:space="preserve"> ADDIN ZOTERO_ITEM CSL_CITATION {"citationID":"9x9l7pwo","properties":{"formattedCitation":"(Joppa and Pfaff 2009, Venter et al. 2014)","plainCitation":"(Joppa and Pfaff 2009, Venter et al. 2014)","noteIndex":0},"citationItems":[{"id":13,"uris":["http://zotero.org/users/878981/items/IZ9XPTHN"],"uri":["http://zotero.org/users/878981/items/IZ9XPTHN"],"itemData":{"id":13,"type":"article-journal","title":"High and far: biases in the location of protected areas","container-title":"PloS one","page":"e8273","volume":"4","issue":"12","note":"publisher: Public Library of Science\nCitation Key: joppa2009high","author":[{"family":"Joppa","given":"Lucas N"},{"family":"Pfaff","given":"Alexander"}],"issued":{"date-parts":[["2009"]]}}},{"id":973,"uris":["http://zotero.org/users/878981/items/M537L8EI"],"uri":["http://zotero.org/users/878981/items/M537L8EI"],"itemData":{"id":973,"type":"article-journal","title":"Targeting Global Protected Area Expansion for Imperiled Biodiversity","container-title":"PLOS Biology","page":"e1001891","volume":"12","issue":"6","source":"PLoS Journals","abstract":"Meeting international targets for expanding protected areas could simultaneously contribute to species conservation, but only if the distribution of threatened species informs the future establishment of protected areas.","DOI":"10.1371/journal.pbio.1001891","ISSN":"1545-7885","journalAbbreviation":"PLOS Biology","language":"en","author":[{"family":"Venter","given":"Oscar"},{"family":"Fuller","given":"Richard A."},{"family":"Segan","given":"Daniel B."},{"family":"Carwardine","given":"Josie"},{"family":"Brooks","given":"Thomas"},{"family":"Butchart","given":"Stuart H. M."},{"family":"Marco","given":"Moreno Di"},{"family":"Iwamura","given":"Takuya"},{"family":"Joseph","given":"Liana"},{"family":"O'Grady","given":"Damien"},{"family":"Possingham","given":"Hugh P."},{"family":"Rondinini","given":"Carlo"},{"family":"Smith","given":"Robert J."},{"family":"Venter","given":"Michelle"},{"family":"Watson","given":"James E. M."}],"issued":{"date-parts":[["2014",6,24]]}}}],"schema":"https://github.com/citation-style-language/schema/raw/master/csl-citation.json"} </w:instrText>
+        <w:fldChar w:fldCharType="separate"/>
+      </w:r>
+      <w:r>
+        <w:rPr>
+          <w:rFonts w:cs="Times New Roman"/>
+        </w:rPr>
+        <w:t>(Schwartz et al. 2018)</w:t>
       </w:r>
       <w:r>
         <w:rPr>
           <w:rFonts w:eastAsia="Times New Roman" w:cs="Times New Roman"/>
           <w:szCs w:val="24"/>
         </w:rPr>
-        <w:fldChar w:fldCharType="separate"/>
-      </w:r>
-      <w:r>
-        <w:rPr>
-          <w:rFonts w:cs="Times New Roman"/>
-        </w:rPr>
-        <w:t>(Joppa and Pfaff 2009, Venter et al. 2014)</w:t>
+        <w:fldChar w:fldCharType="end"/>
       </w:r>
       <w:r>
         <w:rPr>
           <w:rFonts w:eastAsia="Times New Roman" w:cs="Times New Roman"/>
           <w:szCs w:val="24"/>
         </w:rPr>
-        <w:fldChar w:fldCharType="end"/>
-      </w:r>
-      <w:r>
-        <w:rPr>
-          <w:rFonts w:eastAsia="Times New Roman" w:cs="Times New Roman"/>
-          <w:szCs w:val="24"/>
-        </w:rPr>
-        <w:t xml:space="preserve">. </w:t>
-      </w:r>
-      <w:r>
-        <w:rPr>
-          <w:rFonts w:eastAsia="Times New Roman" w:cs="Times New Roman"/>
-          <w:szCs w:val="24"/>
-        </w:rPr>
-        <w:t xml:space="preserve">SCP is a systematic alternative to this opportunistic approach, </w:t>
-      </w:r>
-      <w:r>
-        <w:rPr>
-          <w:rFonts w:eastAsia="Times New Roman" w:cs="Times New Roman"/>
-          <w:szCs w:val="24"/>
-        </w:rPr>
-        <w:t xml:space="preserve">using decision support tools to simulate alternative reserve designs over a range of biodiversity and management goals and, ultimately, guide protected area acquisitions and management actions. Due to the systematic, evidence-based nature of these tools, </w:t>
+        <w:t xml:space="preserve">. Due to the systematic, evidence-based nature of these tools, </w:t>
       </w:r>
       <w:r>
         <w:rPr>
@@ -893,11 +1037,324 @@
     <w:p>
       <w:pPr>
         <w:spacing w:after="0" w:line="480" w:lineRule="auto"/>
+        <w:ind w:firstLine="720"/>
         <w:rPr>
           <w:rFonts w:eastAsia="Times New Roman" w:cs="Times New Roman"/>
           <w:szCs w:val="24"/>
         </w:rPr>
       </w:pPr>
+      <w:r>
+        <w:rPr>
+          <w:rFonts w:eastAsia="Times New Roman" w:cs="Times New Roman"/>
+          <w:szCs w:val="24"/>
+        </w:rPr>
+        <w:t xml:space="preserve">There are two main approaches to solving </w:t>
+      </w:r>
+      <w:r>
+        <w:rPr>
+          <w:rFonts w:eastAsia="Times New Roman" w:cs="Times New Roman"/>
+          <w:szCs w:val="24"/>
+        </w:rPr>
+        <w:t>optimization</w:t>
+      </w:r>
+      <w:r>
+        <w:rPr>
+          <w:rFonts w:eastAsia="Times New Roman" w:cs="Times New Roman"/>
+          <w:szCs w:val="24"/>
+        </w:rPr>
+        <w:t xml:space="preserve"> problems of this type. </w:t>
+      </w:r>
+      <w:r>
+        <w:rPr>
+          <w:rFonts w:eastAsia="Times New Roman" w:cs="Times New Roman"/>
+          <w:szCs w:val="24"/>
+        </w:rPr>
+        <w:t>First</w:t>
+      </w:r>
+      <w:r>
+        <w:rPr>
+          <w:rFonts w:eastAsia="Times New Roman" w:cs="Times New Roman"/>
+          <w:szCs w:val="24"/>
+        </w:rPr>
+        <w:t>, solutions can be</w:t>
+      </w:r>
+      <w:r>
+        <w:rPr>
+          <w:rFonts w:eastAsia="Times New Roman" w:cs="Times New Roman"/>
+          <w:szCs w:val="24"/>
+        </w:rPr>
+        <w:t xml:space="preserve"> </w:t>
+      </w:r>
+      <w:r>
+        <w:rPr>
+          <w:rFonts w:eastAsia="Times New Roman" w:cs="Times New Roman"/>
+          <w:szCs w:val="24"/>
+        </w:rPr>
+        <w:t xml:space="preserve">found using heuristic methods such as simulated annealing </w:t>
+      </w:r>
+      <w:r>
+        <w:rPr>
+          <w:rFonts w:eastAsia="Times New Roman" w:cs="Times New Roman"/>
+          <w:szCs w:val="24"/>
+        </w:rPr>
+        <w:t xml:space="preserve">(SA) </w:t>
+      </w:r>
+      <w:r>
+        <w:rPr>
+          <w:rFonts w:eastAsia="Times New Roman" w:cs="Times New Roman"/>
+          <w:szCs w:val="24"/>
+        </w:rPr>
+        <w:fldChar w:fldCharType="begin"/>
+      </w:r>
+      <w:r>
+        <w:rPr>
+          <w:rFonts w:eastAsia="Times New Roman" w:cs="Times New Roman"/>
+          <w:szCs w:val="24"/>
+        </w:rPr>
+        <w:instrText xml:space="preserve"> ADDIN ZOTERO_ITEM CSL_CITATION {"citationID":"vjID0E8j","properties":{"formattedCitation":"(Kirkpatrick et al. 1983)","plainCitation":"(Kirkpatrick et al. 1983)","noteIndex":0},"citationItems":[{"id":2524,"uris":["http://zotero.org/users/878981/items/JJTEQH9J"],"uri":["http://zotero.org/users/878981/items/JJTEQH9J"],"itemData":{"id":2524,"type":"article-journal","title":"Optimization by Simulated Annealing","container-title":"Science","page":"671-680","volume":"220","issue":"4598","source":"science.sciencemag.org","abstract":"There is a deep and useful connection between statistical mechanics (the behavior of systems with many degrees of freedom in thermal equilibrium at a finite temperature) and multivariate or combinatorial optimization (finding the minimum of a given function depending on many parameters). A detailed analogy with annealing in solids provides a framework for optimization of the properties of very large and complex systems. This connection to statistical mechanics exposes new information and provides an unfamiliar perspective on traditional optimization problems and methods.","DOI":"10.1126/science.220.4598.671","ISSN":"0036-8075, 1095-9203","note":"PMID: 17813860","language":"en","author":[{"family":"Kirkpatrick","given":"S."},{"family":"Gelatt","given":"C. D."},{"family":"Vecchi","given":"M. P."}],"issued":{"date-parts":[["1983",5,13]]}}}],"schema":"https://github.com/citation-style-language/schema/raw/master/csl-citation.json"} </w:instrText>
+      </w:r>
+      <w:r>
+        <w:rPr>
+          <w:rFonts w:eastAsia="Times New Roman" w:cs="Times New Roman"/>
+          <w:szCs w:val="24"/>
+        </w:rPr>
+        <w:fldChar w:fldCharType="separate"/>
+      </w:r>
+      <w:r>
+        <w:rPr>
+          <w:rFonts w:cs="Times New Roman"/>
+        </w:rPr>
+        <w:t>(Kirkpatrick et al. 1983)</w:t>
+      </w:r>
+      <w:r>
+        <w:rPr>
+          <w:rFonts w:eastAsia="Times New Roman" w:cs="Times New Roman"/>
+          <w:szCs w:val="24"/>
+        </w:rPr>
+        <w:fldChar w:fldCharType="end"/>
+      </w:r>
+      <w:r>
+        <w:rPr>
+          <w:rFonts w:eastAsia="Times New Roman" w:cs="Times New Roman"/>
+          <w:szCs w:val="24"/>
+        </w:rPr>
+        <w:t>, which iteratively, stochastically explore</w:t>
+      </w:r>
+      <w:r>
+        <w:rPr>
+          <w:rFonts w:eastAsia="Times New Roman" w:cs="Times New Roman"/>
+          <w:szCs w:val="24"/>
+        </w:rPr>
+        <w:t xml:space="preserve"> </w:t>
+      </w:r>
+      <w:r>
+        <w:rPr>
+          <w:rFonts w:eastAsia="Times New Roman" w:cs="Times New Roman"/>
+          <w:szCs w:val="24"/>
+        </w:rPr>
+        <w:t xml:space="preserve">the state-space of the decision variables. </w:t>
+      </w:r>
+      <w:r>
+        <w:rPr>
+          <w:rFonts w:eastAsia="Times New Roman" w:cs="Times New Roman"/>
+          <w:szCs w:val="24"/>
+        </w:rPr>
+        <w:t>Second</w:t>
+      </w:r>
+      <w:r>
+        <w:rPr>
+          <w:rFonts w:eastAsia="Times New Roman" w:cs="Times New Roman"/>
+          <w:szCs w:val="24"/>
+        </w:rPr>
+        <w:t>, integer linear programming (ILP)</w:t>
+      </w:r>
+      <w:r>
+        <w:rPr>
+          <w:rFonts w:eastAsia="Times New Roman" w:cs="Times New Roman"/>
+          <w:szCs w:val="24"/>
+        </w:rPr>
+        <w:t xml:space="preserve"> </w:t>
+      </w:r>
+      <w:r>
+        <w:rPr>
+          <w:rFonts w:eastAsia="Times New Roman" w:cs="Times New Roman"/>
+          <w:szCs w:val="24"/>
+        </w:rPr>
+        <w:fldChar w:fldCharType="begin"/>
+      </w:r>
+      <w:r>
+        <w:rPr>
+          <w:rFonts w:eastAsia="Times New Roman" w:cs="Times New Roman"/>
+          <w:szCs w:val="24"/>
+        </w:rPr>
+        <w:instrText xml:space="preserve"> ADDIN ZOTERO_ITEM CSL_CITATION {"citationID":"IaDBeSye","properties":{"formattedCitation":"(Dantzig 2016)","plainCitation":"(Dantzig 2016)","noteIndex":0},"citationItems":[{"id":2539,"uris":["http://zotero.org/users/878981/items/L3RBGG4E"],"uri":["http://zotero.org/users/878981/items/L3RBGG4E"],"itemData":{"id":2539,"type":"book","title":"Linear Programming and Extensions","publisher":"Princeton University Press","number-of-pages":"651","source":"Google Books","abstract":"In real-world problems related to finance, business, and management, mathematicians and economists frequently encounter optimization problems. In this classic book, George Dantzig looks at a wealth of examples and develops linear programming methods for their solutions. He begins by introducing the basic theory of linear inequalities and describes the powerful simplex method used to solve them. Treatments of the price concept, the transportation problem, and matrix methods are also given, and key mathematical concepts such as the properties of convex sets and linear vector spaces are covered. George Dantzig is properly acclaimed as the \"father of linear programming.\" Linear programming is a mathematical technique used to optimize a situation. It can be used to minimize traffic congestion or to maximize the scheduling of airline flights. He formulated its basic theoretical model and discovered its underlying computational algorithm, the \"simplex method,\" in a pathbreaking memorandum published by the United States Air Force in early 1948. Linear Programming and Extensions provides an extraordinary account of the subsequent development of his subject, including research in mathematical theory, computation, economic analysis, and applications to industrial problems. Dantzig first achieved success as a statistics graduate student at the University of California, Berkeley. One day he arrived for a class after it had begun, and assumed the two problems on the board were assigned for homework. When he handed in the solutions, he apologized to his professor, Jerzy Neyman, for their being late but explained that he had found the problems harder than usual. About six weeks later, Neyman excitedly told Dantzig, \"I've just written an introduction to one of your papers. Read it so I can send it out right away for publication.\" Dantzig had no idea what he was talking about. He later learned that the \"homework\" problems had in fact been two famous unsolved problems in statistics.","ISBN":"978-1-4008-8417-9","note":"Google-Books-ID: hUWPDAAAQBAJ","language":"en","author":[{"family":"Dantzig","given":"George"}],"issued":{"date-parts":[["2016",8,10]]}}}],"schema":"https://github.com/citation-style-language/schema/raw/master/csl-citation.json"} </w:instrText>
+      </w:r>
+      <w:r>
+        <w:rPr>
+          <w:rFonts w:eastAsia="Times New Roman" w:cs="Times New Roman"/>
+          <w:szCs w:val="24"/>
+        </w:rPr>
+        <w:fldChar w:fldCharType="separate"/>
+      </w:r>
+      <w:r>
+        <w:rPr>
+          <w:rFonts w:cs="Times New Roman"/>
+        </w:rPr>
+        <w:t>(Dantzig 2016)</w:t>
+      </w:r>
+      <w:r>
+        <w:rPr>
+          <w:rFonts w:eastAsia="Times New Roman" w:cs="Times New Roman"/>
+          <w:szCs w:val="24"/>
+        </w:rPr>
+        <w:fldChar w:fldCharType="end"/>
+      </w:r>
+      <w:r>
+        <w:rPr>
+          <w:rFonts w:eastAsia="Times New Roman" w:cs="Times New Roman"/>
+          <w:szCs w:val="24"/>
+        </w:rPr>
+        <w:t>, which</w:t>
+      </w:r>
+      <w:r>
+        <w:rPr>
+          <w:rFonts w:eastAsia="Times New Roman" w:cs="Times New Roman"/>
+          <w:szCs w:val="24"/>
+        </w:rPr>
+        <w:t xml:space="preserve"> </w:t>
+      </w:r>
+      <w:r>
+        <w:rPr>
+          <w:rFonts w:eastAsia="Times New Roman" w:cs="Times New Roman"/>
+          <w:szCs w:val="24"/>
+        </w:rPr>
+        <w:t>minimizes</w:t>
+      </w:r>
+      <w:r>
+        <w:rPr>
+          <w:rFonts w:eastAsia="Times New Roman" w:cs="Times New Roman"/>
+          <w:szCs w:val="24"/>
+        </w:rPr>
+        <w:t xml:space="preserve"> or </w:t>
+      </w:r>
+      <w:r>
+        <w:rPr>
+          <w:rFonts w:eastAsia="Times New Roman" w:cs="Times New Roman"/>
+          <w:szCs w:val="24"/>
+        </w:rPr>
+        <w:t>maximizes</w:t>
+      </w:r>
+      <w:r>
+        <w:rPr>
+          <w:rFonts w:eastAsia="Times New Roman" w:cs="Times New Roman"/>
+          <w:szCs w:val="24"/>
+        </w:rPr>
+        <w:t xml:space="preserve"> an objective function (a mathematical</w:t>
+      </w:r>
+      <w:r>
+        <w:rPr>
+          <w:rFonts w:eastAsia="Times New Roman" w:cs="Times New Roman"/>
+          <w:szCs w:val="24"/>
+        </w:rPr>
+        <w:t xml:space="preserve"> </w:t>
+      </w:r>
+      <w:r>
+        <w:rPr>
+          <w:rFonts w:eastAsia="Times New Roman" w:cs="Times New Roman"/>
+          <w:szCs w:val="24"/>
+        </w:rPr>
+        <w:t>equation describing the relationship between actions and out-comes) subject to a set of constraints and conditional on the</w:t>
+      </w:r>
+      <w:r>
+        <w:rPr>
+          <w:rFonts w:eastAsia="Times New Roman" w:cs="Times New Roman"/>
+          <w:szCs w:val="24"/>
+        </w:rPr>
+        <w:t xml:space="preserve"> </w:t>
+      </w:r>
+      <w:r>
+        <w:rPr>
+          <w:rFonts w:eastAsia="Times New Roman" w:cs="Times New Roman"/>
+          <w:szCs w:val="24"/>
+        </w:rPr>
+        <w:t xml:space="preserve">decision variables (the variables corresponding to the </w:t>
+      </w:r>
+      <w:r>
+        <w:rPr>
+          <w:rFonts w:eastAsia="Times New Roman" w:cs="Times New Roman"/>
+          <w:szCs w:val="24"/>
+        </w:rPr>
+        <w:t>selection</w:t>
+      </w:r>
+      <w:r>
+        <w:rPr>
+          <w:rFonts w:eastAsia="Times New Roman" w:cs="Times New Roman"/>
+          <w:szCs w:val="24"/>
+        </w:rPr>
+        <w:t xml:space="preserve"> </w:t>
+      </w:r>
+      <w:r>
+        <w:rPr>
+          <w:rFonts w:eastAsia="Times New Roman" w:cs="Times New Roman"/>
+          <w:szCs w:val="24"/>
+        </w:rPr>
+        <w:t>of</w:t>
+      </w:r>
+      <w:r>
+        <w:rPr>
+          <w:rFonts w:eastAsia="Times New Roman" w:cs="Times New Roman"/>
+          <w:szCs w:val="24"/>
+        </w:rPr>
+        <w:t xml:space="preserve"> actions to implement) being integers</w:t>
+      </w:r>
+      <w:r>
+        <w:rPr>
+          <w:rFonts w:eastAsia="Times New Roman" w:cs="Times New Roman"/>
+          <w:szCs w:val="24"/>
+        </w:rPr>
+        <w:t xml:space="preserve"> </w:t>
+      </w:r>
+      <w:r>
+        <w:rPr>
+          <w:rFonts w:eastAsia="Times New Roman" w:cs="Times New Roman"/>
+          <w:szCs w:val="24"/>
+        </w:rPr>
+        <w:fldChar w:fldCharType="begin"/>
+      </w:r>
+      <w:r>
+        <w:rPr>
+          <w:rFonts w:eastAsia="Times New Roman" w:cs="Times New Roman"/>
+          <w:szCs w:val="24"/>
+        </w:rPr>
+        <w:instrText xml:space="preserve"> ADDIN ZOTERO_ITEM CSL_CITATION {"citationID":"CdbEoWjp","properties":{"formattedCitation":"(Beyer et al. 2016)","plainCitation":"(Beyer et al. 2016)","noteIndex":0},"citationItems":[{"id":1156,"uris":["http://zotero.org/users/878981/items/FDYYMXGG"],"uri":["http://zotero.org/users/878981/items/FDYYMXGG"],"itemData":{"id":1156,"type":"article-journal","title":"Solving conservation planning problems with integer linear programming","container-title":"Ecological Modelling","page":"14-22","volume":"328","note":"publisher: Elsevier","author":[{"family":"Beyer","given":"Hawthorne L"},{"family":"Dujardin","given":"Yann"},{"family":"Watts","given":"Matthew E"},{"family":"Possingham","given":"Hugh P"}],"issued":{"date-parts":[["2016"]]}}}],"schema":"https://github.com/citation-style-language/schema/raw/master/csl-citation.json"} </w:instrText>
+      </w:r>
+      <w:r>
+        <w:rPr>
+          <w:rFonts w:eastAsia="Times New Roman" w:cs="Times New Roman"/>
+          <w:szCs w:val="24"/>
+        </w:rPr>
+        <w:fldChar w:fldCharType="separate"/>
+      </w:r>
+      <w:r>
+        <w:rPr>
+          <w:rFonts w:cs="Times New Roman"/>
+        </w:rPr>
+        <w:t>(Beyer et al. 2016)</w:t>
+      </w:r>
+      <w:r>
+        <w:rPr>
+          <w:rFonts w:eastAsia="Times New Roman" w:cs="Times New Roman"/>
+          <w:szCs w:val="24"/>
+        </w:rPr>
+        <w:fldChar w:fldCharType="end"/>
+      </w:r>
+      <w:r>
+        <w:rPr>
+          <w:rFonts w:eastAsia="Times New Roman" w:cs="Times New Roman"/>
+          <w:szCs w:val="24"/>
+        </w:rPr>
+        <w:t xml:space="preserve">. </w:t>
+      </w:r>
     </w:p>
     <w:p>
       <w:pPr>
@@ -912,41 +1369,51 @@
           <w:rFonts w:eastAsia="Times New Roman" w:cs="Times New Roman"/>
           <w:szCs w:val="24"/>
         </w:rPr>
-        <w:t xml:space="preserve">There are two main approaches to solving </w:t>
-      </w:r>
+        <w:lastRenderedPageBreak/>
+        <w:tab/>
+      </w:r>
+      <w:proofErr w:type="spellStart"/>
       <w:r>
         <w:rPr>
           <w:rFonts w:eastAsia="Times New Roman" w:cs="Times New Roman"/>
           <w:szCs w:val="24"/>
         </w:rPr>
-        <w:t>optimization</w:t>
-      </w:r>
+        <w:t>Marxan</w:t>
+      </w:r>
+      <w:proofErr w:type="spellEnd"/>
       <w:r>
         <w:rPr>
           <w:rFonts w:eastAsia="Times New Roman" w:cs="Times New Roman"/>
           <w:szCs w:val="24"/>
         </w:rPr>
-        <w:t xml:space="preserve"> problems of this type. </w:t>
+        <w:t xml:space="preserve"> is the most widely used SCP software globally, </w:t>
       </w:r>
       <w:r>
         <w:rPr>
           <w:rFonts w:eastAsia="Times New Roman" w:cs="Times New Roman"/>
           <w:szCs w:val="24"/>
         </w:rPr>
-        <w:t>First</w:t>
+        <w:t xml:space="preserve">being </w:t>
       </w:r>
       <w:r>
         <w:rPr>
           <w:rFonts w:eastAsia="Times New Roman" w:cs="Times New Roman"/>
           <w:szCs w:val="24"/>
         </w:rPr>
-        <w:t>, solutions can be</w:t>
+        <w:t xml:space="preserve">used in 184 countries to </w:t>
       </w:r>
       <w:r>
         <w:rPr>
           <w:rFonts w:eastAsia="Times New Roman" w:cs="Times New Roman"/>
           <w:szCs w:val="24"/>
         </w:rPr>
+        <w:t>design</w:t>
+      </w:r>
+      <w:r>
+        <w:rPr>
+          <w:rFonts w:eastAsia="Times New Roman" w:cs="Times New Roman"/>
+          <w:szCs w:val="24"/>
+        </w:rPr>
         <w:t xml:space="preserve"> </w:t>
       </w:r>
       <w:r>
@@ -954,13 +1421,41 @@
           <w:rFonts w:eastAsia="Times New Roman" w:cs="Times New Roman"/>
           <w:szCs w:val="24"/>
         </w:rPr>
-        <w:t xml:space="preserve">found using heuristic methods such as simulated annealing </w:t>
+        <w:t xml:space="preserve">marine and terrestrial </w:t>
       </w:r>
       <w:r>
         <w:rPr>
           <w:rFonts w:eastAsia="Times New Roman" w:cs="Times New Roman"/>
           <w:szCs w:val="24"/>
         </w:rPr>
+        <w:t>reserve</w:t>
+      </w:r>
+      <w:r>
+        <w:rPr>
+          <w:rFonts w:eastAsia="Times New Roman" w:cs="Times New Roman"/>
+          <w:szCs w:val="24"/>
+        </w:rPr>
+        <w:t xml:space="preserve"> </w:t>
+      </w:r>
+      <w:r>
+        <w:rPr>
+          <w:rFonts w:eastAsia="Times New Roman" w:cs="Times New Roman"/>
+          <w:szCs w:val="24"/>
+        </w:rPr>
+        <w:t>systems</w:t>
+      </w:r>
+      <w:r>
+        <w:rPr>
+          <w:rFonts w:eastAsia="Times New Roman" w:cs="Times New Roman"/>
+          <w:szCs w:val="24"/>
+        </w:rPr>
+        <w:t xml:space="preserve"> </w:t>
+      </w:r>
+      <w:r>
+        <w:rPr>
+          <w:rFonts w:eastAsia="Times New Roman" w:cs="Times New Roman"/>
+          <w:szCs w:val="24"/>
+        </w:rPr>
         <w:fldChar w:fldCharType="begin"/>
       </w:r>
       <w:r>
@@ -968,7 +1463,7 @@
           <w:rFonts w:eastAsia="Times New Roman" w:cs="Times New Roman"/>
           <w:szCs w:val="24"/>
         </w:rPr>
-        <w:instrText xml:space="preserve"> ADDIN ZOTERO_ITEM CSL_CITATION {"citationID":"vjID0E8j","properties":{"formattedCitation":"(Kirkpatrick et al. 1983)","plainCitation":"(Kirkpatrick et al. 1983)","noteIndex":0},"citationItems":[{"id":2524,"uris":["http://zotero.org/users/878981/items/JJTEQH9J"],"uri":["http://zotero.org/users/878981/items/JJTEQH9J"],"itemData":{"id":2524,"type":"article-journal","title":"Optimization by Simulated Annealing","container-title":"Science","page":"671-680","volume":"220","issue":"4598","source":"science.sciencemag.org","abstract":"There is a deep and useful connection between statistical mechanics (the behavior of systems with many degrees of freedom in thermal equilibrium at a finite temperature) and multivariate or combinatorial optimization (finding the minimum of a given function depending on many parameters). A detailed analogy with annealing in solids provides a framework for optimization of the properties of very large and complex systems. This connection to statistical mechanics exposes new information and provides an unfamiliar perspective on traditional optimization problems and methods.","DOI":"10.1126/science.220.4598.671","ISSN":"0036-8075, 1095-9203","note":"PMID: 17813860","language":"en","author":[{"family":"Kirkpatrick","given":"S."},{"family":"Gelatt","given":"C. D."},{"family":"Vecchi","given":"M. P."}],"issued":{"date-parts":[["1983",5,13]]}}}],"schema":"https://github.com/citation-style-language/schema/raw/master/csl-citation.json"} </w:instrText>
+        <w:instrText xml:space="preserve"> ADDIN ZOTERO_ITEM CSL_CITATION {"citationID":"aAQDKnib","properties":{"formattedCitation":"(Ball et al. 2009)","plainCitation":"(Ball et al. 2009)","noteIndex":0},"citationItems":[{"id":1040,"uris":["http://zotero.org/users/878981/items/HRZ9EATX"],"uri":["http://zotero.org/users/878981/items/HRZ9EATX"],"itemData":{"id":1040,"type":"chapter","title":"Marxan and relatives: Software for spatial conservation prioritisation.","container-title":"Spatial conservation prioritisation: Quantitative methods and computational tools.","publisher":"Oxford University Press","publisher-place":"Oxford","page":"185-195","event-place":"Oxford","note":"Citation Key: Ball2009\nissue: 14","author":[{"family":"Ball","given":"I.R. R"},{"family":"Possingham","given":"H.P. P"},{"family":"Watts","given":"M.E. E"}],"editor":[{"family":"Moilanen","given":"A"},{"family":"Wilson","given":"K"},{"family":"Possingham","given":"H P"}],"issued":{"date-parts":[["2009"]]}}}],"schema":"https://github.com/citation-style-language/schema/raw/master/csl-citation.json"} </w:instrText>
       </w:r>
       <w:r>
         <w:rPr>
@@ -981,7 +1476,7 @@
         <w:rPr>
           <w:rFonts w:cs="Times New Roman"/>
         </w:rPr>
-        <w:t>(Kirkpatrick et al. 1983)</w:t>
+        <w:t>(Ball et al. 2009)</w:t>
       </w:r>
       <w:r>
         <w:rPr>
@@ -995,13 +1490,22 @@
           <w:rFonts w:eastAsia="Times New Roman" w:cs="Times New Roman"/>
           <w:szCs w:val="24"/>
         </w:rPr>
-        <w:t>, which iteratively, stochastically explore</w:t>
-      </w:r>
+        <w:t xml:space="preserve">. </w:t>
+      </w:r>
+      <w:proofErr w:type="spellStart"/>
       <w:r>
         <w:rPr>
           <w:rFonts w:eastAsia="Times New Roman" w:cs="Times New Roman"/>
           <w:szCs w:val="24"/>
         </w:rPr>
+        <w:t>Marxan</w:t>
+      </w:r>
+      <w:proofErr w:type="spellEnd"/>
+      <w:r>
+        <w:rPr>
+          <w:rFonts w:eastAsia="Times New Roman" w:cs="Times New Roman"/>
+          <w:szCs w:val="24"/>
+        </w:rPr>
         <w:t xml:space="preserve"> </w:t>
       </w:r>
       <w:r>
@@ -1009,21 +1513,21 @@
           <w:rFonts w:eastAsia="Times New Roman" w:cs="Times New Roman"/>
           <w:szCs w:val="24"/>
         </w:rPr>
-        <w:t xml:space="preserve">the state-space of the decision variables. </w:t>
+        <w:t xml:space="preserve">commonly </w:t>
       </w:r>
       <w:r>
         <w:rPr>
           <w:rFonts w:eastAsia="Times New Roman" w:cs="Times New Roman"/>
           <w:szCs w:val="24"/>
         </w:rPr>
-        <w:t>Second</w:t>
+        <w:t>use</w:t>
       </w:r>
       <w:r>
         <w:rPr>
           <w:rFonts w:eastAsia="Times New Roman" w:cs="Times New Roman"/>
           <w:szCs w:val="24"/>
         </w:rPr>
-        <w:t>, integer linear programming (ILP), which</w:t>
+        <w:t>s</w:t>
       </w:r>
       <w:r>
         <w:rPr>
@@ -1037,34 +1541,48 @@
           <w:rFonts w:eastAsia="Times New Roman" w:cs="Times New Roman"/>
           <w:szCs w:val="24"/>
         </w:rPr>
-        <w:t>minimizes</w:t>
+        <w:t>SA</w:t>
       </w:r>
       <w:r>
         <w:rPr>
           <w:rFonts w:eastAsia="Times New Roman" w:cs="Times New Roman"/>
           <w:szCs w:val="24"/>
         </w:rPr>
-        <w:t xml:space="preserve"> or </w:t>
+        <w:t xml:space="preserve">, </w:t>
       </w:r>
       <w:r>
         <w:rPr>
           <w:rFonts w:eastAsia="Times New Roman" w:cs="Times New Roman"/>
           <w:szCs w:val="24"/>
         </w:rPr>
-        <w:t>maximizes</w:t>
+        <w:t xml:space="preserve">to find ‘near optimal’ solutions to </w:t>
       </w:r>
       <w:r>
         <w:rPr>
           <w:rFonts w:eastAsia="Times New Roman" w:cs="Times New Roman"/>
           <w:szCs w:val="24"/>
         </w:rPr>
-        <w:t xml:space="preserve"> an objective function (a mathematical</w:t>
+        <w:t xml:space="preserve">SCP problems. </w:t>
       </w:r>
       <w:r>
         <w:rPr>
           <w:rFonts w:eastAsia="Times New Roman" w:cs="Times New Roman"/>
           <w:szCs w:val="24"/>
         </w:rPr>
+        <w:t>S</w:t>
+      </w:r>
+      <w:r>
+        <w:rPr>
+          <w:rFonts w:eastAsia="Times New Roman" w:cs="Times New Roman"/>
+          <w:szCs w:val="24"/>
+        </w:rPr>
+        <w:t>ome have argued that</w:t>
+      </w:r>
+      <w:r>
+        <w:rPr>
+          <w:rFonts w:eastAsia="Times New Roman" w:cs="Times New Roman"/>
+          <w:szCs w:val="24"/>
+        </w:rPr>
         <w:t xml:space="preserve"> </w:t>
       </w:r>
       <w:r>
@@ -1072,13 +1590,27 @@
           <w:rFonts w:eastAsia="Times New Roman" w:cs="Times New Roman"/>
           <w:szCs w:val="24"/>
         </w:rPr>
-        <w:t>equation describing the relationship between actions and out-comes) subject to a set of constraints and conditional on the</w:t>
+        <w:t>ILP</w:t>
       </w:r>
       <w:r>
         <w:rPr>
           <w:rFonts w:eastAsia="Times New Roman" w:cs="Times New Roman"/>
           <w:szCs w:val="24"/>
         </w:rPr>
+        <w:t xml:space="preserve"> approaches </w:t>
+      </w:r>
+      <w:r>
+        <w:rPr>
+          <w:rFonts w:eastAsia="Times New Roman" w:cs="Times New Roman"/>
+          <w:szCs w:val="24"/>
+        </w:rPr>
+        <w:t>are best for conservation</w:t>
+      </w:r>
+      <w:r>
+        <w:rPr>
+          <w:rFonts w:eastAsia="Times New Roman" w:cs="Times New Roman"/>
+          <w:szCs w:val="24"/>
+        </w:rPr>
         <w:t xml:space="preserve"> </w:t>
       </w:r>
       <w:r>
@@ -1086,20 +1618,91 @@
           <w:rFonts w:eastAsia="Times New Roman" w:cs="Times New Roman"/>
           <w:szCs w:val="24"/>
         </w:rPr>
-        <w:t xml:space="preserve">decision variables (the variables corresponding to the </w:t>
+        <w:t xml:space="preserve">planning problems </w:t>
       </w:r>
       <w:r>
         <w:rPr>
           <w:rFonts w:eastAsia="Times New Roman" w:cs="Times New Roman"/>
           <w:szCs w:val="24"/>
         </w:rPr>
-        <w:t>selection</w:t>
+        <w:fldChar w:fldCharType="begin"/>
       </w:r>
       <w:r>
         <w:rPr>
           <w:rFonts w:eastAsia="Times New Roman" w:cs="Times New Roman"/>
           <w:szCs w:val="24"/>
         </w:rPr>
+        <w:instrText xml:space="preserve"> ADDIN ZOTERO_ITEM CSL_CITATION {"citationID":"kYxgNjBl","properties":{"formattedCitation":"(Underhill 1994, Rodrigues and Gaston 2002)","plainCitation":"(Underhill 1994, Rodrigues and Gaston 2002)","noteIndex":0},"citationItems":[{"id":2537,"uris":["http://zotero.org/users/878981/items/Z84VPKP3"],"uri":["http://zotero.org/users/878981/items/Z84VPKP3"],"itemData":{"id":2537,"type":"article-journal","title":"Optimal and suboptimal reserve selection algorithms","container-title":"Biological Conservation","page":"85-87","volume":"70","issue":"1","source":"ScienceDirect","abstract":"This paper criticises some reserve selection algorithms that have recently been published in Biological Conservation and have rapidly become enshrined in the principle of complementarity. These algorithms are shown, by means of a counter-example, to be suboptimal. Integer programming techniques, available for 30 years, provide optimal solutions to the reserve selection problem. The paper appeals for closer co-operation between biologists and mathematicians in the development of algorithms.","DOI":"10.1016/0006-3207(94)90302-6","ISSN":"0006-3207","journalAbbreviation":"Biological Conservation","author":[{"family":"Underhill","given":"L. G."}],"issued":{"date-parts":[["1994",1,1]]}}},{"id":2541,"uris":["http://zotero.org/users/878981/items/PWPFKVQX"],"uri":["http://zotero.org/users/878981/items/PWPFKVQX"],"itemData":{"id":2541,"type":"article-journal","title":"Optimisation in reserve selection procedures—why not?","container-title":"Biological Conservation","page":"123-129","volume":"107","issue":"1","source":"ScienceDirect","abstract":"Linear programming techniques provide an appropriate tool for solving reserve selection problems. Although this has long been known, most published analyses persist in the use of intuitive heuristics, which cannot guarantee the optimality of the solutions found. Here, we dispute two of the most common justifications for the use of intuitive heuristics, namely that optimisation techniques are too slow and cannot solve the most realistic selection problems. By presenting an overview of processing times obtained when solving a diversity of reserve selection problems, we demonstrate that most of those published could almost certainly be solved very quickly by standard optimisation software using current widely available computing technology. Even for those problems that take longer to solve, solutions with low levels of sub-optimality can be obtained quite quickly, presenting a better alternative to intuitive heuristics.","DOI":"10.1016/S0006-3207(02)00042-3","ISSN":"0006-3207","journalAbbreviation":"Biological Conservation","author":[{"family":"Rodrigues","given":"Ana S. L."},{"family":"Gaston","given":"Kevin J."}],"issued":{"date-parts":[["2002",9,1]]}}}],"schema":"https://github.com/citation-style-language/schema/raw/master/csl-citation.json"} </w:instrText>
+      </w:r>
+      <w:r>
+        <w:rPr>
+          <w:rFonts w:eastAsia="Times New Roman" w:cs="Times New Roman"/>
+          <w:szCs w:val="24"/>
+        </w:rPr>
+        <w:fldChar w:fldCharType="separate"/>
+      </w:r>
+      <w:r>
+        <w:rPr>
+          <w:rFonts w:cs="Times New Roman"/>
+        </w:rPr>
+        <w:t>(Underhill 1994, Rodrigues and Gaston 2002)</w:t>
+      </w:r>
+      <w:r>
+        <w:rPr>
+          <w:rFonts w:eastAsia="Times New Roman" w:cs="Times New Roman"/>
+          <w:szCs w:val="24"/>
+        </w:rPr>
+        <w:fldChar w:fldCharType="end"/>
+      </w:r>
+      <w:r>
+        <w:rPr>
+          <w:rFonts w:eastAsia="Times New Roman" w:cs="Times New Roman"/>
+          <w:szCs w:val="24"/>
+        </w:rPr>
+        <w:t>, but only r</w:t>
+      </w:r>
+      <w:r>
+        <w:rPr>
+          <w:rFonts w:eastAsia="Times New Roman" w:cs="Times New Roman"/>
+          <w:szCs w:val="24"/>
+        </w:rPr>
+        <w:t xml:space="preserve">ecent developments in computational capacity and algorithms has made it possible to solve the SCP problems </w:t>
+      </w:r>
+      <w:proofErr w:type="spellStart"/>
+      <w:r>
+        <w:rPr>
+          <w:rFonts w:eastAsia="Times New Roman" w:cs="Times New Roman"/>
+          <w:szCs w:val="24"/>
+        </w:rPr>
+        <w:t>Marxan</w:t>
+      </w:r>
+      <w:proofErr w:type="spellEnd"/>
+      <w:r>
+        <w:rPr>
+          <w:rFonts w:eastAsia="Times New Roman" w:cs="Times New Roman"/>
+          <w:szCs w:val="24"/>
+        </w:rPr>
+        <w:t xml:space="preserve"> solves with </w:t>
+      </w:r>
+      <w:r>
+        <w:rPr>
+          <w:rFonts w:eastAsia="Times New Roman" w:cs="Times New Roman"/>
+          <w:szCs w:val="24"/>
+        </w:rPr>
+        <w:t>ILP</w:t>
+      </w:r>
+      <w:r>
+        <w:rPr>
+          <w:rFonts w:eastAsia="Times New Roman" w:cs="Times New Roman"/>
+          <w:szCs w:val="24"/>
+        </w:rPr>
+        <w:t xml:space="preserve"> for large problems</w:t>
+      </w:r>
+      <w:r>
+        <w:rPr>
+          <w:rFonts w:eastAsia="Times New Roman" w:cs="Times New Roman"/>
+          <w:szCs w:val="24"/>
+        </w:rPr>
         <w:t xml:space="preserve"> </w:t>
       </w:r>
       <w:r>
@@ -1107,20 +1710,155 @@
           <w:rFonts w:eastAsia="Times New Roman" w:cs="Times New Roman"/>
           <w:szCs w:val="24"/>
         </w:rPr>
-        <w:t>of</w:t>
+        <w:fldChar w:fldCharType="begin"/>
       </w:r>
       <w:r>
         <w:rPr>
           <w:rFonts w:eastAsia="Times New Roman" w:cs="Times New Roman"/>
           <w:szCs w:val="24"/>
         </w:rPr>
-        <w:t xml:space="preserve"> actions to implement) being integers</w:t>
+        <w:instrText xml:space="preserve"> ADDIN ZOTERO_ITEM CSL_CITATION {"citationID":"Y3EilbHl","properties":{"formattedCitation":"(Beyer et al. 2016)","plainCitation":"(Beyer et al. 2016)","noteIndex":0},"citationItems":[{"id":1156,"uris":["http://zotero.org/users/878981/items/FDYYMXGG"],"uri":["http://zotero.org/users/878981/items/FDYYMXGG"],"itemData":{"id":1156,"type":"article-journal","title":"Solving conservation planning problems with integer linear programming","container-title":"Ecological Modelling","page":"14-22","volume":"328","note":"publisher: Elsevier","author":[{"family":"Beyer","given":"Hawthorne L"},{"family":"Dujardin","given":"Yann"},{"family":"Watts","given":"Matthew E"},{"family":"Possingham","given":"Hugh P"}],"issued":{"date-parts":[["2016"]]}}}],"schema":"https://github.com/citation-style-language/schema/raw/master/csl-citation.json"} </w:instrText>
       </w:r>
       <w:r>
         <w:rPr>
           <w:rFonts w:eastAsia="Times New Roman" w:cs="Times New Roman"/>
           <w:szCs w:val="24"/>
         </w:rPr>
+        <w:fldChar w:fldCharType="separate"/>
+      </w:r>
+      <w:r>
+        <w:rPr>
+          <w:rFonts w:cs="Times New Roman"/>
+        </w:rPr>
+        <w:t>(Beyer et al. 2016)</w:t>
+      </w:r>
+      <w:r>
+        <w:rPr>
+          <w:rFonts w:eastAsia="Times New Roman" w:cs="Times New Roman"/>
+          <w:szCs w:val="24"/>
+        </w:rPr>
+        <w:fldChar w:fldCharType="end"/>
+      </w:r>
+      <w:r>
+        <w:rPr>
+          <w:rFonts w:eastAsia="Times New Roman" w:cs="Times New Roman"/>
+          <w:szCs w:val="24"/>
+        </w:rPr>
+        <w:t xml:space="preserve">. </w:t>
+      </w:r>
+      <w:r>
+        <w:rPr>
+          <w:rFonts w:eastAsia="Times New Roman" w:cs="Times New Roman"/>
+          <w:szCs w:val="24"/>
+        </w:rPr>
+        <w:t xml:space="preserve">Building on Beyer et al. </w:t>
+      </w:r>
+      <w:r>
+        <w:rPr>
+          <w:rFonts w:eastAsia="Times New Roman" w:cs="Times New Roman"/>
+          <w:szCs w:val="24"/>
+        </w:rPr>
+        <w:fldChar w:fldCharType="begin"/>
+      </w:r>
+      <w:r>
+        <w:rPr>
+          <w:rFonts w:eastAsia="Times New Roman" w:cs="Times New Roman"/>
+          <w:szCs w:val="24"/>
+        </w:rPr>
+        <w:instrText xml:space="preserve"> ADDIN ZOTERO_ITEM CSL_CITATION {"citationID":"S3hQlLNU","properties":{"formattedCitation":"(Beyer et al. 2016)","plainCitation":"(Beyer et al. 2016)","noteIndex":0},"citationItems":[{"id":1156,"uris":["http://zotero.org/users/878981/items/FDYYMXGG"],"uri":["http://zotero.org/users/878981/items/FDYYMXGG"],"itemData":{"id":1156,"type":"article-journal","title":"Solving conservation planning problems with integer linear programming","container-title":"Ecological Modelling","page":"14-22","volume":"328","note":"publisher: Elsevier","author":[{"family":"Beyer","given":"Hawthorne L"},{"family":"Dujardin","given":"Yann"},{"family":"Watts","given":"Matthew E"},{"family":"Possingham","given":"Hugh P"}],"issued":{"date-parts":[["2016"]]}}}],"schema":"https://github.com/citation-style-language/schema/raw/master/csl-citation.json"} </w:instrText>
+      </w:r>
+      <w:r>
+        <w:rPr>
+          <w:rFonts w:eastAsia="Times New Roman" w:cs="Times New Roman"/>
+          <w:szCs w:val="24"/>
+        </w:rPr>
+        <w:fldChar w:fldCharType="separate"/>
+      </w:r>
+      <w:r>
+        <w:rPr>
+          <w:rFonts w:cs="Times New Roman"/>
+        </w:rPr>
+        <w:t>(Beyer et al. 2016)</w:t>
+      </w:r>
+      <w:r>
+        <w:rPr>
+          <w:rFonts w:eastAsia="Times New Roman" w:cs="Times New Roman"/>
+          <w:szCs w:val="24"/>
+        </w:rPr>
+        <w:fldChar w:fldCharType="end"/>
+      </w:r>
+      <w:r>
+        <w:rPr>
+          <w:rFonts w:eastAsia="Times New Roman" w:cs="Times New Roman"/>
+          <w:szCs w:val="24"/>
+        </w:rPr>
+        <w:t>, we created a software package</w:t>
+      </w:r>
+      <w:r>
+        <w:rPr>
+          <w:rFonts w:eastAsia="Times New Roman" w:cs="Times New Roman"/>
+          <w:szCs w:val="24"/>
+        </w:rPr>
+        <w:t xml:space="preserve"> for the R statistical software called </w:t>
+      </w:r>
+      <w:proofErr w:type="spellStart"/>
+      <w:r>
+        <w:rPr>
+          <w:rFonts w:eastAsia="Times New Roman" w:cs="Times New Roman"/>
+          <w:szCs w:val="24"/>
+        </w:rPr>
+        <w:t>prioritizr</w:t>
+      </w:r>
+      <w:proofErr w:type="spellEnd"/>
+      <w:r>
+        <w:rPr>
+          <w:rFonts w:eastAsia="Times New Roman" w:cs="Times New Roman"/>
+          <w:szCs w:val="24"/>
+        </w:rPr>
+        <w:t xml:space="preserve">, that </w:t>
+      </w:r>
+      <w:r>
+        <w:rPr>
+          <w:rFonts w:eastAsia="Times New Roman" w:cs="Times New Roman"/>
+          <w:szCs w:val="24"/>
+        </w:rPr>
+        <w:t xml:space="preserve">can </w:t>
+      </w:r>
+      <w:r>
+        <w:rPr>
+          <w:rFonts w:eastAsia="Times New Roman" w:cs="Times New Roman"/>
+          <w:szCs w:val="24"/>
+        </w:rPr>
+        <w:t xml:space="preserve">solve </w:t>
+      </w:r>
+      <w:proofErr w:type="spellStart"/>
+      <w:r>
+        <w:rPr>
+          <w:rFonts w:eastAsia="Times New Roman" w:cs="Times New Roman"/>
+          <w:szCs w:val="24"/>
+        </w:rPr>
+        <w:t>Marxan</w:t>
+      </w:r>
+      <w:proofErr w:type="spellEnd"/>
+      <w:r>
+        <w:rPr>
+          <w:rFonts w:eastAsia="Times New Roman" w:cs="Times New Roman"/>
+          <w:szCs w:val="24"/>
+        </w:rPr>
+        <w:t xml:space="preserve"> type problems</w:t>
+      </w:r>
+      <w:r>
+        <w:rPr>
+          <w:rFonts w:eastAsia="Times New Roman" w:cs="Times New Roman"/>
+          <w:szCs w:val="24"/>
+        </w:rPr>
+        <w:t>, among others,</w:t>
+      </w:r>
+      <w:r>
+        <w:rPr>
+          <w:rFonts w:eastAsia="Times New Roman" w:cs="Times New Roman"/>
+          <w:szCs w:val="24"/>
+        </w:rPr>
         <w:t xml:space="preserve"> </w:t>
       </w:r>
       <w:r>
@@ -1128,6 +1866,27 @@
           <w:rFonts w:eastAsia="Times New Roman" w:cs="Times New Roman"/>
           <w:szCs w:val="24"/>
         </w:rPr>
+        <w:t xml:space="preserve">using </w:t>
+      </w:r>
+      <w:r>
+        <w:rPr>
+          <w:rFonts w:eastAsia="Times New Roman" w:cs="Times New Roman"/>
+          <w:szCs w:val="24"/>
+        </w:rPr>
+        <w:t>ILP</w:t>
+      </w:r>
+      <w:r>
+        <w:rPr>
+          <w:rFonts w:eastAsia="Times New Roman" w:cs="Times New Roman"/>
+          <w:szCs w:val="24"/>
+        </w:rPr>
+        <w:t xml:space="preserve"> </w:t>
+      </w:r>
+      <w:r>
+        <w:rPr>
+          <w:rFonts w:eastAsia="Times New Roman" w:cs="Times New Roman"/>
+          <w:szCs w:val="24"/>
+        </w:rPr>
         <w:fldChar w:fldCharType="begin"/>
       </w:r>
       <w:r>
@@ -1135,7 +1894,7 @@
           <w:rFonts w:eastAsia="Times New Roman" w:cs="Times New Roman"/>
           <w:szCs w:val="24"/>
         </w:rPr>
-        <w:instrText xml:space="preserve"> ADDIN ZOTERO_ITEM CSL_CITATION {"citationID":"CdbEoWjp","properties":{"formattedCitation":"(Beyer et al. 2016)","plainCitation":"(Beyer et al. 2016)","noteIndex":0},"citationItems":[{"id":1156,"uris":["http://zotero.org/users/878981/items/FDYYMXGG"],"uri":["http://zotero.org/users/878981/items/FDYYMXGG"],"itemData":{"id":1156,"type":"article-journal","title":"Solving conservation planning problems with integer linear programming","container-title":"Ecological Modelling","page":"14-22","volume":"328","note":"publisher: Elsevier","author":[{"family":"Beyer","given":"Hawthorne L"},{"family":"Dujardin","given":"Yann"},{"family":"Watts","given":"Matthew E"},{"family":"Possingham","given":"Hugh P"}],"issued":{"date-parts":[["2016"]]}}}],"schema":"https://github.com/citation-style-language/schema/raw/master/csl-citation.json"} </w:instrText>
+        <w:instrText xml:space="preserve"> ADDIN ZOTERO_ITEM CSL_CITATION {"citationID":"Diusa6IO","properties":{"formattedCitation":"(Hanson et al. 2019)","plainCitation":"(Hanson et al. 2019)","noteIndex":0},"citationItems":[{"id":2311,"uris":["http://zotero.org/users/878981/items/54ZRZLXR"],"uri":["http://zotero.org/users/878981/items/54ZRZLXR"],"itemData":{"id":2311,"type":"book","title":"prioritizr: Systematic Conservation Prioritization in R, Version 4.0.2","URL":"https://github.com/prioritizr/prioritizr","author":[{"family":"Hanson","given":"JO"},{"family":"Schuster","given":"Richard"},{"family":"Morrell","given":"Nina"},{"family":"Strimas-Mackey","given":"Matt"},{"family":"Watts","given":"Matthew E"},{"family":"Arcese","given":"Peter"},{"family":"Bennett","given":"Joseph R."},{"family":"Possingham","given":"Hugh P."}],"issued":{"date-parts":[["2019"]]}}}],"schema":"https://github.com/citation-style-language/schema/raw/master/csl-citation.json"} </w:instrText>
       </w:r>
       <w:r>
         <w:rPr>
@@ -1148,7 +1907,7 @@
         <w:rPr>
           <w:rFonts w:cs="Times New Roman"/>
         </w:rPr>
-        <w:t>(Beyer et al. 2016)</w:t>
+        <w:t>(Hanson et al. 2019)</w:t>
       </w:r>
       <w:r>
         <w:rPr>
@@ -1162,7 +1921,7 @@
           <w:rFonts w:eastAsia="Times New Roman" w:cs="Times New Roman"/>
           <w:szCs w:val="24"/>
         </w:rPr>
-        <w:t xml:space="preserve">. </w:t>
+        <w:t>.</w:t>
       </w:r>
     </w:p>
     <w:p>
@@ -1178,9 +1937,15 @@
           <w:rFonts w:eastAsia="Times New Roman" w:cs="Times New Roman"/>
           <w:szCs w:val="24"/>
         </w:rPr>
-        <w:lastRenderedPageBreak/>
         <w:tab/>
       </w:r>
+      <w:r>
+        <w:rPr>
+          <w:rFonts w:eastAsia="Times New Roman" w:cs="Times New Roman"/>
+          <w:szCs w:val="24"/>
+        </w:rPr>
+        <w:t xml:space="preserve">Here, we are using a case study from Western North America to compare </w:t>
+      </w:r>
       <w:proofErr w:type="spellStart"/>
       <w:r>
         <w:rPr>
@@ -1195,472 +1960,51 @@
           <w:rFonts w:eastAsia="Times New Roman" w:cs="Times New Roman"/>
           <w:szCs w:val="24"/>
         </w:rPr>
-        <w:t xml:space="preserve"> is the most widely used SCP software globally, </w:t>
+        <w:t xml:space="preserve"> (</w:t>
       </w:r>
       <w:r>
         <w:rPr>
           <w:rFonts w:eastAsia="Times New Roman" w:cs="Times New Roman"/>
           <w:szCs w:val="24"/>
         </w:rPr>
-        <w:t xml:space="preserve">being </w:t>
+        <w:t>SA</w:t>
       </w:r>
       <w:r>
         <w:rPr>
           <w:rFonts w:eastAsia="Times New Roman" w:cs="Times New Roman"/>
           <w:szCs w:val="24"/>
         </w:rPr>
-        <w:t xml:space="preserve">used in 184 countries to </w:t>
-      </w:r>
+        <w:t xml:space="preserve">) and </w:t>
+      </w:r>
+      <w:proofErr w:type="spellStart"/>
       <w:r>
         <w:rPr>
           <w:rFonts w:eastAsia="Times New Roman" w:cs="Times New Roman"/>
           <w:szCs w:val="24"/>
         </w:rPr>
-        <w:t>design</w:t>
-      </w:r>
+        <w:t>prioritizr</w:t>
+      </w:r>
+      <w:proofErr w:type="spellEnd"/>
       <w:r>
         <w:rPr>
           <w:rFonts w:eastAsia="Times New Roman" w:cs="Times New Roman"/>
           <w:szCs w:val="24"/>
         </w:rPr>
-        <w:t xml:space="preserve"> </w:t>
+        <w:t xml:space="preserve"> (</w:t>
       </w:r>
       <w:r>
         <w:rPr>
           <w:rFonts w:eastAsia="Times New Roman" w:cs="Times New Roman"/>
           <w:szCs w:val="24"/>
         </w:rPr>
-        <w:t xml:space="preserve">marine and terrestrial </w:t>
+        <w:t>ILP</w:t>
       </w:r>
       <w:r>
         <w:rPr>
           <w:rFonts w:eastAsia="Times New Roman" w:cs="Times New Roman"/>
           <w:szCs w:val="24"/>
         </w:rPr>
-        <w:t>reserve</w:t>
-      </w:r>
-      <w:r>
-        <w:rPr>
-          <w:rFonts w:eastAsia="Times New Roman" w:cs="Times New Roman"/>
-          <w:szCs w:val="24"/>
-        </w:rPr>
-        <w:t xml:space="preserve"> </w:t>
-      </w:r>
-      <w:r>
-        <w:rPr>
-          <w:rFonts w:eastAsia="Times New Roman" w:cs="Times New Roman"/>
-          <w:szCs w:val="24"/>
-        </w:rPr>
-        <w:t>systems</w:t>
-      </w:r>
-      <w:r>
-        <w:rPr>
-          <w:rFonts w:eastAsia="Times New Roman" w:cs="Times New Roman"/>
-          <w:szCs w:val="24"/>
-        </w:rPr>
-        <w:t xml:space="preserve"> </w:t>
-      </w:r>
-      <w:r>
-        <w:rPr>
-          <w:rFonts w:eastAsia="Times New Roman" w:cs="Times New Roman"/>
-          <w:szCs w:val="24"/>
-        </w:rPr>
-        <w:fldChar w:fldCharType="begin"/>
-      </w:r>
-      <w:r>
-        <w:rPr>
-          <w:rFonts w:eastAsia="Times New Roman" w:cs="Times New Roman"/>
-          <w:szCs w:val="24"/>
-        </w:rPr>
-        <w:instrText xml:space="preserve"> ADDIN ZOTERO_ITEM CSL_CITATION {"citationID":"aAQDKnib","properties":{"formattedCitation":"(Ball et al. 2009)","plainCitation":"(Ball et al. 2009)","noteIndex":0},"citationItems":[{"id":1040,"uris":["http://zotero.org/users/878981/items/HRZ9EATX"],"uri":["http://zotero.org/users/878981/items/HRZ9EATX"],"itemData":{"id":1040,"type":"chapter","title":"Marxan and relatives: Software for spatial conservation prioritisation.","container-title":"Spatial conservation prioritisation: Quantitative methods and computational tools.","publisher":"Oxford University Press","publisher-place":"Oxford","page":"185-195","event-place":"Oxford","note":"Citation Key: Ball2009\nissue: 14","author":[{"family":"Ball","given":"I.R. R"},{"family":"Possingham","given":"H.P. P"},{"family":"Watts","given":"M.E. E"}],"editor":[{"family":"Moilanen","given":"A"},{"family":"Wilson","given":"K"},{"family":"Possingham","given":"H P"}],"issued":{"date-parts":[["2009"]]}}}],"schema":"https://github.com/citation-style-language/schema/raw/master/csl-citation.json"} </w:instrText>
-      </w:r>
-      <w:r>
-        <w:rPr>
-          <w:rFonts w:eastAsia="Times New Roman" w:cs="Times New Roman"/>
-          <w:szCs w:val="24"/>
-        </w:rPr>
-        <w:fldChar w:fldCharType="separate"/>
-      </w:r>
-      <w:r>
-        <w:rPr>
-          <w:rFonts w:cs="Times New Roman"/>
-        </w:rPr>
-        <w:t>(Ball et al. 2009)</w:t>
-      </w:r>
-      <w:r>
-        <w:rPr>
-          <w:rFonts w:eastAsia="Times New Roman" w:cs="Times New Roman"/>
-          <w:szCs w:val="24"/>
-        </w:rPr>
-        <w:fldChar w:fldCharType="end"/>
-      </w:r>
-      <w:r>
-        <w:rPr>
-          <w:rFonts w:eastAsia="Times New Roman" w:cs="Times New Roman"/>
-          <w:szCs w:val="24"/>
-        </w:rPr>
-        <w:t xml:space="preserve">. </w:t>
-      </w:r>
-      <w:proofErr w:type="spellStart"/>
-      <w:r>
-        <w:rPr>
-          <w:rFonts w:eastAsia="Times New Roman" w:cs="Times New Roman"/>
-          <w:szCs w:val="24"/>
-        </w:rPr>
-        <w:t>Marxan</w:t>
-      </w:r>
-      <w:proofErr w:type="spellEnd"/>
-      <w:r>
-        <w:rPr>
-          <w:rFonts w:eastAsia="Times New Roman" w:cs="Times New Roman"/>
-          <w:szCs w:val="24"/>
-        </w:rPr>
-        <w:t xml:space="preserve"> </w:t>
-      </w:r>
-      <w:r>
-        <w:rPr>
-          <w:rFonts w:eastAsia="Times New Roman" w:cs="Times New Roman"/>
-          <w:szCs w:val="24"/>
-        </w:rPr>
-        <w:t xml:space="preserve">commonly </w:t>
-      </w:r>
-      <w:r>
-        <w:rPr>
-          <w:rFonts w:eastAsia="Times New Roman" w:cs="Times New Roman"/>
-          <w:szCs w:val="24"/>
-        </w:rPr>
-        <w:t>use</w:t>
-      </w:r>
-      <w:r>
-        <w:rPr>
-          <w:rFonts w:eastAsia="Times New Roman" w:cs="Times New Roman"/>
-          <w:szCs w:val="24"/>
-        </w:rPr>
-        <w:t>s</w:t>
-      </w:r>
-      <w:r>
-        <w:rPr>
-          <w:rFonts w:eastAsia="Times New Roman" w:cs="Times New Roman"/>
-          <w:szCs w:val="24"/>
-        </w:rPr>
-        <w:t xml:space="preserve"> </w:t>
-      </w:r>
-      <w:r>
-        <w:rPr>
-          <w:rFonts w:eastAsia="Times New Roman" w:cs="Times New Roman"/>
-          <w:szCs w:val="24"/>
-        </w:rPr>
-        <w:t>simulated</w:t>
-      </w:r>
-      <w:r>
-        <w:rPr>
-          <w:rFonts w:eastAsia="Times New Roman" w:cs="Times New Roman"/>
-          <w:szCs w:val="24"/>
-        </w:rPr>
-        <w:t xml:space="preserve"> annealing</w:t>
-      </w:r>
-      <w:r>
-        <w:rPr>
-          <w:rFonts w:eastAsia="Times New Roman" w:cs="Times New Roman"/>
-          <w:szCs w:val="24"/>
-        </w:rPr>
-        <w:t xml:space="preserve">, </w:t>
-      </w:r>
-      <w:r>
-        <w:rPr>
-          <w:rFonts w:eastAsia="Times New Roman" w:cs="Times New Roman"/>
-          <w:szCs w:val="24"/>
-        </w:rPr>
-        <w:t xml:space="preserve">to find ‘near optimal’ solutions to </w:t>
-      </w:r>
-      <w:r>
-        <w:rPr>
-          <w:rFonts w:eastAsia="Times New Roman" w:cs="Times New Roman"/>
-          <w:szCs w:val="24"/>
-        </w:rPr>
-        <w:t xml:space="preserve">SCP problems. </w:t>
-      </w:r>
-      <w:r>
-        <w:rPr>
-          <w:rFonts w:eastAsia="Times New Roman" w:cs="Times New Roman"/>
-          <w:szCs w:val="24"/>
-        </w:rPr>
-        <w:t xml:space="preserve">Recent developments in computational capacity and algorithms has made it possible to solve the SCP problems </w:t>
-      </w:r>
-      <w:proofErr w:type="spellStart"/>
-      <w:r>
-        <w:rPr>
-          <w:rFonts w:eastAsia="Times New Roman" w:cs="Times New Roman"/>
-          <w:szCs w:val="24"/>
-        </w:rPr>
-        <w:t>Marxan</w:t>
-      </w:r>
-      <w:proofErr w:type="spellEnd"/>
-      <w:r>
-        <w:rPr>
-          <w:rFonts w:eastAsia="Times New Roman" w:cs="Times New Roman"/>
-          <w:szCs w:val="24"/>
-        </w:rPr>
-        <w:t xml:space="preserve"> solves with integer linear programming </w:t>
-      </w:r>
-      <w:r>
-        <w:rPr>
-          <w:rFonts w:eastAsia="Times New Roman" w:cs="Times New Roman"/>
-          <w:szCs w:val="24"/>
-        </w:rPr>
-        <w:fldChar w:fldCharType="begin"/>
-      </w:r>
-      <w:r>
-        <w:rPr>
-          <w:rFonts w:eastAsia="Times New Roman" w:cs="Times New Roman"/>
-          <w:szCs w:val="24"/>
-        </w:rPr>
-        <w:instrText xml:space="preserve"> ADDIN ZOTERO_ITEM CSL_CITATION {"citationID":"Y3EilbHl","properties":{"formattedCitation":"(Beyer et al. 2016)","plainCitation":"(Beyer et al. 2016)","noteIndex":0},"citationItems":[{"id":1156,"uris":["http://zotero.org/users/878981/items/FDYYMXGG"],"uri":["http://zotero.org/users/878981/items/FDYYMXGG"],"itemData":{"id":1156,"type":"article-journal","title":"Solving conservation planning problems with integer linear programming","container-title":"Ecological Modelling","page":"14-22","volume":"328","note":"publisher: Elsevier","author":[{"family":"Beyer","given":"Hawthorne L"},{"family":"Dujardin","given":"Yann"},{"family":"Watts","given":"Matthew E"},{"family":"Possingham","given":"Hugh P"}],"issued":{"date-parts":[["2016"]]}}}],"schema":"https://github.com/citation-style-language/schema/raw/master/csl-citation.json"} </w:instrText>
-      </w:r>
-      <w:r>
-        <w:rPr>
-          <w:rFonts w:eastAsia="Times New Roman" w:cs="Times New Roman"/>
-          <w:szCs w:val="24"/>
-        </w:rPr>
-        <w:fldChar w:fldCharType="separate"/>
-      </w:r>
-      <w:r>
-        <w:rPr>
-          <w:rFonts w:cs="Times New Roman"/>
-        </w:rPr>
-        <w:t>(Beyer et al. 2016)</w:t>
-      </w:r>
-      <w:r>
-        <w:rPr>
-          <w:rFonts w:eastAsia="Times New Roman" w:cs="Times New Roman"/>
-          <w:szCs w:val="24"/>
-        </w:rPr>
-        <w:fldChar w:fldCharType="end"/>
-      </w:r>
-      <w:r>
-        <w:rPr>
-          <w:rFonts w:eastAsia="Times New Roman" w:cs="Times New Roman"/>
-          <w:szCs w:val="24"/>
-        </w:rPr>
-        <w:t xml:space="preserve">. </w:t>
-      </w:r>
-      <w:r>
-        <w:rPr>
-          <w:rFonts w:eastAsia="Times New Roman" w:cs="Times New Roman"/>
-          <w:szCs w:val="24"/>
-        </w:rPr>
-        <w:t xml:space="preserve">Building on Beyer et al. </w:t>
-      </w:r>
-      <w:r>
-        <w:rPr>
-          <w:rFonts w:eastAsia="Times New Roman" w:cs="Times New Roman"/>
-          <w:szCs w:val="24"/>
-        </w:rPr>
-        <w:fldChar w:fldCharType="begin"/>
-      </w:r>
-      <w:r>
-        <w:rPr>
-          <w:rFonts w:eastAsia="Times New Roman" w:cs="Times New Roman"/>
-          <w:szCs w:val="24"/>
-        </w:rPr>
-        <w:instrText xml:space="preserve"> ADDIN ZOTERO_ITEM CSL_CITATION {"citationID":"S3hQlLNU","properties":{"formattedCitation":"(Beyer et al. 2016)","plainCitation":"(Beyer et al. 2016)","noteIndex":0},"citationItems":[{"id":1156,"uris":["http://zotero.org/users/878981/items/FDYYMXGG"],"uri":["http://zotero.org/users/878981/items/FDYYMXGG"],"itemData":{"id":1156,"type":"article-journal","title":"Solving conservation planning problems with integer linear programming","container-title":"Ecological Modelling","page":"14-22","volume":"328","note":"publisher: Elsevier","author":[{"family":"Beyer","given":"Hawthorne L"},{"family":"Dujardin","given":"Yann"},{"family":"Watts","given":"Matthew E"},{"family":"Possingham","given":"Hugh P"}],"issued":{"date-parts":[["2016"]]}}}],"schema":"https://github.com/citation-style-language/schema/raw/master/csl-citation.json"} </w:instrText>
-      </w:r>
-      <w:r>
-        <w:rPr>
-          <w:rFonts w:eastAsia="Times New Roman" w:cs="Times New Roman"/>
-          <w:szCs w:val="24"/>
-        </w:rPr>
-        <w:fldChar w:fldCharType="separate"/>
-      </w:r>
-      <w:r>
-        <w:rPr>
-          <w:rFonts w:cs="Times New Roman"/>
-        </w:rPr>
-        <w:t>(Beyer et al. 2016)</w:t>
-      </w:r>
-      <w:r>
-        <w:rPr>
-          <w:rFonts w:eastAsia="Times New Roman" w:cs="Times New Roman"/>
-          <w:szCs w:val="24"/>
-        </w:rPr>
-        <w:fldChar w:fldCharType="end"/>
-      </w:r>
-      <w:r>
-        <w:rPr>
-          <w:rFonts w:eastAsia="Times New Roman" w:cs="Times New Roman"/>
-          <w:szCs w:val="24"/>
-        </w:rPr>
-        <w:t>, we created a software package</w:t>
-      </w:r>
-      <w:r>
-        <w:rPr>
-          <w:rFonts w:eastAsia="Times New Roman" w:cs="Times New Roman"/>
-          <w:szCs w:val="24"/>
-        </w:rPr>
-        <w:t xml:space="preserve"> for the R statistical software called </w:t>
-      </w:r>
-      <w:proofErr w:type="spellStart"/>
-      <w:r>
-        <w:rPr>
-          <w:rFonts w:eastAsia="Times New Roman" w:cs="Times New Roman"/>
-          <w:szCs w:val="24"/>
-        </w:rPr>
-        <w:t>prioritizr</w:t>
-      </w:r>
-      <w:proofErr w:type="spellEnd"/>
-      <w:r>
-        <w:rPr>
-          <w:rFonts w:eastAsia="Times New Roman" w:cs="Times New Roman"/>
-          <w:szCs w:val="24"/>
-        </w:rPr>
-        <w:t xml:space="preserve">, that </w:t>
-      </w:r>
-      <w:r>
-        <w:rPr>
-          <w:rFonts w:eastAsia="Times New Roman" w:cs="Times New Roman"/>
-          <w:szCs w:val="24"/>
-        </w:rPr>
-        <w:t xml:space="preserve">can </w:t>
-      </w:r>
-      <w:r>
-        <w:rPr>
-          <w:rFonts w:eastAsia="Times New Roman" w:cs="Times New Roman"/>
-          <w:szCs w:val="24"/>
-        </w:rPr>
-        <w:t xml:space="preserve">solve </w:t>
-      </w:r>
-      <w:proofErr w:type="spellStart"/>
-      <w:r>
-        <w:rPr>
-          <w:rFonts w:eastAsia="Times New Roman" w:cs="Times New Roman"/>
-          <w:szCs w:val="24"/>
-        </w:rPr>
-        <w:t>Marxan</w:t>
-      </w:r>
-      <w:proofErr w:type="spellEnd"/>
-      <w:r>
-        <w:rPr>
-          <w:rFonts w:eastAsia="Times New Roman" w:cs="Times New Roman"/>
-          <w:szCs w:val="24"/>
-        </w:rPr>
-        <w:t xml:space="preserve"> type problems</w:t>
-      </w:r>
-      <w:r>
-        <w:rPr>
-          <w:rFonts w:eastAsia="Times New Roman" w:cs="Times New Roman"/>
-          <w:szCs w:val="24"/>
-        </w:rPr>
-        <w:t>, among others,</w:t>
-      </w:r>
-      <w:r>
-        <w:rPr>
-          <w:rFonts w:eastAsia="Times New Roman" w:cs="Times New Roman"/>
-          <w:szCs w:val="24"/>
-        </w:rPr>
-        <w:t xml:space="preserve"> </w:t>
-      </w:r>
-      <w:r>
-        <w:rPr>
-          <w:rFonts w:eastAsia="Times New Roman" w:cs="Times New Roman"/>
-          <w:szCs w:val="24"/>
-        </w:rPr>
-        <w:t xml:space="preserve">using integer linear programming </w:t>
-      </w:r>
-      <w:r>
-        <w:rPr>
-          <w:rFonts w:eastAsia="Times New Roman" w:cs="Times New Roman"/>
-          <w:szCs w:val="24"/>
-        </w:rPr>
-        <w:fldChar w:fldCharType="begin"/>
-      </w:r>
-      <w:r>
-        <w:rPr>
-          <w:rFonts w:eastAsia="Times New Roman" w:cs="Times New Roman"/>
-          <w:szCs w:val="24"/>
-        </w:rPr>
-        <w:instrText xml:space="preserve"> ADDIN ZOTERO_ITEM CSL_CITATION {"citationID":"Diusa6IO","properties":{"formattedCitation":"(Hanson et al. 2019)","plainCitation":"(Hanson et al. 2019)","noteIndex":0},"citationItems":[{"id":2311,"uris":["http://zotero.org/users/878981/items/54ZRZLXR"],"uri":["http://zotero.org/users/878981/items/54ZRZLXR"],"itemData":{"id":2311,"type":"book","title":"prioritizr: Systematic Conservation Prioritization in R, Version 4.0.2","URL":"https://github.com/prioritizr/prioritizr","author":[{"family":"Hanson","given":"JO"},{"family":"Schuster","given":"Richard"},{"family":"Morrell","given":"Nina"},{"family":"Strimas-Mackey","given":"Matt"},{"family":"Watts","given":"Matthew E"},{"family":"Arcese","given":"Peter"},{"family":"Bennett","given":"Joseph R."},{"family":"Possingham","given":"Hugh P."}],"issued":{"date-parts":[["2019"]]}}}],"schema":"https://github.com/citation-style-language/schema/raw/master/csl-citation.json"} </w:instrText>
-      </w:r>
-      <w:r>
-        <w:rPr>
-          <w:rFonts w:eastAsia="Times New Roman" w:cs="Times New Roman"/>
-          <w:szCs w:val="24"/>
-        </w:rPr>
-        <w:fldChar w:fldCharType="separate"/>
-      </w:r>
-      <w:r>
-        <w:rPr>
-          <w:rFonts w:cs="Times New Roman"/>
-        </w:rPr>
-        <w:t>(Hanson et al. 2019)</w:t>
-      </w:r>
-      <w:r>
-        <w:rPr>
-          <w:rFonts w:eastAsia="Times New Roman" w:cs="Times New Roman"/>
-          <w:szCs w:val="24"/>
-        </w:rPr>
-        <w:fldChar w:fldCharType="end"/>
-      </w:r>
-      <w:r>
-        <w:rPr>
-          <w:rFonts w:eastAsia="Times New Roman" w:cs="Times New Roman"/>
-          <w:szCs w:val="24"/>
-        </w:rPr>
-        <w:t>.</w:t>
-      </w:r>
-    </w:p>
-    <w:p>
-      <w:pPr>
-        <w:spacing w:after="0" w:line="480" w:lineRule="auto"/>
-        <w:rPr>
-          <w:rFonts w:eastAsia="Times New Roman" w:cs="Times New Roman"/>
-          <w:szCs w:val="24"/>
-        </w:rPr>
-      </w:pPr>
-      <w:r>
-        <w:rPr>
-          <w:rFonts w:eastAsia="Times New Roman" w:cs="Times New Roman"/>
-          <w:szCs w:val="24"/>
-        </w:rPr>
-        <w:tab/>
-      </w:r>
-      <w:r>
-        <w:rPr>
-          <w:rFonts w:eastAsia="Times New Roman" w:cs="Times New Roman"/>
-          <w:szCs w:val="24"/>
-        </w:rPr>
-        <w:t xml:space="preserve">Here, we are using a case study from Western North America to compare </w:t>
-      </w:r>
-      <w:proofErr w:type="spellStart"/>
-      <w:r>
-        <w:rPr>
-          <w:rFonts w:eastAsia="Times New Roman" w:cs="Times New Roman"/>
-          <w:szCs w:val="24"/>
-        </w:rPr>
-        <w:t>Marxan</w:t>
-      </w:r>
-      <w:proofErr w:type="spellEnd"/>
-      <w:r>
-        <w:rPr>
-          <w:rFonts w:eastAsia="Times New Roman" w:cs="Times New Roman"/>
-          <w:szCs w:val="24"/>
-        </w:rPr>
-        <w:t xml:space="preserve"> (simulated annealing) and </w:t>
-      </w:r>
-      <w:proofErr w:type="spellStart"/>
-      <w:r>
-        <w:rPr>
-          <w:rFonts w:eastAsia="Times New Roman" w:cs="Times New Roman"/>
-          <w:szCs w:val="24"/>
-        </w:rPr>
-        <w:t>prioritizr</w:t>
-      </w:r>
-      <w:proofErr w:type="spellEnd"/>
-      <w:r>
-        <w:rPr>
-          <w:rFonts w:eastAsia="Times New Roman" w:cs="Times New Roman"/>
-          <w:szCs w:val="24"/>
-        </w:rPr>
-        <w:t xml:space="preserve"> (integer linear programming) to </w:t>
+        <w:t xml:space="preserve">) to </w:t>
       </w:r>
       <w:r>
         <w:rPr>
@@ -2124,7 +2468,7 @@
         </w:rPr>
         <w:t xml:space="preserve"> Reference Dataset (</w:t>
       </w:r>
-      <w:hyperlink r:id="rId11" w:history="1">
+      <w:hyperlink r:id="rId8" w:history="1">
         <w:r>
           <w:rPr>
             <w:rStyle w:val="Hyperlink"/>
@@ -2160,39 +2504,113 @@
           <w:rFonts w:cs="Times New Roman"/>
           <w:lang w:val="en-CA"/>
         </w:rPr>
-        <w:t>, pers. com.). Sampling locations &lt;100 m apart were collapsed to one location, yielding 5470 checklists from 2160 locations, visited from 1-10 times and 2.53 times on average.</w:t>
-      </w:r>
-      <w:ins w:id="1" w:author="Matt Strimas-Mackey" w:date="2019-03-06T11:41:00Z">
-        <w:r>
-          <w:rPr>
-            <w:rFonts w:cs="Times New Roman"/>
-            <w:lang w:val="en-CA"/>
-          </w:rPr>
-          <w:t xml:space="preserve"> </w:t>
-        </w:r>
-        <w:commentRangeStart w:id="2"/>
-        <w:r>
-          <w:rPr>
-            <w:rFonts w:cs="Times New Roman"/>
-            <w:lang w:val="en-CA"/>
-          </w:rPr>
-          <w:t>unmarked</w:t>
-        </w:r>
-        <w:commentRangeEnd w:id="2"/>
-        <w:r>
-          <w:rPr>
-            <w:rStyle w:val="CommentReference"/>
-          </w:rPr>
-          <w:commentReference w:id="2"/>
-        </w:r>
-        <w:r>
-          <w:rPr>
-            <w:rFonts w:cs="Times New Roman"/>
-            <w:lang w:val="en-CA"/>
-          </w:rPr>
-          <w:t>.</w:t>
-        </w:r>
-      </w:ins>
+        <w:t xml:space="preserve">, pers. com.). Sampling locations &lt;100 m apart were collapsed to one location, yielding 5470 checklists from 2160 locations, visited from 1-10 times and 2.53 times on </w:t>
+      </w:r>
+      <w:proofErr w:type="spellStart"/>
+      <w:r>
+        <w:rPr>
+          <w:rFonts w:cs="Times New Roman"/>
+          <w:lang w:val="en-CA"/>
+        </w:rPr>
+        <w:t>average.</w:t>
+      </w:r>
+      <w:r>
+        <w:rPr>
+          <w:rFonts w:cs="Times New Roman"/>
+          <w:lang w:val="en-CA"/>
+        </w:rPr>
+        <w:t>The</w:t>
+      </w:r>
+      <w:proofErr w:type="spellEnd"/>
+      <w:r>
+        <w:rPr>
+          <w:rFonts w:cs="Times New Roman"/>
+          <w:lang w:val="en-CA"/>
+        </w:rPr>
+        <w:t xml:space="preserve"> R package unmarked v. 0.9-9 </w:t>
+      </w:r>
+      <w:r>
+        <w:rPr>
+          <w:rFonts w:cs="Times New Roman"/>
+          <w:lang w:val="en-CA"/>
+        </w:rPr>
+        <w:fldChar w:fldCharType="begin" w:fldLock="1"/>
+      </w:r>
+      <w:r>
+        <w:rPr>
+          <w:rFonts w:cs="Times New Roman"/>
+          <w:lang w:val="en-CA"/>
+        </w:rPr>
+        <w:instrText xml:space="preserve"> ADDIN ZOTERO_ITEM CSL_CITATION {"citationID":"l1mIRPpm","properties":{"formattedCitation":"(Fiske and Chandler 2011)","plainCitation":"(Fiske and Chandler 2011)","noteIndex":0},"citationItems":[{"id":"nGK9HAkO/BKdadpyH","uris":["http://www.mendeley.com/documents/?uuid=e1c48f1a-e581-4ac6-a75b-8b1f9d628c0c"],"uri":["http://www.mendeley.com/documents/?uuid=e1c48f1a-e581-4ac6-a75b-8b1f9d628c0c"],"itemData":{"DOI":"10.1002/wics.10","author":[{"dropping-particle":"","family":"Fiske","given":"Ian J","non-dropping-particle":"","parse-names":false,"suffix":""},{"dropping-particle":"","family":"Chandler","given":"Richard B","non-dropping-particle":"","parse-names":false,"suffix":""}],"container-title":"Journal Of Statistical Software","id":"ITEM-1","issue":"10","issued":{"date-parts":[["2011"]]},"page":"128-129","title":"unmarked : An R Package for Fitting Hierarchical Models of Wildlife Occurrence and Abundance","type":"article-journal","volume":"43"}}],"schema":"https://github.com/citation-style-language/schema/raw/master/csl-citation.json"} </w:instrText>
+      </w:r>
+      <w:r>
+        <w:rPr>
+          <w:rFonts w:cs="Times New Roman"/>
+          <w:lang w:val="en-CA"/>
+        </w:rPr>
+        <w:fldChar w:fldCharType="separate"/>
+      </w:r>
+      <w:r>
+        <w:rPr>
+          <w:rFonts w:cs="Times New Roman"/>
+        </w:rPr>
+        <w:t>(Fiske and Chandler 2011)</w:t>
+      </w:r>
+      <w:r>
+        <w:rPr>
+          <w:rFonts w:cs="Times New Roman"/>
+          <w:lang w:val="en-CA"/>
+        </w:rPr>
+        <w:fldChar w:fldCharType="end"/>
+      </w:r>
+      <w:r>
+        <w:rPr>
+          <w:rFonts w:cs="Times New Roman"/>
+          <w:lang w:val="en-CA"/>
+        </w:rPr>
+        <w:t xml:space="preserve"> provided the framework for all species models, which necessarily include two parts: occupancy and detection </w:t>
+      </w:r>
+      <w:r>
+        <w:rPr>
+          <w:rFonts w:cs="Times New Roman"/>
+          <w:lang w:val="en-CA"/>
+        </w:rPr>
+        <w:fldChar w:fldCharType="begin" w:fldLock="1"/>
+      </w:r>
+      <w:r>
+        <w:rPr>
+          <w:rFonts w:cs="Times New Roman"/>
+          <w:lang w:val="en-CA"/>
+        </w:rPr>
+        <w:instrText xml:space="preserve"> ADDIN ZOTERO_ITEM CSL_CITATION {"citationID":"R3goWj68","properties":{"formattedCitation":"(Mackenzie et al. 2002)","plainCitation":"(Mackenzie et al. 2002)","noteIndex":0},"citationItems":[{"id":"nGK9HAkO/ibRdvCKb","uris":["http://www.mendeley.com/documents/?uuid=bf9346c7-545f-4f32-adff-b070d5de308c"],"uri":["http://www.mendeley.com/documents/?uuid=bf9346c7-545f-4f32-adff-b070d5de308c"],"itemData":{"author":[{"dropping-particle":"","family":"Mackenzie","given":"Darryl I.","non-dropping-particle":"","parse-names":false,"suffix":""},{"dropping-particle":"","family":"Nichols","given":"James D.","non-dropping-particle":"","parse-names":false,"suffix":""},{"dropping-particle":"","family":"Lachman","given":"Gideon B","non-dropping-particle":"","parse-names":false,"suffix":""},{"dropping-particle":"","family":"Droege","given":"Sam J","non-dropping-particle":"","parse-names":false,"suffix":""},{"dropping-particle":"","family":"Royle","given":"J. Andrew","non-dropping-particle":"","parse-names":false,"suffix":""},{"dropping-particle":"","family":"Langtimm","given":"Cathrine A.","non-dropping-particle":"","parse-names":false,"suffix":""}],"container-title":"Ecology","id":"ITEM-1","issue":"8","issued":{"date-parts":[["2002"]]},"page":"2248-2255","title":"Estimating site occupancy rates when detection probabilities are less than one","type":"article-journal","volume":"83"}}],"schema":"https://github.com/citation-style-language/schema/raw/master/csl-citation.json"} </w:instrText>
+      </w:r>
+      <w:r>
+        <w:rPr>
+          <w:rFonts w:cs="Times New Roman"/>
+          <w:lang w:val="en-CA"/>
+        </w:rPr>
+        <w:fldChar w:fldCharType="separate"/>
+      </w:r>
+      <w:r>
+        <w:rPr>
+          <w:rFonts w:cs="Times New Roman"/>
+        </w:rPr>
+        <w:t>(Mackenzie et al. 2002)</w:t>
+      </w:r>
+      <w:r>
+        <w:rPr>
+          <w:rFonts w:cs="Times New Roman"/>
+          <w:lang w:val="en-CA"/>
+        </w:rPr>
+        <w:fldChar w:fldCharType="end"/>
+      </w:r>
+      <w:r>
+        <w:rPr>
+          <w:rFonts w:cs="Times New Roman"/>
+          <w:lang w:val="en-CA"/>
+        </w:rPr>
+        <w:t>.</w:t>
+      </w:r>
       <w:r>
         <w:rPr>
           <w:rFonts w:cs="Times New Roman"/>
@@ -2205,8 +2623,23 @@
           <w:rFonts w:cs="Times New Roman"/>
           <w:lang w:val="en-CA"/>
         </w:rPr>
-        <w:t xml:space="preserve">For further details see </w:t>
-      </w:r>
+        <w:t xml:space="preserve">For further details </w:t>
+      </w:r>
+      <w:r>
+        <w:rPr>
+          <w:rFonts w:cs="Times New Roman"/>
+          <w:lang w:val="en-CA"/>
+        </w:rPr>
+        <w:t xml:space="preserve">on biodiversity data </w:t>
+      </w:r>
+      <w:r>
+        <w:rPr>
+          <w:rFonts w:cs="Times New Roman"/>
+          <w:lang w:val="en-CA"/>
+        </w:rPr>
+        <w:t xml:space="preserve">see </w:t>
+      </w:r>
+      <w:commentRangeStart w:id="0"/>
       <w:proofErr w:type="spellStart"/>
       <w:r>
         <w:rPr>
@@ -2223,7 +2656,22 @@
           <w:highlight w:val="yellow"/>
           <w:lang w:val="en-CA"/>
         </w:rPr>
-        <w:t xml:space="preserve"> et al. (XXXX)</w:t>
+        <w:t xml:space="preserve"> et al. (XXXX</w:t>
+      </w:r>
+      <w:commentRangeEnd w:id="0"/>
+      <w:r>
+        <w:rPr>
+          <w:rStyle w:val="CommentReference"/>
+        </w:rPr>
+        <w:commentReference w:id="0"/>
+      </w:r>
+      <w:r>
+        <w:rPr>
+          <w:rFonts w:cs="Times New Roman"/>
+          <w:highlight w:val="yellow"/>
+          <w:lang w:val="en-CA"/>
+        </w:rPr>
+        <w:t>)</w:t>
       </w:r>
       <w:r>
         <w:rPr>
@@ -2393,7 +2841,7 @@
           <w:rFonts w:cs="Times New Roman"/>
           <w:lang w:val="en-CA"/>
         </w:rPr>
-        <w:t xml:space="preserve">; Version: StatewideParcels_v2012n_e9.2_r1.3; Date accessed: 2015/04/30), as well as San Juan County Parcel Data with separate signed user agreement. The combined cadastral layer included 1.92M polygons. Cadastral data, including tax assessment land values from Oregon State had to be sourced from individual counties, which included Benton, Clackamas, Columbia, Douglas, Lane, </w:t>
+        <w:t xml:space="preserve">; Version: StatewideParcels_v2012n_e9.2_r1.3; Date accessed: 2015/04/30), as well as San Juan County Parcel Data with separate signed user agreement. The combined cadastral layer included 1.92M polygons. Cadastral data, including tax assessment land values from Oregon State had to be </w:t>
       </w:r>
       <w:r>
         <w:rPr>
@@ -2401,7 +2849,7 @@
           <w:lang w:val="en-CA"/>
         </w:rPr>
         <w:lastRenderedPageBreak/>
-        <w:t xml:space="preserve">Linn, Marion, </w:t>
+        <w:t xml:space="preserve">sourced from individual counties, which included Benton, Clackamas, Columbia, Douglas, Lane, Linn, Marion, </w:t>
       </w:r>
       <w:proofErr w:type="spellStart"/>
       <w:r>
@@ -2600,16 +3048,27 @@
         <w:rPr>
           <w:rStyle w:val="apple-converted-space"/>
           <w:shd w:val="clear" w:color="auto" w:fill="FFFFFF"/>
-          <w:lang w:val="en-CA"/>
         </w:rPr>
       </w:pPr>
-      <w:r>
+    </w:p>
+    <w:p>
+      <w:pPr>
+        <w:pStyle w:val="xmsolistparagraph"/>
+        <w:spacing w:before="0" w:beforeAutospacing="0" w:after="0" w:afterAutospacing="0" w:line="480" w:lineRule="auto"/>
+        <w:ind w:firstLine="720"/>
         <w:rPr>
           <w:rStyle w:val="apple-converted-space"/>
           <w:shd w:val="clear" w:color="auto" w:fill="FFFFFF"/>
           <w:lang w:val="en-CA"/>
         </w:rPr>
-        <w:t>Integer linear programming (ILP) is the subset of optimization algorithms used here to solve reserve design problems. The general form of an ILP problem can be expressed in matrix notation as:</w:t>
+      </w:pPr>
+      <w:r>
+        <w:rPr>
+          <w:rStyle w:val="apple-converted-space"/>
+          <w:shd w:val="clear" w:color="auto" w:fill="FFFFFF"/>
+          <w:lang w:val="en-CA"/>
+        </w:rPr>
+        <w:t>Integer linear programming is the subset of optimization algorithms used here to solve reserve design problems. The general form of an ILP problem can be expressed in matrix notation as:</w:t>
       </w:r>
     </w:p>
     <w:p>
@@ -2706,7 +3165,16 @@
           <w:shd w:val="clear" w:color="auto" w:fill="FFFFFF"/>
           <w:lang w:val="en-CA"/>
         </w:rPr>
-        <w:t xml:space="preserve"> in planning unit j. We set an objective to find the solution that fulfills all the targets and constraints for the </w:t>
+        <w:t xml:space="preserve"> in planning unit j. We set </w:t>
+      </w:r>
+      <w:r>
+        <w:rPr>
+          <w:rStyle w:val="apple-converted-space"/>
+          <w:shd w:val="clear" w:color="auto" w:fill="FFFFFF"/>
+          <w:lang w:val="en-CA"/>
+        </w:rPr>
+        <w:lastRenderedPageBreak/>
+        <w:t xml:space="preserve">an objective to find the solution that fulfills all the targets and constraints for the </w:t>
       </w:r>
       <w:r>
         <w:rPr>
@@ -2792,7 +3260,6 @@
           <w:i/>
           <w:lang w:val="en-CA"/>
         </w:rPr>
-        <w:lastRenderedPageBreak/>
         <w:t>ILP solvers</w:t>
       </w:r>
       <w:r>
@@ -3339,7 +3806,14 @@
         <w:rPr>
           <w:lang w:val="en-CA"/>
         </w:rPr>
-        <w:t xml:space="preserve"> we also varied two additional parameters, </w:t>
+        <w:t xml:space="preserve"> we also varied two </w:t>
+      </w:r>
+      <w:r>
+        <w:rPr>
+          <w:lang w:val="en-CA"/>
+        </w:rPr>
+        <w:lastRenderedPageBreak/>
+        <w:t xml:space="preserve">additional parameters, </w:t>
       </w:r>
       <w:proofErr w:type="spellStart"/>
       <w:r>
@@ -3405,14 +3879,7 @@
         <w:rPr>
           <w:lang w:val="en-CA"/>
         </w:rPr>
-        <w:t xml:space="preserve"> (90% target, 72 </w:t>
-      </w:r>
-      <w:r>
-        <w:rPr>
-          <w:lang w:val="en-CA"/>
-        </w:rPr>
-        <w:lastRenderedPageBreak/>
-        <w:t xml:space="preserve">features, 148510 planning units, 1E+08 iterations) </w:t>
+        <w:t xml:space="preserve"> (90% target, 72 features, 148510 planning units, 1E+08 iterations) </w:t>
       </w:r>
       <w:r>
         <w:rPr>
@@ -3438,7 +3905,7 @@
         </w:rPr>
         <w:t xml:space="preserve">scenarios to those mentioned above. </w:t>
       </w:r>
-      <w:commentRangeStart w:id="3"/>
+      <w:commentRangeStart w:id="1"/>
       <w:r>
         <w:rPr>
           <w:lang w:val="en-CA"/>
@@ -3547,13 +4014,13 @@
         </w:rPr>
         <w:t>?</w:t>
       </w:r>
-      <w:commentRangeEnd w:id="3"/>
+      <w:commentRangeEnd w:id="1"/>
       <w:r>
         <w:rPr>
           <w:rStyle w:val="CommentReference"/>
           <w:rFonts w:eastAsiaTheme="minorHAnsi" w:cstheme="minorBidi"/>
         </w:rPr>
-        <w:commentReference w:id="3"/>
+        <w:commentReference w:id="1"/>
       </w:r>
       <w:r>
         <w:rPr>
@@ -3676,7 +4143,10 @@
         <w:ind w:firstLine="720"/>
       </w:pPr>
       <w:r>
-        <w:t>Integer linear programming algorithms (</w:t>
+        <w:t>ILP</w:t>
+      </w:r>
+      <w:r>
+        <w:t xml:space="preserve"> algorithms (</w:t>
       </w:r>
       <w:proofErr w:type="spellStart"/>
       <w:r>
@@ -3684,7 +4154,13 @@
       </w:r>
       <w:proofErr w:type="spellEnd"/>
       <w:r>
-        <w:t>, Symphony) outperformed simulated annealing (</w:t>
+        <w:t xml:space="preserve">, Symphony) outperformed </w:t>
+      </w:r>
+      <w:r>
+        <w:t>SA</w:t>
+      </w:r>
+      <w:r>
+        <w:t xml:space="preserve"> (</w:t>
       </w:r>
       <w:proofErr w:type="spellStart"/>
       <w:r>
@@ -3692,12 +4168,7 @@
       </w:r>
       <w:proofErr w:type="spellEnd"/>
       <w:r>
-        <w:t xml:space="preserve">) in terms of finding the optimal solution in every case. This resulted in a </w:t>
-      </w:r>
-      <w:bookmarkStart w:id="4" w:name="_GoBack"/>
-      <w:bookmarkEnd w:id="4"/>
-      <w:r>
-        <w:t>lower objective value, but in our case of using assessed land values as cost, we show that cost savings ranging from 12 to 30% result in hugely reduced expenditures. At the 30% protection target ILP solvers resulted in solutions that were $144M cheaper than SA</w:t>
+        <w:t>) in terms of finding the optimal solution in every case. This resulted in a lower objective value, but in our case of using assessed land values as cost, we show that cost savings ranging from 12 to 30% result in hugely reduced expenditures. At the 30% protection target ILP solvers resulted in solutions that were $144M cheaper than SA</w:t>
       </w:r>
       <w:r>
         <w:t xml:space="preserve"> (Figure 1)</w:t>
@@ -3823,7 +4294,11 @@
         <w:t>was as fast or faster across all scenarios investigated</w:t>
       </w:r>
       <w:r>
-        <w:t xml:space="preserve">, Symphony took between 0 and 113 times longer than </w:t>
+        <w:t xml:space="preserve">, Symphony took between 0 and </w:t>
+      </w:r>
+      <w:r>
+        <w:lastRenderedPageBreak/>
+        <w:t xml:space="preserve">113 times longer than </w:t>
       </w:r>
       <w:proofErr w:type="spellStart"/>
       <w:r>
@@ -3845,22 +4320,7 @@
       </w:r>
       <w:proofErr w:type="spellEnd"/>
       <w:r>
-        <w:t xml:space="preserve"> took between 0 and </w:t>
-      </w:r>
-      <w:commentRangeStart w:id="5"/>
-      <w:r>
-        <w:t xml:space="preserve">28710 </w:t>
-      </w:r>
-      <w:commentRangeEnd w:id="5"/>
-      <w:r>
-        <w:rPr>
-          <w:rStyle w:val="CommentReference"/>
-          <w:rFonts w:eastAsiaTheme="minorHAnsi" w:cstheme="minorBidi"/>
-        </w:rPr>
-        <w:commentReference w:id="5"/>
-      </w:r>
-      <w:r>
-        <w:t xml:space="preserve">times longer than </w:t>
+        <w:t xml:space="preserve"> took between 0 and 28710 times longer than </w:t>
       </w:r>
       <w:proofErr w:type="spellStart"/>
       <w:r>
@@ -3889,9 +4349,178 @@
         <w:rPr>
           <w:b/>
         </w:rPr>
-        <w:lastRenderedPageBreak/>
         <w:t>Discussion</w:t>
       </w:r>
+    </w:p>
+    <w:p>
+      <w:pPr>
+        <w:pStyle w:val="xmsonormal"/>
+        <w:spacing w:before="0" w:beforeAutospacing="0" w:after="0" w:afterAutospacing="0" w:line="480" w:lineRule="auto"/>
+        <w:ind w:firstLine="720"/>
+      </w:pPr>
+      <w:r>
+        <w:t>We found that I</w:t>
+      </w:r>
+      <w:r>
+        <w:t xml:space="preserve">LP algorithms outperformed SA both in terms of cost-effectiveness and processing times. </w:t>
+      </w:r>
+      <w:r>
+        <w:t xml:space="preserve">There have been calls for using ILP in solving </w:t>
+      </w:r>
+      <w:r>
+        <w:t>conservation</w:t>
+      </w:r>
+      <w:r>
+        <w:t xml:space="preserve"> </w:t>
+      </w:r>
+      <w:r>
+        <w:t>planning problems</w:t>
+      </w:r>
+      <w:r>
+        <w:t xml:space="preserve"> in the past </w:t>
+      </w:r>
+      <w:r>
+        <w:fldChar w:fldCharType="begin"/>
+      </w:r>
+      <w:r>
+        <w:instrText xml:space="preserve"> ADDIN ZOTERO_ITEM CSL_CITATION {"citationID":"3RPwTHLW","properties":{"formattedCitation":"(Underhill 1994, Rodrigues and Gaston 2002)","plainCitation":"(Underhill 1994, Rodrigues and Gaston 2002)","noteIndex":0},"citationItems":[{"id":2537,"uris":["http://zotero.org/users/878981/items/Z84VPKP3"],"uri":["http://zotero.org/users/878981/items/Z84VPKP3"],"itemData":{"id":2537,"type":"article-journal","title":"Optimal and suboptimal reserve selection algorithms","container-title":"Biological Conservation","page":"85-87","volume":"70","issue":"1","source":"ScienceDirect","abstract":"This paper criticises some reserve selection algorithms that have recently been published in Biological Conservation and have rapidly become enshrined in the principle of complementarity. These algorithms are shown, by means of a counter-example, to be suboptimal. Integer programming techniques, available for 30 years, provide optimal solutions to the reserve selection problem. The paper appeals for closer co-operation between biologists and mathematicians in the development of algorithms.","DOI":"10.1016/0006-3207(94)90302-6","ISSN":"0006-3207","journalAbbreviation":"Biological Conservation","author":[{"family":"Underhill","given":"L. G."}],"issued":{"date-parts":[["1994",1,1]]}}},{"id":2541,"uris":["http://zotero.org/users/878981/items/PWPFKVQX"],"uri":["http://zotero.org/users/878981/items/PWPFKVQX"],"itemData":{"id":2541,"type":"article-journal","title":"Optimisation in reserve selection procedures—why not?","container-title":"Biological Conservation","page":"123-129","volume":"107","issue":"1","source":"ScienceDirect","abstract":"Linear programming techniques provide an appropriate tool for solving reserve selection problems. Although this has long been known, most published analyses persist in the use of intuitive heuristics, which cannot guarantee the optimality of the solutions found. Here, we dispute two of the most common justifications for the use of intuitive heuristics, namely that optimisation techniques are too slow and cannot solve the most realistic selection problems. By presenting an overview of processing times obtained when solving a diversity of reserve selection problems, we demonstrate that most of those published could almost certainly be solved very quickly by standard optimisation software using current widely available computing technology. Even for those problems that take longer to solve, solutions with low levels of sub-optimality can be obtained quite quickly, presenting a better alternative to intuitive heuristics.","DOI":"10.1016/S0006-3207(02)00042-3","ISSN":"0006-3207","journalAbbreviation":"Biological Conservation","author":[{"family":"Rodrigues","given":"Ana S. L."},{"family":"Gaston","given":"Kevin J."}],"issued":{"date-parts":[["2002",9,1]]}}}],"schema":"https://github.com/citation-style-language/schema/raw/master/csl-citation.json"} </w:instrText>
+      </w:r>
+      <w:r>
+        <w:fldChar w:fldCharType="separate"/>
+      </w:r>
+      <w:r>
+        <w:t>(Underhill 1994, Rodrigues and Gaston 2002)</w:t>
+      </w:r>
+      <w:r>
+        <w:fldChar w:fldCharType="end"/>
+      </w:r>
+      <w:r>
+        <w:t xml:space="preserve">, but we are only now getting to a point where making this switch seems feasible. </w:t>
+      </w:r>
+      <w:r>
+        <w:t xml:space="preserve">With the drawback of failing to solve large problems diminishing, or even disappearing, the second drawback identified of presenting a single best solution being not that useful for practical and political reasons is all that remains </w:t>
+      </w:r>
+      <w:r>
+        <w:fldChar w:fldCharType="begin"/>
+      </w:r>
+      <w:r>
+        <w:instrText xml:space="preserve"> ADDIN ZOTERO_ITEM CSL_CITATION {"citationID":"i8FnLRIt","properties":{"formattedCitation":"(Ball et al. 2009)","plainCitation":"(Ball et al. 2009)","noteIndex":0},"citationItems":[{"id":1040,"uris":["http://zotero.org/users/878981/items/HRZ9EATX"],"uri":["http://zotero.org/users/878981/items/HRZ9EATX"],"itemData":{"id":1040,"type":"chapter","title":"Marxan and relatives: Software for spatial conservation prioritisation.","container-title":"Spatial conservation prioritisation: Quantitative methods and computational tools.","publisher":"Oxford University Press","publisher-place":"Oxford","page":"185-195","event-place":"Oxford","note":"Citation Key: Ball2009\nissue: 14","author":[{"family":"Ball","given":"I.R. R"},{"family":"Possingham","given":"H.P. P"},{"family":"Watts","given":"M.E. E"}],"editor":[{"family":"Moilanen","given":"A"},{"family":"Wilson","given":"K"},{"family":"Possingham","given":"H P"}],"issued":{"date-parts":[["2009"]]}}}],"schema":"https://github.com/citation-style-language/schema/raw/master/csl-citation.json"} </w:instrText>
+      </w:r>
+      <w:r>
+        <w:fldChar w:fldCharType="separate"/>
+      </w:r>
+      <w:r>
+        <w:t>(Ball et al. 2009)</w:t>
+      </w:r>
+      <w:r>
+        <w:fldChar w:fldCharType="end"/>
+      </w:r>
+      <w:r>
+        <w:t>.</w:t>
+      </w:r>
+      <w:r>
+        <w:t xml:space="preserve"> One could argue that this would not represent an insurmountable problem and we think the benefits of finding the optimal solution to a conservation planning problem will likely outweigh that drawback. </w:t>
+      </w:r>
+    </w:p>
+    <w:p>
+      <w:pPr>
+        <w:pStyle w:val="xmsonormal"/>
+        <w:spacing w:after="0" w:line="480" w:lineRule="auto"/>
+      </w:pPr>
+      <w:r>
+        <w:tab/>
+      </w:r>
+      <w:r>
+        <w:t xml:space="preserve">One practical advantage of using ILP over SA is that the analysis does not require calibration. </w:t>
+      </w:r>
+      <w:r>
+        <w:t xml:space="preserve">A crucial task in every </w:t>
+      </w:r>
+      <w:proofErr w:type="spellStart"/>
+      <w:r>
+        <w:t>Marxan</w:t>
+      </w:r>
+      <w:proofErr w:type="spellEnd"/>
+      <w:r>
+        <w:t xml:space="preserve">/SA </w:t>
+      </w:r>
+      <w:r>
+        <w:t xml:space="preserve">project is the calibration of parameter for the </w:t>
+      </w:r>
+      <w:proofErr w:type="spellStart"/>
+      <w:r>
+        <w:t>Marxan</w:t>
+      </w:r>
+      <w:proofErr w:type="spellEnd"/>
+      <w:r>
+        <w:t xml:space="preserve"> analysis</w:t>
+      </w:r>
+      <w:r>
+        <w:t xml:space="preserve"> </w:t>
+      </w:r>
+      <w:r>
+        <w:fldChar w:fldCharType="begin"/>
+      </w:r>
+      <w:r>
+        <w:instrText xml:space="preserve"> ADDIN ZOTERO_ITEM CSL_CITATION {"citationID":"QVU6yObh","properties":{"formattedCitation":"(Ardron et al. 2010)","plainCitation":"(Ardron et al. 2010)","noteIndex":0},"citationItems":[{"id":268,"uris":["http://zotero.org/users/878981/items/GIJGKVS6"],"uri":["http://zotero.org/users/878981/items/GIJGKVS6"],"itemData":{"id":268,"type":"book","title":"Marxan Good Practices Handbook, Version 2","publisher":"Pacific Marine Analysis and Research Association","publisher-place":"Victoria, BC, Canada","number-of-pages":"165","event-place":"Victoria, BC, Canada","note":"Citation Key: Ardron2010","editor":[{"family":"Ardron","given":"Jeff A"},{"family":"Possingham","given":"Hugh P"},{"family":"Klein","given":"Carissa J"}],"issued":{"date-parts":[["2010"]]}}}],"schema":"https://github.com/citation-style-language/schema/raw/master/csl-citation.json"} </w:instrText>
+      </w:r>
+      <w:r>
+        <w:fldChar w:fldCharType="separate"/>
+      </w:r>
+      <w:r>
+        <w:t>(</w:t>
+      </w:r>
+      <w:proofErr w:type="spellStart"/>
+      <w:r>
+        <w:t>Ardron</w:t>
+      </w:r>
+      <w:proofErr w:type="spellEnd"/>
+      <w:r>
+        <w:t xml:space="preserve"> et al. 2010)</w:t>
+      </w:r>
+      <w:r>
+        <w:fldChar w:fldCharType="end"/>
+      </w:r>
+      <w:r>
+        <w:t xml:space="preserve">. </w:t>
+      </w:r>
+      <w:r>
+        <w:t xml:space="preserve">This task can be very time consuming, especially for larger problems. </w:t>
+      </w:r>
+      <w:r>
+        <w:t>At the very least species penalty factor</w:t>
+      </w:r>
+      <w:r>
+        <w:t xml:space="preserve"> (SPF)</w:t>
+      </w:r>
+      <w:r>
+        <w:t xml:space="preserve">, SA iterations and number of restarts should be calibrated. </w:t>
+      </w:r>
+      <w:r>
+        <w:t xml:space="preserve">Ideally parameters should be explored </w:t>
+      </w:r>
+      <w:r>
+        <w:t xml:space="preserve">over the entire variable space, which would mean that if we wanted to explore three values for each parameter, we would end up with 27 (3 * 3 *3) scenarios to explore. </w:t>
+      </w:r>
+      <w:r>
+        <w:t xml:space="preserve">With the most complex problem investigated here this would take in the order of 5 days just to calibrate </w:t>
+      </w:r>
+      <w:proofErr w:type="spellStart"/>
+      <w:r>
+        <w:t>Marxan</w:t>
+      </w:r>
+      <w:proofErr w:type="spellEnd"/>
+      <w:r>
+        <w:t xml:space="preserve"> runs. None of this calibration time is necessary using ILP. </w:t>
+      </w:r>
+      <w:r>
+        <w:t xml:space="preserve">An added benefit is that </w:t>
+      </w:r>
+      <w:r>
+        <w:t>the somewhat subjective process of setting values for these three parameters can be eliminated using ILP as well.</w:t>
+      </w:r>
+      <w:bookmarkStart w:id="2" w:name="_GoBack"/>
+      <w:bookmarkEnd w:id="2"/>
     </w:p>
     <w:p>
       <w:pPr>
@@ -3927,7 +4556,13 @@
         <w:rPr>
           <w:rFonts w:cs="Times New Roman"/>
         </w:rPr>
-        <w:t xml:space="preserve">Integer linear programming </w:t>
+        <w:t>ILP</w:t>
+      </w:r>
+      <w:r>
+        <w:rPr>
+          <w:rFonts w:cs="Times New Roman"/>
+        </w:rPr>
+        <w:t xml:space="preserve"> </w:t>
       </w:r>
       <w:r>
         <w:rPr>
@@ -3939,7 +4574,19 @@
         <w:rPr>
           <w:rFonts w:cs="Times New Roman"/>
         </w:rPr>
-        <w:t xml:space="preserve">outperform simulated annealing </w:t>
+        <w:t xml:space="preserve">outperform </w:t>
+      </w:r>
+      <w:r>
+        <w:rPr>
+          <w:rFonts w:cs="Times New Roman"/>
+        </w:rPr>
+        <w:t>SA</w:t>
+      </w:r>
+      <w:r>
+        <w:rPr>
+          <w:rFonts w:cs="Times New Roman"/>
+        </w:rPr>
+        <w:t xml:space="preserve"> </w:t>
       </w:r>
       <w:r>
         <w:rPr>
@@ -3971,7 +4618,19 @@
         <w:rPr>
           <w:rFonts w:cs="Times New Roman"/>
         </w:rPr>
-        <w:t xml:space="preserve">time required to find near optimal or optimal solutions. Using an integer linear programming algorithm, as implemented in the R package </w:t>
+        <w:t xml:space="preserve">time required to find near optimal or optimal solutions. Using an </w:t>
+      </w:r>
+      <w:r>
+        <w:rPr>
+          <w:rFonts w:cs="Times New Roman"/>
+        </w:rPr>
+        <w:t>ILP</w:t>
+      </w:r>
+      <w:r>
+        <w:rPr>
+          <w:rFonts w:cs="Times New Roman"/>
+        </w:rPr>
+        <w:t xml:space="preserve"> algorithm, as implemented in the R package </w:t>
       </w:r>
       <w:proofErr w:type="spellStart"/>
       <w:r>
@@ -3993,7 +4652,7 @@
         </w:rPr>
         <w:t xml:space="preserve"> </w:t>
       </w:r>
-      <w:commentRangeStart w:id="6"/>
+      <w:commentRangeStart w:id="3"/>
       <w:r>
         <w:rPr>
           <w:rFonts w:cs="Times New Roman"/>
@@ -4028,12 +4687,12 @@
         </w:rPr>
         <w:t xml:space="preserve"> can do and more, we highly recommend users adopting this modified approach to solving systematic conservation planning problems.</w:t>
       </w:r>
-      <w:commentRangeEnd w:id="6"/>
+      <w:commentRangeEnd w:id="3"/>
       <w:r>
         <w:rPr>
           <w:rStyle w:val="CommentReference"/>
         </w:rPr>
-        <w:commentReference w:id="6"/>
+        <w:commentReference w:id="3"/>
       </w:r>
     </w:p>
     <w:p>
@@ -4494,7 +5153,7 @@
         <w:rPr>
           <w:rFonts w:cs="Times New Roman"/>
         </w:rPr>
-        <w:t>Ferraro, P. J. 2003. Assigning priority to environmental policy interventions in a heterogeneous world. Journal of Policy Analysis and Management 22:27–43.</w:t>
+        <w:t>Dantzig, G. 2016. Linear Programming and Extensions. Princeton University Press.</w:t>
       </w:r>
     </w:p>
     <w:p>
@@ -4504,33 +5163,11 @@
           <w:rFonts w:cs="Times New Roman"/>
         </w:rPr>
       </w:pPr>
-      <w:proofErr w:type="spellStart"/>
-      <w:r>
-        <w:rPr>
-          <w:rFonts w:cs="Times New Roman"/>
-        </w:rPr>
-        <w:t>Gurobi</w:t>
-      </w:r>
-      <w:proofErr w:type="spellEnd"/>
-      <w:r>
-        <w:rPr>
-          <w:rFonts w:cs="Times New Roman"/>
-        </w:rPr>
-        <w:t xml:space="preserve"> Optimization Inc. 2017. </w:t>
-      </w:r>
-      <w:proofErr w:type="spellStart"/>
-      <w:r>
-        <w:rPr>
-          <w:rFonts w:cs="Times New Roman"/>
-        </w:rPr>
-        <w:t>Gurobi</w:t>
-      </w:r>
-      <w:proofErr w:type="spellEnd"/>
-      <w:r>
-        <w:rPr>
-          <w:rFonts w:cs="Times New Roman"/>
-        </w:rPr>
-        <w:t xml:space="preserve"> Optimizer Reference Manual, Version 7.5.1.</w:t>
+      <w:r>
+        <w:rPr>
+          <w:rFonts w:cs="Times New Roman"/>
+        </w:rPr>
+        <w:t>Ferraro, P. J. 2003. Assigning priority to environmental policy interventions in a heterogeneous world. Journal of Policy Analysis and Management 22:27–43.</w:t>
       </w:r>
     </w:p>
     <w:p>
@@ -4544,63 +5181,35 @@
         <w:rPr>
           <w:rFonts w:cs="Times New Roman"/>
         </w:rPr>
-        <w:t xml:space="preserve">Hanson, J., R. Schuster, N. Morrell, M. </w:t>
-      </w:r>
-      <w:proofErr w:type="spellStart"/>
-      <w:r>
-        <w:rPr>
-          <w:rFonts w:cs="Times New Roman"/>
-        </w:rPr>
-        <w:t>Strimas</w:t>
-      </w:r>
-      <w:proofErr w:type="spellEnd"/>
-      <w:r>
-        <w:rPr>
-          <w:rFonts w:cs="Times New Roman"/>
-        </w:rPr>
-        <w:t xml:space="preserve">-Mackey, M. E. Watts, P. </w:t>
-      </w:r>
-      <w:proofErr w:type="spellStart"/>
-      <w:r>
-        <w:rPr>
-          <w:rFonts w:cs="Times New Roman"/>
-        </w:rPr>
-        <w:t>Arcese</w:t>
-      </w:r>
-      <w:proofErr w:type="spellEnd"/>
-      <w:r>
-        <w:rPr>
-          <w:rFonts w:cs="Times New Roman"/>
-        </w:rPr>
-        <w:t xml:space="preserve">, J. R. Bennett, and H. P. </w:t>
-      </w:r>
-      <w:proofErr w:type="spellStart"/>
-      <w:r>
-        <w:rPr>
-          <w:rFonts w:cs="Times New Roman"/>
-        </w:rPr>
-        <w:t>Possingham</w:t>
-      </w:r>
-      <w:proofErr w:type="spellEnd"/>
-      <w:r>
-        <w:rPr>
-          <w:rFonts w:cs="Times New Roman"/>
-        </w:rPr>
-        <w:t xml:space="preserve">. 2019. </w:t>
-      </w:r>
-      <w:proofErr w:type="spellStart"/>
-      <w:r>
-        <w:rPr>
-          <w:rFonts w:cs="Times New Roman"/>
-        </w:rPr>
-        <w:t>prioritizr</w:t>
-      </w:r>
-      <w:proofErr w:type="spellEnd"/>
-      <w:r>
-        <w:rPr>
-          <w:rFonts w:cs="Times New Roman"/>
-        </w:rPr>
-        <w:t>: Systematic Conservation Prioritization in R, Version 4.0.2.</w:t>
+        <w:t xml:space="preserve">Fiske, I. J., and R. B. Chandler. 2011. </w:t>
+      </w:r>
+      <w:proofErr w:type="gramStart"/>
+      <w:r>
+        <w:rPr>
+          <w:rFonts w:cs="Times New Roman"/>
+        </w:rPr>
+        <w:t>unmarked :</w:t>
+      </w:r>
+      <w:proofErr w:type="gramEnd"/>
+      <w:r>
+        <w:rPr>
+          <w:rFonts w:cs="Times New Roman"/>
+        </w:rPr>
+        <w:t xml:space="preserve"> An R Package for Fitting Hierarchical Models of Wildlife Occurrence and Abundance. Journal </w:t>
+      </w:r>
+      <w:proofErr w:type="gramStart"/>
+      <w:r>
+        <w:rPr>
+          <w:rFonts w:cs="Times New Roman"/>
+        </w:rPr>
+        <w:t>Of</w:t>
+      </w:r>
+      <w:proofErr w:type="gramEnd"/>
+      <w:r>
+        <w:rPr>
+          <w:rFonts w:cs="Times New Roman"/>
+        </w:rPr>
+        <w:t xml:space="preserve"> Statistical Software 43:128–129.</w:t>
       </w:r>
     </w:p>
     <w:p>
@@ -4610,67 +5219,33 @@
           <w:rFonts w:cs="Times New Roman"/>
         </w:rPr>
       </w:pPr>
-      <w:r>
-        <w:rPr>
-          <w:rFonts w:cs="Times New Roman"/>
-        </w:rPr>
-        <w:t xml:space="preserve">Harter, R., K. </w:t>
-      </w:r>
       <w:proofErr w:type="spellStart"/>
       <w:r>
         <w:rPr>
           <w:rFonts w:cs="Times New Roman"/>
         </w:rPr>
-        <w:t>Hornik</w:t>
+        <w:t>Gurobi</w:t>
       </w:r>
       <w:proofErr w:type="spellEnd"/>
       <w:r>
         <w:rPr>
           <w:rFonts w:cs="Times New Roman"/>
         </w:rPr>
-        <w:t xml:space="preserve">, S. </w:t>
+        <w:t xml:space="preserve"> Optimization Inc. 2017. </w:t>
       </w:r>
       <w:proofErr w:type="spellStart"/>
       <w:r>
         <w:rPr>
           <w:rFonts w:cs="Times New Roman"/>
         </w:rPr>
-        <w:t>Theussl</w:t>
+        <w:t>Gurobi</w:t>
       </w:r>
       <w:proofErr w:type="spellEnd"/>
       <w:r>
         <w:rPr>
           <w:rFonts w:cs="Times New Roman"/>
         </w:rPr>
-        <w:t xml:space="preserve">, C. Szymanski, and F. </w:t>
-      </w:r>
-      <w:proofErr w:type="spellStart"/>
-      <w:r>
-        <w:rPr>
-          <w:rFonts w:cs="Times New Roman"/>
-        </w:rPr>
-        <w:t>Schwendinger</w:t>
-      </w:r>
-      <w:proofErr w:type="spellEnd"/>
-      <w:r>
-        <w:rPr>
-          <w:rFonts w:cs="Times New Roman"/>
-        </w:rPr>
-        <w:t xml:space="preserve">. 2017. </w:t>
-      </w:r>
-      <w:proofErr w:type="spellStart"/>
-      <w:r>
-        <w:rPr>
-          <w:rFonts w:cs="Times New Roman"/>
-        </w:rPr>
-        <w:t>Rsymphony</w:t>
-      </w:r>
-      <w:proofErr w:type="spellEnd"/>
-      <w:r>
-        <w:rPr>
-          <w:rFonts w:cs="Times New Roman"/>
-        </w:rPr>
-        <w:t>: SYMPHONY in R.</w:t>
+        <w:t xml:space="preserve"> Optimizer Reference Manual, Version 7.5.1.</w:t>
       </w:r>
     </w:p>
     <w:p>
@@ -4680,33 +5255,67 @@
           <w:rFonts w:cs="Times New Roman"/>
         </w:rPr>
       </w:pPr>
+      <w:r>
+        <w:rPr>
+          <w:rFonts w:cs="Times New Roman"/>
+        </w:rPr>
+        <w:t xml:space="preserve">Hanson, J., R. Schuster, N. Morrell, M. </w:t>
+      </w:r>
       <w:proofErr w:type="spellStart"/>
       <w:r>
         <w:rPr>
           <w:rFonts w:cs="Times New Roman"/>
         </w:rPr>
-        <w:t>Hochachka</w:t>
+        <w:t>Strimas</w:t>
       </w:r>
       <w:proofErr w:type="spellEnd"/>
       <w:r>
         <w:rPr>
           <w:rFonts w:cs="Times New Roman"/>
         </w:rPr>
-        <w:t xml:space="preserve">, W. M., D. Fink, R. A. Hutchinson, D. Sheldon, W.-K. Wong, and S. </w:t>
+        <w:t xml:space="preserve">-Mackey, M. E. Watts, P. </w:t>
       </w:r>
       <w:proofErr w:type="spellStart"/>
       <w:r>
         <w:rPr>
           <w:rFonts w:cs="Times New Roman"/>
         </w:rPr>
-        <w:t>Kelling</w:t>
+        <w:t>Arcese</w:t>
       </w:r>
       <w:proofErr w:type="spellEnd"/>
       <w:r>
         <w:rPr>
           <w:rFonts w:cs="Times New Roman"/>
         </w:rPr>
-        <w:t>. 2012. Data-intensive science applied to broad-scale citizen science. Trends in ecology &amp; evolution 27:130–137.</w:t>
+        <w:t xml:space="preserve">, J. R. Bennett, and H. P. </w:t>
+      </w:r>
+      <w:proofErr w:type="spellStart"/>
+      <w:r>
+        <w:rPr>
+          <w:rFonts w:cs="Times New Roman"/>
+        </w:rPr>
+        <w:t>Possingham</w:t>
+      </w:r>
+      <w:proofErr w:type="spellEnd"/>
+      <w:r>
+        <w:rPr>
+          <w:rFonts w:cs="Times New Roman"/>
+        </w:rPr>
+        <w:t xml:space="preserve">. 2019. </w:t>
+      </w:r>
+      <w:proofErr w:type="spellStart"/>
+      <w:r>
+        <w:rPr>
+          <w:rFonts w:cs="Times New Roman"/>
+        </w:rPr>
+        <w:t>prioritizr</w:t>
+      </w:r>
+      <w:proofErr w:type="spellEnd"/>
+      <w:r>
+        <w:rPr>
+          <w:rFonts w:cs="Times New Roman"/>
+        </w:rPr>
+        <w:t>: Systematic Conservation Prioritization in R, Version 4.0.2.</w:t>
       </w:r>
     </w:p>
     <w:p>
@@ -4720,36 +5329,63 @@
         <w:rPr>
           <w:rFonts w:cs="Times New Roman"/>
         </w:rPr>
-        <w:lastRenderedPageBreak/>
-        <w:t xml:space="preserve">Joppa, L. N., and A. Pfaff. 2009. High and far: biases in the location of protected areas. </w:t>
+        <w:t xml:space="preserve">Harter, R., K. </w:t>
       </w:r>
       <w:proofErr w:type="spellStart"/>
       <w:r>
         <w:rPr>
           <w:rFonts w:cs="Times New Roman"/>
         </w:rPr>
-        <w:t>PloS</w:t>
+        <w:t>Hornik</w:t>
       </w:r>
       <w:proofErr w:type="spellEnd"/>
       <w:r>
         <w:rPr>
           <w:rFonts w:cs="Times New Roman"/>
         </w:rPr>
-        <w:t xml:space="preserve"> one </w:t>
-      </w:r>
-      <w:proofErr w:type="gramStart"/>
-      <w:r>
-        <w:rPr>
-          <w:rFonts w:cs="Times New Roman"/>
-        </w:rPr>
-        <w:t>4:e</w:t>
-      </w:r>
-      <w:proofErr w:type="gramEnd"/>
-      <w:r>
-        <w:rPr>
-          <w:rFonts w:cs="Times New Roman"/>
-        </w:rPr>
-        <w:t>8273.</w:t>
+        <w:t xml:space="preserve">, S. </w:t>
+      </w:r>
+      <w:proofErr w:type="spellStart"/>
+      <w:r>
+        <w:rPr>
+          <w:rFonts w:cs="Times New Roman"/>
+        </w:rPr>
+        <w:t>Theussl</w:t>
+      </w:r>
+      <w:proofErr w:type="spellEnd"/>
+      <w:r>
+        <w:rPr>
+          <w:rFonts w:cs="Times New Roman"/>
+        </w:rPr>
+        <w:t xml:space="preserve">, C. Szymanski, and F. </w:t>
+      </w:r>
+      <w:proofErr w:type="spellStart"/>
+      <w:r>
+        <w:rPr>
+          <w:rFonts w:cs="Times New Roman"/>
+        </w:rPr>
+        <w:t>Schwendinger</w:t>
+      </w:r>
+      <w:proofErr w:type="spellEnd"/>
+      <w:r>
+        <w:rPr>
+          <w:rFonts w:cs="Times New Roman"/>
+        </w:rPr>
+        <w:t xml:space="preserve">. 2017. </w:t>
+      </w:r>
+      <w:proofErr w:type="spellStart"/>
+      <w:r>
+        <w:rPr>
+          <w:rFonts w:cs="Times New Roman"/>
+        </w:rPr>
+        <w:t>Rsymphony</w:t>
+      </w:r>
+      <w:proofErr w:type="spellEnd"/>
+      <w:r>
+        <w:rPr>
+          <w:rFonts w:cs="Times New Roman"/>
+        </w:rPr>
+        <w:t>: SYMPHONY in R.</w:t>
       </w:r>
     </w:p>
     <w:p>
@@ -4759,39 +5395,34 @@
           <w:rFonts w:cs="Times New Roman"/>
         </w:rPr>
       </w:pPr>
-      <w:r>
-        <w:rPr>
-          <w:rFonts w:cs="Times New Roman"/>
-        </w:rPr>
-        <w:t xml:space="preserve">Kirkpatrick, S., C. D. </w:t>
-      </w:r>
       <w:proofErr w:type="spellStart"/>
       <w:r>
         <w:rPr>
           <w:rFonts w:cs="Times New Roman"/>
         </w:rPr>
-        <w:t>Gelatt</w:t>
+        <w:lastRenderedPageBreak/>
+        <w:t>Hochachka</w:t>
       </w:r>
       <w:proofErr w:type="spellEnd"/>
       <w:r>
         <w:rPr>
           <w:rFonts w:cs="Times New Roman"/>
         </w:rPr>
-        <w:t xml:space="preserve">, and M. P. </w:t>
+        <w:t xml:space="preserve">, W. M., D. Fink, R. A. Hutchinson, D. Sheldon, W.-K. Wong, and S. </w:t>
       </w:r>
       <w:proofErr w:type="spellStart"/>
       <w:r>
         <w:rPr>
           <w:rFonts w:cs="Times New Roman"/>
         </w:rPr>
-        <w:t>Vecchi</w:t>
+        <w:t>Kelling</w:t>
       </w:r>
       <w:proofErr w:type="spellEnd"/>
       <w:r>
         <w:rPr>
           <w:rFonts w:cs="Times New Roman"/>
         </w:rPr>
-        <w:t>. 1983. Optimization by Simulated Annealing. Science 220:671–680.</w:t>
+        <w:t>. 2012. Data-intensive science applied to broad-scale citizen science. Trends in ecology &amp; evolution 27:130–137.</w:t>
       </w:r>
     </w:p>
     <w:p>
@@ -4801,33 +5432,39 @@
           <w:rFonts w:cs="Times New Roman"/>
         </w:rPr>
       </w:pPr>
+      <w:r>
+        <w:rPr>
+          <w:rFonts w:cs="Times New Roman"/>
+        </w:rPr>
+        <w:t xml:space="preserve">Joppa, L. N., and A. Pfaff. 2009. High and far: biases in the location of protected areas. </w:t>
+      </w:r>
       <w:proofErr w:type="spellStart"/>
       <w:r>
         <w:rPr>
           <w:rFonts w:cs="Times New Roman"/>
         </w:rPr>
-        <w:t>Luppold</w:t>
+        <w:t>PloS</w:t>
       </w:r>
       <w:proofErr w:type="spellEnd"/>
       <w:r>
         <w:rPr>
           <w:rFonts w:cs="Times New Roman"/>
         </w:rPr>
-        <w:t xml:space="preserve">, A., D. </w:t>
-      </w:r>
-      <w:proofErr w:type="spellStart"/>
-      <w:r>
-        <w:rPr>
-          <w:rFonts w:cs="Times New Roman"/>
-        </w:rPr>
-        <w:t>Oehlert</w:t>
-      </w:r>
-      <w:proofErr w:type="spellEnd"/>
-      <w:r>
-        <w:rPr>
-          <w:rFonts w:cs="Times New Roman"/>
-        </w:rPr>
-        <w:t>, and H. Falk. 2018. Evaluating the performance of solvers for integer-linear programming.</w:t>
+        <w:t xml:space="preserve"> one </w:t>
+      </w:r>
+      <w:proofErr w:type="gramStart"/>
+      <w:r>
+        <w:rPr>
+          <w:rFonts w:cs="Times New Roman"/>
+        </w:rPr>
+        <w:t>4:e</w:t>
+      </w:r>
+      <w:proofErr w:type="gramEnd"/>
+      <w:r>
+        <w:rPr>
+          <w:rFonts w:cs="Times New Roman"/>
+        </w:rPr>
+        <w:t>8273.</w:t>
       </w:r>
     </w:p>
     <w:p>
@@ -4837,33 +5474,18 @@
           <w:rFonts w:cs="Times New Roman"/>
         </w:rPr>
       </w:pPr>
-      <w:proofErr w:type="spellStart"/>
-      <w:r>
-        <w:rPr>
-          <w:rFonts w:cs="Times New Roman"/>
-        </w:rPr>
-        <w:t>Margules</w:t>
-      </w:r>
-      <w:proofErr w:type="spellEnd"/>
-      <w:r>
-        <w:rPr>
-          <w:rFonts w:cs="Times New Roman"/>
-        </w:rPr>
-        <w:t xml:space="preserve">, C. R., and R. L. </w:t>
-      </w:r>
-      <w:proofErr w:type="spellStart"/>
-      <w:r>
-        <w:rPr>
-          <w:rFonts w:cs="Times New Roman"/>
-        </w:rPr>
-        <w:t>Pressey</w:t>
-      </w:r>
-      <w:proofErr w:type="spellEnd"/>
-      <w:r>
-        <w:rPr>
-          <w:rFonts w:cs="Times New Roman"/>
-        </w:rPr>
-        <w:t>. 2000. Systematic conservation planning. Nature 405:243–53.</w:t>
+      <w:r>
+        <w:rPr>
+          <w:rFonts w:cs="Times New Roman"/>
+          <w:lang w:val="de-AT"/>
+        </w:rPr>
+        <w:t xml:space="preserve">Kirkpatrick, S., C. D. Gelatt, and M. P. Vecchi. </w:t>
+      </w:r>
+      <w:r>
+        <w:rPr>
+          <w:rFonts w:cs="Times New Roman"/>
+        </w:rPr>
+        <w:t>1983. Optimization by Simulated Annealing. Science 220:671–680.</w:t>
       </w:r>
     </w:p>
     <w:p>
@@ -4873,53 +5495,33 @@
           <w:rFonts w:cs="Times New Roman"/>
         </w:rPr>
       </w:pPr>
-      <w:r>
-        <w:rPr>
-          <w:rFonts w:cs="Times New Roman"/>
-        </w:rPr>
-        <w:t xml:space="preserve">McIntosh, E. J., R. L. </w:t>
-      </w:r>
       <w:proofErr w:type="spellStart"/>
       <w:r>
         <w:rPr>
           <w:rFonts w:cs="Times New Roman"/>
         </w:rPr>
-        <w:t>Pressey</w:t>
+        <w:t>Luppold</w:t>
       </w:r>
       <w:proofErr w:type="spellEnd"/>
       <w:r>
         <w:rPr>
           <w:rFonts w:cs="Times New Roman"/>
         </w:rPr>
-        <w:t xml:space="preserve">, S. Lloyd, R. Smith, and R. </w:t>
+        <w:t xml:space="preserve">, A., D. </w:t>
       </w:r>
       <w:proofErr w:type="spellStart"/>
       <w:r>
         <w:rPr>
           <w:rFonts w:cs="Times New Roman"/>
         </w:rPr>
-        <w:t>Grenyer</w:t>
+        <w:t>Oehlert</w:t>
       </w:r>
       <w:proofErr w:type="spellEnd"/>
       <w:r>
         <w:rPr>
           <w:rFonts w:cs="Times New Roman"/>
         </w:rPr>
-        <w:t xml:space="preserve">. 2017. The Impact of Systematic Conservation Planning. Annual Review of Environment and Resources </w:t>
-      </w:r>
-      <w:proofErr w:type="gramStart"/>
-      <w:r>
-        <w:rPr>
-          <w:rFonts w:cs="Times New Roman"/>
-        </w:rPr>
-        <w:t>42:annurev</w:t>
-      </w:r>
-      <w:proofErr w:type="gramEnd"/>
-      <w:r>
-        <w:rPr>
-          <w:rFonts w:cs="Times New Roman"/>
-        </w:rPr>
-        <w:t>-environ-102016-060902.</w:t>
+        <w:t>, and H. Falk. 2018. Evaluating the performance of solvers for integer-linear programming.</w:t>
       </w:r>
     </w:p>
     <w:p>
@@ -4929,33 +5531,18 @@
           <w:rFonts w:cs="Times New Roman"/>
         </w:rPr>
       </w:pPr>
-      <w:proofErr w:type="spellStart"/>
-      <w:r>
-        <w:rPr>
-          <w:rFonts w:cs="Times New Roman"/>
-        </w:rPr>
-        <w:t>Meidinger</w:t>
-      </w:r>
-      <w:proofErr w:type="spellEnd"/>
-      <w:r>
-        <w:rPr>
-          <w:rFonts w:cs="Times New Roman"/>
-        </w:rPr>
-        <w:t xml:space="preserve">, D., and J. </w:t>
-      </w:r>
-      <w:proofErr w:type="spellStart"/>
-      <w:r>
-        <w:rPr>
-          <w:rFonts w:cs="Times New Roman"/>
-        </w:rPr>
-        <w:t>Pojar</w:t>
-      </w:r>
-      <w:proofErr w:type="spellEnd"/>
-      <w:r>
-        <w:rPr>
-          <w:rFonts w:cs="Times New Roman"/>
-        </w:rPr>
-        <w:t>. 1991. Ecosystems of British Columbia. British Columbia Ministry of Forests, Victoria, BC.</w:t>
+      <w:r>
+        <w:rPr>
+          <w:rFonts w:cs="Times New Roman"/>
+          <w:lang w:val="de-AT"/>
+        </w:rPr>
+        <w:t xml:space="preserve">Mackenzie, D. I., J. D. Nichols, G. B. Lachman, S. J. Droege, J. A. Royle, and C. A. Langtimm. </w:t>
+      </w:r>
+      <w:r>
+        <w:rPr>
+          <w:rFonts w:cs="Times New Roman"/>
+        </w:rPr>
+        <w:t>2002. Estimating site occupancy rates when detection probabilities are less than one. Ecology 83:2248–2255.</w:t>
       </w:r>
     </w:p>
     <w:p>
@@ -4965,53 +5552,33 @@
           <w:rFonts w:cs="Times New Roman"/>
         </w:rPr>
       </w:pPr>
-      <w:r>
-        <w:rPr>
-          <w:rFonts w:cs="Times New Roman"/>
-        </w:rPr>
-        <w:t xml:space="preserve">Naidoo, R., A. </w:t>
-      </w:r>
       <w:proofErr w:type="spellStart"/>
       <w:r>
         <w:rPr>
           <w:rFonts w:cs="Times New Roman"/>
         </w:rPr>
-        <w:t>Balmford</w:t>
+        <w:t>Margules</w:t>
       </w:r>
       <w:proofErr w:type="spellEnd"/>
       <w:r>
         <w:rPr>
           <w:rFonts w:cs="Times New Roman"/>
         </w:rPr>
-        <w:t xml:space="preserve">, P. J. Ferraro, S. </w:t>
+        <w:t xml:space="preserve">, C. R., and R. L. </w:t>
       </w:r>
       <w:proofErr w:type="spellStart"/>
       <w:r>
         <w:rPr>
           <w:rFonts w:cs="Times New Roman"/>
         </w:rPr>
-        <w:t>Polasky</w:t>
+        <w:t>Pressey</w:t>
       </w:r>
       <w:proofErr w:type="spellEnd"/>
       <w:r>
         <w:rPr>
           <w:rFonts w:cs="Times New Roman"/>
         </w:rPr>
-        <w:t xml:space="preserve">, T. H. Ricketts, and M. </w:t>
-      </w:r>
-      <w:proofErr w:type="spellStart"/>
-      <w:r>
-        <w:rPr>
-          <w:rFonts w:cs="Times New Roman"/>
-        </w:rPr>
-        <w:t>Rouget</w:t>
-      </w:r>
-      <w:proofErr w:type="spellEnd"/>
-      <w:r>
-        <w:rPr>
-          <w:rFonts w:cs="Times New Roman"/>
-        </w:rPr>
-        <w:t>. 2006. Integrating economic costs into conservation planning. Trends in ecology &amp; evolution 21:681–7.</w:t>
+        <w:t>. 2000. Systematic conservation planning. Nature 405:243–53.</w:t>
       </w:r>
     </w:p>
     <w:p>
@@ -5021,47 +5588,53 @@
           <w:rFonts w:cs="Times New Roman"/>
         </w:rPr>
       </w:pPr>
+      <w:r>
+        <w:rPr>
+          <w:rFonts w:cs="Times New Roman"/>
+        </w:rPr>
+        <w:t xml:space="preserve">McIntosh, E. J., R. L. </w:t>
+      </w:r>
       <w:proofErr w:type="spellStart"/>
       <w:r>
         <w:rPr>
           <w:rFonts w:cs="Times New Roman"/>
         </w:rPr>
-        <w:t>Polasky</w:t>
+        <w:t>Pressey</w:t>
       </w:r>
       <w:proofErr w:type="spellEnd"/>
       <w:r>
         <w:rPr>
           <w:rFonts w:cs="Times New Roman"/>
         </w:rPr>
-        <w:t xml:space="preserve">, S., J. D. </w:t>
+        <w:t xml:space="preserve">, S. Lloyd, R. Smith, and R. </w:t>
       </w:r>
       <w:proofErr w:type="spellStart"/>
       <w:r>
         <w:rPr>
           <w:rFonts w:cs="Times New Roman"/>
         </w:rPr>
-        <w:t>Camm</w:t>
+        <w:t>Grenyer</w:t>
       </w:r>
       <w:proofErr w:type="spellEnd"/>
       <w:r>
         <w:rPr>
           <w:rFonts w:cs="Times New Roman"/>
         </w:rPr>
-        <w:t>, and B. Garber-</w:t>
-      </w:r>
-      <w:proofErr w:type="spellStart"/>
-      <w:r>
-        <w:rPr>
-          <w:rFonts w:cs="Times New Roman"/>
-        </w:rPr>
-        <w:t>Yonts</w:t>
-      </w:r>
-      <w:proofErr w:type="spellEnd"/>
-      <w:r>
-        <w:rPr>
-          <w:rFonts w:cs="Times New Roman"/>
-        </w:rPr>
-        <w:t>. 2001. Selecting Biological Reserves Cost-Effectively: An Application to Terrestrial Vertebrate Conservation in Oregon. Land Economics 77:68–78.</w:t>
+        <w:t xml:space="preserve">. 2017. The Impact of Systematic Conservation Planning. Annual Review of Environment and Resources </w:t>
+      </w:r>
+      <w:proofErr w:type="gramStart"/>
+      <w:r>
+        <w:rPr>
+          <w:rFonts w:cs="Times New Roman"/>
+        </w:rPr>
+        <w:t>42:annurev</w:t>
+      </w:r>
+      <w:proofErr w:type="gramEnd"/>
+      <w:r>
+        <w:rPr>
+          <w:rFonts w:cs="Times New Roman"/>
+        </w:rPr>
+        <w:t>-environ-102016-060902.</w:t>
       </w:r>
     </w:p>
     <w:p>
@@ -5071,39 +5644,33 @@
           <w:rFonts w:cs="Times New Roman"/>
         </w:rPr>
       </w:pPr>
-      <w:r>
-        <w:rPr>
-          <w:rFonts w:cs="Times New Roman"/>
-        </w:rPr>
-        <w:t xml:space="preserve">Schuster, R., T. G. Martin, and P. </w:t>
-      </w:r>
       <w:proofErr w:type="spellStart"/>
       <w:r>
         <w:rPr>
           <w:rFonts w:cs="Times New Roman"/>
         </w:rPr>
-        <w:t>Arcese</w:t>
+        <w:t>Meidinger</w:t>
       </w:r>
       <w:proofErr w:type="spellEnd"/>
       <w:r>
         <w:rPr>
           <w:rFonts w:cs="Times New Roman"/>
         </w:rPr>
-        <w:t xml:space="preserve">. 2014. Bird Community Conservation and Carbon Offsets in Western North America. </w:t>
+        <w:t xml:space="preserve">, D., and J. </w:t>
       </w:r>
       <w:proofErr w:type="spellStart"/>
       <w:r>
         <w:rPr>
           <w:rFonts w:cs="Times New Roman"/>
         </w:rPr>
-        <w:t>Plos</w:t>
+        <w:t>Pojar</w:t>
       </w:r>
       <w:proofErr w:type="spellEnd"/>
       <w:r>
         <w:rPr>
           <w:rFonts w:cs="Times New Roman"/>
         </w:rPr>
-        <w:t xml:space="preserve"> One.</w:t>
+        <w:t>. 1991. Ecosystems of British Columbia. British Columbia Ministry of Forests, Victoria, BC.</w:t>
       </w:r>
     </w:p>
     <w:p>
@@ -5117,70 +5684,49 @@
         <w:rPr>
           <w:rFonts w:cs="Times New Roman"/>
         </w:rPr>
-        <w:t xml:space="preserve">Sullivan, B. L., J. L. Aycrigg, J. H. Barry, R. E. Bonney, N. Bruns, C. B. Cooper, T. </w:t>
+        <w:t xml:space="preserve">Naidoo, R., A. </w:t>
       </w:r>
       <w:proofErr w:type="spellStart"/>
       <w:r>
         <w:rPr>
           <w:rFonts w:cs="Times New Roman"/>
         </w:rPr>
-        <w:t>Damoulas</w:t>
+        <w:t>Balmford</w:t>
       </w:r>
       <w:proofErr w:type="spellEnd"/>
       <w:r>
         <w:rPr>
           <w:rFonts w:cs="Times New Roman"/>
         </w:rPr>
-        <w:t xml:space="preserve">, A. A. </w:t>
+        <w:t xml:space="preserve">, P. J. Ferraro, S. </w:t>
       </w:r>
       <w:proofErr w:type="spellStart"/>
       <w:r>
         <w:rPr>
           <w:rFonts w:cs="Times New Roman"/>
         </w:rPr>
-        <w:t>Dhondt</w:t>
+        <w:t>Polasky</w:t>
       </w:r>
       <w:proofErr w:type="spellEnd"/>
       <w:r>
         <w:rPr>
           <w:rFonts w:cs="Times New Roman"/>
         </w:rPr>
-        <w:t xml:space="preserve">, T. </w:t>
+        <w:t xml:space="preserve">, T. H. Ricketts, and M. </w:t>
       </w:r>
       <w:proofErr w:type="spellStart"/>
       <w:r>
         <w:rPr>
           <w:rFonts w:cs="Times New Roman"/>
         </w:rPr>
-        <w:t>Dietterich</w:t>
+        <w:t>Rouget</w:t>
       </w:r>
       <w:proofErr w:type="spellEnd"/>
       <w:r>
         <w:rPr>
           <w:rFonts w:cs="Times New Roman"/>
         </w:rPr>
-        <w:t xml:space="preserve">, A. Farnsworth, and others. 2014. The </w:t>
-      </w:r>
-      <w:proofErr w:type="spellStart"/>
-      <w:r>
-        <w:rPr>
-          <w:rFonts w:cs="Times New Roman"/>
-        </w:rPr>
-        <w:t>eBird</w:t>
-      </w:r>
-      <w:proofErr w:type="spellEnd"/>
-      <w:r>
-        <w:rPr>
-          <w:rFonts w:cs="Times New Roman"/>
-        </w:rPr>
-        <w:t xml:space="preserve"> enterprise: an </w:t>
-      </w:r>
-      <w:r>
-        <w:rPr>
-          <w:rFonts w:cs="Times New Roman"/>
-        </w:rPr>
-        <w:lastRenderedPageBreak/>
-        <w:t>integrated approach to development and application of citizen science. Biological Conservation 169:31–40.</w:t>
+        <w:t>. 2006. Integrating economic costs into conservation planning. Trends in ecology &amp; evolution 21:681–7.</w:t>
       </w:r>
     </w:p>
     <w:p>
@@ -5190,109 +5736,48 @@
           <w:rFonts w:cs="Times New Roman"/>
         </w:rPr>
       </w:pPr>
-      <w:r>
-        <w:rPr>
-          <w:rFonts w:cs="Times New Roman"/>
-        </w:rPr>
-        <w:t xml:space="preserve">Ted Ralphs, Ashutosh Mahajan, Stefan </w:t>
-      </w:r>
       <w:proofErr w:type="spellStart"/>
       <w:r>
         <w:rPr>
           <w:rFonts w:cs="Times New Roman"/>
         </w:rPr>
-        <w:t>Vigerske</w:t>
+        <w:lastRenderedPageBreak/>
+        <w:t>Polasky</w:t>
       </w:r>
       <w:proofErr w:type="spellEnd"/>
       <w:r>
         <w:rPr>
           <w:rFonts w:cs="Times New Roman"/>
         </w:rPr>
-        <w:t xml:space="preserve">, mgalati13, </w:t>
+        <w:t xml:space="preserve">, S., J. D. </w:t>
       </w:r>
       <w:proofErr w:type="spellStart"/>
       <w:r>
         <w:rPr>
           <w:rFonts w:cs="Times New Roman"/>
         </w:rPr>
-        <w:t>LouHafer</w:t>
+        <w:t>Camm</w:t>
       </w:r>
       <w:proofErr w:type="spellEnd"/>
       <w:r>
         <w:rPr>
           <w:rFonts w:cs="Times New Roman"/>
         </w:rPr>
-        <w:t xml:space="preserve">, </w:t>
+        <w:t>, and B. Garber-</w:t>
       </w:r>
       <w:proofErr w:type="spellStart"/>
       <w:r>
         <w:rPr>
           <w:rFonts w:cs="Times New Roman"/>
         </w:rPr>
-        <w:t>jpfasano</w:t>
+        <w:t>Yonts</w:t>
       </w:r>
       <w:proofErr w:type="spellEnd"/>
       <w:r>
         <w:rPr>
           <w:rFonts w:cs="Times New Roman"/>
         </w:rPr>
-        <w:t xml:space="preserve">, </w:t>
-      </w:r>
-      <w:proofErr w:type="spellStart"/>
-      <w:r>
-        <w:rPr>
-          <w:rFonts w:cs="Times New Roman"/>
-        </w:rPr>
-        <w:t>Aykut</w:t>
-      </w:r>
-      <w:proofErr w:type="spellEnd"/>
-      <w:r>
-        <w:rPr>
-          <w:rFonts w:cs="Times New Roman"/>
-        </w:rPr>
-        <w:t xml:space="preserve"> </w:t>
-      </w:r>
-      <w:proofErr w:type="spellStart"/>
-      <w:r>
-        <w:rPr>
-          <w:rFonts w:cs="Times New Roman"/>
-        </w:rPr>
-        <w:t>Bulut</w:t>
-      </w:r>
-      <w:proofErr w:type="spellEnd"/>
-      <w:r>
-        <w:rPr>
-          <w:rFonts w:cs="Times New Roman"/>
-        </w:rPr>
-        <w:t xml:space="preserve">, and </w:t>
-      </w:r>
-      <w:proofErr w:type="spellStart"/>
-      <w:r>
-        <w:rPr>
-          <w:rFonts w:cs="Times New Roman"/>
-        </w:rPr>
-        <w:t>anhhz</w:t>
-      </w:r>
-      <w:proofErr w:type="spellEnd"/>
-      <w:r>
-        <w:rPr>
-          <w:rFonts w:cs="Times New Roman"/>
-        </w:rPr>
-        <w:t xml:space="preserve">. 2019. coin-or/SYMPHONY: Version 5.6.17. </w:t>
-      </w:r>
-      <w:proofErr w:type="spellStart"/>
-      <w:r>
-        <w:rPr>
-          <w:rFonts w:cs="Times New Roman"/>
-        </w:rPr>
-        <w:t>Zenodo</w:t>
-      </w:r>
-      <w:proofErr w:type="spellEnd"/>
-      <w:r>
-        <w:rPr>
-          <w:rFonts w:cs="Times New Roman"/>
-        </w:rPr>
-        <w:t>.</w:t>
+        <w:t>. 2001. Selecting Biological Reserves Cost-Effectively: An Application to Terrestrial Vertebrate Conservation in Oregon. Land Economics 77:68–78.</w:t>
       </w:r>
     </w:p>
     <w:p>
@@ -5302,10 +5787,405 @@
           <w:rFonts w:cs="Times New Roman"/>
         </w:rPr>
       </w:pPr>
-      <w:r>
-        <w:rPr>
-          <w:rFonts w:cs="Times New Roman"/>
-        </w:rPr>
+      <w:proofErr w:type="spellStart"/>
+      <w:r>
+        <w:rPr>
+          <w:rFonts w:cs="Times New Roman"/>
+        </w:rPr>
+        <w:t>Pressey</w:t>
+      </w:r>
+      <w:proofErr w:type="spellEnd"/>
+      <w:r>
+        <w:rPr>
+          <w:rFonts w:cs="Times New Roman"/>
+        </w:rPr>
+        <w:t xml:space="preserve">, R., C. Humphries, C. </w:t>
+      </w:r>
+      <w:proofErr w:type="spellStart"/>
+      <w:r>
+        <w:rPr>
+          <w:rFonts w:cs="Times New Roman"/>
+        </w:rPr>
+        <w:t>Margules</w:t>
+      </w:r>
+      <w:proofErr w:type="spellEnd"/>
+      <w:r>
+        <w:rPr>
+          <w:rFonts w:cs="Times New Roman"/>
+        </w:rPr>
+        <w:t>, R. Vane-Wright, and P. Williams. 1993. Beyond opportunism: key principles for systematic reserve selection. Trends in ecology &amp; evolution 8:124–128.</w:t>
+      </w:r>
+    </w:p>
+    <w:p>
+      <w:pPr>
+        <w:pStyle w:val="Bibliography"/>
+        <w:rPr>
+          <w:rFonts w:cs="Times New Roman"/>
+        </w:rPr>
+      </w:pPr>
+      <w:proofErr w:type="spellStart"/>
+      <w:r>
+        <w:rPr>
+          <w:rFonts w:cs="Times New Roman"/>
+        </w:rPr>
+        <w:t>Pressey</w:t>
+      </w:r>
+      <w:proofErr w:type="spellEnd"/>
+      <w:r>
+        <w:rPr>
+          <w:rFonts w:cs="Times New Roman"/>
+        </w:rPr>
+        <w:t xml:space="preserve">, R. L., and M. C. </w:t>
+      </w:r>
+      <w:proofErr w:type="spellStart"/>
+      <w:r>
+        <w:rPr>
+          <w:rFonts w:cs="Times New Roman"/>
+        </w:rPr>
+        <w:t>Bottrill</w:t>
+      </w:r>
+      <w:proofErr w:type="spellEnd"/>
+      <w:r>
+        <w:rPr>
+          <w:rFonts w:cs="Times New Roman"/>
+        </w:rPr>
+        <w:t>. 2008. Opportunism, Threats, and the Evolution of Systematic Conservation Planning. Conservation Biology 22:1340–1345.</w:t>
+      </w:r>
+    </w:p>
+    <w:p>
+      <w:pPr>
+        <w:pStyle w:val="Bibliography"/>
+        <w:rPr>
+          <w:rFonts w:cs="Times New Roman"/>
+        </w:rPr>
+      </w:pPr>
+      <w:r>
+        <w:rPr>
+          <w:rFonts w:cs="Times New Roman"/>
+        </w:rPr>
+        <w:t xml:space="preserve">Rodrigues, A. S. L., and K. J. Gaston. 2002. </w:t>
+      </w:r>
+      <w:proofErr w:type="spellStart"/>
+      <w:r>
+        <w:rPr>
+          <w:rFonts w:cs="Times New Roman"/>
+        </w:rPr>
+        <w:t>Optimisation</w:t>
+      </w:r>
+      <w:proofErr w:type="spellEnd"/>
+      <w:r>
+        <w:rPr>
+          <w:rFonts w:cs="Times New Roman"/>
+        </w:rPr>
+        <w:t xml:space="preserve"> in reserve selection procedures—why not? Biological Conservation 107:123–129.</w:t>
+      </w:r>
+    </w:p>
+    <w:p>
+      <w:pPr>
+        <w:pStyle w:val="Bibliography"/>
+        <w:rPr>
+          <w:rFonts w:cs="Times New Roman"/>
+        </w:rPr>
+      </w:pPr>
+      <w:r>
+        <w:rPr>
+          <w:rFonts w:cs="Times New Roman"/>
+        </w:rPr>
+        <w:t xml:space="preserve">Schuster, R., T. G. Martin, and P. </w:t>
+      </w:r>
+      <w:proofErr w:type="spellStart"/>
+      <w:r>
+        <w:rPr>
+          <w:rFonts w:cs="Times New Roman"/>
+        </w:rPr>
+        <w:t>Arcese</w:t>
+      </w:r>
+      <w:proofErr w:type="spellEnd"/>
+      <w:r>
+        <w:rPr>
+          <w:rFonts w:cs="Times New Roman"/>
+        </w:rPr>
+        <w:t xml:space="preserve">. 2014. Bird Community Conservation and Carbon Offsets in Western North America. </w:t>
+      </w:r>
+      <w:proofErr w:type="spellStart"/>
+      <w:r>
+        <w:rPr>
+          <w:rFonts w:cs="Times New Roman"/>
+        </w:rPr>
+        <w:t>Plos</w:t>
+      </w:r>
+      <w:proofErr w:type="spellEnd"/>
+      <w:r>
+        <w:rPr>
+          <w:rFonts w:cs="Times New Roman"/>
+        </w:rPr>
+        <w:t xml:space="preserve"> One.</w:t>
+      </w:r>
+    </w:p>
+    <w:p>
+      <w:pPr>
+        <w:pStyle w:val="Bibliography"/>
+        <w:rPr>
+          <w:rFonts w:cs="Times New Roman"/>
+        </w:rPr>
+      </w:pPr>
+      <w:r>
+        <w:rPr>
+          <w:rFonts w:cs="Times New Roman"/>
+        </w:rPr>
+        <w:t xml:space="preserve">Schwartz, M. W., C. N. Cook, R. L. </w:t>
+      </w:r>
+      <w:proofErr w:type="spellStart"/>
+      <w:r>
+        <w:rPr>
+          <w:rFonts w:cs="Times New Roman"/>
+        </w:rPr>
+        <w:t>Pressey</w:t>
+      </w:r>
+      <w:proofErr w:type="spellEnd"/>
+      <w:r>
+        <w:rPr>
+          <w:rFonts w:cs="Times New Roman"/>
+        </w:rPr>
+        <w:t xml:space="preserve">, A. S. Pullin, M. C. Runge, N. </w:t>
+      </w:r>
+      <w:proofErr w:type="spellStart"/>
+      <w:r>
+        <w:rPr>
+          <w:rFonts w:cs="Times New Roman"/>
+        </w:rPr>
+        <w:t>Salafsky</w:t>
+      </w:r>
+      <w:proofErr w:type="spellEnd"/>
+      <w:r>
+        <w:rPr>
+          <w:rFonts w:cs="Times New Roman"/>
+        </w:rPr>
+        <w:t xml:space="preserve">, W. J. Sutherland, and M. A. Williamson. 2018. Decision Support Frameworks and Tools for Conservation. Conservation Letters </w:t>
+      </w:r>
+      <w:proofErr w:type="gramStart"/>
+      <w:r>
+        <w:rPr>
+          <w:rFonts w:cs="Times New Roman"/>
+        </w:rPr>
+        <w:t>11:e</w:t>
+      </w:r>
+      <w:proofErr w:type="gramEnd"/>
+      <w:r>
+        <w:rPr>
+          <w:rFonts w:cs="Times New Roman"/>
+        </w:rPr>
+        <w:t>12385.</w:t>
+      </w:r>
+    </w:p>
+    <w:p>
+      <w:pPr>
+        <w:pStyle w:val="Bibliography"/>
+        <w:rPr>
+          <w:rFonts w:cs="Times New Roman"/>
+        </w:rPr>
+      </w:pPr>
+      <w:r>
+        <w:rPr>
+          <w:rFonts w:cs="Times New Roman"/>
+        </w:rPr>
+        <w:t xml:space="preserve">Sullivan, B. L., J. L. Aycrigg, J. H. Barry, R. E. Bonney, N. Bruns, C. B. Cooper, T. </w:t>
+      </w:r>
+      <w:proofErr w:type="spellStart"/>
+      <w:r>
+        <w:rPr>
+          <w:rFonts w:cs="Times New Roman"/>
+        </w:rPr>
+        <w:t>Damoulas</w:t>
+      </w:r>
+      <w:proofErr w:type="spellEnd"/>
+      <w:r>
+        <w:rPr>
+          <w:rFonts w:cs="Times New Roman"/>
+        </w:rPr>
+        <w:t xml:space="preserve">, A. A. </w:t>
+      </w:r>
+      <w:proofErr w:type="spellStart"/>
+      <w:r>
+        <w:rPr>
+          <w:rFonts w:cs="Times New Roman"/>
+        </w:rPr>
+        <w:t>Dhondt</w:t>
+      </w:r>
+      <w:proofErr w:type="spellEnd"/>
+      <w:r>
+        <w:rPr>
+          <w:rFonts w:cs="Times New Roman"/>
+        </w:rPr>
+        <w:t xml:space="preserve">, T. </w:t>
+      </w:r>
+      <w:proofErr w:type="spellStart"/>
+      <w:r>
+        <w:rPr>
+          <w:rFonts w:cs="Times New Roman"/>
+        </w:rPr>
+        <w:t>Dietterich</w:t>
+      </w:r>
+      <w:proofErr w:type="spellEnd"/>
+      <w:r>
+        <w:rPr>
+          <w:rFonts w:cs="Times New Roman"/>
+        </w:rPr>
+        <w:t xml:space="preserve">, A. Farnsworth, and others. 2014. The </w:t>
+      </w:r>
+      <w:proofErr w:type="spellStart"/>
+      <w:r>
+        <w:rPr>
+          <w:rFonts w:cs="Times New Roman"/>
+        </w:rPr>
+        <w:t>eBird</w:t>
+      </w:r>
+      <w:proofErr w:type="spellEnd"/>
+      <w:r>
+        <w:rPr>
+          <w:rFonts w:cs="Times New Roman"/>
+        </w:rPr>
+        <w:t xml:space="preserve"> enterprise: an integrated approach to development and application of citizen science. Biological Conservation 169:31–40.</w:t>
+      </w:r>
+    </w:p>
+    <w:p>
+      <w:pPr>
+        <w:pStyle w:val="Bibliography"/>
+        <w:rPr>
+          <w:rFonts w:cs="Times New Roman"/>
+        </w:rPr>
+      </w:pPr>
+      <w:r>
+        <w:rPr>
+          <w:rFonts w:cs="Times New Roman"/>
+        </w:rPr>
+        <w:t xml:space="preserve">Ted Ralphs, Ashutosh Mahajan, Stefan </w:t>
+      </w:r>
+      <w:proofErr w:type="spellStart"/>
+      <w:r>
+        <w:rPr>
+          <w:rFonts w:cs="Times New Roman"/>
+        </w:rPr>
+        <w:t>Vigerske</w:t>
+      </w:r>
+      <w:proofErr w:type="spellEnd"/>
+      <w:r>
+        <w:rPr>
+          <w:rFonts w:cs="Times New Roman"/>
+        </w:rPr>
+        <w:t xml:space="preserve">, mgalati13, </w:t>
+      </w:r>
+      <w:proofErr w:type="spellStart"/>
+      <w:r>
+        <w:rPr>
+          <w:rFonts w:cs="Times New Roman"/>
+        </w:rPr>
+        <w:t>LouHafer</w:t>
+      </w:r>
+      <w:proofErr w:type="spellEnd"/>
+      <w:r>
+        <w:rPr>
+          <w:rFonts w:cs="Times New Roman"/>
+        </w:rPr>
+        <w:t xml:space="preserve">, </w:t>
+      </w:r>
+      <w:proofErr w:type="spellStart"/>
+      <w:r>
+        <w:rPr>
+          <w:rFonts w:cs="Times New Roman"/>
+        </w:rPr>
+        <w:t>jpfasano</w:t>
+      </w:r>
+      <w:proofErr w:type="spellEnd"/>
+      <w:r>
+        <w:rPr>
+          <w:rFonts w:cs="Times New Roman"/>
+        </w:rPr>
+        <w:t xml:space="preserve">, </w:t>
+      </w:r>
+      <w:proofErr w:type="spellStart"/>
+      <w:r>
+        <w:rPr>
+          <w:rFonts w:cs="Times New Roman"/>
+        </w:rPr>
+        <w:t>Aykut</w:t>
+      </w:r>
+      <w:proofErr w:type="spellEnd"/>
+      <w:r>
+        <w:rPr>
+          <w:rFonts w:cs="Times New Roman"/>
+        </w:rPr>
+        <w:t xml:space="preserve"> </w:t>
+      </w:r>
+      <w:proofErr w:type="spellStart"/>
+      <w:r>
+        <w:rPr>
+          <w:rFonts w:cs="Times New Roman"/>
+        </w:rPr>
+        <w:t>Bulut</w:t>
+      </w:r>
+      <w:proofErr w:type="spellEnd"/>
+      <w:r>
+        <w:rPr>
+          <w:rFonts w:cs="Times New Roman"/>
+        </w:rPr>
+        <w:t xml:space="preserve">, and </w:t>
+      </w:r>
+      <w:proofErr w:type="spellStart"/>
+      <w:r>
+        <w:rPr>
+          <w:rFonts w:cs="Times New Roman"/>
+        </w:rPr>
+        <w:t>anhhz</w:t>
+      </w:r>
+      <w:proofErr w:type="spellEnd"/>
+      <w:r>
+        <w:rPr>
+          <w:rFonts w:cs="Times New Roman"/>
+        </w:rPr>
+        <w:t xml:space="preserve">. 2019. coin-or/SYMPHONY: Version 5.6.17. </w:t>
+      </w:r>
+      <w:proofErr w:type="spellStart"/>
+      <w:r>
+        <w:rPr>
+          <w:rFonts w:cs="Times New Roman"/>
+        </w:rPr>
+        <w:t>Zenodo</w:t>
+      </w:r>
+      <w:proofErr w:type="spellEnd"/>
+      <w:r>
+        <w:rPr>
+          <w:rFonts w:cs="Times New Roman"/>
+        </w:rPr>
+        <w:t>.</w:t>
+      </w:r>
+    </w:p>
+    <w:p>
+      <w:pPr>
+        <w:pStyle w:val="Bibliography"/>
+        <w:rPr>
+          <w:rFonts w:cs="Times New Roman"/>
+        </w:rPr>
+      </w:pPr>
+      <w:r>
+        <w:rPr>
+          <w:rFonts w:cs="Times New Roman"/>
+        </w:rPr>
+        <w:t>Underhill, L. G. 1994. Optimal and suboptimal reserve selection algorithms. Biological Conservation 70:85–87.</w:t>
+      </w:r>
+    </w:p>
+    <w:p>
+      <w:pPr>
+        <w:pStyle w:val="Bibliography"/>
+        <w:rPr>
+          <w:rFonts w:cs="Times New Roman"/>
+        </w:rPr>
+      </w:pPr>
+      <w:r>
+        <w:rPr>
+          <w:rFonts w:cs="Times New Roman"/>
+        </w:rPr>
+        <w:lastRenderedPageBreak/>
         <w:t xml:space="preserve">Venter, O., R. A. Fuller, D. B. </w:t>
       </w:r>
       <w:proofErr w:type="spellStart"/>
@@ -6318,8 +7198,8 @@
           <w:lang w:val="en-CA" w:eastAsia="en-CA"/>
         </w:rPr>
         <w:drawing>
-          <wp:inline distT="0" distB="0" distL="0" distR="0" wp14:anchorId="3E77DB66" wp14:editId="64193B3F">
-            <wp:extent cx="5943600" cy="3696176"/>
+          <wp:inline distT="0" distB="0" distL="0" distR="0" wp14:anchorId="3E77DB66" wp14:editId="20B5969D">
+            <wp:extent cx="6781800" cy="4217431"/>
             <wp:effectExtent l="0" t="0" r="0" b="0"/>
             <wp:docPr id="4" name="Picture 4"/>
             <wp:cNvGraphicFramePr>
@@ -6347,7 +7227,7 @@
                   <pic:spPr>
                     <a:xfrm>
                       <a:off x="0" y="0"/>
-                      <a:ext cx="5943600" cy="3696176"/>
+                      <a:ext cx="6786832" cy="4220560"/>
                     </a:xfrm>
                     <a:prstGeom prst="rect">
                       <a:avLst/>
@@ -6417,8 +7297,8 @@
           <w:lang w:val="en-CA" w:eastAsia="en-CA"/>
         </w:rPr>
         <w:drawing>
-          <wp:inline distT="0" distB="0" distL="0" distR="0" wp14:anchorId="58C08A61" wp14:editId="03E7CB57">
-            <wp:extent cx="5943600" cy="3696162"/>
+          <wp:inline distT="0" distB="0" distL="0" distR="0" wp14:anchorId="58C08A61" wp14:editId="12F76948">
+            <wp:extent cx="6800850" cy="4229262"/>
             <wp:effectExtent l="0" t="0" r="0" b="0"/>
             <wp:docPr id="2" name="Picture 2"/>
             <wp:cNvGraphicFramePr>
@@ -6446,7 +7326,7 @@
                   <pic:spPr>
                     <a:xfrm>
                       <a:off x="0" y="0"/>
-                      <a:ext cx="5943600" cy="3696162"/>
+                      <a:ext cx="6806174" cy="4232573"/>
                     </a:xfrm>
                     <a:prstGeom prst="rect">
                       <a:avLst/>
@@ -14588,32 +15468,34 @@
 
 <file path=word/comments.xml><?xml version="1.0" encoding="utf-8"?>
 <w:comments xmlns:wpc="http://schemas.microsoft.com/office/word/2010/wordprocessingCanvas" xmlns:cx="http://schemas.microsoft.com/office/drawing/2014/chartex" xmlns:cx1="http://schemas.microsoft.com/office/drawing/2015/9/8/chartex" xmlns:cx2="http://schemas.microsoft.com/office/drawing/2015/10/21/chartex" xmlns:cx3="http://schemas.microsoft.com/office/drawing/2016/5/9/chartex" xmlns:cx4="http://schemas.microsoft.com/office/drawing/2016/5/10/chartex" xmlns:cx5="http://schemas.microsoft.com/office/drawing/2016/5/11/chartex" xmlns:cx6="http://schemas.microsoft.com/office/drawing/2016/5/12/chartex" xmlns:cx7="http://schemas.microsoft.com/office/drawing/2016/5/13/chartex" xmlns:cx8="http://schemas.microsoft.com/office/drawing/2016/5/14/chartex" xmlns:mc="http://schemas.openxmlformats.org/markup-compatibility/2006" xmlns:aink="http://schemas.microsoft.com/office/drawing/2016/ink" xmlns:am3d="http://schemas.microsoft.com/office/drawing/2017/model3d" xmlns:o="urn:schemas-microsoft-com:office:office" xmlns:r="http://schemas.openxmlformats.org/officeDocument/2006/relationships" xmlns:m="http://schemas.openxmlformats.org/officeDocument/2006/math" xmlns:v="urn:schemas-microsoft-com:vml" xmlns:wp14="http://schemas.microsoft.com/office/word/2010/wordprocessingDrawing" xmlns:wp="http://schemas.openxmlformats.org/drawingml/2006/wordprocessingDrawing" xmlns:w10="urn:schemas-microsoft-com:office:word" xmlns:w="http://schemas.openxmlformats.org/wordprocessingml/2006/main" xmlns:w14="http://schemas.microsoft.com/office/word/2010/wordml" xmlns:w15="http://schemas.microsoft.com/office/word/2012/wordml" xmlns:w16cid="http://schemas.microsoft.com/office/word/2016/wordml/cid" xmlns:w16se="http://schemas.microsoft.com/office/word/2015/wordml/symex" xmlns:wpg="http://schemas.microsoft.com/office/word/2010/wordprocessingGroup" xmlns:wpi="http://schemas.microsoft.com/office/word/2010/wordprocessingInk" xmlns:wne="http://schemas.microsoft.com/office/word/2006/wordml" xmlns:wps="http://schemas.microsoft.com/office/word/2010/wordprocessingShape" mc:Ignorable="w14 w15 w16se w16cid wp14">
-  <w:comment w:id="0" w:author="Joe Bennett" w:date="2019-03-20T11:41:00Z" w:initials="JB">
+  <w:comment w:id="0" w:author="richard" w:date="2019-04-04T15:47:00Z" w:initials="r">
+    <w:p>
+      <w:pPr>
+        <w:spacing w:line="480" w:lineRule="auto"/>
+        <w:rPr>
+          <w:rFonts w:cs="Times New Roman"/>
+        </w:rPr>
+      </w:pPr>
+      <w:r>
+        <w:rPr>
+          <w:rStyle w:val="CommentReference"/>
+        </w:rPr>
+        <w:annotationRef/>
+      </w:r>
+      <w:r>
+        <w:rPr>
+          <w:rFonts w:cs="Times New Roman"/>
+        </w:rPr>
+        <w:t>Avoiding ‘uninformed opportunism’ by understanding the value of biodiversity feature and cost data in conservation prioritization</w:t>
+      </w:r>
+    </w:p>
     <w:p>
       <w:pPr>
         <w:pStyle w:val="CommentText"/>
       </w:pPr>
-      <w:r>
-        <w:rPr>
-          <w:rStyle w:val="CommentReference"/>
-        </w:rPr>
-        <w:annotationRef/>
-      </w:r>
-      <w:r>
-        <w:t>Needs a sentence to segue into spatial planning in particular? Or could make 1</w:t>
-      </w:r>
-      <w:r>
-        <w:rPr>
-          <w:vertAlign w:val="superscript"/>
-        </w:rPr>
-        <w:t>st</w:t>
-      </w:r>
-      <w:r>
-        <w:t xml:space="preserve"> sentence about spatial planning. </w:t>
-      </w:r>
     </w:p>
   </w:comment>
-  <w:comment w:id="2" w:author="Matt Strimas-Mackey" w:date="2019-03-06T11:41:00Z" w:initials="MS">
+  <w:comment w:id="1" w:author="richard" w:date="2019-04-04T10:16:00Z" w:initials="r">
     <w:p>
       <w:pPr>
         <w:pStyle w:val="CommentText"/>
@@ -14625,43 +15507,11 @@
         <w:annotationRef/>
       </w:r>
       <w:r>
-        <w:t>A sentence about modeling methodology could go here, did you use unmarked?</w:t>
+        <w:t>Could remove this, given last part of sentence.</w:t>
       </w:r>
     </w:p>
   </w:comment>
-  <w:comment w:id="3" w:author="richard" w:date="2019-04-04T10:16:00Z" w:initials="r">
-    <w:p>
-      <w:pPr>
-        <w:pStyle w:val="CommentText"/>
-      </w:pPr>
-      <w:r>
-        <w:rPr>
-          <w:rStyle w:val="CommentReference"/>
-        </w:rPr>
-        <w:annotationRef/>
-      </w:r>
-      <w:r>
-        <w:t>Could remove this, given last part of sentence.</w:t>
-      </w:r>
-    </w:p>
-  </w:comment>
-  <w:comment w:id="5" w:author="Matt Strimas-Mackey" w:date="2019-03-06T14:31:00Z" w:initials="MS">
-    <w:p>
-      <w:pPr>
-        <w:pStyle w:val="CommentText"/>
-      </w:pPr>
-      <w:r>
-        <w:rPr>
-          <w:rStyle w:val="CommentReference"/>
-        </w:rPr>
-        <w:annotationRef/>
-      </w:r>
-      <w:r>
-        <w:t>Wow!</w:t>
-      </w:r>
-    </w:p>
-  </w:comment>
-  <w:comment w:id="6" w:author="richard" w:date="2019-04-04T09:15:00Z" w:initials="r">
+  <w:comment w:id="3" w:author="richard" w:date="2019-04-04T09:15:00Z" w:initials="r">
     <w:p>
       <w:pPr>
         <w:pStyle w:val="CommentText"/>
@@ -14682,20 +15532,16 @@
 
 <file path=word/commentsExtended.xml><?xml version="1.0" encoding="utf-8"?>
 <w15:commentsEx xmlns:wpc="http://schemas.microsoft.com/office/word/2010/wordprocessingCanvas" xmlns:cx="http://schemas.microsoft.com/office/drawing/2014/chartex" xmlns:cx1="http://schemas.microsoft.com/office/drawing/2015/9/8/chartex" xmlns:cx2="http://schemas.microsoft.com/office/drawing/2015/10/21/chartex" xmlns:cx3="http://schemas.microsoft.com/office/drawing/2016/5/9/chartex" xmlns:cx4="http://schemas.microsoft.com/office/drawing/2016/5/10/chartex" xmlns:cx5="http://schemas.microsoft.com/office/drawing/2016/5/11/chartex" xmlns:cx6="http://schemas.microsoft.com/office/drawing/2016/5/12/chartex" xmlns:cx7="http://schemas.microsoft.com/office/drawing/2016/5/13/chartex" xmlns:cx8="http://schemas.microsoft.com/office/drawing/2016/5/14/chartex" xmlns:mc="http://schemas.openxmlformats.org/markup-compatibility/2006" xmlns:aink="http://schemas.microsoft.com/office/drawing/2016/ink" xmlns:am3d="http://schemas.microsoft.com/office/drawing/2017/model3d" xmlns:o="urn:schemas-microsoft-com:office:office" xmlns:r="http://schemas.openxmlformats.org/officeDocument/2006/relationships" xmlns:m="http://schemas.openxmlformats.org/officeDocument/2006/math" xmlns:v="urn:schemas-microsoft-com:vml" xmlns:wp14="http://schemas.microsoft.com/office/word/2010/wordprocessingDrawing" xmlns:wp="http://schemas.openxmlformats.org/drawingml/2006/wordprocessingDrawing" xmlns:w10="urn:schemas-microsoft-com:office:word" xmlns:w="http://schemas.openxmlformats.org/wordprocessingml/2006/main" xmlns:w14="http://schemas.microsoft.com/office/word/2010/wordml" xmlns:w15="http://schemas.microsoft.com/office/word/2012/wordml" xmlns:w16cid="http://schemas.microsoft.com/office/word/2016/wordml/cid" xmlns:w16se="http://schemas.microsoft.com/office/word/2015/wordml/symex" xmlns:wpg="http://schemas.microsoft.com/office/word/2010/wordprocessingGroup" xmlns:wpi="http://schemas.microsoft.com/office/word/2010/wordprocessingInk" xmlns:wne="http://schemas.microsoft.com/office/word/2006/wordml" xmlns:wps="http://schemas.microsoft.com/office/word/2010/wordprocessingShape" mc:Ignorable="w14 w15 w16se w16cid wp14">
-  <w15:commentEx w15:paraId="7EC80977" w15:done="0"/>
-  <w15:commentEx w15:paraId="73DE9CBB" w15:done="0"/>
+  <w15:commentEx w15:paraId="17950438" w15:done="0"/>
   <w15:commentEx w15:paraId="721B571D" w15:done="0"/>
-  <w15:commentEx w15:paraId="4A98A7FD" w15:done="0"/>
   <w15:commentEx w15:paraId="66344EA3" w15:done="0"/>
 </w15:commentsEx>
 </file>
 
 <file path=word/commentsIds.xml><?xml version="1.0" encoding="utf-8"?>
 <w16cid:commentsIds xmlns:wpc="http://schemas.microsoft.com/office/word/2010/wordprocessingCanvas" xmlns:cx="http://schemas.microsoft.com/office/drawing/2014/chartex" xmlns:cx1="http://schemas.microsoft.com/office/drawing/2015/9/8/chartex" xmlns:cx2="http://schemas.microsoft.com/office/drawing/2015/10/21/chartex" xmlns:cx3="http://schemas.microsoft.com/office/drawing/2016/5/9/chartex" xmlns:cx4="http://schemas.microsoft.com/office/drawing/2016/5/10/chartex" xmlns:cx5="http://schemas.microsoft.com/office/drawing/2016/5/11/chartex" xmlns:cx6="http://schemas.microsoft.com/office/drawing/2016/5/12/chartex" xmlns:cx7="http://schemas.microsoft.com/office/drawing/2016/5/13/chartex" xmlns:cx8="http://schemas.microsoft.com/office/drawing/2016/5/14/chartex" xmlns:mc="http://schemas.openxmlformats.org/markup-compatibility/2006" xmlns:aink="http://schemas.microsoft.com/office/drawing/2016/ink" xmlns:am3d="http://schemas.microsoft.com/office/drawing/2017/model3d" xmlns:o="urn:schemas-microsoft-com:office:office" xmlns:r="http://schemas.openxmlformats.org/officeDocument/2006/relationships" xmlns:m="http://schemas.openxmlformats.org/officeDocument/2006/math" xmlns:v="urn:schemas-microsoft-com:vml" xmlns:wp14="http://schemas.microsoft.com/office/word/2010/wordprocessingDrawing" xmlns:wp="http://schemas.openxmlformats.org/drawingml/2006/wordprocessingDrawing" xmlns:w10="urn:schemas-microsoft-com:office:word" xmlns:w="http://schemas.openxmlformats.org/wordprocessingml/2006/main" xmlns:w14="http://schemas.microsoft.com/office/word/2010/wordml" xmlns:w15="http://schemas.microsoft.com/office/word/2012/wordml" xmlns:w16cid="http://schemas.microsoft.com/office/word/2016/wordml/cid" xmlns:w16se="http://schemas.microsoft.com/office/word/2015/wordml/symex" xmlns:wpg="http://schemas.microsoft.com/office/word/2010/wordprocessingGroup" xmlns:wpi="http://schemas.microsoft.com/office/word/2010/wordprocessingInk" xmlns:wne="http://schemas.microsoft.com/office/word/2006/wordml" xmlns:wps="http://schemas.microsoft.com/office/word/2010/wordprocessingShape" mc:Ignorable="w14 w15 w16se w16cid wp14">
-  <w16cid:commentId w16cid:paraId="7EC80977" w16cid:durableId="20503A4F"/>
-  <w16cid:commentId w16cid:paraId="73DE9CBB" w16cid:durableId="202A306E"/>
+  <w16cid:commentId w16cid:paraId="17950438" w16cid:durableId="2050A579"/>
   <w16cid:commentId w16cid:paraId="721B571D" w16cid:durableId="205057E2"/>
-  <w16cid:commentId w16cid:paraId="4A98A7FD" w16cid:durableId="202A5851"/>
   <w16cid:commentId w16cid:paraId="66344EA3" w16cid:durableId="205049C4"/>
 </w16cid:commentsIds>
 </file>
@@ -15316,12 +16162,6 @@
 
 <file path=word/people.xml><?xml version="1.0" encoding="utf-8"?>
 <w15:people xmlns:wpc="http://schemas.microsoft.com/office/word/2010/wordprocessingCanvas" xmlns:cx="http://schemas.microsoft.com/office/drawing/2014/chartex" xmlns:cx1="http://schemas.microsoft.com/office/drawing/2015/9/8/chartex" xmlns:cx2="http://schemas.microsoft.com/office/drawing/2015/10/21/chartex" xmlns:cx3="http://schemas.microsoft.com/office/drawing/2016/5/9/chartex" xmlns:cx4="http://schemas.microsoft.com/office/drawing/2016/5/10/chartex" xmlns:cx5="http://schemas.microsoft.com/office/drawing/2016/5/11/chartex" xmlns:cx6="http://schemas.microsoft.com/office/drawing/2016/5/12/chartex" xmlns:cx7="http://schemas.microsoft.com/office/drawing/2016/5/13/chartex" xmlns:cx8="http://schemas.microsoft.com/office/drawing/2016/5/14/chartex" xmlns:mc="http://schemas.openxmlformats.org/markup-compatibility/2006" xmlns:aink="http://schemas.microsoft.com/office/drawing/2016/ink" xmlns:am3d="http://schemas.microsoft.com/office/drawing/2017/model3d" xmlns:o="urn:schemas-microsoft-com:office:office" xmlns:r="http://schemas.openxmlformats.org/officeDocument/2006/relationships" xmlns:m="http://schemas.openxmlformats.org/officeDocument/2006/math" xmlns:v="urn:schemas-microsoft-com:vml" xmlns:wp14="http://schemas.microsoft.com/office/word/2010/wordprocessingDrawing" xmlns:wp="http://schemas.openxmlformats.org/drawingml/2006/wordprocessingDrawing" xmlns:w10="urn:schemas-microsoft-com:office:word" xmlns:w="http://schemas.openxmlformats.org/wordprocessingml/2006/main" xmlns:w14="http://schemas.microsoft.com/office/word/2010/wordml" xmlns:w15="http://schemas.microsoft.com/office/word/2012/wordml" xmlns:w16cid="http://schemas.microsoft.com/office/word/2016/wordml/cid" xmlns:w16se="http://schemas.microsoft.com/office/word/2015/wordml/symex" xmlns:wpg="http://schemas.microsoft.com/office/word/2010/wordprocessingGroup" xmlns:wpi="http://schemas.microsoft.com/office/word/2010/wordprocessingInk" xmlns:wne="http://schemas.microsoft.com/office/word/2006/wordml" xmlns:wps="http://schemas.microsoft.com/office/word/2010/wordprocessingShape" mc:Ignorable="w14 w15 w16se w16cid wp14">
-  <w15:person w15:author="Joe Bennett">
-    <w15:presenceInfo w15:providerId="AD" w15:userId="S-1-5-21-2116162364-2402217585-332461140-232548"/>
-  </w15:person>
-  <w15:person w15:author="Matt Strimas-Mackey">
-    <w15:presenceInfo w15:providerId="AD" w15:userId="S::mes335@cornell.edu::3c930380-8cef-49ef-a522-de753c759b7e"/>
-  </w15:person>
   <w15:person w15:author="richard">
     <w15:presenceInfo w15:providerId="None" w15:userId="richard"/>
   </w15:person>
@@ -17042,7 +17882,7 @@
 </file>
 
 <file path=customXml/itemProps1.xml><?xml version="1.0" encoding="utf-8"?>
-<ds:datastoreItem xmlns:ds="http://schemas.openxmlformats.org/officeDocument/2006/customXml" ds:itemID="{260B82D2-97BA-4ADB-9246-BDB4B299464A}">
+<ds:datastoreItem xmlns:ds="http://schemas.openxmlformats.org/officeDocument/2006/customXml" ds:itemID="{69763F86-0144-4D26-A7DF-3A531A7F909B}">
   <ds:schemaRefs>
     <ds:schemaRef ds:uri="http://schemas.openxmlformats.org/officeDocument/2006/bibliography"/>
   </ds:schemaRefs>

</xml_diff>

<commit_message>
ms edits incorporating JH edits
</commit_message>
<xml_diff>
--- a/manuscript/Marxan vs ILP manuscript.docx
+++ b/manuscript/Marxan vs ILP manuscript.docx
@@ -510,7 +510,35 @@
           <w:rFonts w:eastAsia="Times New Roman" w:cs="Times New Roman"/>
           <w:szCs w:val="24"/>
         </w:rPr>
-        <w:t xml:space="preserve"> approaches to solving systematic conservation planning problems</w:t>
+        <w:t xml:space="preserve"> </w:t>
+      </w:r>
+      <w:r>
+        <w:rPr>
+          <w:rFonts w:eastAsia="Times New Roman" w:cs="Times New Roman"/>
+          <w:szCs w:val="24"/>
+        </w:rPr>
+        <w:t>algorithms</w:t>
+      </w:r>
+      <w:r>
+        <w:rPr>
+          <w:rFonts w:eastAsia="Times New Roman" w:cs="Times New Roman"/>
+          <w:szCs w:val="24"/>
+        </w:rPr>
+        <w:t xml:space="preserve"> </w:t>
+      </w:r>
+      <w:r>
+        <w:rPr>
+          <w:rFonts w:eastAsia="Times New Roman" w:cs="Times New Roman"/>
+          <w:szCs w:val="24"/>
+        </w:rPr>
+        <w:t>for</w:t>
+      </w:r>
+      <w:r>
+        <w:rPr>
+          <w:rFonts w:eastAsia="Times New Roman" w:cs="Times New Roman"/>
+          <w:szCs w:val="24"/>
+        </w:rPr>
+        <w:t xml:space="preserve"> solving systematic conservation planning problems</w:t>
       </w:r>
       <w:r>
         <w:rPr>
@@ -531,25 +559,63 @@
           <w:rFonts w:eastAsia="Times New Roman" w:cs="Times New Roman"/>
           <w:szCs w:val="24"/>
         </w:rPr>
-        <w:t>Using a case study of conservation planning in British Columbia, Canada, w</w:t>
-      </w:r>
-      <w:r>
-        <w:rPr>
-          <w:rFonts w:eastAsia="Times New Roman" w:cs="Times New Roman"/>
-          <w:szCs w:val="24"/>
-        </w:rPr>
-        <w:t xml:space="preserve">e compare the cost-effectiveness and processing times of both approaches. Using </w:t>
-      </w:r>
-      <w:r>
-        <w:t xml:space="preserve">ILP algorithms resulted in cost savings ranging from 12 to 30% compared to SA. The best ILP solver we used </w:t>
-      </w:r>
-      <w:proofErr w:type="gramStart"/>
-      <w:r>
-        <w:t>was</w:t>
-      </w:r>
-      <w:proofErr w:type="gramEnd"/>
-      <w:r>
-        <w:t xml:space="preserve"> on average 1071 times faster than the SA algorithm tested. One practical advantage of using ILP over SA is that the analysis does not require calibration, saving even more time. Given the performance of ILP solvers, they can be used to generate conservation plans in real-time during</w:t>
+        <w:t>Using a case study in British Columbia, Canada, w</w:t>
+      </w:r>
+      <w:r>
+        <w:rPr>
+          <w:rFonts w:eastAsia="Times New Roman" w:cs="Times New Roman"/>
+          <w:szCs w:val="24"/>
+        </w:rPr>
+        <w:t xml:space="preserve">e compare the cost-effectiveness and processing times of both </w:t>
+      </w:r>
+      <w:r>
+        <w:rPr>
+          <w:rFonts w:eastAsia="Times New Roman" w:cs="Times New Roman"/>
+          <w:szCs w:val="24"/>
+        </w:rPr>
+        <w:t>algorithm</w:t>
+      </w:r>
+      <w:r>
+        <w:rPr>
+          <w:rFonts w:eastAsia="Times New Roman" w:cs="Times New Roman"/>
+          <w:szCs w:val="24"/>
+        </w:rPr>
+        <w:t xml:space="preserve">s. </w:t>
+      </w:r>
+      <w:r>
+        <w:rPr>
+          <w:rFonts w:eastAsia="Times New Roman" w:cs="Times New Roman"/>
+          <w:szCs w:val="24"/>
+        </w:rPr>
+        <w:t>Plans for expanding protected area systems based on</w:t>
+      </w:r>
+      <w:r>
+        <w:rPr>
+          <w:rFonts w:eastAsia="Times New Roman" w:cs="Times New Roman"/>
+          <w:szCs w:val="24"/>
+        </w:rPr>
+        <w:t xml:space="preserve"> </w:t>
+      </w:r>
+      <w:r>
+        <w:t xml:space="preserve">ILP algorithms </w:t>
+      </w:r>
+      <w:r>
+        <w:t>were</w:t>
+      </w:r>
+      <w:r>
+        <w:t xml:space="preserve"> 12 to 30% </w:t>
+      </w:r>
+      <w:r>
+        <w:t>cheaper than plans by</w:t>
+      </w:r>
+      <w:r>
+        <w:t xml:space="preserve">. The best ILP solver we </w:t>
+      </w:r>
+      <w:r>
+        <w:t xml:space="preserve">examined </w:t>
+      </w:r>
+      <w:r>
+        <w:t>was on average 1071 times faster than the SA algorithm tested. One practical advantage of using ILP over SA is that the analysis does not require calibration, saving even more time. Given the performance of ILP solvers, they can be used to generate conservation plans in real-time during</w:t>
       </w:r>
       <w:r>
         <w:t xml:space="preserve"> </w:t>
@@ -1353,7 +1419,16 @@
           <w:rFonts w:eastAsia="Times New Roman" w:cs="Times New Roman"/>
           <w:szCs w:val="24"/>
         </w:rPr>
-        <w:t xml:space="preserve">prioritization using </w:t>
+        <w:t>prioritization usin</w:t>
+      </w:r>
+      <w:bookmarkStart w:id="9" w:name="_GoBack"/>
+      <w:bookmarkEnd w:id="9"/>
+      <w:r>
+        <w:rPr>
+          <w:rFonts w:eastAsia="Times New Roman" w:cs="Times New Roman"/>
+          <w:szCs w:val="24"/>
+        </w:rPr>
+        <w:t xml:space="preserve">g </w:t>
       </w:r>
       <w:r>
         <w:rPr>
@@ -1403,7 +1478,21 @@
           <w:szCs w:val="24"/>
         </w:rPr>
         <w:lastRenderedPageBreak/>
-        <w:t xml:space="preserve">that ILP approaches are </w:t>
+        <w:t xml:space="preserve">that ILP </w:t>
+      </w:r>
+      <w:r>
+        <w:rPr>
+          <w:rFonts w:eastAsia="Times New Roman" w:cs="Times New Roman"/>
+          <w:szCs w:val="24"/>
+        </w:rPr>
+        <w:t>algorithms</w:t>
+      </w:r>
+      <w:r>
+        <w:rPr>
+          <w:rFonts w:eastAsia="Times New Roman" w:cs="Times New Roman"/>
+          <w:szCs w:val="24"/>
+        </w:rPr>
+        <w:t xml:space="preserve"> are </w:t>
       </w:r>
       <w:r>
         <w:rPr>
@@ -1442,7 +1531,7 @@
       <w:r>
         <w:fldChar w:fldCharType="separate"/>
       </w:r>
-      <w:bookmarkStart w:id="9" w:name="__Fieldmark__223_924499877"/>
+      <w:bookmarkStart w:id="10" w:name="__Fieldmark__223_924499877"/>
       <w:r>
         <w:rPr>
           <w:rFonts w:cs="Times New Roman"/>
@@ -1452,7 +1541,7 @@
       <w:r>
         <w:fldChar w:fldCharType="end"/>
       </w:r>
-      <w:bookmarkEnd w:id="9"/>
+      <w:bookmarkEnd w:id="10"/>
       <w:r>
         <w:rPr>
           <w:rFonts w:eastAsia="Times New Roman" w:cs="Times New Roman"/>
@@ -1562,7 +1651,7 @@
       <w:r>
         <w:fldChar w:fldCharType="separate"/>
       </w:r>
-      <w:bookmarkStart w:id="10" w:name="__Fieldmark__234_924499877"/>
+      <w:bookmarkStart w:id="11" w:name="__Fieldmark__234_924499877"/>
       <w:r>
         <w:rPr>
           <w:rFonts w:cs="Times New Roman"/>
@@ -1572,7 +1661,7 @@
       <w:r>
         <w:fldChar w:fldCharType="end"/>
       </w:r>
-      <w:bookmarkEnd w:id="10"/>
+      <w:bookmarkEnd w:id="11"/>
       <w:r>
         <w:rPr>
           <w:rFonts w:eastAsia="Times New Roman" w:cs="Times New Roman"/>
@@ -1810,7 +1899,7 @@
       <w:r>
         <w:fldChar w:fldCharType="separate"/>
       </w:r>
-      <w:bookmarkStart w:id="11" w:name="__Fieldmark__292_924499877"/>
+      <w:bookmarkStart w:id="12" w:name="__Fieldmark__292_924499877"/>
       <w:r>
         <w:rPr>
           <w:rFonts w:cs="Times New Roman"/>
@@ -1820,7 +1909,7 @@
       <w:r>
         <w:fldChar w:fldCharType="end"/>
       </w:r>
-      <w:bookmarkEnd w:id="11"/>
+      <w:bookmarkEnd w:id="12"/>
       <w:r>
         <w:rPr>
           <w:rFonts w:cs="Times New Roman"/>
@@ -1941,7 +2030,7 @@
       <w:r>
         <w:fldChar w:fldCharType="separate"/>
       </w:r>
-      <w:bookmarkStart w:id="12" w:name="__Fieldmark__320_924499877"/>
+      <w:bookmarkStart w:id="13" w:name="__Fieldmark__320_924499877"/>
       <w:r>
         <w:rPr>
           <w:rFonts w:cs="Times New Roman"/>
@@ -1951,7 +2040,7 @@
       <w:r>
         <w:fldChar w:fldCharType="end"/>
       </w:r>
-      <w:bookmarkEnd w:id="12"/>
+      <w:bookmarkEnd w:id="13"/>
       <w:r>
         <w:rPr>
           <w:rFonts w:cs="Times New Roman"/>
@@ -2107,12 +2196,12 @@
         <w:fldChar w:fldCharType="begin"/>
       </w:r>
       <w:r>
-        <w:instrText xml:space="preserve"> ADDIN ZOTERO_ITEM CSL_CITATION {"citationID":"l1mIRPpm","properties":{"formattedCitation":"(Fiske and Chandler 2011)","plainCitation":"(Fiske and Chandler 2011)","dontUpdate":true,"noteIndex":0},"citationItems":[{"id":"1KWldvWf/vfoliD5j","uris":["http://www.mendeley.com/documents/?uuid=e1c48f1a-e581-4ac6-a75b-8b1f9d628c0c"],"uri":["http://www.mendeley.com/documents/?uuid=e1c48f1a-e581-4ac6-a75b-8b1f9d628c0c"],"itemData":{"DOI":"10.1002/wics.10","author":[{"dropping-particle":"","family":"Fiske","given":"Ian J","non-dropping-particle":"","parse-names":false,"suffix":""},{"dropping-particle":"","family":"Chandler","given":"Richard B","non-dropping-particle":"","parse-names":false,"suffix":""}],"container-title":"Journal Of Statistical Software","id":"ITEM-1","issue":"10","issued":{"date-parts":[["2011"]]},"page":"128-129","title":"unmarked : An R Package for Fitting Hierarchical Models of Wildlife Occurrence and Abundance","type":"article-journal","volume":"43"}}],"schema":"https://github.com/citation-style-language/schema/raw/master/csl-citation.json"} </w:instrText>
+        <w:instrText xml:space="preserve"> ADDIN ZOTERO_ITEM CSL_CITATION {"citationID":"l1mIRPpm","properties":{"formattedCitation":"(Fiske and Chandler 2011)","plainCitation":"(Fiske and Chandler 2011)","dontUpdate":true,"noteIndex":0},"citationItems":[{"id":"aVMuXepO/RWlQLOVU","uris":["http://www.mendeley.com/documents/?uuid=e1c48f1a-e581-4ac6-a75b-8b1f9d628c0c"],"uri":["http://www.mendeley.com/documents/?uuid=e1c48f1a-e581-4ac6-a75b-8b1f9d628c0c"],"itemData":{"DOI":"10.1002/wics.10","author":[{"dropping-particle":"","family":"Fiske","given":"Ian J","non-dropping-particle":"","parse-names":false,"suffix":""},{"dropping-particle":"","family":"Chandler","given":"Richard B","non-dropping-particle":"","parse-names":false,"suffix":""}],"container-title":"Journal Of Statistical Software","id":"ITEM-1","issue":"10","issued":{"date-parts":[["2011"]]},"page":"128-129","title":"unmarked : An R Package for Fitting Hierarchical Models of Wildlife Occurrence and Abundance","type":"article-journal","volume":"43"}}],"schema":"https://github.com/citation-style-language/schema/raw/master/csl-citation.json"} </w:instrText>
       </w:r>
       <w:r>
         <w:fldChar w:fldCharType="separate"/>
       </w:r>
-      <w:bookmarkStart w:id="13" w:name="__Fieldmark__340_924499877"/>
+      <w:bookmarkStart w:id="14" w:name="__Fieldmark__340_924499877"/>
       <w:r>
         <w:rPr>
           <w:rFonts w:cs="Times New Roman"/>
@@ -2137,7 +2226,7 @@
       <w:r>
         <w:fldChar w:fldCharType="end"/>
       </w:r>
-      <w:bookmarkEnd w:id="13"/>
+      <w:bookmarkEnd w:id="14"/>
       <w:r>
         <w:rPr>
           <w:rFonts w:cs="Times New Roman"/>
@@ -2163,12 +2252,12 @@
         <w:fldChar w:fldCharType="begin"/>
       </w:r>
       <w:r>
-        <w:instrText xml:space="preserve"> ADDIN ZOTERO_ITEM CSL_CITATION {"citationID":"R3goWj68","properties":{"formattedCitation":"(Mackenzie et al. 2002)","plainCitation":"(Mackenzie et al. 2002)","noteIndex":0},"citationItems":[{"id":"1KWldvWf/0TBZVpLg","uris":["http://www.mendeley.com/documents/?uuid=bf9346c7-545f-4f32-adff-b070d5de308c"],"uri":["http://www.mendeley.com/documents/?uuid=bf9346c7-545f-4f32-adff-b070d5de308c"],"itemData":{"author":[{"dropping-particle":"","family":"Mackenzie","given":"Darryl I.","non-dropping-particle":"","parse-names":false,"suffix":""},{"dropping-particle":"","family":"Nichols","given":"James D.","non-dropping-particle":"","parse-names":false,"suffix":""},{"dropping-particle":"","family":"Lachman","given":"Gideon B","non-dropping-particle":"","parse-names":false,"suffix":""},{"dropping-particle":"","family":"Droege","given":"Sam J","non-dropping-particle":"","parse-names":false,"suffix":""},{"dropping-particle":"","family":"Royle","given":"J. Andrew","non-dropping-particle":"","parse-names":false,"suffix":""},{"dropping-particle":"","family":"Langtimm","given":"Cathrine A.","non-dropping-particle":"","parse-names":false,"suffix":""}],"container-title":"Ecology","id":"ITEM-1","issue":"8","issued":{"date-parts":[["2002"]]},"page":"2248-2255","title":"Estimating site occupancy rates when detection probabilities are less than one","type":"article-journal","volume":"83"}}],"schema":"https://github.com/citation-style-language/schema/raw/master/csl-citation.json"} </w:instrText>
+        <w:instrText xml:space="preserve"> ADDIN ZOTERO_ITEM CSL_CITATION {"citationID":"R3goWj68","properties":{"formattedCitation":"(Mackenzie et al. 2002)","plainCitation":"(Mackenzie et al. 2002)","noteIndex":0},"citationItems":[{"id":"aVMuXepO/clnV3Ica","uris":["http://www.mendeley.com/documents/?uuid=bf9346c7-545f-4f32-adff-b070d5de308c"],"uri":["http://www.mendeley.com/documents/?uuid=bf9346c7-545f-4f32-adff-b070d5de308c"],"itemData":{"author":[{"dropping-particle":"","family":"Mackenzie","given":"Darryl I.","non-dropping-particle":"","parse-names":false,"suffix":""},{"dropping-particle":"","family":"Nichols","given":"James D.","non-dropping-particle":"","parse-names":false,"suffix":""},{"dropping-particle":"","family":"Lachman","given":"Gideon B","non-dropping-particle":"","parse-names":false,"suffix":""},{"dropping-particle":"","family":"Droege","given":"Sam J","non-dropping-particle":"","parse-names":false,"suffix":""},{"dropping-particle":"","family":"Royle","given":"J. Andrew","non-dropping-particle":"","parse-names":false,"suffix":""},{"dropping-particle":"","family":"Langtimm","given":"Cathrine A.","non-dropping-particle":"","parse-names":false,"suffix":""}],"container-title":"Ecology","id":"ITEM-1","issue":"8","issued":{"date-parts":[["2002"]]},"page":"2248-2255","title":"Estimating site occupancy rates when detection probabilities are less than one","type":"article-journal","volume":"83"}}],"schema":"https://github.com/citation-style-language/schema/raw/master/csl-citation.json"} </w:instrText>
       </w:r>
       <w:r>
         <w:fldChar w:fldCharType="separate"/>
       </w:r>
-      <w:bookmarkStart w:id="14" w:name="__Fieldmark__345_924499877"/>
+      <w:bookmarkStart w:id="15" w:name="__Fieldmark__345_924499877"/>
       <w:r>
         <w:rPr>
           <w:rFonts w:cs="Times New Roman"/>
@@ -2178,7 +2267,7 @@
       <w:r>
         <w:fldChar w:fldCharType="end"/>
       </w:r>
-      <w:bookmarkEnd w:id="14"/>
+      <w:bookmarkEnd w:id="15"/>
       <w:r>
         <w:rPr>
           <w:rFonts w:cs="Times New Roman"/>
@@ -2282,7 +2371,7 @@
       <w:r>
         <w:fldChar w:fldCharType="separate"/>
       </w:r>
-      <w:bookmarkStart w:id="15" w:name="__Fieldmark__364_924499877"/>
+      <w:bookmarkStart w:id="16" w:name="__Fieldmark__364_924499877"/>
       <w:r>
         <w:rPr>
           <w:rFonts w:cs="Times New Roman"/>
@@ -2292,57 +2381,39 @@
       <w:r>
         <w:fldChar w:fldCharType="end"/>
       </w:r>
-      <w:bookmarkEnd w:id="15"/>
-      <w:r>
-        <w:rPr>
-          <w:rFonts w:cs="Times New Roman"/>
-          <w:lang w:val="en-CA"/>
-        </w:rPr>
-        <w:t xml:space="preserve"> in our plan by using cadastral data and 2012 land value assessments from the Integrated Cadastral Information Society of BC, resulting in 193,623 </w:t>
-      </w:r>
-      <w:r>
-        <w:rPr>
-          <w:rFonts w:cs="Times New Roman"/>
-          <w:lang w:val="en-CA"/>
-        </w:rPr>
-        <w:t>polygons (</w:t>
-      </w:r>
-      <w:r>
-        <w:rPr>
-          <w:rFonts w:cs="Times New Roman"/>
-          <w:lang w:val="en-CA"/>
-        </w:rPr>
-        <w:t xml:space="preserve">= </w:t>
-      </w:r>
-      <w:r>
-        <w:rPr>
-          <w:rFonts w:cs="Times New Roman"/>
-          <w:lang w:val="en-CA"/>
-        </w:rPr>
-        <w:t>planning units</w:t>
-      </w:r>
-      <w:r>
-        <w:rPr>
-          <w:rFonts w:cs="Times New Roman"/>
-          <w:lang w:val="en-CA"/>
-        </w:rPr>
-        <w:t>)</w:t>
-      </w:r>
-      <w:r>
-        <w:rPr>
-          <w:rFonts w:cs="Times New Roman"/>
-          <w:lang w:val="en-CA"/>
-        </w:rPr>
+      <w:bookmarkEnd w:id="16"/>
+      <w:r>
+        <w:rPr>
+          <w:rFonts w:cs="Times New Roman"/>
+          <w:lang w:val="en-CA"/>
+        </w:rPr>
+        <w:t xml:space="preserve"> in our plan</w:t>
+      </w:r>
+      <w:r>
+        <w:rPr>
+          <w:rFonts w:cs="Times New Roman"/>
+          <w:lang w:val="en-CA"/>
+        </w:rPr>
+        <w:t>s</w:t>
+      </w:r>
+      <w:r>
+        <w:rPr>
+          <w:rFonts w:cs="Times New Roman"/>
+          <w:lang w:val="en-CA"/>
+        </w:rPr>
+        <w:t xml:space="preserve"> by using cadastral data and 2012 land value assessments from the Integrated Cadastral Information Society of BC</w:t>
+      </w:r>
+      <w:r>
+        <w:rPr>
+          <w:rFonts w:cs="Times New Roman"/>
+          <w:lang w:val="en-CA"/>
+        </w:rPr>
+        <w:t>. This process resulted in 193,623 polygons  for BC which were subsequently used as planning units</w:t>
+      </w:r>
+      <w:r>
         <w:t xml:space="preserve"> </w:t>
       </w:r>
       <w:r>
-        <w:rPr>
-          <w:rFonts w:cs="Times New Roman"/>
-          <w:lang w:val="en-CA"/>
-        </w:rPr>
-        <w:t xml:space="preserve">for BC </w:t>
-      </w:r>
-      <w:r>
         <w:fldChar w:fldCharType="begin"/>
       </w:r>
       <w:r>
@@ -2351,7 +2422,7 @@
       <w:r>
         <w:fldChar w:fldCharType="separate"/>
       </w:r>
-      <w:bookmarkStart w:id="16" w:name="__Fieldmark__369_924499877"/>
+      <w:bookmarkStart w:id="17" w:name="__Fieldmark__369_924499877"/>
       <w:r>
         <w:rPr>
           <w:rFonts w:cs="Times New Roman"/>
@@ -2361,7 +2432,7 @@
       <w:r>
         <w:fldChar w:fldCharType="end"/>
       </w:r>
-      <w:bookmarkEnd w:id="16"/>
+      <w:bookmarkEnd w:id="17"/>
       <w:r>
         <w:rPr>
           <w:rFonts w:cs="Times New Roman"/>
@@ -2405,7 +2476,15 @@
           <w:rFonts w:cs="Times New Roman"/>
           <w:lang w:val="en-CA"/>
         </w:rPr>
-        <w:t xml:space="preserve">. Cadastral data, including tax assessment land values from Oregon State had to be sourced from individual counties, which included Benton, Clackamas, Columbia, Douglas, Lane, Linn, Marion, </w:t>
+        <w:t xml:space="preserve">. Cadastral data, including tax assessment land values from Oregon State had to be sourced from individual counties, which included Benton, Clackamas, Columbia, </w:t>
+      </w:r>
+      <w:r>
+        <w:rPr>
+          <w:rFonts w:cs="Times New Roman"/>
+          <w:lang w:val="en-CA"/>
+        </w:rPr>
+        <w:lastRenderedPageBreak/>
+        <w:t xml:space="preserve">Douglas, Lane, Linn, Marion, </w:t>
       </w:r>
       <w:proofErr w:type="spellStart"/>
       <w:r>
@@ -2461,7 +2540,7 @@
           <w:i/>
           <w:szCs w:val="24"/>
         </w:rPr>
-        <w:t>Spatial prioritization approach</w:t>
+        <w:t xml:space="preserve">Spatial prioritization </w:t>
       </w:r>
     </w:p>
     <w:p>
@@ -2481,206 +2560,190 @@
         </w:rPr>
         <w:t xml:space="preserve">We compared ILP and SA for solving the </w:t>
       </w:r>
-      <w:proofErr w:type="spellStart"/>
       <w:r>
         <w:rPr>
           <w:rStyle w:val="apple-converted-space"/>
           <w:shd w:val="clear" w:color="auto" w:fill="FFFFFF"/>
         </w:rPr>
-        <w:t>Marxan</w:t>
-      </w:r>
-      <w:proofErr w:type="spellEnd"/>
+        <w:t xml:space="preserve">minimum set </w:t>
+      </w:r>
       <w:r>
         <w:rPr>
           <w:rStyle w:val="apple-converted-space"/>
           <w:shd w:val="clear" w:color="auto" w:fill="FFFFFF"/>
         </w:rPr>
-        <w:t xml:space="preserve"> spatial prioritization problem. </w:t>
+        <w:t>spatial prioritization problem</w:t>
       </w:r>
       <w:r>
         <w:rPr>
           <w:rStyle w:val="apple-converted-space"/>
           <w:shd w:val="clear" w:color="auto" w:fill="FFFFFF"/>
         </w:rPr>
-        <w:t xml:space="preserve">In this formulation, </w:t>
+        <w:t xml:space="preserve"> </w:t>
       </w:r>
       <w:r>
         <w:rPr>
           <w:rStyle w:val="apple-converted-space"/>
           <w:shd w:val="clear" w:color="auto" w:fill="FFFFFF"/>
         </w:rPr>
-        <w:t>the landscape is divided into a set of discrete planning units</w:t>
+        <w:fldChar w:fldCharType="begin"/>
       </w:r>
       <w:r>
         <w:rPr>
           <w:rStyle w:val="apple-converted-space"/>
           <w:shd w:val="clear" w:color="auto" w:fill="FFFFFF"/>
         </w:rPr>
-        <w:t xml:space="preserve">. </w:t>
+        <w:instrText xml:space="preserve"> ADDIN ZOTERO_ITEM CSL_CITATION {"citationID":"zOW3Q5Qc","properties":{"formattedCitation":"(Ball et al. 2009)","plainCitation":"(Ball et al. 2009)","noteIndex":0},"citationItems":[{"id":802,"uris":["http://zotero.org/users/878981/items/HRZ9EATX"],"uri":["http://zotero.org/users/878981/items/HRZ9EATX"],"itemData":{"id":802,"type":"chapter","title":"Marxan and relatives: Software for spatial conservation prioritisation.","container-title":"Spatial conservation prioritisation: Quantitative methods and computational tools.","publisher":"Oxford University Press","publisher-place":"Oxford","page":"185-195","event-place":"Oxford","note":"Citation Key: Ball2009\nissue: 14","author":[{"family":"Ball","given":"I.R. R"},{"family":"Possingham","given":"H.P. P"},{"family":"Watts","given":"M.E. E"}],"editor":[{"family":"Moilanen","given":"A"},{"family":"Wilson","given":"K"},{"family":"Possingham","given":"H P"}],"issued":{"date-parts":[["2009"]]}}}],"schema":"https://github.com/citation-style-language/schema/raw/master/csl-citation.json"} </w:instrText>
       </w:r>
       <w:r>
         <w:rPr>
           <w:rStyle w:val="apple-converted-space"/>
           <w:shd w:val="clear" w:color="auto" w:fill="FFFFFF"/>
         </w:rPr>
-        <w:t xml:space="preserve">Each planning </w:t>
+        <w:fldChar w:fldCharType="separate"/>
+      </w:r>
+      <w:r>
+        <w:t>(Ball et al. 2009)</w:t>
       </w:r>
       <w:r>
         <w:rPr>
           <w:rStyle w:val="apple-converted-space"/>
           <w:shd w:val="clear" w:color="auto" w:fill="FFFFFF"/>
         </w:rPr>
-        <w:t xml:space="preserve">unit </w:t>
+        <w:fldChar w:fldCharType="end"/>
       </w:r>
       <w:r>
         <w:rPr>
           <w:rStyle w:val="apple-converted-space"/>
           <w:shd w:val="clear" w:color="auto" w:fill="FFFFFF"/>
         </w:rPr>
-        <w:t xml:space="preserve">is assigned a socioeconomic cost </w:t>
+        <w:t xml:space="preserve">. </w:t>
       </w:r>
       <w:r>
         <w:rPr>
           <w:rStyle w:val="apple-converted-space"/>
           <w:shd w:val="clear" w:color="auto" w:fill="FFFFFF"/>
         </w:rPr>
-        <w:t>(here we use the assessed land value) and a conservation value for a set of features that we wish to protect (here the occupancy probability for a set of species)</w:t>
+        <w:t xml:space="preserve">In this formulation, </w:t>
       </w:r>
       <w:r>
         <w:rPr>
           <w:rStyle w:val="apple-converted-space"/>
           <w:shd w:val="clear" w:color="auto" w:fill="FFFFFF"/>
         </w:rPr>
-        <w:t xml:space="preserve">. </w:t>
+        <w:t>the landscape is divided into a set of discrete planning units</w:t>
       </w:r>
       <w:r>
         <w:rPr>
           <w:rStyle w:val="apple-converted-space"/>
           <w:shd w:val="clear" w:color="auto" w:fill="FFFFFF"/>
         </w:rPr>
-        <w:t>Finally, we define representation targets for each species</w:t>
+        <w:t xml:space="preserve">. </w:t>
       </w:r>
       <w:r>
         <w:rPr>
           <w:rStyle w:val="apple-converted-space"/>
           <w:shd w:val="clear" w:color="auto" w:fill="FFFFFF"/>
         </w:rPr>
-        <w:t xml:space="preserve"> as</w:t>
+        <w:t xml:space="preserve">Each planning </w:t>
       </w:r>
       <w:r>
         <w:rPr>
           <w:rStyle w:val="apple-converted-space"/>
           <w:shd w:val="clear" w:color="auto" w:fill="FFFFFF"/>
         </w:rPr>
-        <w:t xml:space="preserve"> the amount of habitat we hope to protect for </w:t>
+        <w:t xml:space="preserve">unit </w:t>
       </w:r>
       <w:r>
         <w:rPr>
           <w:rStyle w:val="apple-converted-space"/>
           <w:shd w:val="clear" w:color="auto" w:fill="FFFFFF"/>
         </w:rPr>
-        <w:t>that</w:t>
+        <w:t xml:space="preserve">is assigned a socioeconomic cost </w:t>
       </w:r>
       <w:r>
         <w:rPr>
           <w:rStyle w:val="apple-converted-space"/>
           <w:shd w:val="clear" w:color="auto" w:fill="FFFFFF"/>
         </w:rPr>
-        <w:t xml:space="preserve"> species.</w:t>
+        <w:t>(here we use the assessed land value) and a conservation value for a set of features that we wish to protect (here the occupancy probability for a set of species)</w:t>
       </w:r>
       <w:r>
         <w:rPr>
           <w:rStyle w:val="apple-converted-space"/>
           <w:shd w:val="clear" w:color="auto" w:fill="FFFFFF"/>
         </w:rPr>
-        <w:t xml:space="preserve"> </w:t>
+        <w:t xml:space="preserve">. </w:t>
       </w:r>
       <w:r>
         <w:rPr>
           <w:rStyle w:val="apple-converted-space"/>
           <w:shd w:val="clear" w:color="auto" w:fill="FFFFFF"/>
         </w:rPr>
-        <w:t>T</w:t>
+        <w:t>Finally, we define representation targets for each species</w:t>
       </w:r>
       <w:r>
         <w:rPr>
           <w:rStyle w:val="apple-converted-space"/>
           <w:shd w:val="clear" w:color="auto" w:fill="FFFFFF"/>
         </w:rPr>
-        <w:t>he</w:t>
+        <w:t xml:space="preserve"> as</w:t>
       </w:r>
       <w:r>
         <w:rPr>
           <w:rStyle w:val="apple-converted-space"/>
           <w:shd w:val="clear" w:color="auto" w:fill="FFFFFF"/>
         </w:rPr>
-        <w:t xml:space="preserve"> </w:t>
+        <w:t xml:space="preserve"> the amount of habitat we hope to protect for </w:t>
       </w:r>
       <w:r>
         <w:rPr>
           <w:rStyle w:val="apple-converted-space"/>
           <w:shd w:val="clear" w:color="auto" w:fill="FFFFFF"/>
         </w:rPr>
-        <w:t xml:space="preserve"> goal of this prioritization problem is</w:t>
+        <w:t>that</w:t>
       </w:r>
       <w:r>
         <w:rPr>
           <w:rStyle w:val="apple-converted-space"/>
           <w:shd w:val="clear" w:color="auto" w:fill="FFFFFF"/>
         </w:rPr>
-        <w:t xml:space="preserve"> </w:t>
+        <w:t xml:space="preserve"> species.</w:t>
       </w:r>
       <w:r>
         <w:rPr>
           <w:rStyle w:val="apple-converted-space"/>
           <w:shd w:val="clear" w:color="auto" w:fill="FFFFFF"/>
         </w:rPr>
-        <w:t>to optimize the trade-off between conservation benefit and socioeconomic cost</w:t>
+        <w:t xml:space="preserve"> </w:t>
       </w:r>
       <w:r>
         <w:rPr>
           <w:rStyle w:val="apple-converted-space"/>
           <w:shd w:val="clear" w:color="auto" w:fill="FFFFFF"/>
         </w:rPr>
-        <w:t xml:space="preserve"> </w:t>
-      </w:r>
-      <w:r>
-        <w:fldChar w:fldCharType="begin"/>
-      </w:r>
-      <w:r>
-        <w:instrText xml:space="preserve"> ADDIN ZOTERO_ITEM CSL_CITATION {"citationID":"ipsZgSZw","properties":{"formattedCitation":"(McIntosh et al. 2017)","plainCitation":"(McIntosh et al. 2017)","noteIndex":0},"citationItems":[{"id":822,"uris":["http://zotero.org/users/878981/items/JYAA84DS"],"uri":["http://zotero.org/users/878981/items/JYAA84DS"],"itemData":{"id":822,"type":"article-journal","title":"The Impact of Systematic Conservation Planning","container-title":"Annual Review of Environment and Resources","page":"annurev-environ-102016-060902","volume":"42","issue":"1","abstract":"Systematic conservation planning (SCP) is a rapidly advancing discipline aimed at providing decision support for choices between alternate conservation actions. SCP is often used to inform choices about areas to protect, in order to optimize outcomes for biodiversity while minimizing societal costs. Despite the widespread application of SCP approaches, there is limited understanding of the types of impacts resulting from related projects, and when and where it is most effective. This is compounded by the absence of a standardized approach to evaluating and reporting on the outcomes of SCP projects. We highlight the challenges of undertaking evaluations of complex planning processes, the current state of knowledge about the outcomes of SCP projects, and emerging opportunities to improve evaluation. There is a need for clarity around theories of change, definitions of SCP and impact, and standardized reporting and information sharing across the discipline. Expected final online publication date for the Annu...","DOI":"10.1146/annurev-environ-102016-060902","ISSN":"1543-5938","note":"publisher:  Annual Reviews  4139 El Camino Way, PO Box 10139, Palo Alto, California 94303-0139, USA","author":[{"family":"McIntosh","given":"Emma J."},{"family":"Pressey","given":"Robert L."},{"family":"Lloyd","given":"Samuel"},{"family":"Smith","given":"Robert"},{"family":"Grenyer","given":"Richard"}],"issued":{"date-parts":[["2017",11,11]]}}}],"schema":"https://github.com/citation-style-language/schema/raw/master/csl-citation.json"} </w:instrText>
-      </w:r>
-      <w:r>
-        <w:fldChar w:fldCharType="separate"/>
-      </w:r>
-      <w:bookmarkStart w:id="17" w:name="__Fieldmark__396_924499877"/>
-      <w:r>
-        <w:t>(McIntosh et al. 2017)</w:t>
-      </w:r>
-      <w:r>
-        <w:fldChar w:fldCharType="end"/>
-      </w:r>
-      <w:bookmarkEnd w:id="17"/>
+        <w:t>T</w:t>
+      </w:r>
       <w:r>
         <w:rPr>
           <w:rStyle w:val="apple-converted-space"/>
           <w:shd w:val="clear" w:color="auto" w:fill="FFFFFF"/>
         </w:rPr>
-        <w:t xml:space="preserve">. </w:t>
+        <w:t>he</w:t>
       </w:r>
       <w:r>
         <w:rPr>
           <w:rStyle w:val="apple-converted-space"/>
           <w:shd w:val="clear" w:color="auto" w:fill="FFFFFF"/>
         </w:rPr>
-        <w:t>Achieving this goal involves finding the set of planning units that meets</w:t>
+        <w:t xml:space="preserve"> </w:t>
       </w:r>
       <w:r>
         <w:rPr>
           <w:rStyle w:val="apple-converted-space"/>
           <w:shd w:val="clear" w:color="auto" w:fill="FFFFFF"/>
         </w:rPr>
-        <w:t xml:space="preserve"> the conservation targets</w:t>
+        <w:t xml:space="preserve"> goal of this prioritization problem is</w:t>
       </w:r>
       <w:r>
         <w:rPr>
@@ -2694,141 +2757,214 @@
           <w:rStyle w:val="apple-converted-space"/>
           <w:shd w:val="clear" w:color="auto" w:fill="FFFFFF"/>
         </w:rPr>
-        <w:t>for the minimum possible cost.</w:t>
+        <w:t>to optimize the trade-off between conservation benefit and socioeconomic cost</w:t>
       </w:r>
       <w:r>
         <w:rPr>
           <w:rStyle w:val="apple-converted-space"/>
           <w:shd w:val="clear" w:color="auto" w:fill="FFFFFF"/>
         </w:rPr>
-        <w:t xml:space="preserve"> Details on the </w:t>
-      </w:r>
-      <w:proofErr w:type="spellStart"/>
+        <w:t xml:space="preserve"> </w:t>
+      </w:r>
+      <w:r>
+        <w:fldChar w:fldCharType="begin"/>
+      </w:r>
+      <w:r>
+        <w:instrText xml:space="preserve"> ADDIN ZOTERO_ITEM CSL_CITATION {"citationID":"ipsZgSZw","properties":{"formattedCitation":"(McIntosh et al. 2017)","plainCitation":"(McIntosh et al. 2017)","noteIndex":0},"citationItems":[{"id":822,"uris":["http://zotero.org/users/878981/items/JYAA84DS"],"uri":["http://zotero.org/users/878981/items/JYAA84DS"],"itemData":{"id":822,"type":"article-journal","title":"The Impact of Systematic Conservation Planning","container-title":"Annual Review of Environment and Resources","page":"annurev-environ-102016-060902","volume":"42","issue":"1","abstract":"Systematic conservation planning (SCP) is a rapidly advancing discipline aimed at providing decision support for choices between alternate conservation actions. SCP is often used to inform choices about areas to protect, in order to optimize outcomes for biodiversity while minimizing societal costs. Despite the widespread application of SCP approaches, there is limited understanding of the types of impacts resulting from related projects, and when and where it is most effective. This is compounded by the absence of a standardized approach to evaluating and reporting on the outcomes of SCP projects. We highlight the challenges of undertaking evaluations of complex planning processes, the current state of knowledge about the outcomes of SCP projects, and emerging opportunities to improve evaluation. There is a need for clarity around theories of change, definitions of SCP and impact, and standardized reporting and information sharing across the discipline. Expected final online publication date for the Annu...","DOI":"10.1146/annurev-environ-102016-060902","ISSN":"1543-5938","note":"publisher:  Annual Reviews  4139 El Camino Way, PO Box 10139, Palo Alto, California 94303-0139, USA","author":[{"family":"McIntosh","given":"Emma J."},{"family":"Pressey","given":"Robert L."},{"family":"Lloyd","given":"Samuel"},{"family":"Smith","given":"Robert"},{"family":"Grenyer","given":"Richard"}],"issued":{"date-parts":[["2017",11,11]]}}}],"schema":"https://github.com/citation-style-language/schema/raw/master/csl-citation.json"} </w:instrText>
+      </w:r>
+      <w:r>
+        <w:fldChar w:fldCharType="separate"/>
+      </w:r>
+      <w:bookmarkStart w:id="18" w:name="__Fieldmark__396_924499877"/>
+      <w:r>
+        <w:t>(McIntosh et al. 2017)</w:t>
+      </w:r>
+      <w:r>
+        <w:fldChar w:fldCharType="end"/>
+      </w:r>
+      <w:bookmarkEnd w:id="18"/>
       <w:r>
         <w:rPr>
           <w:rStyle w:val="apple-converted-space"/>
           <w:shd w:val="clear" w:color="auto" w:fill="FFFFFF"/>
         </w:rPr>
-        <w:t>Marxan</w:t>
-      </w:r>
-      <w:proofErr w:type="spellEnd"/>
+        <w:t xml:space="preserve">. </w:t>
+      </w:r>
       <w:r>
         <w:rPr>
           <w:rStyle w:val="apple-converted-space"/>
           <w:shd w:val="clear" w:color="auto" w:fill="FFFFFF"/>
         </w:rPr>
-        <w:t xml:space="preserve"> problem formulation can be found in </w:t>
+        <w:t>Achieving this goal involves finding the set of planning units that meets</w:t>
       </w:r>
       <w:r>
         <w:rPr>
           <w:rStyle w:val="apple-converted-space"/>
           <w:shd w:val="clear" w:color="auto" w:fill="FFFFFF"/>
         </w:rPr>
-        <w:fldChar w:fldCharType="begin"/>
+        <w:t xml:space="preserve"> the conservation targets</w:t>
       </w:r>
       <w:r>
         <w:rPr>
           <w:rStyle w:val="apple-converted-space"/>
           <w:shd w:val="clear" w:color="auto" w:fill="FFFFFF"/>
         </w:rPr>
-        <w:instrText xml:space="preserve"> ADDIN ZOTERO_ITEM CSL_CITATION {"citationID":"Ww6Cf3E1","properties":{"formattedCitation":"(Ball et al. 2009)","plainCitation":"(Ball et al. 2009)","dontUpdate":true,"noteIndex":0},"citationItems":[{"id":802,"uris":["http://zotero.org/users/878981/items/HRZ9EATX"],"uri":["http://zotero.org/users/878981/items/HRZ9EATX"],"itemData":{"id":802,"type":"chapter","title":"Marxan and relatives: Software for spatial conservation prioritisation.","container-title":"Spatial conservation prioritisation: Quantitative methods and computational tools.","publisher":"Oxford University Press","publisher-place":"Oxford","page":"185-195","event-place":"Oxford","note":"Citation Key: Ball2009\nissue: 14","author":[{"family":"Ball","given":"I.R. R"},{"family":"Possingham","given":"H.P. P"},{"family":"Watts","given":"M.E. E"}],"editor":[{"family":"Moilanen","given":"A"},{"family":"Wilson","given":"K"},{"family":"Possingham","given":"H P"}],"issued":{"date-parts":[["2009"]]}}}],"schema":"https://github.com/citation-style-language/schema/raw/master/csl-citation.json"} </w:instrText>
+        <w:t xml:space="preserve"> </w:t>
       </w:r>
       <w:r>
         <w:rPr>
           <w:rStyle w:val="apple-converted-space"/>
           <w:shd w:val="clear" w:color="auto" w:fill="FFFFFF"/>
         </w:rPr>
-        <w:fldChar w:fldCharType="separate"/>
-      </w:r>
-      <w:r>
-        <w:t xml:space="preserve">Ball et al. </w:t>
-      </w:r>
-      <w:r>
-        <w:t>(</w:t>
-      </w:r>
-      <w:r>
-        <w:t>2009)</w:t>
+        <w:t>for the minimum possible cost.</w:t>
       </w:r>
       <w:r>
         <w:rPr>
           <w:rStyle w:val="apple-converted-space"/>
           <w:shd w:val="clear" w:color="auto" w:fill="FFFFFF"/>
         </w:rPr>
-        <w:fldChar w:fldCharType="end"/>
-      </w:r>
+        <w:t xml:space="preserve"> Details on the </w:t>
+      </w:r>
+      <w:proofErr w:type="spellStart"/>
       <w:r>
         <w:rPr>
           <w:rStyle w:val="apple-converted-space"/>
           <w:shd w:val="clear" w:color="auto" w:fill="FFFFFF"/>
         </w:rPr>
-        <w:t xml:space="preserve"> and the ILP formulation in </w:t>
-      </w:r>
+        <w:t>Marxan</w:t>
+      </w:r>
+      <w:proofErr w:type="spellEnd"/>
       <w:r>
         <w:rPr>
           <w:rStyle w:val="apple-converted-space"/>
           <w:shd w:val="clear" w:color="auto" w:fill="FFFFFF"/>
         </w:rPr>
-        <w:fldChar w:fldCharType="begin"/>
+        <w:t xml:space="preserve"> problem formulation can be found in </w:t>
       </w:r>
       <w:r>
         <w:rPr>
           <w:rStyle w:val="apple-converted-space"/>
           <w:shd w:val="clear" w:color="auto" w:fill="FFFFFF"/>
         </w:rPr>
-        <w:instrText xml:space="preserve"> ADDIN ZOTERO_ITEM CSL_CITATION {"citationID":"78Vv7n6W","properties":{"formattedCitation":"(Beyer et al. 2016)","plainCitation":"(Beyer et al. 2016)","dontUpdate":true,"noteIndex":0},"citationItems":[{"id":1118,"uris":["http://zotero.org/users/878981/items/FDYYMXGG"],"uri":["http://zotero.org/users/878981/items/FDYYMXGG"],"itemData":{"id":1118,"type":"article-journal","title":"Solving conservation planning problems with integer linear programming","container-title":"Ecological Modelling","page":"14-22","volume":"328","note":"publisher: Elsevier","author":[{"family":"Beyer","given":"Hawthorne L"},{"family":"Dujardin","given":"Yann"},{"family":"Watts","given":"Matthew E"},{"family":"Possingham","given":"Hugh P"}],"issued":{"date-parts":[["2016"]]}}}],"schema":"https://github.com/citation-style-language/schema/raw/master/csl-citation.json"} </w:instrText>
+        <w:fldChar w:fldCharType="begin"/>
       </w:r>
       <w:r>
         <w:rPr>
           <w:rStyle w:val="apple-converted-space"/>
           <w:shd w:val="clear" w:color="auto" w:fill="FFFFFF"/>
         </w:rPr>
-        <w:fldChar w:fldCharType="separate"/>
-      </w:r>
-      <w:r>
-        <w:t xml:space="preserve">Beyer et al. </w:t>
-      </w:r>
-      <w:r>
-        <w:t>(</w:t>
-      </w:r>
-      <w:r>
-        <w:t>2016)</w:t>
+        <w:instrText xml:space="preserve"> ADDIN ZOTERO_ITEM CSL_CITATION {"citationID":"Ww6Cf3E1","properties":{"formattedCitation":"(Ball et al. 2009)","plainCitation":"(Ball et al. 2009)","dontUpdate":true,"noteIndex":0},"citationItems":[{"id":802,"uris":["http://zotero.org/users/878981/items/HRZ9EATX"],"uri":["http://zotero.org/users/878981/items/HRZ9EATX"],"itemData":{"id":802,"type":"chapter","title":"Marxan and relatives: Software for spatial conservation prioritisation.","container-title":"Spatial conservation prioritisation: Quantitative methods and computational tools.","publisher":"Oxford University Press","publisher-place":"Oxford","page":"185-195","event-place":"Oxford","note":"Citation Key: Ball2009\nissue: 14","author":[{"family":"Ball","given":"I.R. R"},{"family":"Possingham","given":"H.P. P"},{"family":"Watts","given":"M.E. E"}],"editor":[{"family":"Moilanen","given":"A"},{"family":"Wilson","given":"K"},{"family":"Possingham","given":"H P"}],"issued":{"date-parts":[["2009"]]}}}],"schema":"https://github.com/citation-style-language/schema/raw/master/csl-citation.json"} </w:instrText>
       </w:r>
       <w:r>
         <w:rPr>
           <w:rStyle w:val="apple-converted-space"/>
           <w:shd w:val="clear" w:color="auto" w:fill="FFFFFF"/>
         </w:rPr>
-        <w:fldChar w:fldCharType="end"/>
+        <w:fldChar w:fldCharType="separate"/>
+      </w:r>
+      <w:r>
+        <w:t xml:space="preserve">Ball et al. </w:t>
+      </w:r>
+      <w:r>
+        <w:t>(</w:t>
+      </w:r>
+      <w:r>
+        <w:t>2009)</w:t>
       </w:r>
       <w:r>
         <w:rPr>
           <w:rStyle w:val="apple-converted-space"/>
           <w:shd w:val="clear" w:color="auto" w:fill="FFFFFF"/>
         </w:rPr>
-        <w:t>.</w:t>
+        <w:fldChar w:fldCharType="end"/>
       </w:r>
       <w:r>
         <w:rPr>
           <w:rStyle w:val="apple-converted-space"/>
           <w:shd w:val="clear" w:color="auto" w:fill="FFFFFF"/>
         </w:rPr>
-        <w:t xml:space="preserve"> Three key parameters that are important for </w:t>
-      </w:r>
-      <w:proofErr w:type="spellStart"/>
+        <w:t xml:space="preserve"> and the ILP formulation in </w:t>
+      </w:r>
       <w:r>
         <w:rPr>
           <w:rStyle w:val="apple-converted-space"/>
           <w:shd w:val="clear" w:color="auto" w:fill="FFFFFF"/>
         </w:rPr>
-        <w:t>Marxan</w:t>
-      </w:r>
-      <w:proofErr w:type="spellEnd"/>
+        <w:fldChar w:fldCharType="begin"/>
+      </w:r>
       <w:r>
         <w:rPr>
           <w:rStyle w:val="apple-converted-space"/>
           <w:shd w:val="clear" w:color="auto" w:fill="FFFFFF"/>
         </w:rPr>
-        <w:t xml:space="preserve"> analysis, which we also use here are: species penalty factor, number of iterations and number of restarts </w:t>
+        <w:instrText xml:space="preserve"> ADDIN ZOTERO_ITEM CSL_CITATION {"citationID":"78Vv7n6W","properties":{"formattedCitation":"(Beyer et al. 2016)","plainCitation":"(Beyer et al. 2016)","dontUpdate":true,"noteIndex":0},"citationItems":[{"id":1118,"uris":["http://zotero.org/users/878981/items/FDYYMXGG"],"uri":["http://zotero.org/users/878981/items/FDYYMXGG"],"itemData":{"id":1118,"type":"article-journal","title":"Solving conservation planning problems with integer linear programming","container-title":"Ecological Modelling","page":"14-22","volume":"328","note":"publisher: Elsevier","author":[{"family":"Beyer","given":"Hawthorne L"},{"family":"Dujardin","given":"Yann"},{"family":"Watts","given":"Matthew E"},{"family":"Possingham","given":"Hugh P"}],"issued":{"date-parts":[["2016"]]}}}],"schema":"https://github.com/citation-style-language/schema/raw/master/csl-citation.json"} </w:instrText>
+      </w:r>
+      <w:r>
+        <w:rPr>
+          <w:rStyle w:val="apple-converted-space"/>
+          <w:shd w:val="clear" w:color="auto" w:fill="FFFFFF"/>
+        </w:rPr>
+        <w:fldChar w:fldCharType="separate"/>
+      </w:r>
+      <w:r>
+        <w:t xml:space="preserve">Beyer et al. </w:t>
+      </w:r>
+      <w:r>
+        <w:t>(</w:t>
+      </w:r>
+      <w:r>
+        <w:t>2016)</w:t>
+      </w:r>
+      <w:r>
+        <w:rPr>
+          <w:rStyle w:val="apple-converted-space"/>
+          <w:shd w:val="clear" w:color="auto" w:fill="FFFFFF"/>
+        </w:rPr>
+        <w:fldChar w:fldCharType="end"/>
+      </w:r>
+      <w:r>
+        <w:rPr>
+          <w:rStyle w:val="apple-converted-space"/>
+          <w:shd w:val="clear" w:color="auto" w:fill="FFFFFF"/>
+        </w:rPr>
+        <w:t>.</w:t>
+      </w:r>
+      <w:r>
+        <w:rPr>
+          <w:rStyle w:val="apple-converted-space"/>
+          <w:shd w:val="clear" w:color="auto" w:fill="FFFFFF"/>
+        </w:rPr>
+        <w:t xml:space="preserve"> Three key parameters that are important for </w:t>
+      </w:r>
+      <w:proofErr w:type="spellStart"/>
+      <w:r>
+        <w:rPr>
+          <w:rStyle w:val="apple-converted-space"/>
+          <w:shd w:val="clear" w:color="auto" w:fill="FFFFFF"/>
+        </w:rPr>
+        <w:t>Marxan</w:t>
+      </w:r>
+      <w:proofErr w:type="spellEnd"/>
+      <w:r>
+        <w:rPr>
+          <w:rStyle w:val="apple-converted-space"/>
+          <w:shd w:val="clear" w:color="auto" w:fill="FFFFFF"/>
+        </w:rPr>
+        <w:t xml:space="preserve"> analysis, which we also use here are: species penalty factor, number of iterations</w:t>
+      </w:r>
+      <w:r>
+        <w:rPr>
+          <w:rStyle w:val="apple-converted-space"/>
+          <w:shd w:val="clear" w:color="auto" w:fill="FFFFFF"/>
+        </w:rPr>
+        <w:t>,</w:t>
+      </w:r>
+      <w:r>
+        <w:rPr>
+          <w:rStyle w:val="apple-converted-space"/>
+          <w:shd w:val="clear" w:color="auto" w:fill="FFFFFF"/>
+        </w:rPr>
+        <w:t xml:space="preserve"> and number of restarts </w:t>
       </w:r>
       <w:r>
         <w:rPr>
@@ -2980,7 +3116,14 @@
         <w:rPr>
           <w:lang w:val="en-CA"/>
         </w:rPr>
-        <w:t xml:space="preserve"> yield optimal solutions to ILP problems, but there are substantial differences in performance</w:t>
+        <w:t xml:space="preserve"> yield optimal solutions to ILP problems, but there are substantial </w:t>
+      </w:r>
+      <w:r>
+        <w:rPr>
+          <w:lang w:val="en-CA"/>
+        </w:rPr>
+        <w:lastRenderedPageBreak/>
+        <w:t>differences in performance</w:t>
       </w:r>
       <w:r>
         <w:rPr>
@@ -3055,14 +3198,19 @@
         <w:rPr>
           <w:lang w:val="en-CA"/>
         </w:rPr>
-        <w:t xml:space="preserve">. For the purposes of performance testing we opted for one of the </w:t>
-      </w:r>
-      <w:r>
-        <w:rPr>
-          <w:lang w:val="en-CA"/>
-        </w:rPr>
-        <w:lastRenderedPageBreak/>
-        <w:t xml:space="preserve">best commercial solvers currently on the market, </w:t>
+        <w:t xml:space="preserve">. For the purposes of performance testing we opted for one of the best commercial solvers currently </w:t>
+      </w:r>
+      <w:r>
+        <w:rPr>
+          <w:lang w:val="en-CA"/>
+        </w:rPr>
+        <w:t>available</w:t>
+      </w:r>
+      <w:r>
+        <w:rPr>
+          <w:lang w:val="en-CA"/>
+        </w:rPr>
+        <w:t xml:space="preserve">, </w:t>
       </w:r>
       <w:proofErr w:type="spellStart"/>
       <w:r>
@@ -3087,7 +3235,7 @@
       <w:r>
         <w:fldChar w:fldCharType="separate"/>
       </w:r>
-      <w:bookmarkStart w:id="18" w:name="__Fieldmark__429_924499877"/>
+      <w:bookmarkStart w:id="19" w:name="__Fieldmark__429_924499877"/>
       <w:r>
         <w:t>(</w:t>
       </w:r>
@@ -3102,7 +3250,7 @@
       <w:r>
         <w:fldChar w:fldCharType="end"/>
       </w:r>
-      <w:bookmarkEnd w:id="18"/>
+      <w:bookmarkEnd w:id="19"/>
       <w:r>
         <w:rPr>
           <w:lang w:val="en-CA"/>
@@ -3132,14 +3280,14 @@
       <w:r>
         <w:fldChar w:fldCharType="separate"/>
       </w:r>
-      <w:bookmarkStart w:id="19" w:name="__Fieldmark__445_924499877"/>
+      <w:bookmarkStart w:id="20" w:name="__Fieldmark__445_924499877"/>
       <w:r>
         <w:t>(Luppold et al. 2018)</w:t>
       </w:r>
       <w:r>
         <w:fldChar w:fldCharType="end"/>
       </w:r>
-      <w:bookmarkEnd w:id="19"/>
+      <w:bookmarkEnd w:id="20"/>
       <w:r>
         <w:rPr>
           <w:lang w:val="en-CA"/>
@@ -3158,7 +3306,22 @@
         <w:rPr>
           <w:lang w:val="en-CA"/>
         </w:rPr>
-        <w:t xml:space="preserve"> provides a free academic license to researchers, but is otherwise costly for non academic institutions and individuals. To investigate solver performance of packages that are freely available to everyone, we also tested the open source solver SYMPHONY </w:t>
+        <w:t xml:space="preserve"> </w:t>
+      </w:r>
+      <w:r>
+        <w:rPr>
+          <w:lang w:val="en-CA"/>
+        </w:rPr>
+        <w:t>Optimization Inc.</w:t>
+      </w:r>
+      <w:r>
+        <w:t xml:space="preserve"> </w:t>
+      </w:r>
+      <w:r>
+        <w:rPr>
+          <w:lang w:val="en-CA"/>
+        </w:rPr>
+        <w:t xml:space="preserve">provides a free academic license to researchers, but is otherwise costly for non academic institutions and individuals. To investigate solver performance of packages that are freely available to everyone, we also tested the open source solver SYMPHONY </w:t>
       </w:r>
       <w:r>
         <w:fldChar w:fldCharType="begin"/>
@@ -3169,14 +3332,14 @@
       <w:r>
         <w:fldChar w:fldCharType="separate"/>
       </w:r>
-      <w:bookmarkStart w:id="20" w:name="__Fieldmark__464_924499877"/>
+      <w:bookmarkStart w:id="21" w:name="__Fieldmark__464_924499877"/>
       <w:r>
         <w:t>(Ralphs et al. 2019)</w:t>
       </w:r>
       <w:r>
         <w:fldChar w:fldCharType="end"/>
       </w:r>
-      <w:bookmarkEnd w:id="20"/>
+      <w:bookmarkEnd w:id="21"/>
       <w:r>
         <w:rPr>
           <w:lang w:val="en-CA"/>
@@ -3260,7 +3423,7 @@
       <w:r>
         <w:fldChar w:fldCharType="separate"/>
       </w:r>
-      <w:bookmarkStart w:id="21" w:name="__Fieldmark__485_924499877"/>
+      <w:bookmarkStart w:id="22" w:name="__Fieldmark__485_924499877"/>
       <w:r>
         <w:rPr>
           <w:lang w:val="en-CA"/>
@@ -3282,7 +3445,7 @@
       <w:r>
         <w:fldChar w:fldCharType="end"/>
       </w:r>
-      <w:bookmarkEnd w:id="21"/>
+      <w:bookmarkEnd w:id="22"/>
       <w:r>
         <w:rPr>
           <w:lang w:val="en-CA"/>
@@ -3767,6 +3930,7 @@
         <w:rPr>
           <w:lang w:val="en-CA"/>
         </w:rPr>
+        <w:lastRenderedPageBreak/>
         <w:t>10</w:t>
       </w:r>
       <w:r>
@@ -3817,7 +3981,6 @@
         <w:rPr>
           <w:lang w:val="en-CA"/>
         </w:rPr>
-        <w:lastRenderedPageBreak/>
         <w:t>Marxan</w:t>
       </w:r>
       <w:proofErr w:type="spellEnd"/>
@@ -3881,14 +4044,14 @@
       <w:r>
         <w:fldChar w:fldCharType="separate"/>
       </w:r>
-      <w:bookmarkStart w:id="22" w:name="__Fieldmark__550_924499877"/>
+      <w:bookmarkStart w:id="23" w:name="__Fieldmark__550_924499877"/>
       <w:r>
         <w:t>(Ardron et al. 2010)</w:t>
       </w:r>
       <w:r>
         <w:fldChar w:fldCharType="end"/>
       </w:r>
-      <w:bookmarkEnd w:id="22"/>
+      <w:bookmarkEnd w:id="23"/>
       <w:r>
         <w:rPr>
           <w:lang w:val="en-CA"/>
@@ -4159,7 +4322,13 @@
         <w:t xml:space="preserve">(53,934 ha vs 50,895 ha) </w:t>
       </w:r>
       <w:r>
-        <w:t xml:space="preserve">using an ILP approach by raising the </w:t>
+        <w:t xml:space="preserve">using an ILP </w:t>
+      </w:r>
+      <w:r>
+        <w:t>algorithm</w:t>
+      </w:r>
+      <w:r>
+        <w:t xml:space="preserve"> by raising the </w:t>
       </w:r>
       <w:r>
         <w:t xml:space="preserve">representation </w:t>
@@ -4206,7 +4375,13 @@
         <w:t>and low targets</w:t>
       </w:r>
       <w:r>
-        <w:t xml:space="preserve">, but as the problem complexity increased SA </w:t>
+        <w:t xml:space="preserve">, but as the problem </w:t>
+      </w:r>
+      <w:r>
+        <w:t xml:space="preserve">size and </w:t>
+      </w:r>
+      <w:r>
+        <w:t xml:space="preserve">complexity increased SA </w:t>
       </w:r>
       <w:r>
         <w:t xml:space="preserve">was less consistent in finding good solutions </w:t>
@@ -4234,8 +4409,7 @@
         <w:ind w:firstLine="720"/>
       </w:pPr>
       <w:r>
-        <w:lastRenderedPageBreak/>
-        <w:t xml:space="preserve">The best processing times were achieved using the </w:t>
+        <w:t xml:space="preserve">The shortest processing times were achieved using the </w:t>
       </w:r>
       <w:proofErr w:type="spellStart"/>
       <w:r>
@@ -4284,7 +4458,7 @@
       </w:r>
       <w:proofErr w:type="spellEnd"/>
       <w:r>
-        <w:t xml:space="preserve"> was as fast or faster across all scenarios investigated, </w:t>
+        <w:t xml:space="preserve"> had the shortest processing times across all scenarios investigated, </w:t>
       </w:r>
       <w:r>
         <w:rPr>
@@ -4293,13 +4467,7 @@
         <w:t>Symphony</w:t>
       </w:r>
       <w:r>
-        <w:t xml:space="preserve"> took between 0 and </w:t>
-      </w:r>
-      <w:r>
-        <w:t>78</w:t>
-      </w:r>
-      <w:r>
-        <w:t xml:space="preserve"> times longer than </w:t>
+        <w:t xml:space="preserve"> tied with </w:t>
       </w:r>
       <w:proofErr w:type="spellStart"/>
       <w:r>
@@ -4307,19 +4475,15 @@
       </w:r>
       <w:proofErr w:type="spellEnd"/>
       <w:r>
-        <w:t xml:space="preserve"> (mean = 1</w:t>
-      </w:r>
-      <w:r>
-        <w:t>4</w:t>
-      </w:r>
-      <w:r>
-        <w:t xml:space="preserve"> times</w:t>
-      </w:r>
-      <w:r>
-        <w:t>, Figure S5</w:t>
-      </w:r>
-      <w:r>
-        <w:t xml:space="preserve">), and </w:t>
+        <w:t xml:space="preserve"> in some scenarios and took up to 78 times longer than </w:t>
+      </w:r>
+      <w:proofErr w:type="spellStart"/>
+      <w:r>
+        <w:t>Gurobi</w:t>
+      </w:r>
+      <w:proofErr w:type="spellEnd"/>
+      <w:r>
+        <w:t xml:space="preserve"> in other scenarios (mean = 14 times, Figure S5), and </w:t>
       </w:r>
       <w:proofErr w:type="spellStart"/>
       <w:r>
@@ -4327,19 +4491,7 @@
       </w:r>
       <w:proofErr w:type="spellEnd"/>
       <w:r>
-        <w:t xml:space="preserve"> took between </w:t>
-      </w:r>
-      <w:r>
-        <w:t>1.8</w:t>
-      </w:r>
-      <w:r>
-        <w:t xml:space="preserve"> and </w:t>
-      </w:r>
-      <w:r>
-        <w:t>1995</w:t>
-      </w:r>
-      <w:r>
-        <w:t xml:space="preserve"> times longer than </w:t>
+        <w:t xml:space="preserve"> took between 1.8 and 1995 times longer than </w:t>
       </w:r>
       <w:proofErr w:type="spellStart"/>
       <w:r>
@@ -4347,22 +4499,7 @@
       </w:r>
       <w:proofErr w:type="spellEnd"/>
       <w:r>
-        <w:t xml:space="preserve"> (mean = </w:t>
-      </w:r>
-      <w:r>
-        <w:t>281</w:t>
-      </w:r>
-      <w:r>
-        <w:t xml:space="preserve"> times</w:t>
-      </w:r>
-      <w:r>
-        <w:t>, Figure S6</w:t>
-      </w:r>
-      <w:r>
-        <w:t>).</w:t>
-      </w:r>
-      <w:r>
-        <w:t xml:space="preserve"> The maximum processing times for </w:t>
+        <w:t xml:space="preserve"> (mean = 281 times, Figure S6). The longest processing times for </w:t>
       </w:r>
       <w:proofErr w:type="spellStart"/>
       <w:r>
@@ -4378,38 +4515,21 @@
       </w:r>
       <w:proofErr w:type="spellEnd"/>
       <w:r>
+        <w:t xml:space="preserve"> for a single scenario were 40 seconds, 31 minutes, and 8 hours respectively. For the most complex problem (i.e. targets = 90%, 72 features; 148,510 planning units), </w:t>
+      </w:r>
+      <w:proofErr w:type="spellStart"/>
+      <w:r>
+        <w:t>Marxan</w:t>
+      </w:r>
+      <w:proofErr w:type="spellEnd"/>
+      <w:r>
         <w:t xml:space="preserve"> </w:t>
       </w:r>
       <w:r>
-        <w:t xml:space="preserve">for a single scenario </w:t>
-      </w:r>
-      <w:r>
-        <w:t>were 40 seconds, 31 minutes, and 8 hours respectively</w:t>
-      </w:r>
-      <w:r>
-        <w:t xml:space="preserve">. </w:t>
-      </w:r>
-      <w:r>
-        <w:t xml:space="preserve">For the most complex problem (Target = 90%, 72 features; 148,510 planning units) </w:t>
-      </w:r>
-      <w:proofErr w:type="spellStart"/>
-      <w:r>
-        <w:t>Marxan</w:t>
-      </w:r>
-      <w:proofErr w:type="spellEnd"/>
-      <w:r>
-        <w:t xml:space="preserve"> </w:t>
-      </w:r>
-      <w:proofErr w:type="spellStart"/>
-      <w:r>
-        <w:t>callibration</w:t>
-      </w:r>
-      <w:proofErr w:type="spellEnd"/>
-      <w:r>
-        <w:t xml:space="preserve"> </w:t>
-      </w:r>
-      <w:r>
-        <w:t xml:space="preserve">across the 5 number of iterations and 4 species penalty factor values took a total of 5 days 7 hours, compared to 30 seconds using </w:t>
+        <w:t>calibration</w:t>
+      </w:r>
+      <w:r>
+        <w:t xml:space="preserve"> across the 5 number of iterations and 4 species penalty factor values took a total of 5 days 7 hours, compared to 30 seconds using </w:t>
       </w:r>
       <w:proofErr w:type="spellStart"/>
       <w:r>
@@ -4417,10 +4537,7 @@
       </w:r>
       <w:proofErr w:type="spellEnd"/>
       <w:r>
-        <w:t xml:space="preserve"> and 28 minutes using SYMPHONY.</w:t>
-      </w:r>
-      <w:r>
-        <w:t xml:space="preserve"> Time profiles across targets, number of features and number of planning units are shown in Figures S7-9.</w:t>
+        <w:t xml:space="preserve"> and 28 minutes using SYMPHONY. Time profiles across targets, number of features and number of planning units are shown in Figures S7-9.</w:t>
       </w:r>
     </w:p>
     <w:p>
@@ -4462,16 +4579,19 @@
       <w:r>
         <w:fldChar w:fldCharType="separate"/>
       </w:r>
-      <w:bookmarkStart w:id="23" w:name="__Fieldmark__621_924499877"/>
+      <w:bookmarkStart w:id="24" w:name="__Fieldmark__621_924499877"/>
       <w:r>
         <w:t>(Underhill 1994; Rodrigues &amp; Gaston 2002)</w:t>
       </w:r>
       <w:r>
         <w:fldChar w:fldCharType="end"/>
       </w:r>
-      <w:bookmarkEnd w:id="23"/>
-      <w:r>
-        <w:t xml:space="preserve">, but we are only now </w:t>
+      <w:bookmarkEnd w:id="24"/>
+      <w:r>
+        <w:t xml:space="preserve">, but we are </w:t>
+      </w:r>
+      <w:r>
+        <w:t xml:space="preserve">finally </w:t>
       </w:r>
       <w:r>
         <w:t>at</w:t>
@@ -4527,14 +4647,14 @@
       <w:r>
         <w:fldChar w:fldCharType="separate"/>
       </w:r>
-      <w:bookmarkStart w:id="24" w:name="__Fieldmark__645_924499877"/>
+      <w:bookmarkStart w:id="25" w:name="__Fieldmark__645_924499877"/>
       <w:r>
         <w:t>(Ardron et al. 2010)</w:t>
       </w:r>
       <w:r>
         <w:fldChar w:fldCharType="end"/>
       </w:r>
-      <w:bookmarkEnd w:id="24"/>
+      <w:bookmarkEnd w:id="25"/>
       <w:r>
         <w:t xml:space="preserve">. This task can be very time consuming, especially for larger problems. </w:t>
       </w:r>
@@ -4542,9 +4662,16 @@
         <w:t xml:space="preserve">Using SA, </w:t>
       </w:r>
       <w:r>
-        <w:t xml:space="preserve">species penalty factor, number of SA iterations and number of restarts </w:t>
-      </w:r>
-      <w:r>
+        <w:t>species penalty factor, number of SA iterations</w:t>
+      </w:r>
+      <w:r>
+        <w:t>,</w:t>
+      </w:r>
+      <w:r>
+        <w:t xml:space="preserve"> and number of restarts </w:t>
+      </w:r>
+      <w:r>
+        <w:lastRenderedPageBreak/>
         <w:t xml:space="preserve">must </w:t>
       </w:r>
       <w:r>
@@ -4581,11 +4708,22 @@
         <w:t xml:space="preserve">also </w:t>
       </w:r>
       <w:r>
-        <w:t xml:space="preserve">be explored over the entire parameter space, which would mean that if we wanted to explore three values for each </w:t>
-      </w:r>
-      <w:r>
-        <w:lastRenderedPageBreak/>
-        <w:t xml:space="preserve">parameter, we would end up with 27 (3 * 3 *3) scenarios to explore. With the most complex problem investigated here this would take in the order of </w:t>
+        <w:t xml:space="preserve">be explored over the entire parameter space, which would mean that if we wanted to explore three values for each parameter, we would end up with </w:t>
+      </w:r>
+      <w:r>
+        <w:t xml:space="preserve">27 </w:t>
+      </w:r>
+      <w:r>
+        <w:t>scenarios to explore</w:t>
+      </w:r>
+      <w:r>
+        <w:t xml:space="preserve"> (i.e. </w:t>
+      </w:r>
+      <w:r>
+        <w:t>3 * 3 * 3)</w:t>
+      </w:r>
+      <w:r>
+        <w:t xml:space="preserve">. With the most complex problem investigated here this would take in the order of </w:t>
       </w:r>
       <w:r>
         <w:t>several</w:t>
@@ -4631,7 +4769,7 @@
       <w:r>
         <w:fldChar w:fldCharType="separate"/>
       </w:r>
-      <w:bookmarkStart w:id="25" w:name="__Fieldmark__678_924499877"/>
+      <w:bookmarkStart w:id="26" w:name="__Fieldmark__678_924499877"/>
       <w:r>
         <w:t>(</w:t>
       </w:r>
@@ -4646,7 +4784,7 @@
       <w:r>
         <w:fldChar w:fldCharType="end"/>
       </w:r>
-      <w:bookmarkEnd w:id="25"/>
+      <w:bookmarkEnd w:id="26"/>
       <w:r>
         <w:t xml:space="preserve">, larger problem sizes </w:t>
       </w:r>
@@ -4689,13 +4827,13 @@
         <w:fldChar w:fldCharType="begin"/>
       </w:r>
       <w:r>
-        <w:instrText xml:space="preserve"> ADDIN ZOTERO_ITEM CSL_CITATION {"citationID":"TjyknXVj","properties":{"formattedCitation":"(Schuster et al. 2019)","plainCitation":"(Schuster et al. 2019)","noteIndex":0},"citationItems":[{"id":14,"uris":["http://zotero.org/users/878981/items/BREG8GRI"],"uri":["http://zotero.org/users/878981/items/BREG8GRI"],"itemData":{"id":14,"type":"article-journal","title":"Optimizing the conservation of migratory species over their full annual cycle","container-title":"Nature Communications","page":"1754","volume":"10","issue":"1","source":"www.nature.com","abstract":"Conservation decisions to protect land used by migratory birds rely on understanding species’ dynamic habitat associations. Here the authors identify conservation scenarios needed to maintain &amp;gt;30% of the abundances of 117 migratory birds across the Americas, considering spatial and temporal patterns of species abundance.","DOI":"10.1038/s41467-019-09723-8","ISSN":"2041-1723","language":"En","author":[{"family":"Schuster","given":"Richard"},{"family":"Wilson","given":"Scott"},{"family":"Rodewald","given":"Amanda D."},{"family":"Arcese","given":"Peter"},{"family":"Fink","given":"Daniel"},{"family":"Auer","given":"Tom"},{"family":"Bennett","given":"Joseph R."}],"issued":{"date-parts":[["2019",4,15]]}}}],"schema":"https://github.com/citation-style-language/schema/raw/master/csl-citation.json"} </w:instrText>
+        <w:instrText xml:space="preserve"> ADDIN ZOTERO_ITEM CSL_CITATION {"citationID":"O6AUwdSs","properties":{"formattedCitation":"(Hanson 2018; Schuster et al. 2019)","plainCitation":"(Hanson 2018; Schuster et al. 2019)","noteIndex":0},"citationItems":[{"id":2613,"uris":["http://zotero.org/users/878981/items/9IA8VBQR"],"uri":["http://zotero.org/users/878981/items/9IA8VBQR"],"itemData":{"id":2613,"type":"thesis","title":"Conserving evolutionary processes","publisher":"The University of Queensland","genre":"PhD thesis, DOI: https://doi.org/10.14264/uql.2018.552","archive":"https://doi.org/10.14264/uql.2018.552","abstract":"One of the most fundamental aims in conservation is to ensure the long-term persistence of biodiversity. To achieve this goal, hundreds of thousands of protected areas have been set aside globally to buffer species from anthropogenic impacts and provide a platform for management actions. To be effective, protected areas must preserve existing patterns of biodiversity (e.g. species, ecosystems) and also the evolutionary processes that create new patterns of biodiversity. By ensuring that disruptions to evolutionary processes are minimized, protected areas can help maintain existing patterns of genetic diversity and facilitate adaptation to new threats. This is particularly important in a world where environmental change is rapidly accelerating. However, despite this, evolutionary processes are rarely considered when siting new protected areas or evaluating existing protected area systems.\n\nThe main goal of this thesis is to improve our understanding of how evolutionary processes can be incorporated into conservation planning to deliver more effective protected areas. To achieve this goal, I develop a novel decision support tool to target intra-specific variation in conservation prioritizations (Chapter 2). I then investigate potential surrogates for representing intra-specific genetic variation (Chapter 3) and maintaining gene flow in prioritizations (Chapter 4). Finally, I evaluate how well the existing protected area system is representing adaptive processes for nearly every vertebrate species on Earth (Chapter 5).\n\nBuilding prioritizations that conserve evolutionary processes has been a long standing challenge in conservation planning. In Chapter 2, I develop a new decision support tool---the raptr R package---for generating multi-species prioritizations that minimize the overall cost of the solution whilst (i) securing a representative sample of the intra-specific variation for each species, (ii) providing an adequate amount of habitat for each species, and (iii) minimizing the level of overall fragmentation in the solution. By applying this method to simulated and case-study species, I show that conservation planners need to explicitly target intra-specific variation---otherwise they risk losing it. This chapter paves the way for using intra-specific variation to guide the selection of nature reserves. After developing this decision support tool, I use it to examine potential surrogates for conserving evolutionary processes.\n\nOne of the key reasons that evolutionary processes are not often used to guide reserve selection is that substantial resources and expertise are needed to obtain and analyze genetic data. In Chapters 3 and 4, I investigate the effectiveness of strategies for capturing evolutionary processes using freely available genetic data for multiple alpine plant species. In Chapter 3, I show that prioritizations capturing a representative sample of the climatic variation and geographic spread across species' distributions tend also to capture a large proportion of species' adaptive and neutral genetic variation. In Chapter 4, I found that conventional approaches for increasing connectivity may not actually result in prioritizations that maintain strong levels of gene flow. These findings illustrate how genetic data can be used to guide conservation planning. Furthermore, they show that freely available data can, at least in some cases, be used to deliver effective protected area systems even when genetic data are not available. After demonstrating that environmental data can be used as a surrogate for conserving evolutionary processes, I then use environmental data to explore how well the existing global protected area system is conserving adaptive evolutionary processes.\n\nIn response to the biodiversity crisis, 195 governments have signed the Convention on Biological Diversity. These nations have pledged to protect at least 17 % of the Earth's land and improve the conservation status for species at risk of extinction by the year 2020 (Aichi Targets 11 and 12). One of the components for monitoring progress made towards conserving biodiversity is the protection of habitats that contain \"key evolutionary processes\" (Annex I). By conserving populations in a wide range of climatic conditions, protected area systems can maximize the range of existing and potential local adaptations within a species. In Chapter 5, I discover that the global protected area system poorly represents the climatic conditions found across species' geographic distributions. To begin to address this shortfall, I also identify priority areas for protected area expansion. This work provides the first global assessment for how well protected areas are fostering adaptive evolutionary process for the world's amphibians, birds, and mammals.\n\nThis thesis sheds new light on understanding how well evolutionary processes are conserved, and how conservation decisions can be made in a way that safeguards evolutionary processes. It combines ideas from conservation biology, decision science, and evolutionary biology. The discoveries made here will be relevant to a broad range of scientists working in conservation and genetics research, and also policy makers and planners engaged in protecting biodiversity. Careful utilization of the decision support tool (Chapter 2), genetic and surrogate data (Chapters 3 and 4), and priority areas (Chapter 5) outlined in this thesis could substantially increase the chances for the long-term persistence of biodiversity.","URL":"https://doi.org/10.14264/uql.2018.552","author":[{"family":"Hanson","given":"JO"}],"issued":{"date-parts":[["2018"]]}}},{"id":14,"uris":["http://zotero.org/users/878981/items/BREG8GRI"],"uri":["http://zotero.org/users/878981/items/BREG8GRI"],"itemData":{"id":14,"type":"article-journal","title":"Optimizing the conservation of migratory species over their full annual cycle","container-title":"Nature Communications","page":"1754","volume":"10","issue":"1","source":"www.nature.com","abstract":"Conservation decisions to protect land used by migratory birds rely on understanding species’ dynamic habitat associations. Here the authors identify conservation scenarios needed to maintain &amp;gt;30% of the abundances of 117 migratory birds across the Americas, considering spatial and temporal patterns of species abundance.","DOI":"10.1038/s41467-019-09723-8","ISSN":"2041-1723","language":"En","author":[{"family":"Schuster","given":"Richard"},{"family":"Wilson","given":"Scott"},{"family":"Rodewald","given":"Amanda D."},{"family":"Arcese","given":"Peter"},{"family":"Fink","given":"Daniel"},{"family":"Auer","given":"Tom"},{"family":"Bennett","given":"Joseph R."}],"issued":{"date-parts":[["2019",4,15]]}}}],"schema":"https://github.com/citation-style-language/schema/raw/master/csl-citation.json"} </w:instrText>
       </w:r>
       <w:r>
         <w:fldChar w:fldCharType="separate"/>
       </w:r>
       <w:r>
-        <w:t>(Schuster et al. 2019)</w:t>
+        <w:t>(Hanson 2018; Schuster et al. 2019)</w:t>
       </w:r>
       <w:r>
         <w:fldChar w:fldCharType="end"/>
@@ -4890,7 +5028,14 @@
         <w:rPr>
           <w:rFonts w:cs="Times New Roman"/>
         </w:rPr>
-        <w:t xml:space="preserve"> or set parameters such as species penalty factors or number of iterations, which significantly reduces the time a user spends on finding suitable values for these parameters. </w:t>
+        <w:t xml:space="preserve"> or set parameters such as species penalty factors or </w:t>
+      </w:r>
+      <w:r>
+        <w:rPr>
+          <w:rFonts w:cs="Times New Roman"/>
+        </w:rPr>
+        <w:lastRenderedPageBreak/>
+        <w:t xml:space="preserve">number of iterations, which significantly reduces the time a user spends on finding suitable values for these parameters. </w:t>
       </w:r>
       <w:r>
         <w:rPr>
@@ -4908,7 +5053,6 @@
         <w:rPr>
           <w:rFonts w:cs="Times New Roman"/>
         </w:rPr>
-        <w:lastRenderedPageBreak/>
         <w:t>recommend users consider</w:t>
       </w:r>
       <w:r>
@@ -5033,8 +5177,6 @@
         </w:rPr>
         <w:t xml:space="preserve"> </w:t>
       </w:r>
-      <w:bookmarkStart w:id="26" w:name="_GoBack"/>
-      <w:bookmarkEnd w:id="26"/>
       <w:r>
         <w:br w:type="page"/>
       </w:r>
@@ -5058,6 +5200,7 @@
         <w:t xml:space="preserve">References </w:t>
       </w:r>
     </w:p>
+    <w:bookmarkStart w:id="27" w:name="_Hlk10202078"/>
     <w:p>
       <w:pPr>
         <w:pStyle w:val="Bibliography"/>
@@ -5090,7 +5233,35 @@
         <w:rPr>
           <w:rFonts w:cs="Times New Roman"/>
         </w:rPr>
-        <w:t xml:space="preserve">Ando, A., Camm, J., Polasky, S. &amp; Solow, A. (1998). Species Distributions, Land Values, and Efficient Conservation. </w:t>
+        <w:t xml:space="preserve">Ando, A., </w:t>
+      </w:r>
+      <w:proofErr w:type="spellStart"/>
+      <w:r>
+        <w:rPr>
+          <w:rFonts w:cs="Times New Roman"/>
+        </w:rPr>
+        <w:t>Camm</w:t>
+      </w:r>
+      <w:proofErr w:type="spellEnd"/>
+      <w:r>
+        <w:rPr>
+          <w:rFonts w:cs="Times New Roman"/>
+        </w:rPr>
+        <w:t xml:space="preserve">, J., </w:t>
+      </w:r>
+      <w:proofErr w:type="spellStart"/>
+      <w:r>
+        <w:rPr>
+          <w:rFonts w:cs="Times New Roman"/>
+        </w:rPr>
+        <w:t>Polasky</w:t>
+      </w:r>
+      <w:proofErr w:type="spellEnd"/>
+      <w:r>
+        <w:rPr>
+          <w:rFonts w:cs="Times New Roman"/>
+        </w:rPr>
+        <w:t xml:space="preserve">, S. &amp; Solow, A. (1998). Species Distributions, Land Values, and Efficient Conservation. </w:t>
       </w:r>
       <w:r>
         <w:rPr>
@@ -5114,19 +5285,51 @@
           <w:rFonts w:cs="Times New Roman"/>
         </w:rPr>
       </w:pPr>
-      <w:r>
-        <w:rPr>
-          <w:rFonts w:cs="Times New Roman"/>
-        </w:rPr>
-        <w:t xml:space="preserve">Ardron, J.A., Possingham, H.P. &amp; Klein, C.J. (eds.). (2010). </w:t>
-      </w:r>
+      <w:proofErr w:type="spellStart"/>
+      <w:r>
+        <w:rPr>
+          <w:rFonts w:cs="Times New Roman"/>
+        </w:rPr>
+        <w:t>Ardron</w:t>
+      </w:r>
+      <w:proofErr w:type="spellEnd"/>
+      <w:r>
+        <w:rPr>
+          <w:rFonts w:cs="Times New Roman"/>
+        </w:rPr>
+        <w:t xml:space="preserve">, J.A., </w:t>
+      </w:r>
+      <w:proofErr w:type="spellStart"/>
+      <w:r>
+        <w:rPr>
+          <w:rFonts w:cs="Times New Roman"/>
+        </w:rPr>
+        <w:t>Possingham</w:t>
+      </w:r>
+      <w:proofErr w:type="spellEnd"/>
+      <w:r>
+        <w:rPr>
+          <w:rFonts w:cs="Times New Roman"/>
+        </w:rPr>
+        <w:t xml:space="preserve">, H.P. &amp; Klein, C.J. (eds.). (2010). </w:t>
+      </w:r>
+      <w:proofErr w:type="spellStart"/>
       <w:r>
         <w:rPr>
           <w:rFonts w:cs="Times New Roman"/>
           <w:i/>
           <w:iCs/>
         </w:rPr>
-        <w:t>Marxan Good Practices Handbook, Version 2</w:t>
+        <w:t>Marxan</w:t>
+      </w:r>
+      <w:proofErr w:type="spellEnd"/>
+      <w:r>
+        <w:rPr>
+          <w:rFonts w:cs="Times New Roman"/>
+          <w:i/>
+          <w:iCs/>
+        </w:rPr>
+        <w:t xml:space="preserve"> Good Practices Handbook, Version 2</w:t>
       </w:r>
       <w:r>
         <w:rPr>
@@ -5146,7 +5349,49 @@
         <w:rPr>
           <w:rFonts w:cs="Times New Roman"/>
         </w:rPr>
-        <w:t xml:space="preserve">Ball, I.R.R., Possingham, H.P.P. &amp; Watts, M.E.E. (2009). Marxan and relatives: Software for spatial conservation prioritisation. In: </w:t>
+        <w:t xml:space="preserve">Ball, I.R.R., </w:t>
+      </w:r>
+      <w:proofErr w:type="spellStart"/>
+      <w:r>
+        <w:rPr>
+          <w:rFonts w:cs="Times New Roman"/>
+        </w:rPr>
+        <w:t>Possingham</w:t>
+      </w:r>
+      <w:proofErr w:type="spellEnd"/>
+      <w:r>
+        <w:rPr>
+          <w:rFonts w:cs="Times New Roman"/>
+        </w:rPr>
+        <w:t xml:space="preserve">, H.P.P. &amp; Watts, M.E.E. (2009). </w:t>
+      </w:r>
+      <w:proofErr w:type="spellStart"/>
+      <w:r>
+        <w:rPr>
+          <w:rFonts w:cs="Times New Roman"/>
+        </w:rPr>
+        <w:t>Marxan</w:t>
+      </w:r>
+      <w:proofErr w:type="spellEnd"/>
+      <w:r>
+        <w:rPr>
+          <w:rFonts w:cs="Times New Roman"/>
+        </w:rPr>
+        <w:t xml:space="preserve"> and relatives: Software for spatial conservation </w:t>
+      </w:r>
+      <w:proofErr w:type="spellStart"/>
+      <w:r>
+        <w:rPr>
+          <w:rFonts w:cs="Times New Roman"/>
+        </w:rPr>
+        <w:t>prioritisation</w:t>
+      </w:r>
+      <w:proofErr w:type="spellEnd"/>
+      <w:r>
+        <w:rPr>
+          <w:rFonts w:cs="Times New Roman"/>
+        </w:rPr>
+        <w:t xml:space="preserve">. In: </w:t>
       </w:r>
       <w:r>
         <w:rPr>
@@ -5154,13 +5399,59 @@
           <w:i/>
           <w:iCs/>
         </w:rPr>
-        <w:t>Spatial conservation prioritisation: Quantitative methods and computational tools.</w:t>
-      </w:r>
-      <w:r>
-        <w:rPr>
-          <w:rFonts w:cs="Times New Roman"/>
-        </w:rPr>
-        <w:t xml:space="preserve"> (eds. Moilanen, A., Wilson, K. &amp; Possingham, H.P.). Oxford University Press, Oxford, pp. 185–195.</w:t>
+        <w:t xml:space="preserve">Spatial conservation </w:t>
+      </w:r>
+      <w:proofErr w:type="spellStart"/>
+      <w:r>
+        <w:rPr>
+          <w:rFonts w:cs="Times New Roman"/>
+          <w:i/>
+          <w:iCs/>
+        </w:rPr>
+        <w:t>prioritisation</w:t>
+      </w:r>
+      <w:proofErr w:type="spellEnd"/>
+      <w:r>
+        <w:rPr>
+          <w:rFonts w:cs="Times New Roman"/>
+          <w:i/>
+          <w:iCs/>
+        </w:rPr>
+        <w:t>: Quantitative methods and computational tools.</w:t>
+      </w:r>
+      <w:r>
+        <w:rPr>
+          <w:rFonts w:cs="Times New Roman"/>
+        </w:rPr>
+        <w:t xml:space="preserve"> (eds. </w:t>
+      </w:r>
+      <w:proofErr w:type="spellStart"/>
+      <w:r>
+        <w:rPr>
+          <w:rFonts w:cs="Times New Roman"/>
+        </w:rPr>
+        <w:t>Moilanen</w:t>
+      </w:r>
+      <w:proofErr w:type="spellEnd"/>
+      <w:r>
+        <w:rPr>
+          <w:rFonts w:cs="Times New Roman"/>
+        </w:rPr>
+        <w:t xml:space="preserve">, A., Wilson, K. &amp; </w:t>
+      </w:r>
+      <w:proofErr w:type="spellStart"/>
+      <w:r>
+        <w:rPr>
+          <w:rFonts w:cs="Times New Roman"/>
+        </w:rPr>
+        <w:t>Possingham</w:t>
+      </w:r>
+      <w:proofErr w:type="spellEnd"/>
+      <w:r>
+        <w:rPr>
+          <w:rFonts w:cs="Times New Roman"/>
+        </w:rPr>
+        <w:t>, H.P.). Oxford University Press, Oxford, pp. 185–195.</w:t>
       </w:r>
     </w:p>
     <w:p>
@@ -5174,7 +5465,21 @@
         <w:rPr>
           <w:rFonts w:cs="Times New Roman"/>
         </w:rPr>
-        <w:t xml:space="preserve">Beyer, H.L., Dujardin, Y., Watts, M.E. &amp; Possingham, H.P. (2016). Solving conservation planning problems with integer linear programming. </w:t>
+        <w:t xml:space="preserve">Beyer, H.L., Dujardin, Y., Watts, M.E. &amp; </w:t>
+      </w:r>
+      <w:proofErr w:type="spellStart"/>
+      <w:r>
+        <w:rPr>
+          <w:rFonts w:cs="Times New Roman"/>
+        </w:rPr>
+        <w:t>Possingham</w:t>
+      </w:r>
+      <w:proofErr w:type="spellEnd"/>
+      <w:r>
+        <w:rPr>
+          <w:rFonts w:cs="Times New Roman"/>
+        </w:rPr>
+        <w:t xml:space="preserve">, H.P. (2016). Solving conservation planning problems with integer linear programming. </w:t>
       </w:r>
       <w:r>
         <w:rPr>
@@ -5286,7 +5591,21 @@
         <w:rPr>
           <w:rFonts w:cs="Times New Roman"/>
         </w:rPr>
-        <w:t xml:space="preserve">Fiske, I.J. &amp; Chandler, R.B. (2011). unmarked : An R Package for Fitting Hierarchical Models of Wildlife Occurrence and Abundance. </w:t>
+        <w:t xml:space="preserve">Fiske, I.J. &amp; Chandler, R.B. (2011). </w:t>
+      </w:r>
+      <w:proofErr w:type="gramStart"/>
+      <w:r>
+        <w:rPr>
+          <w:rFonts w:cs="Times New Roman"/>
+        </w:rPr>
+        <w:t>unmarked :</w:t>
+      </w:r>
+      <w:proofErr w:type="gramEnd"/>
+      <w:r>
+        <w:rPr>
+          <w:rFonts w:cs="Times New Roman"/>
+        </w:rPr>
+        <w:t xml:space="preserve"> An R Package for Fitting Hierarchical Models of Wildlife Occurrence and Abundance. </w:t>
       </w:r>
       <w:r>
         <w:rPr>
@@ -5294,7 +5613,25 @@
           <w:i/>
           <w:iCs/>
         </w:rPr>
-        <w:t>Journal Of Statistical Software</w:t>
+        <w:t xml:space="preserve">Journal </w:t>
+      </w:r>
+      <w:proofErr w:type="gramStart"/>
+      <w:r>
+        <w:rPr>
+          <w:rFonts w:cs="Times New Roman"/>
+          <w:i/>
+          <w:iCs/>
+        </w:rPr>
+        <w:t>Of</w:t>
+      </w:r>
+      <w:proofErr w:type="gramEnd"/>
+      <w:r>
+        <w:rPr>
+          <w:rFonts w:cs="Times New Roman"/>
+          <w:i/>
+          <w:iCs/>
+        </w:rPr>
+        <w:t xml:space="preserve"> Statistical Software</w:t>
       </w:r>
       <w:r>
         <w:rPr>
@@ -5310,19 +5647,37 @@
           <w:rFonts w:cs="Times New Roman"/>
         </w:rPr>
       </w:pPr>
-      <w:r>
-        <w:rPr>
-          <w:rFonts w:cs="Times New Roman"/>
-        </w:rPr>
-        <w:t xml:space="preserve">Gurobi Optimization Inc. (2017). </w:t>
-      </w:r>
+      <w:proofErr w:type="spellStart"/>
+      <w:r>
+        <w:rPr>
+          <w:rFonts w:cs="Times New Roman"/>
+        </w:rPr>
+        <w:t>Gurobi</w:t>
+      </w:r>
+      <w:proofErr w:type="spellEnd"/>
+      <w:r>
+        <w:rPr>
+          <w:rFonts w:cs="Times New Roman"/>
+        </w:rPr>
+        <w:t xml:space="preserve"> Optimization Inc. (2017). </w:t>
+      </w:r>
+      <w:proofErr w:type="spellStart"/>
       <w:r>
         <w:rPr>
           <w:rFonts w:cs="Times New Roman"/>
           <w:i/>
           <w:iCs/>
         </w:rPr>
-        <w:t>Gurobi Optimizer Reference Manual, Version 7.5.1</w:t>
+        <w:t>Gurobi</w:t>
+      </w:r>
+      <w:proofErr w:type="spellEnd"/>
+      <w:r>
+        <w:rPr>
+          <w:rFonts w:cs="Times New Roman"/>
+          <w:i/>
+          <w:iCs/>
+        </w:rPr>
+        <w:t xml:space="preserve"> Optimizer Reference Manual, Version 7.5.1</w:t>
       </w:r>
       <w:r>
         <w:rPr>
@@ -5342,7 +5697,7 @@
         <w:rPr>
           <w:rFonts w:cs="Times New Roman"/>
         </w:rPr>
-        <w:t xml:space="preserve">Hanson, J., Schuster, R., Morrell, N., Strimas-Mackey, M., Watts, M.E., Arcese, P., Bennett, J.R. &amp; Possingham, H.P. (2019). </w:t>
+        <w:t xml:space="preserve">Hanson, J. (2018). </w:t>
       </w:r>
       <w:r>
         <w:rPr>
@@ -5350,13 +5705,13 @@
           <w:i/>
           <w:iCs/>
         </w:rPr>
-        <w:t>prioritizr: Systematic Conservation Prioritization in R, Version 4.0.2</w:t>
-      </w:r>
-      <w:r>
-        <w:rPr>
-          <w:rFonts w:cs="Times New Roman"/>
-        </w:rPr>
-        <w:t>.</w:t>
+        <w:t>Conserving evolutionary processes</w:t>
+      </w:r>
+      <w:r>
+        <w:rPr>
+          <w:rFonts w:cs="Times New Roman"/>
+        </w:rPr>
+        <w:t xml:space="preserve"> (PhD thesis, DOI: https://doi.org/10.14264/uql.2018.552).</w:t>
       </w:r>
     </w:p>
     <w:p>
@@ -5369,18 +5724,69 @@
       <w:r>
         <w:rPr>
           <w:rFonts w:cs="Times New Roman"/>
-          <w:lang w:val="de-AT"/>
         </w:rPr>
         <w:lastRenderedPageBreak/>
-        <w:t xml:space="preserve">Harter, R., Hornik, K., Theussl, S., Szymanski, C. &amp; Schwendinger, F. (2017). </w:t>
-      </w:r>
+        <w:t xml:space="preserve">Hanson, J., Schuster, R., Morrell, N., </w:t>
+      </w:r>
+      <w:proofErr w:type="spellStart"/>
+      <w:r>
+        <w:rPr>
+          <w:rFonts w:cs="Times New Roman"/>
+        </w:rPr>
+        <w:t>Strimas</w:t>
+      </w:r>
+      <w:proofErr w:type="spellEnd"/>
+      <w:r>
+        <w:rPr>
+          <w:rFonts w:cs="Times New Roman"/>
+        </w:rPr>
+        <w:t xml:space="preserve">-Mackey, M., Watts, M.E., </w:t>
+      </w:r>
+      <w:proofErr w:type="spellStart"/>
+      <w:r>
+        <w:rPr>
+          <w:rFonts w:cs="Times New Roman"/>
+        </w:rPr>
+        <w:t>Arcese</w:t>
+      </w:r>
+      <w:proofErr w:type="spellEnd"/>
+      <w:r>
+        <w:rPr>
+          <w:rFonts w:cs="Times New Roman"/>
+        </w:rPr>
+        <w:t xml:space="preserve">, P., Bennett, J.R. &amp; </w:t>
+      </w:r>
+      <w:proofErr w:type="spellStart"/>
+      <w:r>
+        <w:rPr>
+          <w:rFonts w:cs="Times New Roman"/>
+        </w:rPr>
+        <w:t>Possingham</w:t>
+      </w:r>
+      <w:proofErr w:type="spellEnd"/>
+      <w:r>
+        <w:rPr>
+          <w:rFonts w:cs="Times New Roman"/>
+        </w:rPr>
+        <w:t xml:space="preserve">, H.P. (2019). </w:t>
+      </w:r>
+      <w:proofErr w:type="spellStart"/>
       <w:r>
         <w:rPr>
           <w:rFonts w:cs="Times New Roman"/>
           <w:i/>
           <w:iCs/>
         </w:rPr>
-        <w:t>Rsymphony: SYMPHONY in R</w:t>
+        <w:t>prioritizr</w:t>
+      </w:r>
+      <w:proofErr w:type="spellEnd"/>
+      <w:r>
+        <w:rPr>
+          <w:rFonts w:cs="Times New Roman"/>
+          <w:i/>
+          <w:iCs/>
+        </w:rPr>
+        <w:t>: Systematic Conservation Prioritization in R, Version 4.0.2</w:t>
       </w:r>
       <w:r>
         <w:rPr>
@@ -5399,22 +5805,33 @@
       <w:r>
         <w:rPr>
           <w:rFonts w:cs="Times New Roman"/>
-        </w:rPr>
-        <w:t xml:space="preserve">Hochachka, W.M., Fink, D., Hutchinson, R.A., Sheldon, D., Wong, W.-K. &amp; Kelling, S. (2012). Data-intensive science applied to broad-scale citizen science. </w:t>
-      </w:r>
+          <w:lang w:val="de-AT"/>
+        </w:rPr>
+        <w:t xml:space="preserve">Harter, R., Hornik, K., Theussl, S., Szymanski, C. &amp; Schwendinger, F. (2017). </w:t>
+      </w:r>
+      <w:proofErr w:type="spellStart"/>
       <w:r>
         <w:rPr>
           <w:rFonts w:cs="Times New Roman"/>
           <w:i/>
           <w:iCs/>
         </w:rPr>
-        <w:t>Trends in ecology &amp; evolution</w:t>
-      </w:r>
-      <w:r>
-        <w:rPr>
-          <w:rFonts w:cs="Times New Roman"/>
-        </w:rPr>
-        <w:t>, 27, 130–137.</w:t>
+        <w:t>Rsymphony</w:t>
+      </w:r>
+      <w:proofErr w:type="spellEnd"/>
+      <w:r>
+        <w:rPr>
+          <w:rFonts w:cs="Times New Roman"/>
+          <w:i/>
+          <w:iCs/>
+        </w:rPr>
+        <w:t>: SYMPHONY in R</w:t>
+      </w:r>
+      <w:r>
+        <w:rPr>
+          <w:rFonts w:cs="Times New Roman"/>
+        </w:rPr>
+        <w:t>.</w:t>
       </w:r>
     </w:p>
     <w:p>
@@ -5424,11 +5841,33 @@
           <w:rFonts w:cs="Times New Roman"/>
         </w:rPr>
       </w:pPr>
-      <w:r>
-        <w:rPr>
-          <w:rFonts w:cs="Times New Roman"/>
-        </w:rPr>
-        <w:t xml:space="preserve">Joppa, L.N. &amp; Pfaff, A. (2009). High and far: biases in the location of protected areas. </w:t>
+      <w:proofErr w:type="spellStart"/>
+      <w:r>
+        <w:rPr>
+          <w:rFonts w:cs="Times New Roman"/>
+        </w:rPr>
+        <w:t>Hochachka</w:t>
+      </w:r>
+      <w:proofErr w:type="spellEnd"/>
+      <w:r>
+        <w:rPr>
+          <w:rFonts w:cs="Times New Roman"/>
+        </w:rPr>
+        <w:t xml:space="preserve">, W.M., Fink, D., Hutchinson, R.A., Sheldon, D., Wong, W.-K. &amp; </w:t>
+      </w:r>
+      <w:proofErr w:type="spellStart"/>
+      <w:r>
+        <w:rPr>
+          <w:rFonts w:cs="Times New Roman"/>
+        </w:rPr>
+        <w:t>Kelling</w:t>
+      </w:r>
+      <w:proofErr w:type="spellEnd"/>
+      <w:r>
+        <w:rPr>
+          <w:rFonts w:cs="Times New Roman"/>
+        </w:rPr>
+        <w:t xml:space="preserve">, S. (2012). Data-intensive science applied to broad-scale citizen science. </w:t>
       </w:r>
       <w:r>
         <w:rPr>
@@ -5436,13 +5875,13 @@
           <w:i/>
           <w:iCs/>
         </w:rPr>
-        <w:t>PloS one</w:t>
-      </w:r>
-      <w:r>
-        <w:rPr>
-          <w:rFonts w:cs="Times New Roman"/>
-        </w:rPr>
-        <w:t>, 4, e8273.</w:t>
+        <w:t>Trends in ecology &amp; evolution</w:t>
+      </w:r>
+      <w:r>
+        <w:rPr>
+          <w:rFonts w:cs="Times New Roman"/>
+        </w:rPr>
+        <w:t>, 27, 130–137.</w:t>
       </w:r>
     </w:p>
     <w:p>
@@ -5456,21 +5895,31 @@
         <w:rPr>
           <w:rFonts w:cs="Times New Roman"/>
         </w:rPr>
-        <w:t xml:space="preserve">Lin, C.Y., Liu, J.W.S., Yeh, K.L. &amp; Chu, E.T.H. (2017). Participant Selection Problem: Relative Performance of Five Optimization Solvers. In: </w:t>
-      </w:r>
+        <w:t xml:space="preserve">Joppa, L.N. &amp; Pfaff, A. (2009). High and far: biases in the location of protected areas. </w:t>
+      </w:r>
+      <w:proofErr w:type="spellStart"/>
       <w:r>
         <w:rPr>
           <w:rFonts w:cs="Times New Roman"/>
           <w:i/>
           <w:iCs/>
         </w:rPr>
-        <w:t>Proceedings of the 8th International Conference on Computer Modeling and Simulation</w:t>
-      </w:r>
-      <w:r>
-        <w:rPr>
-          <w:rFonts w:cs="Times New Roman"/>
-        </w:rPr>
-        <w:t>, ICCMS ’17. ACM, New York, NY, USA, pp. 24–31.</w:t>
+        <w:t>PloS</w:t>
+      </w:r>
+      <w:proofErr w:type="spellEnd"/>
+      <w:r>
+        <w:rPr>
+          <w:rFonts w:cs="Times New Roman"/>
+          <w:i/>
+          <w:iCs/>
+        </w:rPr>
+        <w:t xml:space="preserve"> one</w:t>
+      </w:r>
+      <w:r>
+        <w:rPr>
+          <w:rFonts w:cs="Times New Roman"/>
+        </w:rPr>
+        <w:t>, 4, e8273.</w:t>
       </w:r>
     </w:p>
     <w:p>
@@ -5484,7 +5933,21 @@
         <w:rPr>
           <w:rFonts w:cs="Times New Roman"/>
         </w:rPr>
-        <w:t>Luppold, A., Oehlert, D. &amp; Falk, H. (2018). Evaluating the performance of solvers for integer-linear programming.</w:t>
+        <w:t xml:space="preserve">Lin, C.Y., Liu, J.W.S., Yeh, K.L. &amp; Chu, E.T.H. (2017). Participant Selection Problem: Relative Performance of Five Optimization Solvers. In: </w:t>
+      </w:r>
+      <w:r>
+        <w:rPr>
+          <w:rFonts w:cs="Times New Roman"/>
+          <w:i/>
+          <w:iCs/>
+        </w:rPr>
+        <w:t>Proceedings of the 8th International Conference on Computer Modeling and Simulation</w:t>
+      </w:r>
+      <w:r>
+        <w:rPr>
+          <w:rFonts w:cs="Times New Roman"/>
+        </w:rPr>
+        <w:t>, ICCMS ’17. ACM, New York, NY, USA, pp. 24–31.</w:t>
       </w:r>
     </w:p>
     <w:p>
@@ -5494,11 +5957,89 @@
           <w:rFonts w:cs="Times New Roman"/>
         </w:rPr>
       </w:pPr>
-      <w:r>
-        <w:rPr>
-          <w:rFonts w:cs="Times New Roman"/>
-        </w:rPr>
-        <w:t xml:space="preserve">Mackenzie, D.I., Nichols, J.D., Lachman, G.B., Droege, S.J., Royle, J.A. &amp; Langtimm, C.A. (2002). Estimating site occupancy rates when detection probabilities are less than one. </w:t>
+      <w:proofErr w:type="spellStart"/>
+      <w:r>
+        <w:rPr>
+          <w:rFonts w:cs="Times New Roman"/>
+        </w:rPr>
+        <w:t>Luppold</w:t>
+      </w:r>
+      <w:proofErr w:type="spellEnd"/>
+      <w:r>
+        <w:rPr>
+          <w:rFonts w:cs="Times New Roman"/>
+        </w:rPr>
+        <w:t xml:space="preserve">, A., </w:t>
+      </w:r>
+      <w:proofErr w:type="spellStart"/>
+      <w:r>
+        <w:rPr>
+          <w:rFonts w:cs="Times New Roman"/>
+        </w:rPr>
+        <w:t>Oehlert</w:t>
+      </w:r>
+      <w:proofErr w:type="spellEnd"/>
+      <w:r>
+        <w:rPr>
+          <w:rFonts w:cs="Times New Roman"/>
+        </w:rPr>
+        <w:t>, D. &amp; Falk, H. (2018). Evaluating the performance of solvers for integer-linear programming.</w:t>
+      </w:r>
+    </w:p>
+    <w:p>
+      <w:pPr>
+        <w:pStyle w:val="Bibliography"/>
+        <w:rPr>
+          <w:rFonts w:cs="Times New Roman"/>
+        </w:rPr>
+      </w:pPr>
+      <w:r>
+        <w:rPr>
+          <w:rFonts w:cs="Times New Roman"/>
+        </w:rPr>
+        <w:t xml:space="preserve">Mackenzie, D.I., Nichols, J.D., Lachman, G.B., </w:t>
+      </w:r>
+      <w:proofErr w:type="spellStart"/>
+      <w:r>
+        <w:rPr>
+          <w:rFonts w:cs="Times New Roman"/>
+        </w:rPr>
+        <w:t>Droege</w:t>
+      </w:r>
+      <w:proofErr w:type="spellEnd"/>
+      <w:r>
+        <w:rPr>
+          <w:rFonts w:cs="Times New Roman"/>
+        </w:rPr>
+        <w:t xml:space="preserve">, S.J., </w:t>
+      </w:r>
+      <w:proofErr w:type="spellStart"/>
+      <w:r>
+        <w:rPr>
+          <w:rFonts w:cs="Times New Roman"/>
+        </w:rPr>
+        <w:t>Royle</w:t>
+      </w:r>
+      <w:proofErr w:type="spellEnd"/>
+      <w:r>
+        <w:rPr>
+          <w:rFonts w:cs="Times New Roman"/>
+        </w:rPr>
+        <w:t xml:space="preserve">, J.A. &amp; </w:t>
+      </w:r>
+      <w:proofErr w:type="spellStart"/>
+      <w:r>
+        <w:rPr>
+          <w:rFonts w:cs="Times New Roman"/>
+        </w:rPr>
+        <w:t>Langtimm</w:t>
+      </w:r>
+      <w:proofErr w:type="spellEnd"/>
+      <w:r>
+        <w:rPr>
+          <w:rFonts w:cs="Times New Roman"/>
+        </w:rPr>
+        <w:t xml:space="preserve">, C.A. (2002). Estimating site occupancy rates when detection probabilities are less than one. </w:t>
       </w:r>
       <w:r>
         <w:rPr>
@@ -5522,11 +6063,33 @@
           <w:rFonts w:cs="Times New Roman"/>
         </w:rPr>
       </w:pPr>
-      <w:r>
-        <w:rPr>
-          <w:rFonts w:cs="Times New Roman"/>
-        </w:rPr>
-        <w:t xml:space="preserve">Margules, C.R. &amp; Pressey, R.L. (2000). Systematic conservation planning. </w:t>
+      <w:proofErr w:type="spellStart"/>
+      <w:r>
+        <w:rPr>
+          <w:rFonts w:cs="Times New Roman"/>
+        </w:rPr>
+        <w:t>Margules</w:t>
+      </w:r>
+      <w:proofErr w:type="spellEnd"/>
+      <w:r>
+        <w:rPr>
+          <w:rFonts w:cs="Times New Roman"/>
+        </w:rPr>
+        <w:t xml:space="preserve">, C.R. &amp; </w:t>
+      </w:r>
+      <w:proofErr w:type="spellStart"/>
+      <w:r>
+        <w:rPr>
+          <w:rFonts w:cs="Times New Roman"/>
+        </w:rPr>
+        <w:t>Pressey</w:t>
+      </w:r>
+      <w:proofErr w:type="spellEnd"/>
+      <w:r>
+        <w:rPr>
+          <w:rFonts w:cs="Times New Roman"/>
+        </w:rPr>
+        <w:t xml:space="preserve">, R.L. (2000). Systematic conservation planning. </w:t>
       </w:r>
       <w:r>
         <w:rPr>
@@ -5554,7 +6117,35 @@
         <w:rPr>
           <w:rFonts w:cs="Times New Roman"/>
         </w:rPr>
-        <w:t xml:space="preserve">McIntosh, E.J., Pressey, R.L., Lloyd, S., Smith, R. &amp; Grenyer, R. (2017). The Impact of Systematic Conservation Planning. </w:t>
+        <w:t xml:space="preserve">McIntosh, E.J., </w:t>
+      </w:r>
+      <w:proofErr w:type="spellStart"/>
+      <w:r>
+        <w:rPr>
+          <w:rFonts w:cs="Times New Roman"/>
+        </w:rPr>
+        <w:t>Pressey</w:t>
+      </w:r>
+      <w:proofErr w:type="spellEnd"/>
+      <w:r>
+        <w:rPr>
+          <w:rFonts w:cs="Times New Roman"/>
+        </w:rPr>
+        <w:t xml:space="preserve">, R.L., Lloyd, S., Smith, R. &amp; </w:t>
+      </w:r>
+      <w:proofErr w:type="spellStart"/>
+      <w:r>
+        <w:rPr>
+          <w:rFonts w:cs="Times New Roman"/>
+        </w:rPr>
+        <w:t>Grenyer</w:t>
+      </w:r>
+      <w:proofErr w:type="spellEnd"/>
+      <w:r>
+        <w:rPr>
+          <w:rFonts w:cs="Times New Roman"/>
+        </w:rPr>
+        <w:t xml:space="preserve">, R. (2017). The Impact of Systematic Conservation Planning. </w:t>
       </w:r>
       <w:r>
         <w:rPr>
@@ -5578,11 +6169,34 @@
           <w:rFonts w:cs="Times New Roman"/>
         </w:rPr>
       </w:pPr>
-      <w:r>
-        <w:rPr>
-          <w:rFonts w:cs="Times New Roman"/>
-        </w:rPr>
-        <w:t xml:space="preserve">Meidinger, D. &amp; Pojar, J. (1991). </w:t>
+      <w:proofErr w:type="spellStart"/>
+      <w:r>
+        <w:rPr>
+          <w:rFonts w:cs="Times New Roman"/>
+        </w:rPr>
+        <w:lastRenderedPageBreak/>
+        <w:t>Meidinger</w:t>
+      </w:r>
+      <w:proofErr w:type="spellEnd"/>
+      <w:r>
+        <w:rPr>
+          <w:rFonts w:cs="Times New Roman"/>
+        </w:rPr>
+        <w:t xml:space="preserve">, D. &amp; </w:t>
+      </w:r>
+      <w:proofErr w:type="spellStart"/>
+      <w:r>
+        <w:rPr>
+          <w:rFonts w:cs="Times New Roman"/>
+        </w:rPr>
+        <w:t>Pojar</w:t>
+      </w:r>
+      <w:proofErr w:type="spellEnd"/>
+      <w:r>
+        <w:rPr>
+          <w:rFonts w:cs="Times New Roman"/>
+        </w:rPr>
+        <w:t xml:space="preserve">, J. (1991). </w:t>
       </w:r>
       <w:r>
         <w:rPr>
@@ -5610,8 +6224,49 @@
         <w:rPr>
           <w:rFonts w:cs="Times New Roman"/>
         </w:rPr>
-        <w:lastRenderedPageBreak/>
-        <w:t xml:space="preserve">Naidoo, R., Balmford, A., Ferraro, P.J., Polasky, S., Ricketts, T.H. &amp; Rouget, M. (2006). Integrating economic costs into conservation planning. </w:t>
+        <w:t xml:space="preserve">Naidoo, R., </w:t>
+      </w:r>
+      <w:proofErr w:type="spellStart"/>
+      <w:r>
+        <w:rPr>
+          <w:rFonts w:cs="Times New Roman"/>
+        </w:rPr>
+        <w:t>Balmford</w:t>
+      </w:r>
+      <w:proofErr w:type="spellEnd"/>
+      <w:r>
+        <w:rPr>
+          <w:rFonts w:cs="Times New Roman"/>
+        </w:rPr>
+        <w:t xml:space="preserve">, A., Ferraro, P.J., </w:t>
+      </w:r>
+      <w:proofErr w:type="spellStart"/>
+      <w:r>
+        <w:rPr>
+          <w:rFonts w:cs="Times New Roman"/>
+        </w:rPr>
+        <w:t>Polasky</w:t>
+      </w:r>
+      <w:proofErr w:type="spellEnd"/>
+      <w:r>
+        <w:rPr>
+          <w:rFonts w:cs="Times New Roman"/>
+        </w:rPr>
+        <w:t xml:space="preserve">, S., Ricketts, T.H. &amp; </w:t>
+      </w:r>
+      <w:proofErr w:type="spellStart"/>
+      <w:r>
+        <w:rPr>
+          <w:rFonts w:cs="Times New Roman"/>
+        </w:rPr>
+        <w:t>Rouget</w:t>
+      </w:r>
+      <w:proofErr w:type="spellEnd"/>
+      <w:r>
+        <w:rPr>
+          <w:rFonts w:cs="Times New Roman"/>
+        </w:rPr>
+        <w:t xml:space="preserve">, M. (2006). Integrating economic costs into conservation planning. </w:t>
       </w:r>
       <w:r>
         <w:rPr>
@@ -5635,11 +6290,47 @@
           <w:rFonts w:cs="Times New Roman"/>
         </w:rPr>
       </w:pPr>
-      <w:r>
-        <w:rPr>
-          <w:rFonts w:cs="Times New Roman"/>
-        </w:rPr>
-        <w:t xml:space="preserve">Polasky, S., Camm, J.D. &amp; Garber-Yonts, B. (2001). Selecting Biological Reserves Cost-Effectively: An Application to Terrestrial Vertebrate Conservation in Oregon. </w:t>
+      <w:proofErr w:type="spellStart"/>
+      <w:r>
+        <w:rPr>
+          <w:rFonts w:cs="Times New Roman"/>
+        </w:rPr>
+        <w:t>Polasky</w:t>
+      </w:r>
+      <w:proofErr w:type="spellEnd"/>
+      <w:r>
+        <w:rPr>
+          <w:rFonts w:cs="Times New Roman"/>
+        </w:rPr>
+        <w:t xml:space="preserve">, S., </w:t>
+      </w:r>
+      <w:proofErr w:type="spellStart"/>
+      <w:r>
+        <w:rPr>
+          <w:rFonts w:cs="Times New Roman"/>
+        </w:rPr>
+        <w:t>Camm</w:t>
+      </w:r>
+      <w:proofErr w:type="spellEnd"/>
+      <w:r>
+        <w:rPr>
+          <w:rFonts w:cs="Times New Roman"/>
+        </w:rPr>
+        <w:t>, J.D. &amp; Garber-</w:t>
+      </w:r>
+      <w:proofErr w:type="spellStart"/>
+      <w:r>
+        <w:rPr>
+          <w:rFonts w:cs="Times New Roman"/>
+        </w:rPr>
+        <w:t>Yonts</w:t>
+      </w:r>
+      <w:proofErr w:type="spellEnd"/>
+      <w:r>
+        <w:rPr>
+          <w:rFonts w:cs="Times New Roman"/>
+        </w:rPr>
+        <w:t xml:space="preserve">, B. (2001). Selecting Biological Reserves Cost-Effectively: An Application to Terrestrial Vertebrate Conservation in Oregon. </w:t>
       </w:r>
       <w:r>
         <w:rPr>
@@ -5663,11 +6354,33 @@
           <w:rFonts w:cs="Times New Roman"/>
         </w:rPr>
       </w:pPr>
-      <w:r>
-        <w:rPr>
-          <w:rFonts w:cs="Times New Roman"/>
-        </w:rPr>
-        <w:t xml:space="preserve">Pressey, R., Humphries, C., Margules, C., Vane-Wright, R. &amp; Williams, P. (1993). Beyond opportunism: key principles for systematic reserve selection. </w:t>
+      <w:proofErr w:type="spellStart"/>
+      <w:r>
+        <w:rPr>
+          <w:rFonts w:cs="Times New Roman"/>
+        </w:rPr>
+        <w:t>Pressey</w:t>
+      </w:r>
+      <w:proofErr w:type="spellEnd"/>
+      <w:r>
+        <w:rPr>
+          <w:rFonts w:cs="Times New Roman"/>
+        </w:rPr>
+        <w:t xml:space="preserve">, R., Humphries, C., </w:t>
+      </w:r>
+      <w:proofErr w:type="spellStart"/>
+      <w:r>
+        <w:rPr>
+          <w:rFonts w:cs="Times New Roman"/>
+        </w:rPr>
+        <w:t>Margules</w:t>
+      </w:r>
+      <w:proofErr w:type="spellEnd"/>
+      <w:r>
+        <w:rPr>
+          <w:rFonts w:cs="Times New Roman"/>
+        </w:rPr>
+        <w:t xml:space="preserve">, C., Vane-Wright, R. &amp; Williams, P. (1993). Beyond opportunism: key principles for systematic reserve selection. </w:t>
       </w:r>
       <w:r>
         <w:rPr>
@@ -5691,11 +6404,33 @@
           <w:rFonts w:cs="Times New Roman"/>
         </w:rPr>
       </w:pPr>
-      <w:r>
-        <w:rPr>
-          <w:rFonts w:cs="Times New Roman"/>
-        </w:rPr>
-        <w:t xml:space="preserve">Pressey, R.L. &amp; Bottrill, M.C. (2008). Opportunism, Threats, and the Evolution of Systematic Conservation Planning. </w:t>
+      <w:proofErr w:type="spellStart"/>
+      <w:r>
+        <w:rPr>
+          <w:rFonts w:cs="Times New Roman"/>
+        </w:rPr>
+        <w:t>Pressey</w:t>
+      </w:r>
+      <w:proofErr w:type="spellEnd"/>
+      <w:r>
+        <w:rPr>
+          <w:rFonts w:cs="Times New Roman"/>
+        </w:rPr>
+        <w:t xml:space="preserve">, R.L. &amp; </w:t>
+      </w:r>
+      <w:proofErr w:type="spellStart"/>
+      <w:r>
+        <w:rPr>
+          <w:rFonts w:cs="Times New Roman"/>
+        </w:rPr>
+        <w:t>Bottrill</w:t>
+      </w:r>
+      <w:proofErr w:type="spellEnd"/>
+      <w:r>
+        <w:rPr>
+          <w:rFonts w:cs="Times New Roman"/>
+        </w:rPr>
+        <w:t xml:space="preserve">, M.C. (2008). Opportunism, Threats, and the Evolution of Systematic Conservation Planning. </w:t>
       </w:r>
       <w:r>
         <w:rPr>
@@ -5723,7 +6458,77 @@
         <w:rPr>
           <w:rFonts w:cs="Times New Roman"/>
         </w:rPr>
-        <w:t xml:space="preserve">Ralphs, T., Mahajan, A., Vigerske, mgalati13, LouHafer, jpfasano, Bulut, A. &amp; anhhz. (2019). </w:t>
+        <w:t xml:space="preserve">Ralphs, T., Mahajan, A., </w:t>
+      </w:r>
+      <w:proofErr w:type="spellStart"/>
+      <w:r>
+        <w:rPr>
+          <w:rFonts w:cs="Times New Roman"/>
+        </w:rPr>
+        <w:t>Vigerske</w:t>
+      </w:r>
+      <w:proofErr w:type="spellEnd"/>
+      <w:r>
+        <w:rPr>
+          <w:rFonts w:cs="Times New Roman"/>
+        </w:rPr>
+        <w:t xml:space="preserve">, mgalati13, </w:t>
+      </w:r>
+      <w:proofErr w:type="spellStart"/>
+      <w:r>
+        <w:rPr>
+          <w:rFonts w:cs="Times New Roman"/>
+        </w:rPr>
+        <w:t>LouHafer</w:t>
+      </w:r>
+      <w:proofErr w:type="spellEnd"/>
+      <w:r>
+        <w:rPr>
+          <w:rFonts w:cs="Times New Roman"/>
+        </w:rPr>
+        <w:t xml:space="preserve">, </w:t>
+      </w:r>
+      <w:proofErr w:type="spellStart"/>
+      <w:r>
+        <w:rPr>
+          <w:rFonts w:cs="Times New Roman"/>
+        </w:rPr>
+        <w:t>jpfasano</w:t>
+      </w:r>
+      <w:proofErr w:type="spellEnd"/>
+      <w:r>
+        <w:rPr>
+          <w:rFonts w:cs="Times New Roman"/>
+        </w:rPr>
+        <w:t xml:space="preserve">, </w:t>
+      </w:r>
+      <w:proofErr w:type="spellStart"/>
+      <w:r>
+        <w:rPr>
+          <w:rFonts w:cs="Times New Roman"/>
+        </w:rPr>
+        <w:t>Bulut</w:t>
+      </w:r>
+      <w:proofErr w:type="spellEnd"/>
+      <w:r>
+        <w:rPr>
+          <w:rFonts w:cs="Times New Roman"/>
+        </w:rPr>
+        <w:t xml:space="preserve">, A. &amp; </w:t>
+      </w:r>
+      <w:proofErr w:type="spellStart"/>
+      <w:r>
+        <w:rPr>
+          <w:rFonts w:cs="Times New Roman"/>
+        </w:rPr>
+        <w:t>anhhz</w:t>
+      </w:r>
+      <w:proofErr w:type="spellEnd"/>
+      <w:r>
+        <w:rPr>
+          <w:rFonts w:cs="Times New Roman"/>
+        </w:rPr>
+        <w:t xml:space="preserve">. (2019). </w:t>
       </w:r>
       <w:r>
         <w:rPr>
@@ -5737,7 +6542,21 @@
         <w:rPr>
           <w:rFonts w:cs="Times New Roman"/>
         </w:rPr>
-        <w:t>. Zenodo.</w:t>
+        <w:t xml:space="preserve">. </w:t>
+      </w:r>
+      <w:proofErr w:type="spellStart"/>
+      <w:r>
+        <w:rPr>
+          <w:rFonts w:cs="Times New Roman"/>
+        </w:rPr>
+        <w:t>Zenodo</w:t>
+      </w:r>
+      <w:proofErr w:type="spellEnd"/>
+      <w:r>
+        <w:rPr>
+          <w:rFonts w:cs="Times New Roman"/>
+        </w:rPr>
+        <w:t>.</w:t>
       </w:r>
     </w:p>
     <w:p>
@@ -5747,11 +6566,47 @@
           <w:rFonts w:cs="Times New Roman"/>
         </w:rPr>
       </w:pPr>
-      <w:r>
-        <w:rPr>
-          <w:rFonts w:cs="Times New Roman"/>
-        </w:rPr>
-        <w:t>Rodewald, A., Strimas-Mackey, M., Schuster, R. &amp; Arcese, P. (in revision). Avoiding ‘uninformed opportunism’ by understanding the value of biodiversity feature and cost data in conservation prioritization.</w:t>
+      <w:proofErr w:type="spellStart"/>
+      <w:r>
+        <w:rPr>
+          <w:rFonts w:cs="Times New Roman"/>
+        </w:rPr>
+        <w:t>Rodewald</w:t>
+      </w:r>
+      <w:proofErr w:type="spellEnd"/>
+      <w:r>
+        <w:rPr>
+          <w:rFonts w:cs="Times New Roman"/>
+        </w:rPr>
+        <w:t xml:space="preserve">, A., </w:t>
+      </w:r>
+      <w:proofErr w:type="spellStart"/>
+      <w:r>
+        <w:rPr>
+          <w:rFonts w:cs="Times New Roman"/>
+        </w:rPr>
+        <w:t>Strimas</w:t>
+      </w:r>
+      <w:proofErr w:type="spellEnd"/>
+      <w:r>
+        <w:rPr>
+          <w:rFonts w:cs="Times New Roman"/>
+        </w:rPr>
+        <w:t xml:space="preserve">-Mackey, M., Schuster, R. &amp; </w:t>
+      </w:r>
+      <w:proofErr w:type="spellStart"/>
+      <w:r>
+        <w:rPr>
+          <w:rFonts w:cs="Times New Roman"/>
+        </w:rPr>
+        <w:t>Arcese</w:t>
+      </w:r>
+      <w:proofErr w:type="spellEnd"/>
+      <w:r>
+        <w:rPr>
+          <w:rFonts w:cs="Times New Roman"/>
+        </w:rPr>
+        <w:t>, P. (in revision). Avoiding ‘uninformed opportunism’ by understanding the value of biodiversity feature and cost data in conservation prioritization.</w:t>
       </w:r>
     </w:p>
     <w:p>
@@ -5765,7 +6620,21 @@
         <w:rPr>
           <w:rFonts w:cs="Times New Roman"/>
         </w:rPr>
-        <w:t xml:space="preserve">Rodrigues, A.S.L. &amp; Gaston, K.J. (2002). Optimisation in reserve selection procedures—why not? </w:t>
+        <w:t xml:space="preserve">Rodrigues, A.S.L. &amp; Gaston, K.J. (2002). </w:t>
+      </w:r>
+      <w:proofErr w:type="spellStart"/>
+      <w:r>
+        <w:rPr>
+          <w:rFonts w:cs="Times New Roman"/>
+        </w:rPr>
+        <w:t>Optimisation</w:t>
+      </w:r>
+      <w:proofErr w:type="spellEnd"/>
+      <w:r>
+        <w:rPr>
+          <w:rFonts w:cs="Times New Roman"/>
+        </w:rPr>
+        <w:t xml:space="preserve"> in reserve selection procedures—why not? </w:t>
       </w:r>
       <w:r>
         <w:rPr>
@@ -5793,7 +6662,21 @@
         <w:rPr>
           <w:rFonts w:cs="Times New Roman"/>
         </w:rPr>
-        <w:t xml:space="preserve">Runge, C.A., Tulloch, A.I.T., Possingham, H.P., Tulloch, V.J.D. &amp; Fuller, R.A. (2016). Incorporating dynamic distributions into spatial prioritization. </w:t>
+        <w:t xml:space="preserve">Runge, C.A., Tulloch, A.I.T., </w:t>
+      </w:r>
+      <w:proofErr w:type="spellStart"/>
+      <w:r>
+        <w:rPr>
+          <w:rFonts w:cs="Times New Roman"/>
+        </w:rPr>
+        <w:t>Possingham</w:t>
+      </w:r>
+      <w:proofErr w:type="spellEnd"/>
+      <w:r>
+        <w:rPr>
+          <w:rFonts w:cs="Times New Roman"/>
+        </w:rPr>
+        <w:t xml:space="preserve">, H.P., Tulloch, V.J.D. &amp; Fuller, R.A. (2016). Incorporating dynamic distributions into spatial prioritization. </w:t>
       </w:r>
       <w:r>
         <w:rPr>
@@ -5822,7 +6705,22 @@
         <w:rPr>
           <w:rFonts w:cs="Times New Roman"/>
         </w:rPr>
-        <w:t xml:space="preserve">Schuster, R., Martin, T.G. &amp; Arcese, P. (2014). Bird Community Conservation and Carbon Offsets in Western North America. </w:t>
+        <w:lastRenderedPageBreak/>
+        <w:t xml:space="preserve">Schuster, R., Martin, T.G. &amp; </w:t>
+      </w:r>
+      <w:proofErr w:type="spellStart"/>
+      <w:r>
+        <w:rPr>
+          <w:rFonts w:cs="Times New Roman"/>
+        </w:rPr>
+        <w:t>Arcese</w:t>
+      </w:r>
+      <w:proofErr w:type="spellEnd"/>
+      <w:r>
+        <w:rPr>
+          <w:rFonts w:cs="Times New Roman"/>
+        </w:rPr>
+        <w:t xml:space="preserve">, P. (2014). Bird Community Conservation and Carbon Offsets in Western North America. </w:t>
       </w:r>
       <w:r>
         <w:rPr>
@@ -5853,7 +6751,6 @@
           <w:rFonts w:cs="Times New Roman"/>
           <w:lang w:val="de-AT"/>
         </w:rPr>
-        <w:lastRenderedPageBreak/>
         <w:t xml:space="preserve">Schuster, R., Wilson, S., Rodewald, A.D., Arcese, P., Fink, D., Auer, T. &amp; Bennett, J.R. (2019). </w:t>
       </w:r>
       <w:r>
@@ -5888,7 +6785,35 @@
         <w:rPr>
           <w:rFonts w:cs="Times New Roman"/>
         </w:rPr>
-        <w:t xml:space="preserve">Schwartz, M.W., Cook, C.N., Pressey, R.L., Pullin, A.S., Runge, M.C., Salafsky, N., Sutherland, W.J. &amp; Williamson, M.A. (2018). Decision Support Frameworks and Tools for Conservation. </w:t>
+        <w:t xml:space="preserve">Schwartz, M.W., Cook, C.N., </w:t>
+      </w:r>
+      <w:proofErr w:type="spellStart"/>
+      <w:r>
+        <w:rPr>
+          <w:rFonts w:cs="Times New Roman"/>
+        </w:rPr>
+        <w:t>Pressey</w:t>
+      </w:r>
+      <w:proofErr w:type="spellEnd"/>
+      <w:r>
+        <w:rPr>
+          <w:rFonts w:cs="Times New Roman"/>
+        </w:rPr>
+        <w:t xml:space="preserve">, R.L., Pullin, A.S., Runge, M.C., </w:t>
+      </w:r>
+      <w:proofErr w:type="spellStart"/>
+      <w:r>
+        <w:rPr>
+          <w:rFonts w:cs="Times New Roman"/>
+        </w:rPr>
+        <w:t>Salafsky</w:t>
+      </w:r>
+      <w:proofErr w:type="spellEnd"/>
+      <w:r>
+        <w:rPr>
+          <w:rFonts w:cs="Times New Roman"/>
+        </w:rPr>
+        <w:t xml:space="preserve">, N., Sutherland, W.J. &amp; Williamson, M.A. (2018). Decision Support Frameworks and Tools for Conservation. </w:t>
       </w:r>
       <w:r>
         <w:rPr>
@@ -5916,7 +6841,63 @@
         <w:rPr>
           <w:rFonts w:cs="Times New Roman"/>
         </w:rPr>
-        <w:t xml:space="preserve">Sullivan, B.L., Aycrigg, J.L., Barry, J.H., Bonney, R.E., Bruns, N., Cooper, C.B., Damoulas, T., Dhondt, A.A., Dietterich, T., Farnsworth, A. &amp; others. (2014). The eBird enterprise: an integrated approach to development and application of citizen science. </w:t>
+        <w:t xml:space="preserve">Sullivan, B.L., Aycrigg, J.L., Barry, J.H., Bonney, R.E., Bruns, N., Cooper, C.B., </w:t>
+      </w:r>
+      <w:proofErr w:type="spellStart"/>
+      <w:r>
+        <w:rPr>
+          <w:rFonts w:cs="Times New Roman"/>
+        </w:rPr>
+        <w:t>Damoulas</w:t>
+      </w:r>
+      <w:proofErr w:type="spellEnd"/>
+      <w:r>
+        <w:rPr>
+          <w:rFonts w:cs="Times New Roman"/>
+        </w:rPr>
+        <w:t xml:space="preserve">, T., </w:t>
+      </w:r>
+      <w:proofErr w:type="spellStart"/>
+      <w:r>
+        <w:rPr>
+          <w:rFonts w:cs="Times New Roman"/>
+        </w:rPr>
+        <w:t>Dhondt</w:t>
+      </w:r>
+      <w:proofErr w:type="spellEnd"/>
+      <w:r>
+        <w:rPr>
+          <w:rFonts w:cs="Times New Roman"/>
+        </w:rPr>
+        <w:t xml:space="preserve">, A.A., </w:t>
+      </w:r>
+      <w:proofErr w:type="spellStart"/>
+      <w:r>
+        <w:rPr>
+          <w:rFonts w:cs="Times New Roman"/>
+        </w:rPr>
+        <w:t>Dietterich</w:t>
+      </w:r>
+      <w:proofErr w:type="spellEnd"/>
+      <w:r>
+        <w:rPr>
+          <w:rFonts w:cs="Times New Roman"/>
+        </w:rPr>
+        <w:t xml:space="preserve">, T., Farnsworth, A. &amp; others. (2014). The </w:t>
+      </w:r>
+      <w:proofErr w:type="spellStart"/>
+      <w:r>
+        <w:rPr>
+          <w:rFonts w:cs="Times New Roman"/>
+        </w:rPr>
+        <w:t>eBird</w:t>
+      </w:r>
+      <w:proofErr w:type="spellEnd"/>
+      <w:r>
+        <w:rPr>
+          <w:rFonts w:cs="Times New Roman"/>
+        </w:rPr>
+        <w:t xml:space="preserve"> enterprise: an integrated approach to development and application of citizen science. </w:t>
       </w:r>
       <w:r>
         <w:rPr>
@@ -5972,7 +6953,77 @@
         <w:rPr>
           <w:rFonts w:cs="Times New Roman"/>
         </w:rPr>
-        <w:t xml:space="preserve">Venter, O., Fuller, R.A., Segan, D.B., Carwardine, J., Brooks, T., Butchart, S.H.M., Marco, M.D., Iwamura, T., Joseph, L., O’Grady, D., Possingham, H.P., Rondinini, C., Smith, R.J., Venter, M. &amp; Watson, J.E.M. (2014). Targeting Global Protected Area Expansion for Imperiled Biodiversity. </w:t>
+        <w:t xml:space="preserve">Venter, O., Fuller, R.A., </w:t>
+      </w:r>
+      <w:proofErr w:type="spellStart"/>
+      <w:r>
+        <w:rPr>
+          <w:rFonts w:cs="Times New Roman"/>
+        </w:rPr>
+        <w:t>Segan</w:t>
+      </w:r>
+      <w:proofErr w:type="spellEnd"/>
+      <w:r>
+        <w:rPr>
+          <w:rFonts w:cs="Times New Roman"/>
+        </w:rPr>
+        <w:t xml:space="preserve">, D.B., </w:t>
+      </w:r>
+      <w:proofErr w:type="spellStart"/>
+      <w:r>
+        <w:rPr>
+          <w:rFonts w:cs="Times New Roman"/>
+        </w:rPr>
+        <w:t>Carwardine</w:t>
+      </w:r>
+      <w:proofErr w:type="spellEnd"/>
+      <w:r>
+        <w:rPr>
+          <w:rFonts w:cs="Times New Roman"/>
+        </w:rPr>
+        <w:t xml:space="preserve">, J., Brooks, T., Butchart, S.H.M., Marco, M.D., </w:t>
+      </w:r>
+      <w:proofErr w:type="spellStart"/>
+      <w:r>
+        <w:rPr>
+          <w:rFonts w:cs="Times New Roman"/>
+        </w:rPr>
+        <w:t>Iwamura</w:t>
+      </w:r>
+      <w:proofErr w:type="spellEnd"/>
+      <w:r>
+        <w:rPr>
+          <w:rFonts w:cs="Times New Roman"/>
+        </w:rPr>
+        <w:t xml:space="preserve">, T., Joseph, L., O’Grady, D., </w:t>
+      </w:r>
+      <w:proofErr w:type="spellStart"/>
+      <w:r>
+        <w:rPr>
+          <w:rFonts w:cs="Times New Roman"/>
+        </w:rPr>
+        <w:t>Possingham</w:t>
+      </w:r>
+      <w:proofErr w:type="spellEnd"/>
+      <w:r>
+        <w:rPr>
+          <w:rFonts w:cs="Times New Roman"/>
+        </w:rPr>
+        <w:t xml:space="preserve">, H.P., </w:t>
+      </w:r>
+      <w:proofErr w:type="spellStart"/>
+      <w:r>
+        <w:rPr>
+          <w:rFonts w:cs="Times New Roman"/>
+        </w:rPr>
+        <w:t>Rondinini</w:t>
+      </w:r>
+      <w:proofErr w:type="spellEnd"/>
+      <w:r>
+        <w:rPr>
+          <w:rFonts w:cs="Times New Roman"/>
+        </w:rPr>
+        <w:t xml:space="preserve">, C., Smith, R.J., Venter, M. &amp; Watson, J.E.M. (2014). Targeting Global Protected Area Expansion for Imperiled Biodiversity. </w:t>
       </w:r>
       <w:r>
         <w:rPr>
@@ -6006,6 +7057,7 @@
         </w:rPr>
         <w:fldChar w:fldCharType="end"/>
       </w:r>
+      <w:bookmarkEnd w:id="27"/>
     </w:p>
     <w:p>
       <w:pPr>
@@ -7135,7 +8187,21 @@
           <w:rFonts w:cs="Times New Roman"/>
           <w:lang w:val="en-CA"/>
         </w:rPr>
-        <w:t xml:space="preserve"> cost baseline. The numbers on the blue line represent total cost of a solution in million $ and the numbers of the green line represent how much more expensive, again in million $, the SA/</w:t>
+        <w:t xml:space="preserve"> cost baseline. The numbers on the blue line represent total cost of a solution in million $ and the numbers o</w:t>
+      </w:r>
+      <w:r>
+        <w:rPr>
+          <w:rFonts w:cs="Times New Roman"/>
+          <w:lang w:val="en-CA"/>
+        </w:rPr>
+        <w:t xml:space="preserve">n </w:t>
+      </w:r>
+      <w:r>
+        <w:rPr>
+          <w:rFonts w:cs="Times New Roman"/>
+          <w:lang w:val="en-CA"/>
+        </w:rPr>
+        <w:t>the green line represent how much more expensive, again in million $, the SA/</w:t>
       </w:r>
       <w:proofErr w:type="spellStart"/>
       <w:r>
@@ -7239,6 +8305,80 @@
           <w:lang w:val="en-CA"/>
         </w:rPr>
         <w:t xml:space="preserve"> iterations, using mean cost.</w:t>
+      </w:r>
+      <w:r>
+        <w:rPr>
+          <w:rFonts w:cs="Times New Roman"/>
+          <w:lang w:val="en-CA"/>
+        </w:rPr>
+        <w:t xml:space="preserve"> </w:t>
+      </w:r>
+      <w:r>
+        <w:rPr>
+          <w:rFonts w:cs="Times New Roman"/>
+          <w:lang w:val="en-CA"/>
+        </w:rPr>
+        <w:t xml:space="preserve">Note that </w:t>
+      </w:r>
+      <w:proofErr w:type="spellStart"/>
+      <w:r>
+        <w:rPr>
+          <w:rFonts w:cs="Times New Roman"/>
+          <w:lang w:val="en-CA"/>
+        </w:rPr>
+        <w:t>gurobi</w:t>
+      </w:r>
+      <w:proofErr w:type="spellEnd"/>
+      <w:r>
+        <w:rPr>
+          <w:rFonts w:cs="Times New Roman"/>
+          <w:lang w:val="en-CA"/>
+        </w:rPr>
+        <w:t xml:space="preserve"> (red) and </w:t>
+      </w:r>
+      <w:proofErr w:type="spellStart"/>
+      <w:r>
+        <w:rPr>
+          <w:rFonts w:cs="Times New Roman"/>
+          <w:lang w:val="en-CA"/>
+        </w:rPr>
+        <w:t>Rsymphony</w:t>
+      </w:r>
+      <w:proofErr w:type="spellEnd"/>
+      <w:r>
+        <w:rPr>
+          <w:rFonts w:cs="Times New Roman"/>
+          <w:lang w:val="en-CA"/>
+        </w:rPr>
+        <w:t xml:space="preserve"> (blue) yielded optimal solutions for all target values and so their lines are plotted </w:t>
+      </w:r>
+      <w:r>
+        <w:rPr>
+          <w:rFonts w:cs="Times New Roman"/>
+          <w:lang w:val="en-CA"/>
+        </w:rPr>
+        <w:t>exactly</w:t>
+      </w:r>
+      <w:r>
+        <w:rPr>
+          <w:rFonts w:cs="Times New Roman"/>
+          <w:lang w:val="en-CA"/>
+        </w:rPr>
+        <w:t xml:space="preserve"> on top of each </w:t>
+      </w:r>
+      <w:r>
+        <w:rPr>
+          <w:rFonts w:cs="Times New Roman"/>
+          <w:lang w:val="en-CA"/>
+        </w:rPr>
+        <w:t>other</w:t>
+      </w:r>
+      <w:r>
+        <w:rPr>
+          <w:rFonts w:cs="Times New Roman"/>
+          <w:lang w:val="en-CA"/>
+        </w:rPr>
+        <w:t>.</w:t>
       </w:r>
     </w:p>
     <w:p>
@@ -8234,7 +9374,6 @@
   <w:style w:type="character" w:default="1" w:styleId="DefaultParagraphFont">
     <w:name w:val="Default Paragraph Font"/>
     <w:uiPriority w:val="1"/>
-    <w:semiHidden/>
     <w:unhideWhenUsed/>
   </w:style>
   <w:style w:type="table" w:default="1" w:styleId="TableNormal">
@@ -9664,7 +10803,7 @@
 </file>
 
 <file path=customXml/itemProps1.xml><?xml version="1.0" encoding="utf-8"?>
-<ds:datastoreItem xmlns:ds="http://schemas.openxmlformats.org/officeDocument/2006/customXml" ds:itemID="{59490F0F-F33D-4231-AA6F-80172C5E922B}">
+<ds:datastoreItem xmlns:ds="http://schemas.openxmlformats.org/officeDocument/2006/customXml" ds:itemID="{95C99EC7-3A8A-490D-AA22-63E3587266D5}">
   <ds:schemaRefs>
     <ds:schemaRef ds:uri="http://schemas.openxmlformats.org/officeDocument/2006/bibliography"/>
   </ds:schemaRefs>

</xml_diff>

<commit_message>
finished including BLM results, send to coauthors next.
</commit_message>
<xml_diff>
--- a/manuscript/Marxan vs ILP manuscript.docx
+++ b/manuscript/Marxan vs ILP manuscript.docx
@@ -505,8 +505,10 @@
         <w:rPr>
           <w:rFonts w:eastAsia="Times New Roman" w:cs="Times New Roman"/>
         </w:rPr>
-        <w:t>5</w:t>
-      </w:r>
+        <w:t>7</w:t>
+      </w:r>
+      <w:bookmarkStart w:id="0" w:name="_GoBack"/>
+      <w:bookmarkEnd w:id="0"/>
     </w:p>
     <w:p>
       <w:pPr>
@@ -844,7 +846,7 @@
       <w:r>
         <w:fldChar w:fldCharType="separate"/>
       </w:r>
-      <w:bookmarkStart w:id="0" w:name="__Fieldmark__99_924499877"/>
+      <w:bookmarkStart w:id="1" w:name="__Fieldmark__99_924499877"/>
       <w:r>
         <w:rPr>
           <w:rFonts w:cs="Times New Roman"/>
@@ -854,7 +856,7 @@
       <w:r>
         <w:fldChar w:fldCharType="end"/>
       </w:r>
-      <w:bookmarkEnd w:id="0"/>
+      <w:bookmarkEnd w:id="1"/>
       <w:r>
         <w:rPr>
           <w:rFonts w:eastAsia="Times New Roman" w:cs="Times New Roman"/>
@@ -871,7 +873,7 @@
       <w:r>
         <w:fldChar w:fldCharType="separate"/>
       </w:r>
-      <w:bookmarkStart w:id="1" w:name="__Fieldmark__115_924499877"/>
+      <w:bookmarkStart w:id="2" w:name="__Fieldmark__115_924499877"/>
       <w:r>
         <w:rPr>
           <w:rFonts w:cs="Times New Roman"/>
@@ -881,7 +883,7 @@
       <w:r>
         <w:fldChar w:fldCharType="end"/>
       </w:r>
-      <w:bookmarkEnd w:id="1"/>
+      <w:bookmarkEnd w:id="2"/>
       <w:r>
         <w:rPr>
           <w:rFonts w:eastAsia="Times New Roman" w:cs="Times New Roman"/>
@@ -898,7 +900,7 @@
       <w:r>
         <w:fldChar w:fldCharType="separate"/>
       </w:r>
-      <w:bookmarkStart w:id="2" w:name="__Fieldmark__126_924499877"/>
+      <w:bookmarkStart w:id="3" w:name="__Fieldmark__126_924499877"/>
       <w:r>
         <w:rPr>
           <w:rFonts w:cs="Times New Roman"/>
@@ -908,7 +910,7 @@
       <w:r>
         <w:fldChar w:fldCharType="end"/>
       </w:r>
-      <w:bookmarkEnd w:id="2"/>
+      <w:bookmarkEnd w:id="3"/>
       <w:r>
         <w:rPr>
           <w:rFonts w:eastAsia="Times New Roman" w:cs="Times New Roman"/>
@@ -967,7 +969,7 @@
       <w:r>
         <w:fldChar w:fldCharType="separate"/>
       </w:r>
-      <w:bookmarkStart w:id="3" w:name="__Fieldmark__134_924499877"/>
+      <w:bookmarkStart w:id="4" w:name="__Fieldmark__134_924499877"/>
       <w:r>
         <w:rPr>
           <w:rFonts w:cs="Times New Roman"/>
@@ -977,7 +979,7 @@
       <w:r>
         <w:fldChar w:fldCharType="end"/>
       </w:r>
-      <w:bookmarkEnd w:id="3"/>
+      <w:bookmarkEnd w:id="4"/>
       <w:r>
         <w:rPr>
           <w:rFonts w:eastAsia="Times New Roman" w:cs="Times New Roman"/>
@@ -1097,7 +1099,7 @@
       <w:r>
         <w:fldChar w:fldCharType="separate"/>
       </w:r>
-      <w:bookmarkStart w:id="4" w:name="__Fieldmark__2268_924499877"/>
+      <w:bookmarkStart w:id="5" w:name="__Fieldmark__2268_924499877"/>
       <w:r>
         <w:rPr>
           <w:rFonts w:cs="Times New Roman"/>
@@ -1107,7 +1109,7 @@
       <w:r>
         <w:fldChar w:fldCharType="end"/>
       </w:r>
-      <w:bookmarkEnd w:id="4"/>
+      <w:bookmarkEnd w:id="5"/>
       <w:r>
         <w:rPr>
           <w:rFonts w:eastAsia="Times New Roman" w:cs="Times New Roman"/>
@@ -1325,7 +1327,7 @@
       <w:r>
         <w:fldChar w:fldCharType="begin"/>
       </w:r>
-      <w:bookmarkStart w:id="5" w:name="__Fieldmark__2290_924499877"/>
+      <w:bookmarkStart w:id="6" w:name="__Fieldmark__2290_924499877"/>
       <w:r>
         <w:fldChar w:fldCharType="separate"/>
       </w:r>
@@ -1339,7 +1341,7 @@
       <w:r>
         <w:fldChar w:fldCharType="end"/>
       </w:r>
-      <w:bookmarkEnd w:id="5"/>
+      <w:bookmarkEnd w:id="6"/>
       <w:r>
         <w:rPr>
           <w:rFonts w:eastAsia="Times New Roman" w:cs="Times New Roman"/>
@@ -1465,7 +1467,7 @@
       <w:r>
         <w:fldChar w:fldCharType="separate"/>
       </w:r>
-      <w:bookmarkStart w:id="6" w:name="__Fieldmark__163_924499877"/>
+      <w:bookmarkStart w:id="7" w:name="__Fieldmark__163_924499877"/>
       <w:r>
         <w:rPr>
           <w:rFonts w:cs="Times New Roman"/>
@@ -1475,7 +1477,7 @@
       <w:r>
         <w:fldChar w:fldCharType="end"/>
       </w:r>
-      <w:bookmarkEnd w:id="6"/>
+      <w:bookmarkEnd w:id="7"/>
       <w:r>
         <w:rPr>
           <w:rFonts w:eastAsia="Times New Roman" w:cs="Times New Roman"/>
@@ -1492,7 +1494,7 @@
       <w:r>
         <w:fldChar w:fldCharType="separate"/>
       </w:r>
-      <w:bookmarkStart w:id="7" w:name="__Fieldmark__182_924499877"/>
+      <w:bookmarkStart w:id="8" w:name="__Fieldmark__182_924499877"/>
       <w:r>
         <w:rPr>
           <w:rFonts w:cs="Times New Roman"/>
@@ -1502,7 +1504,7 @@
       <w:r>
         <w:fldChar w:fldCharType="end"/>
       </w:r>
-      <w:bookmarkEnd w:id="7"/>
+      <w:bookmarkEnd w:id="8"/>
       <w:r>
         <w:rPr>
           <w:rFonts w:eastAsia="Times New Roman" w:cs="Times New Roman"/>
@@ -1513,11 +1515,11 @@
       <w:r>
         <w:fldChar w:fldCharType="begin"/>
       </w:r>
-      <w:bookmarkStart w:id="8" w:name="__Fieldmark__2383_924499877"/>
+      <w:bookmarkStart w:id="9" w:name="__Fieldmark__2383_924499877"/>
       <w:r>
         <w:fldChar w:fldCharType="end"/>
       </w:r>
-      <w:bookmarkEnd w:id="8"/>
+      <w:bookmarkEnd w:id="9"/>
       <w:r>
         <w:rPr>
           <w:rFonts w:eastAsia="Times New Roman" w:cs="Times New Roman"/>
@@ -1632,7 +1634,7 @@
       <w:r>
         <w:fldChar w:fldCharType="separate"/>
       </w:r>
-      <w:bookmarkStart w:id="9" w:name="__Fieldmark__223_924499877"/>
+      <w:bookmarkStart w:id="10" w:name="__Fieldmark__223_924499877"/>
       <w:r>
         <w:rPr>
           <w:rFonts w:cs="Times New Roman"/>
@@ -1642,7 +1644,7 @@
       <w:r>
         <w:fldChar w:fldCharType="end"/>
       </w:r>
-      <w:bookmarkEnd w:id="9"/>
+      <w:bookmarkEnd w:id="10"/>
       <w:r>
         <w:rPr>
           <w:rFonts w:eastAsia="Times New Roman" w:cs="Times New Roman"/>
@@ -1743,7 +1745,7 @@
       <w:r>
         <w:fldChar w:fldCharType="separate"/>
       </w:r>
-      <w:bookmarkStart w:id="10" w:name="__Fieldmark__234_924499877"/>
+      <w:bookmarkStart w:id="11" w:name="__Fieldmark__234_924499877"/>
       <w:r>
         <w:rPr>
           <w:rFonts w:cs="Times New Roman"/>
@@ -1753,7 +1755,7 @@
       <w:r>
         <w:fldChar w:fldCharType="end"/>
       </w:r>
-      <w:bookmarkEnd w:id="10"/>
+      <w:bookmarkEnd w:id="11"/>
       <w:r>
         <w:rPr>
           <w:rFonts w:eastAsia="Times New Roman" w:cs="Times New Roman"/>
@@ -1969,7 +1971,7 @@
       <w:r>
         <w:fldChar w:fldCharType="separate"/>
       </w:r>
-      <w:bookmarkStart w:id="11" w:name="__Fieldmark__292_924499877"/>
+      <w:bookmarkStart w:id="12" w:name="__Fieldmark__292_924499877"/>
       <w:r>
         <w:rPr>
           <w:rFonts w:cs="Times New Roman"/>
@@ -1979,7 +1981,7 @@
       <w:r>
         <w:fldChar w:fldCharType="end"/>
       </w:r>
-      <w:bookmarkEnd w:id="11"/>
+      <w:bookmarkEnd w:id="12"/>
       <w:r>
         <w:rPr>
           <w:rFonts w:cs="Times New Roman"/>
@@ -2090,7 +2092,7 @@
       <w:r>
         <w:fldChar w:fldCharType="separate"/>
       </w:r>
-      <w:bookmarkStart w:id="12" w:name="__Fieldmark__320_924499877"/>
+      <w:bookmarkStart w:id="13" w:name="__Fieldmark__320_924499877"/>
       <w:r>
         <w:rPr>
           <w:rFonts w:cs="Times New Roman"/>
@@ -2100,7 +2102,7 @@
       <w:r>
         <w:fldChar w:fldCharType="end"/>
       </w:r>
-      <w:bookmarkEnd w:id="12"/>
+      <w:bookmarkEnd w:id="13"/>
       <w:r>
         <w:rPr>
           <w:rFonts w:cs="Times New Roman"/>
@@ -2222,7 +2224,7 @@
       <w:r>
         <w:fldChar w:fldCharType="separate"/>
       </w:r>
-      <w:bookmarkStart w:id="13" w:name="__Fieldmark__340_924499877"/>
+      <w:bookmarkStart w:id="14" w:name="__Fieldmark__340_924499877"/>
       <w:r>
         <w:rPr>
           <w:rFonts w:cs="Times New Roman"/>
@@ -2247,7 +2249,7 @@
       <w:r>
         <w:fldChar w:fldCharType="end"/>
       </w:r>
-      <w:bookmarkEnd w:id="13"/>
+      <w:bookmarkEnd w:id="14"/>
       <w:r>
         <w:rPr>
           <w:rFonts w:cs="Times New Roman"/>
@@ -2278,7 +2280,7 @@
       <w:r>
         <w:fldChar w:fldCharType="separate"/>
       </w:r>
-      <w:bookmarkStart w:id="14" w:name="__Fieldmark__345_924499877"/>
+      <w:bookmarkStart w:id="15" w:name="__Fieldmark__345_924499877"/>
       <w:r>
         <w:rPr>
           <w:rFonts w:cs="Times New Roman"/>
@@ -2288,7 +2290,7 @@
       <w:r>
         <w:fldChar w:fldCharType="end"/>
       </w:r>
-      <w:bookmarkEnd w:id="14"/>
+      <w:bookmarkEnd w:id="15"/>
       <w:r>
         <w:rPr>
           <w:rFonts w:cs="Times New Roman"/>
@@ -2393,7 +2395,7 @@
       <w:r>
         <w:fldChar w:fldCharType="separate"/>
       </w:r>
-      <w:bookmarkStart w:id="15" w:name="__Fieldmark__364_924499877"/>
+      <w:bookmarkStart w:id="16" w:name="__Fieldmark__364_924499877"/>
       <w:r>
         <w:rPr>
           <w:rFonts w:cs="Times New Roman"/>
@@ -2403,7 +2405,7 @@
       <w:r>
         <w:fldChar w:fldCharType="end"/>
       </w:r>
-      <w:bookmarkEnd w:id="15"/>
+      <w:bookmarkEnd w:id="16"/>
       <w:r>
         <w:rPr>
           <w:rFonts w:cs="Times New Roman"/>
@@ -2444,7 +2446,7 @@
       <w:r>
         <w:fldChar w:fldCharType="separate"/>
       </w:r>
-      <w:bookmarkStart w:id="16" w:name="__Fieldmark__369_924499877"/>
+      <w:bookmarkStart w:id="17" w:name="__Fieldmark__369_924499877"/>
       <w:r>
         <w:rPr>
           <w:rFonts w:cs="Times New Roman"/>
@@ -2454,7 +2456,7 @@
       <w:r>
         <w:fldChar w:fldCharType="end"/>
       </w:r>
-      <w:bookmarkEnd w:id="16"/>
+      <w:bookmarkEnd w:id="17"/>
       <w:r>
         <w:rPr>
           <w:rFonts w:cs="Times New Roman"/>
@@ -2773,7 +2775,7 @@
       <w:r>
         <w:fldChar w:fldCharType="separate"/>
       </w:r>
-      <w:bookmarkStart w:id="17" w:name="__Fieldmark__396_924499877"/>
+      <w:bookmarkStart w:id="18" w:name="__Fieldmark__396_924499877"/>
       <w:r>
         <w:t xml:space="preserve">(McIntosh et al. </w:t>
       </w:r>
@@ -2784,7 +2786,7 @@
       <w:r>
         <w:fldChar w:fldCharType="end"/>
       </w:r>
-      <w:bookmarkEnd w:id="17"/>
+      <w:bookmarkEnd w:id="18"/>
       <w:r>
         <w:rPr>
           <w:rStyle w:val="apple-converted-space"/>
@@ -3168,14 +3170,14 @@
       <w:r>
         <w:fldChar w:fldCharType="separate"/>
       </w:r>
-      <w:bookmarkStart w:id="18" w:name="__Fieldmark__429_924499877"/>
+      <w:bookmarkStart w:id="19" w:name="__Fieldmark__429_924499877"/>
       <w:r>
         <w:t>(Gurobi Optimization Inc. 2017)</w:t>
       </w:r>
       <w:r>
         <w:fldChar w:fldCharType="end"/>
       </w:r>
-      <w:bookmarkEnd w:id="18"/>
+      <w:bookmarkEnd w:id="19"/>
       <w:r>
         <w:rPr>
           <w:lang w:val="en-CA"/>
@@ -3191,14 +3193,14 @@
       <w:r>
         <w:fldChar w:fldCharType="separate"/>
       </w:r>
-      <w:bookmarkStart w:id="19" w:name="__Fieldmark__445_924499877"/>
+      <w:bookmarkStart w:id="20" w:name="__Fieldmark__445_924499877"/>
       <w:r>
         <w:t>(Luppold et al. 2018)</w:t>
       </w:r>
       <w:r>
         <w:fldChar w:fldCharType="end"/>
       </w:r>
-      <w:bookmarkEnd w:id="19"/>
+      <w:bookmarkEnd w:id="20"/>
       <w:r>
         <w:rPr>
           <w:lang w:val="en-CA"/>
@@ -3229,14 +3231,14 @@
       <w:r>
         <w:fldChar w:fldCharType="separate"/>
       </w:r>
-      <w:bookmarkStart w:id="20" w:name="__Fieldmark__464_924499877"/>
+      <w:bookmarkStart w:id="21" w:name="__Fieldmark__464_924499877"/>
       <w:r>
         <w:t>(Ralphs et al. 2019)</w:t>
       </w:r>
       <w:r>
         <w:fldChar w:fldCharType="end"/>
       </w:r>
-      <w:bookmarkEnd w:id="20"/>
+      <w:bookmarkEnd w:id="21"/>
       <w:r>
         <w:rPr>
           <w:lang w:val="en-CA"/>
@@ -3270,7 +3272,7 @@
       <w:r>
         <w:fldChar w:fldCharType="separate"/>
       </w:r>
-      <w:bookmarkStart w:id="21" w:name="__Fieldmark__485_924499877"/>
+      <w:bookmarkStart w:id="22" w:name="__Fieldmark__485_924499877"/>
       <w:r>
         <w:rPr>
           <w:lang w:val="en-CA"/>
@@ -3293,7 +3295,7 @@
       <w:r>
         <w:fldChar w:fldCharType="end"/>
       </w:r>
-      <w:bookmarkEnd w:id="21"/>
+      <w:bookmarkEnd w:id="22"/>
       <w:r>
         <w:rPr>
           <w:lang w:val="en-CA"/>
@@ -3775,14 +3777,14 @@
       <w:r>
         <w:fldChar w:fldCharType="separate"/>
       </w:r>
-      <w:bookmarkStart w:id="22" w:name="__Fieldmark__550_924499877"/>
+      <w:bookmarkStart w:id="23" w:name="__Fieldmark__550_924499877"/>
       <w:r>
         <w:t>(Ardron et al. 2010)</w:t>
       </w:r>
       <w:r>
         <w:fldChar w:fldCharType="end"/>
       </w:r>
-      <w:bookmarkEnd w:id="22"/>
+      <w:bookmarkEnd w:id="23"/>
       <w:r>
         <w:rPr>
           <w:lang w:val="en-CA"/>
@@ -4466,8 +4468,6 @@
       <w:r>
         <w:t xml:space="preserve">when </w:t>
       </w:r>
-      <w:bookmarkStart w:id="23" w:name="_GoBack"/>
-      <w:bookmarkEnd w:id="23"/>
       <w:r>
         <w:t>planning for spatially compact solutions.</w:t>
       </w:r>
@@ -4717,41 +4717,68 @@
         <w:t xml:space="preserve"> </w:t>
       </w:r>
       <w:r>
-        <w:t xml:space="preserve">Problems &gt;50,000 planning units have occurred in </w:t>
+        <w:t xml:space="preserve">Problems &gt;50,000 planning units have occurred in systematic conservation planning problems </w:t>
+      </w:r>
+      <w:r>
+        <w:rPr>
+          <w:lang w:val="en-CA"/>
+        </w:rPr>
+        <w:fldChar w:fldCharType="begin"/>
+      </w:r>
+      <w:r>
+        <w:rPr>
+          <w:lang w:val="en-CA"/>
+        </w:rPr>
+        <w:instrText xml:space="preserve"> ADDIN ZOTERO_ITEM CSL_CITATION {"citationID":"HDk423oV","properties":{"formattedCitation":"(Venter et al. 2014; Runge et al. 2016)","plainCitation":"(Venter et al. 2014; Runge et al. 2016)","dontUpdate":true,"noteIndex":0},"citationItems":[{"id":44,"uris":["http://zotero.org/users/878981/items/M537L8EI"],"uri":["http://zotero.org/users/878981/items/M537L8EI"],"itemData":{"id":44,"type":"article-journal","title":"Targeting Global Protected Area Expansion for Imperiled Biodiversity","container-title":"PLOS Biology","page":"e1001891","volume":"12","issue":"6","source":"PLoS Journals","abstract":"Meeting international targets for expanding protected areas could simultaneously contribute to species conservation, but only if the distribution of threatened species informs the future establishment of protected areas.","DOI":"10.1371/journal.pbio.1001891","ISSN":"1545-7885","journalAbbreviation":"PLOS Biology","language":"en","author":[{"family":"Venter","given":"Oscar"},{"family":"Fuller","given":"Richard A."},{"family":"Segan","given":"Daniel B."},{"family":"Carwardine","given":"Josie"},{"family":"Brooks","given":"Thomas"},{"family":"Butchart","given":"Stuart H. M."},{"family":"Marco","given":"Moreno Di"},{"family":"Iwamura","given":"Takuya"},{"family":"Joseph","given":"Liana"},{"family":"O'Grady","given":"Damien"},{"family":"Possingham","given":"Hugh P."},{"family":"Rondinini","given":"Carlo"},{"family":"Smith","given":"Robert J."},{"family":"Venter","given":"Michelle"},{"family":"Watson","given":"James E. M."}],"issued":{"date-parts":[["2014",6,24]]}}},{"id":811,"uris":["http://zotero.org/users/878981/items/R4SXJIYS"],"uri":["http://zotero.org/users/878981/items/R4SXJIYS"],"itemData":{"id":811,"type":"article-journal","title":"Incorporating dynamic distributions into spatial prioritization","container-title":"Diversity and Distributions","page":"332-343","volume":"22","issue":"3","DOI":"10.1111/ddi.12395","ISSN":"13669516","author":[{"family":"Runge","given":"Claire A."},{"family":"Tulloch","given":"Ayesha I. T."},{"family":"Possingham","given":"Hugh P."},{"family":"Tulloch","given":"Vivitskaia J. D."},{"family":"Fuller","given":"Richard A."}],"editor":[{"family":"Roura-Pascual","given":"Núria"}],"issued":{"date-parts":[["2016",3]]}}}],"schema":"https://github.com/citation-style-language/schema/raw/master/csl-citation.json"} </w:instrText>
+      </w:r>
+      <w:r>
+        <w:rPr>
+          <w:lang w:val="en-CA"/>
+        </w:rPr>
+        <w:fldChar w:fldCharType="separate"/>
+      </w:r>
+      <w:r>
+        <w:t>(e.g. Venter et al. 2014; Runge et al. 2016)</w:t>
+      </w:r>
+      <w:r>
+        <w:rPr>
+          <w:lang w:val="en-CA"/>
+        </w:rPr>
+        <w:fldChar w:fldCharType="end"/>
+      </w:r>
+      <w:r>
+        <w:t xml:space="preserve">, and will </w:t>
       </w:r>
       <w:r>
         <w:lastRenderedPageBreak/>
-        <w:t xml:space="preserve">systematic conservation planning problems </w:t>
-      </w:r>
-      <w:r>
-        <w:rPr>
-          <w:lang w:val="en-CA"/>
-        </w:rPr>
+        <w:t>likely continue to do so.</w:t>
+      </w:r>
+      <w:r>
+        <w:t xml:space="preserve"> </w:t>
+      </w:r>
+      <w:r>
+        <w:t xml:space="preserve">Realistically, as problem sizes grow beyond what was intended for Marxan/SA projects (50,000 planning units), ILP will run into problems solving very large problems (&gt;1 million planning units) that include non-linear constraints, such as optimizing compactness or connectivity, as those problem formulations need to be linearized for ILP to work. </w:t>
+      </w:r>
+      <w:r>
+        <w:t xml:space="preserve">There is the potential to use nonlinear integer programming for more complex problems in the future though </w:t>
+      </w:r>
+      <w:r>
         <w:fldChar w:fldCharType="begin"/>
       </w:r>
       <w:r>
-        <w:rPr>
-          <w:lang w:val="en-CA"/>
-        </w:rPr>
-        <w:instrText xml:space="preserve"> ADDIN ZOTERO_ITEM CSL_CITATION {"citationID":"HDk423oV","properties":{"formattedCitation":"(Venter et al. 2014; Runge et al. 2016)","plainCitation":"(Venter et al. 2014; Runge et al. 2016)","dontUpdate":true,"noteIndex":0},"citationItems":[{"id":44,"uris":["http://zotero.org/users/878981/items/M537L8EI"],"uri":["http://zotero.org/users/878981/items/M537L8EI"],"itemData":{"id":44,"type":"article-journal","title":"Targeting Global Protected Area Expansion for Imperiled Biodiversity","container-title":"PLOS Biology","page":"e1001891","volume":"12","issue":"6","source":"PLoS Journals","abstract":"Meeting international targets for expanding protected areas could simultaneously contribute to species conservation, but only if the distribution of threatened species informs the future establishment of protected areas.","DOI":"10.1371/journal.pbio.1001891","ISSN":"1545-7885","journalAbbreviation":"PLOS Biology","language":"en","author":[{"family":"Venter","given":"Oscar"},{"family":"Fuller","given":"Richard A."},{"family":"Segan","given":"Daniel B."},{"family":"Carwardine","given":"Josie"},{"family":"Brooks","given":"Thomas"},{"family":"Butchart","given":"Stuart H. M."},{"family":"Marco","given":"Moreno Di"},{"family":"Iwamura","given":"Takuya"},{"family":"Joseph","given":"Liana"},{"family":"O'Grady","given":"Damien"},{"family":"Possingham","given":"Hugh P."},{"family":"Rondinini","given":"Carlo"},{"family":"Smith","given":"Robert J."},{"family":"Venter","given":"Michelle"},{"family":"Watson","given":"James E. M."}],"issued":{"date-parts":[["2014",6,24]]}}},{"id":811,"uris":["http://zotero.org/users/878981/items/R4SXJIYS"],"uri":["http://zotero.org/users/878981/items/R4SXJIYS"],"itemData":{"id":811,"type":"article-journal","title":"Incorporating dynamic distributions into spatial prioritization","container-title":"Diversity and Distributions","page":"332-343","volume":"22","issue":"3","DOI":"10.1111/ddi.12395","ISSN":"13669516","author":[{"family":"Runge","given":"Claire A."},{"family":"Tulloch","given":"Ayesha I. T."},{"family":"Possingham","given":"Hugh P."},{"family":"Tulloch","given":"Vivitskaia J. D."},{"family":"Fuller","given":"Richard A."}],"editor":[{"family":"Roura-Pascual","given":"Núria"}],"issued":{"date-parts":[["2016",3]]}}}],"schema":"https://github.com/citation-style-language/schema/raw/master/csl-citation.json"} </w:instrText>
-      </w:r>
-      <w:r>
-        <w:rPr>
-          <w:lang w:val="en-CA"/>
-        </w:rPr>
+        <w:instrText xml:space="preserve"> ADDIN ZOTERO_ITEM CSL_CITATION {"citationID":"jblkk7xT","properties":{"formattedCitation":"(Grossmann 2002; Lee &amp; Leyffer 2011)","plainCitation":"(Grossmann 2002; Lee &amp; Leyffer 2011)","noteIndex":0},"citationItems":[{"id":2619,"uris":["http://zotero.org/users/878981/items/Q2EEH7MW"],"uri":["http://zotero.org/users/878981/items/Q2EEH7MW"],"itemData":{"id":2619,"type":"article-journal","title":"Review of Nonlinear Mixed-Integer and Disjunctive Programming Techniques","container-title":"Optimization and Engineering","page":"227-252","volume":"3","issue":"3","source":"link.springer.com","abstract":"This paper has as a major objective to present a unified overview and derivation of mixed-integer nonlinear programming (MINLP) techniques, Branch and Bound, Outer-Approximation, Generalized Benders...","DOI":"10.1023/A:1021039126272","ISSN":"1389-4420, 1573-2924","journalAbbreviation":"Optimization and Engineering","language":"en","author":[{"family":"Grossmann","given":"Ignacio E."}],"issued":{"date-parts":[["2002",9,1]]}}},{"id":2617,"uris":["http://zotero.org/users/878981/items/UXDGWLHH"],"uri":["http://zotero.org/users/878981/items/UXDGWLHH"],"itemData":{"id":2617,"type":"book","title":"Mixed Integer Nonlinear Programming","publisher":"Springer Science &amp; Business Media","number-of-pages":"687","source":"Google Books","abstract":"Many engineering, operations, and scientific applications include a mixture of discrete and continuous decision variables and nonlinear relationships involving the decision variables that have a pronounced effect on the set of feasible and optimal solutions. Mixed-integer nonlinear programming (MINLP) problems combine the numerical difficulties of handling nonlinear functions with the challenge of optimizing in the context of nonconvex functions and discrete variables. MINLP is one of the most flexible modeling paradigms available for optimization; but because its scope is so broad, in the most general cases it is hopelessly intractable. Nonetheless, an expanding body of researchers and practitioners — including chemical engineers, operations researchers, industrial engineers, mechanical engineers, economists, statisticians, computer scientists, operations managers, and mathematical programmers — are interested in solving large-scale MINLP instances.","ISBN":"978-1-4614-1927-3","language":"en","author":[{"family":"Lee","given":"Jon"},{"family":"Leyffer","given":"Sven"}],"issued":{"date-parts":[["2011",12,2]]}}}],"schema":"https://github.com/citation-style-language/schema/raw/master/csl-citation.json"} </w:instrText>
+      </w:r>
+      <w:r>
         <w:fldChar w:fldCharType="separate"/>
       </w:r>
       <w:r>
-        <w:t>(e.g. Venter et al. 2014; Runge et al. 2016)</w:t>
-      </w:r>
-      <w:r>
-        <w:rPr>
-          <w:lang w:val="en-CA"/>
-        </w:rPr>
+        <w:t>(Grossmann 2002; Lee &amp; Leyffer 2011)</w:t>
+      </w:r>
+      <w:r>
         <w:fldChar w:fldCharType="end"/>
       </w:r>
       <w:r>
-        <w:t>, and will likely continue to do so.</w:t>
+        <w:t>.</w:t>
       </w:r>
     </w:p>
     <w:p>
@@ -4953,6 +4980,7 @@
           <w:rFonts w:cs="Times New Roman"/>
           <w:lang w:val="en-CA"/>
         </w:rPr>
+        <w:lastRenderedPageBreak/>
         <w:t xml:space="preserve">RS is supported by a Liber Ero Fellowship and Environment and Climate Change Canada (ECCC), JOH by </w:t>
       </w:r>
       <w:r>
@@ -5282,7 +5310,7 @@
         <w:rPr>
           <w:rFonts w:cs="Times New Roman"/>
         </w:rPr>
-        <w:t xml:space="preserve">Gurobi Optimization Inc. (2017). </w:t>
+        <w:t xml:space="preserve">Grossmann, I.E. (2002). Review of Nonlinear Mixed-Integer and Disjunctive Programming Techniques. </w:t>
       </w:r>
       <w:r>
         <w:rPr>
@@ -5290,13 +5318,13 @@
           <w:i/>
           <w:iCs/>
         </w:rPr>
-        <w:t>Gurobi Optimizer Reference Manual, Version 7.5.1</w:t>
-      </w:r>
-      <w:r>
-        <w:rPr>
-          <w:rFonts w:cs="Times New Roman"/>
-        </w:rPr>
-        <w:t>.</w:t>
+        <w:t>Optimization and Engineering</w:t>
+      </w:r>
+      <w:r>
+        <w:rPr>
+          <w:rFonts w:cs="Times New Roman"/>
+        </w:rPr>
+        <w:t>, 3, 227–252.</w:t>
       </w:r>
     </w:p>
     <w:p>
@@ -5310,7 +5338,7 @@
         <w:rPr>
           <w:rFonts w:cs="Times New Roman"/>
         </w:rPr>
-        <w:t xml:space="preserve">Hanson, J. (2018). </w:t>
+        <w:t xml:space="preserve">Gurobi Optimization Inc. (2017). </w:t>
       </w:r>
       <w:r>
         <w:rPr>
@@ -5318,13 +5346,13 @@
           <w:i/>
           <w:iCs/>
         </w:rPr>
-        <w:t>Conserving evolutionary processes</w:t>
-      </w:r>
-      <w:r>
-        <w:rPr>
-          <w:rFonts w:cs="Times New Roman"/>
-        </w:rPr>
-        <w:t xml:space="preserve"> (PhD thesis, DOI: https://doi.org/10.14264/uql.2018.552).</w:t>
+        <w:t>Gurobi Optimizer Reference Manual, Version 7.5.1</w:t>
+      </w:r>
+      <w:r>
+        <w:rPr>
+          <w:rFonts w:cs="Times New Roman"/>
+        </w:rPr>
+        <w:t>.</w:t>
       </w:r>
     </w:p>
     <w:p>
@@ -5339,7 +5367,7 @@
           <w:rFonts w:cs="Times New Roman"/>
         </w:rPr>
         <w:lastRenderedPageBreak/>
-        <w:t xml:space="preserve">Hanson, J., Schuster, R., Morrell, N., Strimas-Mackey, M., Watts, M.E., Arcese, P., Bennett, J.R. &amp; Possingham, H.P. (2019). </w:t>
+        <w:t xml:space="preserve">Hanson, J. (2018). </w:t>
       </w:r>
       <w:r>
         <w:rPr>
@@ -5347,13 +5375,13 @@
           <w:i/>
           <w:iCs/>
         </w:rPr>
-        <w:t>prioritizr: Systematic Conservation Prioritization in R, Version 4.0.2</w:t>
-      </w:r>
-      <w:r>
-        <w:rPr>
-          <w:rFonts w:cs="Times New Roman"/>
-        </w:rPr>
-        <w:t>.</w:t>
+        <w:t>Conserving evolutionary processes</w:t>
+      </w:r>
+      <w:r>
+        <w:rPr>
+          <w:rFonts w:cs="Times New Roman"/>
+        </w:rPr>
+        <w:t xml:space="preserve"> (PhD thesis, DOI: https://doi.org/10.14264/uql.2018.552).</w:t>
       </w:r>
     </w:p>
     <w:p>
@@ -5366,9 +5394,8 @@
       <w:r>
         <w:rPr>
           <w:rFonts w:cs="Times New Roman"/>
-          <w:lang w:val="de-AT"/>
-        </w:rPr>
-        <w:t xml:space="preserve">Harter, R., Hornik, K., Theussl, S., Szymanski, C. &amp; Schwendinger, F. (2017). </w:t>
+        </w:rPr>
+        <w:t xml:space="preserve">Hanson, J., Schuster, R., Morrell, N., Strimas-Mackey, M., Watts, M.E., Arcese, P., Bennett, J.R. &amp; Possingham, H.P. (2019). </w:t>
       </w:r>
       <w:r>
         <w:rPr>
@@ -5376,7 +5403,7 @@
           <w:i/>
           <w:iCs/>
         </w:rPr>
-        <w:t>Rsymphony: SYMPHONY in R</w:t>
+        <w:t>prioritizr: Systematic Conservation Prioritization in R, Version 4.0.2</w:t>
       </w:r>
       <w:r>
         <w:rPr>
@@ -5395,8 +5422,9 @@
       <w:r>
         <w:rPr>
           <w:rFonts w:cs="Times New Roman"/>
-        </w:rPr>
-        <w:t xml:space="preserve">Hochachka, W.M., Fink, D., Hutchinson, R.A., Sheldon, D., Wong, W.-K. &amp; Kelling, S. (2012). Data-intensive science applied to broad-scale citizen science. </w:t>
+          <w:lang w:val="de-AT"/>
+        </w:rPr>
+        <w:t xml:space="preserve">Harter, R., Hornik, K., Theussl, S., Szymanski, C. &amp; Schwendinger, F. (2017). </w:t>
       </w:r>
       <w:r>
         <w:rPr>
@@ -5404,13 +5432,13 @@
           <w:i/>
           <w:iCs/>
         </w:rPr>
-        <w:t>Trends in ecology &amp; evolution</w:t>
-      </w:r>
-      <w:r>
-        <w:rPr>
-          <w:rFonts w:cs="Times New Roman"/>
-        </w:rPr>
-        <w:t>, 27, 130–137.</w:t>
+        <w:t>Rsymphony: SYMPHONY in R</w:t>
+      </w:r>
+      <w:r>
+        <w:rPr>
+          <w:rFonts w:cs="Times New Roman"/>
+        </w:rPr>
+        <w:t>.</w:t>
       </w:r>
     </w:p>
     <w:p>
@@ -5424,7 +5452,7 @@
         <w:rPr>
           <w:rFonts w:cs="Times New Roman"/>
         </w:rPr>
-        <w:t xml:space="preserve">Joppa, L.N. &amp; Pfaff, A. (2009). High and far: biases in the location of protected areas. </w:t>
+        <w:t xml:space="preserve">Hochachka, W.M., Fink, D., Hutchinson, R.A., Sheldon, D., Wong, W.-K. &amp; Kelling, S. (2012). Data-intensive science applied to broad-scale citizen science. </w:t>
       </w:r>
       <w:r>
         <w:rPr>
@@ -5432,13 +5460,13 @@
           <w:i/>
           <w:iCs/>
         </w:rPr>
-        <w:t>PloS one</w:t>
-      </w:r>
-      <w:r>
-        <w:rPr>
-          <w:rFonts w:cs="Times New Roman"/>
-        </w:rPr>
-        <w:t>, 4, e8273.</w:t>
+        <w:t>Trends in ecology &amp; evolution</w:t>
+      </w:r>
+      <w:r>
+        <w:rPr>
+          <w:rFonts w:cs="Times New Roman"/>
+        </w:rPr>
+        <w:t>, 27, 130–137.</w:t>
       </w:r>
     </w:p>
     <w:p>
@@ -5452,7 +5480,7 @@
         <w:rPr>
           <w:rFonts w:cs="Times New Roman"/>
         </w:rPr>
-        <w:t xml:space="preserve">Lin, C.Y., Liu, J.W.S., Yeh, K.L. &amp; Chu, E.T.H. (2017). Participant Selection Problem: Relative Performance of Five Optimization Solvers. In: </w:t>
+        <w:t xml:space="preserve">Joppa, L.N. &amp; Pfaff, A. (2009). High and far: biases in the location of protected areas. </w:t>
       </w:r>
       <w:r>
         <w:rPr>
@@ -5460,13 +5488,13 @@
           <w:i/>
           <w:iCs/>
         </w:rPr>
-        <w:t>Proceedings of the 8th International Conference on Computer Modeling and Simulation</w:t>
-      </w:r>
-      <w:r>
-        <w:rPr>
-          <w:rFonts w:cs="Times New Roman"/>
-        </w:rPr>
-        <w:t>, ICCMS ’17. ACM, New York, NY, USA, pp. 24–31.</w:t>
+        <w:t>PloS one</w:t>
+      </w:r>
+      <w:r>
+        <w:rPr>
+          <w:rFonts w:cs="Times New Roman"/>
+        </w:rPr>
+        <w:t>, 4, e8273.</w:t>
       </w:r>
     </w:p>
     <w:p>
@@ -5480,21 +5508,7 @@
         <w:rPr>
           <w:rFonts w:cs="Times New Roman"/>
         </w:rPr>
-        <w:t>Luppold, A., Oehlert, D. &amp; Falk, H. (2018). Evaluating the performance of solvers for integer-linear programming.</w:t>
-      </w:r>
-    </w:p>
-    <w:p>
-      <w:pPr>
-        <w:pStyle w:val="Bibliography"/>
-        <w:rPr>
-          <w:rFonts w:cs="Times New Roman"/>
-        </w:rPr>
-      </w:pPr>
-      <w:r>
-        <w:rPr>
-          <w:rFonts w:cs="Times New Roman"/>
-        </w:rPr>
-        <w:t xml:space="preserve">Mackenzie, D.I., Nichols, J.D., Lachman, G.B., Droege, S.J., Royle, J.A. &amp; Langtimm, C.A. (2002). Estimating site occupancy rates when detection probabilities are less than one. </w:t>
+        <w:t xml:space="preserve">Lee, J. &amp; Leyffer, S. (2011). </w:t>
       </w:r>
       <w:r>
         <w:rPr>
@@ -5502,13 +5516,13 @@
           <w:i/>
           <w:iCs/>
         </w:rPr>
-        <w:t>Ecology</w:t>
-      </w:r>
-      <w:r>
-        <w:rPr>
-          <w:rFonts w:cs="Times New Roman"/>
-        </w:rPr>
-        <w:t>, 83, 2248–2255.</w:t>
+        <w:t>Mixed Integer Nonlinear Programming</w:t>
+      </w:r>
+      <w:r>
+        <w:rPr>
+          <w:rFonts w:cs="Times New Roman"/>
+        </w:rPr>
+        <w:t>. Springer Science &amp; Business Media.</w:t>
       </w:r>
     </w:p>
     <w:p>
@@ -5522,7 +5536,7 @@
         <w:rPr>
           <w:rFonts w:cs="Times New Roman"/>
         </w:rPr>
-        <w:t xml:space="preserve">Margules, C.R. &amp; Pressey, R.L. (2000). Systematic conservation planning. </w:t>
+        <w:t xml:space="preserve">Lin, C.Y., Liu, J.W.S., Yeh, K.L. &amp; Chu, E.T.H. (2017). Participant Selection Problem: Relative Performance of Five Optimization Solvers. In: </w:t>
       </w:r>
       <w:r>
         <w:rPr>
@@ -5530,13 +5544,13 @@
           <w:i/>
           <w:iCs/>
         </w:rPr>
-        <w:t>Nature</w:t>
-      </w:r>
-      <w:r>
-        <w:rPr>
-          <w:rFonts w:cs="Times New Roman"/>
-        </w:rPr>
-        <w:t>, 405, 243–53.</w:t>
+        <w:t>Proceedings of the 8th International Conference on Computer Modeling and Simulation</w:t>
+      </w:r>
+      <w:r>
+        <w:rPr>
+          <w:rFonts w:cs="Times New Roman"/>
+        </w:rPr>
+        <w:t>, ICCMS ’17. ACM, New York, NY, USA, pp. 24–31.</w:t>
       </w:r>
     </w:p>
     <w:p>
@@ -5550,7 +5564,21 @@
         <w:rPr>
           <w:rFonts w:cs="Times New Roman"/>
         </w:rPr>
-        <w:t xml:space="preserve">McDonnell, M.D., Possingham, H.P., Ball, I.R. &amp; Cousins, E.A. (2002). Mathematical Methods for Spatially Cohesive Reserve Design. </w:t>
+        <w:t>Luppold, A., Oehlert, D. &amp; Falk, H. (2018). Evaluating the performance of solvers for integer-linear programming.</w:t>
+      </w:r>
+    </w:p>
+    <w:p>
+      <w:pPr>
+        <w:pStyle w:val="Bibliography"/>
+        <w:rPr>
+          <w:rFonts w:cs="Times New Roman"/>
+        </w:rPr>
+      </w:pPr>
+      <w:r>
+        <w:rPr>
+          <w:rFonts w:cs="Times New Roman"/>
+        </w:rPr>
+        <w:t xml:space="preserve">Mackenzie, D.I., Nichols, J.D., Lachman, G.B., Droege, S.J., Royle, J.A. &amp; Langtimm, C.A. (2002). Estimating site occupancy rates when detection probabilities are less than one. </w:t>
       </w:r>
       <w:r>
         <w:rPr>
@@ -5558,13 +5586,13 @@
           <w:i/>
           <w:iCs/>
         </w:rPr>
-        <w:t>Environmental Modeling &amp; Assessment</w:t>
-      </w:r>
-      <w:r>
-        <w:rPr>
-          <w:rFonts w:cs="Times New Roman"/>
-        </w:rPr>
-        <w:t>, 7, 107–114.</w:t>
+        <w:t>Ecology</w:t>
+      </w:r>
+      <w:r>
+        <w:rPr>
+          <w:rFonts w:cs="Times New Roman"/>
+        </w:rPr>
+        <w:t>, 83, 2248–2255.</w:t>
       </w:r>
     </w:p>
     <w:p>
@@ -5579,7 +5607,7 @@
           <w:rFonts w:cs="Times New Roman"/>
         </w:rPr>
         <w:lastRenderedPageBreak/>
-        <w:t xml:space="preserve">McIntosh, E.J., Pressey, R.L., Lloyd, S., Smith, R. &amp; Grenyer, R. (2017). The Impact of Systematic Conservation Planning. </w:t>
+        <w:t xml:space="preserve">Margules, C.R. &amp; Pressey, R.L. (2000). Systematic conservation planning. </w:t>
       </w:r>
       <w:r>
         <w:rPr>
@@ -5587,13 +5615,13 @@
           <w:i/>
           <w:iCs/>
         </w:rPr>
-        <w:t>Annual Review of Environment and Resources</w:t>
-      </w:r>
-      <w:r>
-        <w:rPr>
-          <w:rFonts w:cs="Times New Roman"/>
-        </w:rPr>
-        <w:t>, 42, annurev-environ-102016-060902.</w:t>
+        <w:t>Nature</w:t>
+      </w:r>
+      <w:r>
+        <w:rPr>
+          <w:rFonts w:cs="Times New Roman"/>
+        </w:rPr>
+        <w:t>, 405, 243–53.</w:t>
       </w:r>
     </w:p>
     <w:p>
@@ -5607,7 +5635,7 @@
         <w:rPr>
           <w:rFonts w:cs="Times New Roman"/>
         </w:rPr>
-        <w:t xml:space="preserve">Meidinger, D. &amp; Pojar, J. (1991). </w:t>
+        <w:t xml:space="preserve">McDonnell, M.D., Possingham, H.P., Ball, I.R. &amp; Cousins, E.A. (2002). Mathematical Methods for Spatially Cohesive Reserve Design. </w:t>
       </w:r>
       <w:r>
         <w:rPr>
@@ -5615,13 +5643,13 @@
           <w:i/>
           <w:iCs/>
         </w:rPr>
-        <w:t>Ecosystems of British Columbia</w:t>
-      </w:r>
-      <w:r>
-        <w:rPr>
-          <w:rFonts w:cs="Times New Roman"/>
-        </w:rPr>
-        <w:t>. British Columbia Ministry of Forests, Victoria, BC.</w:t>
+        <w:t>Environmental Modeling &amp; Assessment</w:t>
+      </w:r>
+      <w:r>
+        <w:rPr>
+          <w:rFonts w:cs="Times New Roman"/>
+        </w:rPr>
+        <w:t>, 7, 107–114.</w:t>
       </w:r>
     </w:p>
     <w:p>
@@ -5635,7 +5663,7 @@
         <w:rPr>
           <w:rFonts w:cs="Times New Roman"/>
         </w:rPr>
-        <w:t xml:space="preserve">Naidoo, R., Balmford, A., Ferraro, P.J., Polasky, S., Ricketts, T.H. &amp; Rouget, M. (2006). Integrating economic costs into conservation planning. </w:t>
+        <w:t xml:space="preserve">McIntosh, E.J., Pressey, R.L., Lloyd, S., Smith, R. &amp; Grenyer, R. (2017). The Impact of Systematic Conservation Planning. </w:t>
       </w:r>
       <w:r>
         <w:rPr>
@@ -5643,13 +5671,13 @@
           <w:i/>
           <w:iCs/>
         </w:rPr>
-        <w:t>Trends in ecology &amp; evolution</w:t>
-      </w:r>
-      <w:r>
-        <w:rPr>
-          <w:rFonts w:cs="Times New Roman"/>
-        </w:rPr>
-        <w:t>, 21, 681–7.</w:t>
+        <w:t>Annual Review of Environment and Resources</w:t>
+      </w:r>
+      <w:r>
+        <w:rPr>
+          <w:rFonts w:cs="Times New Roman"/>
+        </w:rPr>
+        <w:t>, 42, annurev-environ-102016-060902.</w:t>
       </w:r>
     </w:p>
     <w:p>
@@ -5663,7 +5691,7 @@
         <w:rPr>
           <w:rFonts w:cs="Times New Roman"/>
         </w:rPr>
-        <w:t xml:space="preserve">Polasky, S., Camm, J.D. &amp; Garber-Yonts, B. (2001). Selecting Biological Reserves Cost-Effectively: An Application to Terrestrial Vertebrate Conservation in Oregon. </w:t>
+        <w:t xml:space="preserve">Meidinger, D. &amp; Pojar, J. (1991). </w:t>
       </w:r>
       <w:r>
         <w:rPr>
@@ -5671,13 +5699,13 @@
           <w:i/>
           <w:iCs/>
         </w:rPr>
-        <w:t>Land Economics</w:t>
-      </w:r>
-      <w:r>
-        <w:rPr>
-          <w:rFonts w:cs="Times New Roman"/>
-        </w:rPr>
-        <w:t>, 77, 68–78.</w:t>
+        <w:t>Ecosystems of British Columbia</w:t>
+      </w:r>
+      <w:r>
+        <w:rPr>
+          <w:rFonts w:cs="Times New Roman"/>
+        </w:rPr>
+        <w:t>. British Columbia Ministry of Forests, Victoria, BC.</w:t>
       </w:r>
     </w:p>
     <w:p>
@@ -5691,7 +5719,7 @@
         <w:rPr>
           <w:rFonts w:cs="Times New Roman"/>
         </w:rPr>
-        <w:t xml:space="preserve">Pressey, R., Humphries, C., Margules, C., Vane-Wright, R. &amp; Williams, P. (1993). Beyond opportunism: key principles for systematic reserve selection. </w:t>
+        <w:t xml:space="preserve">Naidoo, R., Balmford, A., Ferraro, P.J., Polasky, S., Ricketts, T.H. &amp; Rouget, M. (2006). Integrating economic costs into conservation planning. </w:t>
       </w:r>
       <w:r>
         <w:rPr>
@@ -5705,7 +5733,7 @@
         <w:rPr>
           <w:rFonts w:cs="Times New Roman"/>
         </w:rPr>
-        <w:t>, 8, 124–128.</w:t>
+        <w:t>, 21, 681–7.</w:t>
       </w:r>
     </w:p>
     <w:p>
@@ -5719,7 +5747,7 @@
         <w:rPr>
           <w:rFonts w:cs="Times New Roman"/>
         </w:rPr>
-        <w:t xml:space="preserve">Pressey, R.L. &amp; Bottrill, M.C. (2008). Opportunism, Threats, and the Evolution of Systematic Conservation Planning. </w:t>
+        <w:t xml:space="preserve">Polasky, S., Camm, J.D. &amp; Garber-Yonts, B. (2001). Selecting Biological Reserves Cost-Effectively: An Application to Terrestrial Vertebrate Conservation in Oregon. </w:t>
       </w:r>
       <w:r>
         <w:rPr>
@@ -5727,13 +5755,13 @@
           <w:i/>
           <w:iCs/>
         </w:rPr>
-        <w:t>Conservation Biology</w:t>
-      </w:r>
-      <w:r>
-        <w:rPr>
-          <w:rFonts w:cs="Times New Roman"/>
-        </w:rPr>
-        <w:t>, 22, 1340–1345.</w:t>
+        <w:t>Land Economics</w:t>
+      </w:r>
+      <w:r>
+        <w:rPr>
+          <w:rFonts w:cs="Times New Roman"/>
+        </w:rPr>
+        <w:t>, 77, 68–78.</w:t>
       </w:r>
     </w:p>
     <w:p>
@@ -5747,7 +5775,7 @@
         <w:rPr>
           <w:rFonts w:cs="Times New Roman"/>
         </w:rPr>
-        <w:t xml:space="preserve">Ralphs, T., Mahajan, A., Vigerske, mgalati13, LouHafer, jpfasano, Bulut, A. &amp; anhhz. (2019). </w:t>
+        <w:t xml:space="preserve">Pressey, R., Humphries, C., Margules, C., Vane-Wright, R. &amp; Williams, P. (1993). Beyond opportunism: key principles for systematic reserve selection. </w:t>
       </w:r>
       <w:r>
         <w:rPr>
@@ -5755,13 +5783,13 @@
           <w:i/>
           <w:iCs/>
         </w:rPr>
-        <w:t>coin-or/SYMPHONY: Version 5.6.17</w:t>
-      </w:r>
-      <w:r>
-        <w:rPr>
-          <w:rFonts w:cs="Times New Roman"/>
-        </w:rPr>
-        <w:t>. Zenodo.</w:t>
+        <w:t>Trends in ecology &amp; evolution</w:t>
+      </w:r>
+      <w:r>
+        <w:rPr>
+          <w:rFonts w:cs="Times New Roman"/>
+        </w:rPr>
+        <w:t>, 8, 124–128.</w:t>
       </w:r>
     </w:p>
     <w:p>
@@ -5775,21 +5803,7 @@
         <w:rPr>
           <w:rFonts w:cs="Times New Roman"/>
         </w:rPr>
-        <w:t>Rodewald, A., Strimas-Mackey, M., Schuster, R. &amp; Arcese, P. (in revision). Avoiding ‘uninformed opportunism’ by understanding the value of biodiversity feature and cost data in conservation prioritization.</w:t>
-      </w:r>
-    </w:p>
-    <w:p>
-      <w:pPr>
-        <w:pStyle w:val="Bibliography"/>
-        <w:rPr>
-          <w:rFonts w:cs="Times New Roman"/>
-        </w:rPr>
-      </w:pPr>
-      <w:r>
-        <w:rPr>
-          <w:rFonts w:cs="Times New Roman"/>
-        </w:rPr>
-        <w:t xml:space="preserve">Rodrigues, A.S.L. &amp; Gaston, K.J. (2002). Optimisation in reserve selection procedures—why not? </w:t>
+        <w:t xml:space="preserve">Pressey, R.L. &amp; Bottrill, M.C. (2008). Opportunism, Threats, and the Evolution of Systematic Conservation Planning. </w:t>
       </w:r>
       <w:r>
         <w:rPr>
@@ -5797,6 +5811,77 @@
           <w:i/>
           <w:iCs/>
         </w:rPr>
+        <w:t>Conservation Biology</w:t>
+      </w:r>
+      <w:r>
+        <w:rPr>
+          <w:rFonts w:cs="Times New Roman"/>
+        </w:rPr>
+        <w:t>, 22, 1340–1345.</w:t>
+      </w:r>
+    </w:p>
+    <w:p>
+      <w:pPr>
+        <w:pStyle w:val="Bibliography"/>
+        <w:rPr>
+          <w:rFonts w:cs="Times New Roman"/>
+        </w:rPr>
+      </w:pPr>
+      <w:r>
+        <w:rPr>
+          <w:rFonts w:cs="Times New Roman"/>
+        </w:rPr>
+        <w:t xml:space="preserve">Ralphs, T., Mahajan, A., Vigerske, mgalati13, LouHafer, jpfasano, Bulut, A. &amp; anhhz. (2019). </w:t>
+      </w:r>
+      <w:r>
+        <w:rPr>
+          <w:rFonts w:cs="Times New Roman"/>
+          <w:i/>
+          <w:iCs/>
+        </w:rPr>
+        <w:t>coin-or/SYMPHONY: Version 5.6.17</w:t>
+      </w:r>
+      <w:r>
+        <w:rPr>
+          <w:rFonts w:cs="Times New Roman"/>
+        </w:rPr>
+        <w:t>. Zenodo.</w:t>
+      </w:r>
+    </w:p>
+    <w:p>
+      <w:pPr>
+        <w:pStyle w:val="Bibliography"/>
+        <w:rPr>
+          <w:rFonts w:cs="Times New Roman"/>
+        </w:rPr>
+      </w:pPr>
+      <w:r>
+        <w:rPr>
+          <w:rFonts w:cs="Times New Roman"/>
+        </w:rPr>
+        <w:lastRenderedPageBreak/>
+        <w:t>Rodewald, A., Strimas-Mackey, M., Schuster, R. &amp; Arcese, P. (in revision). Avoiding ‘uninformed opportunism’ by understanding the value of biodiversity feature and cost data in conservation prioritization.</w:t>
+      </w:r>
+    </w:p>
+    <w:p>
+      <w:pPr>
+        <w:pStyle w:val="Bibliography"/>
+        <w:rPr>
+          <w:rFonts w:cs="Times New Roman"/>
+        </w:rPr>
+      </w:pPr>
+      <w:r>
+        <w:rPr>
+          <w:rFonts w:cs="Times New Roman"/>
+        </w:rPr>
+        <w:t xml:space="preserve">Rodrigues, A.S.L. &amp; Gaston, K.J. (2002). Optimisation in reserve selection procedures—why not? </w:t>
+      </w:r>
+      <w:r>
+        <w:rPr>
+          <w:rFonts w:cs="Times New Roman"/>
+          <w:i/>
+          <w:iCs/>
+        </w:rPr>
         <w:t>Biological Conservation</w:t>
       </w:r>
       <w:r>
@@ -5817,7 +5902,6 @@
         <w:rPr>
           <w:rFonts w:cs="Times New Roman"/>
         </w:rPr>
-        <w:lastRenderedPageBreak/>
         <w:t xml:space="preserve">Runge, C.A., Tulloch, A.I.T., Possingham, H.P., Tulloch, V.J.D. &amp; Fuller, R.A. (2016). Incorporating dynamic distributions into spatial prioritization. </w:t>
       </w:r>
       <w:r>
@@ -5996,6 +6080,7 @@
         <w:rPr>
           <w:rFonts w:cs="Times New Roman"/>
         </w:rPr>
+        <w:lastRenderedPageBreak/>
         <w:t xml:space="preserve">Venter, O., Fuller, R.A., Segan, D.B., Carwardine, J., Brooks, T., Butchart, S.H.M., Marco, M.D., Iwamura, T., Joseph, L., O’Grady, D., Possingham, H.P., Rondinini, C., Smith, R.J., Venter, M. &amp; Watson, J.E.M. (2014). Targeting Global Protected Area Expansion for Imperiled Biodiversity. </w:t>
       </w:r>
       <w:r>
@@ -8223,7 +8308,6 @@
   <w:style w:type="character" w:default="1" w:styleId="DefaultParagraphFont">
     <w:name w:val="Default Paragraph Font"/>
     <w:uiPriority w:val="1"/>
-    <w:semiHidden/>
     <w:unhideWhenUsed/>
   </w:style>
   <w:style w:type="table" w:default="1" w:styleId="TableNormal">
@@ -9653,7 +9737,7 @@
 </file>
 
 <file path=customXml/itemProps1.xml><?xml version="1.0" encoding="utf-8"?>
-<ds:datastoreItem xmlns:ds="http://schemas.openxmlformats.org/officeDocument/2006/customXml" ds:itemID="{D81DFB83-99DD-46E5-A869-85FF4D82D980}">
+<ds:datastoreItem xmlns:ds="http://schemas.openxmlformats.org/officeDocument/2006/customXml" ds:itemID="{1C9B3CB6-707E-4ADA-BF4C-954C5847B685}">
   <ds:schemaRefs>
     <ds:schemaRef ds:uri="http://schemas.openxmlformats.org/officeDocument/2006/bibliography"/>
   </ds:schemaRefs>

</xml_diff>

<commit_message>
update ms based on JB edits
</commit_message>
<xml_diff>
--- a/manuscript/Marxan vs ILP manuscript.docx
+++ b/manuscript/Marxan vs ILP manuscript.docx
@@ -1854,10 +1854,7 @@
         <w:t xml:space="preserve"> (</w:t>
       </w:r>
       <w:r>
-        <w:t>Appendix S1:</w:t>
-      </w:r>
-      <w:r>
-        <w:t xml:space="preserve"> </w:t>
+        <w:t xml:space="preserve">Appendix S1: </w:t>
       </w:r>
       <w:r>
         <w:t xml:space="preserve">Figure </w:t>
@@ -2190,26 +2187,14 @@
         </w:rPr>
         <w:t xml:space="preserve"> to improve model fit</w:t>
       </w:r>
-      <w:r>
-        <w:rPr>
-          <w:rFonts w:cs="Times New Roman"/>
-          <w:lang w:val="en-CA"/>
-        </w:rPr>
-        <w:t xml:space="preserve"> (unpublished R code; Hochachka</w:t>
-      </w:r>
-      <w:r>
-        <w:rPr>
-          <w:rFonts w:cs="Times New Roman"/>
-          <w:lang w:val="en-CA"/>
-        </w:rPr>
-        <w:t xml:space="preserve"> W.</w:t>
-      </w:r>
-      <w:r>
-        <w:rPr>
-          <w:rFonts w:cs="Times New Roman"/>
-          <w:lang w:val="en-CA"/>
-        </w:rPr>
-        <w:t>, pers. com.). Sampling locations &lt;100 m apart were collapsed to one location, yielding 5</w:t>
+      <w:bookmarkStart w:id="13" w:name="_GoBack"/>
+      <w:bookmarkEnd w:id="13"/>
+      <w:r>
+        <w:rPr>
+          <w:rFonts w:cs="Times New Roman"/>
+          <w:lang w:val="en-CA"/>
+        </w:rPr>
+        <w:t>. Sampling locations &lt;100 m apart were collapsed to one location, yielding 5</w:t>
       </w:r>
       <w:r>
         <w:rPr>
@@ -2262,7 +2247,7 @@
       <w:r>
         <w:fldChar w:fldCharType="separate"/>
       </w:r>
-      <w:bookmarkStart w:id="13" w:name="__Fieldmark__340_924499877"/>
+      <w:bookmarkStart w:id="14" w:name="__Fieldmark__340_924499877"/>
       <w:r>
         <w:rPr>
           <w:rFonts w:cs="Times New Roman"/>
@@ -2287,7 +2272,7 @@
       <w:r>
         <w:fldChar w:fldCharType="end"/>
       </w:r>
-      <w:bookmarkEnd w:id="13"/>
+      <w:bookmarkEnd w:id="14"/>
       <w:r>
         <w:rPr>
           <w:rFonts w:cs="Times New Roman"/>
@@ -2318,7 +2303,7 @@
       <w:r>
         <w:fldChar w:fldCharType="separate"/>
       </w:r>
-      <w:bookmarkStart w:id="14" w:name="__Fieldmark__345_924499877"/>
+      <w:bookmarkStart w:id="15" w:name="__Fieldmark__345_924499877"/>
       <w:r>
         <w:rPr>
           <w:rFonts w:cs="Times New Roman"/>
@@ -2328,7 +2313,7 @@
       <w:r>
         <w:fldChar w:fldCharType="end"/>
       </w:r>
-      <w:bookmarkEnd w:id="14"/>
+      <w:bookmarkEnd w:id="15"/>
       <w:r>
         <w:rPr>
           <w:rFonts w:cs="Times New Roman"/>
@@ -2439,7 +2424,7 @@
       <w:r>
         <w:fldChar w:fldCharType="separate"/>
       </w:r>
-      <w:bookmarkStart w:id="15" w:name="__Fieldmark__364_924499877"/>
+      <w:bookmarkStart w:id="16" w:name="__Fieldmark__364_924499877"/>
       <w:r>
         <w:rPr>
           <w:rFonts w:cs="Times New Roman"/>
@@ -2449,7 +2434,7 @@
       <w:r>
         <w:fldChar w:fldCharType="end"/>
       </w:r>
-      <w:bookmarkEnd w:id="15"/>
+      <w:bookmarkEnd w:id="16"/>
       <w:r>
         <w:rPr>
           <w:rFonts w:cs="Times New Roman"/>
@@ -2490,7 +2475,7 @@
       <w:r>
         <w:fldChar w:fldCharType="separate"/>
       </w:r>
-      <w:bookmarkStart w:id="16" w:name="__Fieldmark__369_924499877"/>
+      <w:bookmarkStart w:id="17" w:name="__Fieldmark__369_924499877"/>
       <w:r>
         <w:rPr>
           <w:rFonts w:cs="Times New Roman"/>
@@ -2500,7 +2485,7 @@
       <w:r>
         <w:fldChar w:fldCharType="end"/>
       </w:r>
-      <w:bookmarkEnd w:id="16"/>
+      <w:bookmarkEnd w:id="17"/>
       <w:r>
         <w:rPr>
           <w:rFonts w:cs="Times New Roman"/>
@@ -2834,14 +2819,14 @@
       <w:r>
         <w:fldChar w:fldCharType="separate"/>
       </w:r>
-      <w:bookmarkStart w:id="17" w:name="__Fieldmark__396_924499877"/>
+      <w:bookmarkStart w:id="18" w:name="__Fieldmark__396_924499877"/>
       <w:r>
         <w:t>(McIntosh et al. 2017)</w:t>
       </w:r>
       <w:r>
         <w:fldChar w:fldCharType="end"/>
       </w:r>
-      <w:bookmarkEnd w:id="17"/>
+      <w:bookmarkEnd w:id="18"/>
       <w:r>
         <w:rPr>
           <w:rStyle w:val="apple-converted-space"/>
@@ -2882,215 +2867,259 @@
           <w:rStyle w:val="apple-converted-space"/>
           <w:shd w:val="clear" w:color="auto" w:fill="FFFFFF"/>
         </w:rPr>
-        <w:t xml:space="preserve"> (i.e. min cost: s.t. conservation value </w:t>
-      </w:r>
-      <w:r>
-        <w:rPr>
-          <w:lang w:eastAsia="en-CA"/>
-        </w:rPr>
-        <w:t>≥</w:t>
-      </w:r>
-      <w:r>
-        <w:rPr>
-          <w:lang w:eastAsia="en-CA"/>
-        </w:rPr>
-        <w:t xml:space="preserve"> </w:t>
+        <w:t xml:space="preserve"> (i.e. min cost: </w:t>
       </w:r>
       <w:r>
         <w:rPr>
           <w:rStyle w:val="apple-converted-space"/>
           <w:shd w:val="clear" w:color="auto" w:fill="FFFFFF"/>
         </w:rPr>
-        <w:t>target)</w:t>
+        <w:t>such that</w:t>
       </w:r>
       <w:r>
         <w:rPr>
           <w:rStyle w:val="apple-converted-space"/>
           <w:shd w:val="clear" w:color="auto" w:fill="FFFFFF"/>
         </w:rPr>
-        <w:t>.</w:t>
+        <w:t xml:space="preserve"> conservation value </w:t>
+      </w:r>
+      <w:r>
+        <w:rPr>
+          <w:lang w:eastAsia="en-CA"/>
+        </w:rPr>
+        <w:t>≥</w:t>
+      </w:r>
+      <w:r>
+        <w:rPr>
+          <w:lang w:eastAsia="en-CA"/>
+        </w:rPr>
+        <w:t xml:space="preserve"> </w:t>
       </w:r>
       <w:r>
         <w:rPr>
           <w:rStyle w:val="apple-converted-space"/>
           <w:shd w:val="clear" w:color="auto" w:fill="FFFFFF"/>
         </w:rPr>
-        <w:t xml:space="preserve"> Details on the Marxan problem formulation can be found in </w:t>
+        <w:t>target)</w:t>
       </w:r>
       <w:r>
         <w:rPr>
           <w:rStyle w:val="apple-converted-space"/>
           <w:shd w:val="clear" w:color="auto" w:fill="FFFFFF"/>
         </w:rPr>
-        <w:fldChar w:fldCharType="begin"/>
+        <w:t>.</w:t>
       </w:r>
       <w:r>
         <w:rPr>
           <w:rStyle w:val="apple-converted-space"/>
           <w:shd w:val="clear" w:color="auto" w:fill="FFFFFF"/>
         </w:rPr>
-        <w:instrText xml:space="preserve"> ADDIN ZOTERO_ITEM CSL_CITATION {"citationID":"Ww6Cf3E1","properties":{"formattedCitation":"(Ball et al. 2009)","plainCitation":"(Ball et al. 2009)","dontUpdate":true,"noteIndex":0},"citationItems":[{"id":802,"uris":["http://zotero.org/users/878981/items/HRZ9EATX"],"uri":["http://zotero.org/users/878981/items/HRZ9EATX"],"itemData":{"id":802,"type":"chapter","title":"Marxan and relatives: Software for spatial conservation prioritisation.","container-title":"Spatial conservation prioritisation: Quantitative methods and computational tools.","publisher":"Oxford University Press","publisher-place":"Oxford","page":"185-195","event-place":"Oxford","note":"Citation Key: Ball2009\nissue: 14","author":[{"family":"Ball","given":"I.R. R"},{"family":"Possingham","given":"H.P. P"},{"family":"Watts","given":"M.E. E"}],"editor":[{"family":"Moilanen","given":"A"},{"family":"Wilson","given":"K"},{"family":"Possingham","given":"H P"}],"issued":{"date-parts":[["2009"]]}}}],"schema":"https://github.com/citation-style-language/schema/raw/master/csl-citation.json"} </w:instrText>
+        <w:t xml:space="preserve"> Details on the Marxan problem formulation can be found in </w:t>
       </w:r>
       <w:r>
         <w:rPr>
           <w:rStyle w:val="apple-converted-space"/>
           <w:shd w:val="clear" w:color="auto" w:fill="FFFFFF"/>
         </w:rPr>
-        <w:fldChar w:fldCharType="separate"/>
-      </w:r>
-      <w:r>
-        <w:t xml:space="preserve">Ball et al. </w:t>
-      </w:r>
-      <w:r>
-        <w:t>(</w:t>
-      </w:r>
-      <w:r>
-        <w:t>2009)</w:t>
+        <w:fldChar w:fldCharType="begin"/>
       </w:r>
       <w:r>
         <w:rPr>
           <w:rStyle w:val="apple-converted-space"/>
           <w:shd w:val="clear" w:color="auto" w:fill="FFFFFF"/>
         </w:rPr>
-        <w:fldChar w:fldCharType="end"/>
+        <w:instrText xml:space="preserve"> ADDIN ZOTERO_ITEM CSL_CITATION {"citationID":"Ww6Cf3E1","properties":{"formattedCitation":"(Ball et al. 2009)","plainCitation":"(Ball et al. 2009)","dontUpdate":true,"noteIndex":0},"citationItems":[{"id":802,"uris":["http://zotero.org/users/878981/items/HRZ9EATX"],"uri":["http://zotero.org/users/878981/items/HRZ9EATX"],"itemData":{"id":802,"type":"chapter","title":"Marxan and relatives: Software for spatial conservation prioritisation.","container-title":"Spatial conservation prioritisation: Quantitative methods and computational tools.","publisher":"Oxford University Press","publisher-place":"Oxford","page":"185-195","event-place":"Oxford","note":"Citation Key: Ball2009\nissue: 14","author":[{"family":"Ball","given":"I.R. R"},{"family":"Possingham","given":"H.P. P"},{"family":"Watts","given":"M.E. E"}],"editor":[{"family":"Moilanen","given":"A"},{"family":"Wilson","given":"K"},{"family":"Possingham","given":"H P"}],"issued":{"date-parts":[["2009"]]}}}],"schema":"https://github.com/citation-style-language/schema/raw/master/csl-citation.json"} </w:instrText>
       </w:r>
       <w:r>
         <w:rPr>
           <w:rStyle w:val="apple-converted-space"/>
           <w:shd w:val="clear" w:color="auto" w:fill="FFFFFF"/>
         </w:rPr>
-        <w:t xml:space="preserve"> and the ILP formulation in </w:t>
+        <w:fldChar w:fldCharType="separate"/>
+      </w:r>
+      <w:r>
+        <w:t xml:space="preserve">Ball et al. </w:t>
+      </w:r>
+      <w:r>
+        <w:t>(</w:t>
+      </w:r>
+      <w:r>
+        <w:t>2009)</w:t>
       </w:r>
       <w:r>
         <w:rPr>
           <w:rStyle w:val="apple-converted-space"/>
           <w:shd w:val="clear" w:color="auto" w:fill="FFFFFF"/>
         </w:rPr>
-        <w:fldChar w:fldCharType="begin"/>
+        <w:fldChar w:fldCharType="end"/>
       </w:r>
       <w:r>
         <w:rPr>
           <w:rStyle w:val="apple-converted-space"/>
           <w:shd w:val="clear" w:color="auto" w:fill="FFFFFF"/>
         </w:rPr>
-        <w:instrText xml:space="preserve"> ADDIN ZOTERO_ITEM CSL_CITATION {"citationID":"78Vv7n6W","properties":{"formattedCitation":"(Beyer et al. 2016)","plainCitation":"(Beyer et al. 2016)","dontUpdate":true,"noteIndex":0},"citationItems":[{"id":1118,"uris":["http://zotero.org/users/878981/items/FDYYMXGG"],"uri":["http://zotero.org/users/878981/items/FDYYMXGG"],"itemData":{"id":1118,"type":"article-journal","title":"Solving conservation planning problems with integer linear programming","container-title":"Ecological Modelling","page":"14-22","volume":"328","note":"publisher: Elsevier","author":[{"family":"Beyer","given":"Hawthorne L"},{"family":"Dujardin","given":"Yann"},{"family":"Watts","given":"Matthew E"},{"family":"Possingham","given":"Hugh P"}],"issued":{"date-parts":[["2016"]]}}}],"schema":"https://github.com/citation-style-language/schema/raw/master/csl-citation.json"} </w:instrText>
+        <w:t xml:space="preserve"> and the ILP formulation in </w:t>
       </w:r>
       <w:r>
         <w:rPr>
           <w:rStyle w:val="apple-converted-space"/>
           <w:shd w:val="clear" w:color="auto" w:fill="FFFFFF"/>
         </w:rPr>
-        <w:fldChar w:fldCharType="separate"/>
-      </w:r>
-      <w:r>
-        <w:t xml:space="preserve">Beyer et al. </w:t>
-      </w:r>
-      <w:r>
-        <w:t>(</w:t>
-      </w:r>
-      <w:r>
-        <w:t>2016)</w:t>
+        <w:fldChar w:fldCharType="begin"/>
       </w:r>
       <w:r>
         <w:rPr>
           <w:rStyle w:val="apple-converted-space"/>
           <w:shd w:val="clear" w:color="auto" w:fill="FFFFFF"/>
         </w:rPr>
-        <w:fldChar w:fldCharType="end"/>
+        <w:instrText xml:space="preserve"> ADDIN ZOTERO_ITEM CSL_CITATION {"citationID":"78Vv7n6W","properties":{"formattedCitation":"(Beyer et al. 2016)","plainCitation":"(Beyer et al. 2016)","dontUpdate":true,"noteIndex":0},"citationItems":[{"id":1118,"uris":["http://zotero.org/users/878981/items/FDYYMXGG"],"uri":["http://zotero.org/users/878981/items/FDYYMXGG"],"itemData":{"id":1118,"type":"article-journal","title":"Solving conservation planning problems with integer linear programming","container-title":"Ecological Modelling","page":"14-22","volume":"328","note":"publisher: Elsevier","author":[{"family":"Beyer","given":"Hawthorne L"},{"family":"Dujardin","given":"Yann"},{"family":"Watts","given":"Matthew E"},{"family":"Possingham","given":"Hugh P"}],"issued":{"date-parts":[["2016"]]}}}],"schema":"https://github.com/citation-style-language/schema/raw/master/csl-citation.json"} </w:instrText>
       </w:r>
       <w:r>
         <w:rPr>
           <w:rStyle w:val="apple-converted-space"/>
           <w:shd w:val="clear" w:color="auto" w:fill="FFFFFF"/>
         </w:rPr>
-        <w:t>.</w:t>
+        <w:fldChar w:fldCharType="separate"/>
+      </w:r>
+      <w:r>
+        <w:t xml:space="preserve">Beyer et al. </w:t>
+      </w:r>
+      <w:r>
+        <w:t>(</w:t>
+      </w:r>
+      <w:r>
+        <w:t>2016)</w:t>
       </w:r>
       <w:r>
         <w:rPr>
           <w:rStyle w:val="apple-converted-space"/>
           <w:shd w:val="clear" w:color="auto" w:fill="FFFFFF"/>
         </w:rPr>
-        <w:t xml:space="preserve"> Three key parameters that are important for Marxan analysis, which we also use here are: species penalty factor, number of iterations</w:t>
+        <w:fldChar w:fldCharType="end"/>
       </w:r>
       <w:r>
         <w:rPr>
           <w:rStyle w:val="apple-converted-space"/>
           <w:shd w:val="clear" w:color="auto" w:fill="FFFFFF"/>
         </w:rPr>
-        <w:t>,</w:t>
+        <w:t>.</w:t>
       </w:r>
       <w:r>
         <w:rPr>
           <w:rStyle w:val="apple-converted-space"/>
           <w:shd w:val="clear" w:color="auto" w:fill="FFFFFF"/>
         </w:rPr>
-        <w:t xml:space="preserve"> and number of restarts </w:t>
+        <w:t xml:space="preserve"> Three key parameters that are important for Marxan analysis, which we also use here are: species penalty factor, number of iterations</w:t>
       </w:r>
       <w:r>
         <w:rPr>
           <w:rStyle w:val="apple-converted-space"/>
           <w:shd w:val="clear" w:color="auto" w:fill="FFFFFF"/>
         </w:rPr>
-        <w:fldChar w:fldCharType="begin"/>
+        <w:t>,</w:t>
       </w:r>
       <w:r>
         <w:rPr>
           <w:rStyle w:val="apple-converted-space"/>
           <w:shd w:val="clear" w:color="auto" w:fill="FFFFFF"/>
         </w:rPr>
-        <w:instrText xml:space="preserve"> ADDIN ZOTERO_ITEM CSL_CITATION {"citationID":"HbquMT1e","properties":{"formattedCitation":"(Ardron et al. 2010)","plainCitation":"(Ardron et al. 2010)","noteIndex":0},"citationItems":[{"id":291,"uris":["http://zotero.org/users/878981/items/GIJGKVS6"],"uri":["http://zotero.org/users/878981/items/GIJGKVS6"],"itemData":{"id":291,"type":"book","title":"Marxan Good Practices Handbook, Version 2","publisher":"Pacific Marine Analysis and Research Association","publisher-place":"Victoria, BC, Canada","number-of-pages":"165","event-place":"Victoria, BC, Canada","note":"Citation Key: Ardron2010","editor":[{"family":"Ardron","given":"Jeff A"},{"family":"Possingham","given":"Hugh P"},{"family":"Klein","given":"Carissa J"}],"issued":{"date-parts":[["2010"]]}}}],"schema":"https://github.com/citation-style-language/schema/raw/master/csl-citation.json"} </w:instrText>
+        <w:t xml:space="preserve"> and number of restarts </w:t>
       </w:r>
       <w:r>
         <w:rPr>
           <w:rStyle w:val="apple-converted-space"/>
           <w:shd w:val="clear" w:color="auto" w:fill="FFFFFF"/>
         </w:rPr>
-        <w:fldChar w:fldCharType="separate"/>
-      </w:r>
-      <w:r>
-        <w:t>(Ardron et al. 2010)</w:t>
+        <w:fldChar w:fldCharType="begin"/>
       </w:r>
       <w:r>
         <w:rPr>
           <w:rStyle w:val="apple-converted-space"/>
           <w:shd w:val="clear" w:color="auto" w:fill="FFFFFF"/>
         </w:rPr>
-        <w:fldChar w:fldCharType="end"/>
+        <w:instrText xml:space="preserve"> ADDIN ZOTERO_ITEM CSL_CITATION {"citationID":"HbquMT1e","properties":{"formattedCitation":"(Ardron et al. 2010)","plainCitation":"(Ardron et al. 2010)","noteIndex":0},"citationItems":[{"id":291,"uris":["http://zotero.org/users/878981/items/GIJGKVS6"],"uri":["http://zotero.org/users/878981/items/GIJGKVS6"],"itemData":{"id":291,"type":"book","title":"Marxan Good Practices Handbook, Version 2","publisher":"Pacific Marine Analysis and Research Association","publisher-place":"Victoria, BC, Canada","number-of-pages":"165","event-place":"Victoria, BC, Canada","note":"Citation Key: Ardron2010","editor":[{"family":"Ardron","given":"Jeff A"},{"family":"Possingham","given":"Hugh P"},{"family":"Klein","given":"Carissa J"}],"issued":{"date-parts":[["2010"]]}}}],"schema":"https://github.com/citation-style-language/schema/raw/master/csl-citation.json"} </w:instrText>
       </w:r>
       <w:r>
         <w:rPr>
           <w:rStyle w:val="apple-converted-space"/>
           <w:shd w:val="clear" w:color="auto" w:fill="FFFFFF"/>
         </w:rPr>
-        <w:t xml:space="preserve">. </w:t>
+        <w:fldChar w:fldCharType="separate"/>
+      </w:r>
+      <w:r>
+        <w:t>(Ardron et al. 2010)</w:t>
       </w:r>
       <w:r>
         <w:rPr>
           <w:rStyle w:val="apple-converted-space"/>
           <w:shd w:val="clear" w:color="auto" w:fill="FFFFFF"/>
         </w:rPr>
-        <w:t>Briefly, the species penalty factor is the penalty given to a reserve system for not adequately representing a feature, the number of iterations determines how long the annealing algorithms will run</w:t>
+        <w:fldChar w:fldCharType="end"/>
       </w:r>
       <w:r>
         <w:rPr>
           <w:rStyle w:val="apple-converted-space"/>
           <w:shd w:val="clear" w:color="auto" w:fill="FFFFFF"/>
         </w:rPr>
-        <w:t>, and the number of restarts determines how many different solutions Marxan will generate.</w:t>
+        <w:t xml:space="preserve">. </w:t>
       </w:r>
       <w:r>
         <w:rPr>
           <w:rStyle w:val="apple-converted-space"/>
           <w:shd w:val="clear" w:color="auto" w:fill="FFFFFF"/>
         </w:rPr>
-        <w:t xml:space="preserve"> </w:t>
+        <w:t>Briefly, the species penalty factor is the penalty given to a reserve system for not adequately representing a feature, the number of iterations determines how long the annealing algorithms will run</w:t>
       </w:r>
       <w:r>
         <w:rPr>
           <w:rStyle w:val="apple-converted-space"/>
           <w:shd w:val="clear" w:color="auto" w:fill="FFFFFF"/>
         </w:rPr>
-        <w:t>For all scenarios, we used 1 km2 planning units, generated by aggregating the species and cost data to this coarser resolution from the original 1-ha cells. Aggregation was accomplished by taking the sum of cost data and the mean of species data for all 1-ha cells within the larger 1 km2 cells.</w:t>
+        <w:t>, and the number of restarts determines how many different solutions Marxan will generate.</w:t>
+      </w:r>
+      <w:r>
+        <w:rPr>
+          <w:rStyle w:val="apple-converted-space"/>
+          <w:shd w:val="clear" w:color="auto" w:fill="FFFFFF"/>
+        </w:rPr>
+        <w:t xml:space="preserve"> </w:t>
+      </w:r>
+      <w:r>
+        <w:rPr>
+          <w:rStyle w:val="apple-converted-space"/>
+          <w:shd w:val="clear" w:color="auto" w:fill="FFFFFF"/>
+        </w:rPr>
+        <w:t>For all scenarios, we used 1 km</w:t>
+      </w:r>
+      <w:r>
+        <w:rPr>
+          <w:rStyle w:val="apple-converted-space"/>
+          <w:shd w:val="clear" w:color="auto" w:fill="FFFFFF"/>
+          <w:vertAlign w:val="superscript"/>
+        </w:rPr>
+        <w:t>2</w:t>
+      </w:r>
+      <w:r>
+        <w:rPr>
+          <w:rStyle w:val="apple-converted-space"/>
+          <w:shd w:val="clear" w:color="auto" w:fill="FFFFFF"/>
+        </w:rPr>
+        <w:t xml:space="preserve"> planning units, generated by aggregating the species and cost data to this coarser resolution from the original 1-ha cells. Aggregation was accomplished by taking the sum of cost data and the mean of species data for all 1-ha cells within the larger 1 km</w:t>
+      </w:r>
+      <w:r>
+        <w:rPr>
+          <w:rStyle w:val="apple-converted-space"/>
+          <w:shd w:val="clear" w:color="auto" w:fill="FFFFFF"/>
+          <w:vertAlign w:val="superscript"/>
+        </w:rPr>
+        <w:t>2</w:t>
+      </w:r>
+      <w:r>
+        <w:rPr>
+          <w:rStyle w:val="apple-converted-space"/>
+          <w:shd w:val="clear" w:color="auto" w:fill="FFFFFF"/>
+        </w:rPr>
+        <w:t xml:space="preserve"> cells.</w:t>
       </w:r>
     </w:p>
     <w:p>
@@ -3272,14 +3301,14 @@
       <w:r>
         <w:fldChar w:fldCharType="separate"/>
       </w:r>
-      <w:bookmarkStart w:id="18" w:name="__Fieldmark__429_924499877"/>
+      <w:bookmarkStart w:id="19" w:name="__Fieldmark__429_924499877"/>
       <w:r>
         <w:t>(Gurobi Optimization Inc. 2017)</w:t>
       </w:r>
       <w:r>
         <w:fldChar w:fldCharType="end"/>
       </w:r>
-      <w:bookmarkEnd w:id="18"/>
+      <w:bookmarkEnd w:id="19"/>
       <w:r>
         <w:rPr>
           <w:lang w:val="en-CA"/>
@@ -3302,14 +3331,14 @@
       <w:r>
         <w:fldChar w:fldCharType="separate"/>
       </w:r>
-      <w:bookmarkStart w:id="19" w:name="__Fieldmark__445_924499877"/>
+      <w:bookmarkStart w:id="20" w:name="__Fieldmark__445_924499877"/>
       <w:r>
         <w:t>(Luppold et al. 2018)</w:t>
       </w:r>
       <w:r>
         <w:fldChar w:fldCharType="end"/>
       </w:r>
-      <w:bookmarkEnd w:id="19"/>
+      <w:bookmarkEnd w:id="20"/>
       <w:r>
         <w:rPr>
           <w:lang w:val="en-CA"/>
@@ -3325,25 +3354,25 @@
       <w:r>
         <w:fldChar w:fldCharType="separate"/>
       </w:r>
-      <w:bookmarkStart w:id="20" w:name="__Fieldmark__464_924499877"/>
+      <w:bookmarkStart w:id="21" w:name="__Fieldmark__464_924499877"/>
       <w:r>
         <w:t>(Ralphs et al. 2019)</w:t>
       </w:r>
       <w:r>
         <w:fldChar w:fldCharType="end"/>
       </w:r>
-      <w:bookmarkEnd w:id="20"/>
-      <w:r>
-        <w:rPr>
-          <w:lang w:val="en-CA"/>
-        </w:rPr>
-        <w:t>. Both Gurobi and SYMPHONY can be used from R. For Gurobi we used the R package provided with the software (gurobi</w:t>
-      </w:r>
-      <w:r>
-        <w:rPr>
-          <w:lang w:val="en-CA"/>
-        </w:rPr>
-        <w:t xml:space="preserve"> </w:t>
+      <w:bookmarkEnd w:id="21"/>
+      <w:r>
+        <w:rPr>
+          <w:lang w:val="en-CA"/>
+        </w:rPr>
+        <w:t>. Both Gurobi and SYMPHONY can be used from R. For Gurobi we used the R package provided with the software (</w:t>
+      </w:r>
+      <w:r>
+        <w:rPr>
+          <w:lang w:val="en-CA"/>
+        </w:rPr>
+        <w:t xml:space="preserve">Gurobi </w:t>
       </w:r>
       <w:r>
         <w:rPr>
@@ -3366,7 +3395,7 @@
       <w:r>
         <w:fldChar w:fldCharType="separate"/>
       </w:r>
-      <w:bookmarkStart w:id="21" w:name="__Fieldmark__485_924499877"/>
+      <w:bookmarkStart w:id="22" w:name="__Fieldmark__485_924499877"/>
       <w:r>
         <w:rPr>
           <w:lang w:val="en-CA"/>
@@ -3388,7 +3417,7 @@
       <w:r>
         <w:fldChar w:fldCharType="end"/>
       </w:r>
-      <w:bookmarkEnd w:id="21"/>
+      <w:bookmarkEnd w:id="22"/>
       <w:r>
         <w:rPr>
           <w:lang w:val="en-CA"/>
@@ -3882,14 +3911,14 @@
       <w:r>
         <w:fldChar w:fldCharType="separate"/>
       </w:r>
-      <w:bookmarkStart w:id="22" w:name="__Fieldmark__550_924499877"/>
+      <w:bookmarkStart w:id="23" w:name="__Fieldmark__550_924499877"/>
       <w:r>
         <w:t>(Ardron et al. 2010)</w:t>
       </w:r>
       <w:r>
         <w:fldChar w:fldCharType="end"/>
       </w:r>
-      <w:bookmarkEnd w:id="22"/>
+      <w:bookmarkEnd w:id="23"/>
       <w:r>
         <w:rPr>
           <w:lang w:val="en-CA"/>
@@ -4659,19 +4688,19 @@
       <w:r>
         <w:fldChar w:fldCharType="separate"/>
       </w:r>
-      <w:bookmarkStart w:id="23" w:name="__Fieldmark__621_924499877"/>
+      <w:bookmarkStart w:id="24" w:name="__Fieldmark__621_924499877"/>
       <w:r>
         <w:t>(Underhill 1994; Rodrigues &amp; Gaston 2002)</w:t>
       </w:r>
       <w:r>
         <w:fldChar w:fldCharType="end"/>
       </w:r>
-      <w:bookmarkEnd w:id="23"/>
+      <w:bookmarkEnd w:id="24"/>
       <w:r>
         <w:t xml:space="preserve">, but we are </w:t>
       </w:r>
       <w:r>
-        <w:t xml:space="preserve">finally </w:t>
+        <w:t xml:space="preserve">now </w:t>
       </w:r>
       <w:r>
         <w:t>at</w:t>
@@ -4710,7 +4739,19 @@
         <w:fldChar w:fldCharType="end"/>
       </w:r>
       <w:r>
-        <w:t xml:space="preserve"> and show that they results hold for such a case study. </w:t>
+        <w:t xml:space="preserve"> and show that </w:t>
+      </w:r>
+      <w:r>
+        <w:t xml:space="preserve">their </w:t>
+      </w:r>
+      <w:r>
+        <w:t xml:space="preserve">results hold for a </w:t>
+      </w:r>
+      <w:r>
+        <w:t xml:space="preserve">realistic </w:t>
+      </w:r>
+      <w:r>
+        <w:t xml:space="preserve">case study. </w:t>
       </w:r>
       <w:r>
         <w:t xml:space="preserve">We further expanded the scope of testing to include assessed land values in order to give estimates of how much better </w:t>
@@ -4745,8 +4786,6 @@
       <w:r>
         <w:t xml:space="preserve"> and this study indicates that ILP approaches should be strongly considered as improvements for minimum set conservation planning problems, currently solved using SA.</w:t>
       </w:r>
-      <w:bookmarkStart w:id="24" w:name="_GoBack"/>
-      <w:bookmarkEnd w:id="24"/>
     </w:p>
     <w:p>
       <w:pPr>
@@ -5004,10 +5043,7 @@
         <w:t>.</w:t>
       </w:r>
       <w:r>
-        <w:t xml:space="preserve"> </w:t>
-      </w:r>
-      <w:r>
-        <w:t xml:space="preserve">Whether </w:t>
+        <w:t xml:space="preserve"> Whether </w:t>
       </w:r>
       <w:r>
         <w:t xml:space="preserve">ILP would also outperform SA for more complex problem formulations, </w:t>
@@ -5031,10 +5067,7 @@
         <w:t xml:space="preserve">objectives, </w:t>
       </w:r>
       <w:r>
-        <w:t xml:space="preserve">still needs to be explored. </w:t>
-      </w:r>
-      <w:r>
-        <w:t xml:space="preserve">Potential </w:t>
+        <w:t xml:space="preserve">still needs to be explored. Potential </w:t>
       </w:r>
       <w:r>
         <w:t xml:space="preserve">solutions would be to linearize the </w:t>
@@ -5281,6 +5314,13 @@
           <w:lang w:val="en-CA"/>
         </w:rPr>
         <w:t xml:space="preserve">, MSM by endowments at the Cornell Lab of Ornithology, and JRB by Natural Sciences and Engineering Research Council of Canada and ECCC. </w:t>
+      </w:r>
+      <w:r>
+        <w:rPr>
+          <w:rFonts w:cs="Times New Roman"/>
+          <w:lang w:val="en-CA"/>
+        </w:rPr>
+        <w:t xml:space="preserve">We thank W. Hochachka for providing code fore processing eBird data. </w:t>
       </w:r>
       <w:r>
         <w:rPr>
@@ -8668,6 +8708,7 @@
   <w:style w:type="character" w:default="1" w:styleId="DefaultParagraphFont">
     <w:name w:val="Default Paragraph Font"/>
     <w:uiPriority w:val="1"/>
+    <w:semiHidden/>
     <w:unhideWhenUsed/>
   </w:style>
   <w:style w:type="table" w:default="1" w:styleId="TableNormal">
@@ -10097,7 +10138,7 @@
 </file>
 
 <file path=customXml/itemProps1.xml><?xml version="1.0" encoding="utf-8"?>
-<ds:datastoreItem xmlns:ds="http://schemas.openxmlformats.org/officeDocument/2006/customXml" ds:itemID="{B8F992CF-9C4B-438A-BFB6-0DDFAB9D9D52}">
+<ds:datastoreItem xmlns:ds="http://schemas.openxmlformats.org/officeDocument/2006/customXml" ds:itemID="{635AFC15-9968-474F-9E14-21E40CEA7AD2}">
   <ds:schemaRefs>
     <ds:schemaRef ds:uri="http://schemas.openxmlformats.org/officeDocument/2006/bibliography"/>
   </ds:schemaRefs>

</xml_diff>

<commit_message>
ms updated with JH comments
</commit_message>
<xml_diff>
--- a/manuscript/Marxan vs ILP manuscript.docx
+++ b/manuscript/Marxan vs ILP manuscript.docx
@@ -69,93 +69,54 @@
         <w:rPr>
           <w:rFonts w:cs="Times New Roman"/>
         </w:rPr>
-        <w:t xml:space="preserve"> Richard </w:t>
-      </w:r>
-      <w:proofErr w:type="spellStart"/>
-      <w:r>
-        <w:rPr>
-          <w:rFonts w:cs="Times New Roman"/>
-        </w:rPr>
-        <w:t>Schuster</w:t>
+        <w:t xml:space="preserve"> Richard Schuster</w:t>
       </w:r>
       <w:r>
         <w:rPr>
           <w:rFonts w:cs="Times New Roman"/>
           <w:vertAlign w:val="superscript"/>
         </w:rPr>
-        <w:t>a,b</w:t>
-      </w:r>
-      <w:proofErr w:type="spellEnd"/>
+        <w:t>a,b,*</w:t>
+      </w:r>
+      <w:r>
+        <w:rPr>
+          <w:rFonts w:cs="Times New Roman"/>
+        </w:rPr>
+        <w:t>, Jeffrey O. Hanson</w:t>
+      </w:r>
       <w:r>
         <w:rPr>
           <w:rFonts w:cs="Times New Roman"/>
           <w:vertAlign w:val="superscript"/>
         </w:rPr>
-        <w:t>,*</w:t>
-      </w:r>
-      <w:r>
-        <w:rPr>
-          <w:rFonts w:cs="Times New Roman"/>
-        </w:rPr>
-        <w:t xml:space="preserve">, Jeffrey O. </w:t>
-      </w:r>
-      <w:proofErr w:type="spellStart"/>
-      <w:r>
-        <w:rPr>
-          <w:rFonts w:cs="Times New Roman"/>
-        </w:rPr>
-        <w:t>Hanson</w:t>
+        <w:t>c</w:t>
+      </w:r>
+      <w:r>
+        <w:rPr>
+          <w:rFonts w:cs="Times New Roman"/>
+        </w:rPr>
+        <w:t>, Matt Strimas-Mackey</w:t>
       </w:r>
       <w:r>
         <w:rPr>
           <w:rFonts w:cs="Times New Roman"/>
           <w:vertAlign w:val="superscript"/>
         </w:rPr>
-        <w:t>c</w:t>
-      </w:r>
-      <w:proofErr w:type="spellEnd"/>
-      <w:r>
-        <w:rPr>
-          <w:rFonts w:cs="Times New Roman"/>
-        </w:rPr>
-        <w:t xml:space="preserve">, Matt </w:t>
-      </w:r>
-      <w:proofErr w:type="spellStart"/>
-      <w:r>
-        <w:rPr>
-          <w:rFonts w:cs="Times New Roman"/>
-        </w:rPr>
-        <w:t>Strimas-Mackey</w:t>
+        <w:t>d</w:t>
+      </w:r>
+      <w:r>
+        <w:rPr>
+          <w:rFonts w:cs="Times New Roman"/>
+        </w:rPr>
+        <w:t>, Joseph R. Bennett</w:t>
       </w:r>
       <w:r>
         <w:rPr>
           <w:rFonts w:cs="Times New Roman"/>
           <w:vertAlign w:val="superscript"/>
         </w:rPr>
-        <w:t>d</w:t>
-      </w:r>
-      <w:proofErr w:type="spellEnd"/>
-      <w:r>
-        <w:rPr>
-          <w:rFonts w:cs="Times New Roman"/>
-        </w:rPr>
-        <w:t xml:space="preserve">, Joseph R. </w:t>
-      </w:r>
-      <w:proofErr w:type="spellStart"/>
-      <w:r>
-        <w:rPr>
-          <w:rFonts w:cs="Times New Roman"/>
-        </w:rPr>
-        <w:t>Bennett</w:t>
-      </w:r>
-      <w:r>
-        <w:rPr>
-          <w:rFonts w:cs="Times New Roman"/>
-          <w:vertAlign w:val="superscript"/>
-        </w:rPr>
         <w:t>a</w:t>
       </w:r>
-      <w:proofErr w:type="spellEnd"/>
       <w:r>
         <w:rPr>
           <w:rFonts w:cs="Times New Roman"/>
@@ -378,6 +339,11 @@
     <w:p>
       <w:pPr>
         <w:spacing w:after="0" w:line="480" w:lineRule="auto"/>
+        <w:rPr>
+          <w:rFonts w:eastAsia="Times New Roman" w:cs="Times New Roman"/>
+          <w:b/>
+          <w:szCs w:val="24"/>
+        </w:rPr>
       </w:pPr>
       <w:r>
         <w:rPr>
@@ -570,122 +536,11 @@
         </w:rPr>
         <w:t>transparent, inclusive, and defensible decision-making process.</w:t>
       </w:r>
-    </w:p>
-    <w:p>
-      <w:pPr>
-        <w:spacing w:after="0" w:line="480" w:lineRule="auto"/>
-      </w:pPr>
-    </w:p>
-    <w:p>
-      <w:pPr>
-        <w:spacing w:after="0" w:line="480" w:lineRule="auto"/>
-      </w:pPr>
-    </w:p>
-    <w:p>
-      <w:pPr>
-        <w:pStyle w:val="Body"/>
-        <w:spacing w:after="0" w:line="480" w:lineRule="auto"/>
-        <w:ind w:left="360" w:hanging="360"/>
-        <w:rPr>
-          <w:rStyle w:val="None"/>
-          <w:rFonts w:cs="Times New Roman"/>
-          <w:bCs/>
-          <w:lang w:val="en-CA"/>
-        </w:rPr>
-      </w:pPr>
-      <w:r>
-        <w:rPr>
-          <w:rStyle w:val="None"/>
-          <w:rFonts w:cs="Times New Roman"/>
+      <w:r>
+        <w:rPr>
+          <w:rFonts w:eastAsia="Times New Roman" w:cs="Times New Roman"/>
           <w:b/>
-          <w:bCs/>
-          <w:lang w:val="en-CA"/>
-        </w:rPr>
-        <w:t xml:space="preserve">Running </w:t>
-      </w:r>
-      <w:r>
-        <w:rPr>
-          <w:rStyle w:val="None"/>
-          <w:rFonts w:cs="Times New Roman"/>
-          <w:b/>
-          <w:bCs/>
-          <w:lang w:val="en-CA"/>
-        </w:rPr>
-        <w:t>Title</w:t>
-      </w:r>
-      <w:r>
-        <w:rPr>
-          <w:rStyle w:val="None"/>
-          <w:rFonts w:cs="Times New Roman"/>
-          <w:bCs/>
-          <w:lang w:val="en-CA"/>
-        </w:rPr>
-        <w:t xml:space="preserve">: </w:t>
-      </w:r>
-      <w:r>
-        <w:rPr>
-          <w:rStyle w:val="None"/>
-          <w:rFonts w:cs="Times New Roman"/>
-          <w:bCs/>
-          <w:lang w:val="en-CA"/>
-        </w:rPr>
-        <w:t>Solving conservation planning problems</w:t>
-      </w:r>
-    </w:p>
-    <w:p>
-      <w:pPr>
-        <w:pStyle w:val="Body"/>
-        <w:spacing w:after="0" w:line="480" w:lineRule="auto"/>
-        <w:ind w:left="360" w:hanging="360"/>
-        <w:rPr>
-          <w:rFonts w:eastAsia="Times New Roman" w:cs="Times New Roman"/>
-          <w:b/>
-        </w:rPr>
-      </w:pPr>
-      <w:r>
-        <w:rPr>
-          <w:rFonts w:cs="Times New Roman"/>
-          <w:b/>
-          <w:lang w:val="en-CA"/>
-        </w:rPr>
-        <w:t>Keywords</w:t>
-      </w:r>
-      <w:r>
-        <w:rPr>
-          <w:rFonts w:cs="Times New Roman"/>
-          <w:lang w:val="en-CA"/>
-        </w:rPr>
-        <w:t xml:space="preserve">: </w:t>
-      </w:r>
-      <w:proofErr w:type="spellStart"/>
-      <w:r>
-        <w:rPr>
-          <w:rFonts w:cs="Times New Roman"/>
-          <w:lang w:val="en-CA"/>
-        </w:rPr>
-        <w:t>Marxan</w:t>
-      </w:r>
-      <w:proofErr w:type="spellEnd"/>
-      <w:r>
-        <w:rPr>
-          <w:rFonts w:cs="Times New Roman"/>
-          <w:lang w:val="en-CA"/>
-        </w:rPr>
-        <w:t xml:space="preserve">, Integer Linear Programming, Optimization, Prioritization, Conservation Planning, </w:t>
-      </w:r>
-      <w:proofErr w:type="spellStart"/>
-      <w:r>
-        <w:rPr>
-          <w:rFonts w:cs="Times New Roman"/>
-          <w:lang w:val="en-CA"/>
-        </w:rPr>
-        <w:t>prioritizr</w:t>
-      </w:r>
-      <w:proofErr w:type="spellEnd"/>
-      <w:r>
-        <w:rPr>
-          <w:rFonts w:eastAsia="Times New Roman" w:cs="Times New Roman"/>
-          <w:b/>
+          <w:szCs w:val="24"/>
         </w:rPr>
         <w:br w:type="page"/>
       </w:r>
@@ -993,9 +848,188 @@
           <w:rFonts w:eastAsia="Times New Roman" w:cs="Times New Roman"/>
           <w:szCs w:val="24"/>
         </w:rPr>
-        <w:t xml:space="preserve">Today, </w:t>
-      </w:r>
-      <w:proofErr w:type="spellStart"/>
+        <w:t xml:space="preserve">Today, Marxan is the most widely used </w:t>
+      </w:r>
+      <w:r>
+        <w:rPr>
+          <w:rFonts w:eastAsia="Times New Roman" w:cs="Times New Roman"/>
+          <w:szCs w:val="24"/>
+        </w:rPr>
+        <w:t>systematic conservation planning</w:t>
+      </w:r>
+      <w:r>
+        <w:rPr>
+          <w:rFonts w:eastAsia="Times New Roman" w:cs="Times New Roman"/>
+          <w:szCs w:val="24"/>
+        </w:rPr>
+        <w:t xml:space="preserve"> software, </w:t>
+      </w:r>
+      <w:r>
+        <w:rPr>
+          <w:rFonts w:eastAsia="Times New Roman" w:cs="Times New Roman"/>
+          <w:szCs w:val="24"/>
+        </w:rPr>
+        <w:t xml:space="preserve">having </w:t>
+      </w:r>
+      <w:r>
+        <w:rPr>
+          <w:rFonts w:eastAsia="Times New Roman" w:cs="Times New Roman"/>
+          <w:szCs w:val="24"/>
+        </w:rPr>
+        <w:t>be</w:t>
+      </w:r>
+      <w:r>
+        <w:rPr>
+          <w:rFonts w:eastAsia="Times New Roman" w:cs="Times New Roman"/>
+          <w:szCs w:val="24"/>
+        </w:rPr>
+        <w:t>en</w:t>
+      </w:r>
+      <w:r>
+        <w:rPr>
+          <w:rFonts w:eastAsia="Times New Roman" w:cs="Times New Roman"/>
+          <w:szCs w:val="24"/>
+        </w:rPr>
+        <w:t xml:space="preserve"> used in 184 countries to design marine and terrestrial reserve systems </w:t>
+      </w:r>
+      <w:r>
+        <w:fldChar w:fldCharType="begin"/>
+      </w:r>
+      <w:r>
+        <w:instrText xml:space="preserve"> ADDIN ZOTERO_ITEM CSL_CITATION {"citationID":"aAQDKnib","properties":{"formattedCitation":"(Ball et al. 2009)","plainCitation":"(Ball et al. 2009)","noteIndex":0},"citationItems":[{"id":848,"uris":["http://zotero.org/users/878981/items/HRZ9EATX"],"uri":["http://zotero.org/users/878981/items/HRZ9EATX"],"itemData":{"id":848,"type":"chapter","container-title":"Spatial conservation prioritisation: Quantitative methods and computational tools.","event-place":"Oxford","note":"Citation Key: Ball2009\nissue: 14","page":"185-195","publisher":"Oxford University Press","publisher-place":"Oxford","title":"Marxan and relatives: Software for spatial conservation prioritisation.","author":[{"family":"Ball","given":"I.R. R"},{"family":"Possingham","given":"H.P. P"},{"family":"Watts","given":"M.E. E"}],"editor":[{"family":"Moilanen","given":"A"},{"family":"Wilson","given":"K"},{"family":"Possingham","given":"H P"}],"issued":{"date-parts":[["2009"]]}}}],"schema":"https://github.com/citation-style-language/schema/raw/master/csl-citation.json"} </w:instrText>
+      </w:r>
+      <w:r>
+        <w:fldChar w:fldCharType="separate"/>
+      </w:r>
+      <w:bookmarkStart w:id="4" w:name="__Fieldmark__2268_924499877"/>
+      <w:r>
+        <w:rPr>
+          <w:rFonts w:cs="Times New Roman"/>
+        </w:rPr>
+        <w:t>(Ball et al. 2009)</w:t>
+      </w:r>
+      <w:r>
+        <w:fldChar w:fldCharType="end"/>
+      </w:r>
+      <w:bookmarkEnd w:id="4"/>
+      <w:r>
+        <w:rPr>
+          <w:rFonts w:eastAsia="Times New Roman" w:cs="Times New Roman"/>
+          <w:szCs w:val="24"/>
+        </w:rPr>
+        <w:t>. Although Marxan supports several algorithms for solving conservation planning problems, most conservation planning exercises use its implementation of simulated annealing (SA)</w:t>
+      </w:r>
+      <w:r>
+        <w:rPr>
+          <w:rFonts w:eastAsia="Times New Roman" w:cs="Times New Roman"/>
+          <w:szCs w:val="24"/>
+        </w:rPr>
+        <w:t xml:space="preserve">, </w:t>
+      </w:r>
+      <w:r>
+        <w:rPr>
+          <w:rFonts w:eastAsia="Times New Roman" w:cs="Times New Roman"/>
+          <w:szCs w:val="24"/>
+        </w:rPr>
+        <w:t>a</w:t>
+      </w:r>
+      <w:r>
+        <w:rPr>
+          <w:rFonts w:eastAsia="Times New Roman" w:cs="Times New Roman"/>
+          <w:szCs w:val="24"/>
+        </w:rPr>
+        <w:t>n</w:t>
+      </w:r>
+      <w:r>
+        <w:rPr>
+          <w:rFonts w:eastAsia="Times New Roman" w:cs="Times New Roman"/>
+          <w:szCs w:val="24"/>
+        </w:rPr>
+        <w:t xml:space="preserve"> </w:t>
+      </w:r>
+      <w:r>
+        <w:rPr>
+          <w:rFonts w:eastAsia="Times New Roman" w:cs="Times New Roman"/>
+          <w:szCs w:val="24"/>
+        </w:rPr>
+        <w:t xml:space="preserve">iterative, </w:t>
+      </w:r>
+      <w:r>
+        <w:rPr>
+          <w:rFonts w:eastAsia="Times New Roman" w:cs="Times New Roman"/>
+          <w:szCs w:val="24"/>
+        </w:rPr>
+        <w:t xml:space="preserve">stochastic </w:t>
+      </w:r>
+      <w:r>
+        <w:rPr>
+          <w:rFonts w:eastAsia="Times New Roman" w:cs="Times New Roman"/>
+          <w:szCs w:val="24"/>
+        </w:rPr>
+        <w:t>meta</w:t>
+      </w:r>
+      <w:r>
+        <w:rPr>
+          <w:rFonts w:eastAsia="Times New Roman" w:cs="Times New Roman"/>
+          <w:szCs w:val="24"/>
+        </w:rPr>
+        <w:t xml:space="preserve">heuristic </w:t>
+      </w:r>
+      <w:r>
+        <w:rPr>
+          <w:rFonts w:eastAsia="Times New Roman" w:cs="Times New Roman"/>
+          <w:szCs w:val="24"/>
+        </w:rPr>
+        <w:t xml:space="preserve">algorithm </w:t>
+      </w:r>
+      <w:r>
+        <w:rPr>
+          <w:rFonts w:eastAsia="Times New Roman" w:cs="Times New Roman"/>
+          <w:szCs w:val="24"/>
+        </w:rPr>
+        <w:t xml:space="preserve">for approximating global optima of complex functions </w:t>
+      </w:r>
+      <w:r>
+        <w:rPr>
+          <w:rFonts w:eastAsia="Times New Roman" w:cs="Times New Roman"/>
+          <w:szCs w:val="24"/>
+        </w:rPr>
+        <w:fldChar w:fldCharType="begin"/>
+      </w:r>
+      <w:r>
+        <w:rPr>
+          <w:rFonts w:eastAsia="Times New Roman" w:cs="Times New Roman"/>
+          <w:szCs w:val="24"/>
+        </w:rPr>
+        <w:instrText xml:space="preserve"> ADDIN ZOTERO_ITEM CSL_CITATION {"citationID":"Ntr0GOYN","properties":{"formattedCitation":"(Kirkpatrick et al. 1983)","plainCitation":"(Kirkpatrick et al. 1983)","noteIndex":0},"citationItems":[{"id":767,"uris":["http://zotero.org/users/878981/items/JJTEQH9J"],"uri":["http://zotero.org/users/878981/items/JJTEQH9J"],"itemData":{"id":767,"type":"article-journal","abstract":"There is a deep and useful connection between statistical mechanics (the behavior of systems with many degrees of freedom in thermal equilibrium at a finite temperature) and multivariate or combinatorial optimization (finding the minimum of a given function depending on many parameters). A detailed analogy with annealing in solids provides a framework for optimization of the properties of very large and complex systems. This connection to statistical mechanics exposes new information and provides an unfamiliar perspective on traditional optimization problems and methods.","container-title":"Science","DOI":"10.1126/science.220.4598.671","ISSN":"0036-8075, 1095-9203","issue":"4598","language":"en","note":"PMID: 17813860","page":"671-680","source":"science.sciencemag.org","title":"Optimization by Simulated Annealing","volume":"220","author":[{"family":"Kirkpatrick","given":"S."},{"family":"Gelatt","given":"C. D."},{"family":"Vecchi","given":"M. P."}],"issued":{"date-parts":[["1983",5,13]]}}}],"schema":"https://github.com/citation-style-language/schema/raw/master/csl-citation.json"} </w:instrText>
+      </w:r>
+      <w:r>
+        <w:rPr>
+          <w:rFonts w:eastAsia="Times New Roman" w:cs="Times New Roman"/>
+          <w:szCs w:val="24"/>
+        </w:rPr>
+        <w:fldChar w:fldCharType="separate"/>
+      </w:r>
+      <w:r>
+        <w:rPr>
+          <w:rFonts w:cs="Times New Roman"/>
+        </w:rPr>
+        <w:t>(Kirkpatrick et al. 1983)</w:t>
+      </w:r>
+      <w:r>
+        <w:rPr>
+          <w:rFonts w:eastAsia="Times New Roman" w:cs="Times New Roman"/>
+          <w:szCs w:val="24"/>
+        </w:rPr>
+        <w:fldChar w:fldCharType="end"/>
+      </w:r>
+      <w:r>
+        <w:rPr>
+          <w:rFonts w:eastAsia="Times New Roman" w:cs="Times New Roman"/>
+          <w:szCs w:val="24"/>
+        </w:rPr>
+        <w:t xml:space="preserve">. By conducting thousands of individual runs, each with millions of iterations, </w:t>
+      </w:r>
       <w:r>
         <w:rPr>
           <w:rFonts w:eastAsia="Times New Roman" w:cs="Times New Roman"/>
@@ -1003,219 +1037,6 @@
         </w:rPr>
         <w:t>Marxan</w:t>
       </w:r>
-      <w:proofErr w:type="spellEnd"/>
-      <w:r>
-        <w:rPr>
-          <w:rFonts w:eastAsia="Times New Roman" w:cs="Times New Roman"/>
-          <w:szCs w:val="24"/>
-        </w:rPr>
-        <w:t xml:space="preserve"> is the most widely used </w:t>
-      </w:r>
-      <w:r>
-        <w:rPr>
-          <w:rFonts w:eastAsia="Times New Roman" w:cs="Times New Roman"/>
-          <w:szCs w:val="24"/>
-        </w:rPr>
-        <w:t>systematic conservation planning</w:t>
-      </w:r>
-      <w:r>
-        <w:rPr>
-          <w:rFonts w:eastAsia="Times New Roman" w:cs="Times New Roman"/>
-          <w:szCs w:val="24"/>
-        </w:rPr>
-        <w:t xml:space="preserve"> software, </w:t>
-      </w:r>
-      <w:r>
-        <w:rPr>
-          <w:rFonts w:eastAsia="Times New Roman" w:cs="Times New Roman"/>
-          <w:szCs w:val="24"/>
-        </w:rPr>
-        <w:t xml:space="preserve">having </w:t>
-      </w:r>
-      <w:r>
-        <w:rPr>
-          <w:rFonts w:eastAsia="Times New Roman" w:cs="Times New Roman"/>
-          <w:szCs w:val="24"/>
-        </w:rPr>
-        <w:t>be</w:t>
-      </w:r>
-      <w:r>
-        <w:rPr>
-          <w:rFonts w:eastAsia="Times New Roman" w:cs="Times New Roman"/>
-          <w:szCs w:val="24"/>
-        </w:rPr>
-        <w:t>en</w:t>
-      </w:r>
-      <w:r>
-        <w:rPr>
-          <w:rFonts w:eastAsia="Times New Roman" w:cs="Times New Roman"/>
-          <w:szCs w:val="24"/>
-        </w:rPr>
-        <w:t xml:space="preserve"> used in 184 countries to design marine and terrestrial reserve systems </w:t>
-      </w:r>
-      <w:r>
-        <w:fldChar w:fldCharType="begin"/>
-      </w:r>
-      <w:r>
-        <w:instrText xml:space="preserve"> ADDIN ZOTERO_ITEM CSL_CITATION {"citationID":"aAQDKnib","properties":{"formattedCitation":"(Ball et al. 2009)","plainCitation":"(Ball et al. 2009)","noteIndex":0},"citationItems":[{"id":848,"uris":["http://zotero.org/users/878981/items/HRZ9EATX"],"uri":["http://zotero.org/users/878981/items/HRZ9EATX"],"itemData":{"id":848,"type":"chapter","container-title":"Spatial conservation prioritisation: Quantitative methods and computational tools.","event-place":"Oxford","note":"Citation Key: Ball2009\nissue: 14","page":"185-195","publisher":"Oxford University Press","publisher-place":"Oxford","title":"Marxan and relatives: Software for spatial conservation prioritisation.","author":[{"family":"Ball","given":"I.R. R"},{"family":"Possingham","given":"H.P. P"},{"family":"Watts","given":"M.E. E"}],"editor":[{"family":"Moilanen","given":"A"},{"family":"Wilson","given":"K"},{"family":"Possingham","given":"H P"}],"issued":{"date-parts":[["2009"]]}}}],"schema":"https://github.com/citation-style-language/schema/raw/master/csl-citation.json"} </w:instrText>
-      </w:r>
-      <w:r>
-        <w:fldChar w:fldCharType="separate"/>
-      </w:r>
-      <w:bookmarkStart w:id="4" w:name="__Fieldmark__2268_924499877"/>
-      <w:r>
-        <w:rPr>
-          <w:rFonts w:cs="Times New Roman"/>
-        </w:rPr>
-        <w:t>(Ball et al. 2009)</w:t>
-      </w:r>
-      <w:r>
-        <w:fldChar w:fldCharType="end"/>
-      </w:r>
-      <w:bookmarkEnd w:id="4"/>
-      <w:r>
-        <w:rPr>
-          <w:rFonts w:eastAsia="Times New Roman" w:cs="Times New Roman"/>
-          <w:szCs w:val="24"/>
-        </w:rPr>
-        <w:t xml:space="preserve">. Although </w:t>
-      </w:r>
-      <w:proofErr w:type="spellStart"/>
-      <w:r>
-        <w:rPr>
-          <w:rFonts w:eastAsia="Times New Roman" w:cs="Times New Roman"/>
-          <w:szCs w:val="24"/>
-        </w:rPr>
-        <w:t>Marxan</w:t>
-      </w:r>
-      <w:proofErr w:type="spellEnd"/>
-      <w:r>
-        <w:rPr>
-          <w:rFonts w:eastAsia="Times New Roman" w:cs="Times New Roman"/>
-          <w:szCs w:val="24"/>
-        </w:rPr>
-        <w:t xml:space="preserve"> supports several algorithms for solving conservation planning problems, most conservation planning exercises use its implementation of simulated annealing (SA)</w:t>
-      </w:r>
-      <w:r>
-        <w:rPr>
-          <w:rFonts w:eastAsia="Times New Roman" w:cs="Times New Roman"/>
-          <w:szCs w:val="24"/>
-        </w:rPr>
-        <w:t xml:space="preserve">, </w:t>
-      </w:r>
-      <w:r>
-        <w:rPr>
-          <w:rFonts w:eastAsia="Times New Roman" w:cs="Times New Roman"/>
-          <w:szCs w:val="24"/>
-        </w:rPr>
-        <w:t>a</w:t>
-      </w:r>
-      <w:r>
-        <w:rPr>
-          <w:rFonts w:eastAsia="Times New Roman" w:cs="Times New Roman"/>
-          <w:szCs w:val="24"/>
-        </w:rPr>
-        <w:t>n</w:t>
-      </w:r>
-      <w:r>
-        <w:rPr>
-          <w:rFonts w:eastAsia="Times New Roman" w:cs="Times New Roman"/>
-          <w:szCs w:val="24"/>
-        </w:rPr>
-        <w:t xml:space="preserve"> </w:t>
-      </w:r>
-      <w:r>
-        <w:rPr>
-          <w:rFonts w:eastAsia="Times New Roman" w:cs="Times New Roman"/>
-          <w:szCs w:val="24"/>
-        </w:rPr>
-        <w:t xml:space="preserve">iterative, </w:t>
-      </w:r>
-      <w:r>
-        <w:rPr>
-          <w:rFonts w:eastAsia="Times New Roman" w:cs="Times New Roman"/>
-          <w:szCs w:val="24"/>
-        </w:rPr>
-        <w:t xml:space="preserve">stochastic </w:t>
-      </w:r>
-      <w:r>
-        <w:rPr>
-          <w:rFonts w:eastAsia="Times New Roman" w:cs="Times New Roman"/>
-          <w:szCs w:val="24"/>
-        </w:rPr>
-        <w:t>meta</w:t>
-      </w:r>
-      <w:r>
-        <w:rPr>
-          <w:rFonts w:eastAsia="Times New Roman" w:cs="Times New Roman"/>
-          <w:szCs w:val="24"/>
-        </w:rPr>
-        <w:t xml:space="preserve">heuristic </w:t>
-      </w:r>
-      <w:r>
-        <w:rPr>
-          <w:rFonts w:eastAsia="Times New Roman" w:cs="Times New Roman"/>
-          <w:szCs w:val="24"/>
-        </w:rPr>
-        <w:t xml:space="preserve">algorithm </w:t>
-      </w:r>
-      <w:r>
-        <w:rPr>
-          <w:rFonts w:eastAsia="Times New Roman" w:cs="Times New Roman"/>
-          <w:szCs w:val="24"/>
-        </w:rPr>
-        <w:t xml:space="preserve">for approximating global optima of complex functions </w:t>
-      </w:r>
-      <w:r>
-        <w:rPr>
-          <w:rFonts w:eastAsia="Times New Roman" w:cs="Times New Roman"/>
-          <w:szCs w:val="24"/>
-        </w:rPr>
-        <w:fldChar w:fldCharType="begin"/>
-      </w:r>
-      <w:r>
-        <w:rPr>
-          <w:rFonts w:eastAsia="Times New Roman" w:cs="Times New Roman"/>
-          <w:szCs w:val="24"/>
-        </w:rPr>
-        <w:instrText xml:space="preserve"> ADDIN ZOTERO_ITEM CSL_CITATION {"citationID":"Ntr0GOYN","properties":{"formattedCitation":"(Kirkpatrick et al. 1983)","plainCitation":"(Kirkpatrick et al. 1983)","noteIndex":0},"citationItems":[{"id":767,"uris":["http://zotero.org/users/878981/items/JJTEQH9J"],"uri":["http://zotero.org/users/878981/items/JJTEQH9J"],"itemData":{"id":767,"type":"article-journal","abstract":"There is a deep and useful connection between statistical mechanics (the behavior of systems with many degrees of freedom in thermal equilibrium at a finite temperature) and multivariate or combinatorial optimization (finding the minimum of a given function depending on many parameters). A detailed analogy with annealing in solids provides a framework for optimization of the properties of very large and complex systems. This connection to statistical mechanics exposes new information and provides an unfamiliar perspective on traditional optimization problems and methods.","container-title":"Science","DOI":"10.1126/science.220.4598.671","ISSN":"0036-8075, 1095-9203","issue":"4598","language":"en","note":"PMID: 17813860","page":"671-680","source":"science.sciencemag.org","title":"Optimization by Simulated Annealing","volume":"220","author":[{"family":"Kirkpatrick","given":"S."},{"family":"Gelatt","given":"C. D."},{"family":"Vecchi","given":"M. P."}],"issued":{"date-parts":[["1983",5,13]]}}}],"schema":"https://github.com/citation-style-language/schema/raw/master/csl-citation.json"} </w:instrText>
-      </w:r>
-      <w:r>
-        <w:rPr>
-          <w:rFonts w:eastAsia="Times New Roman" w:cs="Times New Roman"/>
-          <w:szCs w:val="24"/>
-        </w:rPr>
-        <w:fldChar w:fldCharType="separate"/>
-      </w:r>
-      <w:r>
-        <w:rPr>
-          <w:rFonts w:cs="Times New Roman"/>
-        </w:rPr>
-        <w:t>(Kirkpatrick et al. 1983)</w:t>
-      </w:r>
-      <w:r>
-        <w:rPr>
-          <w:rFonts w:eastAsia="Times New Roman" w:cs="Times New Roman"/>
-          <w:szCs w:val="24"/>
-        </w:rPr>
-        <w:fldChar w:fldCharType="end"/>
-      </w:r>
-      <w:r>
-        <w:rPr>
-          <w:rFonts w:eastAsia="Times New Roman" w:cs="Times New Roman"/>
-          <w:szCs w:val="24"/>
-        </w:rPr>
-        <w:t xml:space="preserve">. By conducting thousands of individual runs, each with millions of iterations, </w:t>
-      </w:r>
-      <w:proofErr w:type="spellStart"/>
-      <w:r>
-        <w:rPr>
-          <w:rFonts w:eastAsia="Times New Roman" w:cs="Times New Roman"/>
-          <w:szCs w:val="24"/>
-        </w:rPr>
-        <w:t>Marxan</w:t>
-      </w:r>
-      <w:proofErr w:type="spellEnd"/>
       <w:r>
         <w:rPr>
           <w:rFonts w:eastAsia="Times New Roman" w:cs="Times New Roman"/>
@@ -1242,23 +1063,7 @@
           <w:rFonts w:eastAsia="Times New Roman" w:cs="Times New Roman"/>
           <w:szCs w:val="24"/>
         </w:rPr>
-        <w:t xml:space="preserve">One of the reasons why </w:t>
-      </w:r>
-      <w:proofErr w:type="spellStart"/>
-      <w:r>
-        <w:rPr>
-          <w:rFonts w:eastAsia="Times New Roman" w:cs="Times New Roman"/>
-          <w:szCs w:val="24"/>
-        </w:rPr>
-        <w:t>Marxan</w:t>
-      </w:r>
-      <w:proofErr w:type="spellEnd"/>
-      <w:r>
-        <w:rPr>
-          <w:rFonts w:eastAsia="Times New Roman" w:cs="Times New Roman"/>
-          <w:szCs w:val="24"/>
-        </w:rPr>
-        <w:t xml:space="preserve"> uses SA instead of integer linear programming (ILP), is that ILP was not </w:t>
+        <w:t xml:space="preserve">One of the reasons why Marxan uses SA instead of integer linear programming (ILP), is that ILP was not </w:t>
       </w:r>
       <w:r>
         <w:rPr>
@@ -1472,23 +1277,7 @@
           <w:rFonts w:eastAsia="Times New Roman" w:cs="Times New Roman"/>
           <w:szCs w:val="24"/>
         </w:rPr>
-        <w:t xml:space="preserve"> found that </w:t>
-      </w:r>
-      <w:proofErr w:type="spellStart"/>
-      <w:r>
-        <w:rPr>
-          <w:rFonts w:eastAsia="Times New Roman" w:cs="Times New Roman"/>
-          <w:szCs w:val="24"/>
-        </w:rPr>
-        <w:t>Marxan</w:t>
-      </w:r>
-      <w:proofErr w:type="spellEnd"/>
-      <w:r>
-        <w:rPr>
-          <w:rFonts w:eastAsia="Times New Roman" w:cs="Times New Roman"/>
-          <w:szCs w:val="24"/>
-        </w:rPr>
-        <w:t xml:space="preserve"> with simulated annealing can deliver solutions</w:t>
+        <w:t xml:space="preserve"> found that Marxan with simulated annealing can deliver solutions</w:t>
       </w:r>
       <w:r>
         <w:rPr>
@@ -1530,23 +1319,7 @@
           <w:rFonts w:eastAsia="Times New Roman" w:cs="Times New Roman"/>
           <w:szCs w:val="24"/>
         </w:rPr>
-        <w:t xml:space="preserve">compared </w:t>
-      </w:r>
-      <w:proofErr w:type="spellStart"/>
-      <w:r>
-        <w:rPr>
-          <w:rFonts w:eastAsia="Times New Roman" w:cs="Times New Roman"/>
-          <w:szCs w:val="24"/>
-        </w:rPr>
-        <w:t>Marxan</w:t>
-      </w:r>
-      <w:proofErr w:type="spellEnd"/>
-      <w:r>
-        <w:rPr>
-          <w:rFonts w:eastAsia="Times New Roman" w:cs="Times New Roman"/>
-          <w:szCs w:val="24"/>
-        </w:rPr>
-        <w:t xml:space="preserve"> to</w:t>
+        <w:t>compared Marxan to</w:t>
       </w:r>
       <w:r>
         <w:rPr>
@@ -1699,7 +1472,21 @@
           <w:rFonts w:eastAsia="Times New Roman" w:cs="Times New Roman"/>
           <w:szCs w:val="24"/>
         </w:rPr>
-        <w:t>instructed to return solutions within a defined distance from optimality</w:t>
+        <w:t xml:space="preserve">instructed to return solutions within a defined </w:t>
+      </w:r>
+      <w:r>
+        <w:rPr>
+          <w:rFonts w:eastAsia="Times New Roman" w:cs="Times New Roman"/>
+          <w:szCs w:val="24"/>
+        </w:rPr>
+        <w:t>level of sub</w:t>
+      </w:r>
+      <w:r>
+        <w:rPr>
+          <w:rFonts w:eastAsia="Times New Roman" w:cs="Times New Roman"/>
+          <w:szCs w:val="24"/>
+        </w:rPr>
+        <w:t>optimality</w:t>
       </w:r>
       <w:r>
         <w:rPr>
@@ -1838,17 +1625,8 @@
           <w:rFonts w:eastAsia="Times New Roman" w:cs="Times New Roman"/>
           <w:szCs w:val="24"/>
         </w:rPr>
-        <w:t xml:space="preserve">possible to solve the </w:t>
-      </w:r>
-      <w:proofErr w:type="spellStart"/>
-      <w:r>
-        <w:rPr>
-          <w:rFonts w:eastAsia="Times New Roman" w:cs="Times New Roman"/>
-          <w:szCs w:val="24"/>
-        </w:rPr>
-        <w:t>Marxan</w:t>
-      </w:r>
-      <w:proofErr w:type="spellEnd"/>
+        <w:t>possible to solve the Marxan</w:t>
+      </w:r>
       <w:r>
         <w:rPr>
           <w:rFonts w:eastAsia="Times New Roman" w:cs="Times New Roman"/>
@@ -1926,23 +1704,7 @@
           <w:rFonts w:eastAsia="Times New Roman" w:cs="Times New Roman"/>
           <w:szCs w:val="24"/>
         </w:rPr>
-        <w:t xml:space="preserve">compare integer linear programming with simulated annealing (i.e. </w:t>
-      </w:r>
-      <w:proofErr w:type="spellStart"/>
-      <w:r>
-        <w:rPr>
-          <w:rFonts w:eastAsia="Times New Roman" w:cs="Times New Roman"/>
-          <w:szCs w:val="24"/>
-        </w:rPr>
-        <w:t>Marxan</w:t>
-      </w:r>
-      <w:proofErr w:type="spellEnd"/>
-      <w:r>
-        <w:rPr>
-          <w:rFonts w:eastAsia="Times New Roman" w:cs="Times New Roman"/>
-          <w:szCs w:val="24"/>
-        </w:rPr>
-        <w:t xml:space="preserve">) </w:t>
+        <w:t xml:space="preserve">compare integer linear programming with simulated annealing (i.e. Marxan) </w:t>
       </w:r>
       <w:r>
         <w:rPr>
@@ -2092,23 +1854,7 @@
           <w:rFonts w:cs="Times New Roman"/>
           <w:lang w:val="en-CA"/>
         </w:rPr>
-        <w:t xml:space="preserve"> portion of the Georgia Basin, Puget Trough and Willamette Valley of the Pacific Northwest region spanning the US and Canada, corresponding to the climate envelope indicative of the Coastal Douglas-fir (CDF) </w:t>
-      </w:r>
-      <w:proofErr w:type="spellStart"/>
-      <w:r>
-        <w:rPr>
-          <w:rFonts w:cs="Times New Roman"/>
-          <w:lang w:val="en-CA"/>
-        </w:rPr>
-        <w:t>Biogeoclimatic</w:t>
-      </w:r>
-      <w:proofErr w:type="spellEnd"/>
-      <w:r>
-        <w:rPr>
-          <w:rFonts w:cs="Times New Roman"/>
-          <w:lang w:val="en-CA"/>
-        </w:rPr>
-        <w:t xml:space="preserve"> zone in southwestern British Columbia </w:t>
+        <w:t xml:space="preserve"> portion of the Georgia Basin, Puget Trough and Willamette Valley of the Pacific Northwest region spanning the US and Canada, corresponding to the climate envelope indicative of the Coastal Douglas-fir (CDF) Biogeoclimatic zone in southwestern British Columbia </w:t>
       </w:r>
       <w:r>
         <w:fldChar w:fldCharType="begin"/>
@@ -2259,7 +2005,6 @@
         </w:rPr>
         <w:t xml:space="preserve">The distribution models were based on data from </w:t>
       </w:r>
-      <w:proofErr w:type="spellStart"/>
       <w:r>
         <w:rPr>
           <w:rFonts w:cs="Times New Roman"/>
@@ -2293,7 +2038,6 @@
         </w:rPr>
         <w:t>d</w:t>
       </w:r>
-      <w:proofErr w:type="spellEnd"/>
       <w:r>
         <w:rPr>
           <w:rFonts w:cs="Times New Roman"/>
@@ -2325,21 +2069,7 @@
         <w:rPr>
           <w:rFonts w:cs="Times New Roman"/>
         </w:rPr>
-        <w:t xml:space="preserve">. From the 2013 </w:t>
-      </w:r>
-      <w:proofErr w:type="spellStart"/>
-      <w:r>
-        <w:rPr>
-          <w:rFonts w:cs="Times New Roman"/>
-        </w:rPr>
-        <w:t>eBird</w:t>
-      </w:r>
-      <w:proofErr w:type="spellEnd"/>
-      <w:r>
-        <w:rPr>
-          <w:rFonts w:cs="Times New Roman"/>
-        </w:rPr>
-        <w:t xml:space="preserve"> Reference Dataset (</w:t>
+        <w:t>. From the 2013 eBird Reference Dataset (</w:t>
       </w:r>
       <w:hyperlink r:id="rId9">
         <w:r>
@@ -2893,23 +2623,7 @@
           <w:rFonts w:cs="Times New Roman"/>
           <w:lang w:val="en-CA"/>
         </w:rPr>
-        <w:t xml:space="preserve">. Cadastral data, including tax assessment land values from Oregon State had to be sourced from individual counties, which included Benton, Clackamas, Columbia, Douglas, Lane, Linn, Marion, </w:t>
-      </w:r>
-      <w:proofErr w:type="spellStart"/>
-      <w:r>
-        <w:rPr>
-          <w:rFonts w:cs="Times New Roman"/>
-          <w:lang w:val="en-CA"/>
-        </w:rPr>
-        <w:t>Multnomah</w:t>
-      </w:r>
-      <w:proofErr w:type="spellEnd"/>
-      <w:r>
-        <w:rPr>
-          <w:rFonts w:cs="Times New Roman"/>
-          <w:lang w:val="en-CA"/>
-        </w:rPr>
-        <w:t xml:space="preserve">, Polk, Washington and Yamhill. The combined cadastral layer for Oregon included 605,425 </w:t>
+        <w:t xml:space="preserve">. Cadastral data, including tax assessment land values from Oregon State had to be sourced from individual counties, which included Benton, Clackamas, Columbia, Douglas, Lane, Linn, Marion, Multnomah, Polk, Washington and Yamhill. The combined cadastral layer for Oregon included 605,425 </w:t>
       </w:r>
       <w:r>
         <w:rPr>
@@ -3097,56 +2811,56 @@
           <w:rStyle w:val="apple-converted-space"/>
           <w:shd w:val="clear" w:color="auto" w:fill="FFFFFF"/>
         </w:rPr>
-        <w:t>Finally, we define representation targets for each species</w:t>
+        <w:t>W</w:t>
       </w:r>
       <w:r>
         <w:rPr>
           <w:rStyle w:val="apple-converted-space"/>
           <w:shd w:val="clear" w:color="auto" w:fill="FFFFFF"/>
         </w:rPr>
-        <w:t xml:space="preserve"> as</w:t>
+        <w:t xml:space="preserve">e </w:t>
       </w:r>
       <w:r>
         <w:rPr>
           <w:rStyle w:val="apple-converted-space"/>
           <w:shd w:val="clear" w:color="auto" w:fill="FFFFFF"/>
         </w:rPr>
-        <w:t xml:space="preserve"> the amount of habitat we hope to protect for </w:t>
+        <w:t xml:space="preserve">also </w:t>
       </w:r>
       <w:r>
         <w:rPr>
           <w:rStyle w:val="apple-converted-space"/>
           <w:shd w:val="clear" w:color="auto" w:fill="FFFFFF"/>
         </w:rPr>
-        <w:t>that</w:t>
+        <w:t>define representation targets for each species</w:t>
       </w:r>
       <w:r>
         <w:rPr>
           <w:rStyle w:val="apple-converted-space"/>
           <w:shd w:val="clear" w:color="auto" w:fill="FFFFFF"/>
         </w:rPr>
-        <w:t xml:space="preserve"> species.</w:t>
+        <w:t xml:space="preserve"> as</w:t>
       </w:r>
       <w:r>
         <w:rPr>
           <w:rStyle w:val="apple-converted-space"/>
           <w:shd w:val="clear" w:color="auto" w:fill="FFFFFF"/>
         </w:rPr>
-        <w:t xml:space="preserve"> </w:t>
+        <w:t xml:space="preserve"> the amount of habitat we hope to protect for </w:t>
       </w:r>
       <w:r>
         <w:rPr>
           <w:rStyle w:val="apple-converted-space"/>
           <w:shd w:val="clear" w:color="auto" w:fill="FFFFFF"/>
         </w:rPr>
-        <w:t>T</w:t>
+        <w:t>that</w:t>
       </w:r>
       <w:r>
         <w:rPr>
           <w:rStyle w:val="apple-converted-space"/>
           <w:shd w:val="clear" w:color="auto" w:fill="FFFFFF"/>
         </w:rPr>
-        <w:t>he</w:t>
+        <w:t xml:space="preserve"> species.</w:t>
       </w:r>
       <w:r>
         <w:rPr>
@@ -3160,343 +2874,316 @@
           <w:rStyle w:val="apple-converted-space"/>
           <w:shd w:val="clear" w:color="auto" w:fill="FFFFFF"/>
         </w:rPr>
-        <w:t>goal of this prioritization problem is</w:t>
+        <w:t>T</w:t>
       </w:r>
       <w:r>
         <w:rPr>
           <w:rStyle w:val="apple-converted-space"/>
           <w:shd w:val="clear" w:color="auto" w:fill="FFFFFF"/>
         </w:rPr>
-        <w:t xml:space="preserve"> </w:t>
+        <w:t>he</w:t>
       </w:r>
       <w:r>
         <w:rPr>
           <w:rStyle w:val="apple-converted-space"/>
           <w:shd w:val="clear" w:color="auto" w:fill="FFFFFF"/>
         </w:rPr>
-        <w:t>to optimize the trade-off between conservation benefit and socioeconomic cost</w:t>
+        <w:t xml:space="preserve"> </w:t>
       </w:r>
       <w:r>
         <w:rPr>
           <w:rStyle w:val="apple-converted-space"/>
           <w:shd w:val="clear" w:color="auto" w:fill="FFFFFF"/>
         </w:rPr>
-        <w:t xml:space="preserve"> </w:t>
-      </w:r>
-      <w:r>
-        <w:fldChar w:fldCharType="begin"/>
-      </w:r>
-      <w:r>
-        <w:instrText xml:space="preserve"> ADDIN ZOTERO_ITEM CSL_CITATION {"citationID":"ipsZgSZw","properties":{"formattedCitation":"(McIntosh et al. 2017)","plainCitation":"(McIntosh et al. 2017)","noteIndex":0},"citationItems":[{"id":868,"uris":["http://zotero.org/users/878981/items/JYAA84DS"],"uri":["http://zotero.org/users/878981/items/JYAA84DS"],"itemData":{"id":868,"type":"article-journal","abstract":"Systematic conservation planning (SCP) is a rapidly advancing discipline aimed at providing decision support for choices between alternate conservation actions. SCP is often used to inform choices about areas to protect, in order to optimize outcomes for biodiversity while minimizing societal costs. Despite the widespread application of SCP approaches, there is limited understanding of the types of impacts resulting from related projects, and when and where it is most effective. This is compounded by the absence of a standardized approach to evaluating and reporting on the outcomes of SCP projects. We highlight the challenges of undertaking evaluations of complex planning processes, the current state of knowledge about the outcomes of SCP projects, and emerging opportunities to improve evaluation. There is a need for clarity around theories of change, definitions of SCP and impact, and standardized reporting and information sharing across the discipline. Expected final online publication date for the Annu...","container-title":"Annual Review of Environment and Resources","DOI":"10.1146/annurev-environ-102016-060902","ISSN":"1543-5938","issue":"1","note":"publisher:  Annual Reviews  4139 El Camino Way, PO Box 10139, Palo Alto, California 94303-0139, USA","page":"annurev-environ-102016-060902","title":"The Impact of Systematic Conservation Planning","volume":"42","author":[{"family":"McIntosh","given":"Emma J."},{"family":"Pressey","given":"Robert L."},{"family":"Lloyd","given":"Samuel"},{"family":"Smith","given":"Robert"},{"family":"Grenyer","given":"Richard"}],"issued":{"date-parts":[["2017",11,11]]}}}],"schema":"https://github.com/citation-style-language/schema/raw/master/csl-citation.json"} </w:instrText>
-      </w:r>
-      <w:r>
-        <w:fldChar w:fldCharType="separate"/>
-      </w:r>
-      <w:bookmarkStart w:id="16" w:name="__Fieldmark__396_924499877"/>
-      <w:r>
-        <w:t>(McIntosh et al. 2017)</w:t>
-      </w:r>
-      <w:r>
-        <w:fldChar w:fldCharType="end"/>
-      </w:r>
-      <w:bookmarkEnd w:id="16"/>
+        <w:t>goal of this prioritization problem is</w:t>
+      </w:r>
       <w:r>
         <w:rPr>
           <w:rStyle w:val="apple-converted-space"/>
           <w:shd w:val="clear" w:color="auto" w:fill="FFFFFF"/>
         </w:rPr>
-        <w:t xml:space="preserve">. </w:t>
+        <w:t xml:space="preserve"> </w:t>
       </w:r>
       <w:r>
         <w:rPr>
           <w:rStyle w:val="apple-converted-space"/>
           <w:shd w:val="clear" w:color="auto" w:fill="FFFFFF"/>
         </w:rPr>
-        <w:t>Achieving this goal involves finding the set of planning units that meets</w:t>
+        <w:t>to optimize the trade-off between conservation benefit and socioeconomic cost</w:t>
       </w:r>
       <w:r>
         <w:rPr>
           <w:rStyle w:val="apple-converted-space"/>
           <w:shd w:val="clear" w:color="auto" w:fill="FFFFFF"/>
         </w:rPr>
-        <w:t xml:space="preserve"> the conservation targets</w:t>
-      </w:r>
+        <w:t xml:space="preserve"> </w:t>
+      </w:r>
+      <w:r>
+        <w:fldChar w:fldCharType="begin"/>
+      </w:r>
+      <w:r>
+        <w:instrText xml:space="preserve"> ADDIN ZOTERO_ITEM CSL_CITATION {"citationID":"ipsZgSZw","properties":{"formattedCitation":"(McIntosh et al. 2017)","plainCitation":"(McIntosh et al. 2017)","noteIndex":0},"citationItems":[{"id":868,"uris":["http://zotero.org/users/878981/items/JYAA84DS"],"uri":["http://zotero.org/users/878981/items/JYAA84DS"],"itemData":{"id":868,"type":"article-journal","abstract":"Systematic conservation planning (SCP) is a rapidly advancing discipline aimed at providing decision support for choices between alternate conservation actions. SCP is often used to inform choices about areas to protect, in order to optimize outcomes for biodiversity while minimizing societal costs. Despite the widespread application of SCP approaches, there is limited understanding of the types of impacts resulting from related projects, and when and where it is most effective. This is compounded by the absence of a standardized approach to evaluating and reporting on the outcomes of SCP projects. We highlight the challenges of undertaking evaluations of complex planning processes, the current state of knowledge about the outcomes of SCP projects, and emerging opportunities to improve evaluation. There is a need for clarity around theories of change, definitions of SCP and impact, and standardized reporting and information sharing across the discipline. Expected final online publication date for the Annu...","container-title":"Annual Review of Environment and Resources","DOI":"10.1146/annurev-environ-102016-060902","ISSN":"1543-5938","issue":"1","note":"publisher:  Annual Reviews  4139 El Camino Way, PO Box 10139, Palo Alto, California 94303-0139, USA","page":"annurev-environ-102016-060902","title":"The Impact of Systematic Conservation Planning","volume":"42","author":[{"family":"McIntosh","given":"Emma J."},{"family":"Pressey","given":"Robert L."},{"family":"Lloyd","given":"Samuel"},{"family":"Smith","given":"Robert"},{"family":"Grenyer","given":"Richard"}],"issued":{"date-parts":[["2017",11,11]]}}}],"schema":"https://github.com/citation-style-language/schema/raw/master/csl-citation.json"} </w:instrText>
+      </w:r>
+      <w:r>
+        <w:fldChar w:fldCharType="separate"/>
+      </w:r>
+      <w:bookmarkStart w:id="16" w:name="__Fieldmark__396_924499877"/>
+      <w:r>
+        <w:t>(McIntosh et al. 2017)</w:t>
+      </w:r>
+      <w:r>
+        <w:fldChar w:fldCharType="end"/>
+      </w:r>
+      <w:bookmarkEnd w:id="16"/>
       <w:r>
         <w:rPr>
           <w:rStyle w:val="apple-converted-space"/>
           <w:shd w:val="clear" w:color="auto" w:fill="FFFFFF"/>
         </w:rPr>
-        <w:t xml:space="preserve"> </w:t>
+        <w:t xml:space="preserve">. </w:t>
       </w:r>
       <w:r>
         <w:rPr>
           <w:rStyle w:val="apple-converted-space"/>
           <w:shd w:val="clear" w:color="auto" w:fill="FFFFFF"/>
         </w:rPr>
-        <w:t>for the minimum possible cost</w:t>
+        <w:t>Achieving this goal involves finding the set of planning units that meets</w:t>
       </w:r>
       <w:r>
         <w:rPr>
           <w:rStyle w:val="apple-converted-space"/>
           <w:shd w:val="clear" w:color="auto" w:fill="FFFFFF"/>
         </w:rPr>
-        <w:t xml:space="preserve"> (i.e. min cost: </w:t>
+        <w:t xml:space="preserve"> the conservation targets</w:t>
       </w:r>
       <w:r>
         <w:rPr>
           <w:rStyle w:val="apple-converted-space"/>
           <w:shd w:val="clear" w:color="auto" w:fill="FFFFFF"/>
         </w:rPr>
-        <w:t>such that</w:t>
+        <w:t xml:space="preserve"> </w:t>
       </w:r>
       <w:r>
         <w:rPr>
           <w:rStyle w:val="apple-converted-space"/>
           <w:shd w:val="clear" w:color="auto" w:fill="FFFFFF"/>
         </w:rPr>
-        <w:t xml:space="preserve"> conservation value </w:t>
-      </w:r>
-      <w:r>
-        <w:rPr>
-          <w:lang w:eastAsia="en-CA"/>
-        </w:rPr>
-        <w:t>≥</w:t>
-      </w:r>
-      <w:r>
-        <w:rPr>
-          <w:lang w:eastAsia="en-CA"/>
-        </w:rPr>
-        <w:t xml:space="preserve"> </w:t>
+        <w:t>for the minimum possible cost</w:t>
       </w:r>
       <w:r>
         <w:rPr>
           <w:rStyle w:val="apple-converted-space"/>
           <w:shd w:val="clear" w:color="auto" w:fill="FFFFFF"/>
         </w:rPr>
-        <w:t>target)</w:t>
+        <w:t xml:space="preserve"> (i.e. min cost: </w:t>
       </w:r>
       <w:r>
         <w:rPr>
           <w:rStyle w:val="apple-converted-space"/>
           <w:shd w:val="clear" w:color="auto" w:fill="FFFFFF"/>
         </w:rPr>
-        <w:t>.</w:t>
+        <w:t>such that</w:t>
       </w:r>
       <w:r>
         <w:rPr>
           <w:rStyle w:val="apple-converted-space"/>
           <w:shd w:val="clear" w:color="auto" w:fill="FFFFFF"/>
         </w:rPr>
-        <w:t xml:space="preserve"> Details on the </w:t>
-      </w:r>
-      <w:proofErr w:type="spellStart"/>
+        <w:t xml:space="preserve"> conservation value </w:t>
+      </w:r>
+      <w:r>
+        <w:rPr>
+          <w:lang w:eastAsia="en-CA"/>
+        </w:rPr>
+        <w:t>≥</w:t>
+      </w:r>
+      <w:r>
+        <w:rPr>
+          <w:lang w:eastAsia="en-CA"/>
+        </w:rPr>
+        <w:t xml:space="preserve"> </w:t>
+      </w:r>
       <w:r>
         <w:rPr>
           <w:rStyle w:val="apple-converted-space"/>
           <w:shd w:val="clear" w:color="auto" w:fill="FFFFFF"/>
         </w:rPr>
-        <w:t>Marxan</w:t>
-      </w:r>
-      <w:proofErr w:type="spellEnd"/>
+        <w:t>target)</w:t>
+      </w:r>
       <w:r>
         <w:rPr>
           <w:rStyle w:val="apple-converted-space"/>
           <w:shd w:val="clear" w:color="auto" w:fill="FFFFFF"/>
         </w:rPr>
-        <w:t xml:space="preserve"> problem formulation can be found in </w:t>
+        <w:t>.</w:t>
       </w:r>
       <w:r>
         <w:rPr>
           <w:rStyle w:val="apple-converted-space"/>
           <w:shd w:val="clear" w:color="auto" w:fill="FFFFFF"/>
         </w:rPr>
-        <w:fldChar w:fldCharType="begin"/>
+        <w:t xml:space="preserve"> Details on the Marxan problem formulation can be found in </w:t>
       </w:r>
       <w:r>
         <w:rPr>
           <w:rStyle w:val="apple-converted-space"/>
           <w:shd w:val="clear" w:color="auto" w:fill="FFFFFF"/>
         </w:rPr>
-        <w:instrText xml:space="preserve"> ADDIN ZOTERO_ITEM CSL_CITATION {"citationID":"Ww6Cf3E1","properties":{"formattedCitation":"(Ball et al. 2009)","plainCitation":"(Ball et al. 2009)","dontUpdate":true,"noteIndex":0},"citationItems":[{"id":848,"uris":["http://zotero.org/users/878981/items/HRZ9EATX"],"uri":["http://zotero.org/users/878981/items/HRZ9EATX"],"itemData":{"id":848,"type":"chapter","container-title":"Spatial conservation prioritisation: Quantitative methods and computational tools.","event-place":"Oxford","note":"Citation Key: Ball2009\nissue: 14","page":"185-195","publisher":"Oxford University Press","publisher-place":"Oxford","title":"Marxan and relatives: Software for spatial conservation prioritisation.","author":[{"family":"Ball","given":"I.R. R"},{"family":"Possingham","given":"H.P. P"},{"family":"Watts","given":"M.E. E"}],"editor":[{"family":"Moilanen","given":"A"},{"family":"Wilson","given":"K"},{"family":"Possingham","given":"H P"}],"issued":{"date-parts":[["2009"]]}}}],"schema":"https://github.com/citation-style-language/schema/raw/master/csl-citation.json"} </w:instrText>
+        <w:fldChar w:fldCharType="begin"/>
       </w:r>
       <w:r>
         <w:rPr>
           <w:rStyle w:val="apple-converted-space"/>
           <w:shd w:val="clear" w:color="auto" w:fill="FFFFFF"/>
         </w:rPr>
-        <w:fldChar w:fldCharType="separate"/>
-      </w:r>
-      <w:r>
-        <w:t xml:space="preserve">Ball et al. </w:t>
-      </w:r>
-      <w:r>
-        <w:t>(</w:t>
-      </w:r>
-      <w:r>
-        <w:t>2009)</w:t>
+        <w:instrText xml:space="preserve"> ADDIN ZOTERO_ITEM CSL_CITATION {"citationID":"Ww6Cf3E1","properties":{"formattedCitation":"(Ball et al. 2009)","plainCitation":"(Ball et al. 2009)","dontUpdate":true,"noteIndex":0},"citationItems":[{"id":848,"uris":["http://zotero.org/users/878981/items/HRZ9EATX"],"uri":["http://zotero.org/users/878981/items/HRZ9EATX"],"itemData":{"id":848,"type":"chapter","container-title":"Spatial conservation prioritisation: Quantitative methods and computational tools.","event-place":"Oxford","note":"Citation Key: Ball2009\nissue: 14","page":"185-195","publisher":"Oxford University Press","publisher-place":"Oxford","title":"Marxan and relatives: Software for spatial conservation prioritisation.","author":[{"family":"Ball","given":"I.R. R"},{"family":"Possingham","given":"H.P. P"},{"family":"Watts","given":"M.E. E"}],"editor":[{"family":"Moilanen","given":"A"},{"family":"Wilson","given":"K"},{"family":"Possingham","given":"H P"}],"issued":{"date-parts":[["2009"]]}}}],"schema":"https://github.com/citation-style-language/schema/raw/master/csl-citation.json"} </w:instrText>
       </w:r>
       <w:r>
         <w:rPr>
           <w:rStyle w:val="apple-converted-space"/>
           <w:shd w:val="clear" w:color="auto" w:fill="FFFFFF"/>
         </w:rPr>
-        <w:fldChar w:fldCharType="end"/>
+        <w:fldChar w:fldCharType="separate"/>
+      </w:r>
+      <w:r>
+        <w:t xml:space="preserve">Ball et al. </w:t>
+      </w:r>
+      <w:r>
+        <w:t>(</w:t>
+      </w:r>
+      <w:r>
+        <w:t>2009)</w:t>
       </w:r>
       <w:r>
         <w:rPr>
           <w:rStyle w:val="apple-converted-space"/>
           <w:shd w:val="clear" w:color="auto" w:fill="FFFFFF"/>
         </w:rPr>
-        <w:t xml:space="preserve"> and the ILP formulation in </w:t>
+        <w:fldChar w:fldCharType="end"/>
       </w:r>
       <w:r>
         <w:rPr>
           <w:rStyle w:val="apple-converted-space"/>
           <w:shd w:val="clear" w:color="auto" w:fill="FFFFFF"/>
         </w:rPr>
-        <w:fldChar w:fldCharType="begin"/>
+        <w:t xml:space="preserve"> and the ILP formulation in </w:t>
       </w:r>
       <w:r>
         <w:rPr>
           <w:rStyle w:val="apple-converted-space"/>
           <w:shd w:val="clear" w:color="auto" w:fill="FFFFFF"/>
         </w:rPr>
-        <w:instrText xml:space="preserve"> ADDIN ZOTERO_ITEM CSL_CITATION {"citationID":"78Vv7n6W","properties":{"formattedCitation":"(Beyer et al. 2016)","plainCitation":"(Beyer et al. 2016)","dontUpdate":true,"noteIndex":0},"citationItems":[{"id":49,"uris":["http://zotero.org/users/878981/items/FDYYMXGG"],"uri":["http://zotero.org/users/878981/items/FDYYMXGG"],"itemData":{"id":49,"type":"article-journal","container-title":"Ecological Modelling","note":"publisher: Elsevier","page":"14-22","title":"Solving conservation planning problems with integer linear programming","volume":"328","author":[{"family":"Beyer","given":"Hawthorne L"},{"family":"Dujardin","given":"Yann"},{"family":"Watts","given":"Matthew E"},{"family":"Possingham","given":"Hugh P"}],"issued":{"date-parts":[["2016"]]}}}],"schema":"https://github.com/citation-style-language/schema/raw/master/csl-citation.json"} </w:instrText>
+        <w:fldChar w:fldCharType="begin"/>
       </w:r>
       <w:r>
         <w:rPr>
           <w:rStyle w:val="apple-converted-space"/>
           <w:shd w:val="clear" w:color="auto" w:fill="FFFFFF"/>
         </w:rPr>
-        <w:fldChar w:fldCharType="separate"/>
-      </w:r>
-      <w:r>
-        <w:t xml:space="preserve">Beyer et al. </w:t>
-      </w:r>
-      <w:r>
-        <w:t>(</w:t>
-      </w:r>
-      <w:r>
-        <w:t>2016)</w:t>
+        <w:instrText xml:space="preserve"> ADDIN ZOTERO_ITEM CSL_CITATION {"citationID":"78Vv7n6W","properties":{"formattedCitation":"(Beyer et al. 2016)","plainCitation":"(Beyer et al. 2016)","dontUpdate":true,"noteIndex":0},"citationItems":[{"id":49,"uris":["http://zotero.org/users/878981/items/FDYYMXGG"],"uri":["http://zotero.org/users/878981/items/FDYYMXGG"],"itemData":{"id":49,"type":"article-journal","container-title":"Ecological Modelling","note":"publisher: Elsevier","page":"14-22","title":"Solving conservation planning problems with integer linear programming","volume":"328","author":[{"family":"Beyer","given":"Hawthorne L"},{"family":"Dujardin","given":"Yann"},{"family":"Watts","given":"Matthew E"},{"family":"Possingham","given":"Hugh P"}],"issued":{"date-parts":[["2016"]]}}}],"schema":"https://github.com/citation-style-language/schema/raw/master/csl-citation.json"} </w:instrText>
       </w:r>
       <w:r>
         <w:rPr>
           <w:rStyle w:val="apple-converted-space"/>
           <w:shd w:val="clear" w:color="auto" w:fill="FFFFFF"/>
         </w:rPr>
-        <w:fldChar w:fldCharType="end"/>
+        <w:fldChar w:fldCharType="separate"/>
+      </w:r>
+      <w:r>
+        <w:t xml:space="preserve">Beyer et al. </w:t>
+      </w:r>
+      <w:r>
+        <w:t>(</w:t>
+      </w:r>
+      <w:r>
+        <w:t>2016)</w:t>
       </w:r>
       <w:r>
         <w:rPr>
           <w:rStyle w:val="apple-converted-space"/>
           <w:shd w:val="clear" w:color="auto" w:fill="FFFFFF"/>
         </w:rPr>
-        <w:t>.</w:t>
+        <w:fldChar w:fldCharType="end"/>
       </w:r>
       <w:r>
         <w:rPr>
           <w:rStyle w:val="apple-converted-space"/>
           <w:shd w:val="clear" w:color="auto" w:fill="FFFFFF"/>
         </w:rPr>
-        <w:t xml:space="preserve"> Three key parameters that are important for </w:t>
-      </w:r>
-      <w:proofErr w:type="spellStart"/>
+        <w:t>.</w:t>
+      </w:r>
       <w:r>
         <w:rPr>
           <w:rStyle w:val="apple-converted-space"/>
           <w:shd w:val="clear" w:color="auto" w:fill="FFFFFF"/>
         </w:rPr>
-        <w:t>Marxan</w:t>
-      </w:r>
-      <w:proofErr w:type="spellEnd"/>
+        <w:t xml:space="preserve"> Three key parameters that are important for Marxan analysis, which we also use here are: species penalty factor, number of iterations</w:t>
+      </w:r>
       <w:r>
         <w:rPr>
           <w:rStyle w:val="apple-converted-space"/>
           <w:shd w:val="clear" w:color="auto" w:fill="FFFFFF"/>
         </w:rPr>
-        <w:t xml:space="preserve"> analysis, which we also use here are: species penalty factor, number of iterations</w:t>
+        <w:t>,</w:t>
       </w:r>
       <w:r>
         <w:rPr>
           <w:rStyle w:val="apple-converted-space"/>
           <w:shd w:val="clear" w:color="auto" w:fill="FFFFFF"/>
         </w:rPr>
-        <w:t>,</w:t>
+        <w:t xml:space="preserve"> and number of restarts </w:t>
       </w:r>
       <w:r>
         <w:rPr>
           <w:rStyle w:val="apple-converted-space"/>
           <w:shd w:val="clear" w:color="auto" w:fill="FFFFFF"/>
         </w:rPr>
-        <w:t xml:space="preserve"> and number of restarts </w:t>
+        <w:fldChar w:fldCharType="begin"/>
       </w:r>
       <w:r>
         <w:rPr>
           <w:rStyle w:val="apple-converted-space"/>
           <w:shd w:val="clear" w:color="auto" w:fill="FFFFFF"/>
         </w:rPr>
-        <w:fldChar w:fldCharType="begin"/>
+        <w:instrText xml:space="preserve"> ADDIN ZOTERO_ITEM CSL_CITATION {"citationID":"HbquMT1e","properties":{"formattedCitation":"(Ardron et al. 2010)","plainCitation":"(Ardron et al. 2010)","noteIndex":0},"citationItems":[{"id":122,"uris":["http://zotero.org/users/878981/items/GIJGKVS6"],"uri":["http://zotero.org/users/878981/items/GIJGKVS6"],"itemData":{"id":122,"type":"book","event-place":"Victoria, BC, Canada","note":"Citation Key: Ardron2010","number-of-pages":"165","publisher":"Pacific Marine Analysis and Research Association","publisher-place":"Victoria, BC, Canada","title":"Marxan Good Practices Handbook, Version 2","editor":[{"family":"Ardron","given":"Jeff A"},{"family":"Possingham","given":"Hugh P"},{"family":"Klein","given":"Carissa J"}],"issued":{"date-parts":[["2010"]]}}}],"schema":"https://github.com/citation-style-language/schema/raw/master/csl-citation.json"} </w:instrText>
       </w:r>
       <w:r>
         <w:rPr>
           <w:rStyle w:val="apple-converted-space"/>
           <w:shd w:val="clear" w:color="auto" w:fill="FFFFFF"/>
         </w:rPr>
-        <w:instrText xml:space="preserve"> ADDIN ZOTERO_ITEM CSL_CITATION {"citationID":"HbquMT1e","properties":{"formattedCitation":"(Ardron et al. 2010)","plainCitation":"(Ardron et al. 2010)","noteIndex":0},"citationItems":[{"id":122,"uris":["http://zotero.org/users/878981/items/GIJGKVS6"],"uri":["http://zotero.org/users/878981/items/GIJGKVS6"],"itemData":{"id":122,"type":"book","event-place":"Victoria, BC, Canada","note":"Citation Key: Ardron2010","number-of-pages":"165","publisher":"Pacific Marine Analysis and Research Association","publisher-place":"Victoria, BC, Canada","title":"Marxan Good Practices Handbook, Version 2","editor":[{"family":"Ardron","given":"Jeff A"},{"family":"Possingham","given":"Hugh P"},{"family":"Klein","given":"Carissa J"}],"issued":{"date-parts":[["2010"]]}}}],"schema":"https://github.com/citation-style-language/schema/raw/master/csl-citation.json"} </w:instrText>
+        <w:fldChar w:fldCharType="separate"/>
+      </w:r>
+      <w:r>
+        <w:t>(Ardron et al. 2010)</w:t>
       </w:r>
       <w:r>
         <w:rPr>
           <w:rStyle w:val="apple-converted-space"/>
           <w:shd w:val="clear" w:color="auto" w:fill="FFFFFF"/>
         </w:rPr>
-        <w:fldChar w:fldCharType="separate"/>
-      </w:r>
-      <w:r>
-        <w:t>(Ardron et al. 2010)</w:t>
+        <w:fldChar w:fldCharType="end"/>
       </w:r>
       <w:r>
         <w:rPr>
           <w:rStyle w:val="apple-converted-space"/>
           <w:shd w:val="clear" w:color="auto" w:fill="FFFFFF"/>
         </w:rPr>
-        <w:fldChar w:fldCharType="end"/>
+        <w:t xml:space="preserve">. </w:t>
       </w:r>
       <w:r>
         <w:rPr>
           <w:rStyle w:val="apple-converted-space"/>
           <w:shd w:val="clear" w:color="auto" w:fill="FFFFFF"/>
         </w:rPr>
-        <w:t xml:space="preserve">. </w:t>
+        <w:t>Briefly, the species penalty factor is the penalty given to a reserve system for not adequately representing a feature, the number of iterations determines how long the annealing algorithms will run</w:t>
       </w:r>
       <w:r>
         <w:rPr>
           <w:rStyle w:val="apple-converted-space"/>
           <w:shd w:val="clear" w:color="auto" w:fill="FFFFFF"/>
         </w:rPr>
-        <w:t>Briefly, the species penalty factor is the penalty given to a reserve system for not adequately representing a feature, the number of iterations determines how long the annealing algorithms will run</w:t>
-      </w:r>
-      <w:r>
-        <w:rPr>
-          <w:rStyle w:val="apple-converted-space"/>
-          <w:shd w:val="clear" w:color="auto" w:fill="FFFFFF"/>
-        </w:rPr>
-        <w:t xml:space="preserve">, and the number of restarts determines how many different solutions </w:t>
-      </w:r>
-      <w:proofErr w:type="spellStart"/>
-      <w:r>
-        <w:rPr>
-          <w:rStyle w:val="apple-converted-space"/>
-          <w:shd w:val="clear" w:color="auto" w:fill="FFFFFF"/>
-        </w:rPr>
-        <w:t>Marxan</w:t>
-      </w:r>
-      <w:proofErr w:type="spellEnd"/>
-      <w:r>
-        <w:rPr>
-          <w:rStyle w:val="apple-converted-space"/>
-          <w:shd w:val="clear" w:color="auto" w:fill="FFFFFF"/>
-        </w:rPr>
-        <w:t xml:space="preserve"> will generate.</w:t>
+        <w:t>, and the number of restarts determines how many different solutions Marxan will generate.</w:t>
       </w:r>
       <w:r>
         <w:rPr>
@@ -3712,21 +3399,7 @@
         <w:rPr>
           <w:lang w:val="en-CA"/>
         </w:rPr>
-        <w:t xml:space="preserve">, </w:t>
-      </w:r>
-      <w:proofErr w:type="spellStart"/>
-      <w:r>
-        <w:rPr>
-          <w:lang w:val="en-CA"/>
-        </w:rPr>
-        <w:t>Gurobi</w:t>
-      </w:r>
-      <w:proofErr w:type="spellEnd"/>
-      <w:r>
-        <w:rPr>
-          <w:lang w:val="en-CA"/>
-        </w:rPr>
-        <w:t xml:space="preserve"> </w:t>
+        <w:t xml:space="preserve">, Gurobi </w:t>
       </w:r>
       <w:r>
         <w:fldChar w:fldCharType="begin"/>
@@ -3749,21 +3422,7 @@
         <w:rPr>
           <w:lang w:val="en-CA"/>
         </w:rPr>
-        <w:t xml:space="preserve">. In a recent benchmark study, </w:t>
-      </w:r>
-      <w:proofErr w:type="spellStart"/>
-      <w:r>
-        <w:rPr>
-          <w:lang w:val="en-CA"/>
-        </w:rPr>
-        <w:t>Gurobi</w:t>
-      </w:r>
-      <w:proofErr w:type="spellEnd"/>
-      <w:r>
-        <w:rPr>
-          <w:lang w:val="en-CA"/>
-        </w:rPr>
-        <w:t xml:space="preserve"> outperformed other solver packages for more complex formulations and a practical use-case </w:t>
+        <w:t xml:space="preserve">. In a recent benchmark study, Gurobi outperformed other solver packages for more complex formulations and a practical use-case </w:t>
       </w:r>
       <w:r>
         <w:fldChar w:fldCharType="begin"/>
@@ -3809,49 +3468,13 @@
         <w:rPr>
           <w:lang w:val="en-CA"/>
         </w:rPr>
-        <w:t xml:space="preserve">. Both </w:t>
-      </w:r>
-      <w:proofErr w:type="spellStart"/>
-      <w:r>
-        <w:rPr>
-          <w:lang w:val="en-CA"/>
-        </w:rPr>
-        <w:t>Gurobi</w:t>
-      </w:r>
-      <w:proofErr w:type="spellEnd"/>
-      <w:r>
-        <w:rPr>
-          <w:lang w:val="en-CA"/>
-        </w:rPr>
-        <w:t xml:space="preserve"> and SYMPHONY can be used from R. For </w:t>
-      </w:r>
-      <w:proofErr w:type="spellStart"/>
-      <w:r>
-        <w:rPr>
-          <w:lang w:val="en-CA"/>
-        </w:rPr>
-        <w:t>Gurobi</w:t>
-      </w:r>
-      <w:proofErr w:type="spellEnd"/>
-      <w:r>
-        <w:rPr>
-          <w:lang w:val="en-CA"/>
-        </w:rPr>
-        <w:t xml:space="preserve"> we used the R package provided with the software (</w:t>
-      </w:r>
-      <w:proofErr w:type="spellStart"/>
-      <w:r>
-        <w:rPr>
-          <w:lang w:val="en-CA"/>
-        </w:rPr>
-        <w:t>Gurobi</w:t>
-      </w:r>
-      <w:proofErr w:type="spellEnd"/>
-      <w:r>
-        <w:rPr>
-          <w:lang w:val="en-CA"/>
-        </w:rPr>
-        <w:t xml:space="preserve"> </w:t>
+        <w:t>. Both Gurobi and SYMPHONY can be used from R. For Gurobi we used the R package provided with the software (</w:t>
+      </w:r>
+      <w:r>
+        <w:rPr>
+          <w:lang w:val="en-CA"/>
+        </w:rPr>
+        <w:t xml:space="preserve">Gurobi </w:t>
       </w:r>
       <w:r>
         <w:rPr>
@@ -3863,21 +3486,7 @@
         <w:rPr>
           <w:lang w:val="en-CA"/>
         </w:rPr>
-        <w:t xml:space="preserve">8.1-0) and for SYMPHONY the </w:t>
-      </w:r>
-      <w:proofErr w:type="spellStart"/>
-      <w:r>
-        <w:rPr>
-          <w:lang w:val="en-CA"/>
-        </w:rPr>
-        <w:t>Rsymphony</w:t>
-      </w:r>
-      <w:proofErr w:type="spellEnd"/>
-      <w:r>
-        <w:rPr>
-          <w:lang w:val="en-CA"/>
-        </w:rPr>
-        <w:t xml:space="preserve"> package </w:t>
+        <w:t xml:space="preserve">8.1-0) and for SYMPHONY the Rsymphony package </w:t>
       </w:r>
       <w:r>
         <w:fldChar w:fldCharType="begin"/>
@@ -3923,39 +3532,17 @@
         </w:rPr>
         <w:t xml:space="preserve"> We used the </w:t>
       </w:r>
-      <w:proofErr w:type="spellStart"/>
-      <w:r>
-        <w:rPr>
-          <w:lang w:val="en-CA"/>
-        </w:rPr>
-        <w:t>prioritizr</w:t>
-      </w:r>
-      <w:proofErr w:type="spellEnd"/>
-      <w:r>
-        <w:rPr>
-          <w:lang w:val="en-CA"/>
-        </w:rPr>
-        <w:t xml:space="preserve"> R package to solve ILP problems </w:t>
-      </w:r>
-      <w:r>
-        <w:rPr>
-          <w:lang w:val="en-CA"/>
-        </w:rPr>
-        <w:t xml:space="preserve">for both </w:t>
-      </w:r>
-      <w:proofErr w:type="spellStart"/>
-      <w:r>
-        <w:rPr>
-          <w:lang w:val="en-CA"/>
-        </w:rPr>
-        <w:t>Gurobi</w:t>
-      </w:r>
-      <w:proofErr w:type="spellEnd"/>
-      <w:r>
-        <w:rPr>
-          <w:lang w:val="en-CA"/>
-        </w:rPr>
-        <w:t xml:space="preserve"> and SYMPHONY solvers</w:t>
+      <w:r>
+        <w:rPr>
+          <w:lang w:val="en-CA"/>
+        </w:rPr>
+        <w:t xml:space="preserve">prioritizr R package to solve ILP problems </w:t>
+      </w:r>
+      <w:r>
+        <w:rPr>
+          <w:lang w:val="en-CA"/>
+        </w:rPr>
+        <w:t>for both Gurobi and SYMPHONY solvers</w:t>
       </w:r>
       <w:r>
         <w:rPr>
@@ -4037,49 +3624,7 @@
         <w:rPr>
           <w:lang w:val="en-CA"/>
         </w:rPr>
-        <w:t xml:space="preserve">We investigated a range of scenarios that were computationally feasible for this study. For both </w:t>
-      </w:r>
-      <w:proofErr w:type="spellStart"/>
-      <w:r>
-        <w:rPr>
-          <w:lang w:val="en-CA"/>
-        </w:rPr>
-        <w:t>Marxan</w:t>
-      </w:r>
-      <w:proofErr w:type="spellEnd"/>
-      <w:r>
-        <w:rPr>
-          <w:lang w:val="en-CA"/>
-        </w:rPr>
-        <w:t xml:space="preserve"> and </w:t>
-      </w:r>
-      <w:proofErr w:type="spellStart"/>
-      <w:r>
-        <w:rPr>
-          <w:lang w:val="en-CA"/>
-        </w:rPr>
-        <w:t>prioritzr</w:t>
-      </w:r>
-      <w:proofErr w:type="spellEnd"/>
-      <w:r>
-        <w:rPr>
-          <w:lang w:val="en-CA"/>
-        </w:rPr>
-        <w:t xml:space="preserve"> we created the following range of scenarios: </w:t>
-      </w:r>
-      <w:proofErr w:type="spellStart"/>
-      <w:r>
-        <w:rPr>
-          <w:lang w:val="en-CA"/>
-        </w:rPr>
-        <w:t>i</w:t>
-      </w:r>
-      <w:proofErr w:type="spellEnd"/>
-      <w:r>
-        <w:rPr>
-          <w:lang w:val="en-CA"/>
-        </w:rPr>
-        <w:t xml:space="preserve">) vary conservation targets between 10 and 90% </w:t>
+        <w:t xml:space="preserve">We investigated a range of scenarios that were computationally feasible for this study. For both Marxan and prioritzr we created the following range of scenarios: i) vary conservation targets between 10 and 90% </w:t>
       </w:r>
       <w:r>
         <w:rPr>
@@ -4151,16 +3696,8 @@
         <w:rPr>
           <w:lang w:val="en-CA"/>
         </w:rPr>
-        <w:t xml:space="preserve">. For </w:t>
-      </w:r>
-      <w:proofErr w:type="spellStart"/>
-      <w:r>
-        <w:rPr>
-          <w:lang w:val="en-CA"/>
-        </w:rPr>
-        <w:t>Marxan</w:t>
-      </w:r>
-      <w:proofErr w:type="spellEnd"/>
+        <w:t>. For Marxan</w:t>
+      </w:r>
       <w:r>
         <w:rPr>
           <w:lang w:val="en-CA"/>
@@ -4171,21 +3708,7 @@
         <w:rPr>
           <w:lang w:val="en-CA"/>
         </w:rPr>
-        <w:t xml:space="preserve"> we also varied two additional parameters, </w:t>
-      </w:r>
-      <w:proofErr w:type="spellStart"/>
-      <w:r>
-        <w:rPr>
-          <w:lang w:val="en-CA"/>
-        </w:rPr>
-        <w:t>i</w:t>
-      </w:r>
-      <w:proofErr w:type="spellEnd"/>
-      <w:r>
-        <w:rPr>
-          <w:lang w:val="en-CA"/>
-        </w:rPr>
-        <w:t xml:space="preserve">) </w:t>
+        <w:t xml:space="preserve"> we also varied two additional parameters, i) </w:t>
       </w:r>
       <w:r>
         <w:rPr>
@@ -4355,16 +3878,8 @@
         <w:rPr>
           <w:lang w:val="en-CA"/>
         </w:rPr>
-        <w:t xml:space="preserve">700 scenarios investigated in </w:t>
-      </w:r>
-      <w:proofErr w:type="spellStart"/>
-      <w:r>
-        <w:rPr>
-          <w:lang w:val="en-CA"/>
-        </w:rPr>
-        <w:t>Marxan</w:t>
-      </w:r>
-      <w:proofErr w:type="spellEnd"/>
+        <w:t>700 scenarios investigated in Marxan</w:t>
+      </w:r>
       <w:r>
         <w:rPr>
           <w:lang w:val="en-CA"/>
@@ -4375,21 +3890,7 @@
         <w:rPr>
           <w:lang w:val="en-CA"/>
         </w:rPr>
-        <w:t xml:space="preserve">. As the processing time for the most complex problem in </w:t>
-      </w:r>
-      <w:proofErr w:type="spellStart"/>
-      <w:r>
-        <w:rPr>
-          <w:lang w:val="en-CA"/>
-        </w:rPr>
-        <w:t>Marxan</w:t>
-      </w:r>
-      <w:proofErr w:type="spellEnd"/>
-      <w:r>
-        <w:rPr>
-          <w:lang w:val="en-CA"/>
-        </w:rPr>
-        <w:t xml:space="preserve"> (90% </w:t>
+        <w:t xml:space="preserve">. As the processing time for the most complex problem in Marxan (90% </w:t>
       </w:r>
       <w:r>
         <w:rPr>
@@ -4457,16 +3958,8 @@
         <w:rPr>
           <w:lang w:val="en-CA"/>
         </w:rPr>
-        <w:t xml:space="preserve">is within the range of previous studies using </w:t>
-      </w:r>
-      <w:proofErr w:type="spellStart"/>
-      <w:r>
-        <w:rPr>
-          <w:lang w:val="en-CA"/>
-        </w:rPr>
-        <w:t>Marxan</w:t>
-      </w:r>
-      <w:proofErr w:type="spellEnd"/>
+        <w:t>is within the range of previous studies using Marxan</w:t>
+      </w:r>
       <w:r>
         <w:rPr>
           <w:lang w:val="en-CA"/>
@@ -4627,41 +4120,13 @@
         <w:rPr>
           <w:lang w:val="en-CA"/>
         </w:rPr>
-        <w:t xml:space="preserve">We randomly selected a 225 x 225 pixel region of the study area to generate a problem with 50, 625 planning units, the maximum recommended for </w:t>
-      </w:r>
-      <w:proofErr w:type="spellStart"/>
-      <w:r>
-        <w:rPr>
-          <w:lang w:val="en-CA"/>
-        </w:rPr>
-        <w:t>Marxan</w:t>
-      </w:r>
-      <w:proofErr w:type="spellEnd"/>
-      <w:r>
-        <w:rPr>
-          <w:lang w:val="en-CA"/>
-        </w:rPr>
-        <w:t xml:space="preserve">. </w:t>
-      </w:r>
-      <w:r>
-        <w:rPr>
-          <w:lang w:val="en-CA"/>
-        </w:rPr>
-        <w:t xml:space="preserve">After initial calibration we set the number of features/species to 72, SPF to 25 and number of iterations for </w:t>
-      </w:r>
-      <w:proofErr w:type="spellStart"/>
-      <w:r>
-        <w:rPr>
-          <w:lang w:val="en-CA"/>
-        </w:rPr>
-        <w:t>Marxan</w:t>
-      </w:r>
-      <w:proofErr w:type="spellEnd"/>
-      <w:r>
-        <w:rPr>
-          <w:lang w:val="en-CA"/>
-        </w:rPr>
-        <w:t xml:space="preserve"> to 10</w:t>
+        <w:t xml:space="preserve">We randomly selected a 225 x 225 pixel region of the study area to generate a problem with 50, 625 planning units, the maximum recommended for Marxan. </w:t>
+      </w:r>
+      <w:r>
+        <w:rPr>
+          <w:lang w:val="en-CA"/>
+        </w:rPr>
+        <w:t>After initial calibration we set the number of features/species to 72, SPF to 25 and number of iterations for Marxan to 10</w:t>
       </w:r>
       <w:r>
         <w:rPr>
@@ -4738,13 +4203,15 @@
         <w:rPr>
           <w:lang w:val="en-CA"/>
         </w:rPr>
-        <w:t>ata, scripts and full results are available here:</w:t>
-      </w:r>
-      <w:r>
-        <w:rPr>
-          <w:lang w:val="en-CA"/>
-        </w:rPr>
-        <w:t xml:space="preserve"> </w:t>
+        <w:t xml:space="preserve">ata, scripts and full results are available </w:t>
+      </w:r>
+      <w:bookmarkStart w:id="22" w:name="_GoBack"/>
+      <w:bookmarkEnd w:id="22"/>
+      <w:r>
+        <w:rPr>
+          <w:lang w:val="en-CA"/>
+        </w:rPr>
+        <w:t>online (</w:t>
       </w:r>
       <w:hyperlink r:id="rId11" w:history="1">
         <w:r>
@@ -4758,7 +4225,7 @@
         <w:rPr>
           <w:lang w:val="en-CA"/>
         </w:rPr>
-        <w:t xml:space="preserve"> </w:t>
+        <w:t>) and will be archived in a persistent repository with a DOI pending acceptance of the manuscript.</w:t>
       </w:r>
     </w:p>
     <w:p>
@@ -4792,238 +4259,206 @@
         <w:ind w:firstLine="720"/>
       </w:pPr>
       <w:r>
-        <w:t>ILP algorithms (</w:t>
-      </w:r>
-      <w:proofErr w:type="spellStart"/>
-      <w:r>
-        <w:t>Gurobi</w:t>
-      </w:r>
-      <w:proofErr w:type="spellEnd"/>
+        <w:t xml:space="preserve">ILP algorithms (Gurobi, </w:t>
+      </w:r>
+      <w:r>
+        <w:rPr>
+          <w:caps/>
+        </w:rPr>
+        <w:t>Symphony</w:t>
+      </w:r>
+      <w:r>
+        <w:t xml:space="preserve">) outperformed SA (Marxan) in terms of </w:t>
+      </w:r>
+      <w:r>
+        <w:t xml:space="preserve">their ability to find </w:t>
+      </w:r>
+      <w:r>
+        <w:t xml:space="preserve">minimal cost </w:t>
+      </w:r>
+      <w:r>
+        <w:t>solutions</w:t>
+      </w:r>
+      <w:r>
+        <w:t xml:space="preserve"> across all scenario</w:t>
+      </w:r>
+      <w:r>
+        <w:t xml:space="preserve">s that met </w:t>
+      </w:r>
+      <w:r>
+        <w:t xml:space="preserve">conservation </w:t>
+      </w:r>
+      <w:r>
+        <w:t>targets</w:t>
+      </w:r>
+      <w:r>
+        <w:t xml:space="preserve">. </w:t>
+      </w:r>
+      <w:r>
+        <w:t xml:space="preserve">Through </w:t>
+      </w:r>
+      <w:r>
+        <w:lastRenderedPageBreak/>
+        <w:t xml:space="preserve">finding </w:t>
+      </w:r>
+      <w:r>
+        <w:t xml:space="preserve">optimal </w:t>
+      </w:r>
+      <w:r>
+        <w:t>solutions, using ILP</w:t>
+      </w:r>
+      <w:r>
+        <w:t xml:space="preserve"> </w:t>
+      </w:r>
+      <w:r>
+        <w:t xml:space="preserve">resulted in </w:t>
+      </w:r>
+      <w:r>
+        <w:t xml:space="preserve">cost savings ranging from </w:t>
+      </w:r>
+      <w:r>
+        <w:t>0.8</w:t>
+      </w:r>
+      <w:r>
+        <w:t>%</w:t>
+      </w:r>
+      <w:r>
+        <w:t xml:space="preserve"> to </w:t>
+      </w:r>
+      <w:r>
+        <w:t>4,369</w:t>
+      </w:r>
+      <w:r>
+        <w:t>%</w:t>
+      </w:r>
+      <w:r>
+        <w:t xml:space="preserve"> (</w:t>
+      </w:r>
+      <w:r>
+        <w:t>median 72.7</w:t>
+      </w:r>
+      <w:r>
+        <w:t>%)</w:t>
+      </w:r>
+      <w:r>
+        <w:t>.</w:t>
+      </w:r>
+      <w:r>
+        <w:t xml:space="preserve"> When we restricted results to only take into account calibrated Marxan scenarios (number of iterations &gt; 100,000 and species penalty factor 5 or 25), </w:t>
+      </w:r>
+      <w:r>
+        <w:t xml:space="preserve">the range of savings was reduced to </w:t>
+      </w:r>
+      <w:r>
+        <w:t>0.8</w:t>
+      </w:r>
+      <w:r>
+        <w:t>%</w:t>
+      </w:r>
+      <w:r>
+        <w:t xml:space="preserve"> to </w:t>
+      </w:r>
+      <w:r>
+        <w:t>52.5</w:t>
+      </w:r>
+      <w:r>
+        <w:t xml:space="preserve">% (median </w:t>
+      </w:r>
+      <w:r>
+        <w:t>12.6</w:t>
+      </w:r>
+      <w:r>
+        <w:t>%</w:t>
+      </w:r>
       <w:r>
         <w:t xml:space="preserve">, </w:t>
       </w:r>
       <w:r>
-        <w:rPr>
-          <w:caps/>
-        </w:rPr>
-        <w:t>Symphony</w:t>
-      </w:r>
-      <w:r>
-        <w:t>) outperformed SA (</w:t>
-      </w:r>
-      <w:proofErr w:type="spellStart"/>
-      <w:r>
-        <w:t>Marxan</w:t>
-      </w:r>
-      <w:proofErr w:type="spellEnd"/>
-      <w:r>
-        <w:t xml:space="preserve">) in terms of </w:t>
-      </w:r>
-      <w:r>
-        <w:t xml:space="preserve">their ability to find </w:t>
-      </w:r>
-      <w:r>
-        <w:t xml:space="preserve">minimal cost </w:t>
-      </w:r>
-      <w:r>
-        <w:t>solutions</w:t>
-      </w:r>
-      <w:r>
-        <w:t xml:space="preserve"> across all scenario</w:t>
-      </w:r>
-      <w:r>
-        <w:t xml:space="preserve">s that met </w:t>
-      </w:r>
-      <w:r>
-        <w:t xml:space="preserve">conservation </w:t>
-      </w:r>
-      <w:r>
-        <w:t>targets</w:t>
-      </w:r>
-      <w:r>
-        <w:t xml:space="preserve">. </w:t>
-      </w:r>
-      <w:r>
-        <w:t xml:space="preserve">Through finding </w:t>
-      </w:r>
-      <w:r>
-        <w:t xml:space="preserve">optimal </w:t>
-      </w:r>
-      <w:r>
-        <w:t>solutions, using ILP</w:t>
+        <w:t xml:space="preserve">Appendix S1: </w:t>
+      </w:r>
+      <w:r>
+        <w:t>Figure S</w:t>
+      </w:r>
+      <w:r>
+        <w:t>2</w:t>
+      </w:r>
+      <w:r>
+        <w:t xml:space="preserve">). </w:t>
+      </w:r>
+      <w:r>
+        <w:t>For example, a</w:t>
+      </w:r>
+      <w:r>
+        <w:t>t the 30% protection target</w:t>
       </w:r>
       <w:r>
         <w:t xml:space="preserve"> </w:t>
       </w:r>
       <w:r>
-        <w:t xml:space="preserve">resulted in </w:t>
-      </w:r>
-      <w:r>
-        <w:t xml:space="preserve">cost savings ranging from </w:t>
-      </w:r>
-      <w:r>
-        <w:t>0.8</w:t>
-      </w:r>
-      <w:r>
-        <w:t>%</w:t>
-      </w:r>
-      <w:r>
-        <w:t xml:space="preserve"> to </w:t>
-      </w:r>
-      <w:r>
-        <w:t>4,369</w:t>
-      </w:r>
-      <w:r>
-        <w:t>%</w:t>
+        <w:t>ILP solvers resulted in solutions that were $144</w:t>
+      </w:r>
+      <w:r>
+        <w:t xml:space="preserve"> million</w:t>
+      </w:r>
+      <w:r>
+        <w:t xml:space="preserve"> cheaper than SA (Figure 1</w:t>
+      </w:r>
+      <w:r>
+        <w:t>a</w:t>
+      </w:r>
+      <w:r>
+        <w:t xml:space="preserve">). With </w:t>
+      </w:r>
+      <w:r>
+        <w:t>these savings</w:t>
+      </w:r>
+      <w:r>
+        <w:t xml:space="preserve"> an additional 3</w:t>
+      </w:r>
+      <w:r>
+        <w:t>,</w:t>
+      </w:r>
+      <w:r>
+        <w:t xml:space="preserve">039 ha could be protected </w:t>
+      </w:r>
+      <w:r>
+        <w:t xml:space="preserve">(53,934 ha vs 50,895 ha) </w:t>
+      </w:r>
+      <w:r>
+        <w:t xml:space="preserve">using an ILP </w:t>
+      </w:r>
+      <w:r>
+        <w:t>algorithm</w:t>
+      </w:r>
+      <w:r>
+        <w:t xml:space="preserve"> by raising the </w:t>
+      </w:r>
+      <w:r>
+        <w:t xml:space="preserve">representation </w:t>
+      </w:r>
+      <w:r>
+        <w:t>target</w:t>
+      </w:r>
+      <w:r>
+        <w:t>s</w:t>
+      </w:r>
+      <w:r>
+        <w:t xml:space="preserve"> until the </w:t>
+      </w:r>
+      <w:r>
+        <w:t xml:space="preserve">cost of the </w:t>
+      </w:r>
+      <w:r>
+        <w:t xml:space="preserve">resulting solution </w:t>
+      </w:r>
+      <w:r>
+        <w:t>matched that</w:t>
       </w:r>
       <w:r>
         <w:t xml:space="preserve"> </w:t>
       </w:r>
       <w:r>
-        <w:lastRenderedPageBreak/>
-        <w:t>(</w:t>
-      </w:r>
-      <w:r>
-        <w:t>median 72.7</w:t>
-      </w:r>
-      <w:r>
-        <w:t>%)</w:t>
-      </w:r>
-      <w:r>
-        <w:t>.</w:t>
-      </w:r>
-      <w:r>
-        <w:t xml:space="preserve"> When we restricted results to only take into account calibrated </w:t>
-      </w:r>
-      <w:proofErr w:type="spellStart"/>
-      <w:r>
-        <w:t>Marxan</w:t>
-      </w:r>
-      <w:proofErr w:type="spellEnd"/>
-      <w:r>
-        <w:t xml:space="preserve"> scenarios (number of iterations &gt; 100,000 and species penalty factor 5 or 25), </w:t>
-      </w:r>
-      <w:r>
-        <w:t xml:space="preserve">the range of savings was reduced to </w:t>
-      </w:r>
-      <w:r>
-        <w:t>0.8</w:t>
-      </w:r>
-      <w:r>
-        <w:t>%</w:t>
-      </w:r>
-      <w:r>
-        <w:t xml:space="preserve"> to </w:t>
-      </w:r>
-      <w:r>
-        <w:t>52.5</w:t>
-      </w:r>
-      <w:r>
-        <w:t xml:space="preserve">% (median </w:t>
-      </w:r>
-      <w:r>
-        <w:t>12.6</w:t>
-      </w:r>
-      <w:r>
-        <w:t>%</w:t>
-      </w:r>
-      <w:r>
-        <w:t xml:space="preserve">, </w:t>
-      </w:r>
-      <w:r>
-        <w:t xml:space="preserve">Appendix S1: </w:t>
-      </w:r>
-      <w:r>
-        <w:t>Figure S</w:t>
-      </w:r>
-      <w:r>
-        <w:t>2</w:t>
-      </w:r>
-      <w:r>
-        <w:t xml:space="preserve">). </w:t>
-      </w:r>
-      <w:r>
-        <w:t>For example, a</w:t>
-      </w:r>
-      <w:r>
-        <w:t>t the 30% protection target</w:t>
-      </w:r>
-      <w:r>
-        <w:t xml:space="preserve"> </w:t>
-      </w:r>
-      <w:r>
-        <w:t>ILP solvers resulted in solutions that were $144</w:t>
-      </w:r>
-      <w:r>
-        <w:t xml:space="preserve"> million</w:t>
-      </w:r>
-      <w:r>
-        <w:t xml:space="preserve"> cheaper than SA (Figure 1</w:t>
-      </w:r>
-      <w:r>
-        <w:t>a</w:t>
-      </w:r>
-      <w:r>
-        <w:t xml:space="preserve">). With </w:t>
-      </w:r>
-      <w:r>
-        <w:t>these savings</w:t>
-      </w:r>
-      <w:r>
-        <w:t xml:space="preserve"> an additional 3</w:t>
-      </w:r>
-      <w:r>
-        <w:t>,</w:t>
-      </w:r>
-      <w:r>
-        <w:t xml:space="preserve">039 ha could be protected </w:t>
-      </w:r>
-      <w:r>
-        <w:t xml:space="preserve">(53,934 ha vs 50,895 ha) </w:t>
-      </w:r>
-      <w:r>
-        <w:t xml:space="preserve">using an ILP </w:t>
-      </w:r>
-      <w:r>
-        <w:t>algorithm</w:t>
-      </w:r>
-      <w:r>
-        <w:t xml:space="preserve"> by raising the </w:t>
-      </w:r>
-      <w:r>
-        <w:t xml:space="preserve">representation </w:t>
-      </w:r>
-      <w:r>
-        <w:t>target</w:t>
-      </w:r>
-      <w:r>
-        <w:t>s</w:t>
-      </w:r>
-      <w:r>
-        <w:t xml:space="preserve"> until the </w:t>
-      </w:r>
-      <w:r>
-        <w:t xml:space="preserve">cost of the </w:t>
-      </w:r>
-      <w:r>
-        <w:t xml:space="preserve">resulting solution </w:t>
-      </w:r>
-      <w:r>
-        <w:t>matched that</w:t>
-      </w:r>
-      <w:r>
-        <w:t xml:space="preserve"> </w:t>
-      </w:r>
-      <w:r>
-        <w:t xml:space="preserve">of the </w:t>
-      </w:r>
-      <w:proofErr w:type="spellStart"/>
-      <w:r>
-        <w:t>Marxan</w:t>
-      </w:r>
-      <w:proofErr w:type="spellEnd"/>
-      <w:r>
-        <w:t xml:space="preserve"> solution</w:t>
+        <w:t>of the Marxan solution</w:t>
       </w:r>
       <w:r>
         <w:t xml:space="preserve"> using SA</w:t>
@@ -5105,31 +4540,7 @@
         <w:ind w:firstLine="720"/>
       </w:pPr>
       <w:r>
-        <w:t xml:space="preserve">The shortest processing times were achieved using the </w:t>
-      </w:r>
-      <w:proofErr w:type="spellStart"/>
-      <w:r>
-        <w:t>prioritizr</w:t>
-      </w:r>
-      <w:proofErr w:type="spellEnd"/>
-      <w:r>
-        <w:t xml:space="preserve"> package and the commercial solver </w:t>
-      </w:r>
-      <w:proofErr w:type="spellStart"/>
-      <w:r>
-        <w:t>Gurobi</w:t>
-      </w:r>
-      <w:proofErr w:type="spellEnd"/>
-      <w:r>
-        <w:t xml:space="preserve">, followed by </w:t>
-      </w:r>
-      <w:proofErr w:type="spellStart"/>
-      <w:r>
-        <w:t>prioritizr</w:t>
-      </w:r>
-      <w:proofErr w:type="spellEnd"/>
-      <w:r>
-        <w:t xml:space="preserve"> and the open source solver </w:t>
+        <w:t xml:space="preserve">The shortest processing times were achieved using the prioritizr package and the commercial solver Gurobi, followed by prioritizr and the open source solver </w:t>
       </w:r>
       <w:r>
         <w:rPr>
@@ -5138,29 +4549,13 @@
         <w:t>Symphony</w:t>
       </w:r>
       <w:r>
-        <w:t xml:space="preserve">, and lastly </w:t>
-      </w:r>
-      <w:proofErr w:type="spellStart"/>
-      <w:r>
-        <w:t>Marxan</w:t>
-      </w:r>
-      <w:proofErr w:type="spellEnd"/>
-      <w:r>
-        <w:t xml:space="preserve"> (Figure </w:t>
+        <w:t xml:space="preserve">, and lastly Marxan (Figure </w:t>
       </w:r>
       <w:r>
         <w:t>1b</w:t>
       </w:r>
       <w:r>
-        <w:t xml:space="preserve">). </w:t>
-      </w:r>
-      <w:proofErr w:type="spellStart"/>
-      <w:r>
-        <w:t>Gurobi</w:t>
-      </w:r>
-      <w:proofErr w:type="spellEnd"/>
-      <w:r>
-        <w:t xml:space="preserve"> had the shortest processing times across all scenarios investigated, </w:t>
+        <w:t xml:space="preserve">). Gurobi had the shortest processing times across all scenarios investigated, </w:t>
       </w:r>
       <w:r>
         <w:rPr>
@@ -5169,23 +4564,7 @@
         <w:t>Symphony</w:t>
       </w:r>
       <w:r>
-        <w:t xml:space="preserve"> tied with </w:t>
-      </w:r>
-      <w:proofErr w:type="spellStart"/>
-      <w:r>
-        <w:t>Gurobi</w:t>
-      </w:r>
-      <w:proofErr w:type="spellEnd"/>
-      <w:r>
-        <w:t xml:space="preserve"> in some scenarios and took up to 78 times longer than </w:t>
-      </w:r>
-      <w:proofErr w:type="spellStart"/>
-      <w:r>
-        <w:t>Gurobi</w:t>
-      </w:r>
-      <w:proofErr w:type="spellEnd"/>
-      <w:r>
-        <w:t xml:space="preserve"> in other scenarios (mean = 14 times, </w:t>
+        <w:t xml:space="preserve"> tied with Gurobi in some scenarios and took up to 78 times longer than Gurobi in other scenarios (mean = 14 times, </w:t>
       </w:r>
       <w:r>
         <w:t xml:space="preserve">Appendix S1: </w:t>
@@ -5197,23 +4576,7 @@
         <w:t>6</w:t>
       </w:r>
       <w:r>
-        <w:t xml:space="preserve">), and </w:t>
-      </w:r>
-      <w:proofErr w:type="spellStart"/>
-      <w:r>
-        <w:t>Marxan</w:t>
-      </w:r>
-      <w:proofErr w:type="spellEnd"/>
-      <w:r>
-        <w:t xml:space="preserve"> took between 1.8 and 1995 times longer than </w:t>
-      </w:r>
-      <w:proofErr w:type="spellStart"/>
-      <w:r>
-        <w:t>Gurobi</w:t>
-      </w:r>
-      <w:proofErr w:type="spellEnd"/>
-      <w:r>
-        <w:t xml:space="preserve"> (mean = 281 times, </w:t>
+        <w:t xml:space="preserve">), and Marxan took between 1.8 and 1995 times longer than Gurobi (mean = 281 times, </w:t>
       </w:r>
       <w:r>
         <w:t xml:space="preserve">Appendix S1: </w:t>
@@ -5225,31 +4588,7 @@
         <w:t>7</w:t>
       </w:r>
       <w:r>
-        <w:t xml:space="preserve">). The longest processing times for </w:t>
-      </w:r>
-      <w:proofErr w:type="spellStart"/>
-      <w:r>
-        <w:t>Gurobi</w:t>
-      </w:r>
-      <w:proofErr w:type="spellEnd"/>
-      <w:r>
-        <w:t xml:space="preserve">, SYMPHONY and </w:t>
-      </w:r>
-      <w:proofErr w:type="spellStart"/>
-      <w:r>
-        <w:t>Marxan</w:t>
-      </w:r>
-      <w:proofErr w:type="spellEnd"/>
-      <w:r>
-        <w:t xml:space="preserve"> for a single scenario were 40 seconds, 31 minutes, and 8 hours respectively. For the most complex problem (i.e. targets = 90%, 72 features; 148,510 planning units), </w:t>
-      </w:r>
-      <w:proofErr w:type="spellStart"/>
-      <w:r>
-        <w:t>Marxan</w:t>
-      </w:r>
-      <w:proofErr w:type="spellEnd"/>
-      <w:r>
-        <w:t xml:space="preserve"> </w:t>
+        <w:t xml:space="preserve">). The longest processing times for Gurobi, SYMPHONY and Marxan for a single scenario were 40 seconds, 31 minutes, and 8 hours respectively. For the most complex problem (i.e. targets = 90%, 72 features; 148,510 planning units), Marxan </w:t>
       </w:r>
       <w:r>
         <w:t>calibration</w:t>
@@ -5257,14 +4596,9 @@
       <w:r>
         <w:t xml:space="preserve"> across the 5 number of iterations and 4 species penalty factor values took a total of 5 days 7 hours, compared to 30 seconds using </w:t>
       </w:r>
-      <w:proofErr w:type="spellStart"/>
       <w:r>
         <w:lastRenderedPageBreak/>
-        <w:t>Gurobi</w:t>
-      </w:r>
-      <w:proofErr w:type="spellEnd"/>
-      <w:r>
-        <w:t xml:space="preserve"> and 28 minutes using SYMPHONY. Time profiles across targets, number of features and number of planning units are shown in </w:t>
+        <w:t xml:space="preserve">Gurobi and 28 minutes using SYMPHONY. Time profiles across targets, number of features and number of planning units are shown in </w:t>
       </w:r>
       <w:r>
         <w:t xml:space="preserve">Appendix S1: </w:t>
@@ -5292,125 +4626,88 @@
         <w:ind w:firstLine="720"/>
       </w:pPr>
       <w:r>
-        <w:t>ILP algorithms (</w:t>
-      </w:r>
-      <w:proofErr w:type="spellStart"/>
-      <w:r>
-        <w:t>Gurobi</w:t>
-      </w:r>
-      <w:proofErr w:type="spellEnd"/>
+        <w:t xml:space="preserve">ILP algorithms (Gurobi, </w:t>
+      </w:r>
+      <w:r>
+        <w:rPr>
+          <w:caps/>
+        </w:rPr>
+        <w:t>Symphony</w:t>
+      </w:r>
+      <w:r>
+        <w:t xml:space="preserve">) </w:t>
+      </w:r>
+      <w:r>
+        <w:t xml:space="preserve">also </w:t>
+      </w:r>
+      <w:r>
+        <w:t>outperformed SA (Marxan)</w:t>
+      </w:r>
+      <w:r>
+        <w:t xml:space="preserve"> when using a </w:t>
+      </w:r>
+      <w:r>
+        <w:t>BLM</w:t>
+      </w:r>
+      <w:r>
+        <w:t xml:space="preserve"> to achieve compacter solutions. This was true for objective function values (Figure 2a) as well as for processing times (Figure 2b). </w:t>
+      </w:r>
+      <w:r>
+        <w:t>Through finding optimal solutions, using ILP resulted in objective function values 5.65 to 14</w:t>
+      </w:r>
+      <w:r>
+        <w:t>9</w:t>
+      </w:r>
+      <w:r>
+        <w:t>% (</w:t>
+      </w:r>
+      <w:r>
+        <w:t>mean 22.7</w:t>
+      </w:r>
+      <w:r>
+        <w:t>%)</w:t>
+      </w:r>
+      <w:r>
+        <w:t xml:space="preserve"> lower than SA values</w:t>
+      </w:r>
+      <w:r>
+        <w:t xml:space="preserve">. </w:t>
+      </w:r>
+      <w:r>
+        <w:t xml:space="preserve">Gurobi was the fastest solver to </w:t>
+      </w:r>
+      <w:r>
+        <w:t xml:space="preserve">find solutions to </w:t>
+      </w:r>
+      <w:r>
+        <w:t>problem</w:t>
+      </w:r>
+      <w:r>
+        <w:t>s</w:t>
+      </w:r>
+      <w:r>
+        <w:t xml:space="preserve"> including </w:t>
+      </w:r>
+      <w:r>
+        <w:t>BLM</w:t>
+      </w:r>
+      <w:r>
+        <w:t xml:space="preserve"> in 44 of 45 scenarios, in one case SYMPHONY was faster. </w:t>
+      </w:r>
+      <w:r>
+        <w:t>SYMPHONY</w:t>
+      </w:r>
+      <w:r>
+        <w:t xml:space="preserve"> outperformed Marxan in 44 of 45 scenarios</w:t>
+      </w:r>
       <w:r>
         <w:t xml:space="preserve">, </w:t>
       </w:r>
       <w:r>
-        <w:rPr>
-          <w:caps/>
-        </w:rPr>
-        <w:t>Symphony</w:t>
-      </w:r>
-      <w:r>
-        <w:t xml:space="preserve">) </w:t>
-      </w:r>
-      <w:r>
-        <w:t xml:space="preserve">also </w:t>
-      </w:r>
-      <w:r>
-        <w:t>outperformed SA (</w:t>
-      </w:r>
-      <w:proofErr w:type="spellStart"/>
-      <w:r>
-        <w:t>Marxan</w:t>
-      </w:r>
-      <w:proofErr w:type="spellEnd"/>
-      <w:r>
-        <w:t>)</w:t>
-      </w:r>
-      <w:r>
-        <w:t xml:space="preserve"> when using a </w:t>
-      </w:r>
-      <w:r>
-        <w:t>BLM</w:t>
-      </w:r>
-      <w:r>
-        <w:t xml:space="preserve"> to achieve compacter solutions. This was true for objective function values (Figure 2a) as well as for processing times (Figure 2b). </w:t>
-      </w:r>
-      <w:r>
-        <w:t>Through finding optimal solutions, using ILP resulted in objective function values 5.65 to 14</w:t>
-      </w:r>
-      <w:r>
-        <w:t>9</w:t>
-      </w:r>
-      <w:r>
-        <w:t>% (</w:t>
-      </w:r>
-      <w:r>
-        <w:t>mean 22.7</w:t>
-      </w:r>
-      <w:r>
-        <w:t>%)</w:t>
-      </w:r>
-      <w:r>
-        <w:t xml:space="preserve"> lower than SA values</w:t>
-      </w:r>
-      <w:r>
-        <w:t xml:space="preserve">. </w:t>
-      </w:r>
-      <w:proofErr w:type="spellStart"/>
-      <w:r>
-        <w:t>Gurobi</w:t>
-      </w:r>
-      <w:proofErr w:type="spellEnd"/>
-      <w:r>
-        <w:t xml:space="preserve"> was the fastest solver to </w:t>
-      </w:r>
-      <w:r>
-        <w:t xml:space="preserve">find solutions to </w:t>
-      </w:r>
-      <w:r>
-        <w:t>problem</w:t>
-      </w:r>
-      <w:r>
-        <w:t>s</w:t>
-      </w:r>
-      <w:r>
-        <w:t xml:space="preserve"> including </w:t>
-      </w:r>
-      <w:r>
-        <w:t>BLM</w:t>
-      </w:r>
-      <w:r>
-        <w:t xml:space="preserve"> in 44 of 45 scenarios, in one case SYMPHONY was faster. </w:t>
-      </w:r>
-      <w:r>
-        <w:t>SYMPHONY</w:t>
-      </w:r>
-      <w:r>
-        <w:t xml:space="preserve"> outperformed </w:t>
-      </w:r>
-      <w:proofErr w:type="spellStart"/>
-      <w:r>
-        <w:t>Marxan</w:t>
-      </w:r>
-      <w:proofErr w:type="spellEnd"/>
-      <w:r>
-        <w:t xml:space="preserve"> in 44 of 45 scenarios</w:t>
-      </w:r>
-      <w:r>
-        <w:t xml:space="preserve">, </w:t>
-      </w:r>
-      <w:r>
         <w:t xml:space="preserve">and </w:t>
       </w:r>
       <w:r>
-        <w:t xml:space="preserve">took on average 13.7 times as long as </w:t>
-      </w:r>
-      <w:proofErr w:type="spellStart"/>
-      <w:r>
-        <w:t>Gurobi</w:t>
-      </w:r>
-      <w:proofErr w:type="spellEnd"/>
-      <w:r>
-        <w:t xml:space="preserve"> </w:t>
+        <w:t xml:space="preserve">took on average 13.7 times as long as Gurobi </w:t>
       </w:r>
       <w:r>
         <w:t xml:space="preserve">to find a solution </w:t>
@@ -5425,35 +4722,17 @@
         <w:t xml:space="preserve"> to 42.6</w:t>
       </w:r>
       <w:r>
-        <w:t xml:space="preserve">). </w:t>
-      </w:r>
-      <w:proofErr w:type="spellStart"/>
-      <w:r>
-        <w:t>M</w:t>
+        <w:t>). M</w:t>
       </w:r>
       <w:r>
         <w:t>arxan</w:t>
       </w:r>
-      <w:proofErr w:type="spellEnd"/>
-      <w:r>
-        <w:t xml:space="preserve"> was never faster than </w:t>
-      </w:r>
-      <w:proofErr w:type="spellStart"/>
-      <w:r>
-        <w:t>Gurobi</w:t>
-      </w:r>
-      <w:proofErr w:type="spellEnd"/>
-      <w:r>
-        <w:t xml:space="preserve"> and </w:t>
-      </w:r>
-      <w:r>
-        <w:t xml:space="preserve">took on average 104.6 times as long as </w:t>
-      </w:r>
-      <w:proofErr w:type="spellStart"/>
-      <w:r>
-        <w:t>Gurobi</w:t>
-      </w:r>
-      <w:proofErr w:type="spellEnd"/>
+      <w:r>
+        <w:t xml:space="preserve"> was never faster than Gurobi and </w:t>
+      </w:r>
+      <w:r>
+        <w:t>took on average 104.6 times as long as Gurobi</w:t>
+      </w:r>
       <w:r>
         <w:t xml:space="preserve"> </w:t>
       </w:r>
@@ -5539,14 +4818,14 @@
       <w:r>
         <w:fldChar w:fldCharType="separate"/>
       </w:r>
-      <w:bookmarkStart w:id="22" w:name="__Fieldmark__621_924499877"/>
+      <w:bookmarkStart w:id="23" w:name="__Fieldmark__621_924499877"/>
       <w:r>
         <w:t>(Underhill 1994, Rodrigues and Gaston 2002)</w:t>
       </w:r>
       <w:r>
         <w:fldChar w:fldCharType="end"/>
       </w:r>
-      <w:bookmarkEnd w:id="22"/>
+      <w:bookmarkEnd w:id="23"/>
       <w:r>
         <w:t xml:space="preserve">, but we are </w:t>
       </w:r>
@@ -5615,34 +4894,10 @@
       </w:r>
       <w:r>
         <w:lastRenderedPageBreak/>
-        <w:t xml:space="preserve">showcase that even open source ILP solvers are much faster than SA algorithms as implemented in </w:t>
-      </w:r>
-      <w:proofErr w:type="spellStart"/>
-      <w:r>
-        <w:t>Marxan</w:t>
-      </w:r>
-      <w:proofErr w:type="spellEnd"/>
-      <w:r>
-        <w:t xml:space="preserve">, </w:t>
-      </w:r>
-      <w:r>
-        <w:t xml:space="preserve">which is very encouraging for non-academic user that would otherwise have to buy </w:t>
-      </w:r>
-      <w:proofErr w:type="spellStart"/>
-      <w:r>
-        <w:t>Gurobi</w:t>
-      </w:r>
-      <w:proofErr w:type="spellEnd"/>
-      <w:r>
-        <w:t xml:space="preserve"> licenses (</w:t>
-      </w:r>
-      <w:proofErr w:type="spellStart"/>
-      <w:r>
-        <w:t>Gurobi</w:t>
-      </w:r>
-      <w:proofErr w:type="spellEnd"/>
-      <w:r>
-        <w:t xml:space="preserve"> is free for academic use).</w:t>
+        <w:t xml:space="preserve">showcase that even open source ILP solvers are much faster than SA algorithms as implemented in Marxan, </w:t>
+      </w:r>
+      <w:r>
+        <w:t>which is very encouraging for non-academic user that would otherwise have to buy Gurobi licenses (Gurobi is free for academic use).</w:t>
       </w:r>
       <w:r>
         <w:t xml:space="preserve"> The combination of the superior performance findings by both </w:t>
@@ -5683,8 +4938,6 @@
       <w:r>
         <w:t xml:space="preserve">when planning for conservation </w:t>
       </w:r>
-      <w:bookmarkStart w:id="23" w:name="_GoBack"/>
-      <w:bookmarkEnd w:id="23"/>
       <w:r>
         <w:fldChar w:fldCharType="begin"/>
       </w:r>
@@ -5726,15 +4979,7 @@
         <w:t>a crucial</w:t>
       </w:r>
       <w:r>
-        <w:t xml:space="preserve"> task in every </w:t>
-      </w:r>
-      <w:proofErr w:type="spellStart"/>
-      <w:r>
-        <w:t>Marxan</w:t>
-      </w:r>
-      <w:proofErr w:type="spellEnd"/>
-      <w:r>
-        <w:t>/SA project and the</w:t>
+        <w:t xml:space="preserve"> task in every Marxan/SA project and the</w:t>
       </w:r>
       <w:r>
         <w:t xml:space="preserve"> </w:t>
@@ -5814,15 +5059,7 @@
         <w:ind w:firstLine="720"/>
       </w:pPr>
       <w:r>
-        <w:t xml:space="preserve">Recommended practices for </w:t>
-      </w:r>
-      <w:proofErr w:type="spellStart"/>
-      <w:r>
-        <w:t>Marxan</w:t>
-      </w:r>
-      <w:proofErr w:type="spellEnd"/>
-      <w:r>
-        <w:t xml:space="preserve"> analyses caution against using SA for conservation planning exercises with more than 50,000 planning units </w:t>
+        <w:t xml:space="preserve">Recommended practices for Marxan analyses caution against using SA for conservation planning exercises with more than 50,000 planning units </w:t>
       </w:r>
       <w:r>
         <w:fldChar w:fldCharType="begin"/>
@@ -5885,15 +5122,7 @@
         <w:t>. Unlike SA,</w:t>
       </w:r>
       <w:r>
-        <w:t xml:space="preserve"> ILP/</w:t>
-      </w:r>
-      <w:proofErr w:type="spellStart"/>
-      <w:r>
-        <w:t>prioritizr</w:t>
-      </w:r>
-      <w:proofErr w:type="spellEnd"/>
-      <w:r>
-        <w:t xml:space="preserve"> can </w:t>
+        <w:t xml:space="preserve"> ILP/prioritizr can </w:t>
       </w:r>
       <w:r>
         <w:t xml:space="preserve">solve </w:t>
@@ -5935,15 +5164,7 @@
         <w:t>.</w:t>
       </w:r>
       <w:r>
-        <w:t xml:space="preserve"> Realistically, as problem sizes grow beyond what was intended for </w:t>
-      </w:r>
-      <w:proofErr w:type="spellStart"/>
-      <w:r>
-        <w:t>Marxan</w:t>
-      </w:r>
-      <w:proofErr w:type="spellEnd"/>
-      <w:r>
-        <w:t xml:space="preserve">/SA projects, ILP will run into problems solving very large problems (&gt;1 million planning units) that include non-linear constraints, such as optimizing compactness or connectivity, as those problem formulations need to be linearized for ILP to work. </w:t>
+        <w:t xml:space="preserve"> Realistically, as problem sizes grow beyond what was intended for Marxan/SA projects, ILP will run into problems solving very large problems (&gt;1 million planning units) that include non-linear constraints, such as optimizing compactness or connectivity, as those problem formulations need to be linearized for ILP to work. </w:t>
       </w:r>
       <w:r>
         <w:t xml:space="preserve">A potential </w:t>
@@ -6046,15 +5267,7 @@
       </w:pPr>
       <w:r>
         <w:tab/>
-        <w:t xml:space="preserve">Finally, we argue that another strength of ILP solvers, especially </w:t>
-      </w:r>
-      <w:proofErr w:type="spellStart"/>
-      <w:r>
-        <w:t>Gurobi</w:t>
-      </w:r>
-      <w:proofErr w:type="spellEnd"/>
-      <w:r>
-        <w:t xml:space="preserve">, is that they can be used to </w:t>
+        <w:t xml:space="preserve">Finally, we argue that another strength of ILP solvers, especially Gurobi, is that they can be used to </w:t>
       </w:r>
       <w:r>
         <w:t xml:space="preserve">quickly </w:t>
@@ -6153,21 +5366,7 @@
         <w:rPr>
           <w:rFonts w:cs="Times New Roman"/>
         </w:rPr>
-        <w:t xml:space="preserve">, both in terms of solution cost, as well as in terms of time required to find near optimal or optimal solutions. Using an ILP algorithm, as implemented in the R package </w:t>
-      </w:r>
-      <w:proofErr w:type="spellStart"/>
-      <w:r>
-        <w:rPr>
-          <w:rFonts w:cs="Times New Roman"/>
-        </w:rPr>
-        <w:t>prioritizr</w:t>
-      </w:r>
-      <w:proofErr w:type="spellEnd"/>
-      <w:r>
-        <w:rPr>
-          <w:rFonts w:cs="Times New Roman"/>
-        </w:rPr>
-        <w:t>, has the added benefit that users do</w:t>
+        <w:t>, both in terms of solution cost, as well as in terms of time required to find near optimal or optimal solutions. Using an ILP algorithm, as implemented in the R package prioritizr, has the added benefit that users do</w:t>
       </w:r>
       <w:r>
         <w:rPr>
@@ -6264,33 +5463,13 @@
         <w:pStyle w:val="Body"/>
         <w:spacing w:after="0" w:line="480" w:lineRule="auto"/>
         <w:ind w:firstLine="720"/>
-        <w:rPr>
-          <w:rFonts w:cs="Times New Roman"/>
-          <w:b/>
-        </w:rPr>
-      </w:pPr>
-      <w:r>
-        <w:rPr>
-          <w:rFonts w:cs="Times New Roman"/>
-          <w:lang w:val="en-CA"/>
-        </w:rPr>
-        <w:t xml:space="preserve">RS is supported by a Liber </w:t>
-      </w:r>
-      <w:proofErr w:type="spellStart"/>
-      <w:r>
-        <w:rPr>
-          <w:rFonts w:cs="Times New Roman"/>
-          <w:lang w:val="en-CA"/>
-        </w:rPr>
-        <w:t>Ero</w:t>
-      </w:r>
-      <w:proofErr w:type="spellEnd"/>
-      <w:r>
-        <w:rPr>
-          <w:rFonts w:cs="Times New Roman"/>
-          <w:lang w:val="en-CA"/>
-        </w:rPr>
-        <w:t xml:space="preserve"> Fellowship and Environment and Climate Change Canada (ECCC), JOH by </w:t>
+      </w:pPr>
+      <w:r>
+        <w:rPr>
+          <w:rFonts w:cs="Times New Roman"/>
+          <w:lang w:val="en-CA"/>
+        </w:rPr>
+        <w:t xml:space="preserve">RS is supported by a Liber Ero Fellowship and Environment and Climate Change Canada (ECCC), JOH by </w:t>
       </w:r>
       <w:r>
         <w:rPr>
@@ -6311,39 +5490,7 @@
           <w:rFonts w:cs="Times New Roman"/>
           <w:lang w:val="en-CA"/>
         </w:rPr>
-        <w:t xml:space="preserve">We thank W. </w:t>
-      </w:r>
-      <w:proofErr w:type="spellStart"/>
-      <w:r>
-        <w:rPr>
-          <w:rFonts w:cs="Times New Roman"/>
-          <w:lang w:val="en-CA"/>
-        </w:rPr>
-        <w:t>Hochachka</w:t>
-      </w:r>
-      <w:proofErr w:type="spellEnd"/>
-      <w:r>
-        <w:rPr>
-          <w:rFonts w:cs="Times New Roman"/>
-          <w:lang w:val="en-CA"/>
-        </w:rPr>
-        <w:t xml:space="preserve"> for providing code fore processing </w:t>
-      </w:r>
-      <w:proofErr w:type="spellStart"/>
-      <w:r>
-        <w:rPr>
-          <w:rFonts w:cs="Times New Roman"/>
-          <w:lang w:val="en-CA"/>
-        </w:rPr>
-        <w:t>eBird</w:t>
-      </w:r>
-      <w:proofErr w:type="spellEnd"/>
-      <w:r>
-        <w:rPr>
-          <w:rFonts w:cs="Times New Roman"/>
-          <w:lang w:val="en-CA"/>
-        </w:rPr>
-        <w:t xml:space="preserve"> data. </w:t>
+        <w:t xml:space="preserve">We thank W. Hochachka for providing code fore processing eBird data. </w:t>
       </w:r>
       <w:r>
         <w:rPr>
@@ -6355,13 +5502,13 @@
         <w:rPr>
           <w:lang w:val="en-CA"/>
         </w:rPr>
-        <w:t>ata, scripts and full results are available here:</w:t>
-      </w:r>
-      <w:r>
-        <w:rPr>
-          <w:lang w:val="en-CA"/>
-        </w:rPr>
-        <w:t xml:space="preserve"> </w:t>
+        <w:t xml:space="preserve">ata, scripts and full results are available </w:t>
+      </w:r>
+      <w:r>
+        <w:rPr>
+          <w:lang w:val="en-CA"/>
+        </w:rPr>
+        <w:t>online (</w:t>
       </w:r>
       <w:hyperlink r:id="rId12" w:history="1">
         <w:r>
@@ -6372,8 +5519,22 @@
         </w:r>
       </w:hyperlink>
       <w:r>
-        <w:t xml:space="preserve"> </w:t>
-      </w:r>
+        <w:rPr>
+          <w:lang w:val="en-CA"/>
+        </w:rPr>
+        <w:t>) and will be archived in a persistent repository with a DOI pending acceptance of the manuscript.</w:t>
+      </w:r>
+    </w:p>
+    <w:p>
+      <w:pPr>
+        <w:pStyle w:val="Body"/>
+        <w:spacing w:after="0" w:line="480" w:lineRule="auto"/>
+        <w:ind w:firstLine="720"/>
+        <w:rPr>
+          <w:rFonts w:cs="Times New Roman"/>
+          <w:b/>
+        </w:rPr>
+      </w:pPr>
       <w:r>
         <w:rPr>
           <w:rFonts w:cs="Times New Roman"/>
@@ -6448,49 +5609,7 @@
         <w:rPr>
           <w:rFonts w:cs="Times New Roman"/>
         </w:rPr>
-        <w:t xml:space="preserve"> 2010. </w:t>
-      </w:r>
-      <w:proofErr w:type="spellStart"/>
-      <w:r>
-        <w:rPr>
-          <w:rFonts w:cs="Times New Roman"/>
-        </w:rPr>
-        <w:t>Marxan</w:t>
-      </w:r>
-      <w:proofErr w:type="spellEnd"/>
-      <w:r>
-        <w:rPr>
-          <w:rFonts w:cs="Times New Roman"/>
-        </w:rPr>
-        <w:t xml:space="preserve"> Good Practices Handbook, Version 2 (JA </w:t>
-      </w:r>
-      <w:proofErr w:type="spellStart"/>
-      <w:r>
-        <w:rPr>
-          <w:rFonts w:cs="Times New Roman"/>
-        </w:rPr>
-        <w:t>Ardron</w:t>
-      </w:r>
-      <w:proofErr w:type="spellEnd"/>
-      <w:r>
-        <w:rPr>
-          <w:rFonts w:cs="Times New Roman"/>
-        </w:rPr>
-        <w:t xml:space="preserve">, HP </w:t>
-      </w:r>
-      <w:proofErr w:type="spellStart"/>
-      <w:r>
-        <w:rPr>
-          <w:rFonts w:cs="Times New Roman"/>
-        </w:rPr>
-        <w:t>Possingham</w:t>
-      </w:r>
-      <w:proofErr w:type="spellEnd"/>
-      <w:r>
-        <w:rPr>
-          <w:rFonts w:cs="Times New Roman"/>
-        </w:rPr>
-        <w:t>, and CJ Klein, Eds.). - Pacific Marine Analysis and Research Association.</w:t>
+        <w:t xml:space="preserve"> 2010. Marxan Good Practices Handbook, Version 2 (JA Ardron, HP Possingham, and CJ Klein, Eds.). - Pacific Marine Analysis and Research Association.</w:t>
       </w:r>
     </w:p>
     <w:p>
@@ -6504,63 +5623,7 @@
         <w:rPr>
           <w:rFonts w:cs="Times New Roman"/>
         </w:rPr>
-        <w:t xml:space="preserve">Ball, I. R. R. et al. 2009. </w:t>
-      </w:r>
-      <w:proofErr w:type="spellStart"/>
-      <w:r>
-        <w:rPr>
-          <w:rFonts w:cs="Times New Roman"/>
-        </w:rPr>
-        <w:t>Marxan</w:t>
-      </w:r>
-      <w:proofErr w:type="spellEnd"/>
-      <w:r>
-        <w:rPr>
-          <w:rFonts w:cs="Times New Roman"/>
-        </w:rPr>
-        <w:t xml:space="preserve"> and relatives: Software for spatial conservation </w:t>
-      </w:r>
-      <w:proofErr w:type="spellStart"/>
-      <w:r>
-        <w:rPr>
-          <w:rFonts w:cs="Times New Roman"/>
-        </w:rPr>
-        <w:t>prioritisation</w:t>
-      </w:r>
-      <w:proofErr w:type="spellEnd"/>
-      <w:r>
-        <w:rPr>
-          <w:rFonts w:cs="Times New Roman"/>
-        </w:rPr>
-        <w:t xml:space="preserve">. - In: </w:t>
-      </w:r>
-      <w:proofErr w:type="spellStart"/>
-      <w:r>
-        <w:rPr>
-          <w:rFonts w:cs="Times New Roman"/>
-        </w:rPr>
-        <w:t>Moilanen</w:t>
-      </w:r>
-      <w:proofErr w:type="spellEnd"/>
-      <w:r>
-        <w:rPr>
-          <w:rFonts w:cs="Times New Roman"/>
-        </w:rPr>
-        <w:t xml:space="preserve">, A. et al. (eds), Spatial conservation </w:t>
-      </w:r>
-      <w:proofErr w:type="spellStart"/>
-      <w:r>
-        <w:rPr>
-          <w:rFonts w:cs="Times New Roman"/>
-        </w:rPr>
-        <w:t>prioritisation</w:t>
-      </w:r>
-      <w:proofErr w:type="spellEnd"/>
-      <w:r>
-        <w:rPr>
-          <w:rFonts w:cs="Times New Roman"/>
-        </w:rPr>
-        <w:t>: Quantitative methods and computational tools. Oxford University Press, pp. 185–195.</w:t>
+        <w:t>Ball, I. R. R. et al. 2009. Marxan and relatives: Software for spatial conservation prioritisation. - In: Moilanen, A. et al. (eds), Spatial conservation prioritisation: Quantitative methods and computational tools. Oxford University Press, pp. 185–195.</w:t>
       </w:r>
     </w:p>
     <w:p>
@@ -6661,33 +5724,11 @@
           <w:rFonts w:cs="Times New Roman"/>
         </w:rPr>
       </w:pPr>
-      <w:proofErr w:type="spellStart"/>
-      <w:r>
-        <w:rPr>
-          <w:rFonts w:cs="Times New Roman"/>
-        </w:rPr>
-        <w:t>Gurobi</w:t>
-      </w:r>
-      <w:proofErr w:type="spellEnd"/>
-      <w:r>
-        <w:rPr>
-          <w:rFonts w:cs="Times New Roman"/>
-        </w:rPr>
-        <w:t xml:space="preserve"> Optimization Inc. 2017. </w:t>
-      </w:r>
-      <w:proofErr w:type="spellStart"/>
-      <w:r>
-        <w:rPr>
-          <w:rFonts w:cs="Times New Roman"/>
-        </w:rPr>
-        <w:t>Gurobi</w:t>
-      </w:r>
-      <w:proofErr w:type="spellEnd"/>
-      <w:r>
-        <w:rPr>
-          <w:rFonts w:cs="Times New Roman"/>
-        </w:rPr>
-        <w:t xml:space="preserve"> Optimizer Reference Manual, Version 7.5.1.</w:t>
+      <w:r>
+        <w:rPr>
+          <w:rFonts w:cs="Times New Roman"/>
+        </w:rPr>
+        <w:t>Gurobi Optimization Inc. 2017. Gurobi Optimizer Reference Manual, Version 7.5.1.</w:t>
       </w:r>
     </w:p>
     <w:p>
@@ -6701,35 +5742,7 @@
         <w:rPr>
           <w:rFonts w:cs="Times New Roman"/>
         </w:rPr>
-        <w:t xml:space="preserve">Haight, R. G. and Snyder, S. A. 2009. Integer programming methods for reserve selection and design. - In: </w:t>
-      </w:r>
-      <w:proofErr w:type="spellStart"/>
-      <w:r>
-        <w:rPr>
-          <w:rFonts w:cs="Times New Roman"/>
-        </w:rPr>
-        <w:t>Moilanen</w:t>
-      </w:r>
-      <w:proofErr w:type="spellEnd"/>
-      <w:r>
-        <w:rPr>
-          <w:rFonts w:cs="Times New Roman"/>
-        </w:rPr>
-        <w:t xml:space="preserve">, Atte; Wilson, Kerrie A.; </w:t>
-      </w:r>
-      <w:proofErr w:type="spellStart"/>
-      <w:r>
-        <w:rPr>
-          <w:rFonts w:cs="Times New Roman"/>
-        </w:rPr>
-        <w:t>Possingham</w:t>
-      </w:r>
-      <w:proofErr w:type="spellEnd"/>
-      <w:r>
-        <w:rPr>
-          <w:rFonts w:cs="Times New Roman"/>
-        </w:rPr>
-        <w:t>, Hugh, eds. Spatial conservation prioritization. Quantitative methods and computational tools. Oxford, UK: Oxford University Press: 43-57. Chapter 4.: 43–57.</w:t>
+        <w:t>Haight, R. G. and Snyder, S. A. 2009. Integer programming methods for reserve selection and design. - In: Moilanen, Atte; Wilson, Kerrie A.; Possingham, Hugh, eds. Spatial conservation prioritization. Quantitative methods and computational tools. Oxford, UK: Oxford University Press: 43-57. Chapter 4.: 43–57.</w:t>
       </w:r>
     </w:p>
     <w:p>
@@ -6757,21 +5770,7 @@
         <w:rPr>
           <w:rFonts w:cs="Times New Roman"/>
         </w:rPr>
-        <w:t xml:space="preserve">Hanson, J. et al. 2019. </w:t>
-      </w:r>
-      <w:proofErr w:type="spellStart"/>
-      <w:r>
-        <w:rPr>
-          <w:rFonts w:cs="Times New Roman"/>
-        </w:rPr>
-        <w:t>prioritizr</w:t>
-      </w:r>
-      <w:proofErr w:type="spellEnd"/>
-      <w:r>
-        <w:rPr>
-          <w:rFonts w:cs="Times New Roman"/>
-        </w:rPr>
-        <w:t>: Systematic Conservation Prioritization in R, Version 4.0.2.</w:t>
+        <w:t>Hanson, J. et al. 2019. prioritizr: Systematic Conservation Prioritization in R, Version 4.0.2.</w:t>
       </w:r>
     </w:p>
     <w:p>
@@ -6785,21 +5784,7 @@
         <w:rPr>
           <w:rFonts w:cs="Times New Roman"/>
         </w:rPr>
-        <w:t xml:space="preserve">Harter, R. et al. 2017. </w:t>
-      </w:r>
-      <w:proofErr w:type="spellStart"/>
-      <w:r>
-        <w:rPr>
-          <w:rFonts w:cs="Times New Roman"/>
-        </w:rPr>
-        <w:t>Rsymphony</w:t>
-      </w:r>
-      <w:proofErr w:type="spellEnd"/>
-      <w:r>
-        <w:rPr>
-          <w:rFonts w:cs="Times New Roman"/>
-        </w:rPr>
-        <w:t>: SYMPHONY in R.</w:t>
+        <w:t>Harter, R. et al. 2017. Rsymphony: SYMPHONY in R.</w:t>
       </w:r>
     </w:p>
     <w:p>
@@ -6835,21 +5820,7 @@
           <w:rFonts w:cs="Times New Roman"/>
         </w:rPr>
         <w:lastRenderedPageBreak/>
-        <w:t xml:space="preserve">Joppa, L. N. and Pfaff, A. 2009. High and far: biases in the location of protected areas. - </w:t>
-      </w:r>
-      <w:proofErr w:type="spellStart"/>
-      <w:r>
-        <w:rPr>
-          <w:rFonts w:cs="Times New Roman"/>
-        </w:rPr>
-        <w:t>PloS</w:t>
-      </w:r>
-      <w:proofErr w:type="spellEnd"/>
-      <w:r>
-        <w:rPr>
-          <w:rFonts w:cs="Times New Roman"/>
-        </w:rPr>
-        <w:t xml:space="preserve"> one 4: e8273.</w:t>
+        <w:t>Joppa, L. N. and Pfaff, A. 2009. High and far: biases in the location of protected areas. - PloS one 4: e8273.</w:t>
       </w:r>
     </w:p>
     <w:p>
@@ -6877,21 +5848,7 @@
         <w:rPr>
           <w:rFonts w:cs="Times New Roman"/>
         </w:rPr>
-        <w:t xml:space="preserve">Lee, J. and </w:t>
-      </w:r>
-      <w:proofErr w:type="spellStart"/>
-      <w:r>
-        <w:rPr>
-          <w:rFonts w:cs="Times New Roman"/>
-        </w:rPr>
-        <w:t>Leyffer</w:t>
-      </w:r>
-      <w:proofErr w:type="spellEnd"/>
-      <w:r>
-        <w:rPr>
-          <w:rFonts w:cs="Times New Roman"/>
-        </w:rPr>
-        <w:t>, S. 2011. Mixed Integer Nonlinear Programming. - Springer Science &amp; Business Media.</w:t>
+        <w:t>Lee, J. and Leyffer, S. 2011. Mixed Integer Nonlinear Programming. - Springer Science &amp; Business Media.</w:t>
       </w:r>
     </w:p>
     <w:p>
@@ -6915,19 +5872,11 @@
           <w:rFonts w:cs="Times New Roman"/>
         </w:rPr>
       </w:pPr>
-      <w:proofErr w:type="spellStart"/>
-      <w:r>
-        <w:rPr>
-          <w:rFonts w:cs="Times New Roman"/>
-        </w:rPr>
-        <w:t>Luppold</w:t>
-      </w:r>
-      <w:proofErr w:type="spellEnd"/>
-      <w:r>
-        <w:rPr>
-          <w:rFonts w:cs="Times New Roman"/>
-        </w:rPr>
-        <w:t>, A. et al. 2018. Evaluating the performance of solvers for integer-linear programming. in press.</w:t>
+      <w:r>
+        <w:rPr>
+          <w:rFonts w:cs="Times New Roman"/>
+        </w:rPr>
+        <w:t>Luppold, A. et al. 2018. Evaluating the performance of solvers for integer-linear programming. in press.</w:t>
       </w:r>
     </w:p>
     <w:p>
@@ -6958,33 +5907,11 @@
           <w:rFonts w:cs="Times New Roman"/>
         </w:rPr>
       </w:pPr>
-      <w:proofErr w:type="spellStart"/>
-      <w:r>
-        <w:rPr>
-          <w:rFonts w:cs="Times New Roman"/>
-        </w:rPr>
-        <w:t>Margules</w:t>
-      </w:r>
-      <w:proofErr w:type="spellEnd"/>
-      <w:r>
-        <w:rPr>
-          <w:rFonts w:cs="Times New Roman"/>
-        </w:rPr>
-        <w:t xml:space="preserve">, C. R. and </w:t>
-      </w:r>
-      <w:proofErr w:type="spellStart"/>
-      <w:r>
-        <w:rPr>
-          <w:rFonts w:cs="Times New Roman"/>
-        </w:rPr>
-        <w:t>Pressey</w:t>
-      </w:r>
-      <w:proofErr w:type="spellEnd"/>
-      <w:r>
-        <w:rPr>
-          <w:rFonts w:cs="Times New Roman"/>
-        </w:rPr>
-        <w:t>, R. L. 2000. Systematic conservation planning. - Nature 405: 243–53.</w:t>
+      <w:r>
+        <w:rPr>
+          <w:rFonts w:cs="Times New Roman"/>
+        </w:rPr>
+        <w:t>Margules, C. R. and Pressey, R. L. 2000. Systematic conservation planning. - Nature 405: 243–53.</w:t>
       </w:r>
     </w:p>
     <w:p>
@@ -7022,33 +5949,11 @@
           <w:rFonts w:cs="Times New Roman"/>
         </w:rPr>
       </w:pPr>
-      <w:proofErr w:type="spellStart"/>
-      <w:r>
-        <w:rPr>
-          <w:rFonts w:cs="Times New Roman"/>
-        </w:rPr>
-        <w:t>Meidinger</w:t>
-      </w:r>
-      <w:proofErr w:type="spellEnd"/>
-      <w:r>
-        <w:rPr>
-          <w:rFonts w:cs="Times New Roman"/>
-        </w:rPr>
-        <w:t xml:space="preserve">, D. and </w:t>
-      </w:r>
-      <w:proofErr w:type="spellStart"/>
-      <w:r>
-        <w:rPr>
-          <w:rFonts w:cs="Times New Roman"/>
-        </w:rPr>
-        <w:t>Pojar</w:t>
-      </w:r>
-      <w:proofErr w:type="spellEnd"/>
-      <w:r>
-        <w:rPr>
-          <w:rFonts w:cs="Times New Roman"/>
-        </w:rPr>
-        <w:t>, J. 1991. Ecosystems of British Columbia. - British Columbia Ministry of Forests.</w:t>
+      <w:r>
+        <w:rPr>
+          <w:rFonts w:cs="Times New Roman"/>
+        </w:rPr>
+        <w:t>Meidinger, D. and Pojar, J. 1991. Ecosystems of British Columbia. - British Columbia Ministry of Forests.</w:t>
       </w:r>
     </w:p>
     <w:p>
@@ -7072,19 +5977,11 @@
           <w:rFonts w:cs="Times New Roman"/>
         </w:rPr>
       </w:pPr>
-      <w:proofErr w:type="spellStart"/>
-      <w:r>
-        <w:rPr>
-          <w:rFonts w:cs="Times New Roman"/>
-        </w:rPr>
-        <w:t>Polasky</w:t>
-      </w:r>
-      <w:proofErr w:type="spellEnd"/>
-      <w:r>
-        <w:rPr>
-          <w:rFonts w:cs="Times New Roman"/>
-        </w:rPr>
-        <w:t>, S. et al. 2001. Selecting Biological Reserves Cost-Effectively: An Application to Terrestrial Vertebrate Conservation in Oregon. - Land Economics 77: 68–78.</w:t>
+      <w:r>
+        <w:rPr>
+          <w:rFonts w:cs="Times New Roman"/>
+        </w:rPr>
+        <w:t>Polasky, S. et al. 2001. Selecting Biological Reserves Cost-Effectively: An Application to Terrestrial Vertebrate Conservation in Oregon. - Land Economics 77: 68–78.</w:t>
       </w:r>
     </w:p>
     <w:p>
@@ -7094,33 +5991,11 @@
           <w:rFonts w:cs="Times New Roman"/>
         </w:rPr>
       </w:pPr>
-      <w:proofErr w:type="spellStart"/>
-      <w:r>
-        <w:rPr>
-          <w:rFonts w:cs="Times New Roman"/>
-        </w:rPr>
-        <w:t>Pressey</w:t>
-      </w:r>
-      <w:proofErr w:type="spellEnd"/>
-      <w:r>
-        <w:rPr>
-          <w:rFonts w:cs="Times New Roman"/>
-        </w:rPr>
-        <w:t xml:space="preserve">, R. L. and </w:t>
-      </w:r>
-      <w:proofErr w:type="spellStart"/>
-      <w:r>
-        <w:rPr>
-          <w:rFonts w:cs="Times New Roman"/>
-        </w:rPr>
-        <w:t>Bottrill</w:t>
-      </w:r>
-      <w:proofErr w:type="spellEnd"/>
-      <w:r>
-        <w:rPr>
-          <w:rFonts w:cs="Times New Roman"/>
-        </w:rPr>
-        <w:t>, M. C. 2008. Opportunism, Threats, and the Evolution of Systematic Conservation Planning. - Conservation Biology 22: 1340–1345.</w:t>
+      <w:r>
+        <w:rPr>
+          <w:rFonts w:cs="Times New Roman"/>
+        </w:rPr>
+        <w:t>Pressey, R. L. and Bottrill, M. C. 2008. Opportunism, Threats, and the Evolution of Systematic Conservation Planning. - Conservation Biology 22: 1340–1345.</w:t>
       </w:r>
     </w:p>
     <w:p>
@@ -7130,19 +6005,11 @@
           <w:rFonts w:cs="Times New Roman"/>
         </w:rPr>
       </w:pPr>
-      <w:proofErr w:type="spellStart"/>
-      <w:r>
-        <w:rPr>
-          <w:rFonts w:cs="Times New Roman"/>
-        </w:rPr>
-        <w:t>Pressey</w:t>
-      </w:r>
-      <w:proofErr w:type="spellEnd"/>
-      <w:r>
-        <w:rPr>
-          <w:rFonts w:cs="Times New Roman"/>
-        </w:rPr>
-        <w:t>, R. et al. 1993. Beyond opportunism: key principles for systematic reserve selection. - Trends in ecology &amp; evolution 8: 124–128.</w:t>
+      <w:r>
+        <w:rPr>
+          <w:rFonts w:cs="Times New Roman"/>
+        </w:rPr>
+        <w:t>Pressey, R. et al. 1993. Beyond opportunism: key principles for systematic reserve selection. - Trends in ecology &amp; evolution 8: 124–128.</w:t>
       </w:r>
     </w:p>
     <w:p>
@@ -7156,21 +6023,7 @@
         <w:rPr>
           <w:rFonts w:cs="Times New Roman"/>
         </w:rPr>
-        <w:t xml:space="preserve">Ralphs, T. et al. 2019. coin-or/SYMPHONY: Version 5.6.17. - </w:t>
-      </w:r>
-      <w:proofErr w:type="spellStart"/>
-      <w:r>
-        <w:rPr>
-          <w:rFonts w:cs="Times New Roman"/>
-        </w:rPr>
-        <w:t>Zenodo</w:t>
-      </w:r>
-      <w:proofErr w:type="spellEnd"/>
-      <w:r>
-        <w:rPr>
-          <w:rFonts w:cs="Times New Roman"/>
-        </w:rPr>
-        <w:t>.</w:t>
+        <w:t>Ralphs, T. et al. 2019. coin-or/SYMPHONY: Version 5.6.17. - Zenodo.</w:t>
       </w:r>
     </w:p>
     <w:p>
@@ -7205,21 +6058,7 @@
         <w:rPr>
           <w:rFonts w:cs="Times New Roman"/>
         </w:rPr>
-        <w:t xml:space="preserve">Rodrigues, A. S. L. and Gaston, K. J. 2002. </w:t>
-      </w:r>
-      <w:proofErr w:type="spellStart"/>
-      <w:r>
-        <w:rPr>
-          <w:rFonts w:cs="Times New Roman"/>
-        </w:rPr>
-        <w:t>Optimisation</w:t>
-      </w:r>
-      <w:proofErr w:type="spellEnd"/>
-      <w:r>
-        <w:rPr>
-          <w:rFonts w:cs="Times New Roman"/>
-        </w:rPr>
-        <w:t xml:space="preserve"> in reserve selection procedures—why not? - Biological Conservation 107: 123–129.</w:t>
+        <w:t>Rodrigues, A. S. L. and Gaston, K. J. 2002. Optimisation in reserve selection procedures—why not? - Biological Conservation 107: 123–129.</w:t>
       </w:r>
     </w:p>
     <w:p>
@@ -7241,21 +6080,7 @@
         <w:rPr>
           <w:rFonts w:cs="Times New Roman"/>
         </w:rPr>
-        <w:t xml:space="preserve">Incorporating dynamic distributions into spatial prioritization (N </w:t>
-      </w:r>
-      <w:proofErr w:type="spellStart"/>
-      <w:r>
-        <w:rPr>
-          <w:rFonts w:cs="Times New Roman"/>
-        </w:rPr>
-        <w:t>Roura</w:t>
-      </w:r>
-      <w:proofErr w:type="spellEnd"/>
-      <w:r>
-        <w:rPr>
-          <w:rFonts w:cs="Times New Roman"/>
-        </w:rPr>
-        <w:t>-Pascual, Ed.). - Diversity and Distributions 22: 332–343.</w:t>
+        <w:t>Incorporating dynamic distributions into spatial prioritization (N Roura-Pascual, Ed.). - Diversity and Distributions 22: 332–343.</w:t>
       </w:r>
     </w:p>
     <w:p>
@@ -7283,21 +6108,7 @@
         <w:rPr>
           <w:rFonts w:cs="Times New Roman"/>
         </w:rPr>
-        <w:t xml:space="preserve">Schuster, R. et al. 2014. Bird Community Conservation and Carbon Offsets in Western North America. - </w:t>
-      </w:r>
-      <w:proofErr w:type="spellStart"/>
-      <w:r>
-        <w:rPr>
-          <w:rFonts w:cs="Times New Roman"/>
-        </w:rPr>
-        <w:t>Plos</w:t>
-      </w:r>
-      <w:proofErr w:type="spellEnd"/>
-      <w:r>
-        <w:rPr>
-          <w:rFonts w:cs="Times New Roman"/>
-        </w:rPr>
-        <w:t xml:space="preserve"> One in press.</w:t>
+        <w:t>Schuster, R. et al. 2014. Bird Community Conservation and Carbon Offsets in Western North America. - Plos One in press.</w:t>
       </w:r>
     </w:p>
     <w:p>
@@ -7346,21 +6157,7 @@
         <w:rPr>
           <w:rFonts w:cs="Times New Roman"/>
         </w:rPr>
-        <w:t xml:space="preserve">Sullivan, B. L. et al. 2014. The </w:t>
-      </w:r>
-      <w:proofErr w:type="spellStart"/>
-      <w:r>
-        <w:rPr>
-          <w:rFonts w:cs="Times New Roman"/>
-        </w:rPr>
-        <w:t>eBird</w:t>
-      </w:r>
-      <w:proofErr w:type="spellEnd"/>
-      <w:r>
-        <w:rPr>
-          <w:rFonts w:cs="Times New Roman"/>
-        </w:rPr>
-        <w:t xml:space="preserve"> enterprise: an integrated approach to development and application of citizen science. - Biological Conservation 169: 31–40.</w:t>
+        <w:t>Sullivan, B. L. et al. 2014. The eBird enterprise: an integrated approach to development and application of citizen science. - Biological Conservation 169: 31–40.</w:t>
       </w:r>
     </w:p>
     <w:p>
@@ -7402,21 +6199,7 @@
         <w:rPr>
           <w:rFonts w:cs="Times New Roman"/>
         </w:rPr>
-        <w:t xml:space="preserve">Wolsey, L. A. and </w:t>
-      </w:r>
-      <w:proofErr w:type="spellStart"/>
-      <w:r>
-        <w:rPr>
-          <w:rFonts w:cs="Times New Roman"/>
-        </w:rPr>
-        <w:t>Nemhauser</w:t>
-      </w:r>
-      <w:proofErr w:type="spellEnd"/>
-      <w:r>
-        <w:rPr>
-          <w:rFonts w:cs="Times New Roman"/>
-        </w:rPr>
-        <w:t>, G. L. 1999. Integer and combinatorial optimization. - John Wiley &amp; Sons.</w:t>
+        <w:t>Wolsey, L. A. and Nemhauser, G. L. 1999. Integer and combinatorial optimization. - John Wiley &amp; Sons.</w:t>
       </w:r>
     </w:p>
     <w:p>
@@ -7493,46 +6276,14 @@
           <w:rFonts w:cs="Times New Roman"/>
           <w:lang w:val="en-CA"/>
         </w:rPr>
-        <w:t xml:space="preserve">The total number of scenarios tested for both </w:t>
-      </w:r>
-      <w:proofErr w:type="spellStart"/>
-      <w:r>
-        <w:rPr>
-          <w:rFonts w:cs="Times New Roman"/>
-          <w:lang w:val="en-CA"/>
-        </w:rPr>
-        <w:t>Gurobi</w:t>
-      </w:r>
-      <w:proofErr w:type="spellEnd"/>
-      <w:r>
-        <w:rPr>
-          <w:rFonts w:cs="Times New Roman"/>
-          <w:lang w:val="en-CA"/>
-        </w:rPr>
-        <w:t xml:space="preserve"> and SYMPHONY are 135</w:t>
-      </w:r>
-      <w:r>
-        <w:rPr>
-          <w:rFonts w:cs="Times New Roman"/>
-          <w:lang w:val="en-CA"/>
-        </w:rPr>
-        <w:t xml:space="preserve">. For </w:t>
-      </w:r>
-      <w:proofErr w:type="spellStart"/>
-      <w:r>
-        <w:rPr>
-          <w:rFonts w:cs="Times New Roman"/>
-          <w:lang w:val="en-CA"/>
-        </w:rPr>
-        <w:t>Marxan</w:t>
-      </w:r>
-      <w:proofErr w:type="spellEnd"/>
-      <w:r>
-        <w:rPr>
-          <w:rFonts w:cs="Times New Roman"/>
-          <w:lang w:val="en-CA"/>
-        </w:rPr>
-        <w:t xml:space="preserve"> analysis</w:t>
+        <w:t>The total number of scenarios tested for both Gurobi and SYMPHONY are 135</w:t>
+      </w:r>
+      <w:r>
+        <w:rPr>
+          <w:rFonts w:cs="Times New Roman"/>
+          <w:lang w:val="en-CA"/>
+        </w:rPr>
+        <w:t>. For Marxan analysis</w:t>
       </w:r>
       <w:r>
         <w:rPr>
@@ -7658,7 +6409,6 @@
                 <w:lang w:val="en-CA" w:eastAsia="en-CA"/>
               </w:rPr>
             </w:pPr>
-            <w:proofErr w:type="spellStart"/>
             <w:r>
               <w:rPr>
                 <w:rFonts w:eastAsia="Times New Roman" w:cs="Times New Roman"/>
@@ -7669,7 +6419,6 @@
               </w:rPr>
               <w:t>varations</w:t>
             </w:r>
-            <w:proofErr w:type="spellEnd"/>
           </w:p>
         </w:tc>
         <w:tc>
@@ -8142,7 +6891,6 @@
                 <w:lang w:val="en-CA" w:eastAsia="en-CA"/>
               </w:rPr>
             </w:pPr>
-            <w:proofErr w:type="spellStart"/>
             <w:r>
               <w:rPr>
                 <w:rFonts w:eastAsia="Times New Roman" w:cs="Times New Roman"/>
@@ -8159,17 +6907,7 @@
                 <w:szCs w:val="24"/>
                 <w:lang w:val="en-CA" w:eastAsia="en-CA"/>
               </w:rPr>
-              <w:t>arxan</w:t>
-            </w:r>
-            <w:proofErr w:type="spellEnd"/>
-            <w:r>
-              <w:rPr>
-                <w:rFonts w:eastAsia="Times New Roman" w:cs="Times New Roman"/>
-                <w:color w:val="000000"/>
-                <w:szCs w:val="24"/>
-                <w:lang w:val="en-CA" w:eastAsia="en-CA"/>
-              </w:rPr>
-              <w:t xml:space="preserve"> iterations</w:t>
+              <w:t>arxan iterations</w:t>
             </w:r>
           </w:p>
         </w:tc>
@@ -8356,7 +7094,6 @@
                 <w:lang w:val="en-CA" w:eastAsia="en-CA"/>
               </w:rPr>
             </w:pPr>
-            <w:proofErr w:type="spellStart"/>
             <w:r>
               <w:rPr>
                 <w:rFonts w:eastAsia="Times New Roman" w:cs="Times New Roman"/>
@@ -8373,17 +7110,7 @@
                 <w:szCs w:val="24"/>
                 <w:lang w:val="en-CA" w:eastAsia="en-CA"/>
               </w:rPr>
-              <w:t>arxan</w:t>
-            </w:r>
-            <w:proofErr w:type="spellEnd"/>
-            <w:r>
-              <w:rPr>
-                <w:rFonts w:eastAsia="Times New Roman" w:cs="Times New Roman"/>
-                <w:color w:val="000000"/>
-                <w:szCs w:val="24"/>
-                <w:lang w:val="en-CA" w:eastAsia="en-CA"/>
-              </w:rPr>
-              <w:t xml:space="preserve"> </w:t>
+              <w:t xml:space="preserve">arxan </w:t>
             </w:r>
             <w:r>
               <w:rPr>
@@ -8596,23 +7323,7 @@
           <w:rFonts w:cs="Times New Roman"/>
           <w:lang w:val="en-CA"/>
         </w:rPr>
-        <w:t xml:space="preserve">The lines represent costs compared to the </w:t>
-      </w:r>
-      <w:proofErr w:type="spellStart"/>
-      <w:r>
-        <w:rPr>
-          <w:rFonts w:cs="Times New Roman"/>
-          <w:lang w:val="en-CA"/>
-        </w:rPr>
-        <w:t>Gurobi</w:t>
-      </w:r>
-      <w:proofErr w:type="spellEnd"/>
-      <w:r>
-        <w:rPr>
-          <w:rFonts w:cs="Times New Roman"/>
-          <w:lang w:val="en-CA"/>
-        </w:rPr>
-        <w:t xml:space="preserve"> cost baseline. The numbers on the blue line represent total cost of a solution in million $ and the numbers o</w:t>
+        <w:t>The lines represent costs compared to the Gurobi cost baseline. The numbers on the blue line represent total cost of a solution in million $ and the numbers o</w:t>
       </w:r>
       <w:r>
         <w:rPr>
@@ -8626,23 +7337,7 @@
           <w:rFonts w:cs="Times New Roman"/>
           <w:lang w:val="en-CA"/>
         </w:rPr>
-        <w:t>the green line represent how much more expensive, again in million $, the SA/</w:t>
-      </w:r>
-      <w:proofErr w:type="spellStart"/>
-      <w:r>
-        <w:rPr>
-          <w:rFonts w:cs="Times New Roman"/>
-          <w:lang w:val="en-CA"/>
-        </w:rPr>
-        <w:t>Marxan</w:t>
-      </w:r>
-      <w:proofErr w:type="spellEnd"/>
-      <w:r>
-        <w:rPr>
-          <w:rFonts w:cs="Times New Roman"/>
-          <w:lang w:val="en-CA"/>
-        </w:rPr>
-        <w:t xml:space="preserve"> solution is compared to the ILP solutions. </w:t>
+        <w:t xml:space="preserve">the green line represent how much more expensive, again in million $, the SA/Marxan solution is compared to the ILP solutions. </w:t>
       </w:r>
       <w:r>
         <w:rPr>
@@ -8651,21 +7346,12 @@
         </w:rPr>
         <w:t xml:space="preserve">b) Time to solution comparisons between solvers. </w:t>
       </w:r>
-      <w:proofErr w:type="spellStart"/>
-      <w:r>
-        <w:rPr>
-          <w:rFonts w:cs="Times New Roman"/>
-          <w:lang w:val="en-CA"/>
-        </w:rPr>
-        <w:t>Marxan</w:t>
-      </w:r>
-      <w:proofErr w:type="spellEnd"/>
-      <w:r>
-        <w:rPr>
-          <w:rFonts w:cs="Times New Roman"/>
-          <w:lang w:val="en-CA"/>
-        </w:rPr>
-        <w:t xml:space="preserve"> parameters </w:t>
+      <w:r>
+        <w:rPr>
+          <w:rFonts w:cs="Times New Roman"/>
+          <w:lang w:val="en-CA"/>
+        </w:rPr>
+        <w:t xml:space="preserve">Marxan parameters </w:t>
       </w:r>
       <w:r>
         <w:rPr>
@@ -8766,37 +7452,12 @@
         </w:rPr>
         <w:t xml:space="preserve">in a) </w:t>
       </w:r>
-      <w:proofErr w:type="spellStart"/>
-      <w:r>
-        <w:rPr>
-          <w:rFonts w:cs="Times New Roman"/>
-          <w:lang w:val="en-CA"/>
-        </w:rPr>
-        <w:t>gurobi</w:t>
-      </w:r>
-      <w:proofErr w:type="spellEnd"/>
-      <w:r>
-        <w:rPr>
-          <w:rFonts w:cs="Times New Roman"/>
-          <w:lang w:val="en-CA"/>
-        </w:rPr>
-        <w:t xml:space="preserve"> (red) and </w:t>
-      </w:r>
-      <w:proofErr w:type="spellStart"/>
-      <w:r>
-        <w:rPr>
-          <w:rFonts w:cs="Times New Roman"/>
-          <w:lang w:val="en-CA"/>
-        </w:rPr>
-        <w:t>Rsymphony</w:t>
-      </w:r>
-      <w:proofErr w:type="spellEnd"/>
-      <w:r>
-        <w:rPr>
-          <w:rFonts w:cs="Times New Roman"/>
-          <w:lang w:val="en-CA"/>
-        </w:rPr>
-        <w:t xml:space="preserve"> (blue) yielded optimal solutions</w:t>
+      <w:r>
+        <w:rPr>
+          <w:rFonts w:cs="Times New Roman"/>
+          <w:lang w:val="en-CA"/>
+        </w:rPr>
+        <w:t>gurobi (red) and Rsymphony (blue) yielded optimal solutions</w:t>
       </w:r>
     </w:p>
     <w:p>
@@ -9010,39 +7671,7 @@
           <w:rFonts w:cs="Times New Roman"/>
           <w:lang w:val="en-CA"/>
         </w:rPr>
-        <w:t xml:space="preserve">Note that in a) </w:t>
-      </w:r>
-      <w:proofErr w:type="spellStart"/>
-      <w:r>
-        <w:rPr>
-          <w:rFonts w:cs="Times New Roman"/>
-          <w:lang w:val="en-CA"/>
-        </w:rPr>
-        <w:t>gurobi</w:t>
-      </w:r>
-      <w:proofErr w:type="spellEnd"/>
-      <w:r>
-        <w:rPr>
-          <w:rFonts w:cs="Times New Roman"/>
-          <w:lang w:val="en-CA"/>
-        </w:rPr>
-        <w:t xml:space="preserve"> (red) and </w:t>
-      </w:r>
-      <w:proofErr w:type="spellStart"/>
-      <w:r>
-        <w:rPr>
-          <w:rFonts w:cs="Times New Roman"/>
-          <w:lang w:val="en-CA"/>
-        </w:rPr>
-        <w:t>Rsymphony</w:t>
-      </w:r>
-      <w:proofErr w:type="spellEnd"/>
-      <w:r>
-        <w:rPr>
-          <w:rFonts w:cs="Times New Roman"/>
-          <w:lang w:val="en-CA"/>
-        </w:rPr>
-        <w:t xml:space="preserve"> (blue) yielded optimal solutions for all target values and so their lines are plotted exactly on top of each other.</w:t>
+        <w:t>Note that in a) gurobi (red) and Rsymphony (blue) yielded optimal solutions for all target values and so their lines are plotted exactly on top of each other.</w:t>
       </w:r>
     </w:p>
     <w:p>
@@ -9845,6 +8474,7 @@
   <w:style w:type="character" w:default="1" w:styleId="DefaultParagraphFont">
     <w:name w:val="Default Paragraph Font"/>
     <w:uiPriority w:val="1"/>
+    <w:semiHidden/>
     <w:unhideWhenUsed/>
   </w:style>
   <w:style w:type="table" w:default="1" w:styleId="TableNormal">
@@ -11274,7 +9904,7 @@
 </file>
 
 <file path=customXml/itemProps1.xml><?xml version="1.0" encoding="utf-8"?>
-<ds:datastoreItem xmlns:ds="http://schemas.openxmlformats.org/officeDocument/2006/customXml" ds:itemID="{DF43E456-AC04-40C1-B0EE-EF9523686A5C}">
+<ds:datastoreItem xmlns:ds="http://schemas.openxmlformats.org/officeDocument/2006/customXml" ds:itemID="{2724231C-23AD-4211-BCB9-C10CF251E35C}">
   <ds:schemaRefs>
     <ds:schemaRef ds:uri="http://schemas.openxmlformats.org/officeDocument/2006/bibliography"/>
   </ds:schemaRefs>

</xml_diff>